<commit_message>
Updated to Swift 5.2.3
</commit_message>
<xml_diff>
--- a/Docs/Procedures.docx
+++ b/Docs/Procedures.docx
@@ -6,12 +6,17 @@
       <w:pPr>
         <w:pStyle w:val="Heading1"/>
       </w:pPr>
+      <w:bookmarkStart w:id="0" w:name="OLE_LINK17"/>
+      <w:bookmarkStart w:id="1" w:name="OLE_LINK18"/>
       <w:r>
         <w:t>Starting a local server</w:t>
       </w:r>
       <w:r>
         <w:t xml:space="preserve"> (on MacOS)</w:t>
       </w:r>
+      <w:r>
+        <w:t>: Existing Docker container</w:t>
+      </w:r>
     </w:p>
     <w:p>
       <w:pPr>
@@ -25,6 +30,10 @@
           <w:szCs w:val="54"/>
         </w:rPr>
       </w:pPr>
+      <w:bookmarkStart w:id="2" w:name="OLE_LINK29"/>
+      <w:bookmarkStart w:id="3" w:name="OLE_LINK30"/>
+      <w:bookmarkEnd w:id="0"/>
+      <w:bookmarkEnd w:id="1"/>
       <w:r>
         <w:rPr>
           <w:rFonts w:ascii="Arial" w:eastAsia="Times New Roman" w:hAnsi="Arial" w:cs="Arial"/>
@@ -50,6 +59,8 @@
         <w:t xml:space="preserve"> See below for instructions on how to do this.</w:t>
       </w:r>
     </w:p>
+    <w:bookmarkEnd w:id="2"/>
+    <w:bookmarkEnd w:id="3"/>
     <w:p>
       <w:pPr>
         <w:rPr>
@@ -77,35 +88,108 @@
           <w:szCs w:val="32"/>
         </w:rPr>
       </w:pPr>
-      <w:r>
-        <w:rPr>
-          <w:rFonts w:ascii="Arial" w:eastAsia="Times New Roman" w:hAnsi="Arial" w:cs="Arial"/>
-          <w:b/>
-          <w:bCs/>
-          <w:color w:val="04003F"/>
-          <w:spacing w:val="-8"/>
-          <w:kern w:val="36"/>
-          <w:sz w:val="32"/>
-          <w:szCs w:val="32"/>
-        </w:rPr>
-        <w:t>1. Make sure Docker is launched.</w:t>
-      </w:r>
-    </w:p>
-    <w:p>
-      <w:pPr>
-        <w:rPr>
-          <w:rFonts w:ascii="Arial" w:eastAsia="Times New Roman" w:hAnsi="Arial" w:cs="Arial"/>
-          <w:bCs/>
-          <w:color w:val="04003F"/>
-          <w:spacing w:val="-8"/>
-          <w:kern w:val="36"/>
-          <w:sz w:val="32"/>
-          <w:szCs w:val="32"/>
-        </w:rPr>
-      </w:pPr>
-      <w:bookmarkStart w:id="0" w:name="OLE_LINK3"/>
-      <w:bookmarkStart w:id="1" w:name="OLE_LINK4"/>
-    </w:p>
+      <w:bookmarkStart w:id="4" w:name="OLE_LINK19"/>
+      <w:bookmarkStart w:id="5" w:name="OLE_LINK20"/>
+      <w:bookmarkStart w:id="6" w:name="OLE_LINK21"/>
+      <w:bookmarkStart w:id="7" w:name="OLE_LINK22"/>
+      <w:r>
+        <w:rPr>
+          <w:rFonts w:ascii="Arial" w:eastAsia="Times New Roman" w:hAnsi="Arial" w:cs="Arial"/>
+          <w:b/>
+          <w:bCs/>
+          <w:color w:val="04003F"/>
+          <w:spacing w:val="-8"/>
+          <w:kern w:val="36"/>
+          <w:sz w:val="32"/>
+          <w:szCs w:val="32"/>
+        </w:rPr>
+        <w:t>1. Make sure</w:t>
+      </w:r>
+      <w:r>
+        <w:rPr>
+          <w:rFonts w:ascii="Arial" w:eastAsia="Times New Roman" w:hAnsi="Arial" w:cs="Arial"/>
+          <w:b/>
+          <w:bCs/>
+          <w:color w:val="04003F"/>
+          <w:spacing w:val="-8"/>
+          <w:kern w:val="36"/>
+          <w:sz w:val="32"/>
+          <w:szCs w:val="32"/>
+        </w:rPr>
+        <w:t xml:space="preserve"> the</w:t>
+      </w:r>
+      <w:r>
+        <w:rPr>
+          <w:rFonts w:ascii="Arial" w:eastAsia="Times New Roman" w:hAnsi="Arial" w:cs="Arial"/>
+          <w:b/>
+          <w:bCs/>
+          <w:color w:val="04003F"/>
+          <w:spacing w:val="-8"/>
+          <w:kern w:val="36"/>
+          <w:sz w:val="32"/>
+          <w:szCs w:val="32"/>
+        </w:rPr>
+        <w:t xml:space="preserve"> Docker</w:t>
+      </w:r>
+      <w:r>
+        <w:rPr>
+          <w:rFonts w:ascii="Arial" w:eastAsia="Times New Roman" w:hAnsi="Arial" w:cs="Arial"/>
+          <w:b/>
+          <w:bCs/>
+          <w:color w:val="04003F"/>
+          <w:spacing w:val="-8"/>
+          <w:kern w:val="36"/>
+          <w:sz w:val="32"/>
+          <w:szCs w:val="32"/>
+        </w:rPr>
+        <w:t xml:space="preserve"> app</w:t>
+      </w:r>
+      <w:r>
+        <w:rPr>
+          <w:rFonts w:ascii="Arial" w:eastAsia="Times New Roman" w:hAnsi="Arial" w:cs="Arial"/>
+          <w:b/>
+          <w:bCs/>
+          <w:color w:val="04003F"/>
+          <w:spacing w:val="-8"/>
+          <w:kern w:val="36"/>
+          <w:sz w:val="32"/>
+          <w:szCs w:val="32"/>
+        </w:rPr>
+        <w:t xml:space="preserve"> is launched</w:t>
+      </w:r>
+      <w:r>
+        <w:rPr>
+          <w:rFonts w:ascii="Arial" w:eastAsia="Times New Roman" w:hAnsi="Arial" w:cs="Arial"/>
+          <w:b/>
+          <w:bCs/>
+          <w:color w:val="04003F"/>
+          <w:spacing w:val="-8"/>
+          <w:kern w:val="36"/>
+          <w:sz w:val="32"/>
+          <w:szCs w:val="32"/>
+        </w:rPr>
+        <w:t xml:space="preserve"> on MacOS</w:t>
+      </w:r>
+      <w:r>
+        <w:rPr>
+          <w:rFonts w:ascii="Arial" w:eastAsia="Times New Roman" w:hAnsi="Arial" w:cs="Arial"/>
+          <w:b/>
+          <w:bCs/>
+          <w:color w:val="04003F"/>
+          <w:spacing w:val="-8"/>
+          <w:kern w:val="36"/>
+          <w:sz w:val="32"/>
+          <w:szCs w:val="32"/>
+        </w:rPr>
+        <w:t>.</w:t>
+      </w:r>
+      <w:bookmarkStart w:id="8" w:name="OLE_LINK3"/>
+      <w:bookmarkStart w:id="9" w:name="OLE_LINK4"/>
+      <w:bookmarkEnd w:id="4"/>
+      <w:bookmarkEnd w:id="5"/>
+    </w:p>
+    <w:bookmarkEnd w:id="6"/>
+    <w:bookmarkEnd w:id="7"/>
     <w:p>
       <w:pPr>
         <w:rPr>
@@ -395,9 +479,9 @@
           <w:szCs w:val="32"/>
         </w:rPr>
       </w:pPr>
-      <w:bookmarkStart w:id="2" w:name="OLE_LINK7"/>
-      <w:bookmarkStart w:id="3" w:name="OLE_LINK8"/>
-      <w:bookmarkStart w:id="4" w:name="OLE_LINK9"/>
+      <w:bookmarkStart w:id="10" w:name="OLE_LINK7"/>
+      <w:bookmarkStart w:id="11" w:name="OLE_LINK8"/>
+      <w:bookmarkStart w:id="12" w:name="OLE_LINK9"/>
       <w:r>
         <w:rPr>
           <w:rFonts w:ascii="Arial" w:eastAsia="Times New Roman" w:hAnsi="Arial" w:cs="Arial"/>
@@ -410,8 +494,8 @@
         </w:rPr>
         <w:t xml:space="preserve">./devops/runLocally.sh </w:t>
       </w:r>
-      <w:bookmarkStart w:id="5" w:name="OLE_LINK5"/>
-      <w:bookmarkStart w:id="6" w:name="OLE_LINK6"/>
+      <w:bookmarkStart w:id="13" w:name="OLE_LINK5"/>
+      <w:bookmarkStart w:id="14" w:name="OLE_LINK6"/>
       <w:r>
         <w:rPr>
           <w:rFonts w:ascii="Arial" w:eastAsia="Times New Roman" w:hAnsi="Arial" w:cs="Arial"/>
@@ -424,8 +508,8 @@
         </w:rPr>
         <w:t>~/Desktop/Apps/SyncServerII/Private/Server/</w:t>
       </w:r>
-      <w:bookmarkStart w:id="7" w:name="OLE_LINK15"/>
-      <w:bookmarkStart w:id="8" w:name="OLE_LINK16"/>
+      <w:bookmarkStart w:id="15" w:name="OLE_LINK15"/>
+      <w:bookmarkStart w:id="16" w:name="OLE_LINK16"/>
       <w:r>
         <w:rPr>
           <w:rFonts w:ascii="Arial" w:eastAsia="Times New Roman" w:hAnsi="Arial" w:cs="Arial"/>
@@ -438,8 +522,8 @@
         </w:rPr>
         <w:t>ClientTesting-local.json</w:t>
       </w:r>
-      <w:bookmarkEnd w:id="2"/>
-      <w:bookmarkEnd w:id="3"/>
+      <w:bookmarkEnd w:id="10"/>
+      <w:bookmarkEnd w:id="11"/>
       <w:r>
         <w:rPr>
           <w:rFonts w:ascii="Arial" w:eastAsia="Times New Roman" w:hAnsi="Arial" w:cs="Arial"/>
@@ -452,10 +536,10 @@
         </w:rPr>
         <w:t xml:space="preserve"> </w:t>
       </w:r>
-      <w:bookmarkEnd w:id="5"/>
-      <w:bookmarkEnd w:id="6"/>
-      <w:bookmarkEnd w:id="7"/>
-      <w:bookmarkEnd w:id="8"/>
+      <w:bookmarkEnd w:id="13"/>
+      <w:bookmarkEnd w:id="14"/>
+      <w:bookmarkEnd w:id="15"/>
+      <w:bookmarkEnd w:id="16"/>
       <w:r>
         <w:rPr>
           <w:rFonts w:ascii="Arial" w:eastAsia="Times New Roman" w:hAnsi="Arial" w:cs="Arial"/>
@@ -681,7 +765,7 @@
         <w:t>Change into the directory</w:t>
       </w:r>
     </w:p>
-    <w:bookmarkEnd w:id="4"/>
+    <w:bookmarkEnd w:id="12"/>
     <w:p>
       <w:pPr>
         <w:rPr>
@@ -707,8 +791,8 @@
         <w:t xml:space="preserve"> </w:t>
       </w:r>
     </w:p>
-    <w:bookmarkEnd w:id="0"/>
-    <w:bookmarkEnd w:id="1"/>
+    <w:bookmarkEnd w:id="8"/>
+    <w:bookmarkEnd w:id="9"/>
     <w:p>
       <w:pPr>
         <w:ind w:firstLine="720"/>
@@ -941,6 +1025,8 @@
           <w:szCs w:val="32"/>
         </w:rPr>
       </w:pPr>
+      <w:bookmarkStart w:id="17" w:name="OLE_LINK27"/>
+      <w:bookmarkStart w:id="18" w:name="OLE_LINK28"/>
       <w:r>
         <w:rPr>
           <w:rFonts w:ascii="Arial" w:eastAsia="Times New Roman" w:hAnsi="Arial" w:cs="Arial"/>
@@ -954,23 +1040,25 @@
         <w:t>From a browser:</w:t>
       </w:r>
     </w:p>
-    <w:p>
-      <w:pPr>
-        <w:rPr>
-          <w:rFonts w:ascii="Arial" w:eastAsia="Times New Roman" w:hAnsi="Arial" w:cs="Arial"/>
-          <w:bCs/>
-          <w:color w:val="04003F"/>
-          <w:spacing w:val="-8"/>
-          <w:kern w:val="36"/>
-          <w:sz w:val="32"/>
-          <w:szCs w:val="32"/>
-        </w:rPr>
-      </w:pPr>
-    </w:p>
-    <w:bookmarkStart w:id="9" w:name="OLE_LINK11"/>
-    <w:bookmarkStart w:id="10" w:name="OLE_LINK12"/>
-    <w:bookmarkStart w:id="11" w:name="OLE_LINK13"/>
-    <w:bookmarkStart w:id="12" w:name="OLE_LINK14"/>
+    <w:bookmarkEnd w:id="17"/>
+    <w:bookmarkEnd w:id="18"/>
+    <w:p>
+      <w:pPr>
+        <w:rPr>
+          <w:rFonts w:ascii="Arial" w:eastAsia="Times New Roman" w:hAnsi="Arial" w:cs="Arial"/>
+          <w:bCs/>
+          <w:color w:val="04003F"/>
+          <w:spacing w:val="-8"/>
+          <w:kern w:val="36"/>
+          <w:sz w:val="32"/>
+          <w:szCs w:val="32"/>
+        </w:rPr>
+      </w:pPr>
+    </w:p>
+    <w:bookmarkStart w:id="19" w:name="OLE_LINK11"/>
+    <w:bookmarkStart w:id="20" w:name="OLE_LINK12"/>
+    <w:bookmarkStart w:id="21" w:name="OLE_LINK13"/>
+    <w:bookmarkStart w:id="22" w:name="OLE_LINK14"/>
     <w:p>
       <w:pPr>
         <w:rPr>
@@ -1055,8 +1143,8 @@
         </w:rPr>
         <w:t>http://localhost:8080/HealthCheck</w:t>
       </w:r>
-      <w:bookmarkEnd w:id="9"/>
-      <w:bookmarkEnd w:id="10"/>
+      <w:bookmarkEnd w:id="19"/>
+      <w:bookmarkEnd w:id="20"/>
       <w:r>
         <w:rPr>
           <w:rStyle w:val="Hyperlink"/>
@@ -1082,8 +1170,8 @@
         <w:fldChar w:fldCharType="end"/>
       </w:r>
     </w:p>
-    <w:bookmarkEnd w:id="11"/>
-    <w:bookmarkEnd w:id="12"/>
+    <w:bookmarkEnd w:id="21"/>
+    <w:bookmarkEnd w:id="22"/>
     <w:p>
       <w:pPr>
         <w:rPr>
@@ -1204,29 +1292,820 @@
     </w:p>
     <w:p>
       <w:pPr>
-        <w:rPr>
-          <w:rFonts w:ascii="Arial" w:eastAsia="Times New Roman" w:hAnsi="Arial" w:cs="Arial"/>
-          <w:b/>
-          <w:bCs/>
-          <w:color w:val="04003F"/>
-          <w:spacing w:val="-8"/>
-          <w:kern w:val="36"/>
-          <w:sz w:val="32"/>
-          <w:szCs w:val="32"/>
-        </w:rPr>
-      </w:pPr>
-      <w:r>
-        <w:rPr>
-          <w:rFonts w:ascii="Arial" w:eastAsia="Times New Roman" w:hAnsi="Arial" w:cs="Arial"/>
-          <w:b/>
-          <w:bCs/>
-          <w:color w:val="04003F"/>
-          <w:spacing w:val="-8"/>
-          <w:kern w:val="36"/>
-          <w:sz w:val="32"/>
-          <w:szCs w:val="32"/>
-        </w:rPr>
+        <w:pStyle w:val="Heading1"/>
+      </w:pPr>
+      <w:r>
         <w:lastRenderedPageBreak/>
+        <w:t>Building server</w:t>
+      </w:r>
+    </w:p>
+    <w:p>
+      <w:pPr>
+        <w:rPr>
+          <w:rFonts w:ascii="Arial" w:eastAsia="Times New Roman" w:hAnsi="Arial" w:cs="Arial"/>
+          <w:b/>
+          <w:bCs/>
+          <w:color w:val="04003F"/>
+          <w:spacing w:val="-8"/>
+          <w:kern w:val="36"/>
+          <w:sz w:val="32"/>
+          <w:szCs w:val="32"/>
+        </w:rPr>
+      </w:pPr>
+      <w:r>
+        <w:rPr>
+          <w:rFonts w:ascii="Arial" w:eastAsia="Times New Roman" w:hAnsi="Arial" w:cs="Arial"/>
+          <w:b/>
+          <w:bCs/>
+          <w:color w:val="04003F"/>
+          <w:spacing w:val="-8"/>
+          <w:kern w:val="36"/>
+          <w:sz w:val="32"/>
+          <w:szCs w:val="32"/>
+        </w:rPr>
+        <w:t>1. Make sure</w:t>
+      </w:r>
+      <w:r>
+        <w:rPr>
+          <w:rFonts w:ascii="Arial" w:eastAsia="Times New Roman" w:hAnsi="Arial" w:cs="Arial"/>
+          <w:b/>
+          <w:bCs/>
+          <w:color w:val="04003F"/>
+          <w:spacing w:val="-8"/>
+          <w:kern w:val="36"/>
+          <w:sz w:val="32"/>
+          <w:szCs w:val="32"/>
+        </w:rPr>
+        <w:t xml:space="preserve"> the</w:t>
+      </w:r>
+      <w:r>
+        <w:rPr>
+          <w:rFonts w:ascii="Arial" w:eastAsia="Times New Roman" w:hAnsi="Arial" w:cs="Arial"/>
+          <w:b/>
+          <w:bCs/>
+          <w:color w:val="04003F"/>
+          <w:spacing w:val="-8"/>
+          <w:kern w:val="36"/>
+          <w:sz w:val="32"/>
+          <w:szCs w:val="32"/>
+        </w:rPr>
+        <w:t xml:space="preserve"> Docker</w:t>
+      </w:r>
+      <w:r>
+        <w:rPr>
+          <w:rFonts w:ascii="Arial" w:eastAsia="Times New Roman" w:hAnsi="Arial" w:cs="Arial"/>
+          <w:b/>
+          <w:bCs/>
+          <w:color w:val="04003F"/>
+          <w:spacing w:val="-8"/>
+          <w:kern w:val="36"/>
+          <w:sz w:val="32"/>
+          <w:szCs w:val="32"/>
+        </w:rPr>
+        <w:t xml:space="preserve"> app</w:t>
+      </w:r>
+      <w:r>
+        <w:rPr>
+          <w:rFonts w:ascii="Arial" w:eastAsia="Times New Roman" w:hAnsi="Arial" w:cs="Arial"/>
+          <w:b/>
+          <w:bCs/>
+          <w:color w:val="04003F"/>
+          <w:spacing w:val="-8"/>
+          <w:kern w:val="36"/>
+          <w:sz w:val="32"/>
+          <w:szCs w:val="32"/>
+        </w:rPr>
+        <w:t xml:space="preserve"> is launched</w:t>
+      </w:r>
+      <w:r>
+        <w:rPr>
+          <w:rFonts w:ascii="Arial" w:eastAsia="Times New Roman" w:hAnsi="Arial" w:cs="Arial"/>
+          <w:b/>
+          <w:bCs/>
+          <w:color w:val="04003F"/>
+          <w:spacing w:val="-8"/>
+          <w:kern w:val="36"/>
+          <w:sz w:val="32"/>
+          <w:szCs w:val="32"/>
+        </w:rPr>
+        <w:t xml:space="preserve"> on MacOS</w:t>
+      </w:r>
+      <w:r>
+        <w:rPr>
+          <w:rFonts w:ascii="Arial" w:eastAsia="Times New Roman" w:hAnsi="Arial" w:cs="Arial"/>
+          <w:b/>
+          <w:bCs/>
+          <w:color w:val="04003F"/>
+          <w:spacing w:val="-8"/>
+          <w:kern w:val="36"/>
+          <w:sz w:val="32"/>
+          <w:szCs w:val="32"/>
+        </w:rPr>
+        <w:t>.</w:t>
+      </w:r>
+    </w:p>
+    <w:p>
+      <w:pPr>
+        <w:rPr>
+          <w:rFonts w:ascii="Arial" w:eastAsia="Times New Roman" w:hAnsi="Arial" w:cs="Arial"/>
+          <w:b/>
+          <w:bCs/>
+          <w:color w:val="04003F"/>
+          <w:spacing w:val="-8"/>
+          <w:kern w:val="36"/>
+          <w:sz w:val="32"/>
+          <w:szCs w:val="32"/>
+        </w:rPr>
+      </w:pPr>
+    </w:p>
+    <w:p>
+      <w:pPr>
+        <w:rPr>
+          <w:rFonts w:ascii="Arial" w:eastAsia="Times New Roman" w:hAnsi="Arial" w:cs="Arial"/>
+          <w:b/>
+          <w:bCs/>
+          <w:color w:val="04003F"/>
+          <w:spacing w:val="-8"/>
+          <w:kern w:val="36"/>
+          <w:sz w:val="32"/>
+          <w:szCs w:val="32"/>
+        </w:rPr>
+      </w:pPr>
+      <w:bookmarkStart w:id="23" w:name="OLE_LINK25"/>
+      <w:bookmarkStart w:id="24" w:name="OLE_LINK26"/>
+      <w:r>
+        <w:rPr>
+          <w:rFonts w:ascii="Arial" w:eastAsia="Times New Roman" w:hAnsi="Arial" w:cs="Arial"/>
+          <w:b/>
+          <w:bCs/>
+          <w:color w:val="04003F"/>
+          <w:spacing w:val="-8"/>
+          <w:kern w:val="36"/>
+          <w:sz w:val="32"/>
+          <w:szCs w:val="32"/>
+        </w:rPr>
+        <w:t xml:space="preserve">2. Start Docker </w:t>
+      </w:r>
+      <w:r>
+        <w:rPr>
+          <w:rFonts w:ascii="Arial" w:eastAsia="Times New Roman" w:hAnsi="Arial" w:cs="Arial"/>
+          <w:b/>
+          <w:bCs/>
+          <w:color w:val="04003F"/>
+          <w:spacing w:val="-8"/>
+          <w:kern w:val="36"/>
+          <w:sz w:val="32"/>
+          <w:szCs w:val="32"/>
+        </w:rPr>
+        <w:t>build</w:t>
+      </w:r>
+      <w:r>
+        <w:rPr>
+          <w:rFonts w:ascii="Arial" w:eastAsia="Times New Roman" w:hAnsi="Arial" w:cs="Arial"/>
+          <w:b/>
+          <w:bCs/>
+          <w:color w:val="04003F"/>
+          <w:spacing w:val="-8"/>
+          <w:kern w:val="36"/>
+          <w:sz w:val="32"/>
+          <w:szCs w:val="32"/>
+        </w:rPr>
+        <w:t xml:space="preserve"> container</w:t>
+      </w:r>
+    </w:p>
+    <w:p>
+      <w:pPr>
+        <w:pStyle w:val="Heading1"/>
+        <w:rPr>
+          <w:rFonts w:ascii="Courier" w:hAnsi="Courier"/>
+          <w:b w:val="0"/>
+          <w:sz w:val="24"/>
+        </w:rPr>
+      </w:pPr>
+      <w:bookmarkStart w:id="25" w:name="OLE_LINK23"/>
+      <w:bookmarkStart w:id="26" w:name="OLE_LINK24"/>
+      <w:bookmarkStart w:id="27" w:name="OLE_LINK31"/>
+      <w:bookmarkStart w:id="28" w:name="OLE_LINK32"/>
+      <w:bookmarkEnd w:id="23"/>
+      <w:bookmarkEnd w:id="24"/>
+      <w:r>
+        <w:rPr>
+          <w:rFonts w:ascii="Courier" w:hAnsi="Courier"/>
+          <w:b w:val="0"/>
+          <w:sz w:val="24"/>
+        </w:rPr>
+        <w:t>docker run --rm -i -t -v /Users/chris/Desktop/</w:t>
+      </w:r>
+      <w:r>
+        <w:rPr>
+          <w:rFonts w:ascii="Courier" w:hAnsi="Courier"/>
+          <w:b w:val="0"/>
+          <w:sz w:val="24"/>
+        </w:rPr>
+        <w:t>NewSyncServer</w:t>
+      </w:r>
+      <w:r>
+        <w:rPr>
+          <w:rFonts w:ascii="Courier" w:hAnsi="Courier"/>
+          <w:b w:val="0"/>
+          <w:sz w:val="24"/>
+        </w:rPr>
+        <w:t>/:/root/Apps crspybits/swift-ubuntu:5.</w:t>
+      </w:r>
+      <w:r>
+        <w:rPr>
+          <w:rFonts w:ascii="Courier" w:hAnsi="Courier"/>
+          <w:b w:val="0"/>
+          <w:sz w:val="24"/>
+        </w:rPr>
+        <w:t>2.3</w:t>
+      </w:r>
+    </w:p>
+    <w:bookmarkEnd w:id="25"/>
+    <w:bookmarkEnd w:id="26"/>
+    <w:bookmarkEnd w:id="27"/>
+    <w:bookmarkEnd w:id="28"/>
+    <w:p>
+      <w:pPr>
+        <w:rPr>
+          <w:rFonts w:ascii="Arial" w:eastAsia="Times New Roman" w:hAnsi="Arial" w:cs="Arial"/>
+          <w:b/>
+          <w:bCs/>
+          <w:color w:val="04003F"/>
+          <w:spacing w:val="-8"/>
+          <w:kern w:val="36"/>
+          <w:sz w:val="32"/>
+          <w:szCs w:val="32"/>
+        </w:rPr>
+      </w:pPr>
+      <w:r>
+        <w:rPr>
+          <w:rFonts w:ascii="Arial" w:eastAsia="Times New Roman" w:hAnsi="Arial" w:cs="Arial"/>
+          <w:b/>
+          <w:bCs/>
+          <w:color w:val="04003F"/>
+          <w:spacing w:val="-8"/>
+          <w:kern w:val="36"/>
+          <w:sz w:val="32"/>
+          <w:szCs w:val="32"/>
+        </w:rPr>
+        <w:t>3</w:t>
+      </w:r>
+      <w:r>
+        <w:rPr>
+          <w:rFonts w:ascii="Arial" w:eastAsia="Times New Roman" w:hAnsi="Arial" w:cs="Arial"/>
+          <w:b/>
+          <w:bCs/>
+          <w:color w:val="04003F"/>
+          <w:spacing w:val="-8"/>
+          <w:kern w:val="36"/>
+          <w:sz w:val="32"/>
+          <w:szCs w:val="32"/>
+        </w:rPr>
+        <w:t xml:space="preserve">. </w:t>
+      </w:r>
+      <w:r>
+        <w:rPr>
+          <w:rFonts w:ascii="Arial" w:eastAsia="Times New Roman" w:hAnsi="Arial" w:cs="Arial"/>
+          <w:b/>
+          <w:bCs/>
+          <w:color w:val="04003F"/>
+          <w:spacing w:val="-8"/>
+          <w:kern w:val="36"/>
+          <w:sz w:val="32"/>
+          <w:szCs w:val="32"/>
+        </w:rPr>
+        <w:t>In the container</w:t>
+      </w:r>
+    </w:p>
+    <w:p>
+      <w:pPr>
+        <w:rPr>
+          <w:rFonts w:ascii="Arial" w:eastAsia="Times New Roman" w:hAnsi="Arial" w:cs="Arial"/>
+          <w:b/>
+          <w:bCs/>
+          <w:color w:val="04003F"/>
+          <w:spacing w:val="-8"/>
+          <w:kern w:val="36"/>
+          <w:sz w:val="32"/>
+          <w:szCs w:val="32"/>
+        </w:rPr>
+      </w:pPr>
+    </w:p>
+    <w:p>
+      <w:pPr>
+        <w:rPr>
+          <w:rFonts w:ascii="Courier" w:eastAsia="Times New Roman" w:hAnsi="Courier" w:cs="Arial"/>
+          <w:bCs/>
+          <w:color w:val="04003F"/>
+          <w:spacing w:val="-8"/>
+          <w:kern w:val="36"/>
+          <w:sz w:val="28"/>
+          <w:szCs w:val="54"/>
+        </w:rPr>
+      </w:pPr>
+      <w:bookmarkStart w:id="29" w:name="OLE_LINK33"/>
+      <w:bookmarkStart w:id="30" w:name="OLE_LINK34"/>
+      <w:bookmarkStart w:id="31" w:name="OLE_LINK37"/>
+      <w:bookmarkStart w:id="32" w:name="OLE_LINK38"/>
+      <w:r>
+        <w:rPr>
+          <w:rFonts w:ascii="Courier" w:eastAsia="Times New Roman" w:hAnsi="Courier" w:cs="Arial"/>
+          <w:bCs/>
+          <w:color w:val="04003F"/>
+          <w:spacing w:val="-8"/>
+          <w:kern w:val="36"/>
+          <w:sz w:val="28"/>
+          <w:szCs w:val="54"/>
+        </w:rPr>
+        <w:t>cd root/Apps/ServerMain</w:t>
+      </w:r>
+    </w:p>
+    <w:bookmarkEnd w:id="29"/>
+    <w:bookmarkEnd w:id="30"/>
+    <w:bookmarkEnd w:id="31"/>
+    <w:bookmarkEnd w:id="32"/>
+    <w:p>
+      <w:pPr>
+        <w:rPr>
+          <w:rFonts w:ascii="Courier" w:eastAsia="Times New Roman" w:hAnsi="Courier" w:cs="Arial"/>
+          <w:bCs/>
+          <w:color w:val="04003F"/>
+          <w:spacing w:val="-8"/>
+          <w:kern w:val="36"/>
+          <w:sz w:val="28"/>
+          <w:szCs w:val="54"/>
+        </w:rPr>
+      </w:pPr>
+      <w:r>
+        <w:rPr>
+          <w:rFonts w:ascii="Courier" w:eastAsia="Times New Roman" w:hAnsi="Courier" w:cs="Arial"/>
+          <w:bCs/>
+          <w:color w:val="04003F"/>
+          <w:spacing w:val="-8"/>
+          <w:kern w:val="36"/>
+          <w:sz w:val="28"/>
+          <w:szCs w:val="54"/>
+        </w:rPr>
+        <w:t>./Tools/clean.sh</w:t>
+      </w:r>
+    </w:p>
+    <w:p>
+      <w:pPr>
+        <w:rPr>
+          <w:rFonts w:ascii="Courier" w:eastAsia="Times New Roman" w:hAnsi="Courier" w:cs="Arial"/>
+          <w:bCs/>
+          <w:color w:val="04003F"/>
+          <w:spacing w:val="-8"/>
+          <w:kern w:val="36"/>
+          <w:sz w:val="28"/>
+          <w:szCs w:val="54"/>
+        </w:rPr>
+      </w:pPr>
+      <w:bookmarkStart w:id="33" w:name="OLE_LINK35"/>
+      <w:bookmarkStart w:id="34" w:name="OLE_LINK36"/>
+      <w:r>
+        <w:rPr>
+          <w:rFonts w:ascii="Courier" w:eastAsia="Times New Roman" w:hAnsi="Courier" w:cs="Arial"/>
+          <w:bCs/>
+          <w:color w:val="04003F"/>
+          <w:spacing w:val="-8"/>
+          <w:kern w:val="36"/>
+          <w:sz w:val="28"/>
+          <w:szCs w:val="54"/>
+        </w:rPr>
+        <w:t>./Tools/build.sh</w:t>
+      </w:r>
+    </w:p>
+    <w:bookmarkEnd w:id="33"/>
+    <w:bookmarkEnd w:id="34"/>
+    <w:p>
+      <w:pPr>
+        <w:rPr>
+          <w:rFonts w:ascii="Courier" w:eastAsia="Times New Roman" w:hAnsi="Courier" w:cs="Arial"/>
+          <w:bCs/>
+          <w:color w:val="04003F"/>
+          <w:spacing w:val="-8"/>
+          <w:kern w:val="36"/>
+          <w:sz w:val="28"/>
+          <w:szCs w:val="54"/>
+        </w:rPr>
+      </w:pPr>
+    </w:p>
+    <w:p>
+      <w:pPr>
+        <w:rPr>
+          <w:rFonts w:ascii="Arial" w:eastAsia="Times New Roman" w:hAnsi="Arial" w:cs="Arial"/>
+          <w:bCs/>
+          <w:color w:val="04003F"/>
+          <w:spacing w:val="-8"/>
+          <w:kern w:val="36"/>
+          <w:sz w:val="28"/>
+          <w:szCs w:val="54"/>
+        </w:rPr>
+      </w:pPr>
+      <w:r>
+        <w:rPr>
+          <w:rFonts w:ascii="Arial" w:eastAsia="Times New Roman" w:hAnsi="Arial" w:cs="Arial"/>
+          <w:bCs/>
+          <w:color w:val="04003F"/>
+          <w:spacing w:val="-8"/>
+          <w:kern w:val="36"/>
+          <w:sz w:val="28"/>
+          <w:szCs w:val="54"/>
+        </w:rPr>
+        <w:t>If build.sh has problems (e.g., is very slow</w:t>
+      </w:r>
+      <w:r>
+        <w:rPr>
+          <w:rFonts w:ascii="Arial" w:eastAsia="Times New Roman" w:hAnsi="Arial" w:cs="Arial"/>
+          <w:bCs/>
+          <w:color w:val="04003F"/>
+          <w:spacing w:val="-8"/>
+          <w:kern w:val="36"/>
+          <w:sz w:val="28"/>
+          <w:szCs w:val="54"/>
+        </w:rPr>
+        <w:t xml:space="preserve"> to build, and perhaps stalls/blocks</w:t>
+      </w:r>
+      <w:bookmarkStart w:id="35" w:name="_GoBack"/>
+      <w:bookmarkEnd w:id="35"/>
+      <w:r>
+        <w:rPr>
+          <w:rFonts w:ascii="Arial" w:eastAsia="Times New Roman" w:hAnsi="Arial" w:cs="Arial"/>
+          <w:bCs/>
+          <w:color w:val="04003F"/>
+          <w:spacing w:val="-8"/>
+          <w:kern w:val="36"/>
+          <w:sz w:val="28"/>
+          <w:szCs w:val="54"/>
+        </w:rPr>
+        <w:t>), try:</w:t>
+      </w:r>
+    </w:p>
+    <w:p>
+      <w:pPr>
+        <w:rPr>
+          <w:rFonts w:ascii="Menlo" w:hAnsi="Menlo" w:cs="Menlo"/>
+          <w:color w:val="000000"/>
+          <w:szCs w:val="36"/>
+        </w:rPr>
+      </w:pPr>
+    </w:p>
+    <w:p>
+      <w:pPr>
+        <w:rPr>
+          <w:rFonts w:ascii="Courier" w:eastAsia="Times New Roman" w:hAnsi="Courier" w:cs="Arial"/>
+          <w:bCs/>
+          <w:color w:val="04003F"/>
+          <w:spacing w:val="-8"/>
+          <w:kern w:val="36"/>
+          <w:sz w:val="21"/>
+          <w:szCs w:val="54"/>
+        </w:rPr>
+      </w:pPr>
+      <w:r>
+        <w:rPr>
+          <w:rFonts w:ascii="Menlo" w:hAnsi="Menlo" w:cs="Menlo"/>
+          <w:color w:val="000000"/>
+          <w:szCs w:val="36"/>
+        </w:rPr>
+        <w:t>./Tools/build.sh verbose</w:t>
+      </w:r>
+    </w:p>
+    <w:p>
+      <w:pPr>
+        <w:rPr>
+          <w:rFonts w:ascii="Courier" w:eastAsia="Times New Roman" w:hAnsi="Courier" w:cs="Arial"/>
+          <w:bCs/>
+          <w:color w:val="04003F"/>
+          <w:spacing w:val="-8"/>
+          <w:kern w:val="36"/>
+          <w:sz w:val="28"/>
+          <w:szCs w:val="54"/>
+        </w:rPr>
+      </w:pPr>
+    </w:p>
+    <w:p>
+      <w:pPr>
+        <w:rPr>
+          <w:rFonts w:ascii="Arial" w:eastAsia="Times New Roman" w:hAnsi="Arial" w:cs="Arial"/>
+          <w:bCs/>
+          <w:color w:val="04003F"/>
+          <w:spacing w:val="-8"/>
+          <w:kern w:val="36"/>
+          <w:sz w:val="28"/>
+          <w:szCs w:val="54"/>
+        </w:rPr>
+      </w:pPr>
+      <w:r>
+        <w:rPr>
+          <w:rFonts w:ascii="Arial" w:eastAsia="Times New Roman" w:hAnsi="Arial" w:cs="Arial"/>
+          <w:bCs/>
+          <w:color w:val="04003F"/>
+          <w:spacing w:val="-8"/>
+          <w:kern w:val="36"/>
+          <w:sz w:val="28"/>
+          <w:szCs w:val="54"/>
+        </w:rPr>
+        <w:t xml:space="preserve">However, </w:t>
+      </w:r>
+      <w:r>
+        <w:rPr>
+          <w:rFonts w:ascii="Arial" w:eastAsia="Times New Roman" w:hAnsi="Arial" w:cs="Arial"/>
+          <w:bCs/>
+          <w:color w:val="04003F"/>
+          <w:spacing w:val="-8"/>
+          <w:kern w:val="36"/>
+          <w:sz w:val="28"/>
+          <w:szCs w:val="54"/>
+        </w:rPr>
+        <w:t>that’s not what helped in my most recent go-around with this (5/30/20). Rather, after floundering for several hours, I updated from Swift 5.0.1 in my Docker build container (</w:t>
+      </w:r>
+      <w:r>
+        <w:rPr>
+          <w:rFonts w:ascii="Arial" w:eastAsia="Times New Roman" w:hAnsi="Arial" w:cs="Arial"/>
+          <w:bCs/>
+          <w:color w:val="04003F"/>
+          <w:spacing w:val="-8"/>
+          <w:kern w:val="36"/>
+          <w:sz w:val="28"/>
+          <w:szCs w:val="54"/>
+        </w:rPr>
+        <w:t xml:space="preserve">devops/Docker/Building) to Swift 5.2.3 and now my </w:t>
+      </w:r>
+    </w:p>
+    <w:p>
+      <w:pPr>
+        <w:ind w:firstLine="720"/>
+        <w:rPr>
+          <w:rFonts w:ascii="Courier" w:eastAsia="Times New Roman" w:hAnsi="Courier" w:cs="Arial"/>
+          <w:bCs/>
+          <w:color w:val="04003F"/>
+          <w:spacing w:val="-8"/>
+          <w:kern w:val="36"/>
+          <w:sz w:val="28"/>
+          <w:szCs w:val="54"/>
+        </w:rPr>
+      </w:pPr>
+      <w:r>
+        <w:rPr>
+          <w:rFonts w:ascii="Courier" w:eastAsia="Times New Roman" w:hAnsi="Courier" w:cs="Arial"/>
+          <w:bCs/>
+          <w:color w:val="04003F"/>
+          <w:spacing w:val="-8"/>
+          <w:kern w:val="36"/>
+          <w:sz w:val="28"/>
+          <w:szCs w:val="54"/>
+        </w:rPr>
+        <w:t>./Tools/build.sh</w:t>
+      </w:r>
+    </w:p>
+    <w:p>
+      <w:pPr>
+        <w:rPr>
+          <w:rFonts w:ascii="Arial" w:eastAsia="Times New Roman" w:hAnsi="Arial" w:cs="Arial"/>
+          <w:bCs/>
+          <w:color w:val="04003F"/>
+          <w:spacing w:val="-8"/>
+          <w:kern w:val="36"/>
+          <w:sz w:val="28"/>
+          <w:szCs w:val="54"/>
+        </w:rPr>
+      </w:pPr>
+      <w:r>
+        <w:rPr>
+          <w:rFonts w:ascii="Arial" w:eastAsia="Times New Roman" w:hAnsi="Arial" w:cs="Arial"/>
+          <w:bCs/>
+          <w:color w:val="04003F"/>
+          <w:spacing w:val="-8"/>
+          <w:kern w:val="36"/>
+          <w:sz w:val="28"/>
+          <w:szCs w:val="54"/>
+        </w:rPr>
+        <w:t>works with no delays. I assume there have been dependency resolution changes in the last few Swift releases.</w:t>
+      </w:r>
+    </w:p>
+    <w:p>
+      <w:pPr>
+        <w:rPr>
+          <w:rFonts w:ascii="Arial" w:eastAsia="Times New Roman" w:hAnsi="Arial" w:cs="Arial"/>
+          <w:bCs/>
+          <w:color w:val="04003F"/>
+          <w:spacing w:val="-8"/>
+          <w:kern w:val="36"/>
+          <w:sz w:val="28"/>
+          <w:szCs w:val="54"/>
+        </w:rPr>
+      </w:pPr>
+    </w:p>
+    <w:p>
+      <w:pPr>
+        <w:rPr>
+          <w:rFonts w:ascii="Arial" w:eastAsia="Times New Roman" w:hAnsi="Arial" w:cs="Arial"/>
+          <w:bCs/>
+          <w:color w:val="04003F"/>
+          <w:spacing w:val="-8"/>
+          <w:kern w:val="36"/>
+          <w:sz w:val="28"/>
+          <w:szCs w:val="54"/>
+        </w:rPr>
+      </w:pPr>
+      <w:r>
+        <w:rPr>
+          <w:rFonts w:ascii="Arial" w:eastAsia="Times New Roman" w:hAnsi="Arial" w:cs="Arial"/>
+          <w:bCs/>
+          <w:color w:val="04003F"/>
+          <w:spacing w:val="-8"/>
+          <w:kern w:val="36"/>
+          <w:sz w:val="28"/>
+          <w:szCs w:val="54"/>
+        </w:rPr>
+        <w:t>I haven’t seen many other references to these issues online. Here’s one:</w:t>
+      </w:r>
+    </w:p>
+    <w:p>
+      <w:pPr>
+        <w:rPr>
+          <w:rFonts w:ascii="Arial" w:eastAsia="Times New Roman" w:hAnsi="Arial" w:cs="Arial"/>
+          <w:bCs/>
+          <w:color w:val="04003F"/>
+          <w:spacing w:val="-8"/>
+          <w:kern w:val="36"/>
+          <w:sz w:val="28"/>
+          <w:szCs w:val="54"/>
+        </w:rPr>
+      </w:pPr>
+      <w:hyperlink r:id="rId5" w:history="1">
+        <w:r>
+          <w:rPr>
+            <w:rStyle w:val="Hyperlink"/>
+            <w:rFonts w:ascii="Arial" w:eastAsia="Times New Roman" w:hAnsi="Arial" w:cs="Arial"/>
+            <w:bCs/>
+            <w:spacing w:val="-8"/>
+            <w:kern w:val="36"/>
+            <w:sz w:val="28"/>
+            <w:szCs w:val="54"/>
+          </w:rPr>
+          <w:t>https://stackoverflow.com/questions/47431510/swift-package-manager-not-resolving</w:t>
+        </w:r>
+      </w:hyperlink>
+    </w:p>
+    <w:p>
+      <w:pPr>
+        <w:rPr>
+          <w:rFonts w:ascii="Arial" w:eastAsia="Times New Roman" w:hAnsi="Arial" w:cs="Arial"/>
+          <w:bCs/>
+          <w:color w:val="04003F"/>
+          <w:spacing w:val="-8"/>
+          <w:kern w:val="36"/>
+          <w:sz w:val="28"/>
+          <w:szCs w:val="54"/>
+        </w:rPr>
+      </w:pPr>
+    </w:p>
+    <w:p>
+      <w:pPr>
+        <w:rPr>
+          <w:rFonts w:ascii="Arial" w:eastAsia="Times New Roman" w:hAnsi="Arial" w:cs="Arial"/>
+          <w:bCs/>
+          <w:color w:val="04003F"/>
+          <w:spacing w:val="-8"/>
+          <w:kern w:val="36"/>
+          <w:sz w:val="28"/>
+          <w:szCs w:val="54"/>
+        </w:rPr>
+      </w:pPr>
+    </w:p>
+    <w:p>
+      <w:pPr>
+        <w:rPr>
+          <w:rFonts w:ascii="Arial" w:eastAsia="Times New Roman" w:hAnsi="Arial" w:cs="Arial"/>
+          <w:bCs/>
+          <w:color w:val="04003F"/>
+          <w:spacing w:val="-8"/>
+          <w:kern w:val="36"/>
+          <w:sz w:val="28"/>
+          <w:szCs w:val="54"/>
+        </w:rPr>
+      </w:pPr>
+    </w:p>
+    <w:p>
+      <w:pPr>
+        <w:rPr>
+          <w:rFonts w:ascii="Arial" w:eastAsia="Times New Roman" w:hAnsi="Arial" w:cs="Arial"/>
+          <w:bCs/>
+          <w:color w:val="04003F"/>
+          <w:spacing w:val="-8"/>
+          <w:kern w:val="36"/>
+          <w:sz w:val="28"/>
+          <w:szCs w:val="54"/>
+        </w:rPr>
+      </w:pPr>
+    </w:p>
+    <w:p>
+      <w:pPr>
+        <w:rPr>
+          <w:rFonts w:ascii="Courier" w:eastAsia="Times New Roman" w:hAnsi="Courier" w:cs="Arial"/>
+          <w:bCs/>
+          <w:color w:val="04003F"/>
+          <w:spacing w:val="-8"/>
+          <w:kern w:val="36"/>
+          <w:sz w:val="28"/>
+          <w:szCs w:val="54"/>
+        </w:rPr>
+      </w:pPr>
+    </w:p>
+    <w:p>
+      <w:pPr>
+        <w:rPr>
+          <w:rFonts w:ascii="Arial" w:eastAsia="Times New Roman" w:hAnsi="Arial" w:cs="Arial"/>
+          <w:b/>
+          <w:bCs/>
+          <w:color w:val="04003F"/>
+          <w:spacing w:val="-8"/>
+          <w:kern w:val="36"/>
+          <w:sz w:val="32"/>
+          <w:szCs w:val="32"/>
+        </w:rPr>
+      </w:pPr>
+    </w:p>
+    <w:p>
+      <w:pPr>
+        <w:rPr>
+          <w:rFonts w:ascii="Times New Roman" w:eastAsia="Times New Roman" w:hAnsi="Times New Roman" w:cs="Times New Roman"/>
+          <w:b/>
+          <w:bCs/>
+          <w:kern w:val="36"/>
+          <w:sz w:val="48"/>
+          <w:szCs w:val="48"/>
+        </w:rPr>
+      </w:pPr>
+      <w:r>
+        <w:br w:type="page"/>
+      </w:r>
+    </w:p>
+    <w:p>
+      <w:pPr>
+        <w:pStyle w:val="Heading1"/>
+      </w:pPr>
+      <w:r>
+        <w:lastRenderedPageBreak/>
+        <w:t>Starting server from local build</w:t>
+      </w:r>
+    </w:p>
+    <w:p>
+      <w:pPr>
+        <w:rPr>
+          <w:rFonts w:ascii="Arial" w:eastAsia="Times New Roman" w:hAnsi="Arial" w:cs="Arial"/>
+          <w:b/>
+          <w:bCs/>
+          <w:color w:val="04003F"/>
+          <w:spacing w:val="-8"/>
+          <w:kern w:val="36"/>
+          <w:sz w:val="32"/>
+          <w:szCs w:val="32"/>
+        </w:rPr>
+      </w:pPr>
+    </w:p>
+    <w:p>
+      <w:pPr>
+        <w:rPr>
+          <w:rFonts w:ascii="Arial" w:eastAsia="Times New Roman" w:hAnsi="Arial" w:cs="Arial"/>
+          <w:b/>
+          <w:bCs/>
+          <w:color w:val="04003F"/>
+          <w:spacing w:val="-8"/>
+          <w:kern w:val="36"/>
+          <w:sz w:val="32"/>
+          <w:szCs w:val="32"/>
+        </w:rPr>
+      </w:pPr>
+    </w:p>
+    <w:p>
+      <w:pPr>
+        <w:rPr>
+          <w:rFonts w:ascii="Arial" w:eastAsia="Times New Roman" w:hAnsi="Arial" w:cs="Arial"/>
+          <w:b/>
+          <w:bCs/>
+          <w:color w:val="04003F"/>
+          <w:spacing w:val="-8"/>
+          <w:kern w:val="36"/>
+          <w:sz w:val="32"/>
+          <w:szCs w:val="32"/>
+        </w:rPr>
+      </w:pPr>
+      <w:r>
+        <w:rPr>
+          <w:rFonts w:ascii="Arial" w:eastAsia="Times New Roman" w:hAnsi="Arial" w:cs="Arial"/>
+          <w:b/>
+          <w:bCs/>
+          <w:color w:val="04003F"/>
+          <w:spacing w:val="-8"/>
+          <w:kern w:val="36"/>
+          <w:sz w:val="32"/>
+          <w:szCs w:val="32"/>
+        </w:rPr>
         <w:t>Starting mySQL for local running of the server</w:t>
       </w:r>
     </w:p>
@@ -1243,8 +2122,6 @@
           <w:szCs w:val="32"/>
         </w:rPr>
       </w:pPr>
-      <w:bookmarkStart w:id="13" w:name="_GoBack"/>
-      <w:bookmarkEnd w:id="13"/>
     </w:p>
     <w:p>
       <w:pPr>
@@ -1922,6 +2799,7 @@
   <w:style w:type="paragraph" w:default="1" w:styleId="Normal">
     <w:name w:val="Normal"/>
     <w:qFormat/>
+    <w:rsid w:val="00EA6801"/>
   </w:style>
   <w:style w:type="paragraph" w:styleId="Heading1">
     <w:name w:val="heading 1"/>

</xml_diff>

<commit_message>
Updated Swift runtime to 5.2.3
</commit_message>
<xml_diff>
--- a/Docs/Procedures.docx
+++ b/Docs/Procedures.docx
@@ -44,7 +44,33 @@
           <w:sz w:val="28"/>
           <w:szCs w:val="54"/>
         </w:rPr>
-        <w:t>NOTE: This procedure assumes that mySQL is running locally.</w:t>
+        <w:t xml:space="preserve">NOTE: This procedure assumes that </w:t>
+      </w:r>
+      <w:proofErr w:type="spellStart"/>
+      <w:r>
+        <w:rPr>
+          <w:rFonts w:ascii="Arial" w:eastAsia="Times New Roman" w:hAnsi="Arial" w:cs="Arial"/>
+          <w:bCs/>
+          <w:color w:val="04003F"/>
+          <w:spacing w:val="-8"/>
+          <w:kern w:val="36"/>
+          <w:sz w:val="28"/>
+          <w:szCs w:val="54"/>
+        </w:rPr>
+        <w:t>mySQL</w:t>
+      </w:r>
+      <w:proofErr w:type="spellEnd"/>
+      <w:r>
+        <w:rPr>
+          <w:rFonts w:ascii="Arial" w:eastAsia="Times New Roman" w:hAnsi="Arial" w:cs="Arial"/>
+          <w:bCs/>
+          <w:color w:val="04003F"/>
+          <w:spacing w:val="-8"/>
+          <w:kern w:val="36"/>
+          <w:sz w:val="28"/>
+          <w:szCs w:val="54"/>
+        </w:rPr>
+        <w:t xml:space="preserve"> is running locally.</w:t>
       </w:r>
       <w:r>
         <w:rPr>
@@ -411,8 +437,48 @@
           <w:sz w:val="32"/>
           <w:szCs w:val="32"/>
         </w:rPr>
-        <w:t>Desktop/Apps/SyncServerII/SyncServerII</w:t>
-      </w:r>
+        <w:t>Desktop/Apps/</w:t>
+      </w:r>
+      <w:proofErr w:type="spellStart"/>
+      <w:r>
+        <w:rPr>
+          <w:rFonts w:ascii="Arial" w:eastAsia="Times New Roman" w:hAnsi="Arial" w:cs="Arial"/>
+          <w:bCs/>
+          <w:color w:val="04003F"/>
+          <w:spacing w:val="-8"/>
+          <w:kern w:val="36"/>
+          <w:sz w:val="32"/>
+          <w:szCs w:val="32"/>
+        </w:rPr>
+        <w:t>SyncServerII</w:t>
+      </w:r>
+      <w:proofErr w:type="spellEnd"/>
+      <w:r>
+        <w:rPr>
+          <w:rFonts w:ascii="Arial" w:eastAsia="Times New Roman" w:hAnsi="Arial" w:cs="Arial"/>
+          <w:bCs/>
+          <w:color w:val="04003F"/>
+          <w:spacing w:val="-8"/>
+          <w:kern w:val="36"/>
+          <w:sz w:val="32"/>
+          <w:szCs w:val="32"/>
+        </w:rPr>
+        <w:t>/</w:t>
+      </w:r>
+      <w:proofErr w:type="spellStart"/>
+      <w:r>
+        <w:rPr>
+          <w:rFonts w:ascii="Arial" w:eastAsia="Times New Roman" w:hAnsi="Arial" w:cs="Arial"/>
+          <w:bCs/>
+          <w:color w:val="04003F"/>
+          <w:spacing w:val="-8"/>
+          <w:kern w:val="36"/>
+          <w:sz w:val="32"/>
+          <w:szCs w:val="32"/>
+        </w:rPr>
+        <w:t>SyncServerII</w:t>
+      </w:r>
+      <w:proofErr w:type="spellEnd"/>
     </w:p>
     <w:p>
       <w:pPr>
@@ -496,6 +562,8 @@
       </w:r>
       <w:bookmarkStart w:id="13" w:name="OLE_LINK5"/>
       <w:bookmarkStart w:id="14" w:name="OLE_LINK6"/>
+      <w:bookmarkStart w:id="15" w:name="OLE_LINK54"/>
+      <w:bookmarkStart w:id="16" w:name="OLE_LINK55"/>
       <w:r>
         <w:rPr>
           <w:rFonts w:ascii="Arial" w:eastAsia="Times New Roman" w:hAnsi="Arial" w:cs="Arial"/>
@@ -508,19 +576,33 @@
         </w:rPr>
         <w:t>~/Desktop/Apps/SyncServerII/Private/Server/</w:t>
       </w:r>
-      <w:bookmarkStart w:id="15" w:name="OLE_LINK15"/>
-      <w:bookmarkStart w:id="16" w:name="OLE_LINK16"/>
-      <w:r>
-        <w:rPr>
-          <w:rFonts w:ascii="Arial" w:eastAsia="Times New Roman" w:hAnsi="Arial" w:cs="Arial"/>
-          <w:bCs/>
-          <w:color w:val="04003F"/>
-          <w:spacing w:val="-8"/>
-          <w:kern w:val="36"/>
-          <w:sz w:val="32"/>
-          <w:szCs w:val="32"/>
-        </w:rPr>
-        <w:t>ClientTesting-local.json</w:t>
+      <w:bookmarkStart w:id="17" w:name="OLE_LINK15"/>
+      <w:bookmarkStart w:id="18" w:name="OLE_LINK16"/>
+      <w:r>
+        <w:rPr>
+          <w:rFonts w:ascii="Arial" w:eastAsia="Times New Roman" w:hAnsi="Arial" w:cs="Arial"/>
+          <w:bCs/>
+          <w:color w:val="04003F"/>
+          <w:spacing w:val="-8"/>
+          <w:kern w:val="36"/>
+          <w:sz w:val="32"/>
+          <w:szCs w:val="32"/>
+        </w:rPr>
+        <w:t>ClientTesting-local.</w:t>
+      </w:r>
+      <w:bookmarkEnd w:id="15"/>
+      <w:bookmarkEnd w:id="16"/>
+      <w:r>
+        <w:rPr>
+          <w:rFonts w:ascii="Arial" w:eastAsia="Times New Roman" w:hAnsi="Arial" w:cs="Arial"/>
+          <w:bCs/>
+          <w:color w:val="04003F"/>
+          <w:spacing w:val="-8"/>
+          <w:kern w:val="36"/>
+          <w:sz w:val="32"/>
+          <w:szCs w:val="32"/>
+        </w:rPr>
+        <w:t>json</w:t>
       </w:r>
       <w:bookmarkEnd w:id="10"/>
       <w:bookmarkEnd w:id="11"/>
@@ -538,8 +620,8 @@
       </w:r>
       <w:bookmarkEnd w:id="13"/>
       <w:bookmarkEnd w:id="14"/>
-      <w:bookmarkEnd w:id="15"/>
-      <w:bookmarkEnd w:id="16"/>
+      <w:bookmarkEnd w:id="17"/>
+      <w:bookmarkEnd w:id="18"/>
       <w:r>
         <w:rPr>
           <w:rFonts w:ascii="Arial" w:eastAsia="Times New Roman" w:hAnsi="Arial" w:cs="Arial"/>
@@ -830,6 +912,7 @@
         </w:rPr>
         <w:t>Desktop/Apps/</w:t>
       </w:r>
+      <w:proofErr w:type="spellStart"/>
       <w:r>
         <w:rPr>
           <w:rFonts w:ascii="Arial" w:eastAsia="Times New Roman" w:hAnsi="Arial" w:cs="Arial"/>
@@ -854,6 +937,7 @@
         </w:rPr>
         <w:t>n</w:t>
       </w:r>
+      <w:proofErr w:type="spellEnd"/>
     </w:p>
     <w:p>
       <w:pPr>
@@ -1025,8 +1109,8 @@
           <w:szCs w:val="32"/>
         </w:rPr>
       </w:pPr>
-      <w:bookmarkStart w:id="17" w:name="OLE_LINK27"/>
-      <w:bookmarkStart w:id="18" w:name="OLE_LINK28"/>
+      <w:bookmarkStart w:id="19" w:name="OLE_LINK27"/>
+      <w:bookmarkStart w:id="20" w:name="OLE_LINK28"/>
       <w:r>
         <w:rPr>
           <w:rFonts w:ascii="Arial" w:eastAsia="Times New Roman" w:hAnsi="Arial" w:cs="Arial"/>
@@ -1040,25 +1124,25 @@
         <w:t>From a browser:</w:t>
       </w:r>
     </w:p>
-    <w:bookmarkEnd w:id="17"/>
-    <w:bookmarkEnd w:id="18"/>
-    <w:p>
-      <w:pPr>
-        <w:rPr>
-          <w:rFonts w:ascii="Arial" w:eastAsia="Times New Roman" w:hAnsi="Arial" w:cs="Arial"/>
-          <w:bCs/>
-          <w:color w:val="04003F"/>
-          <w:spacing w:val="-8"/>
-          <w:kern w:val="36"/>
-          <w:sz w:val="32"/>
-          <w:szCs w:val="32"/>
-        </w:rPr>
-      </w:pPr>
-    </w:p>
-    <w:bookmarkStart w:id="19" w:name="OLE_LINK11"/>
-    <w:bookmarkStart w:id="20" w:name="OLE_LINK12"/>
-    <w:bookmarkStart w:id="21" w:name="OLE_LINK13"/>
-    <w:bookmarkStart w:id="22" w:name="OLE_LINK14"/>
+    <w:bookmarkEnd w:id="19"/>
+    <w:bookmarkEnd w:id="20"/>
+    <w:p>
+      <w:pPr>
+        <w:rPr>
+          <w:rFonts w:ascii="Arial" w:eastAsia="Times New Roman" w:hAnsi="Arial" w:cs="Arial"/>
+          <w:bCs/>
+          <w:color w:val="04003F"/>
+          <w:spacing w:val="-8"/>
+          <w:kern w:val="36"/>
+          <w:sz w:val="32"/>
+          <w:szCs w:val="32"/>
+        </w:rPr>
+      </w:pPr>
+    </w:p>
+    <w:bookmarkStart w:id="21" w:name="OLE_LINK11"/>
+    <w:bookmarkStart w:id="22" w:name="OLE_LINK12"/>
+    <w:bookmarkStart w:id="23" w:name="OLE_LINK13"/>
+    <w:bookmarkStart w:id="24" w:name="OLE_LINK14"/>
     <w:p>
       <w:pPr>
         <w:rPr>
@@ -1143,8 +1227,8 @@
         </w:rPr>
         <w:t>http://localhost:8080/HealthCheck</w:t>
       </w:r>
-      <w:bookmarkEnd w:id="19"/>
-      <w:bookmarkEnd w:id="20"/>
+      <w:bookmarkEnd w:id="21"/>
+      <w:bookmarkEnd w:id="22"/>
       <w:r>
         <w:rPr>
           <w:rStyle w:val="Hyperlink"/>
@@ -1170,8 +1254,8 @@
         <w:fldChar w:fldCharType="end"/>
       </w:r>
     </w:p>
-    <w:bookmarkEnd w:id="21"/>
-    <w:bookmarkEnd w:id="22"/>
+    <w:bookmarkEnd w:id="23"/>
+    <w:bookmarkEnd w:id="24"/>
     <w:p>
       <w:pPr>
         <w:rPr>
@@ -1294,11 +1378,15 @@
       <w:pPr>
         <w:pStyle w:val="Heading1"/>
       </w:pPr>
+      <w:bookmarkStart w:id="25" w:name="OLE_LINK39"/>
+      <w:bookmarkStart w:id="26" w:name="OLE_LINK40"/>
       <w:r>
         <w:lastRenderedPageBreak/>
         <w:t>Building server</w:t>
       </w:r>
     </w:p>
+    <w:bookmarkEnd w:id="25"/>
+    <w:bookmarkEnd w:id="26"/>
     <w:p>
       <w:pPr>
         <w:rPr>
@@ -1431,8 +1519,8 @@
           <w:szCs w:val="32"/>
         </w:rPr>
       </w:pPr>
-      <w:bookmarkStart w:id="23" w:name="OLE_LINK25"/>
-      <w:bookmarkStart w:id="24" w:name="OLE_LINK26"/>
+      <w:bookmarkStart w:id="27" w:name="OLE_LINK25"/>
+      <w:bookmarkStart w:id="28" w:name="OLE_LINK26"/>
       <w:r>
         <w:rPr>
           <w:rFonts w:ascii="Arial" w:eastAsia="Times New Roman" w:hAnsi="Arial" w:cs="Arial"/>
@@ -1482,143 +1570,117 @@
           <w:sz w:val="24"/>
         </w:rPr>
       </w:pPr>
-      <w:bookmarkStart w:id="25" w:name="OLE_LINK23"/>
-      <w:bookmarkStart w:id="26" w:name="OLE_LINK24"/>
-      <w:bookmarkStart w:id="27" w:name="OLE_LINK31"/>
-      <w:bookmarkStart w:id="28" w:name="OLE_LINK32"/>
-      <w:bookmarkEnd w:id="23"/>
-      <w:bookmarkEnd w:id="24"/>
+      <w:bookmarkStart w:id="29" w:name="OLE_LINK23"/>
+      <w:bookmarkStart w:id="30" w:name="OLE_LINK24"/>
+      <w:bookmarkStart w:id="31" w:name="OLE_LINK31"/>
+      <w:bookmarkStart w:id="32" w:name="OLE_LINK32"/>
+      <w:bookmarkEnd w:id="27"/>
+      <w:bookmarkEnd w:id="28"/>
       <w:r>
         <w:rPr>
           <w:rFonts w:ascii="Courier" w:hAnsi="Courier"/>
           <w:b w:val="0"/>
           <w:sz w:val="24"/>
         </w:rPr>
-        <w:t>docker run --rm -i -t -v /Users/chris/Desktop/</w:t>
-      </w:r>
+        <w:t>docker run --</w:t>
+      </w:r>
+      <w:proofErr w:type="spellStart"/>
       <w:r>
         <w:rPr>
           <w:rFonts w:ascii="Courier" w:hAnsi="Courier"/>
           <w:b w:val="0"/>
           <w:sz w:val="24"/>
         </w:rPr>
-        <w:t>NewSyncServer</w:t>
-      </w:r>
+        <w:t>rm</w:t>
+      </w:r>
+      <w:proofErr w:type="spellEnd"/>
       <w:r>
         <w:rPr>
           <w:rFonts w:ascii="Courier" w:hAnsi="Courier"/>
           <w:b w:val="0"/>
           <w:sz w:val="24"/>
         </w:rPr>
-        <w:t>/:/root/Apps crspybits/swift-ubuntu:5.</w:t>
-      </w:r>
+        <w:t xml:space="preserve"> -</w:t>
+      </w:r>
+      <w:proofErr w:type="spellStart"/>
       <w:r>
         <w:rPr>
           <w:rFonts w:ascii="Courier" w:hAnsi="Courier"/>
           <w:b w:val="0"/>
           <w:sz w:val="24"/>
         </w:rPr>
+        <w:t>i</w:t>
+      </w:r>
+      <w:proofErr w:type="spellEnd"/>
+      <w:r>
+        <w:rPr>
+          <w:rFonts w:ascii="Courier" w:hAnsi="Courier"/>
+          <w:b w:val="0"/>
+          <w:sz w:val="24"/>
+        </w:rPr>
+        <w:t xml:space="preserve"> -t -v /Users/</w:t>
+      </w:r>
+      <w:proofErr w:type="spellStart"/>
+      <w:r>
+        <w:rPr>
+          <w:rFonts w:ascii="Courier" w:hAnsi="Courier"/>
+          <w:b w:val="0"/>
+          <w:sz w:val="24"/>
+        </w:rPr>
+        <w:t>chris</w:t>
+      </w:r>
+      <w:proofErr w:type="spellEnd"/>
+      <w:r>
+        <w:rPr>
+          <w:rFonts w:ascii="Courier" w:hAnsi="Courier"/>
+          <w:b w:val="0"/>
+          <w:sz w:val="24"/>
+        </w:rPr>
+        <w:t>/Desktop/</w:t>
+      </w:r>
+      <w:proofErr w:type="spellStart"/>
+      <w:r>
+        <w:rPr>
+          <w:rFonts w:ascii="Courier" w:hAnsi="Courier"/>
+          <w:b w:val="0"/>
+          <w:sz w:val="24"/>
+        </w:rPr>
+        <w:t>NewSyncServer</w:t>
+      </w:r>
+      <w:proofErr w:type="spellEnd"/>
+      <w:r>
+        <w:rPr>
+          <w:rFonts w:ascii="Courier" w:hAnsi="Courier"/>
+          <w:b w:val="0"/>
+          <w:sz w:val="24"/>
+        </w:rPr>
+        <w:t xml:space="preserve">/:/root/Apps </w:t>
+      </w:r>
+      <w:proofErr w:type="spellStart"/>
+      <w:r>
+        <w:rPr>
+          <w:rFonts w:ascii="Courier" w:hAnsi="Courier"/>
+          <w:b w:val="0"/>
+          <w:sz w:val="24"/>
+        </w:rPr>
+        <w:t>crspybits</w:t>
+      </w:r>
+      <w:proofErr w:type="spellEnd"/>
+      <w:r>
+        <w:rPr>
+          <w:rFonts w:ascii="Courier" w:hAnsi="Courier"/>
+          <w:b w:val="0"/>
+          <w:sz w:val="24"/>
+        </w:rPr>
+        <w:t>/swift-ubuntu:5.</w:t>
+      </w:r>
+      <w:r>
+        <w:rPr>
+          <w:rFonts w:ascii="Courier" w:hAnsi="Courier"/>
+          <w:b w:val="0"/>
+          <w:sz w:val="24"/>
+        </w:rPr>
         <w:t>2.3</w:t>
-      </w:r>
-    </w:p>
-    <w:bookmarkEnd w:id="25"/>
-    <w:bookmarkEnd w:id="26"/>
-    <w:bookmarkEnd w:id="27"/>
-    <w:bookmarkEnd w:id="28"/>
-    <w:p>
-      <w:pPr>
-        <w:rPr>
-          <w:rFonts w:ascii="Arial" w:eastAsia="Times New Roman" w:hAnsi="Arial" w:cs="Arial"/>
-          <w:b/>
-          <w:bCs/>
-          <w:color w:val="04003F"/>
-          <w:spacing w:val="-8"/>
-          <w:kern w:val="36"/>
-          <w:sz w:val="32"/>
-          <w:szCs w:val="32"/>
-        </w:rPr>
-      </w:pPr>
-      <w:r>
-        <w:rPr>
-          <w:rFonts w:ascii="Arial" w:eastAsia="Times New Roman" w:hAnsi="Arial" w:cs="Arial"/>
-          <w:b/>
-          <w:bCs/>
-          <w:color w:val="04003F"/>
-          <w:spacing w:val="-8"/>
-          <w:kern w:val="36"/>
-          <w:sz w:val="32"/>
-          <w:szCs w:val="32"/>
-        </w:rPr>
-        <w:t>3</w:t>
-      </w:r>
-      <w:r>
-        <w:rPr>
-          <w:rFonts w:ascii="Arial" w:eastAsia="Times New Roman" w:hAnsi="Arial" w:cs="Arial"/>
-          <w:b/>
-          <w:bCs/>
-          <w:color w:val="04003F"/>
-          <w:spacing w:val="-8"/>
-          <w:kern w:val="36"/>
-          <w:sz w:val="32"/>
-          <w:szCs w:val="32"/>
-        </w:rPr>
-        <w:t xml:space="preserve">. </w:t>
-      </w:r>
-      <w:r>
-        <w:rPr>
-          <w:rFonts w:ascii="Arial" w:eastAsia="Times New Roman" w:hAnsi="Arial" w:cs="Arial"/>
-          <w:b/>
-          <w:bCs/>
-          <w:color w:val="04003F"/>
-          <w:spacing w:val="-8"/>
-          <w:kern w:val="36"/>
-          <w:sz w:val="32"/>
-          <w:szCs w:val="32"/>
-        </w:rPr>
-        <w:t>In the container</w:t>
-      </w:r>
-    </w:p>
-    <w:p>
-      <w:pPr>
-        <w:rPr>
-          <w:rFonts w:ascii="Arial" w:eastAsia="Times New Roman" w:hAnsi="Arial" w:cs="Arial"/>
-          <w:b/>
-          <w:bCs/>
-          <w:color w:val="04003F"/>
-          <w:spacing w:val="-8"/>
-          <w:kern w:val="36"/>
-          <w:sz w:val="32"/>
-          <w:szCs w:val="32"/>
-        </w:rPr>
-      </w:pPr>
-    </w:p>
-    <w:p>
-      <w:pPr>
-        <w:rPr>
-          <w:rFonts w:ascii="Courier" w:eastAsia="Times New Roman" w:hAnsi="Courier" w:cs="Arial"/>
-          <w:bCs/>
-          <w:color w:val="04003F"/>
-          <w:spacing w:val="-8"/>
-          <w:kern w:val="36"/>
-          <w:sz w:val="28"/>
-          <w:szCs w:val="54"/>
-        </w:rPr>
-      </w:pPr>
-      <w:bookmarkStart w:id="29" w:name="OLE_LINK33"/>
-      <w:bookmarkStart w:id="30" w:name="OLE_LINK34"/>
-      <w:bookmarkStart w:id="31" w:name="OLE_LINK37"/>
-      <w:bookmarkStart w:id="32" w:name="OLE_LINK38"/>
-      <w:r>
-        <w:rPr>
-          <w:rFonts w:ascii="Courier" w:eastAsia="Times New Roman" w:hAnsi="Courier" w:cs="Arial"/>
-          <w:bCs/>
-          <w:color w:val="04003F"/>
-          <w:spacing w:val="-8"/>
-          <w:kern w:val="36"/>
-          <w:sz w:val="28"/>
-          <w:szCs w:val="54"/>
-        </w:rPr>
-        <w:t>cd root/Apps/ServerMain</w:t>
       </w:r>
     </w:p>
     <w:bookmarkEnd w:id="29"/>
@@ -1628,6 +1690,86 @@
     <w:p>
       <w:pPr>
         <w:rPr>
+          <w:rFonts w:ascii="Arial" w:eastAsia="Times New Roman" w:hAnsi="Arial" w:cs="Arial"/>
+          <w:b/>
+          <w:bCs/>
+          <w:color w:val="04003F"/>
+          <w:spacing w:val="-8"/>
+          <w:kern w:val="36"/>
+          <w:sz w:val="32"/>
+          <w:szCs w:val="32"/>
+        </w:rPr>
+      </w:pPr>
+      <w:r>
+        <w:rPr>
+          <w:rFonts w:ascii="Arial" w:eastAsia="Times New Roman" w:hAnsi="Arial" w:cs="Arial"/>
+          <w:b/>
+          <w:bCs/>
+          <w:color w:val="04003F"/>
+          <w:spacing w:val="-8"/>
+          <w:kern w:val="36"/>
+          <w:sz w:val="32"/>
+          <w:szCs w:val="32"/>
+        </w:rPr>
+        <w:t>3</w:t>
+      </w:r>
+      <w:r>
+        <w:rPr>
+          <w:rFonts w:ascii="Arial" w:eastAsia="Times New Roman" w:hAnsi="Arial" w:cs="Arial"/>
+          <w:b/>
+          <w:bCs/>
+          <w:color w:val="04003F"/>
+          <w:spacing w:val="-8"/>
+          <w:kern w:val="36"/>
+          <w:sz w:val="32"/>
+          <w:szCs w:val="32"/>
+        </w:rPr>
+        <w:t xml:space="preserve">. </w:t>
+      </w:r>
+      <w:r>
+        <w:rPr>
+          <w:rFonts w:ascii="Arial" w:eastAsia="Times New Roman" w:hAnsi="Arial" w:cs="Arial"/>
+          <w:b/>
+          <w:bCs/>
+          <w:color w:val="04003F"/>
+          <w:spacing w:val="-8"/>
+          <w:kern w:val="36"/>
+          <w:sz w:val="32"/>
+          <w:szCs w:val="32"/>
+        </w:rPr>
+        <w:t>In the container</w:t>
+      </w:r>
+      <w:r>
+        <w:rPr>
+          <w:rFonts w:ascii="Arial" w:eastAsia="Times New Roman" w:hAnsi="Arial" w:cs="Arial"/>
+          <w:b/>
+          <w:bCs/>
+          <w:color w:val="04003F"/>
+          <w:spacing w:val="-8"/>
+          <w:kern w:val="36"/>
+          <w:sz w:val="32"/>
+          <w:szCs w:val="32"/>
+        </w:rPr>
+        <w:t xml:space="preserve"> Terminal</w:t>
+      </w:r>
+    </w:p>
+    <w:p>
+      <w:pPr>
+        <w:rPr>
+          <w:rFonts w:ascii="Arial" w:eastAsia="Times New Roman" w:hAnsi="Arial" w:cs="Arial"/>
+          <w:b/>
+          <w:bCs/>
+          <w:color w:val="04003F"/>
+          <w:spacing w:val="-8"/>
+          <w:kern w:val="36"/>
+          <w:sz w:val="32"/>
+          <w:szCs w:val="32"/>
+        </w:rPr>
+      </w:pPr>
+    </w:p>
+    <w:p>
+      <w:pPr>
+        <w:rPr>
           <w:rFonts w:ascii="Courier" w:eastAsia="Times New Roman" w:hAnsi="Courier" w:cs="Arial"/>
           <w:bCs/>
           <w:color w:val="04003F"/>
@@ -1637,6 +1779,10 @@
           <w:szCs w:val="54"/>
         </w:rPr>
       </w:pPr>
+      <w:bookmarkStart w:id="33" w:name="OLE_LINK33"/>
+      <w:bookmarkStart w:id="34" w:name="OLE_LINK34"/>
+      <w:bookmarkStart w:id="35" w:name="OLE_LINK37"/>
+      <w:bookmarkStart w:id="36" w:name="OLE_LINK38"/>
       <w:r>
         <w:rPr>
           <w:rFonts w:ascii="Courier" w:eastAsia="Times New Roman" w:hAnsi="Courier" w:cs="Arial"/>
@@ -1647,11 +1793,10 @@
           <w:sz w:val="28"/>
           <w:szCs w:val="54"/>
         </w:rPr>
-        <w:t>./Tools/clean.sh</w:t>
-      </w:r>
-    </w:p>
-    <w:p>
-      <w:pPr>
+        <w:t>cd root/Apps/</w:t>
+      </w:r>
+      <w:proofErr w:type="spellStart"/>
+      <w:r>
         <w:rPr>
           <w:rFonts w:ascii="Courier" w:eastAsia="Times New Roman" w:hAnsi="Courier" w:cs="Arial"/>
           <w:bCs/>
@@ -1661,24 +1806,14 @@
           <w:sz w:val="28"/>
           <w:szCs w:val="54"/>
         </w:rPr>
-      </w:pPr>
-      <w:bookmarkStart w:id="33" w:name="OLE_LINK35"/>
-      <w:bookmarkStart w:id="34" w:name="OLE_LINK36"/>
-      <w:r>
-        <w:rPr>
-          <w:rFonts w:ascii="Courier" w:eastAsia="Times New Roman" w:hAnsi="Courier" w:cs="Arial"/>
-          <w:bCs/>
-          <w:color w:val="04003F"/>
-          <w:spacing w:val="-8"/>
-          <w:kern w:val="36"/>
-          <w:sz w:val="28"/>
-          <w:szCs w:val="54"/>
-        </w:rPr>
-        <w:t>./Tools/build.sh</w:t>
-      </w:r>
+        <w:t>ServerMain</w:t>
+      </w:r>
+      <w:proofErr w:type="spellEnd"/>
     </w:p>
     <w:bookmarkEnd w:id="33"/>
     <w:bookmarkEnd w:id="34"/>
+    <w:bookmarkEnd w:id="35"/>
+    <w:bookmarkEnd w:id="36"/>
     <w:p>
       <w:pPr>
         <w:rPr>
@@ -1691,11 +1826,9 @@
           <w:szCs w:val="54"/>
         </w:rPr>
       </w:pPr>
-    </w:p>
-    <w:p>
-      <w:pPr>
-        <w:rPr>
-          <w:rFonts w:ascii="Arial" w:eastAsia="Times New Roman" w:hAnsi="Arial" w:cs="Arial"/>
+      <w:r>
+        <w:rPr>
+          <w:rFonts w:ascii="Courier" w:eastAsia="Times New Roman" w:hAnsi="Courier" w:cs="Arial"/>
           <w:bCs/>
           <w:color w:val="04003F"/>
           <w:spacing w:val="-8"/>
@@ -1703,10 +1836,13 @@
           <w:sz w:val="28"/>
           <w:szCs w:val="54"/>
         </w:rPr>
-      </w:pPr>
-      <w:r>
-        <w:rPr>
-          <w:rFonts w:ascii="Arial" w:eastAsia="Times New Roman" w:hAnsi="Arial" w:cs="Arial"/>
+        <w:t>./Tools/clean.sh</w:t>
+      </w:r>
+    </w:p>
+    <w:p>
+      <w:pPr>
+        <w:rPr>
+          <w:rFonts w:ascii="Courier" w:eastAsia="Times New Roman" w:hAnsi="Courier" w:cs="Arial"/>
           <w:bCs/>
           <w:color w:val="04003F"/>
           <w:spacing w:val="-8"/>
@@ -1714,6 +1850,59 @@
           <w:sz w:val="28"/>
           <w:szCs w:val="54"/>
         </w:rPr>
+      </w:pPr>
+      <w:bookmarkStart w:id="37" w:name="OLE_LINK35"/>
+      <w:bookmarkStart w:id="38" w:name="OLE_LINK36"/>
+      <w:r>
+        <w:rPr>
+          <w:rFonts w:ascii="Courier" w:eastAsia="Times New Roman" w:hAnsi="Courier" w:cs="Arial"/>
+          <w:bCs/>
+          <w:color w:val="04003F"/>
+          <w:spacing w:val="-8"/>
+          <w:kern w:val="36"/>
+          <w:sz w:val="28"/>
+          <w:szCs w:val="54"/>
+        </w:rPr>
+        <w:t>./Tools/build.sh</w:t>
+      </w:r>
+    </w:p>
+    <w:bookmarkEnd w:id="37"/>
+    <w:bookmarkEnd w:id="38"/>
+    <w:p>
+      <w:pPr>
+        <w:rPr>
+          <w:rFonts w:ascii="Courier" w:eastAsia="Times New Roman" w:hAnsi="Courier" w:cs="Arial"/>
+          <w:bCs/>
+          <w:color w:val="04003F"/>
+          <w:spacing w:val="-8"/>
+          <w:kern w:val="36"/>
+          <w:sz w:val="28"/>
+          <w:szCs w:val="54"/>
+        </w:rPr>
+      </w:pPr>
+    </w:p>
+    <w:p>
+      <w:pPr>
+        <w:rPr>
+          <w:rFonts w:ascii="Arial" w:eastAsia="Times New Roman" w:hAnsi="Arial" w:cs="Arial"/>
+          <w:bCs/>
+          <w:color w:val="04003F"/>
+          <w:spacing w:val="-8"/>
+          <w:kern w:val="36"/>
+          <w:sz w:val="28"/>
+          <w:szCs w:val="54"/>
+        </w:rPr>
+      </w:pPr>
+      <w:r>
+        <w:rPr>
+          <w:rFonts w:ascii="Arial" w:eastAsia="Times New Roman" w:hAnsi="Arial" w:cs="Arial"/>
+          <w:bCs/>
+          <w:color w:val="04003F"/>
+          <w:spacing w:val="-8"/>
+          <w:kern w:val="36"/>
+          <w:sz w:val="28"/>
+          <w:szCs w:val="54"/>
+        </w:rPr>
         <w:t>If build.sh has problems (e.g., is very slow</w:t>
       </w:r>
       <w:r>
@@ -1728,8 +1917,6 @@
         </w:rPr>
         <w:t xml:space="preserve"> to build, and perhaps stalls/blocks</w:t>
       </w:r>
-      <w:bookmarkStart w:id="35" w:name="_GoBack"/>
-      <w:bookmarkEnd w:id="35"/>
       <w:r>
         <w:rPr>
           <w:rFonts w:ascii="Arial" w:eastAsia="Times New Roman" w:hAnsi="Arial" w:cs="Arial"/>
@@ -1822,6 +2009,7 @@
         </w:rPr>
         <w:t>that’s not what helped in my most recent go-around with this (5/30/20). Rather, after floundering for several hours, I updated from Swift 5.0.1 in my Docker build container (</w:t>
       </w:r>
+      <w:proofErr w:type="spellStart"/>
       <w:r>
         <w:rPr>
           <w:rFonts w:ascii="Arial" w:eastAsia="Times New Roman" w:hAnsi="Arial" w:cs="Arial"/>
@@ -1832,7 +2020,46 @@
           <w:sz w:val="28"/>
           <w:szCs w:val="54"/>
         </w:rPr>
-        <w:t xml:space="preserve">devops/Docker/Building) to Swift 5.2.3 and now my </w:t>
+        <w:t>devops</w:t>
+      </w:r>
+      <w:proofErr w:type="spellEnd"/>
+      <w:r>
+        <w:rPr>
+          <w:rFonts w:ascii="Arial" w:eastAsia="Times New Roman" w:hAnsi="Arial" w:cs="Arial"/>
+          <w:bCs/>
+          <w:color w:val="04003F"/>
+          <w:spacing w:val="-8"/>
+          <w:kern w:val="36"/>
+          <w:sz w:val="28"/>
+          <w:szCs w:val="54"/>
+        </w:rPr>
+        <w:t xml:space="preserve">/Docker/Building) to Swift 5.2.3 and now </w:t>
+      </w:r>
+      <w:proofErr w:type="gramStart"/>
+      <w:r>
+        <w:rPr>
+          <w:rFonts w:ascii="Arial" w:eastAsia="Times New Roman" w:hAnsi="Arial" w:cs="Arial"/>
+          <w:bCs/>
+          <w:color w:val="04003F"/>
+          <w:spacing w:val="-8"/>
+          <w:kern w:val="36"/>
+          <w:sz w:val="28"/>
+          <w:szCs w:val="54"/>
+        </w:rPr>
+        <w:t>my</w:t>
+      </w:r>
+      <w:proofErr w:type="gramEnd"/>
+      <w:r>
+        <w:rPr>
+          <w:rFonts w:ascii="Arial" w:eastAsia="Times New Roman" w:hAnsi="Arial" w:cs="Arial"/>
+          <w:bCs/>
+          <w:color w:val="04003F"/>
+          <w:spacing w:val="-8"/>
+          <w:kern w:val="36"/>
+          <w:sz w:val="28"/>
+          <w:szCs w:val="54"/>
+        </w:rPr>
+        <w:t xml:space="preserve"> </w:t>
       </w:r>
     </w:p>
     <w:p>
@@ -2057,56 +2284,546 @@
     <w:p>
       <w:pPr>
         <w:rPr>
-          <w:rFonts w:ascii="Arial" w:eastAsia="Times New Roman" w:hAnsi="Arial" w:cs="Arial"/>
-          <w:b/>
-          <w:bCs/>
-          <w:color w:val="04003F"/>
-          <w:spacing w:val="-8"/>
-          <w:kern w:val="36"/>
-          <w:sz w:val="32"/>
-          <w:szCs w:val="32"/>
-        </w:rPr>
-      </w:pPr>
-    </w:p>
-    <w:p>
-      <w:pPr>
-        <w:rPr>
-          <w:rFonts w:ascii="Arial" w:eastAsia="Times New Roman" w:hAnsi="Arial" w:cs="Arial"/>
-          <w:b/>
-          <w:bCs/>
-          <w:color w:val="04003F"/>
-          <w:spacing w:val="-8"/>
-          <w:kern w:val="36"/>
-          <w:sz w:val="32"/>
-          <w:szCs w:val="32"/>
-        </w:rPr>
-      </w:pPr>
-    </w:p>
-    <w:p>
-      <w:pPr>
-        <w:rPr>
-          <w:rFonts w:ascii="Arial" w:eastAsia="Times New Roman" w:hAnsi="Arial" w:cs="Arial"/>
-          <w:b/>
-          <w:bCs/>
-          <w:color w:val="04003F"/>
-          <w:spacing w:val="-8"/>
-          <w:kern w:val="36"/>
-          <w:sz w:val="32"/>
-          <w:szCs w:val="32"/>
-        </w:rPr>
-      </w:pPr>
-      <w:r>
-        <w:rPr>
-          <w:rFonts w:ascii="Arial" w:eastAsia="Times New Roman" w:hAnsi="Arial" w:cs="Arial"/>
-          <w:b/>
-          <w:bCs/>
-          <w:color w:val="04003F"/>
-          <w:spacing w:val="-8"/>
-          <w:kern w:val="36"/>
-          <w:sz w:val="32"/>
-          <w:szCs w:val="32"/>
-        </w:rPr>
-        <w:t>Starting mySQL for local running of the server</w:t>
+          <w:rFonts w:ascii="Arial" w:hAnsi="Arial" w:cs="Arial"/>
+          <w:bCs/>
+          <w:color w:val="04003F"/>
+          <w:spacing w:val="-8"/>
+          <w:sz w:val="28"/>
+          <w:szCs w:val="28"/>
+        </w:rPr>
+      </w:pPr>
+      <w:r>
+        <w:rPr>
+          <w:rFonts w:ascii="Arial" w:eastAsia="Times New Roman" w:hAnsi="Arial" w:cs="Arial"/>
+          <w:bCs/>
+          <w:color w:val="04003F"/>
+          <w:spacing w:val="-8"/>
+          <w:kern w:val="36"/>
+          <w:sz w:val="28"/>
+          <w:szCs w:val="28"/>
+        </w:rPr>
+        <w:t>This depends on you having carried out the “</w:t>
+      </w:r>
+      <w:r>
+        <w:rPr>
+          <w:rFonts w:ascii="Arial" w:hAnsi="Arial" w:cs="Arial"/>
+          <w:bCs/>
+          <w:color w:val="04003F"/>
+          <w:spacing w:val="-8"/>
+          <w:sz w:val="28"/>
+          <w:szCs w:val="28"/>
+        </w:rPr>
+        <w:t>Building server” steps</w:t>
+      </w:r>
+      <w:r>
+        <w:rPr>
+          <w:rFonts w:ascii="Arial" w:hAnsi="Arial" w:cs="Arial"/>
+          <w:bCs/>
+          <w:color w:val="04003F"/>
+          <w:spacing w:val="-8"/>
+          <w:sz w:val="28"/>
+          <w:szCs w:val="28"/>
+        </w:rPr>
+        <w:t xml:space="preserve"> above</w:t>
+      </w:r>
+      <w:r>
+        <w:rPr>
+          <w:rFonts w:ascii="Arial" w:hAnsi="Arial" w:cs="Arial"/>
+          <w:bCs/>
+          <w:color w:val="04003F"/>
+          <w:spacing w:val="-8"/>
+          <w:sz w:val="28"/>
+          <w:szCs w:val="28"/>
+        </w:rPr>
+        <w:t xml:space="preserve">. Then, </w:t>
+      </w:r>
+      <w:r>
+        <w:rPr>
+          <w:rFonts w:ascii="Arial" w:hAnsi="Arial" w:cs="Arial"/>
+          <w:bCs/>
+          <w:color w:val="04003F"/>
+          <w:spacing w:val="-8"/>
+          <w:sz w:val="28"/>
+          <w:szCs w:val="28"/>
+        </w:rPr>
+        <w:t>do the following</w:t>
+      </w:r>
+      <w:r>
+        <w:rPr>
+          <w:rFonts w:ascii="Arial" w:hAnsi="Arial" w:cs="Arial"/>
+          <w:bCs/>
+          <w:color w:val="04003F"/>
+          <w:spacing w:val="-8"/>
+          <w:sz w:val="28"/>
+          <w:szCs w:val="28"/>
+        </w:rPr>
+        <w:t xml:space="preserve"> </w:t>
+      </w:r>
+      <w:r>
+        <w:rPr>
+          <w:rFonts w:ascii="Arial" w:hAnsi="Arial" w:cs="Arial"/>
+          <w:bCs/>
+          <w:color w:val="04003F"/>
+          <w:spacing w:val="-8"/>
+          <w:sz w:val="28"/>
+          <w:szCs w:val="28"/>
+          <w:highlight w:val="yellow"/>
+        </w:rPr>
+        <w:t>from the MacOS Terminal</w:t>
+      </w:r>
+      <w:r>
+        <w:rPr>
+          <w:rFonts w:ascii="Arial" w:hAnsi="Arial" w:cs="Arial"/>
+          <w:bCs/>
+          <w:color w:val="04003F"/>
+          <w:spacing w:val="-8"/>
+          <w:sz w:val="28"/>
+          <w:szCs w:val="28"/>
+        </w:rPr>
+        <w:t xml:space="preserve"> (not from within the Docker Terminal)</w:t>
+      </w:r>
+      <w:r>
+        <w:rPr>
+          <w:rFonts w:ascii="Arial" w:hAnsi="Arial" w:cs="Arial"/>
+          <w:bCs/>
+          <w:color w:val="04003F"/>
+          <w:spacing w:val="-8"/>
+          <w:sz w:val="28"/>
+          <w:szCs w:val="28"/>
+        </w:rPr>
+        <w:t>:</w:t>
+      </w:r>
+    </w:p>
+    <w:p>
+      <w:pPr>
+        <w:rPr>
+          <w:rFonts w:ascii="Arial" w:hAnsi="Arial" w:cs="Arial"/>
+          <w:b/>
+          <w:bCs/>
+          <w:color w:val="04003F"/>
+          <w:spacing w:val="-8"/>
+          <w:sz w:val="32"/>
+          <w:szCs w:val="32"/>
+        </w:rPr>
+      </w:pPr>
+    </w:p>
+    <w:p>
+      <w:pPr>
+        <w:rPr>
+          <w:rFonts w:ascii="Arial" w:hAnsi="Arial" w:cs="Arial"/>
+          <w:bCs/>
+          <w:color w:val="04003F"/>
+          <w:spacing w:val="-8"/>
+          <w:sz w:val="28"/>
+          <w:szCs w:val="28"/>
+        </w:rPr>
+      </w:pPr>
+      <w:r>
+        <w:rPr>
+          <w:rFonts w:ascii="Arial" w:hAnsi="Arial" w:cs="Arial"/>
+          <w:bCs/>
+          <w:color w:val="04003F"/>
+          <w:spacing w:val="-8"/>
+          <w:sz w:val="28"/>
+          <w:szCs w:val="28"/>
+        </w:rPr>
+        <w:t># Build the</w:t>
+      </w:r>
+      <w:r>
+        <w:rPr>
+          <w:rFonts w:ascii="Arial" w:hAnsi="Arial" w:cs="Arial"/>
+          <w:bCs/>
+          <w:color w:val="04003F"/>
+          <w:spacing w:val="-8"/>
+          <w:sz w:val="28"/>
+          <w:szCs w:val="28"/>
+        </w:rPr>
+        <w:t xml:space="preserve"> docker </w:t>
+      </w:r>
+      <w:r>
+        <w:rPr>
+          <w:rFonts w:ascii="Arial" w:hAnsi="Arial" w:cs="Arial"/>
+          <w:bCs/>
+          <w:color w:val="04003F"/>
+          <w:spacing w:val="-8"/>
+          <w:sz w:val="28"/>
+          <w:szCs w:val="28"/>
+        </w:rPr>
+        <w:t xml:space="preserve">image </w:t>
+      </w:r>
+      <w:proofErr w:type="spellStart"/>
+      <w:r>
+        <w:rPr>
+          <w:rFonts w:ascii="Courier" w:hAnsi="Courier" w:cs="Arial"/>
+          <w:bCs/>
+          <w:color w:val="04003F"/>
+          <w:spacing w:val="-8"/>
+          <w:sz w:val="28"/>
+          <w:szCs w:val="28"/>
+        </w:rPr>
+        <w:t>syncserver-</w:t>
+      </w:r>
+      <w:proofErr w:type="gramStart"/>
+      <w:r>
+        <w:rPr>
+          <w:rFonts w:ascii="Courier" w:hAnsi="Courier" w:cs="Arial"/>
+          <w:bCs/>
+          <w:color w:val="04003F"/>
+          <w:spacing w:val="-8"/>
+          <w:sz w:val="28"/>
+          <w:szCs w:val="28"/>
+        </w:rPr>
+        <w:t>runner</w:t>
+      </w:r>
+      <w:r>
+        <w:rPr>
+          <w:rFonts w:ascii="Courier" w:hAnsi="Courier" w:cs="Arial"/>
+          <w:bCs/>
+          <w:color w:val="04003F"/>
+          <w:spacing w:val="-8"/>
+          <w:sz w:val="28"/>
+          <w:szCs w:val="28"/>
+        </w:rPr>
+        <w:t>image</w:t>
+      </w:r>
+      <w:r>
+        <w:rPr>
+          <w:rFonts w:ascii="Courier" w:hAnsi="Courier" w:cs="Arial"/>
+          <w:bCs/>
+          <w:color w:val="04003F"/>
+          <w:spacing w:val="-8"/>
+          <w:sz w:val="28"/>
+          <w:szCs w:val="28"/>
+        </w:rPr>
+        <w:t>:</w:t>
+      </w:r>
+      <w:r>
+        <w:rPr>
+          <w:rFonts w:ascii="Courier" w:hAnsi="Courier" w:cs="Arial"/>
+          <w:bCs/>
+          <w:color w:val="04003F"/>
+          <w:spacing w:val="-8"/>
+          <w:sz w:val="28"/>
+          <w:szCs w:val="28"/>
+        </w:rPr>
+        <w:t>latest</w:t>
+      </w:r>
+      <w:proofErr w:type="spellEnd"/>
+      <w:proofErr w:type="gramEnd"/>
+      <w:r>
+        <w:rPr>
+          <w:rFonts w:ascii="Arial" w:hAnsi="Arial" w:cs="Arial"/>
+          <w:bCs/>
+          <w:color w:val="04003F"/>
+          <w:spacing w:val="-8"/>
+          <w:sz w:val="28"/>
+          <w:szCs w:val="28"/>
+        </w:rPr>
+        <w:t>, without pushing it up to docker hub</w:t>
+      </w:r>
+      <w:r>
+        <w:rPr>
+          <w:rFonts w:ascii="Arial" w:hAnsi="Arial" w:cs="Arial"/>
+          <w:bCs/>
+          <w:color w:val="04003F"/>
+          <w:spacing w:val="-8"/>
+          <w:sz w:val="28"/>
+          <w:szCs w:val="28"/>
+        </w:rPr>
+        <w:t>:</w:t>
+      </w:r>
+    </w:p>
+    <w:p>
+      <w:pPr>
+        <w:rPr>
+          <w:rFonts w:ascii="Courier" w:hAnsi="Courier" w:cs="Menlo"/>
+          <w:color w:val="000000"/>
+          <w:sz w:val="32"/>
+          <w:szCs w:val="36"/>
+        </w:rPr>
+      </w:pPr>
+      <w:bookmarkStart w:id="39" w:name="OLE_LINK44"/>
+      <w:bookmarkStart w:id="40" w:name="OLE_LINK45"/>
+      <w:bookmarkStart w:id="41" w:name="OLE_LINK46"/>
+      <w:bookmarkStart w:id="42" w:name="OLE_LINK47"/>
+      <w:bookmarkStart w:id="43" w:name="OLE_LINK53"/>
+      <w:r>
+        <w:rPr>
+          <w:rFonts w:ascii="Courier" w:eastAsia="Times New Roman" w:hAnsi="Courier" w:cs="Arial"/>
+          <w:b/>
+          <w:bCs/>
+          <w:color w:val="04003F"/>
+          <w:spacing w:val="-8"/>
+          <w:kern w:val="36"/>
+          <w:sz w:val="28"/>
+          <w:szCs w:val="32"/>
+        </w:rPr>
+        <w:t>./</w:t>
+      </w:r>
+      <w:r>
+        <w:rPr>
+          <w:rFonts w:ascii="Courier" w:hAnsi="Courier" w:cs="Menlo"/>
+          <w:color w:val="000000"/>
+          <w:sz w:val="32"/>
+          <w:szCs w:val="36"/>
+        </w:rPr>
+        <w:t>devops/buildlatest.sh</w:t>
+      </w:r>
+    </w:p>
+    <w:bookmarkEnd w:id="39"/>
+    <w:bookmarkEnd w:id="40"/>
+    <w:bookmarkEnd w:id="41"/>
+    <w:bookmarkEnd w:id="42"/>
+    <w:bookmarkEnd w:id="43"/>
+    <w:p>
+      <w:pPr>
+        <w:rPr>
+          <w:rFonts w:ascii="Arial" w:eastAsia="Times New Roman" w:hAnsi="Arial" w:cs="Arial"/>
+          <w:b/>
+          <w:bCs/>
+          <w:color w:val="04003F"/>
+          <w:spacing w:val="-8"/>
+          <w:kern w:val="36"/>
+          <w:sz w:val="32"/>
+          <w:szCs w:val="32"/>
+        </w:rPr>
+      </w:pPr>
+    </w:p>
+    <w:p>
+      <w:pPr>
+        <w:rPr>
+          <w:rFonts w:ascii="Arial" w:eastAsia="Times New Roman" w:hAnsi="Arial" w:cs="Arial"/>
+          <w:bCs/>
+          <w:color w:val="04003F"/>
+          <w:spacing w:val="-8"/>
+          <w:kern w:val="36"/>
+          <w:sz w:val="28"/>
+          <w:szCs w:val="28"/>
+        </w:rPr>
+      </w:pPr>
+      <w:r>
+        <w:rPr>
+          <w:rFonts w:ascii="Arial" w:eastAsia="Times New Roman" w:hAnsi="Arial" w:cs="Arial"/>
+          <w:bCs/>
+          <w:color w:val="04003F"/>
+          <w:spacing w:val="-8"/>
+          <w:kern w:val="36"/>
+          <w:sz w:val="28"/>
+          <w:szCs w:val="28"/>
+        </w:rPr>
+        <w:t># Then, do the following. Note that `latest` refers to the image created in the last step</w:t>
+      </w:r>
+    </w:p>
+    <w:p>
+      <w:pPr>
+        <w:rPr>
+          <w:rFonts w:ascii="Courier" w:hAnsi="Courier" w:cs="Menlo"/>
+          <w:b/>
+          <w:bCs/>
+          <w:color w:val="000000"/>
+          <w:sz w:val="32"/>
+          <w:szCs w:val="36"/>
+        </w:rPr>
+      </w:pPr>
+      <w:bookmarkStart w:id="44" w:name="OLE_LINK41"/>
+      <w:bookmarkStart w:id="45" w:name="OLE_LINK42"/>
+      <w:bookmarkStart w:id="46" w:name="OLE_LINK43"/>
+      <w:bookmarkStart w:id="47" w:name="OLE_LINK48"/>
+      <w:bookmarkStart w:id="48" w:name="OLE_LINK49"/>
+      <w:bookmarkStart w:id="49" w:name="OLE_LINK50"/>
+      <w:bookmarkStart w:id="50" w:name="OLE_LINK51"/>
+      <w:bookmarkStart w:id="51" w:name="OLE_LINK52"/>
+      <w:bookmarkStart w:id="52" w:name="OLE_LINK58"/>
+      <w:bookmarkStart w:id="53" w:name="OLE_LINK59"/>
+      <w:r>
+        <w:rPr>
+          <w:rFonts w:ascii="Courier" w:hAnsi="Courier" w:cs="Menlo"/>
+          <w:color w:val="000000"/>
+          <w:sz w:val="32"/>
+          <w:szCs w:val="36"/>
+        </w:rPr>
+        <w:t>./devops/</w:t>
+      </w:r>
+      <w:r>
+        <w:rPr>
+          <w:rFonts w:ascii="Courier" w:hAnsi="Courier" w:cs="Menlo"/>
+          <w:color w:val="000000"/>
+          <w:sz w:val="32"/>
+          <w:szCs w:val="36"/>
+        </w:rPr>
+        <w:t xml:space="preserve">runLocally.sh </w:t>
+      </w:r>
+      <w:bookmarkStart w:id="54" w:name="OLE_LINK56"/>
+      <w:bookmarkStart w:id="55" w:name="OLE_LINK57"/>
+      <w:r>
+        <w:rPr>
+          <w:rFonts w:ascii="Courier" w:hAnsi="Courier" w:cs="Menlo"/>
+          <w:color w:val="000000"/>
+          <w:sz w:val="32"/>
+          <w:szCs w:val="36"/>
+        </w:rPr>
+        <w:t>~/Desktop/</w:t>
+      </w:r>
+      <w:proofErr w:type="spellStart"/>
+      <w:r>
+        <w:rPr>
+          <w:rFonts w:ascii="Courier" w:hAnsi="Courier" w:cs="Menlo"/>
+          <w:color w:val="000000"/>
+          <w:sz w:val="32"/>
+          <w:szCs w:val="36"/>
+        </w:rPr>
+        <w:t>NewSyncServer</w:t>
+      </w:r>
+      <w:proofErr w:type="spellEnd"/>
+      <w:r>
+        <w:rPr>
+          <w:rFonts w:ascii="Courier" w:hAnsi="Courier" w:cs="Menlo"/>
+          <w:color w:val="000000"/>
+          <w:sz w:val="32"/>
+          <w:szCs w:val="36"/>
+        </w:rPr>
+        <w:t>/Private/Server/</w:t>
+      </w:r>
+      <w:proofErr w:type="spellStart"/>
+      <w:r>
+        <w:rPr>
+          <w:rFonts w:ascii="Courier" w:hAnsi="Courier" w:cs="Menlo"/>
+          <w:bCs/>
+          <w:color w:val="000000"/>
+          <w:sz w:val="32"/>
+          <w:szCs w:val="36"/>
+        </w:rPr>
+        <w:t>ServerTests.json</w:t>
+      </w:r>
+      <w:proofErr w:type="spellEnd"/>
+      <w:r>
+        <w:rPr>
+          <w:rFonts w:ascii="Courier" w:hAnsi="Courier" w:cs="Menlo"/>
+          <w:color w:val="000000"/>
+          <w:sz w:val="32"/>
+          <w:szCs w:val="36"/>
+        </w:rPr>
+        <w:t xml:space="preserve"> </w:t>
+      </w:r>
+      <w:bookmarkEnd w:id="54"/>
+      <w:bookmarkEnd w:id="55"/>
+      <w:r>
+        <w:rPr>
+          <w:rFonts w:ascii="Courier" w:hAnsi="Courier" w:cs="Menlo"/>
+          <w:color w:val="000000"/>
+          <w:sz w:val="32"/>
+          <w:szCs w:val="36"/>
+        </w:rPr>
+        <w:t>latest</w:t>
+      </w:r>
+    </w:p>
+    <w:bookmarkEnd w:id="44"/>
+    <w:bookmarkEnd w:id="45"/>
+    <w:bookmarkEnd w:id="46"/>
+    <w:bookmarkEnd w:id="47"/>
+    <w:bookmarkEnd w:id="48"/>
+    <w:bookmarkEnd w:id="49"/>
+    <w:bookmarkEnd w:id="50"/>
+    <w:bookmarkEnd w:id="51"/>
+    <w:bookmarkEnd w:id="52"/>
+    <w:bookmarkEnd w:id="53"/>
+    <w:p>
+      <w:pPr>
+        <w:rPr>
+          <w:rFonts w:ascii="Arial" w:eastAsia="Times New Roman" w:hAnsi="Arial" w:cs="Arial"/>
+          <w:b/>
+          <w:bCs/>
+          <w:color w:val="04003F"/>
+          <w:spacing w:val="-8"/>
+          <w:kern w:val="36"/>
+          <w:sz w:val="32"/>
+          <w:szCs w:val="32"/>
+        </w:rPr>
+      </w:pPr>
+    </w:p>
+    <w:p>
+      <w:pPr>
+        <w:rPr>
+          <w:rFonts w:ascii="Arial" w:eastAsia="Times New Roman" w:hAnsi="Arial" w:cs="Arial"/>
+          <w:b/>
+          <w:bCs/>
+          <w:color w:val="04003F"/>
+          <w:spacing w:val="-8"/>
+          <w:kern w:val="36"/>
+          <w:sz w:val="32"/>
+          <w:szCs w:val="32"/>
+        </w:rPr>
+      </w:pPr>
+      <w:bookmarkStart w:id="56" w:name="_GoBack"/>
+      <w:bookmarkEnd w:id="56"/>
+      <w:r>
+        <w:rPr>
+          <w:rFonts w:ascii="Arial" w:eastAsia="Times New Roman" w:hAnsi="Arial" w:cs="Arial"/>
+          <w:b/>
+          <w:bCs/>
+          <w:color w:val="04003F"/>
+          <w:spacing w:val="-8"/>
+          <w:kern w:val="36"/>
+          <w:sz w:val="32"/>
+          <w:szCs w:val="32"/>
+        </w:rPr>
+        <w:br w:type="page"/>
+      </w:r>
+    </w:p>
+    <w:p>
+      <w:pPr>
+        <w:rPr>
+          <w:rFonts w:ascii="Arial" w:eastAsia="Times New Roman" w:hAnsi="Arial" w:cs="Arial"/>
+          <w:b/>
+          <w:bCs/>
+          <w:color w:val="04003F"/>
+          <w:spacing w:val="-8"/>
+          <w:kern w:val="36"/>
+          <w:sz w:val="32"/>
+          <w:szCs w:val="32"/>
+        </w:rPr>
+      </w:pPr>
+      <w:r>
+        <w:rPr>
+          <w:rFonts w:ascii="Arial" w:eastAsia="Times New Roman" w:hAnsi="Arial" w:cs="Arial"/>
+          <w:b/>
+          <w:bCs/>
+          <w:color w:val="04003F"/>
+          <w:spacing w:val="-8"/>
+          <w:kern w:val="36"/>
+          <w:sz w:val="32"/>
+          <w:szCs w:val="32"/>
+        </w:rPr>
+        <w:lastRenderedPageBreak/>
+        <w:t xml:space="preserve">Starting </w:t>
+      </w:r>
+      <w:proofErr w:type="spellStart"/>
+      <w:r>
+        <w:rPr>
+          <w:rFonts w:ascii="Arial" w:eastAsia="Times New Roman" w:hAnsi="Arial" w:cs="Arial"/>
+          <w:b/>
+          <w:bCs/>
+          <w:color w:val="04003F"/>
+          <w:spacing w:val="-8"/>
+          <w:kern w:val="36"/>
+          <w:sz w:val="32"/>
+          <w:szCs w:val="32"/>
+        </w:rPr>
+        <w:t>mySQL</w:t>
+      </w:r>
+      <w:proofErr w:type="spellEnd"/>
+      <w:r>
+        <w:rPr>
+          <w:rFonts w:ascii="Arial" w:eastAsia="Times New Roman" w:hAnsi="Arial" w:cs="Arial"/>
+          <w:b/>
+          <w:bCs/>
+          <w:color w:val="04003F"/>
+          <w:spacing w:val="-8"/>
+          <w:kern w:val="36"/>
+          <w:sz w:val="32"/>
+          <w:szCs w:val="32"/>
+        </w:rPr>
+        <w:t xml:space="preserve"> for local running of the server</w:t>
       </w:r>
     </w:p>
     <w:p>
@@ -2189,18 +2906,34 @@
         </w:rPr>
         <w:t xml:space="preserve">Creating </w:t>
       </w:r>
-      <w:r>
-        <w:rPr>
-          <w:rFonts w:ascii="Arial" w:eastAsia="Times New Roman" w:hAnsi="Arial" w:cs="Arial"/>
-          <w:bCs/>
-          <w:color w:val="04003F"/>
-          <w:spacing w:val="-8"/>
-          <w:kern w:val="36"/>
-          <w:sz w:val="32"/>
-          <w:szCs w:val="32"/>
-        </w:rPr>
-        <w:t>ClientTesting-local.json</w:t>
-      </w:r>
+      <w:proofErr w:type="spellStart"/>
+      <w:r>
+        <w:rPr>
+          <w:rFonts w:ascii="Arial" w:eastAsia="Times New Roman" w:hAnsi="Arial" w:cs="Arial"/>
+          <w:bCs/>
+          <w:color w:val="04003F"/>
+          <w:spacing w:val="-8"/>
+          <w:kern w:val="36"/>
+          <w:sz w:val="32"/>
+          <w:szCs w:val="32"/>
+        </w:rPr>
+        <w:t>ClientTesting-</w:t>
+      </w:r>
+      <w:proofErr w:type="gramStart"/>
+      <w:r>
+        <w:rPr>
+          <w:rFonts w:ascii="Arial" w:eastAsia="Times New Roman" w:hAnsi="Arial" w:cs="Arial"/>
+          <w:bCs/>
+          <w:color w:val="04003F"/>
+          <w:spacing w:val="-8"/>
+          <w:kern w:val="36"/>
+          <w:sz w:val="32"/>
+          <w:szCs w:val="32"/>
+        </w:rPr>
+        <w:t>local.json</w:t>
+      </w:r>
+      <w:proofErr w:type="spellEnd"/>
+      <w:proofErr w:type="gramEnd"/>
       <w:r>
         <w:rPr>
           <w:rFonts w:ascii="Arial" w:eastAsia="Times New Roman" w:hAnsi="Arial" w:cs="Arial"/>
@@ -2824,7 +3557,6 @@
   <w:style w:type="character" w:default="1" w:styleId="DefaultParagraphFont">
     <w:name w:val="Default Paragraph Font"/>
     <w:uiPriority w:val="1"/>
-    <w:semiHidden/>
     <w:unhideWhenUsed/>
   </w:style>
   <w:style w:type="table" w:default="1" w:styleId="TableNormal">

</xml_diff>

<commit_message>
Starting work on UploadRequestLog.
</commit_message>
<xml_diff>
--- a/Docs/Procedures.docx
+++ b/Docs/Procedures.docx
@@ -4,11 +4,344 @@
   <w:body>
     <w:p>
       <w:pPr>
-        <w:pStyle w:val="Heading1"/>
+        <w:pStyle w:val="TOC1"/>
+        <w:tabs>
+          <w:tab w:val="right" w:leader="dot" w:pos="9800"/>
+        </w:tabs>
+        <w:rPr>
+          <w:b/>
+        </w:rPr>
       </w:pPr>
       <w:bookmarkStart w:id="0" w:name="OLE_LINK17"/>
       <w:bookmarkStart w:id="1" w:name="OLE_LINK18"/>
       <w:r>
+        <w:rPr>
+          <w:b/>
+        </w:rPr>
+        <w:t>Table o</w:t>
+      </w:r>
+      <w:r>
+        <w:rPr>
+          <w:b/>
+        </w:rPr>
+        <w:t>f Contents</w:t>
+      </w:r>
+    </w:p>
+    <w:p/>
+    <w:p>
+      <w:pPr>
+        <w:pStyle w:val="TOC1"/>
+        <w:tabs>
+          <w:tab w:val="right" w:leader="dot" w:pos="9800"/>
+        </w:tabs>
+        <w:rPr>
+          <w:rFonts w:eastAsiaTheme="minorEastAsia"/>
+          <w:noProof/>
+        </w:rPr>
+      </w:pPr>
+      <w:r>
+        <w:fldChar w:fldCharType="begin"/>
+      </w:r>
+      <w:r>
+        <w:instrText xml:space="preserve"> TOC \o "1-3" \h \z \u </w:instrText>
+      </w:r>
+      <w:r>
+        <w:fldChar w:fldCharType="separate"/>
+      </w:r>
+      <w:hyperlink w:anchor="_Toc41765275" w:history="1">
+        <w:r>
+          <w:rPr>
+            <w:rStyle w:val="Hyperlink"/>
+            <w:noProof/>
+          </w:rPr>
+          <w:t>Starting a local server (on MacOS): Existing Docker container</w:t>
+        </w:r>
+        <w:r>
+          <w:rPr>
+            <w:noProof/>
+            <w:webHidden/>
+          </w:rPr>
+          <w:tab/>
+        </w:r>
+        <w:r>
+          <w:rPr>
+            <w:noProof/>
+            <w:webHidden/>
+          </w:rPr>
+          <w:fldChar w:fldCharType="begin"/>
+        </w:r>
+        <w:r>
+          <w:rPr>
+            <w:noProof/>
+            <w:webHidden/>
+          </w:rPr>
+          <w:instrText xml:space="preserve"> PAGEREF _Toc41765275 \h </w:instrText>
+        </w:r>
+        <w:r>
+          <w:rPr>
+            <w:noProof/>
+            <w:webHidden/>
+          </w:rPr>
+        </w:r>
+        <w:r>
+          <w:rPr>
+            <w:noProof/>
+            <w:webHidden/>
+          </w:rPr>
+          <w:fldChar w:fldCharType="separate"/>
+        </w:r>
+        <w:r>
+          <w:rPr>
+            <w:noProof/>
+            <w:webHidden/>
+          </w:rPr>
+          <w:t>2</w:t>
+        </w:r>
+        <w:r>
+          <w:rPr>
+            <w:noProof/>
+            <w:webHidden/>
+          </w:rPr>
+          <w:fldChar w:fldCharType="end"/>
+        </w:r>
+      </w:hyperlink>
+    </w:p>
+    <w:p>
+      <w:pPr>
+        <w:pStyle w:val="TOC1"/>
+        <w:tabs>
+          <w:tab w:val="right" w:leader="dot" w:pos="9800"/>
+        </w:tabs>
+        <w:rPr>
+          <w:rFonts w:eastAsiaTheme="minorEastAsia"/>
+          <w:noProof/>
+        </w:rPr>
+      </w:pPr>
+      <w:hyperlink w:anchor="_Toc41765276" w:history="1">
+        <w:r>
+          <w:rPr>
+            <w:rStyle w:val="Hyperlink"/>
+            <w:noProof/>
+          </w:rPr>
+          <w:t>Building server</w:t>
+        </w:r>
+        <w:r>
+          <w:rPr>
+            <w:noProof/>
+            <w:webHidden/>
+          </w:rPr>
+          <w:tab/>
+        </w:r>
+        <w:r>
+          <w:rPr>
+            <w:noProof/>
+            <w:webHidden/>
+          </w:rPr>
+          <w:fldChar w:fldCharType="begin"/>
+        </w:r>
+        <w:r>
+          <w:rPr>
+            <w:noProof/>
+            <w:webHidden/>
+          </w:rPr>
+          <w:instrText xml:space="preserve"> PAGEREF _Toc41765276 \h </w:instrText>
+        </w:r>
+        <w:r>
+          <w:rPr>
+            <w:noProof/>
+            <w:webHidden/>
+          </w:rPr>
+        </w:r>
+        <w:r>
+          <w:rPr>
+            <w:noProof/>
+            <w:webHidden/>
+          </w:rPr>
+          <w:fldChar w:fldCharType="separate"/>
+        </w:r>
+        <w:r>
+          <w:rPr>
+            <w:noProof/>
+            <w:webHidden/>
+          </w:rPr>
+          <w:t>4</w:t>
+        </w:r>
+        <w:r>
+          <w:rPr>
+            <w:noProof/>
+            <w:webHidden/>
+          </w:rPr>
+          <w:fldChar w:fldCharType="end"/>
+        </w:r>
+      </w:hyperlink>
+    </w:p>
+    <w:p>
+      <w:pPr>
+        <w:pStyle w:val="TOC1"/>
+        <w:tabs>
+          <w:tab w:val="right" w:leader="dot" w:pos="9800"/>
+        </w:tabs>
+        <w:rPr>
+          <w:rFonts w:eastAsiaTheme="minorEastAsia"/>
+          <w:noProof/>
+        </w:rPr>
+      </w:pPr>
+      <w:hyperlink w:anchor="_Toc41765277" w:history="1">
+        <w:r>
+          <w:rPr>
+            <w:rStyle w:val="Hyperlink"/>
+            <w:noProof/>
+          </w:rPr>
+          <w:t>Starting server from local build</w:t>
+        </w:r>
+        <w:r>
+          <w:rPr>
+            <w:noProof/>
+            <w:webHidden/>
+          </w:rPr>
+          <w:tab/>
+        </w:r>
+        <w:r>
+          <w:rPr>
+            <w:noProof/>
+            <w:webHidden/>
+          </w:rPr>
+          <w:fldChar w:fldCharType="begin"/>
+        </w:r>
+        <w:r>
+          <w:rPr>
+            <w:noProof/>
+            <w:webHidden/>
+          </w:rPr>
+          <w:instrText xml:space="preserve"> PAGEREF _Toc41765277 \h </w:instrText>
+        </w:r>
+        <w:r>
+          <w:rPr>
+            <w:noProof/>
+            <w:webHidden/>
+          </w:rPr>
+        </w:r>
+        <w:r>
+          <w:rPr>
+            <w:noProof/>
+            <w:webHidden/>
+          </w:rPr>
+          <w:fldChar w:fldCharType="separate"/>
+        </w:r>
+        <w:r>
+          <w:rPr>
+            <w:noProof/>
+            <w:webHidden/>
+          </w:rPr>
+          <w:t>5</w:t>
+        </w:r>
+        <w:r>
+          <w:rPr>
+            <w:noProof/>
+            <w:webHidden/>
+          </w:rPr>
+          <w:fldChar w:fldCharType="end"/>
+        </w:r>
+      </w:hyperlink>
+    </w:p>
+    <w:p>
+      <w:pPr>
+        <w:pStyle w:val="TOC1"/>
+        <w:tabs>
+          <w:tab w:val="right" w:leader="dot" w:pos="9800"/>
+        </w:tabs>
+        <w:rPr>
+          <w:rFonts w:eastAsiaTheme="minorEastAsia"/>
+          <w:noProof/>
+        </w:rPr>
+      </w:pPr>
+      <w:hyperlink w:anchor="_Toc41765278" w:history="1">
+        <w:r>
+          <w:rPr>
+            <w:rStyle w:val="Hyperlink"/>
+            <w:noProof/>
+          </w:rPr>
+          <w:t>Build server in Xcode</w:t>
+        </w:r>
+        <w:r>
+          <w:rPr>
+            <w:noProof/>
+            <w:webHidden/>
+          </w:rPr>
+          <w:tab/>
+        </w:r>
+        <w:r>
+          <w:rPr>
+            <w:noProof/>
+            <w:webHidden/>
+          </w:rPr>
+          <w:fldChar w:fldCharType="begin"/>
+        </w:r>
+        <w:r>
+          <w:rPr>
+            <w:noProof/>
+            <w:webHidden/>
+          </w:rPr>
+          <w:instrText xml:space="preserve"> PAGEREF _Toc41765278 \h </w:instrText>
+        </w:r>
+        <w:r>
+          <w:rPr>
+            <w:noProof/>
+            <w:webHidden/>
+          </w:rPr>
+        </w:r>
+        <w:r>
+          <w:rPr>
+            <w:noProof/>
+            <w:webHidden/>
+          </w:rPr>
+          <w:fldChar w:fldCharType="separate"/>
+        </w:r>
+        <w:r>
+          <w:rPr>
+            <w:noProof/>
+            <w:webHidden/>
+          </w:rPr>
+          <w:t>6</w:t>
+        </w:r>
+        <w:r>
+          <w:rPr>
+            <w:noProof/>
+            <w:webHidden/>
+          </w:rPr>
+          <w:fldChar w:fldCharType="end"/>
+        </w:r>
+      </w:hyperlink>
+    </w:p>
+    <w:p>
+      <w:pPr>
+        <w:rPr>
+          <w:rFonts w:ascii="Times New Roman" w:eastAsia="Times New Roman" w:hAnsi="Times New Roman" w:cs="Times New Roman"/>
+          <w:b/>
+          <w:bCs/>
+          <w:kern w:val="36"/>
+          <w:sz w:val="48"/>
+          <w:szCs w:val="48"/>
+        </w:rPr>
+      </w:pPr>
+      <w:r>
+        <w:fldChar w:fldCharType="end"/>
+      </w:r>
+      <w:r>
+        <w:br w:type="page"/>
+      </w:r>
+    </w:p>
+    <w:p>
+      <w:pPr>
+        <w:pStyle w:val="Heading1"/>
+      </w:pPr>
+    </w:p>
+    <w:p>
+      <w:pPr>
+        <w:pStyle w:val="Heading1"/>
+      </w:pPr>
+      <w:bookmarkStart w:id="2" w:name="_Toc41765275"/>
+      <w:r>
         <w:t>Starting a local server</w:t>
       </w:r>
       <w:r>
@@ -17,6 +350,7 @@
       <w:r>
         <w:t>: Existing Docker container</w:t>
       </w:r>
+      <w:bookmarkEnd w:id="2"/>
     </w:p>
     <w:p>
       <w:pPr>
@@ -30,8 +364,8 @@
           <w:szCs w:val="54"/>
         </w:rPr>
       </w:pPr>
-      <w:bookmarkStart w:id="2" w:name="OLE_LINK29"/>
-      <w:bookmarkStart w:id="3" w:name="OLE_LINK30"/>
+      <w:bookmarkStart w:id="3" w:name="OLE_LINK29"/>
+      <w:bookmarkStart w:id="4" w:name="OLE_LINK30"/>
       <w:bookmarkEnd w:id="0"/>
       <w:bookmarkEnd w:id="1"/>
       <w:r>
@@ -85,8 +419,8 @@
         <w:t xml:space="preserve"> See below for instructions on how to do this.</w:t>
       </w:r>
     </w:p>
-    <w:bookmarkEnd w:id="2"/>
     <w:bookmarkEnd w:id="3"/>
+    <w:bookmarkEnd w:id="4"/>
     <w:p>
       <w:pPr>
         <w:rPr>
@@ -114,10 +448,10 @@
           <w:szCs w:val="32"/>
         </w:rPr>
       </w:pPr>
-      <w:bookmarkStart w:id="4" w:name="OLE_LINK19"/>
-      <w:bookmarkStart w:id="5" w:name="OLE_LINK20"/>
-      <w:bookmarkStart w:id="6" w:name="OLE_LINK21"/>
-      <w:bookmarkStart w:id="7" w:name="OLE_LINK22"/>
+      <w:bookmarkStart w:id="5" w:name="OLE_LINK19"/>
+      <w:bookmarkStart w:id="6" w:name="OLE_LINK20"/>
+      <w:bookmarkStart w:id="7" w:name="OLE_LINK21"/>
+      <w:bookmarkStart w:id="8" w:name="OLE_LINK22"/>
       <w:r>
         <w:rPr>
           <w:rFonts w:ascii="Arial" w:eastAsia="Times New Roman" w:hAnsi="Arial" w:cs="Arial"/>
@@ -209,13 +543,13 @@
         </w:rPr>
         <w:t>.</w:t>
       </w:r>
-      <w:bookmarkStart w:id="8" w:name="OLE_LINK3"/>
-      <w:bookmarkStart w:id="9" w:name="OLE_LINK4"/>
-      <w:bookmarkEnd w:id="4"/>
+      <w:bookmarkStart w:id="9" w:name="OLE_LINK3"/>
+      <w:bookmarkStart w:id="10" w:name="OLE_LINK4"/>
       <w:bookmarkEnd w:id="5"/>
-    </w:p>
-    <w:bookmarkEnd w:id="6"/>
+      <w:bookmarkEnd w:id="6"/>
+    </w:p>
     <w:bookmarkEnd w:id="7"/>
+    <w:bookmarkEnd w:id="8"/>
     <w:p>
       <w:pPr>
         <w:rPr>
@@ -545,9 +879,9 @@
           <w:szCs w:val="32"/>
         </w:rPr>
       </w:pPr>
-      <w:bookmarkStart w:id="10" w:name="OLE_LINK7"/>
-      <w:bookmarkStart w:id="11" w:name="OLE_LINK8"/>
-      <w:bookmarkStart w:id="12" w:name="OLE_LINK9"/>
+      <w:bookmarkStart w:id="11" w:name="OLE_LINK7"/>
+      <w:bookmarkStart w:id="12" w:name="OLE_LINK8"/>
+      <w:bookmarkStart w:id="13" w:name="OLE_LINK9"/>
       <w:r>
         <w:rPr>
           <w:rFonts w:ascii="Arial" w:eastAsia="Times New Roman" w:hAnsi="Arial" w:cs="Arial"/>
@@ -560,10 +894,10 @@
         </w:rPr>
         <w:t xml:space="preserve">./devops/runLocally.sh </w:t>
       </w:r>
-      <w:bookmarkStart w:id="13" w:name="OLE_LINK5"/>
-      <w:bookmarkStart w:id="14" w:name="OLE_LINK6"/>
-      <w:bookmarkStart w:id="15" w:name="OLE_LINK54"/>
-      <w:bookmarkStart w:id="16" w:name="OLE_LINK55"/>
+      <w:bookmarkStart w:id="14" w:name="OLE_LINK54"/>
+      <w:bookmarkStart w:id="15" w:name="OLE_LINK55"/>
+      <w:bookmarkStart w:id="16" w:name="OLE_LINK5"/>
+      <w:bookmarkStart w:id="17" w:name="OLE_LINK6"/>
       <w:r>
         <w:rPr>
           <w:rFonts w:ascii="Arial" w:eastAsia="Times New Roman" w:hAnsi="Arial" w:cs="Arial"/>
@@ -576,8 +910,8 @@
         </w:rPr>
         <w:t>~/Desktop/Apps/SyncServerII/Private/Server/</w:t>
       </w:r>
-      <w:bookmarkStart w:id="17" w:name="OLE_LINK15"/>
-      <w:bookmarkStart w:id="18" w:name="OLE_LINK16"/>
+      <w:bookmarkStart w:id="18" w:name="OLE_LINK15"/>
+      <w:bookmarkStart w:id="19" w:name="OLE_LINK16"/>
       <w:r>
         <w:rPr>
           <w:rFonts w:ascii="Arial" w:eastAsia="Times New Roman" w:hAnsi="Arial" w:cs="Arial"/>
@@ -590,38 +924,38 @@
         </w:rPr>
         <w:t>ClientTesting-local.</w:t>
       </w:r>
+      <w:bookmarkEnd w:id="14"/>
       <w:bookmarkEnd w:id="15"/>
+      <w:r>
+        <w:rPr>
+          <w:rFonts w:ascii="Arial" w:eastAsia="Times New Roman" w:hAnsi="Arial" w:cs="Arial"/>
+          <w:bCs/>
+          <w:color w:val="04003F"/>
+          <w:spacing w:val="-8"/>
+          <w:kern w:val="36"/>
+          <w:sz w:val="32"/>
+          <w:szCs w:val="32"/>
+        </w:rPr>
+        <w:t>json</w:t>
+      </w:r>
+      <w:bookmarkEnd w:id="11"/>
+      <w:bookmarkEnd w:id="12"/>
+      <w:r>
+        <w:rPr>
+          <w:rFonts w:ascii="Arial" w:eastAsia="Times New Roman" w:hAnsi="Arial" w:cs="Arial"/>
+          <w:bCs/>
+          <w:color w:val="04003F"/>
+          <w:spacing w:val="-8"/>
+          <w:kern w:val="36"/>
+          <w:sz w:val="32"/>
+          <w:szCs w:val="32"/>
+        </w:rPr>
+        <w:t xml:space="preserve"> </w:t>
+      </w:r>
       <w:bookmarkEnd w:id="16"/>
-      <w:r>
-        <w:rPr>
-          <w:rFonts w:ascii="Arial" w:eastAsia="Times New Roman" w:hAnsi="Arial" w:cs="Arial"/>
-          <w:bCs/>
-          <w:color w:val="04003F"/>
-          <w:spacing w:val="-8"/>
-          <w:kern w:val="36"/>
-          <w:sz w:val="32"/>
-          <w:szCs w:val="32"/>
-        </w:rPr>
-        <w:t>json</w:t>
-      </w:r>
-      <w:bookmarkEnd w:id="10"/>
-      <w:bookmarkEnd w:id="11"/>
-      <w:r>
-        <w:rPr>
-          <w:rFonts w:ascii="Arial" w:eastAsia="Times New Roman" w:hAnsi="Arial" w:cs="Arial"/>
-          <w:bCs/>
-          <w:color w:val="04003F"/>
-          <w:spacing w:val="-8"/>
-          <w:kern w:val="36"/>
-          <w:sz w:val="32"/>
-          <w:szCs w:val="32"/>
-        </w:rPr>
-        <w:t xml:space="preserve"> </w:t>
-      </w:r>
-      <w:bookmarkEnd w:id="13"/>
-      <w:bookmarkEnd w:id="14"/>
       <w:bookmarkEnd w:id="17"/>
       <w:bookmarkEnd w:id="18"/>
+      <w:bookmarkEnd w:id="19"/>
       <w:r>
         <w:rPr>
           <w:rFonts w:ascii="Arial" w:eastAsia="Times New Roman" w:hAnsi="Arial" w:cs="Arial"/>
@@ -847,7 +1181,7 @@
         <w:t>Change into the directory</w:t>
       </w:r>
     </w:p>
-    <w:bookmarkEnd w:id="12"/>
+    <w:bookmarkEnd w:id="13"/>
     <w:p>
       <w:pPr>
         <w:rPr>
@@ -873,8 +1207,8 @@
         <w:t xml:space="preserve"> </w:t>
       </w:r>
     </w:p>
-    <w:bookmarkEnd w:id="8"/>
     <w:bookmarkEnd w:id="9"/>
+    <w:bookmarkEnd w:id="10"/>
     <w:p>
       <w:pPr>
         <w:ind w:firstLine="720"/>
@@ -976,6 +1310,7 @@
           <w:sz w:val="32"/>
           <w:szCs w:val="32"/>
         </w:rPr>
+        <w:lastRenderedPageBreak/>
         <w:t>c) tail the log</w:t>
       </w:r>
     </w:p>
@@ -1109,8 +1444,8 @@
           <w:szCs w:val="32"/>
         </w:rPr>
       </w:pPr>
-      <w:bookmarkStart w:id="19" w:name="OLE_LINK27"/>
-      <w:bookmarkStart w:id="20" w:name="OLE_LINK28"/>
+      <w:bookmarkStart w:id="20" w:name="OLE_LINK27"/>
+      <w:bookmarkStart w:id="21" w:name="OLE_LINK28"/>
       <w:r>
         <w:rPr>
           <w:rFonts w:ascii="Arial" w:eastAsia="Times New Roman" w:hAnsi="Arial" w:cs="Arial"/>
@@ -1124,25 +1459,25 @@
         <w:t>From a browser:</w:t>
       </w:r>
     </w:p>
-    <w:bookmarkEnd w:id="19"/>
     <w:bookmarkEnd w:id="20"/>
-    <w:p>
-      <w:pPr>
-        <w:rPr>
-          <w:rFonts w:ascii="Arial" w:eastAsia="Times New Roman" w:hAnsi="Arial" w:cs="Arial"/>
-          <w:bCs/>
-          <w:color w:val="04003F"/>
-          <w:spacing w:val="-8"/>
-          <w:kern w:val="36"/>
-          <w:sz w:val="32"/>
-          <w:szCs w:val="32"/>
-        </w:rPr>
-      </w:pPr>
-    </w:p>
-    <w:bookmarkStart w:id="21" w:name="OLE_LINK11"/>
-    <w:bookmarkStart w:id="22" w:name="OLE_LINK12"/>
-    <w:bookmarkStart w:id="23" w:name="OLE_LINK13"/>
-    <w:bookmarkStart w:id="24" w:name="OLE_LINK14"/>
+    <w:bookmarkEnd w:id="21"/>
+    <w:p>
+      <w:pPr>
+        <w:rPr>
+          <w:rFonts w:ascii="Arial" w:eastAsia="Times New Roman" w:hAnsi="Arial" w:cs="Arial"/>
+          <w:bCs/>
+          <w:color w:val="04003F"/>
+          <w:spacing w:val="-8"/>
+          <w:kern w:val="36"/>
+          <w:sz w:val="32"/>
+          <w:szCs w:val="32"/>
+        </w:rPr>
+      </w:pPr>
+    </w:p>
+    <w:bookmarkStart w:id="22" w:name="OLE_LINK11"/>
+    <w:bookmarkStart w:id="23" w:name="OLE_LINK12"/>
+    <w:bookmarkStart w:id="24" w:name="OLE_LINK13"/>
+    <w:bookmarkStart w:id="25" w:name="OLE_LINK14"/>
     <w:p>
       <w:pPr>
         <w:rPr>
@@ -1227,8 +1562,8 @@
         </w:rPr>
         <w:t>http://localhost:8080/HealthCheck</w:t>
       </w:r>
-      <w:bookmarkEnd w:id="21"/>
       <w:bookmarkEnd w:id="22"/>
+      <w:bookmarkEnd w:id="23"/>
       <w:r>
         <w:rPr>
           <w:rStyle w:val="Hyperlink"/>
@@ -1254,8 +1589,8 @@
         <w:fldChar w:fldCharType="end"/>
       </w:r>
     </w:p>
-    <w:bookmarkEnd w:id="23"/>
     <w:bookmarkEnd w:id="24"/>
+    <w:bookmarkEnd w:id="25"/>
     <w:p>
       <w:pPr>
         <w:rPr>
@@ -1378,15 +1713,17 @@
       <w:pPr>
         <w:pStyle w:val="Heading1"/>
       </w:pPr>
-      <w:bookmarkStart w:id="25" w:name="OLE_LINK39"/>
-      <w:bookmarkStart w:id="26" w:name="OLE_LINK40"/>
+      <w:bookmarkStart w:id="26" w:name="_Toc41765276"/>
+      <w:bookmarkStart w:id="27" w:name="OLE_LINK39"/>
+      <w:bookmarkStart w:id="28" w:name="OLE_LINK40"/>
       <w:r>
         <w:lastRenderedPageBreak/>
         <w:t>Building server</w:t>
       </w:r>
-    </w:p>
-    <w:bookmarkEnd w:id="25"/>
-    <w:bookmarkEnd w:id="26"/>
+      <w:bookmarkEnd w:id="26"/>
+    </w:p>
+    <w:bookmarkEnd w:id="27"/>
+    <w:bookmarkEnd w:id="28"/>
     <w:p>
       <w:pPr>
         <w:rPr>
@@ -1519,8 +1856,8 @@
           <w:szCs w:val="32"/>
         </w:rPr>
       </w:pPr>
-      <w:bookmarkStart w:id="27" w:name="OLE_LINK25"/>
-      <w:bookmarkStart w:id="28" w:name="OLE_LINK26"/>
+      <w:bookmarkStart w:id="29" w:name="OLE_LINK25"/>
+      <w:bookmarkStart w:id="30" w:name="OLE_LINK26"/>
       <w:r>
         <w:rPr>
           <w:rFonts w:ascii="Arial" w:eastAsia="Times New Roman" w:hAnsi="Arial" w:cs="Arial"/>
@@ -1562,312 +1899,253 @@
       </w:r>
     </w:p>
     <w:p>
-      <w:pPr>
-        <w:pStyle w:val="Heading1"/>
-        <w:rPr>
-          <w:rFonts w:ascii="Courier" w:hAnsi="Courier"/>
-          <w:b w:val="0"/>
-          <w:sz w:val="24"/>
-        </w:rPr>
-      </w:pPr>
-      <w:bookmarkStart w:id="29" w:name="OLE_LINK23"/>
-      <w:bookmarkStart w:id="30" w:name="OLE_LINK24"/>
-      <w:bookmarkStart w:id="31" w:name="OLE_LINK31"/>
-      <w:bookmarkStart w:id="32" w:name="OLE_LINK32"/>
-      <w:bookmarkEnd w:id="27"/>
-      <w:bookmarkEnd w:id="28"/>
-      <w:r>
-        <w:rPr>
-          <w:rFonts w:ascii="Courier" w:hAnsi="Courier"/>
-          <w:b w:val="0"/>
-          <w:sz w:val="24"/>
-        </w:rPr>
+      <w:bookmarkStart w:id="31" w:name="OLE_LINK23"/>
+      <w:bookmarkStart w:id="32" w:name="OLE_LINK24"/>
+      <w:bookmarkStart w:id="33" w:name="OLE_LINK31"/>
+      <w:bookmarkStart w:id="34" w:name="OLE_LINK32"/>
+      <w:bookmarkEnd w:id="29"/>
+      <w:bookmarkEnd w:id="30"/>
+    </w:p>
+    <w:p>
+      <w:r>
         <w:t>docker run --</w:t>
       </w:r>
       <w:proofErr w:type="spellStart"/>
       <w:r>
-        <w:rPr>
-          <w:rFonts w:ascii="Courier" w:hAnsi="Courier"/>
-          <w:b w:val="0"/>
-          <w:sz w:val="24"/>
-        </w:rPr>
         <w:t>rm</w:t>
       </w:r>
       <w:proofErr w:type="spellEnd"/>
       <w:r>
-        <w:rPr>
-          <w:rFonts w:ascii="Courier" w:hAnsi="Courier"/>
-          <w:b w:val="0"/>
-          <w:sz w:val="24"/>
-        </w:rPr>
         <w:t xml:space="preserve"> -</w:t>
       </w:r>
       <w:proofErr w:type="spellStart"/>
       <w:r>
-        <w:rPr>
-          <w:rFonts w:ascii="Courier" w:hAnsi="Courier"/>
-          <w:b w:val="0"/>
-          <w:sz w:val="24"/>
-        </w:rPr>
         <w:t>i</w:t>
       </w:r>
       <w:proofErr w:type="spellEnd"/>
       <w:r>
-        <w:rPr>
-          <w:rFonts w:ascii="Courier" w:hAnsi="Courier"/>
-          <w:b w:val="0"/>
-          <w:sz w:val="24"/>
-        </w:rPr>
         <w:t xml:space="preserve"> -t -v /Users/</w:t>
       </w:r>
       <w:proofErr w:type="spellStart"/>
       <w:r>
-        <w:rPr>
-          <w:rFonts w:ascii="Courier" w:hAnsi="Courier"/>
-          <w:b w:val="0"/>
-          <w:sz w:val="24"/>
-        </w:rPr>
         <w:t>chris</w:t>
       </w:r>
       <w:proofErr w:type="spellEnd"/>
       <w:r>
-        <w:rPr>
-          <w:rFonts w:ascii="Courier" w:hAnsi="Courier"/>
-          <w:b w:val="0"/>
-          <w:sz w:val="24"/>
-        </w:rPr>
         <w:t>/Desktop/</w:t>
       </w:r>
       <w:proofErr w:type="spellStart"/>
       <w:r>
-        <w:rPr>
-          <w:rFonts w:ascii="Courier" w:hAnsi="Courier"/>
-          <w:b w:val="0"/>
-          <w:sz w:val="24"/>
-        </w:rPr>
         <w:t>NewSyncServer</w:t>
       </w:r>
       <w:proofErr w:type="spellEnd"/>
       <w:r>
-        <w:rPr>
-          <w:rFonts w:ascii="Courier" w:hAnsi="Courier"/>
-          <w:b w:val="0"/>
-          <w:sz w:val="24"/>
-        </w:rPr>
         <w:t xml:space="preserve">/:/root/Apps </w:t>
       </w:r>
       <w:proofErr w:type="spellStart"/>
       <w:r>
-        <w:rPr>
-          <w:rFonts w:ascii="Courier" w:hAnsi="Courier"/>
-          <w:b w:val="0"/>
-          <w:sz w:val="24"/>
-        </w:rPr>
         <w:t>crspybits</w:t>
       </w:r>
       <w:proofErr w:type="spellEnd"/>
       <w:r>
-        <w:rPr>
-          <w:rFonts w:ascii="Courier" w:hAnsi="Courier"/>
-          <w:b w:val="0"/>
-          <w:sz w:val="24"/>
-        </w:rPr>
         <w:t>/swift-ubuntu:5.</w:t>
       </w:r>
       <w:r>
-        <w:rPr>
-          <w:rFonts w:ascii="Courier" w:hAnsi="Courier"/>
-          <w:b w:val="0"/>
-          <w:sz w:val="24"/>
-        </w:rPr>
         <w:t>2.3</w:t>
       </w:r>
     </w:p>
-    <w:bookmarkEnd w:id="29"/>
-    <w:bookmarkEnd w:id="30"/>
+    <w:p>
+      <w:pPr>
+        <w:rPr>
+          <w:b/>
+        </w:rPr>
+      </w:pPr>
+    </w:p>
     <w:bookmarkEnd w:id="31"/>
     <w:bookmarkEnd w:id="32"/>
-    <w:p>
-      <w:pPr>
-        <w:rPr>
-          <w:rFonts w:ascii="Arial" w:eastAsia="Times New Roman" w:hAnsi="Arial" w:cs="Arial"/>
-          <w:b/>
-          <w:bCs/>
-          <w:color w:val="04003F"/>
-          <w:spacing w:val="-8"/>
-          <w:kern w:val="36"/>
-          <w:sz w:val="32"/>
-          <w:szCs w:val="32"/>
-        </w:rPr>
-      </w:pPr>
-      <w:r>
-        <w:rPr>
-          <w:rFonts w:ascii="Arial" w:eastAsia="Times New Roman" w:hAnsi="Arial" w:cs="Arial"/>
-          <w:b/>
-          <w:bCs/>
-          <w:color w:val="04003F"/>
-          <w:spacing w:val="-8"/>
-          <w:kern w:val="36"/>
-          <w:sz w:val="32"/>
-          <w:szCs w:val="32"/>
-        </w:rPr>
-        <w:t>3</w:t>
-      </w:r>
-      <w:r>
-        <w:rPr>
-          <w:rFonts w:ascii="Arial" w:eastAsia="Times New Roman" w:hAnsi="Arial" w:cs="Arial"/>
-          <w:b/>
-          <w:bCs/>
-          <w:color w:val="04003F"/>
-          <w:spacing w:val="-8"/>
-          <w:kern w:val="36"/>
-          <w:sz w:val="32"/>
-          <w:szCs w:val="32"/>
-        </w:rPr>
-        <w:t xml:space="preserve">. </w:t>
-      </w:r>
-      <w:r>
-        <w:rPr>
-          <w:rFonts w:ascii="Arial" w:eastAsia="Times New Roman" w:hAnsi="Arial" w:cs="Arial"/>
-          <w:b/>
-          <w:bCs/>
-          <w:color w:val="04003F"/>
-          <w:spacing w:val="-8"/>
-          <w:kern w:val="36"/>
-          <w:sz w:val="32"/>
-          <w:szCs w:val="32"/>
-        </w:rPr>
-        <w:t>In the container</w:t>
-      </w:r>
-      <w:r>
-        <w:rPr>
-          <w:rFonts w:ascii="Arial" w:eastAsia="Times New Roman" w:hAnsi="Arial" w:cs="Arial"/>
-          <w:b/>
-          <w:bCs/>
-          <w:color w:val="04003F"/>
-          <w:spacing w:val="-8"/>
-          <w:kern w:val="36"/>
-          <w:sz w:val="32"/>
-          <w:szCs w:val="32"/>
-        </w:rPr>
-        <w:t xml:space="preserve"> Terminal</w:t>
-      </w:r>
-    </w:p>
-    <w:p>
-      <w:pPr>
-        <w:rPr>
-          <w:rFonts w:ascii="Arial" w:eastAsia="Times New Roman" w:hAnsi="Arial" w:cs="Arial"/>
-          <w:b/>
-          <w:bCs/>
-          <w:color w:val="04003F"/>
-          <w:spacing w:val="-8"/>
-          <w:kern w:val="36"/>
-          <w:sz w:val="32"/>
-          <w:szCs w:val="32"/>
-        </w:rPr>
-      </w:pPr>
-    </w:p>
-    <w:p>
-      <w:pPr>
-        <w:rPr>
-          <w:rFonts w:ascii="Courier" w:eastAsia="Times New Roman" w:hAnsi="Courier" w:cs="Arial"/>
-          <w:bCs/>
-          <w:color w:val="04003F"/>
-          <w:spacing w:val="-8"/>
-          <w:kern w:val="36"/>
-          <w:sz w:val="28"/>
-          <w:szCs w:val="54"/>
-        </w:rPr>
-      </w:pPr>
-      <w:bookmarkStart w:id="33" w:name="OLE_LINK33"/>
-      <w:bookmarkStart w:id="34" w:name="OLE_LINK34"/>
-      <w:bookmarkStart w:id="35" w:name="OLE_LINK37"/>
-      <w:bookmarkStart w:id="36" w:name="OLE_LINK38"/>
-      <w:r>
-        <w:rPr>
-          <w:rFonts w:ascii="Courier" w:eastAsia="Times New Roman" w:hAnsi="Courier" w:cs="Arial"/>
-          <w:bCs/>
-          <w:color w:val="04003F"/>
-          <w:spacing w:val="-8"/>
-          <w:kern w:val="36"/>
-          <w:sz w:val="28"/>
-          <w:szCs w:val="54"/>
-        </w:rPr>
-        <w:t>cd root/Apps/</w:t>
-      </w:r>
-      <w:proofErr w:type="spellStart"/>
-      <w:r>
-        <w:rPr>
-          <w:rFonts w:ascii="Courier" w:eastAsia="Times New Roman" w:hAnsi="Courier" w:cs="Arial"/>
-          <w:bCs/>
-          <w:color w:val="04003F"/>
-          <w:spacing w:val="-8"/>
-          <w:kern w:val="36"/>
-          <w:sz w:val="28"/>
-          <w:szCs w:val="54"/>
-        </w:rPr>
-        <w:t>ServerMain</w:t>
-      </w:r>
-      <w:proofErr w:type="spellEnd"/>
-    </w:p>
     <w:bookmarkEnd w:id="33"/>
     <w:bookmarkEnd w:id="34"/>
+    <w:p>
+      <w:pPr>
+        <w:rPr>
+          <w:rFonts w:ascii="Arial" w:eastAsia="Times New Roman" w:hAnsi="Arial" w:cs="Arial"/>
+          <w:b/>
+          <w:bCs/>
+          <w:color w:val="04003F"/>
+          <w:spacing w:val="-8"/>
+          <w:kern w:val="36"/>
+          <w:sz w:val="32"/>
+          <w:szCs w:val="32"/>
+        </w:rPr>
+      </w:pPr>
+      <w:r>
+        <w:rPr>
+          <w:rFonts w:ascii="Arial" w:eastAsia="Times New Roman" w:hAnsi="Arial" w:cs="Arial"/>
+          <w:b/>
+          <w:bCs/>
+          <w:color w:val="04003F"/>
+          <w:spacing w:val="-8"/>
+          <w:kern w:val="36"/>
+          <w:sz w:val="32"/>
+          <w:szCs w:val="32"/>
+        </w:rPr>
+        <w:t xml:space="preserve">3. In the </w:t>
+      </w:r>
+      <w:r>
+        <w:rPr>
+          <w:rFonts w:ascii="Arial" w:eastAsia="Times New Roman" w:hAnsi="Arial" w:cs="Arial"/>
+          <w:b/>
+          <w:bCs/>
+          <w:color w:val="04003F"/>
+          <w:spacing w:val="-8"/>
+          <w:kern w:val="36"/>
+          <w:sz w:val="32"/>
+          <w:szCs w:val="32"/>
+        </w:rPr>
+        <w:t xml:space="preserve">Docker </w:t>
+      </w:r>
+      <w:r>
+        <w:rPr>
+          <w:rFonts w:ascii="Arial" w:eastAsia="Times New Roman" w:hAnsi="Arial" w:cs="Arial"/>
+          <w:b/>
+          <w:bCs/>
+          <w:color w:val="04003F"/>
+          <w:spacing w:val="-8"/>
+          <w:kern w:val="36"/>
+          <w:sz w:val="32"/>
+          <w:szCs w:val="32"/>
+        </w:rPr>
+        <w:t>container</w:t>
+      </w:r>
+      <w:r>
+        <w:rPr>
+          <w:rFonts w:ascii="Arial" w:eastAsia="Times New Roman" w:hAnsi="Arial" w:cs="Arial"/>
+          <w:b/>
+          <w:bCs/>
+          <w:color w:val="04003F"/>
+          <w:spacing w:val="-8"/>
+          <w:kern w:val="36"/>
+          <w:sz w:val="32"/>
+          <w:szCs w:val="32"/>
+        </w:rPr>
+        <w:t xml:space="preserve"> Terminal</w:t>
+      </w:r>
+    </w:p>
+    <w:p>
+      <w:pPr>
+        <w:rPr>
+          <w:rFonts w:ascii="Arial" w:eastAsia="Times New Roman" w:hAnsi="Arial" w:cs="Arial"/>
+          <w:b/>
+          <w:bCs/>
+          <w:color w:val="04003F"/>
+          <w:spacing w:val="-8"/>
+          <w:kern w:val="36"/>
+          <w:sz w:val="32"/>
+          <w:szCs w:val="32"/>
+        </w:rPr>
+      </w:pPr>
+    </w:p>
+    <w:p>
+      <w:pPr>
+        <w:rPr>
+          <w:rFonts w:ascii="Courier" w:eastAsia="Times New Roman" w:hAnsi="Courier" w:cs="Arial"/>
+          <w:bCs/>
+          <w:color w:val="04003F"/>
+          <w:spacing w:val="-8"/>
+          <w:kern w:val="36"/>
+          <w:sz w:val="28"/>
+          <w:szCs w:val="54"/>
+        </w:rPr>
+      </w:pPr>
+      <w:bookmarkStart w:id="35" w:name="OLE_LINK33"/>
+      <w:bookmarkStart w:id="36" w:name="OLE_LINK34"/>
+      <w:bookmarkStart w:id="37" w:name="OLE_LINK37"/>
+      <w:bookmarkStart w:id="38" w:name="OLE_LINK38"/>
+      <w:r>
+        <w:rPr>
+          <w:rFonts w:ascii="Courier" w:eastAsia="Times New Roman" w:hAnsi="Courier" w:cs="Arial"/>
+          <w:bCs/>
+          <w:color w:val="04003F"/>
+          <w:spacing w:val="-8"/>
+          <w:kern w:val="36"/>
+          <w:sz w:val="28"/>
+          <w:szCs w:val="54"/>
+        </w:rPr>
+        <w:t>cd root/Apps/</w:t>
+      </w:r>
+      <w:proofErr w:type="spellStart"/>
+      <w:r>
+        <w:rPr>
+          <w:rFonts w:ascii="Courier" w:eastAsia="Times New Roman" w:hAnsi="Courier" w:cs="Arial"/>
+          <w:bCs/>
+          <w:color w:val="04003F"/>
+          <w:spacing w:val="-8"/>
+          <w:kern w:val="36"/>
+          <w:sz w:val="28"/>
+          <w:szCs w:val="54"/>
+        </w:rPr>
+        <w:t>ServerMain</w:t>
+      </w:r>
+      <w:proofErr w:type="spellEnd"/>
+    </w:p>
     <w:bookmarkEnd w:id="35"/>
     <w:bookmarkEnd w:id="36"/>
-    <w:p>
-      <w:pPr>
-        <w:rPr>
-          <w:rFonts w:ascii="Courier" w:eastAsia="Times New Roman" w:hAnsi="Courier" w:cs="Arial"/>
-          <w:bCs/>
-          <w:color w:val="04003F"/>
-          <w:spacing w:val="-8"/>
-          <w:kern w:val="36"/>
-          <w:sz w:val="28"/>
-          <w:szCs w:val="54"/>
-        </w:rPr>
-      </w:pPr>
-      <w:r>
-        <w:rPr>
-          <w:rFonts w:ascii="Courier" w:eastAsia="Times New Roman" w:hAnsi="Courier" w:cs="Arial"/>
-          <w:bCs/>
-          <w:color w:val="04003F"/>
-          <w:spacing w:val="-8"/>
-          <w:kern w:val="36"/>
-          <w:sz w:val="28"/>
-          <w:szCs w:val="54"/>
-        </w:rPr>
-        <w:t>./Tools/clean.sh</w:t>
-      </w:r>
-    </w:p>
-    <w:p>
-      <w:pPr>
-        <w:rPr>
-          <w:rFonts w:ascii="Courier" w:eastAsia="Times New Roman" w:hAnsi="Courier" w:cs="Arial"/>
-          <w:bCs/>
-          <w:color w:val="04003F"/>
-          <w:spacing w:val="-8"/>
-          <w:kern w:val="36"/>
-          <w:sz w:val="28"/>
-          <w:szCs w:val="54"/>
-        </w:rPr>
-      </w:pPr>
-      <w:bookmarkStart w:id="37" w:name="OLE_LINK35"/>
-      <w:bookmarkStart w:id="38" w:name="OLE_LINK36"/>
-      <w:r>
-        <w:rPr>
-          <w:rFonts w:ascii="Courier" w:eastAsia="Times New Roman" w:hAnsi="Courier" w:cs="Arial"/>
-          <w:bCs/>
-          <w:color w:val="04003F"/>
-          <w:spacing w:val="-8"/>
-          <w:kern w:val="36"/>
-          <w:sz w:val="28"/>
-          <w:szCs w:val="54"/>
-        </w:rPr>
-        <w:t>./Tools/build.sh</w:t>
-      </w:r>
-    </w:p>
     <w:bookmarkEnd w:id="37"/>
     <w:bookmarkEnd w:id="38"/>
+    <w:p>
+      <w:pPr>
+        <w:rPr>
+          <w:rFonts w:ascii="Courier" w:eastAsia="Times New Roman" w:hAnsi="Courier" w:cs="Arial"/>
+          <w:bCs/>
+          <w:color w:val="04003F"/>
+          <w:spacing w:val="-8"/>
+          <w:kern w:val="36"/>
+          <w:sz w:val="28"/>
+          <w:szCs w:val="54"/>
+        </w:rPr>
+      </w:pPr>
+      <w:r>
+        <w:rPr>
+          <w:rFonts w:ascii="Courier" w:eastAsia="Times New Roman" w:hAnsi="Courier" w:cs="Arial"/>
+          <w:bCs/>
+          <w:color w:val="04003F"/>
+          <w:spacing w:val="-8"/>
+          <w:kern w:val="36"/>
+          <w:sz w:val="28"/>
+          <w:szCs w:val="54"/>
+        </w:rPr>
+        <w:t>./Tools/clean.sh</w:t>
+      </w:r>
+    </w:p>
+    <w:p>
+      <w:pPr>
+        <w:rPr>
+          <w:rFonts w:ascii="Courier" w:eastAsia="Times New Roman" w:hAnsi="Courier" w:cs="Arial"/>
+          <w:bCs/>
+          <w:color w:val="04003F"/>
+          <w:spacing w:val="-8"/>
+          <w:kern w:val="36"/>
+          <w:sz w:val="28"/>
+          <w:szCs w:val="54"/>
+        </w:rPr>
+      </w:pPr>
+      <w:bookmarkStart w:id="39" w:name="OLE_LINK35"/>
+      <w:bookmarkStart w:id="40" w:name="OLE_LINK36"/>
+      <w:r>
+        <w:rPr>
+          <w:rFonts w:ascii="Courier" w:eastAsia="Times New Roman" w:hAnsi="Courier" w:cs="Arial"/>
+          <w:bCs/>
+          <w:color w:val="04003F"/>
+          <w:spacing w:val="-8"/>
+          <w:kern w:val="36"/>
+          <w:sz w:val="28"/>
+          <w:szCs w:val="54"/>
+        </w:rPr>
+        <w:t>./Tools/build.sh</w:t>
+      </w:r>
+    </w:p>
+    <w:bookmarkEnd w:id="39"/>
+    <w:bookmarkEnd w:id="40"/>
     <w:p>
       <w:pPr>
         <w:rPr>
@@ -2276,10 +2554,12 @@
       <w:pPr>
         <w:pStyle w:val="Heading1"/>
       </w:pPr>
+      <w:bookmarkStart w:id="41" w:name="_Toc41765277"/>
       <w:r>
         <w:lastRenderedPageBreak/>
         <w:t>Starting server from local build</w:t>
       </w:r>
+      <w:bookmarkEnd w:id="41"/>
     </w:p>
     <w:p>
       <w:pPr>
@@ -2542,11 +2822,11 @@
           <w:szCs w:val="36"/>
         </w:rPr>
       </w:pPr>
-      <w:bookmarkStart w:id="39" w:name="OLE_LINK44"/>
-      <w:bookmarkStart w:id="40" w:name="OLE_LINK45"/>
-      <w:bookmarkStart w:id="41" w:name="OLE_LINK46"/>
-      <w:bookmarkStart w:id="42" w:name="OLE_LINK47"/>
-      <w:bookmarkStart w:id="43" w:name="OLE_LINK53"/>
+      <w:bookmarkStart w:id="42" w:name="OLE_LINK44"/>
+      <w:bookmarkStart w:id="43" w:name="OLE_LINK45"/>
+      <w:bookmarkStart w:id="44" w:name="OLE_LINK46"/>
+      <w:bookmarkStart w:id="45" w:name="OLE_LINK47"/>
+      <w:bookmarkStart w:id="46" w:name="OLE_LINK53"/>
       <w:r>
         <w:rPr>
           <w:rFonts w:ascii="Courier" w:eastAsia="Times New Roman" w:hAnsi="Courier" w:cs="Arial"/>
@@ -2570,156 +2850,144 @@
         <w:t>devops/buildlatest.sh</w:t>
       </w:r>
     </w:p>
-    <w:bookmarkEnd w:id="39"/>
-    <w:bookmarkEnd w:id="40"/>
-    <w:bookmarkEnd w:id="41"/>
     <w:bookmarkEnd w:id="42"/>
     <w:bookmarkEnd w:id="43"/>
-    <w:p>
-      <w:pPr>
-        <w:rPr>
-          <w:rFonts w:ascii="Arial" w:eastAsia="Times New Roman" w:hAnsi="Arial" w:cs="Arial"/>
-          <w:b/>
-          <w:bCs/>
-          <w:color w:val="04003F"/>
-          <w:spacing w:val="-8"/>
-          <w:kern w:val="36"/>
-          <w:sz w:val="32"/>
-          <w:szCs w:val="32"/>
-        </w:rPr>
-      </w:pPr>
-    </w:p>
-    <w:p>
-      <w:pPr>
-        <w:rPr>
-          <w:rFonts w:ascii="Arial" w:eastAsia="Times New Roman" w:hAnsi="Arial" w:cs="Arial"/>
-          <w:bCs/>
-          <w:color w:val="04003F"/>
-          <w:spacing w:val="-8"/>
-          <w:kern w:val="36"/>
-          <w:sz w:val="28"/>
-          <w:szCs w:val="28"/>
-        </w:rPr>
-      </w:pPr>
-      <w:r>
-        <w:rPr>
-          <w:rFonts w:ascii="Arial" w:eastAsia="Times New Roman" w:hAnsi="Arial" w:cs="Arial"/>
-          <w:bCs/>
-          <w:color w:val="04003F"/>
-          <w:spacing w:val="-8"/>
-          <w:kern w:val="36"/>
-          <w:sz w:val="28"/>
-          <w:szCs w:val="28"/>
-        </w:rPr>
-        <w:t># Then, do the following. Note that `latest` refers to the image created in the last step</w:t>
-      </w:r>
-    </w:p>
-    <w:p>
-      <w:pPr>
-        <w:rPr>
-          <w:rFonts w:ascii="Courier" w:hAnsi="Courier" w:cs="Menlo"/>
-          <w:b/>
-          <w:bCs/>
-          <w:color w:val="000000"/>
-          <w:sz w:val="32"/>
-          <w:szCs w:val="36"/>
-        </w:rPr>
-      </w:pPr>
-      <w:bookmarkStart w:id="44" w:name="OLE_LINK41"/>
-      <w:bookmarkStart w:id="45" w:name="OLE_LINK42"/>
-      <w:bookmarkStart w:id="46" w:name="OLE_LINK43"/>
-      <w:bookmarkStart w:id="47" w:name="OLE_LINK48"/>
-      <w:bookmarkStart w:id="48" w:name="OLE_LINK49"/>
-      <w:bookmarkStart w:id="49" w:name="OLE_LINK50"/>
-      <w:bookmarkStart w:id="50" w:name="OLE_LINK51"/>
-      <w:bookmarkStart w:id="51" w:name="OLE_LINK52"/>
-      <w:bookmarkStart w:id="52" w:name="OLE_LINK58"/>
-      <w:bookmarkStart w:id="53" w:name="OLE_LINK59"/>
-      <w:r>
-        <w:rPr>
-          <w:rFonts w:ascii="Courier" w:hAnsi="Courier" w:cs="Menlo"/>
-          <w:color w:val="000000"/>
-          <w:sz w:val="32"/>
-          <w:szCs w:val="36"/>
-        </w:rPr>
-        <w:t>./devops/</w:t>
-      </w:r>
-      <w:r>
-        <w:rPr>
-          <w:rFonts w:ascii="Courier" w:hAnsi="Courier" w:cs="Menlo"/>
-          <w:color w:val="000000"/>
-          <w:sz w:val="32"/>
-          <w:szCs w:val="36"/>
-        </w:rPr>
-        <w:t xml:space="preserve">runLocally.sh </w:t>
-      </w:r>
-      <w:bookmarkStart w:id="54" w:name="OLE_LINK56"/>
-      <w:bookmarkStart w:id="55" w:name="OLE_LINK57"/>
-      <w:r>
-        <w:rPr>
-          <w:rFonts w:ascii="Courier" w:hAnsi="Courier" w:cs="Menlo"/>
-          <w:color w:val="000000"/>
-          <w:sz w:val="32"/>
-          <w:szCs w:val="36"/>
-        </w:rPr>
-        <w:t>~/Desktop/</w:t>
-      </w:r>
-      <w:proofErr w:type="spellStart"/>
-      <w:r>
-        <w:rPr>
-          <w:rFonts w:ascii="Courier" w:hAnsi="Courier" w:cs="Menlo"/>
-          <w:color w:val="000000"/>
-          <w:sz w:val="32"/>
-          <w:szCs w:val="36"/>
-        </w:rPr>
-        <w:t>NewSyncServer</w:t>
-      </w:r>
-      <w:proofErr w:type="spellEnd"/>
-      <w:r>
-        <w:rPr>
-          <w:rFonts w:ascii="Courier" w:hAnsi="Courier" w:cs="Menlo"/>
-          <w:color w:val="000000"/>
-          <w:sz w:val="32"/>
-          <w:szCs w:val="36"/>
-        </w:rPr>
-        <w:t>/Private/Server/</w:t>
-      </w:r>
-      <w:proofErr w:type="spellStart"/>
-      <w:r>
-        <w:rPr>
-          <w:rFonts w:ascii="Courier" w:hAnsi="Courier" w:cs="Menlo"/>
-          <w:bCs/>
-          <w:color w:val="000000"/>
-          <w:sz w:val="32"/>
-          <w:szCs w:val="36"/>
-        </w:rPr>
-        <w:t>ServerTests.json</w:t>
-      </w:r>
-      <w:proofErr w:type="spellEnd"/>
-      <w:r>
-        <w:rPr>
-          <w:rFonts w:ascii="Courier" w:hAnsi="Courier" w:cs="Menlo"/>
-          <w:color w:val="000000"/>
-          <w:sz w:val="32"/>
-          <w:szCs w:val="36"/>
-        </w:rPr>
-        <w:t xml:space="preserve"> </w:t>
-      </w:r>
-      <w:bookmarkEnd w:id="54"/>
-      <w:bookmarkEnd w:id="55"/>
-      <w:r>
-        <w:rPr>
-          <w:rFonts w:ascii="Courier" w:hAnsi="Courier" w:cs="Menlo"/>
-          <w:color w:val="000000"/>
-          <w:sz w:val="32"/>
-          <w:szCs w:val="36"/>
-        </w:rPr>
-        <w:t>latest</w:t>
-      </w:r>
-    </w:p>
     <w:bookmarkEnd w:id="44"/>
     <w:bookmarkEnd w:id="45"/>
     <w:bookmarkEnd w:id="46"/>
+    <w:p>
+      <w:pPr>
+        <w:rPr>
+          <w:rFonts w:ascii="Arial" w:eastAsia="Times New Roman" w:hAnsi="Arial" w:cs="Arial"/>
+          <w:b/>
+          <w:bCs/>
+          <w:color w:val="04003F"/>
+          <w:spacing w:val="-8"/>
+          <w:kern w:val="36"/>
+          <w:sz w:val="32"/>
+          <w:szCs w:val="32"/>
+        </w:rPr>
+      </w:pPr>
+    </w:p>
+    <w:p>
+      <w:pPr>
+        <w:rPr>
+          <w:rFonts w:ascii="Arial" w:eastAsia="Times New Roman" w:hAnsi="Arial" w:cs="Arial"/>
+          <w:bCs/>
+          <w:color w:val="04003F"/>
+          <w:spacing w:val="-8"/>
+          <w:kern w:val="36"/>
+          <w:sz w:val="28"/>
+          <w:szCs w:val="28"/>
+        </w:rPr>
+      </w:pPr>
+      <w:r>
+        <w:rPr>
+          <w:rFonts w:ascii="Arial" w:eastAsia="Times New Roman" w:hAnsi="Arial" w:cs="Arial"/>
+          <w:bCs/>
+          <w:color w:val="04003F"/>
+          <w:spacing w:val="-8"/>
+          <w:kern w:val="36"/>
+          <w:sz w:val="28"/>
+          <w:szCs w:val="28"/>
+        </w:rPr>
+        <w:t># Then, do the following. Note that `latest` refers to the image created in the last step</w:t>
+      </w:r>
+    </w:p>
+    <w:p>
+      <w:pPr>
+        <w:rPr>
+          <w:rFonts w:ascii="Courier" w:hAnsi="Courier" w:cs="Menlo"/>
+          <w:b/>
+          <w:bCs/>
+          <w:color w:val="000000"/>
+          <w:sz w:val="32"/>
+          <w:szCs w:val="36"/>
+        </w:rPr>
+      </w:pPr>
+      <w:bookmarkStart w:id="47" w:name="OLE_LINK41"/>
+      <w:bookmarkStart w:id="48" w:name="OLE_LINK42"/>
+      <w:bookmarkStart w:id="49" w:name="OLE_LINK43"/>
+      <w:bookmarkStart w:id="50" w:name="OLE_LINK48"/>
+      <w:bookmarkStart w:id="51" w:name="OLE_LINK49"/>
+      <w:bookmarkStart w:id="52" w:name="OLE_LINK50"/>
+      <w:bookmarkStart w:id="53" w:name="OLE_LINK51"/>
+      <w:bookmarkStart w:id="54" w:name="OLE_LINK52"/>
+      <w:bookmarkStart w:id="55" w:name="OLE_LINK58"/>
+      <w:bookmarkStart w:id="56" w:name="OLE_LINK59"/>
+      <w:r>
+        <w:rPr>
+          <w:rFonts w:ascii="Courier" w:hAnsi="Courier" w:cs="Menlo"/>
+          <w:color w:val="000000"/>
+          <w:sz w:val="32"/>
+          <w:szCs w:val="36"/>
+        </w:rPr>
+        <w:t xml:space="preserve">./devops/runLocally.sh </w:t>
+      </w:r>
+      <w:bookmarkStart w:id="57" w:name="OLE_LINK56"/>
+      <w:bookmarkStart w:id="58" w:name="OLE_LINK57"/>
+      <w:r>
+        <w:rPr>
+          <w:rFonts w:ascii="Courier" w:hAnsi="Courier" w:cs="Menlo"/>
+          <w:color w:val="000000"/>
+          <w:sz w:val="32"/>
+          <w:szCs w:val="36"/>
+        </w:rPr>
+        <w:t>~/Desktop/</w:t>
+      </w:r>
+      <w:proofErr w:type="spellStart"/>
+      <w:r>
+        <w:rPr>
+          <w:rFonts w:ascii="Courier" w:hAnsi="Courier" w:cs="Menlo"/>
+          <w:color w:val="000000"/>
+          <w:sz w:val="32"/>
+          <w:szCs w:val="36"/>
+        </w:rPr>
+        <w:t>NewSyncServer</w:t>
+      </w:r>
+      <w:proofErr w:type="spellEnd"/>
+      <w:r>
+        <w:rPr>
+          <w:rFonts w:ascii="Courier" w:hAnsi="Courier" w:cs="Menlo"/>
+          <w:color w:val="000000"/>
+          <w:sz w:val="32"/>
+          <w:szCs w:val="36"/>
+        </w:rPr>
+        <w:t>/Private/Server/</w:t>
+      </w:r>
+      <w:proofErr w:type="spellStart"/>
+      <w:r>
+        <w:rPr>
+          <w:rFonts w:ascii="Courier" w:hAnsi="Courier" w:cs="Menlo"/>
+          <w:bCs/>
+          <w:color w:val="000000"/>
+          <w:sz w:val="32"/>
+          <w:szCs w:val="36"/>
+        </w:rPr>
+        <w:t>ServerTests.json</w:t>
+      </w:r>
+      <w:proofErr w:type="spellEnd"/>
+      <w:r>
+        <w:rPr>
+          <w:rFonts w:ascii="Courier" w:hAnsi="Courier" w:cs="Menlo"/>
+          <w:color w:val="000000"/>
+          <w:sz w:val="32"/>
+          <w:szCs w:val="36"/>
+        </w:rPr>
+        <w:t xml:space="preserve"> </w:t>
+      </w:r>
+      <w:bookmarkEnd w:id="57"/>
+      <w:bookmarkEnd w:id="58"/>
+      <w:r>
+        <w:rPr>
+          <w:rFonts w:ascii="Courier" w:hAnsi="Courier" w:cs="Menlo"/>
+          <w:color w:val="000000"/>
+          <w:sz w:val="32"/>
+          <w:szCs w:val="36"/>
+        </w:rPr>
+        <w:t>latest</w:t>
+      </w:r>
+    </w:p>
     <w:bookmarkEnd w:id="47"/>
     <w:bookmarkEnd w:id="48"/>
     <w:bookmarkEnd w:id="49"/>
@@ -2727,35 +2995,588 @@
     <w:bookmarkEnd w:id="51"/>
     <w:bookmarkEnd w:id="52"/>
     <w:bookmarkEnd w:id="53"/>
-    <w:p>
-      <w:pPr>
-        <w:rPr>
-          <w:rFonts w:ascii="Arial" w:eastAsia="Times New Roman" w:hAnsi="Arial" w:cs="Arial"/>
-          <w:b/>
-          <w:bCs/>
-          <w:color w:val="04003F"/>
-          <w:spacing w:val="-8"/>
-          <w:kern w:val="36"/>
-          <w:sz w:val="32"/>
-          <w:szCs w:val="32"/>
-        </w:rPr>
-      </w:pPr>
-    </w:p>
-    <w:p>
-      <w:pPr>
-        <w:rPr>
-          <w:rFonts w:ascii="Arial" w:eastAsia="Times New Roman" w:hAnsi="Arial" w:cs="Arial"/>
-          <w:b/>
-          <w:bCs/>
-          <w:color w:val="04003F"/>
-          <w:spacing w:val="-8"/>
-          <w:kern w:val="36"/>
-          <w:sz w:val="32"/>
-          <w:szCs w:val="32"/>
-        </w:rPr>
-      </w:pPr>
-      <w:bookmarkStart w:id="56" w:name="_GoBack"/>
-      <w:bookmarkEnd w:id="56"/>
+    <w:bookmarkEnd w:id="54"/>
+    <w:bookmarkEnd w:id="55"/>
+    <w:bookmarkEnd w:id="56"/>
+    <w:p>
+      <w:pPr>
+        <w:rPr>
+          <w:rFonts w:ascii="Arial" w:eastAsia="Times New Roman" w:hAnsi="Arial" w:cs="Arial"/>
+          <w:b/>
+          <w:bCs/>
+          <w:color w:val="04003F"/>
+          <w:spacing w:val="-8"/>
+          <w:kern w:val="36"/>
+          <w:sz w:val="32"/>
+          <w:szCs w:val="32"/>
+        </w:rPr>
+      </w:pPr>
+    </w:p>
+    <w:p>
+      <w:pPr>
+        <w:rPr>
+          <w:rFonts w:ascii="Arial" w:eastAsia="Times New Roman" w:hAnsi="Arial" w:cs="Arial"/>
+          <w:b/>
+          <w:bCs/>
+          <w:color w:val="04003F"/>
+          <w:spacing w:val="-8"/>
+          <w:kern w:val="36"/>
+          <w:sz w:val="32"/>
+          <w:szCs w:val="32"/>
+        </w:rPr>
+      </w:pPr>
+      <w:r>
+        <w:rPr>
+          <w:rFonts w:ascii="Arial" w:eastAsia="Times New Roman" w:hAnsi="Arial" w:cs="Arial"/>
+          <w:b/>
+          <w:bCs/>
+          <w:color w:val="04003F"/>
+          <w:spacing w:val="-8"/>
+          <w:kern w:val="36"/>
+          <w:sz w:val="32"/>
+          <w:szCs w:val="32"/>
+        </w:rPr>
+        <w:br w:type="page"/>
+      </w:r>
+    </w:p>
+    <w:p>
+      <w:pPr>
+        <w:pStyle w:val="Heading1"/>
+      </w:pPr>
+      <w:bookmarkStart w:id="59" w:name="_Toc41765278"/>
+      <w:r>
+        <w:lastRenderedPageBreak/>
+        <w:t xml:space="preserve">Build server in </w:t>
+      </w:r>
+      <w:proofErr w:type="spellStart"/>
+      <w:r>
+        <w:t>Xcode</w:t>
+      </w:r>
+      <w:bookmarkEnd w:id="59"/>
+      <w:proofErr w:type="spellEnd"/>
+    </w:p>
+    <w:p>
+      <w:pPr>
+        <w:rPr>
+          <w:rFonts w:ascii="Arial" w:eastAsia="Times New Roman" w:hAnsi="Arial" w:cs="Arial"/>
+          <w:bCs/>
+          <w:color w:val="04003F"/>
+          <w:spacing w:val="-8"/>
+          <w:kern w:val="36"/>
+          <w:sz w:val="32"/>
+          <w:szCs w:val="32"/>
+        </w:rPr>
+      </w:pPr>
+      <w:r>
+        <w:rPr>
+          <w:rFonts w:ascii="Arial" w:eastAsia="Times New Roman" w:hAnsi="Arial" w:cs="Arial"/>
+          <w:bCs/>
+          <w:color w:val="04003F"/>
+          <w:spacing w:val="-8"/>
+          <w:kern w:val="36"/>
+          <w:sz w:val="32"/>
+          <w:szCs w:val="32"/>
+        </w:rPr>
+        <w:t>Make sure you have “My Mac” selected.</w:t>
+      </w:r>
+    </w:p>
+    <w:p>
+      <w:pPr>
+        <w:rPr>
+          <w:rFonts w:ascii="Arial" w:eastAsia="Times New Roman" w:hAnsi="Arial" w:cs="Arial"/>
+          <w:b/>
+          <w:bCs/>
+          <w:color w:val="04003F"/>
+          <w:spacing w:val="-8"/>
+          <w:kern w:val="36"/>
+          <w:sz w:val="32"/>
+          <w:szCs w:val="32"/>
+        </w:rPr>
+      </w:pPr>
+      <w:r>
+        <w:rPr>
+          <w:rFonts w:ascii="Arial" w:eastAsia="Times New Roman" w:hAnsi="Arial" w:cs="Arial"/>
+          <w:b/>
+          <w:bCs/>
+          <w:noProof/>
+          <w:color w:val="04003F"/>
+          <w:spacing w:val="-8"/>
+          <w:kern w:val="36"/>
+          <w:sz w:val="32"/>
+          <w:szCs w:val="32"/>
+        </w:rPr>
+        <w:drawing>
+          <wp:inline distT="0" distB="0" distL="0" distR="0" wp14:anchorId="032DB604" wp14:editId="71807345">
+            <wp:extent cx="4572000" cy="876300"/>
+            <wp:effectExtent l="0" t="0" r="0" b="0"/>
+            <wp:docPr id="1" name="Picture 1"/>
+            <wp:cNvGraphicFramePr>
+              <a:graphicFrameLocks xmlns:a="http://schemas.openxmlformats.org/drawingml/2006/main" noChangeAspect="1"/>
+            </wp:cNvGraphicFramePr>
+            <a:graphic xmlns:a="http://schemas.openxmlformats.org/drawingml/2006/main">
+              <a:graphicData uri="http://schemas.openxmlformats.org/drawingml/2006/picture">
+                <pic:pic xmlns:pic="http://schemas.openxmlformats.org/drawingml/2006/picture">
+                  <pic:nvPicPr>
+                    <pic:cNvPr id="1" name="Screen Shot 2020-05-30 at 9.04.38 PM.png"/>
+                    <pic:cNvPicPr/>
+                  </pic:nvPicPr>
+                  <pic:blipFill>
+                    <a:blip r:embed="rId6">
+                      <a:extLst>
+                        <a:ext uri="{28A0092B-C50C-407E-A947-70E740481C1C}">
+                          <a14:useLocalDpi xmlns:a14="http://schemas.microsoft.com/office/drawing/2010/main" val="0"/>
+                        </a:ext>
+                      </a:extLst>
+                    </a:blip>
+                    <a:stretch>
+                      <a:fillRect/>
+                    </a:stretch>
+                  </pic:blipFill>
+                  <pic:spPr>
+                    <a:xfrm>
+                      <a:off x="0" y="0"/>
+                      <a:ext cx="4572000" cy="876300"/>
+                    </a:xfrm>
+                    <a:prstGeom prst="rect">
+                      <a:avLst/>
+                    </a:prstGeom>
+                  </pic:spPr>
+                </pic:pic>
+              </a:graphicData>
+            </a:graphic>
+          </wp:inline>
+        </w:drawing>
+      </w:r>
+    </w:p>
+    <w:p>
+      <w:pPr>
+        <w:rPr>
+          <w:rFonts w:ascii="Arial" w:eastAsia="Times New Roman" w:hAnsi="Arial" w:cs="Arial"/>
+          <w:b/>
+          <w:bCs/>
+          <w:color w:val="04003F"/>
+          <w:spacing w:val="-8"/>
+          <w:kern w:val="36"/>
+          <w:sz w:val="32"/>
+          <w:szCs w:val="32"/>
+        </w:rPr>
+      </w:pPr>
+    </w:p>
+    <w:p>
+      <w:pPr>
+        <w:rPr>
+          <w:rFonts w:ascii="Arial" w:eastAsia="Times New Roman" w:hAnsi="Arial" w:cs="Arial"/>
+          <w:bCs/>
+          <w:color w:val="04003F"/>
+          <w:spacing w:val="-8"/>
+          <w:kern w:val="36"/>
+          <w:sz w:val="32"/>
+          <w:szCs w:val="32"/>
+        </w:rPr>
+      </w:pPr>
+      <w:r>
+        <w:rPr>
+          <w:rFonts w:ascii="Arial" w:eastAsia="Times New Roman" w:hAnsi="Arial" w:cs="Arial"/>
+          <w:bCs/>
+          <w:color w:val="04003F"/>
+          <w:spacing w:val="-8"/>
+          <w:kern w:val="36"/>
+          <w:sz w:val="32"/>
+          <w:szCs w:val="32"/>
+        </w:rPr>
+        <w:t xml:space="preserve">If you get failures, you may need to regenerate the </w:t>
+      </w:r>
+      <w:proofErr w:type="spellStart"/>
+      <w:r>
+        <w:rPr>
+          <w:rFonts w:ascii="Arial" w:eastAsia="Times New Roman" w:hAnsi="Arial" w:cs="Arial"/>
+          <w:bCs/>
+          <w:color w:val="04003F"/>
+          <w:spacing w:val="-8"/>
+          <w:kern w:val="36"/>
+          <w:sz w:val="32"/>
+          <w:szCs w:val="32"/>
+        </w:rPr>
+        <w:t>Xcode</w:t>
+      </w:r>
+      <w:proofErr w:type="spellEnd"/>
+      <w:r>
+        <w:rPr>
+          <w:rFonts w:ascii="Arial" w:eastAsia="Times New Roman" w:hAnsi="Arial" w:cs="Arial"/>
+          <w:bCs/>
+          <w:color w:val="04003F"/>
+          <w:spacing w:val="-8"/>
+          <w:kern w:val="36"/>
+          <w:sz w:val="32"/>
+          <w:szCs w:val="32"/>
+        </w:rPr>
+        <w:t xml:space="preserve"> project:</w:t>
+      </w:r>
+    </w:p>
+    <w:p>
+      <w:pPr>
+        <w:ind w:firstLine="720"/>
+        <w:rPr>
+          <w:rFonts w:ascii="Arial" w:eastAsia="Times New Roman" w:hAnsi="Arial" w:cs="Arial"/>
+          <w:b/>
+          <w:bCs/>
+          <w:color w:val="04003F"/>
+          <w:spacing w:val="-8"/>
+          <w:kern w:val="36"/>
+          <w:szCs w:val="32"/>
+        </w:rPr>
+      </w:pPr>
+      <w:r>
+        <w:rPr>
+          <w:rFonts w:ascii="Arial" w:eastAsia="Times New Roman" w:hAnsi="Arial" w:cs="Arial"/>
+          <w:b/>
+          <w:bCs/>
+          <w:color w:val="04003F"/>
+          <w:spacing w:val="-8"/>
+          <w:kern w:val="36"/>
+          <w:szCs w:val="32"/>
+        </w:rPr>
+        <w:t>./</w:t>
+      </w:r>
+      <w:r>
+        <w:rPr>
+          <w:rFonts w:ascii="Menlo" w:hAnsi="Menlo" w:cs="Menlo"/>
+          <w:color w:val="000000"/>
+          <w:sz w:val="28"/>
+          <w:szCs w:val="36"/>
+        </w:rPr>
+        <w:t>generateXcodeproj.sh</w:t>
+      </w:r>
+    </w:p>
+    <w:p>
+      <w:pPr>
+        <w:rPr>
+          <w:rFonts w:ascii="Arial" w:eastAsia="Times New Roman" w:hAnsi="Arial" w:cs="Arial"/>
+          <w:b/>
+          <w:bCs/>
+          <w:color w:val="04003F"/>
+          <w:spacing w:val="-8"/>
+          <w:kern w:val="36"/>
+          <w:sz w:val="32"/>
+          <w:szCs w:val="32"/>
+        </w:rPr>
+      </w:pPr>
+      <w:r>
+        <w:rPr>
+          <w:rFonts w:ascii="Arial" w:eastAsia="Times New Roman" w:hAnsi="Arial" w:cs="Arial"/>
+          <w:b/>
+          <w:bCs/>
+          <w:color w:val="04003F"/>
+          <w:spacing w:val="-8"/>
+          <w:kern w:val="36"/>
+          <w:sz w:val="32"/>
+          <w:szCs w:val="32"/>
+        </w:rPr>
+        <w:br w:type="page"/>
+      </w:r>
+    </w:p>
+    <w:p>
+      <w:pPr>
+        <w:pStyle w:val="Heading1"/>
+      </w:pPr>
+      <w:r>
+        <w:lastRenderedPageBreak/>
+        <w:t>Run local tests</w:t>
+      </w:r>
+    </w:p>
+    <w:p>
+      <w:pPr>
+        <w:rPr>
+          <w:rFonts w:ascii="Arial" w:hAnsi="Arial" w:cs="Arial"/>
+          <w:bCs/>
+          <w:color w:val="04003F"/>
+          <w:spacing w:val="-8"/>
+          <w:sz w:val="28"/>
+          <w:szCs w:val="32"/>
+        </w:rPr>
+      </w:pPr>
+      <w:r>
+        <w:rPr>
+          <w:rFonts w:ascii="Arial" w:eastAsia="Times New Roman" w:hAnsi="Arial" w:cs="Arial"/>
+          <w:bCs/>
+          <w:color w:val="04003F"/>
+          <w:spacing w:val="-8"/>
+          <w:kern w:val="36"/>
+          <w:sz w:val="28"/>
+          <w:szCs w:val="32"/>
+        </w:rPr>
+        <w:t>These need to run under Docker</w:t>
+      </w:r>
+      <w:r>
+        <w:rPr>
+          <w:rFonts w:ascii="Arial" w:eastAsia="Times New Roman" w:hAnsi="Arial" w:cs="Arial"/>
+          <w:bCs/>
+          <w:color w:val="04003F"/>
+          <w:spacing w:val="-8"/>
+          <w:kern w:val="36"/>
+          <w:sz w:val="28"/>
+          <w:szCs w:val="32"/>
+        </w:rPr>
+        <w:t xml:space="preserve">. See initial steps under </w:t>
+      </w:r>
+      <w:r>
+        <w:rPr>
+          <w:rFonts w:ascii="Arial" w:eastAsia="Times New Roman" w:hAnsi="Arial" w:cs="Arial"/>
+          <w:bCs/>
+          <w:color w:val="04003F"/>
+          <w:spacing w:val="-8"/>
+          <w:kern w:val="36"/>
+          <w:sz w:val="28"/>
+          <w:szCs w:val="32"/>
+        </w:rPr>
+        <w:t>“</w:t>
+      </w:r>
+      <w:r>
+        <w:rPr>
+          <w:rFonts w:ascii="Arial" w:hAnsi="Arial" w:cs="Arial"/>
+          <w:bCs/>
+          <w:color w:val="04003F"/>
+          <w:spacing w:val="-8"/>
+          <w:sz w:val="28"/>
+          <w:szCs w:val="32"/>
+        </w:rPr>
+        <w:t>Building server” above.</w:t>
+      </w:r>
+    </w:p>
+    <w:p>
+      <w:pPr>
+        <w:rPr>
+          <w:rFonts w:ascii="Courier" w:eastAsia="Times New Roman" w:hAnsi="Courier" w:cs="Arial"/>
+          <w:bCs/>
+          <w:color w:val="04003F"/>
+          <w:spacing w:val="-8"/>
+          <w:kern w:val="36"/>
+          <w:sz w:val="28"/>
+          <w:szCs w:val="32"/>
+        </w:rPr>
+      </w:pPr>
+    </w:p>
+    <w:p>
+      <w:pPr>
+        <w:rPr>
+          <w:rFonts w:ascii="Courier" w:eastAsia="Times New Roman" w:hAnsi="Courier" w:cs="Arial"/>
+          <w:bCs/>
+          <w:color w:val="04003F"/>
+          <w:spacing w:val="-8"/>
+          <w:kern w:val="36"/>
+          <w:sz w:val="28"/>
+          <w:szCs w:val="32"/>
+        </w:rPr>
+      </w:pPr>
+      <w:r>
+        <w:rPr>
+          <w:rFonts w:ascii="Courier" w:eastAsia="Times New Roman" w:hAnsi="Courier" w:cs="Arial"/>
+          <w:bCs/>
+          <w:color w:val="04003F"/>
+          <w:spacing w:val="-8"/>
+          <w:kern w:val="36"/>
+          <w:sz w:val="28"/>
+          <w:szCs w:val="32"/>
+        </w:rPr>
+        <w:t>./Tools/clean.sh</w:t>
+      </w:r>
+    </w:p>
+    <w:p>
+      <w:pPr>
+        <w:rPr>
+          <w:rFonts w:ascii="Courier" w:eastAsia="Times New Roman" w:hAnsi="Courier" w:cs="Arial"/>
+          <w:bCs/>
+          <w:color w:val="04003F"/>
+          <w:spacing w:val="-8"/>
+          <w:kern w:val="36"/>
+          <w:sz w:val="28"/>
+          <w:szCs w:val="32"/>
+        </w:rPr>
+      </w:pPr>
+    </w:p>
+    <w:p>
+      <w:pPr>
+        <w:rPr>
+          <w:rFonts w:ascii="Courier" w:eastAsia="Times New Roman" w:hAnsi="Courier" w:cs="Arial"/>
+          <w:bCs/>
+          <w:color w:val="04003F"/>
+          <w:spacing w:val="-8"/>
+          <w:kern w:val="36"/>
+          <w:sz w:val="28"/>
+          <w:szCs w:val="32"/>
+        </w:rPr>
+      </w:pPr>
+      <w:r>
+        <w:rPr>
+          <w:rFonts w:ascii="Courier" w:eastAsia="Times New Roman" w:hAnsi="Courier" w:cs="Arial"/>
+          <w:bCs/>
+          <w:color w:val="04003F"/>
+          <w:spacing w:val="-8"/>
+          <w:kern w:val="36"/>
+          <w:sz w:val="28"/>
+          <w:szCs w:val="32"/>
+        </w:rPr>
+        <w:t xml:space="preserve">./Tools/runTests.sh filter </w:t>
+      </w:r>
+      <w:proofErr w:type="spellStart"/>
+      <w:r>
+        <w:rPr>
+          <w:rFonts w:ascii="Courier" w:eastAsia="Times New Roman" w:hAnsi="Courier" w:cs="Arial"/>
+          <w:bCs/>
+          <w:color w:val="04003F"/>
+          <w:spacing w:val="-8"/>
+          <w:kern w:val="36"/>
+          <w:sz w:val="28"/>
+          <w:szCs w:val="32"/>
+        </w:rPr>
+        <w:t>ServerTests.SpecificDatabaseTests_UploadRequestLog</w:t>
+      </w:r>
+      <w:proofErr w:type="spellEnd"/>
+    </w:p>
+    <w:p>
+      <w:pPr>
+        <w:rPr>
+          <w:rFonts w:ascii="Arial" w:eastAsia="Times New Roman" w:hAnsi="Arial" w:cs="Arial"/>
+          <w:b/>
+          <w:bCs/>
+          <w:color w:val="04003F"/>
+          <w:spacing w:val="-8"/>
+          <w:kern w:val="36"/>
+          <w:sz w:val="32"/>
+          <w:szCs w:val="32"/>
+        </w:rPr>
+      </w:pPr>
+    </w:p>
+    <w:p>
+      <w:pPr>
+        <w:rPr>
+          <w:rFonts w:ascii="Courier" w:eastAsia="Times New Roman" w:hAnsi="Courier" w:cs="Arial"/>
+          <w:bCs/>
+          <w:color w:val="04003F"/>
+          <w:spacing w:val="-8"/>
+          <w:kern w:val="36"/>
+          <w:sz w:val="32"/>
+          <w:szCs w:val="32"/>
+        </w:rPr>
+      </w:pPr>
+      <w:r>
+        <w:rPr>
+          <w:rFonts w:ascii="Courier" w:eastAsia="Times New Roman" w:hAnsi="Courier" w:cs="Arial"/>
+          <w:bCs/>
+          <w:color w:val="04003F"/>
+          <w:spacing w:val="-8"/>
+          <w:kern w:val="36"/>
+          <w:sz w:val="32"/>
+          <w:szCs w:val="32"/>
+        </w:rPr>
+        <w:t xml:space="preserve">./Tools/runTests.sh suites all </w:t>
+      </w:r>
+    </w:p>
+    <w:p>
+      <w:pPr>
+        <w:rPr>
+          <w:rFonts w:ascii="Courier" w:eastAsia="Times New Roman" w:hAnsi="Courier" w:cs="Arial"/>
+          <w:bCs/>
+          <w:color w:val="04003F"/>
+          <w:spacing w:val="-8"/>
+          <w:kern w:val="36"/>
+          <w:sz w:val="32"/>
+          <w:szCs w:val="32"/>
+        </w:rPr>
+      </w:pPr>
+    </w:p>
+    <w:p>
+      <w:pPr>
+        <w:rPr>
+          <w:rFonts w:ascii="Arial" w:eastAsia="Times New Roman" w:hAnsi="Arial" w:cs="Arial"/>
+          <w:bCs/>
+          <w:color w:val="04003F"/>
+          <w:spacing w:val="-8"/>
+          <w:kern w:val="36"/>
+          <w:sz w:val="32"/>
+          <w:szCs w:val="32"/>
+        </w:rPr>
+      </w:pPr>
+      <w:r>
+        <w:rPr>
+          <w:rFonts w:ascii="Arial" w:eastAsia="Times New Roman" w:hAnsi="Arial" w:cs="Arial"/>
+          <w:bCs/>
+          <w:color w:val="04003F"/>
+          <w:spacing w:val="-8"/>
+          <w:kern w:val="36"/>
+          <w:sz w:val="32"/>
+          <w:szCs w:val="32"/>
+        </w:rPr>
+        <w:t xml:space="preserve">Test output logs are written into </w:t>
+      </w:r>
+      <w:proofErr w:type="gramStart"/>
+      <w:r>
+        <w:rPr>
+          <w:rFonts w:ascii="Arial" w:eastAsia="Times New Roman" w:hAnsi="Arial" w:cs="Arial"/>
+          <w:bCs/>
+          <w:color w:val="04003F"/>
+          <w:spacing w:val="-8"/>
+          <w:kern w:val="36"/>
+          <w:sz w:val="32"/>
+          <w:szCs w:val="32"/>
+        </w:rPr>
+        <w:t>the .testing</w:t>
+      </w:r>
+      <w:proofErr w:type="gramEnd"/>
+      <w:r>
+        <w:rPr>
+          <w:rFonts w:ascii="Arial" w:eastAsia="Times New Roman" w:hAnsi="Arial" w:cs="Arial"/>
+          <w:bCs/>
+          <w:color w:val="04003F"/>
+          <w:spacing w:val="-8"/>
+          <w:kern w:val="36"/>
+          <w:sz w:val="32"/>
+          <w:szCs w:val="32"/>
+        </w:rPr>
+        <w:t xml:space="preserve"> directory in the same place where you run </w:t>
+      </w:r>
+      <w:bookmarkStart w:id="60" w:name="_GoBack"/>
+      <w:bookmarkEnd w:id="60"/>
+      <w:r>
+        <w:rPr>
+          <w:rFonts w:ascii="Arial" w:eastAsia="Times New Roman" w:hAnsi="Arial" w:cs="Arial"/>
+          <w:bCs/>
+          <w:color w:val="04003F"/>
+          <w:spacing w:val="-8"/>
+          <w:kern w:val="36"/>
+          <w:sz w:val="32"/>
+          <w:szCs w:val="32"/>
+        </w:rPr>
+        <w:t>the tests.</w:t>
+      </w:r>
+    </w:p>
+    <w:p>
+      <w:pPr>
+        <w:rPr>
+          <w:rFonts w:ascii="Arial" w:eastAsia="Times New Roman" w:hAnsi="Arial" w:cs="Arial"/>
+          <w:b/>
+          <w:bCs/>
+          <w:color w:val="04003F"/>
+          <w:spacing w:val="-8"/>
+          <w:kern w:val="36"/>
+          <w:sz w:val="32"/>
+          <w:szCs w:val="32"/>
+        </w:rPr>
+      </w:pPr>
+    </w:p>
+    <w:p>
+      <w:pPr>
+        <w:rPr>
+          <w:rFonts w:ascii="Arial" w:eastAsia="Times New Roman" w:hAnsi="Arial" w:cs="Arial"/>
+          <w:b/>
+          <w:bCs/>
+          <w:color w:val="04003F"/>
+          <w:spacing w:val="-8"/>
+          <w:kern w:val="36"/>
+          <w:sz w:val="32"/>
+          <w:szCs w:val="32"/>
+        </w:rPr>
+      </w:pPr>
       <w:r>
         <w:rPr>
           <w:rFonts w:ascii="Arial" w:eastAsia="Times New Roman" w:hAnsi="Arial" w:cs="Arial"/>
@@ -3554,6 +4375,28 @@
       <w:szCs w:val="48"/>
     </w:rPr>
   </w:style>
+  <w:style w:type="paragraph" w:styleId="Heading2">
+    <w:name w:val="heading 2"/>
+    <w:basedOn w:val="Normal"/>
+    <w:next w:val="Normal"/>
+    <w:link w:val="Heading2Char"/>
+    <w:uiPriority w:val="9"/>
+    <w:unhideWhenUsed/>
+    <w:qFormat/>
+    <w:rsid w:val="00CB6212"/>
+    <w:pPr>
+      <w:keepNext/>
+      <w:keepLines/>
+      <w:spacing w:before="40"/>
+      <w:outlineLvl w:val="1"/>
+    </w:pPr>
+    <w:rPr>
+      <w:rFonts w:asciiTheme="majorHAnsi" w:eastAsiaTheme="majorEastAsia" w:hAnsiTheme="majorHAnsi" w:cstheme="majorBidi"/>
+      <w:color w:val="2F5496" w:themeColor="accent1" w:themeShade="BF"/>
+      <w:sz w:val="26"/>
+      <w:szCs w:val="26"/>
+    </w:rPr>
+  </w:style>
   <w:style w:type="character" w:default="1" w:styleId="DefaultParagraphFont">
     <w:name w:val="Default Paragraph Font"/>
     <w:uiPriority w:val="1"/>
@@ -3657,6 +4500,31 @@
     <w:rPr>
       <w:color w:val="954F72" w:themeColor="followedHyperlink"/>
       <w:u w:val="single"/>
+    </w:rPr>
+  </w:style>
+  <w:style w:type="paragraph" w:styleId="TOC1">
+    <w:name w:val="toc 1"/>
+    <w:basedOn w:val="Normal"/>
+    <w:next w:val="Normal"/>
+    <w:autoRedefine/>
+    <w:uiPriority w:val="39"/>
+    <w:unhideWhenUsed/>
+    <w:rsid w:val="00831449"/>
+    <w:pPr>
+      <w:spacing w:after="100"/>
+    </w:pPr>
+  </w:style>
+  <w:style w:type="character" w:customStyle="1" w:styleId="Heading2Char">
+    <w:name w:val="Heading 2 Char"/>
+    <w:basedOn w:val="DefaultParagraphFont"/>
+    <w:link w:val="Heading2"/>
+    <w:uiPriority w:val="9"/>
+    <w:rsid w:val="00CB6212"/>
+    <w:rPr>
+      <w:rFonts w:asciiTheme="majorHAnsi" w:eastAsiaTheme="majorEastAsia" w:hAnsiTheme="majorHAnsi" w:cstheme="majorBidi"/>
+      <w:color w:val="2F5496" w:themeColor="accent1" w:themeShade="BF"/>
+      <w:sz w:val="26"/>
+      <w:szCs w:val="26"/>
     </w:rPr>
   </w:style>
 </w:styles>

</xml_diff>

<commit_message>
Getting tests running again.
</commit_message>
<xml_diff>
--- a/Docs/Procedures.docx
+++ b/Docs/Procedures.docx
@@ -48,7 +48,7 @@
       <w:r>
         <w:fldChar w:fldCharType="separate"/>
       </w:r>
-      <w:hyperlink w:anchor="_Toc41765275" w:history="1">
+      <w:hyperlink w:anchor="_Toc42193605" w:history="1">
         <w:r>
           <w:rPr>
             <w:rStyle w:val="Hyperlink"/>
@@ -75,7 +75,7 @@
             <w:noProof/>
             <w:webHidden/>
           </w:rPr>
-          <w:instrText xml:space="preserve"> PAGEREF _Toc41765275 \h </w:instrText>
+          <w:instrText xml:space="preserve"> PAGEREF _Toc42193605 \h </w:instrText>
         </w:r>
         <w:r>
           <w:rPr>
@@ -117,7 +117,7 @@
           <w:noProof/>
         </w:rPr>
       </w:pPr>
-      <w:hyperlink w:anchor="_Toc41765276" w:history="1">
+      <w:hyperlink w:anchor="_Toc42193606" w:history="1">
         <w:r>
           <w:rPr>
             <w:rStyle w:val="Hyperlink"/>
@@ -144,7 +144,7 @@
             <w:noProof/>
             <w:webHidden/>
           </w:rPr>
-          <w:instrText xml:space="preserve"> PAGEREF _Toc41765276 \h </w:instrText>
+          <w:instrText xml:space="preserve"> PAGEREF _Toc42193606 \h </w:instrText>
         </w:r>
         <w:r>
           <w:rPr>
@@ -186,7 +186,7 @@
           <w:noProof/>
         </w:rPr>
       </w:pPr>
-      <w:hyperlink w:anchor="_Toc41765277" w:history="1">
+      <w:hyperlink w:anchor="_Toc42193607" w:history="1">
         <w:r>
           <w:rPr>
             <w:rStyle w:val="Hyperlink"/>
@@ -213,7 +213,7 @@
             <w:noProof/>
             <w:webHidden/>
           </w:rPr>
-          <w:instrText xml:space="preserve"> PAGEREF _Toc41765277 \h </w:instrText>
+          <w:instrText xml:space="preserve"> PAGEREF _Toc42193607 \h </w:instrText>
         </w:r>
         <w:r>
           <w:rPr>
@@ -255,7 +255,7 @@
           <w:noProof/>
         </w:rPr>
       </w:pPr>
-      <w:hyperlink w:anchor="_Toc41765278" w:history="1">
+      <w:hyperlink w:anchor="_Toc42193608" w:history="1">
         <w:r>
           <w:rPr>
             <w:rStyle w:val="Hyperlink"/>
@@ -282,7 +282,7 @@
             <w:noProof/>
             <w:webHidden/>
           </w:rPr>
-          <w:instrText xml:space="preserve"> PAGEREF _Toc41765278 \h </w:instrText>
+          <w:instrText xml:space="preserve"> PAGEREF _Toc42193608 \h </w:instrText>
         </w:r>
         <w:r>
           <w:rPr>
@@ -315,6 +315,75 @@
     </w:p>
     <w:p>
       <w:pPr>
+        <w:pStyle w:val="TOC1"/>
+        <w:tabs>
+          <w:tab w:val="right" w:leader="dot" w:pos="9800"/>
+        </w:tabs>
+        <w:rPr>
+          <w:rFonts w:eastAsiaTheme="minorEastAsia"/>
+          <w:noProof/>
+        </w:rPr>
+      </w:pPr>
+      <w:hyperlink w:anchor="_Toc42193609" w:history="1">
+        <w:r>
+          <w:rPr>
+            <w:rStyle w:val="Hyperlink"/>
+            <w:noProof/>
+          </w:rPr>
+          <w:t>Run local tests</w:t>
+        </w:r>
+        <w:r>
+          <w:rPr>
+            <w:noProof/>
+            <w:webHidden/>
+          </w:rPr>
+          <w:tab/>
+        </w:r>
+        <w:r>
+          <w:rPr>
+            <w:noProof/>
+            <w:webHidden/>
+          </w:rPr>
+          <w:fldChar w:fldCharType="begin"/>
+        </w:r>
+        <w:r>
+          <w:rPr>
+            <w:noProof/>
+            <w:webHidden/>
+          </w:rPr>
+          <w:instrText xml:space="preserve"> PAGEREF _Toc42193609 \h </w:instrText>
+        </w:r>
+        <w:r>
+          <w:rPr>
+            <w:noProof/>
+            <w:webHidden/>
+          </w:rPr>
+        </w:r>
+        <w:r>
+          <w:rPr>
+            <w:noProof/>
+            <w:webHidden/>
+          </w:rPr>
+          <w:fldChar w:fldCharType="separate"/>
+        </w:r>
+        <w:r>
+          <w:rPr>
+            <w:noProof/>
+            <w:webHidden/>
+          </w:rPr>
+          <w:t>7</w:t>
+        </w:r>
+        <w:r>
+          <w:rPr>
+            <w:noProof/>
+            <w:webHidden/>
+          </w:rPr>
+          <w:fldChar w:fldCharType="end"/>
+        </w:r>
+      </w:hyperlink>
+    </w:p>
+    <w:p>
+      <w:pPr>
         <w:rPr>
           <w:rFonts w:ascii="Times New Roman" w:eastAsia="Times New Roman" w:hAnsi="Times New Roman" w:cs="Times New Roman"/>
           <w:b/>
@@ -340,7 +409,7 @@
       <w:pPr>
         <w:pStyle w:val="Heading1"/>
       </w:pPr>
-      <w:bookmarkStart w:id="2" w:name="_Toc41765275"/>
+      <w:bookmarkStart w:id="2" w:name="_Toc42193605"/>
       <w:r>
         <w:t>Starting a local server</w:t>
       </w:r>
@@ -1713,17 +1782,17 @@
       <w:pPr>
         <w:pStyle w:val="Heading1"/>
       </w:pPr>
-      <w:bookmarkStart w:id="26" w:name="_Toc41765276"/>
-      <w:bookmarkStart w:id="27" w:name="OLE_LINK39"/>
-      <w:bookmarkStart w:id="28" w:name="OLE_LINK40"/>
+      <w:bookmarkStart w:id="26" w:name="OLE_LINK39"/>
+      <w:bookmarkStart w:id="27" w:name="OLE_LINK40"/>
+      <w:bookmarkStart w:id="28" w:name="_Toc42193606"/>
       <w:r>
         <w:lastRenderedPageBreak/>
         <w:t>Building server</w:t>
       </w:r>
-      <w:bookmarkEnd w:id="26"/>
-    </w:p>
+      <w:bookmarkEnd w:id="28"/>
+    </w:p>
+    <w:bookmarkEnd w:id="26"/>
     <w:bookmarkEnd w:id="27"/>
-    <w:bookmarkEnd w:id="28"/>
     <w:p>
       <w:pPr>
         <w:rPr>
@@ -2554,7 +2623,7 @@
       <w:pPr>
         <w:pStyle w:val="Heading1"/>
       </w:pPr>
-      <w:bookmarkStart w:id="41" w:name="_Toc41765277"/>
+      <w:bookmarkStart w:id="41" w:name="_Toc42193607"/>
       <w:r>
         <w:lastRenderedPageBreak/>
         <w:t>Starting server from local build</w:t>
@@ -3043,7 +3112,7 @@
       <w:pPr>
         <w:pStyle w:val="Heading1"/>
       </w:pPr>
-      <w:bookmarkStart w:id="59" w:name="_Toc41765278"/>
+      <w:bookmarkStart w:id="59" w:name="_Toc42193608"/>
       <w:r>
         <w:lastRenderedPageBreak/>
         <w:t xml:space="preserve">Build server in </w:t>
@@ -3279,10 +3348,12 @@
       <w:pPr>
         <w:pStyle w:val="Heading1"/>
       </w:pPr>
+      <w:bookmarkStart w:id="60" w:name="_Toc42193609"/>
       <w:r>
         <w:lastRenderedPageBreak/>
         <w:t>Run local tests</w:t>
       </w:r>
+      <w:bookmarkEnd w:id="60"/>
     </w:p>
     <w:p>
       <w:pPr>
@@ -3340,7 +3411,7 @@
           <w:sz w:val="28"/>
           <w:szCs w:val="32"/>
         </w:rPr>
-        <w:t>Building server” above.</w:t>
+        <w:t>Building server” above to start the Docker build image.</w:t>
       </w:r>
     </w:p>
     <w:p>
@@ -3450,6 +3521,33 @@
     <w:p>
       <w:pPr>
         <w:rPr>
+          <w:rFonts w:ascii="Arial" w:eastAsia="Times New Roman" w:hAnsi="Arial" w:cs="Arial"/>
+          <w:bCs/>
+          <w:color w:val="04003F"/>
+          <w:spacing w:val="-8"/>
+          <w:kern w:val="36"/>
+          <w:sz w:val="28"/>
+          <w:szCs w:val="32"/>
+        </w:rPr>
+      </w:pPr>
+      <w:r>
+        <w:rPr>
+          <w:rFonts w:ascii="Arial" w:eastAsia="Times New Roman" w:hAnsi="Arial" w:cs="Arial"/>
+          <w:bCs/>
+          <w:color w:val="04003F"/>
+          <w:spacing w:val="-8"/>
+          <w:kern w:val="36"/>
+          <w:sz w:val="28"/>
+          <w:szCs w:val="32"/>
+        </w:rPr>
+        <w:t># Or</w:t>
+      </w:r>
+      <w:bookmarkStart w:id="61" w:name="_GoBack"/>
+      <w:bookmarkEnd w:id="61"/>
+    </w:p>
+    <w:p>
+      <w:pPr>
+        <w:rPr>
           <w:rFonts w:ascii="Courier" w:eastAsia="Times New Roman" w:hAnsi="Courier" w:cs="Arial"/>
           <w:bCs/>
           <w:color w:val="04003F"/>
@@ -3533,21 +3631,7 @@
           <w:sz w:val="32"/>
           <w:szCs w:val="32"/>
         </w:rPr>
-        <w:t xml:space="preserve"> directory in the same place where you run </w:t>
-      </w:r>
-      <w:bookmarkStart w:id="60" w:name="_GoBack"/>
-      <w:bookmarkEnd w:id="60"/>
-      <w:r>
-        <w:rPr>
-          <w:rFonts w:ascii="Arial" w:eastAsia="Times New Roman" w:hAnsi="Arial" w:cs="Arial"/>
-          <w:bCs/>
-          <w:color w:val="04003F"/>
-          <w:spacing w:val="-8"/>
-          <w:kern w:val="36"/>
-          <w:sz w:val="32"/>
-          <w:szCs w:val="32"/>
-        </w:rPr>
-        <w:t>the tests.</w:t>
+        <w:t xml:space="preserve"> directory in the same place where you run the tests.</w:t>
       </w:r>
     </w:p>
     <w:p>
@@ -4400,6 +4484,7 @@
   <w:style w:type="character" w:default="1" w:styleId="DefaultParagraphFont">
     <w:name w:val="Default Paragraph Font"/>
     <w:uiPriority w:val="1"/>
+    <w:semiHidden/>
     <w:unhideWhenUsed/>
   </w:style>
   <w:style w:type="table" w:default="1" w:styleId="TableNormal">

</xml_diff>

<commit_message>
Working on tests. And updating Apple Sign In.
</commit_message>
<xml_diff>
--- a/Docs/Procedures.docx
+++ b/Docs/Procedures.docx
@@ -48,7 +48,7 @@
       <w:r>
         <w:fldChar w:fldCharType="separate"/>
       </w:r>
-      <w:hyperlink w:anchor="_Toc42193605" w:history="1">
+      <w:hyperlink w:anchor="_Toc43034436" w:history="1">
         <w:r>
           <w:rPr>
             <w:rStyle w:val="Hyperlink"/>
@@ -75,7 +75,7 @@
             <w:noProof/>
             <w:webHidden/>
           </w:rPr>
-          <w:instrText xml:space="preserve"> PAGEREF _Toc42193605 \h </w:instrText>
+          <w:instrText xml:space="preserve"> PAGEREF _Toc43034436 \h </w:instrText>
         </w:r>
         <w:r>
           <w:rPr>
@@ -117,7 +117,7 @@
           <w:noProof/>
         </w:rPr>
       </w:pPr>
-      <w:hyperlink w:anchor="_Toc42193606" w:history="1">
+      <w:hyperlink w:anchor="_Toc43034437" w:history="1">
         <w:r>
           <w:rPr>
             <w:rStyle w:val="Hyperlink"/>
@@ -144,7 +144,7 @@
             <w:noProof/>
             <w:webHidden/>
           </w:rPr>
-          <w:instrText xml:space="preserve"> PAGEREF _Toc42193606 \h </w:instrText>
+          <w:instrText xml:space="preserve"> PAGEREF _Toc43034437 \h </w:instrText>
         </w:r>
         <w:r>
           <w:rPr>
@@ -186,7 +186,7 @@
           <w:noProof/>
         </w:rPr>
       </w:pPr>
-      <w:hyperlink w:anchor="_Toc42193607" w:history="1">
+      <w:hyperlink w:anchor="_Toc43034438" w:history="1">
         <w:r>
           <w:rPr>
             <w:rStyle w:val="Hyperlink"/>
@@ -213,7 +213,7 @@
             <w:noProof/>
             <w:webHidden/>
           </w:rPr>
-          <w:instrText xml:space="preserve"> PAGEREF _Toc42193607 \h </w:instrText>
+          <w:instrText xml:space="preserve"> PAGEREF _Toc43034438 \h </w:instrText>
         </w:r>
         <w:r>
           <w:rPr>
@@ -255,7 +255,7 @@
           <w:noProof/>
         </w:rPr>
       </w:pPr>
-      <w:hyperlink w:anchor="_Toc42193608" w:history="1">
+      <w:hyperlink w:anchor="_Toc43034439" w:history="1">
         <w:r>
           <w:rPr>
             <w:rStyle w:val="Hyperlink"/>
@@ -282,7 +282,7 @@
             <w:noProof/>
             <w:webHidden/>
           </w:rPr>
-          <w:instrText xml:space="preserve"> PAGEREF _Toc42193608 \h </w:instrText>
+          <w:instrText xml:space="preserve"> PAGEREF _Toc43034439 \h </w:instrText>
         </w:r>
         <w:r>
           <w:rPr>
@@ -324,7 +324,7 @@
           <w:noProof/>
         </w:rPr>
       </w:pPr>
-      <w:hyperlink w:anchor="_Toc42193609" w:history="1">
+      <w:hyperlink w:anchor="_Toc43034440" w:history="1">
         <w:r>
           <w:rPr>
             <w:rStyle w:val="Hyperlink"/>
@@ -351,7 +351,7 @@
             <w:noProof/>
             <w:webHidden/>
           </w:rPr>
-          <w:instrText xml:space="preserve"> PAGEREF _Toc42193609 \h </w:instrText>
+          <w:instrText xml:space="preserve"> PAGEREF _Toc43034440 \h </w:instrText>
         </w:r>
         <w:r>
           <w:rPr>
@@ -384,6 +384,83 @@
     </w:p>
     <w:p>
       <w:pPr>
+        <w:pStyle w:val="TOC1"/>
+        <w:tabs>
+          <w:tab w:val="right" w:leader="dot" w:pos="9800"/>
+        </w:tabs>
+        <w:rPr>
+          <w:rFonts w:eastAsiaTheme="minorEastAsia"/>
+          <w:noProof/>
+        </w:rPr>
+      </w:pPr>
+      <w:hyperlink w:anchor="_Toc43034441" w:history="1">
+        <w:r>
+          <w:rPr>
+            <w:rStyle w:val="Hyperlink"/>
+            <w:noProof/>
+          </w:rPr>
+          <w:t>Checking the local database</w:t>
+        </w:r>
+        <w:r>
+          <w:rPr>
+            <w:noProof/>
+            <w:webHidden/>
+          </w:rPr>
+          <w:tab/>
+        </w:r>
+        <w:r>
+          <w:rPr>
+            <w:noProof/>
+            <w:webHidden/>
+          </w:rPr>
+          <w:fldChar w:fldCharType="begin"/>
+        </w:r>
+        <w:r>
+          <w:rPr>
+            <w:noProof/>
+            <w:webHidden/>
+          </w:rPr>
+          <w:instrText xml:space="preserve"> PAGEREF _Toc43034441 \h </w:instrText>
+        </w:r>
+        <w:r>
+          <w:rPr>
+            <w:noProof/>
+            <w:webHidden/>
+          </w:rPr>
+        </w:r>
+        <w:r>
+          <w:rPr>
+            <w:noProof/>
+            <w:webHidden/>
+          </w:rPr>
+          <w:fldChar w:fldCharType="separate"/>
+        </w:r>
+        <w:r>
+          <w:rPr>
+            <w:noProof/>
+            <w:webHidden/>
+          </w:rPr>
+          <w:t>8</w:t>
+        </w:r>
+        <w:r>
+          <w:rPr>
+            <w:noProof/>
+            <w:webHidden/>
+          </w:rPr>
+          <w:fldChar w:fldCharType="end"/>
+        </w:r>
+      </w:hyperlink>
+    </w:p>
+    <w:p>
+      <w:pPr>
+        <w:pStyle w:val="Heading1"/>
+      </w:pPr>
+      <w:r>
+        <w:fldChar w:fldCharType="end"/>
+      </w:r>
+    </w:p>
+    <w:p>
+      <w:pPr>
         <w:rPr>
           <w:rFonts w:ascii="Times New Roman" w:eastAsia="Times New Roman" w:hAnsi="Times New Roman" w:cs="Times New Roman"/>
           <w:b/>
@@ -394,9 +471,6 @@
         </w:rPr>
       </w:pPr>
       <w:r>
-        <w:fldChar w:fldCharType="end"/>
-      </w:r>
-      <w:r>
         <w:br w:type="page"/>
       </w:r>
     </w:p>
@@ -410,6 +484,7 @@
         <w:pStyle w:val="Heading1"/>
       </w:pPr>
       <w:bookmarkStart w:id="2" w:name="_Toc42193605"/>
+      <w:bookmarkStart w:id="3" w:name="_Toc43034436"/>
       <w:r>
         <w:t>Starting a local server</w:t>
       </w:r>
@@ -420,6 +495,7 @@
         <w:t>: Existing Docker container</w:t>
       </w:r>
       <w:bookmarkEnd w:id="2"/>
+      <w:bookmarkEnd w:id="3"/>
     </w:p>
     <w:p>
       <w:pPr>
@@ -433,8 +509,8 @@
           <w:szCs w:val="54"/>
         </w:rPr>
       </w:pPr>
-      <w:bookmarkStart w:id="3" w:name="OLE_LINK29"/>
-      <w:bookmarkStart w:id="4" w:name="OLE_LINK30"/>
+      <w:bookmarkStart w:id="4" w:name="OLE_LINK29"/>
+      <w:bookmarkStart w:id="5" w:name="OLE_LINK30"/>
       <w:bookmarkEnd w:id="0"/>
       <w:bookmarkEnd w:id="1"/>
       <w:r>
@@ -488,8 +564,8 @@
         <w:t xml:space="preserve"> See below for instructions on how to do this.</w:t>
       </w:r>
     </w:p>
-    <w:bookmarkEnd w:id="3"/>
     <w:bookmarkEnd w:id="4"/>
+    <w:bookmarkEnd w:id="5"/>
     <w:p>
       <w:pPr>
         <w:rPr>
@@ -517,10 +593,10 @@
           <w:szCs w:val="32"/>
         </w:rPr>
       </w:pPr>
-      <w:bookmarkStart w:id="5" w:name="OLE_LINK19"/>
-      <w:bookmarkStart w:id="6" w:name="OLE_LINK20"/>
-      <w:bookmarkStart w:id="7" w:name="OLE_LINK21"/>
-      <w:bookmarkStart w:id="8" w:name="OLE_LINK22"/>
+      <w:bookmarkStart w:id="6" w:name="OLE_LINK19"/>
+      <w:bookmarkStart w:id="7" w:name="OLE_LINK20"/>
+      <w:bookmarkStart w:id="8" w:name="OLE_LINK21"/>
+      <w:bookmarkStart w:id="9" w:name="OLE_LINK22"/>
       <w:r>
         <w:rPr>
           <w:rFonts w:ascii="Arial" w:eastAsia="Times New Roman" w:hAnsi="Arial" w:cs="Arial"/>
@@ -612,13 +688,13 @@
         </w:rPr>
         <w:t>.</w:t>
       </w:r>
-      <w:bookmarkStart w:id="9" w:name="OLE_LINK3"/>
-      <w:bookmarkStart w:id="10" w:name="OLE_LINK4"/>
-      <w:bookmarkEnd w:id="5"/>
+      <w:bookmarkStart w:id="10" w:name="OLE_LINK3"/>
+      <w:bookmarkStart w:id="11" w:name="OLE_LINK4"/>
       <w:bookmarkEnd w:id="6"/>
-    </w:p>
-    <w:bookmarkEnd w:id="7"/>
+      <w:bookmarkEnd w:id="7"/>
+    </w:p>
     <w:bookmarkEnd w:id="8"/>
+    <w:bookmarkEnd w:id="9"/>
     <w:p>
       <w:pPr>
         <w:rPr>
@@ -948,9 +1024,9 @@
           <w:szCs w:val="32"/>
         </w:rPr>
       </w:pPr>
-      <w:bookmarkStart w:id="11" w:name="OLE_LINK7"/>
-      <w:bookmarkStart w:id="12" w:name="OLE_LINK8"/>
-      <w:bookmarkStart w:id="13" w:name="OLE_LINK9"/>
+      <w:bookmarkStart w:id="12" w:name="OLE_LINK7"/>
+      <w:bookmarkStart w:id="13" w:name="OLE_LINK8"/>
+      <w:bookmarkStart w:id="14" w:name="OLE_LINK9"/>
       <w:r>
         <w:rPr>
           <w:rFonts w:ascii="Arial" w:eastAsia="Times New Roman" w:hAnsi="Arial" w:cs="Arial"/>
@@ -963,10 +1039,10 @@
         </w:rPr>
         <w:t xml:space="preserve">./devops/runLocally.sh </w:t>
       </w:r>
-      <w:bookmarkStart w:id="14" w:name="OLE_LINK54"/>
-      <w:bookmarkStart w:id="15" w:name="OLE_LINK55"/>
-      <w:bookmarkStart w:id="16" w:name="OLE_LINK5"/>
-      <w:bookmarkStart w:id="17" w:name="OLE_LINK6"/>
+      <w:bookmarkStart w:id="15" w:name="OLE_LINK54"/>
+      <w:bookmarkStart w:id="16" w:name="OLE_LINK55"/>
+      <w:bookmarkStart w:id="17" w:name="OLE_LINK5"/>
+      <w:bookmarkStart w:id="18" w:name="OLE_LINK6"/>
       <w:r>
         <w:rPr>
           <w:rFonts w:ascii="Arial" w:eastAsia="Times New Roman" w:hAnsi="Arial" w:cs="Arial"/>
@@ -979,8 +1055,8 @@
         </w:rPr>
         <w:t>~/Desktop/Apps/SyncServerII/Private/Server/</w:t>
       </w:r>
-      <w:bookmarkStart w:id="18" w:name="OLE_LINK15"/>
-      <w:bookmarkStart w:id="19" w:name="OLE_LINK16"/>
+      <w:bookmarkStart w:id="19" w:name="OLE_LINK15"/>
+      <w:bookmarkStart w:id="20" w:name="OLE_LINK16"/>
       <w:r>
         <w:rPr>
           <w:rFonts w:ascii="Arial" w:eastAsia="Times New Roman" w:hAnsi="Arial" w:cs="Arial"/>
@@ -993,8 +1069,8 @@
         </w:rPr>
         <w:t>ClientTesting-local.</w:t>
       </w:r>
-      <w:bookmarkEnd w:id="14"/>
       <w:bookmarkEnd w:id="15"/>
+      <w:bookmarkEnd w:id="16"/>
       <w:r>
         <w:rPr>
           <w:rFonts w:ascii="Arial" w:eastAsia="Times New Roman" w:hAnsi="Arial" w:cs="Arial"/>
@@ -1007,8 +1083,8 @@
         </w:rPr>
         <w:t>json</w:t>
       </w:r>
-      <w:bookmarkEnd w:id="11"/>
       <w:bookmarkEnd w:id="12"/>
+      <w:bookmarkEnd w:id="13"/>
       <w:r>
         <w:rPr>
           <w:rFonts w:ascii="Arial" w:eastAsia="Times New Roman" w:hAnsi="Arial" w:cs="Arial"/>
@@ -1021,10 +1097,10 @@
         </w:rPr>
         <w:t xml:space="preserve"> </w:t>
       </w:r>
-      <w:bookmarkEnd w:id="16"/>
       <w:bookmarkEnd w:id="17"/>
       <w:bookmarkEnd w:id="18"/>
       <w:bookmarkEnd w:id="19"/>
+      <w:bookmarkEnd w:id="20"/>
       <w:r>
         <w:rPr>
           <w:rFonts w:ascii="Arial" w:eastAsia="Times New Roman" w:hAnsi="Arial" w:cs="Arial"/>
@@ -1250,7 +1326,7 @@
         <w:t>Change into the directory</w:t>
       </w:r>
     </w:p>
-    <w:bookmarkEnd w:id="13"/>
+    <w:bookmarkEnd w:id="14"/>
     <w:p>
       <w:pPr>
         <w:rPr>
@@ -1276,8 +1352,8 @@
         <w:t xml:space="preserve"> </w:t>
       </w:r>
     </w:p>
-    <w:bookmarkEnd w:id="9"/>
     <w:bookmarkEnd w:id="10"/>
+    <w:bookmarkEnd w:id="11"/>
     <w:p>
       <w:pPr>
         <w:ind w:firstLine="720"/>
@@ -1513,8 +1589,8 @@
           <w:szCs w:val="32"/>
         </w:rPr>
       </w:pPr>
-      <w:bookmarkStart w:id="20" w:name="OLE_LINK27"/>
-      <w:bookmarkStart w:id="21" w:name="OLE_LINK28"/>
+      <w:bookmarkStart w:id="21" w:name="OLE_LINK27"/>
+      <w:bookmarkStart w:id="22" w:name="OLE_LINK28"/>
       <w:r>
         <w:rPr>
           <w:rFonts w:ascii="Arial" w:eastAsia="Times New Roman" w:hAnsi="Arial" w:cs="Arial"/>
@@ -1528,25 +1604,25 @@
         <w:t>From a browser:</w:t>
       </w:r>
     </w:p>
-    <w:bookmarkEnd w:id="20"/>
     <w:bookmarkEnd w:id="21"/>
-    <w:p>
-      <w:pPr>
-        <w:rPr>
-          <w:rFonts w:ascii="Arial" w:eastAsia="Times New Roman" w:hAnsi="Arial" w:cs="Arial"/>
-          <w:bCs/>
-          <w:color w:val="04003F"/>
-          <w:spacing w:val="-8"/>
-          <w:kern w:val="36"/>
-          <w:sz w:val="32"/>
-          <w:szCs w:val="32"/>
-        </w:rPr>
-      </w:pPr>
-    </w:p>
-    <w:bookmarkStart w:id="22" w:name="OLE_LINK11"/>
-    <w:bookmarkStart w:id="23" w:name="OLE_LINK12"/>
-    <w:bookmarkStart w:id="24" w:name="OLE_LINK13"/>
-    <w:bookmarkStart w:id="25" w:name="OLE_LINK14"/>
+    <w:bookmarkEnd w:id="22"/>
+    <w:p>
+      <w:pPr>
+        <w:rPr>
+          <w:rFonts w:ascii="Arial" w:eastAsia="Times New Roman" w:hAnsi="Arial" w:cs="Arial"/>
+          <w:bCs/>
+          <w:color w:val="04003F"/>
+          <w:spacing w:val="-8"/>
+          <w:kern w:val="36"/>
+          <w:sz w:val="32"/>
+          <w:szCs w:val="32"/>
+        </w:rPr>
+      </w:pPr>
+    </w:p>
+    <w:bookmarkStart w:id="23" w:name="OLE_LINK11"/>
+    <w:bookmarkStart w:id="24" w:name="OLE_LINK12"/>
+    <w:bookmarkStart w:id="25" w:name="OLE_LINK13"/>
+    <w:bookmarkStart w:id="26" w:name="OLE_LINK14"/>
     <w:p>
       <w:pPr>
         <w:rPr>
@@ -1631,8 +1707,8 @@
         </w:rPr>
         <w:t>http://localhost:8080/HealthCheck</w:t>
       </w:r>
-      <w:bookmarkEnd w:id="22"/>
       <w:bookmarkEnd w:id="23"/>
+      <w:bookmarkEnd w:id="24"/>
       <w:r>
         <w:rPr>
           <w:rStyle w:val="Hyperlink"/>
@@ -1658,8 +1734,8 @@
         <w:fldChar w:fldCharType="end"/>
       </w:r>
     </w:p>
-    <w:bookmarkEnd w:id="24"/>
     <w:bookmarkEnd w:id="25"/>
+    <w:bookmarkEnd w:id="26"/>
     <w:p>
       <w:pPr>
         <w:rPr>
@@ -1782,17 +1858,19 @@
       <w:pPr>
         <w:pStyle w:val="Heading1"/>
       </w:pPr>
-      <w:bookmarkStart w:id="26" w:name="OLE_LINK39"/>
-      <w:bookmarkStart w:id="27" w:name="OLE_LINK40"/>
-      <w:bookmarkStart w:id="28" w:name="_Toc42193606"/>
+      <w:bookmarkStart w:id="27" w:name="_Toc42193606"/>
+      <w:bookmarkStart w:id="28" w:name="OLE_LINK39"/>
+      <w:bookmarkStart w:id="29" w:name="OLE_LINK40"/>
+      <w:bookmarkStart w:id="30" w:name="_Toc43034437"/>
       <w:r>
         <w:lastRenderedPageBreak/>
         <w:t>Building server</w:t>
       </w:r>
-      <w:bookmarkEnd w:id="28"/>
-    </w:p>
-    <w:bookmarkEnd w:id="26"/>
-    <w:bookmarkEnd w:id="27"/>
+      <w:bookmarkEnd w:id="27"/>
+      <w:bookmarkEnd w:id="30"/>
+    </w:p>
+    <w:bookmarkEnd w:id="28"/>
+    <w:bookmarkEnd w:id="29"/>
     <w:p>
       <w:pPr>
         <w:rPr>
@@ -1925,8 +2003,8 @@
           <w:szCs w:val="32"/>
         </w:rPr>
       </w:pPr>
-      <w:bookmarkStart w:id="29" w:name="OLE_LINK25"/>
-      <w:bookmarkStart w:id="30" w:name="OLE_LINK26"/>
+      <w:bookmarkStart w:id="31" w:name="OLE_LINK25"/>
+      <w:bookmarkStart w:id="32" w:name="OLE_LINK26"/>
       <w:r>
         <w:rPr>
           <w:rFonts w:ascii="Arial" w:eastAsia="Times New Roman" w:hAnsi="Arial" w:cs="Arial"/>
@@ -1968,12 +2046,12 @@
       </w:r>
     </w:p>
     <w:p>
-      <w:bookmarkStart w:id="31" w:name="OLE_LINK23"/>
-      <w:bookmarkStart w:id="32" w:name="OLE_LINK24"/>
-      <w:bookmarkStart w:id="33" w:name="OLE_LINK31"/>
-      <w:bookmarkStart w:id="34" w:name="OLE_LINK32"/>
-      <w:bookmarkEnd w:id="29"/>
-      <w:bookmarkEnd w:id="30"/>
+      <w:bookmarkStart w:id="33" w:name="OLE_LINK23"/>
+      <w:bookmarkStart w:id="34" w:name="OLE_LINK24"/>
+      <w:bookmarkStart w:id="35" w:name="OLE_LINK31"/>
+      <w:bookmarkStart w:id="36" w:name="OLE_LINK32"/>
+      <w:bookmarkEnd w:id="31"/>
+      <w:bookmarkEnd w:id="32"/>
     </w:p>
     <w:p>
       <w:r>
@@ -2030,191 +2108,191 @@
         </w:rPr>
       </w:pPr>
     </w:p>
-    <w:bookmarkEnd w:id="31"/>
-    <w:bookmarkEnd w:id="32"/>
     <w:bookmarkEnd w:id="33"/>
     <w:bookmarkEnd w:id="34"/>
-    <w:p>
-      <w:pPr>
-        <w:rPr>
-          <w:rFonts w:ascii="Arial" w:eastAsia="Times New Roman" w:hAnsi="Arial" w:cs="Arial"/>
-          <w:b/>
-          <w:bCs/>
-          <w:color w:val="04003F"/>
-          <w:spacing w:val="-8"/>
-          <w:kern w:val="36"/>
-          <w:sz w:val="32"/>
-          <w:szCs w:val="32"/>
-        </w:rPr>
-      </w:pPr>
-      <w:r>
-        <w:rPr>
-          <w:rFonts w:ascii="Arial" w:eastAsia="Times New Roman" w:hAnsi="Arial" w:cs="Arial"/>
-          <w:b/>
-          <w:bCs/>
-          <w:color w:val="04003F"/>
-          <w:spacing w:val="-8"/>
-          <w:kern w:val="36"/>
-          <w:sz w:val="32"/>
-          <w:szCs w:val="32"/>
-        </w:rPr>
-        <w:t xml:space="preserve">3. In the </w:t>
-      </w:r>
-      <w:r>
-        <w:rPr>
-          <w:rFonts w:ascii="Arial" w:eastAsia="Times New Roman" w:hAnsi="Arial" w:cs="Arial"/>
-          <w:b/>
-          <w:bCs/>
-          <w:color w:val="04003F"/>
-          <w:spacing w:val="-8"/>
-          <w:kern w:val="36"/>
-          <w:sz w:val="32"/>
-          <w:szCs w:val="32"/>
-        </w:rPr>
-        <w:t xml:space="preserve">Docker </w:t>
-      </w:r>
-      <w:r>
-        <w:rPr>
-          <w:rFonts w:ascii="Arial" w:eastAsia="Times New Roman" w:hAnsi="Arial" w:cs="Arial"/>
-          <w:b/>
-          <w:bCs/>
-          <w:color w:val="04003F"/>
-          <w:spacing w:val="-8"/>
-          <w:kern w:val="36"/>
-          <w:sz w:val="32"/>
-          <w:szCs w:val="32"/>
-        </w:rPr>
-        <w:t>container</w:t>
-      </w:r>
-      <w:r>
-        <w:rPr>
-          <w:rFonts w:ascii="Arial" w:eastAsia="Times New Roman" w:hAnsi="Arial" w:cs="Arial"/>
-          <w:b/>
-          <w:bCs/>
-          <w:color w:val="04003F"/>
-          <w:spacing w:val="-8"/>
-          <w:kern w:val="36"/>
-          <w:sz w:val="32"/>
-          <w:szCs w:val="32"/>
-        </w:rPr>
-        <w:t xml:space="preserve"> Terminal</w:t>
-      </w:r>
-    </w:p>
-    <w:p>
-      <w:pPr>
-        <w:rPr>
-          <w:rFonts w:ascii="Arial" w:eastAsia="Times New Roman" w:hAnsi="Arial" w:cs="Arial"/>
-          <w:b/>
-          <w:bCs/>
-          <w:color w:val="04003F"/>
-          <w:spacing w:val="-8"/>
-          <w:kern w:val="36"/>
-          <w:sz w:val="32"/>
-          <w:szCs w:val="32"/>
-        </w:rPr>
-      </w:pPr>
-    </w:p>
-    <w:p>
-      <w:pPr>
-        <w:rPr>
-          <w:rFonts w:ascii="Courier" w:eastAsia="Times New Roman" w:hAnsi="Courier" w:cs="Arial"/>
-          <w:bCs/>
-          <w:color w:val="04003F"/>
-          <w:spacing w:val="-8"/>
-          <w:kern w:val="36"/>
-          <w:sz w:val="28"/>
-          <w:szCs w:val="54"/>
-        </w:rPr>
-      </w:pPr>
-      <w:bookmarkStart w:id="35" w:name="OLE_LINK33"/>
-      <w:bookmarkStart w:id="36" w:name="OLE_LINK34"/>
-      <w:bookmarkStart w:id="37" w:name="OLE_LINK37"/>
-      <w:bookmarkStart w:id="38" w:name="OLE_LINK38"/>
-      <w:r>
-        <w:rPr>
-          <w:rFonts w:ascii="Courier" w:eastAsia="Times New Roman" w:hAnsi="Courier" w:cs="Arial"/>
-          <w:bCs/>
-          <w:color w:val="04003F"/>
-          <w:spacing w:val="-8"/>
-          <w:kern w:val="36"/>
-          <w:sz w:val="28"/>
-          <w:szCs w:val="54"/>
-        </w:rPr>
-        <w:t>cd root/Apps/</w:t>
-      </w:r>
-      <w:proofErr w:type="spellStart"/>
-      <w:r>
-        <w:rPr>
-          <w:rFonts w:ascii="Courier" w:eastAsia="Times New Roman" w:hAnsi="Courier" w:cs="Arial"/>
-          <w:bCs/>
-          <w:color w:val="04003F"/>
-          <w:spacing w:val="-8"/>
-          <w:kern w:val="36"/>
-          <w:sz w:val="28"/>
-          <w:szCs w:val="54"/>
-        </w:rPr>
-        <w:t>ServerMain</w:t>
-      </w:r>
-      <w:proofErr w:type="spellEnd"/>
-    </w:p>
     <w:bookmarkEnd w:id="35"/>
     <w:bookmarkEnd w:id="36"/>
+    <w:p>
+      <w:pPr>
+        <w:rPr>
+          <w:rFonts w:ascii="Arial" w:eastAsia="Times New Roman" w:hAnsi="Arial" w:cs="Arial"/>
+          <w:b/>
+          <w:bCs/>
+          <w:color w:val="04003F"/>
+          <w:spacing w:val="-8"/>
+          <w:kern w:val="36"/>
+          <w:sz w:val="32"/>
+          <w:szCs w:val="32"/>
+        </w:rPr>
+      </w:pPr>
+      <w:r>
+        <w:rPr>
+          <w:rFonts w:ascii="Arial" w:eastAsia="Times New Roman" w:hAnsi="Arial" w:cs="Arial"/>
+          <w:b/>
+          <w:bCs/>
+          <w:color w:val="04003F"/>
+          <w:spacing w:val="-8"/>
+          <w:kern w:val="36"/>
+          <w:sz w:val="32"/>
+          <w:szCs w:val="32"/>
+        </w:rPr>
+        <w:t xml:space="preserve">3. In the </w:t>
+      </w:r>
+      <w:r>
+        <w:rPr>
+          <w:rFonts w:ascii="Arial" w:eastAsia="Times New Roman" w:hAnsi="Arial" w:cs="Arial"/>
+          <w:b/>
+          <w:bCs/>
+          <w:color w:val="04003F"/>
+          <w:spacing w:val="-8"/>
+          <w:kern w:val="36"/>
+          <w:sz w:val="32"/>
+          <w:szCs w:val="32"/>
+        </w:rPr>
+        <w:t xml:space="preserve">Docker </w:t>
+      </w:r>
+      <w:r>
+        <w:rPr>
+          <w:rFonts w:ascii="Arial" w:eastAsia="Times New Roman" w:hAnsi="Arial" w:cs="Arial"/>
+          <w:b/>
+          <w:bCs/>
+          <w:color w:val="04003F"/>
+          <w:spacing w:val="-8"/>
+          <w:kern w:val="36"/>
+          <w:sz w:val="32"/>
+          <w:szCs w:val="32"/>
+        </w:rPr>
+        <w:t>container</w:t>
+      </w:r>
+      <w:r>
+        <w:rPr>
+          <w:rFonts w:ascii="Arial" w:eastAsia="Times New Roman" w:hAnsi="Arial" w:cs="Arial"/>
+          <w:b/>
+          <w:bCs/>
+          <w:color w:val="04003F"/>
+          <w:spacing w:val="-8"/>
+          <w:kern w:val="36"/>
+          <w:sz w:val="32"/>
+          <w:szCs w:val="32"/>
+        </w:rPr>
+        <w:t xml:space="preserve"> Terminal</w:t>
+      </w:r>
+    </w:p>
+    <w:p>
+      <w:pPr>
+        <w:rPr>
+          <w:rFonts w:ascii="Arial" w:eastAsia="Times New Roman" w:hAnsi="Arial" w:cs="Arial"/>
+          <w:b/>
+          <w:bCs/>
+          <w:color w:val="04003F"/>
+          <w:spacing w:val="-8"/>
+          <w:kern w:val="36"/>
+          <w:sz w:val="32"/>
+          <w:szCs w:val="32"/>
+        </w:rPr>
+      </w:pPr>
+    </w:p>
+    <w:p>
+      <w:pPr>
+        <w:rPr>
+          <w:rFonts w:ascii="Courier" w:eastAsia="Times New Roman" w:hAnsi="Courier" w:cs="Arial"/>
+          <w:bCs/>
+          <w:color w:val="04003F"/>
+          <w:spacing w:val="-8"/>
+          <w:kern w:val="36"/>
+          <w:sz w:val="28"/>
+          <w:szCs w:val="54"/>
+        </w:rPr>
+      </w:pPr>
+      <w:bookmarkStart w:id="37" w:name="OLE_LINK33"/>
+      <w:bookmarkStart w:id="38" w:name="OLE_LINK34"/>
+      <w:bookmarkStart w:id="39" w:name="OLE_LINK37"/>
+      <w:bookmarkStart w:id="40" w:name="OLE_LINK38"/>
+      <w:r>
+        <w:rPr>
+          <w:rFonts w:ascii="Courier" w:eastAsia="Times New Roman" w:hAnsi="Courier" w:cs="Arial"/>
+          <w:bCs/>
+          <w:color w:val="04003F"/>
+          <w:spacing w:val="-8"/>
+          <w:kern w:val="36"/>
+          <w:sz w:val="28"/>
+          <w:szCs w:val="54"/>
+        </w:rPr>
+        <w:t>cd root/Apps/</w:t>
+      </w:r>
+      <w:proofErr w:type="spellStart"/>
+      <w:r>
+        <w:rPr>
+          <w:rFonts w:ascii="Courier" w:eastAsia="Times New Roman" w:hAnsi="Courier" w:cs="Arial"/>
+          <w:bCs/>
+          <w:color w:val="04003F"/>
+          <w:spacing w:val="-8"/>
+          <w:kern w:val="36"/>
+          <w:sz w:val="28"/>
+          <w:szCs w:val="54"/>
+        </w:rPr>
+        <w:t>ServerMain</w:t>
+      </w:r>
+      <w:proofErr w:type="spellEnd"/>
+    </w:p>
     <w:bookmarkEnd w:id="37"/>
     <w:bookmarkEnd w:id="38"/>
-    <w:p>
-      <w:pPr>
-        <w:rPr>
-          <w:rFonts w:ascii="Courier" w:eastAsia="Times New Roman" w:hAnsi="Courier" w:cs="Arial"/>
-          <w:bCs/>
-          <w:color w:val="04003F"/>
-          <w:spacing w:val="-8"/>
-          <w:kern w:val="36"/>
-          <w:sz w:val="28"/>
-          <w:szCs w:val="54"/>
-        </w:rPr>
-      </w:pPr>
-      <w:r>
-        <w:rPr>
-          <w:rFonts w:ascii="Courier" w:eastAsia="Times New Roman" w:hAnsi="Courier" w:cs="Arial"/>
-          <w:bCs/>
-          <w:color w:val="04003F"/>
-          <w:spacing w:val="-8"/>
-          <w:kern w:val="36"/>
-          <w:sz w:val="28"/>
-          <w:szCs w:val="54"/>
-        </w:rPr>
-        <w:t>./Tools/clean.sh</w:t>
-      </w:r>
-    </w:p>
-    <w:p>
-      <w:pPr>
-        <w:rPr>
-          <w:rFonts w:ascii="Courier" w:eastAsia="Times New Roman" w:hAnsi="Courier" w:cs="Arial"/>
-          <w:bCs/>
-          <w:color w:val="04003F"/>
-          <w:spacing w:val="-8"/>
-          <w:kern w:val="36"/>
-          <w:sz w:val="28"/>
-          <w:szCs w:val="54"/>
-        </w:rPr>
-      </w:pPr>
-      <w:bookmarkStart w:id="39" w:name="OLE_LINK35"/>
-      <w:bookmarkStart w:id="40" w:name="OLE_LINK36"/>
-      <w:r>
-        <w:rPr>
-          <w:rFonts w:ascii="Courier" w:eastAsia="Times New Roman" w:hAnsi="Courier" w:cs="Arial"/>
-          <w:bCs/>
-          <w:color w:val="04003F"/>
-          <w:spacing w:val="-8"/>
-          <w:kern w:val="36"/>
-          <w:sz w:val="28"/>
-          <w:szCs w:val="54"/>
-        </w:rPr>
-        <w:t>./Tools/build.sh</w:t>
-      </w:r>
-    </w:p>
     <w:bookmarkEnd w:id="39"/>
     <w:bookmarkEnd w:id="40"/>
+    <w:p>
+      <w:pPr>
+        <w:rPr>
+          <w:rFonts w:ascii="Courier" w:eastAsia="Times New Roman" w:hAnsi="Courier" w:cs="Arial"/>
+          <w:bCs/>
+          <w:color w:val="04003F"/>
+          <w:spacing w:val="-8"/>
+          <w:kern w:val="36"/>
+          <w:sz w:val="28"/>
+          <w:szCs w:val="54"/>
+        </w:rPr>
+      </w:pPr>
+      <w:r>
+        <w:rPr>
+          <w:rFonts w:ascii="Courier" w:eastAsia="Times New Roman" w:hAnsi="Courier" w:cs="Arial"/>
+          <w:bCs/>
+          <w:color w:val="04003F"/>
+          <w:spacing w:val="-8"/>
+          <w:kern w:val="36"/>
+          <w:sz w:val="28"/>
+          <w:szCs w:val="54"/>
+        </w:rPr>
+        <w:t>./Tools/clean.sh</w:t>
+      </w:r>
+    </w:p>
+    <w:p>
+      <w:pPr>
+        <w:rPr>
+          <w:rFonts w:ascii="Courier" w:eastAsia="Times New Roman" w:hAnsi="Courier" w:cs="Arial"/>
+          <w:bCs/>
+          <w:color w:val="04003F"/>
+          <w:spacing w:val="-8"/>
+          <w:kern w:val="36"/>
+          <w:sz w:val="28"/>
+          <w:szCs w:val="54"/>
+        </w:rPr>
+      </w:pPr>
+      <w:bookmarkStart w:id="41" w:name="OLE_LINK35"/>
+      <w:bookmarkStart w:id="42" w:name="OLE_LINK36"/>
+      <w:r>
+        <w:rPr>
+          <w:rFonts w:ascii="Courier" w:eastAsia="Times New Roman" w:hAnsi="Courier" w:cs="Arial"/>
+          <w:bCs/>
+          <w:color w:val="04003F"/>
+          <w:spacing w:val="-8"/>
+          <w:kern w:val="36"/>
+          <w:sz w:val="28"/>
+          <w:szCs w:val="54"/>
+        </w:rPr>
+        <w:t>./Tools/build.sh</w:t>
+      </w:r>
+    </w:p>
+    <w:bookmarkEnd w:id="41"/>
+    <w:bookmarkEnd w:id="42"/>
     <w:p>
       <w:pPr>
         <w:rPr>
@@ -2623,12 +2701,14 @@
       <w:pPr>
         <w:pStyle w:val="Heading1"/>
       </w:pPr>
-      <w:bookmarkStart w:id="41" w:name="_Toc42193607"/>
+      <w:bookmarkStart w:id="43" w:name="_Toc42193607"/>
+      <w:bookmarkStart w:id="44" w:name="_Toc43034438"/>
       <w:r>
         <w:lastRenderedPageBreak/>
         <w:t>Starting server from local build</w:t>
       </w:r>
-      <w:bookmarkEnd w:id="41"/>
+      <w:bookmarkEnd w:id="43"/>
+      <w:bookmarkEnd w:id="44"/>
     </w:p>
     <w:p>
       <w:pPr>
@@ -2891,11 +2971,11 @@
           <w:szCs w:val="36"/>
         </w:rPr>
       </w:pPr>
-      <w:bookmarkStart w:id="42" w:name="OLE_LINK44"/>
-      <w:bookmarkStart w:id="43" w:name="OLE_LINK45"/>
-      <w:bookmarkStart w:id="44" w:name="OLE_LINK46"/>
-      <w:bookmarkStart w:id="45" w:name="OLE_LINK47"/>
-      <w:bookmarkStart w:id="46" w:name="OLE_LINK53"/>
+      <w:bookmarkStart w:id="45" w:name="OLE_LINK44"/>
+      <w:bookmarkStart w:id="46" w:name="OLE_LINK45"/>
+      <w:bookmarkStart w:id="47" w:name="OLE_LINK46"/>
+      <w:bookmarkStart w:id="48" w:name="OLE_LINK47"/>
+      <w:bookmarkStart w:id="49" w:name="OLE_LINK53"/>
       <w:r>
         <w:rPr>
           <w:rFonts w:ascii="Courier" w:eastAsia="Times New Roman" w:hAnsi="Courier" w:cs="Arial"/>
@@ -2919,147 +2999,340 @@
         <w:t>devops/buildlatest.sh</w:t>
       </w:r>
     </w:p>
-    <w:bookmarkEnd w:id="42"/>
-    <w:bookmarkEnd w:id="43"/>
-    <w:bookmarkEnd w:id="44"/>
     <w:bookmarkEnd w:id="45"/>
     <w:bookmarkEnd w:id="46"/>
-    <w:p>
-      <w:pPr>
-        <w:rPr>
-          <w:rFonts w:ascii="Arial" w:eastAsia="Times New Roman" w:hAnsi="Arial" w:cs="Arial"/>
-          <w:b/>
-          <w:bCs/>
-          <w:color w:val="04003F"/>
-          <w:spacing w:val="-8"/>
-          <w:kern w:val="36"/>
-          <w:sz w:val="32"/>
-          <w:szCs w:val="32"/>
-        </w:rPr>
-      </w:pPr>
-    </w:p>
-    <w:p>
-      <w:pPr>
-        <w:rPr>
-          <w:rFonts w:ascii="Arial" w:eastAsia="Times New Roman" w:hAnsi="Arial" w:cs="Arial"/>
-          <w:bCs/>
-          <w:color w:val="04003F"/>
-          <w:spacing w:val="-8"/>
-          <w:kern w:val="36"/>
-          <w:sz w:val="28"/>
-          <w:szCs w:val="28"/>
-        </w:rPr>
-      </w:pPr>
-      <w:r>
-        <w:rPr>
-          <w:rFonts w:ascii="Arial" w:eastAsia="Times New Roman" w:hAnsi="Arial" w:cs="Arial"/>
-          <w:bCs/>
-          <w:color w:val="04003F"/>
-          <w:spacing w:val="-8"/>
-          <w:kern w:val="36"/>
-          <w:sz w:val="28"/>
-          <w:szCs w:val="28"/>
-        </w:rPr>
-        <w:t># Then, do the following. Note that `latest` refers to the image created in the last step</w:t>
-      </w:r>
-    </w:p>
-    <w:p>
-      <w:pPr>
-        <w:rPr>
-          <w:rFonts w:ascii="Courier" w:hAnsi="Courier" w:cs="Menlo"/>
-          <w:b/>
-          <w:bCs/>
-          <w:color w:val="000000"/>
-          <w:sz w:val="32"/>
-          <w:szCs w:val="36"/>
-        </w:rPr>
-      </w:pPr>
-      <w:bookmarkStart w:id="47" w:name="OLE_LINK41"/>
-      <w:bookmarkStart w:id="48" w:name="OLE_LINK42"/>
-      <w:bookmarkStart w:id="49" w:name="OLE_LINK43"/>
-      <w:bookmarkStart w:id="50" w:name="OLE_LINK48"/>
-      <w:bookmarkStart w:id="51" w:name="OLE_LINK49"/>
-      <w:bookmarkStart w:id="52" w:name="OLE_LINK50"/>
-      <w:bookmarkStart w:id="53" w:name="OLE_LINK51"/>
-      <w:bookmarkStart w:id="54" w:name="OLE_LINK52"/>
-      <w:bookmarkStart w:id="55" w:name="OLE_LINK58"/>
-      <w:bookmarkStart w:id="56" w:name="OLE_LINK59"/>
-      <w:r>
-        <w:rPr>
-          <w:rFonts w:ascii="Courier" w:hAnsi="Courier" w:cs="Menlo"/>
-          <w:color w:val="000000"/>
-          <w:sz w:val="32"/>
-          <w:szCs w:val="36"/>
-        </w:rPr>
-        <w:t xml:space="preserve">./devops/runLocally.sh </w:t>
-      </w:r>
-      <w:bookmarkStart w:id="57" w:name="OLE_LINK56"/>
-      <w:bookmarkStart w:id="58" w:name="OLE_LINK57"/>
-      <w:r>
-        <w:rPr>
-          <w:rFonts w:ascii="Courier" w:hAnsi="Courier" w:cs="Menlo"/>
-          <w:color w:val="000000"/>
-          <w:sz w:val="32"/>
-          <w:szCs w:val="36"/>
-        </w:rPr>
-        <w:t>~/Desktop/</w:t>
-      </w:r>
-      <w:proofErr w:type="spellStart"/>
-      <w:r>
-        <w:rPr>
-          <w:rFonts w:ascii="Courier" w:hAnsi="Courier" w:cs="Menlo"/>
-          <w:color w:val="000000"/>
-          <w:sz w:val="32"/>
-          <w:szCs w:val="36"/>
-        </w:rPr>
-        <w:t>NewSyncServer</w:t>
-      </w:r>
-      <w:proofErr w:type="spellEnd"/>
-      <w:r>
-        <w:rPr>
-          <w:rFonts w:ascii="Courier" w:hAnsi="Courier" w:cs="Menlo"/>
-          <w:color w:val="000000"/>
-          <w:sz w:val="32"/>
-          <w:szCs w:val="36"/>
-        </w:rPr>
-        <w:t>/Private/Server/</w:t>
-      </w:r>
-      <w:proofErr w:type="spellStart"/>
-      <w:r>
-        <w:rPr>
-          <w:rFonts w:ascii="Courier" w:hAnsi="Courier" w:cs="Menlo"/>
-          <w:bCs/>
-          <w:color w:val="000000"/>
-          <w:sz w:val="32"/>
-          <w:szCs w:val="36"/>
-        </w:rPr>
-        <w:t>ServerTests.json</w:t>
-      </w:r>
-      <w:proofErr w:type="spellEnd"/>
-      <w:r>
-        <w:rPr>
-          <w:rFonts w:ascii="Courier" w:hAnsi="Courier" w:cs="Menlo"/>
-          <w:color w:val="000000"/>
-          <w:sz w:val="32"/>
-          <w:szCs w:val="36"/>
-        </w:rPr>
-        <w:t xml:space="preserve"> </w:t>
-      </w:r>
-      <w:bookmarkEnd w:id="57"/>
-      <w:bookmarkEnd w:id="58"/>
-      <w:r>
-        <w:rPr>
-          <w:rFonts w:ascii="Courier" w:hAnsi="Courier" w:cs="Menlo"/>
-          <w:color w:val="000000"/>
-          <w:sz w:val="32"/>
-          <w:szCs w:val="36"/>
-        </w:rPr>
-        <w:t>latest</w:t>
-      </w:r>
-    </w:p>
     <w:bookmarkEnd w:id="47"/>
     <w:bookmarkEnd w:id="48"/>
     <w:bookmarkEnd w:id="49"/>
+    <w:p>
+      <w:pPr>
+        <w:rPr>
+          <w:rFonts w:ascii="Arial" w:eastAsia="Times New Roman" w:hAnsi="Arial" w:cs="Arial"/>
+          <w:b/>
+          <w:bCs/>
+          <w:color w:val="04003F"/>
+          <w:spacing w:val="-8"/>
+          <w:kern w:val="36"/>
+          <w:sz w:val="32"/>
+          <w:szCs w:val="32"/>
+        </w:rPr>
+      </w:pPr>
+    </w:p>
+    <w:p>
+      <w:pPr>
+        <w:rPr>
+          <w:rFonts w:ascii="Arial" w:eastAsia="Times New Roman" w:hAnsi="Arial" w:cs="Arial"/>
+          <w:bCs/>
+          <w:color w:val="04003F"/>
+          <w:spacing w:val="-8"/>
+          <w:kern w:val="36"/>
+          <w:sz w:val="28"/>
+          <w:szCs w:val="28"/>
+        </w:rPr>
+      </w:pPr>
+      <w:r>
+        <w:rPr>
+          <w:rFonts w:ascii="Arial" w:eastAsia="Times New Roman" w:hAnsi="Arial" w:cs="Arial"/>
+          <w:bCs/>
+          <w:color w:val="04003F"/>
+          <w:spacing w:val="-8"/>
+          <w:kern w:val="36"/>
+          <w:sz w:val="28"/>
+          <w:szCs w:val="28"/>
+        </w:rPr>
+        <w:t># Then, do the following. Note that `latest` refers to the image created in the last step</w:t>
+      </w:r>
+    </w:p>
+    <w:p>
+      <w:pPr>
+        <w:rPr>
+          <w:rFonts w:ascii="Courier" w:hAnsi="Courier" w:cs="Menlo"/>
+          <w:color w:val="000000"/>
+          <w:sz w:val="32"/>
+          <w:szCs w:val="36"/>
+        </w:rPr>
+      </w:pPr>
+      <w:bookmarkStart w:id="50" w:name="OLE_LINK41"/>
+      <w:bookmarkStart w:id="51" w:name="OLE_LINK42"/>
+      <w:bookmarkStart w:id="52" w:name="OLE_LINK43"/>
+      <w:bookmarkStart w:id="53" w:name="OLE_LINK48"/>
+      <w:bookmarkStart w:id="54" w:name="OLE_LINK49"/>
+      <w:bookmarkStart w:id="55" w:name="OLE_LINK50"/>
+      <w:bookmarkStart w:id="56" w:name="OLE_LINK51"/>
+      <w:bookmarkStart w:id="57" w:name="OLE_LINK52"/>
+      <w:bookmarkStart w:id="58" w:name="OLE_LINK58"/>
+      <w:bookmarkStart w:id="59" w:name="OLE_LINK59"/>
+      <w:r>
+        <w:rPr>
+          <w:rFonts w:ascii="Courier" w:hAnsi="Courier" w:cs="Menlo"/>
+          <w:color w:val="000000"/>
+          <w:sz w:val="32"/>
+          <w:szCs w:val="36"/>
+        </w:rPr>
+        <w:t xml:space="preserve">./devops/runLocally.sh </w:t>
+      </w:r>
+      <w:bookmarkStart w:id="60" w:name="OLE_LINK56"/>
+      <w:bookmarkStart w:id="61" w:name="OLE_LINK57"/>
+      <w:r>
+        <w:rPr>
+          <w:rFonts w:ascii="Courier" w:hAnsi="Courier" w:cs="Menlo"/>
+          <w:color w:val="000000"/>
+          <w:sz w:val="32"/>
+          <w:szCs w:val="36"/>
+        </w:rPr>
+        <w:t>~/Desktop/</w:t>
+      </w:r>
+      <w:proofErr w:type="spellStart"/>
+      <w:r>
+        <w:rPr>
+          <w:rFonts w:ascii="Courier" w:hAnsi="Courier" w:cs="Menlo"/>
+          <w:color w:val="000000"/>
+          <w:sz w:val="32"/>
+          <w:szCs w:val="36"/>
+        </w:rPr>
+        <w:t>NewSyncServer</w:t>
+      </w:r>
+      <w:proofErr w:type="spellEnd"/>
+      <w:r>
+        <w:rPr>
+          <w:rFonts w:ascii="Courier" w:hAnsi="Courier" w:cs="Menlo"/>
+          <w:color w:val="000000"/>
+          <w:sz w:val="32"/>
+          <w:szCs w:val="36"/>
+        </w:rPr>
+        <w:t>/Private/Server/</w:t>
+      </w:r>
+      <w:proofErr w:type="spellStart"/>
+      <w:r>
+        <w:rPr>
+          <w:rFonts w:ascii="Courier" w:hAnsi="Courier" w:cs="Menlo"/>
+          <w:bCs/>
+          <w:color w:val="000000"/>
+          <w:sz w:val="32"/>
+          <w:szCs w:val="36"/>
+        </w:rPr>
+        <w:t>ServerTests.json</w:t>
+      </w:r>
+      <w:proofErr w:type="spellEnd"/>
+      <w:r>
+        <w:rPr>
+          <w:rFonts w:ascii="Courier" w:hAnsi="Courier" w:cs="Menlo"/>
+          <w:color w:val="000000"/>
+          <w:sz w:val="32"/>
+          <w:szCs w:val="36"/>
+        </w:rPr>
+        <w:t xml:space="preserve"> </w:t>
+      </w:r>
+      <w:bookmarkEnd w:id="60"/>
+      <w:bookmarkEnd w:id="61"/>
+      <w:r>
+        <w:rPr>
+          <w:rFonts w:ascii="Courier" w:hAnsi="Courier" w:cs="Menlo"/>
+          <w:color w:val="000000"/>
+          <w:sz w:val="32"/>
+          <w:szCs w:val="36"/>
+        </w:rPr>
+        <w:t>latest</w:t>
+      </w:r>
+    </w:p>
+    <w:p>
+      <w:pPr>
+        <w:rPr>
+          <w:rFonts w:ascii="Courier" w:hAnsi="Courier" w:cs="Menlo"/>
+          <w:color w:val="000000"/>
+          <w:sz w:val="32"/>
+          <w:szCs w:val="36"/>
+        </w:rPr>
+      </w:pPr>
+    </w:p>
+    <w:p>
+      <w:pPr>
+        <w:rPr>
+          <w:rFonts w:ascii="Arial" w:eastAsia="Times New Roman" w:hAnsi="Arial" w:cs="Arial"/>
+          <w:bCs/>
+          <w:color w:val="04003F"/>
+          <w:spacing w:val="-8"/>
+          <w:kern w:val="36"/>
+          <w:sz w:val="28"/>
+          <w:szCs w:val="28"/>
+        </w:rPr>
+      </w:pPr>
+      <w:r>
+        <w:rPr>
+          <w:rFonts w:ascii="Arial" w:eastAsia="Times New Roman" w:hAnsi="Arial" w:cs="Arial"/>
+          <w:bCs/>
+          <w:color w:val="04003F"/>
+          <w:spacing w:val="-8"/>
+          <w:kern w:val="36"/>
+          <w:sz w:val="28"/>
+          <w:szCs w:val="28"/>
+        </w:rPr>
+        <w:t>When this is running</w:t>
+      </w:r>
+      <w:r>
+        <w:rPr>
+          <w:rFonts w:ascii="Arial" w:eastAsia="Times New Roman" w:hAnsi="Arial" w:cs="Arial"/>
+          <w:bCs/>
+          <w:color w:val="04003F"/>
+          <w:spacing w:val="-8"/>
+          <w:kern w:val="36"/>
+          <w:sz w:val="28"/>
+          <w:szCs w:val="28"/>
+        </w:rPr>
+        <w:t xml:space="preserve"> (or if it fails to start)</w:t>
+      </w:r>
+      <w:r>
+        <w:rPr>
+          <w:rFonts w:ascii="Arial" w:eastAsia="Times New Roman" w:hAnsi="Arial" w:cs="Arial"/>
+          <w:bCs/>
+          <w:color w:val="04003F"/>
+          <w:spacing w:val="-8"/>
+          <w:kern w:val="36"/>
+          <w:sz w:val="28"/>
+          <w:szCs w:val="28"/>
+        </w:rPr>
+        <w:t>, you can get the logs from the server run by</w:t>
+      </w:r>
+      <w:r>
+        <w:rPr>
+          <w:rFonts w:ascii="Arial" w:eastAsia="Times New Roman" w:hAnsi="Arial" w:cs="Arial"/>
+          <w:bCs/>
+          <w:color w:val="04003F"/>
+          <w:spacing w:val="-8"/>
+          <w:kern w:val="36"/>
+          <w:sz w:val="28"/>
+          <w:szCs w:val="28"/>
+        </w:rPr>
+        <w:t xml:space="preserve"> opening a Terminal window and doing:</w:t>
+      </w:r>
+    </w:p>
+    <w:p>
+      <w:pPr>
+        <w:rPr>
+          <w:rFonts w:ascii="Arial" w:eastAsia="Times New Roman" w:hAnsi="Arial" w:cs="Arial"/>
+          <w:bCs/>
+          <w:color w:val="04003F"/>
+          <w:spacing w:val="-8"/>
+          <w:kern w:val="36"/>
+          <w:sz w:val="28"/>
+          <w:szCs w:val="28"/>
+        </w:rPr>
+      </w:pPr>
+    </w:p>
+    <w:p>
+      <w:pPr>
+        <w:rPr>
+          <w:rFonts w:ascii="Courier" w:eastAsia="Times New Roman" w:hAnsi="Courier" w:cs="Arial"/>
+          <w:bCs/>
+          <w:color w:val="04003F"/>
+          <w:spacing w:val="-8"/>
+          <w:kern w:val="36"/>
+          <w:sz w:val="28"/>
+          <w:szCs w:val="28"/>
+        </w:rPr>
+      </w:pPr>
+      <w:r>
+        <w:rPr>
+          <w:rFonts w:ascii="Courier" w:eastAsia="Times New Roman" w:hAnsi="Courier" w:cs="Arial"/>
+          <w:bCs/>
+          <w:color w:val="04003F"/>
+          <w:spacing w:val="-8"/>
+          <w:kern w:val="36"/>
+          <w:sz w:val="28"/>
+          <w:szCs w:val="28"/>
+        </w:rPr>
+        <w:t>cd /Users/</w:t>
+      </w:r>
+      <w:proofErr w:type="spellStart"/>
+      <w:r>
+        <w:rPr>
+          <w:rFonts w:ascii="Courier" w:eastAsia="Times New Roman" w:hAnsi="Courier" w:cs="Arial"/>
+          <w:bCs/>
+          <w:color w:val="04003F"/>
+          <w:spacing w:val="-8"/>
+          <w:kern w:val="36"/>
+          <w:sz w:val="28"/>
+          <w:szCs w:val="28"/>
+        </w:rPr>
+        <w:t>chris</w:t>
+      </w:r>
+      <w:proofErr w:type="spellEnd"/>
+      <w:r>
+        <w:rPr>
+          <w:rFonts w:ascii="Courier" w:eastAsia="Times New Roman" w:hAnsi="Courier" w:cs="Arial"/>
+          <w:bCs/>
+          <w:color w:val="04003F"/>
+          <w:spacing w:val="-8"/>
+          <w:kern w:val="36"/>
+          <w:sz w:val="28"/>
+          <w:szCs w:val="28"/>
+        </w:rPr>
+        <w:t>/Desktop/Apps/</w:t>
+      </w:r>
+      <w:proofErr w:type="spellStart"/>
+      <w:r>
+        <w:rPr>
+          <w:rFonts w:ascii="Courier" w:eastAsia="Times New Roman" w:hAnsi="Courier" w:cs="Arial"/>
+          <w:bCs/>
+          <w:color w:val="04003F"/>
+          <w:spacing w:val="-8"/>
+          <w:kern w:val="36"/>
+          <w:sz w:val="28"/>
+          <w:szCs w:val="28"/>
+        </w:rPr>
+        <w:t>SyncServer.Run</w:t>
+      </w:r>
+      <w:proofErr w:type="spellEnd"/>
+    </w:p>
+    <w:p>
+      <w:pPr>
+        <w:rPr>
+          <w:rFonts w:ascii="Courier" w:eastAsia="Times New Roman" w:hAnsi="Courier" w:cs="Arial"/>
+          <w:bCs/>
+          <w:color w:val="04003F"/>
+          <w:spacing w:val="-8"/>
+          <w:kern w:val="36"/>
+          <w:sz w:val="28"/>
+          <w:szCs w:val="28"/>
+        </w:rPr>
+      </w:pPr>
+      <w:r>
+        <w:rPr>
+          <w:rFonts w:ascii="Courier" w:eastAsia="Times New Roman" w:hAnsi="Courier" w:cs="Arial"/>
+          <w:bCs/>
+          <w:color w:val="04003F"/>
+          <w:spacing w:val="-8"/>
+          <w:kern w:val="36"/>
+          <w:sz w:val="28"/>
+          <w:szCs w:val="28"/>
+        </w:rPr>
+        <w:t>tail -f output.log</w:t>
+      </w:r>
+    </w:p>
+    <w:p>
+      <w:pPr>
+        <w:rPr>
+          <w:rFonts w:ascii="Courier" w:hAnsi="Courier" w:cs="Menlo"/>
+          <w:b/>
+          <w:bCs/>
+          <w:color w:val="000000"/>
+          <w:sz w:val="32"/>
+          <w:szCs w:val="36"/>
+        </w:rPr>
+      </w:pPr>
+    </w:p>
+    <w:p>
+      <w:pPr>
+        <w:rPr>
+          <w:rFonts w:ascii="Courier" w:hAnsi="Courier" w:cs="Menlo"/>
+          <w:b/>
+          <w:bCs/>
+          <w:color w:val="000000"/>
+          <w:sz w:val="32"/>
+          <w:szCs w:val="36"/>
+        </w:rPr>
+      </w:pPr>
+    </w:p>
     <w:bookmarkEnd w:id="50"/>
     <w:bookmarkEnd w:id="51"/>
     <w:bookmarkEnd w:id="52"/>
@@ -3067,6 +3340,9 @@
     <w:bookmarkEnd w:id="54"/>
     <w:bookmarkEnd w:id="55"/>
     <w:bookmarkEnd w:id="56"/>
+    <w:bookmarkEnd w:id="57"/>
+    <w:bookmarkEnd w:id="58"/>
+    <w:bookmarkEnd w:id="59"/>
     <w:p>
       <w:pPr>
         <w:rPr>
@@ -3112,7 +3388,8 @@
       <w:pPr>
         <w:pStyle w:val="Heading1"/>
       </w:pPr>
-      <w:bookmarkStart w:id="59" w:name="_Toc42193608"/>
+      <w:bookmarkStart w:id="62" w:name="_Toc42193608"/>
+      <w:bookmarkStart w:id="63" w:name="_Toc43034439"/>
       <w:r>
         <w:lastRenderedPageBreak/>
         <w:t xml:space="preserve">Build server in </w:t>
@@ -3121,7 +3398,8 @@
       <w:r>
         <w:t>Xcode</w:t>
       </w:r>
-      <w:bookmarkEnd w:id="59"/>
+      <w:bookmarkEnd w:id="62"/>
+      <w:bookmarkEnd w:id="63"/>
       <w:proofErr w:type="spellEnd"/>
     </w:p>
     <w:p>
@@ -3348,12 +3626,14 @@
       <w:pPr>
         <w:pStyle w:val="Heading1"/>
       </w:pPr>
-      <w:bookmarkStart w:id="60" w:name="_Toc42193609"/>
+      <w:bookmarkStart w:id="64" w:name="_Toc42193609"/>
+      <w:bookmarkStart w:id="65" w:name="_Toc43034440"/>
       <w:r>
         <w:lastRenderedPageBreak/>
         <w:t>Run local tests</w:t>
       </w:r>
-      <w:bookmarkEnd w:id="60"/>
+      <w:bookmarkEnd w:id="64"/>
+      <w:bookmarkEnd w:id="65"/>
     </w:p>
     <w:p>
       <w:pPr>
@@ -3376,7 +3656,20 @@
           <w:sz w:val="28"/>
           <w:szCs w:val="32"/>
         </w:rPr>
-        <w:t>These need to run under Docker</w:t>
+        <w:t xml:space="preserve">These need to </w:t>
+      </w:r>
+      <w:r>
+        <w:rPr>
+          <w:rFonts w:ascii="Arial" w:eastAsia="Times New Roman" w:hAnsi="Arial" w:cs="Arial"/>
+          <w:bCs/>
+          <w:color w:val="04003F"/>
+          <w:spacing w:val="-8"/>
+          <w:kern w:val="36"/>
+          <w:sz w:val="28"/>
+          <w:szCs w:val="32"/>
+          <w:highlight w:val="yellow"/>
+        </w:rPr>
+        <w:t>run under Docker</w:t>
       </w:r>
       <w:r>
         <w:rPr>
@@ -3542,8 +3835,6 @@
         </w:rPr>
         <w:t># Or</w:t>
       </w:r>
-      <w:bookmarkStart w:id="61" w:name="_GoBack"/>
-      <w:bookmarkEnd w:id="61"/>
     </w:p>
     <w:p>
       <w:pPr>
@@ -3618,7 +3909,20 @@
           <w:sz w:val="32"/>
           <w:szCs w:val="32"/>
         </w:rPr>
-        <w:t>the .testing</w:t>
+        <w:t>the .</w:t>
+      </w:r>
+      <w:r>
+        <w:rPr>
+          <w:rFonts w:ascii="Arial" w:eastAsia="Times New Roman" w:hAnsi="Arial" w:cs="Arial"/>
+          <w:bCs/>
+          <w:color w:val="04003F"/>
+          <w:spacing w:val="-8"/>
+          <w:kern w:val="36"/>
+          <w:sz w:val="32"/>
+          <w:szCs w:val="32"/>
+          <w:highlight w:val="yellow"/>
+        </w:rPr>
+        <w:t>testing</w:t>
       </w:r>
       <w:proofErr w:type="gramEnd"/>
       <w:r>
@@ -3632,6 +3936,330 @@
           <w:szCs w:val="32"/>
         </w:rPr>
         <w:t xml:space="preserve"> directory in the same place where you run the tests.</w:t>
+      </w:r>
+    </w:p>
+    <w:p>
+      <w:pPr>
+        <w:rPr>
+          <w:rFonts w:ascii="Arial" w:eastAsia="Times New Roman" w:hAnsi="Arial" w:cs="Arial"/>
+          <w:bCs/>
+          <w:color w:val="04003F"/>
+          <w:spacing w:val="-8"/>
+          <w:kern w:val="36"/>
+          <w:sz w:val="32"/>
+          <w:szCs w:val="32"/>
+        </w:rPr>
+      </w:pPr>
+    </w:p>
+    <w:p>
+      <w:pPr>
+        <w:rPr>
+          <w:rFonts w:ascii="Arial" w:eastAsia="Times New Roman" w:hAnsi="Arial" w:cs="Arial"/>
+          <w:bCs/>
+          <w:color w:val="04003F"/>
+          <w:spacing w:val="-8"/>
+          <w:kern w:val="36"/>
+          <w:sz w:val="32"/>
+          <w:szCs w:val="32"/>
+        </w:rPr>
+      </w:pPr>
+      <w:r>
+        <w:rPr>
+          <w:rFonts w:ascii="Arial" w:eastAsia="Times New Roman" w:hAnsi="Arial" w:cs="Arial"/>
+          <w:bCs/>
+          <w:color w:val="04003F"/>
+          <w:spacing w:val="-8"/>
+          <w:kern w:val="36"/>
+          <w:sz w:val="32"/>
+          <w:szCs w:val="32"/>
+        </w:rPr>
+        <w:t xml:space="preserve">Tests use the </w:t>
+      </w:r>
+      <w:proofErr w:type="spellStart"/>
+      <w:r>
+        <w:rPr>
+          <w:rFonts w:ascii="Arial" w:eastAsia="Times New Roman" w:hAnsi="Arial" w:cs="Arial"/>
+          <w:bCs/>
+          <w:color w:val="04003F"/>
+          <w:spacing w:val="-8"/>
+          <w:kern w:val="36"/>
+          <w:sz w:val="32"/>
+          <w:szCs w:val="32"/>
+          <w:highlight w:val="green"/>
+        </w:rPr>
+        <w:t>ServerTest</w:t>
+      </w:r>
+      <w:bookmarkStart w:id="66" w:name="_GoBack"/>
+      <w:bookmarkEnd w:id="66"/>
+      <w:r>
+        <w:rPr>
+          <w:rFonts w:ascii="Arial" w:eastAsia="Times New Roman" w:hAnsi="Arial" w:cs="Arial"/>
+          <w:bCs/>
+          <w:color w:val="04003F"/>
+          <w:spacing w:val="-8"/>
+          <w:kern w:val="36"/>
+          <w:sz w:val="32"/>
+          <w:szCs w:val="32"/>
+          <w:highlight w:val="green"/>
+        </w:rPr>
+        <w:t>s.json</w:t>
+      </w:r>
+      <w:proofErr w:type="spellEnd"/>
+      <w:r>
+        <w:rPr>
+          <w:rFonts w:ascii="Arial" w:eastAsia="Times New Roman" w:hAnsi="Arial" w:cs="Arial"/>
+          <w:bCs/>
+          <w:color w:val="04003F"/>
+          <w:spacing w:val="-8"/>
+          <w:kern w:val="36"/>
+          <w:sz w:val="32"/>
+          <w:szCs w:val="32"/>
+        </w:rPr>
+        <w:t xml:space="preserve"> configuration file in the main directory (</w:t>
+      </w:r>
+      <w:proofErr w:type="spellStart"/>
+      <w:r>
+        <w:rPr>
+          <w:rFonts w:ascii="Arial" w:eastAsia="Times New Roman" w:hAnsi="Arial" w:cs="Arial"/>
+          <w:bCs/>
+          <w:color w:val="04003F"/>
+          <w:spacing w:val="-8"/>
+          <w:kern w:val="36"/>
+          <w:sz w:val="32"/>
+          <w:szCs w:val="32"/>
+        </w:rPr>
+        <w:t>ServerMain</w:t>
+      </w:r>
+      <w:proofErr w:type="spellEnd"/>
+      <w:r>
+        <w:rPr>
+          <w:rFonts w:ascii="Arial" w:eastAsia="Times New Roman" w:hAnsi="Arial" w:cs="Arial"/>
+          <w:bCs/>
+          <w:color w:val="04003F"/>
+          <w:spacing w:val="-8"/>
+          <w:kern w:val="36"/>
+          <w:sz w:val="32"/>
+          <w:szCs w:val="32"/>
+        </w:rPr>
+        <w:t xml:space="preserve">). </w:t>
+      </w:r>
+      <w:r>
+        <w:rPr>
+          <w:rFonts w:ascii="Arial" w:eastAsia="Times New Roman" w:hAnsi="Arial" w:cs="Arial"/>
+          <w:bCs/>
+          <w:color w:val="04003F"/>
+          <w:spacing w:val="-8"/>
+          <w:kern w:val="36"/>
+          <w:sz w:val="32"/>
+          <w:szCs w:val="32"/>
+        </w:rPr>
+        <w:t>The same file is assumed to contain both the server configurat</w:t>
+      </w:r>
+      <w:r>
+        <w:rPr>
+          <w:rFonts w:ascii="Arial" w:eastAsia="Times New Roman" w:hAnsi="Arial" w:cs="Arial"/>
+          <w:bCs/>
+          <w:color w:val="04003F"/>
+          <w:spacing w:val="-8"/>
+          <w:kern w:val="36"/>
+          <w:sz w:val="32"/>
+          <w:szCs w:val="32"/>
+        </w:rPr>
+        <w:t xml:space="preserve">ion and test configuration keys—See </w:t>
+      </w:r>
+      <w:proofErr w:type="spellStart"/>
+      <w:r>
+        <w:rPr>
+          <w:rFonts w:ascii="Courier" w:eastAsia="Times New Roman" w:hAnsi="Courier" w:cs="Arial"/>
+          <w:bCs/>
+          <w:color w:val="04003F"/>
+          <w:spacing w:val="-8"/>
+          <w:kern w:val="36"/>
+          <w:sz w:val="32"/>
+          <w:szCs w:val="32"/>
+        </w:rPr>
+        <w:t>ServerConfiguration</w:t>
+      </w:r>
+      <w:proofErr w:type="spellEnd"/>
+      <w:r>
+        <w:rPr>
+          <w:rFonts w:ascii="Arial" w:eastAsia="Times New Roman" w:hAnsi="Arial" w:cs="Arial"/>
+          <w:bCs/>
+          <w:color w:val="04003F"/>
+          <w:spacing w:val="-8"/>
+          <w:kern w:val="36"/>
+          <w:sz w:val="32"/>
+          <w:szCs w:val="32"/>
+        </w:rPr>
+        <w:t xml:space="preserve"> and </w:t>
+      </w:r>
+      <w:proofErr w:type="spellStart"/>
+      <w:r>
+        <w:rPr>
+          <w:rFonts w:ascii="Courier" w:eastAsia="Times New Roman" w:hAnsi="Courier" w:cs="Arial"/>
+          <w:bCs/>
+          <w:color w:val="04003F"/>
+          <w:spacing w:val="-8"/>
+          <w:kern w:val="36"/>
+          <w:sz w:val="32"/>
+          <w:szCs w:val="32"/>
+        </w:rPr>
+        <w:t>TestConfiguration</w:t>
+      </w:r>
+      <w:proofErr w:type="spellEnd"/>
+      <w:r>
+        <w:rPr>
+          <w:rFonts w:ascii="Arial" w:eastAsia="Times New Roman" w:hAnsi="Arial" w:cs="Arial"/>
+          <w:bCs/>
+          <w:color w:val="04003F"/>
+          <w:spacing w:val="-8"/>
+          <w:kern w:val="36"/>
+          <w:sz w:val="32"/>
+          <w:szCs w:val="32"/>
+        </w:rPr>
+        <w:t>.</w:t>
+      </w:r>
+    </w:p>
+    <w:p>
+      <w:pPr>
+        <w:rPr>
+          <w:rFonts w:ascii="Arial" w:eastAsia="Times New Roman" w:hAnsi="Arial" w:cs="Arial"/>
+          <w:bCs/>
+          <w:color w:val="04003F"/>
+          <w:spacing w:val="-8"/>
+          <w:kern w:val="36"/>
+          <w:sz w:val="32"/>
+          <w:szCs w:val="32"/>
+        </w:rPr>
+      </w:pPr>
+    </w:p>
+    <w:p>
+      <w:pPr>
+        <w:rPr>
+          <w:rFonts w:ascii="Arial" w:eastAsia="Times New Roman" w:hAnsi="Arial" w:cs="Arial"/>
+          <w:bCs/>
+          <w:color w:val="04003F"/>
+          <w:spacing w:val="-8"/>
+          <w:kern w:val="36"/>
+          <w:sz w:val="32"/>
+          <w:szCs w:val="32"/>
+        </w:rPr>
+      </w:pPr>
+      <w:r>
+        <w:rPr>
+          <w:rFonts w:ascii="Arial" w:eastAsia="Times New Roman" w:hAnsi="Arial" w:cs="Arial"/>
+          <w:bCs/>
+          <w:color w:val="04003F"/>
+          <w:spacing w:val="-8"/>
+          <w:kern w:val="36"/>
+          <w:sz w:val="32"/>
+          <w:szCs w:val="32"/>
+        </w:rPr>
+        <w:t xml:space="preserve">See the file </w:t>
+      </w:r>
+      <w:proofErr w:type="spellStart"/>
+      <w:r>
+        <w:rPr>
+          <w:rFonts w:ascii="Courier" w:eastAsia="Times New Roman" w:hAnsi="Courier" w:cs="Arial"/>
+          <w:bCs/>
+          <w:color w:val="04003F"/>
+          <w:spacing w:val="-8"/>
+          <w:kern w:val="36"/>
+          <w:sz w:val="32"/>
+          <w:szCs w:val="32"/>
+        </w:rPr>
+        <w:t>TestConfiguration</w:t>
+      </w:r>
+      <w:r>
+        <w:rPr>
+          <w:rFonts w:ascii="Courier" w:eastAsia="Times New Roman" w:hAnsi="Courier" w:cs="Arial"/>
+          <w:bCs/>
+          <w:color w:val="04003F"/>
+          <w:spacing w:val="-8"/>
+          <w:kern w:val="36"/>
+          <w:sz w:val="32"/>
+          <w:szCs w:val="32"/>
+        </w:rPr>
+        <w:t>.swift</w:t>
+      </w:r>
+      <w:proofErr w:type="spellEnd"/>
+      <w:r>
+        <w:rPr>
+          <w:rFonts w:ascii="Arial" w:eastAsia="Times New Roman" w:hAnsi="Arial" w:cs="Arial"/>
+          <w:bCs/>
+          <w:color w:val="04003F"/>
+          <w:spacing w:val="-8"/>
+          <w:kern w:val="36"/>
+          <w:sz w:val="32"/>
+          <w:szCs w:val="32"/>
+        </w:rPr>
+        <w:t xml:space="preserve"> </w:t>
+      </w:r>
+      <w:r>
+        <w:rPr>
+          <w:rFonts w:ascii="Arial" w:eastAsia="Times New Roman" w:hAnsi="Arial" w:cs="Arial"/>
+          <w:bCs/>
+          <w:color w:val="04003F"/>
+          <w:spacing w:val="-8"/>
+          <w:kern w:val="36"/>
+          <w:sz w:val="32"/>
+          <w:szCs w:val="32"/>
+        </w:rPr>
+        <w:t xml:space="preserve">for instructions on how to renew or update the Google, Dropbox, Facebook etc. credentials that are accessed in that file. Once </w:t>
+      </w:r>
+      <w:bookmarkStart w:id="67" w:name="OLE_LINK60"/>
+      <w:bookmarkStart w:id="68" w:name="OLE_LINK61"/>
+      <w:r>
+        <w:rPr>
+          <w:rFonts w:ascii="Arial" w:eastAsia="Times New Roman" w:hAnsi="Arial" w:cs="Arial"/>
+          <w:bCs/>
+          <w:color w:val="04003F"/>
+          <w:spacing w:val="-8"/>
+          <w:kern w:val="36"/>
+          <w:sz w:val="32"/>
+          <w:szCs w:val="32"/>
+        </w:rPr>
+        <w:t>updated</w:t>
+      </w:r>
+      <w:bookmarkEnd w:id="67"/>
+      <w:bookmarkEnd w:id="68"/>
+      <w:r>
+        <w:rPr>
+          <w:rFonts w:ascii="Arial" w:eastAsia="Times New Roman" w:hAnsi="Arial" w:cs="Arial"/>
+          <w:bCs/>
+          <w:color w:val="04003F"/>
+          <w:spacing w:val="-8"/>
+          <w:kern w:val="36"/>
+          <w:sz w:val="32"/>
+          <w:szCs w:val="32"/>
+        </w:rPr>
+        <w:t xml:space="preserve">, the </w:t>
+      </w:r>
+      <w:proofErr w:type="spellStart"/>
+      <w:r>
+        <w:rPr>
+          <w:rFonts w:ascii="Arial" w:eastAsia="Times New Roman" w:hAnsi="Arial" w:cs="Arial"/>
+          <w:bCs/>
+          <w:color w:val="04003F"/>
+          <w:spacing w:val="-8"/>
+          <w:kern w:val="36"/>
+          <w:sz w:val="32"/>
+          <w:szCs w:val="32"/>
+        </w:rPr>
+        <w:t>ServerTests.json</w:t>
+      </w:r>
+      <w:proofErr w:type="spellEnd"/>
+      <w:r>
+        <w:rPr>
+          <w:rFonts w:ascii="Arial" w:eastAsia="Times New Roman" w:hAnsi="Arial" w:cs="Arial"/>
+          <w:bCs/>
+          <w:color w:val="04003F"/>
+          <w:spacing w:val="-8"/>
+          <w:kern w:val="36"/>
+          <w:sz w:val="32"/>
+          <w:szCs w:val="32"/>
+        </w:rPr>
+        <w:t xml:space="preserve"> file needs updating.</w:t>
       </w:r>
     </w:p>
     <w:p>
@@ -3747,30 +4375,214 @@
     </w:p>
     <w:p>
       <w:pPr>
-        <w:rPr>
-          <w:rFonts w:ascii="Arial" w:eastAsia="Times New Roman" w:hAnsi="Arial" w:cs="Arial"/>
-          <w:b/>
-          <w:bCs/>
-          <w:color w:val="04003F"/>
-          <w:spacing w:val="-8"/>
-          <w:kern w:val="36"/>
-          <w:sz w:val="32"/>
-          <w:szCs w:val="32"/>
-        </w:rPr>
-      </w:pPr>
-      <w:r>
-        <w:rPr>
-          <w:rFonts w:ascii="Arial" w:eastAsia="Times New Roman" w:hAnsi="Arial" w:cs="Arial"/>
-          <w:b/>
-          <w:bCs/>
-          <w:color w:val="04003F"/>
-          <w:spacing w:val="-8"/>
-          <w:kern w:val="36"/>
-          <w:sz w:val="32"/>
-          <w:szCs w:val="32"/>
-        </w:rPr>
+        <w:pStyle w:val="Heading1"/>
+      </w:pPr>
+      <w:bookmarkStart w:id="69" w:name="_Toc43034441"/>
+      <w:r>
         <w:t>Checking the local database</w:t>
       </w:r>
+      <w:bookmarkEnd w:id="69"/>
+    </w:p>
+    <w:p>
+      <w:pPr>
+        <w:rPr>
+          <w:rFonts w:ascii="Arial" w:eastAsia="Times New Roman" w:hAnsi="Arial" w:cs="Arial"/>
+          <w:b/>
+          <w:bCs/>
+          <w:color w:val="04003F"/>
+          <w:spacing w:val="-8"/>
+          <w:kern w:val="36"/>
+          <w:sz w:val="32"/>
+          <w:szCs w:val="32"/>
+        </w:rPr>
+      </w:pPr>
+    </w:p>
+    <w:p>
+      <w:pPr>
+        <w:rPr>
+          <w:rFonts w:ascii="Arial" w:eastAsia="Times New Roman" w:hAnsi="Arial" w:cs="Arial"/>
+          <w:bCs/>
+          <w:color w:val="04003F"/>
+          <w:spacing w:val="-8"/>
+          <w:kern w:val="36"/>
+          <w:sz w:val="32"/>
+          <w:szCs w:val="32"/>
+        </w:rPr>
+      </w:pPr>
+      <w:r>
+        <w:rPr>
+          <w:rFonts w:ascii="Arial" w:eastAsia="Times New Roman" w:hAnsi="Arial" w:cs="Arial"/>
+          <w:bCs/>
+          <w:color w:val="04003F"/>
+          <w:spacing w:val="-8"/>
+          <w:kern w:val="36"/>
+          <w:sz w:val="32"/>
+          <w:szCs w:val="32"/>
+        </w:rPr>
+        <w:t>In a Terminal window, do:</w:t>
+      </w:r>
+    </w:p>
+    <w:p>
+      <w:pPr>
+        <w:rPr>
+          <w:rFonts w:ascii="Menlo" w:hAnsi="Menlo" w:cs="Menlo"/>
+          <w:color w:val="000000"/>
+          <w:sz w:val="36"/>
+          <w:szCs w:val="36"/>
+        </w:rPr>
+      </w:pPr>
+      <w:proofErr w:type="spellStart"/>
+      <w:r>
+        <w:rPr>
+          <w:rFonts w:ascii="Menlo" w:hAnsi="Menlo" w:cs="Menlo"/>
+          <w:color w:val="000000"/>
+          <w:sz w:val="36"/>
+          <w:szCs w:val="36"/>
+        </w:rPr>
+        <w:t>mysql</w:t>
+      </w:r>
+      <w:proofErr w:type="spellEnd"/>
+      <w:r>
+        <w:rPr>
+          <w:rFonts w:ascii="Menlo" w:hAnsi="Menlo" w:cs="Menlo"/>
+          <w:color w:val="000000"/>
+          <w:sz w:val="36"/>
+          <w:szCs w:val="36"/>
+        </w:rPr>
+        <w:t xml:space="preserve"> -u </w:t>
+      </w:r>
+      <w:proofErr w:type="spellStart"/>
+      <w:r>
+        <w:rPr>
+          <w:rFonts w:ascii="Menlo" w:hAnsi="Menlo" w:cs="Menlo"/>
+          <w:color w:val="000000"/>
+          <w:sz w:val="36"/>
+          <w:szCs w:val="36"/>
+        </w:rPr>
+        <w:t>crspybits</w:t>
+      </w:r>
+      <w:proofErr w:type="spellEnd"/>
+      <w:r>
+        <w:rPr>
+          <w:rFonts w:ascii="Menlo" w:hAnsi="Menlo" w:cs="Menlo"/>
+          <w:color w:val="000000"/>
+          <w:sz w:val="36"/>
+          <w:szCs w:val="36"/>
+        </w:rPr>
+        <w:t xml:space="preserve"> -p</w:t>
+      </w:r>
+    </w:p>
+    <w:p>
+      <w:pPr>
+        <w:rPr>
+          <w:rFonts w:ascii="Menlo" w:hAnsi="Menlo" w:cs="Menlo"/>
+          <w:color w:val="000000"/>
+          <w:sz w:val="36"/>
+          <w:szCs w:val="36"/>
+        </w:rPr>
+      </w:pPr>
+      <w:r>
+        <w:rPr>
+          <w:rFonts w:ascii="Menlo" w:hAnsi="Menlo" w:cs="Menlo"/>
+          <w:color w:val="000000"/>
+          <w:sz w:val="36"/>
+          <w:szCs w:val="36"/>
+        </w:rPr>
+        <w:t xml:space="preserve"># Get the password from </w:t>
+      </w:r>
+      <w:proofErr w:type="spellStart"/>
+      <w:r>
+        <w:rPr>
+          <w:rFonts w:ascii="Menlo" w:hAnsi="Menlo" w:cs="Menlo"/>
+          <w:color w:val="000000"/>
+          <w:sz w:val="36"/>
+          <w:szCs w:val="36"/>
+        </w:rPr>
+        <w:t>ServerTests.json</w:t>
+      </w:r>
+      <w:proofErr w:type="spellEnd"/>
+    </w:p>
+    <w:p>
+      <w:pPr>
+        <w:rPr>
+          <w:rFonts w:ascii="Menlo" w:hAnsi="Menlo" w:cs="Menlo"/>
+          <w:color w:val="000000"/>
+          <w:sz w:val="36"/>
+          <w:szCs w:val="36"/>
+        </w:rPr>
+      </w:pPr>
+    </w:p>
+    <w:p>
+      <w:pPr>
+        <w:rPr>
+          <w:rFonts w:ascii="Menlo" w:hAnsi="Menlo" w:cs="Menlo"/>
+          <w:color w:val="000000"/>
+          <w:sz w:val="36"/>
+          <w:szCs w:val="36"/>
+        </w:rPr>
+      </w:pPr>
+      <w:r>
+        <w:rPr>
+          <w:rFonts w:ascii="Menlo" w:hAnsi="Menlo" w:cs="Menlo"/>
+          <w:color w:val="000000"/>
+          <w:sz w:val="36"/>
+          <w:szCs w:val="36"/>
+        </w:rPr>
+        <w:t># When connected:</w:t>
+      </w:r>
+    </w:p>
+    <w:p>
+      <w:pPr>
+        <w:rPr>
+          <w:rFonts w:ascii="Menlo" w:hAnsi="Menlo" w:cs="Menlo"/>
+          <w:color w:val="000000"/>
+          <w:sz w:val="36"/>
+          <w:szCs w:val="36"/>
+        </w:rPr>
+      </w:pPr>
+      <w:r>
+        <w:rPr>
+          <w:rFonts w:ascii="Menlo" w:hAnsi="Menlo" w:cs="Menlo"/>
+          <w:color w:val="000000"/>
+          <w:sz w:val="36"/>
+          <w:szCs w:val="36"/>
+        </w:rPr>
+        <w:t xml:space="preserve">use </w:t>
+      </w:r>
+      <w:proofErr w:type="spellStart"/>
+      <w:r>
+        <w:rPr>
+          <w:rFonts w:ascii="Menlo" w:hAnsi="Menlo" w:cs="Menlo"/>
+          <w:color w:val="000000"/>
+          <w:sz w:val="36"/>
+          <w:szCs w:val="36"/>
+        </w:rPr>
+        <w:t>SyncServer</w:t>
+      </w:r>
+      <w:proofErr w:type="spellEnd"/>
+      <w:r>
+        <w:rPr>
+          <w:rFonts w:ascii="Menlo" w:hAnsi="Menlo" w:cs="Menlo"/>
+          <w:color w:val="000000"/>
+          <w:sz w:val="36"/>
+          <w:szCs w:val="36"/>
+        </w:rPr>
+        <w:t>;</w:t>
+      </w:r>
+    </w:p>
+    <w:p>
+      <w:pPr>
+        <w:rPr>
+          <w:rFonts w:ascii="Arial" w:eastAsia="Times New Roman" w:hAnsi="Arial" w:cs="Arial"/>
+          <w:b/>
+          <w:bCs/>
+          <w:color w:val="04003F"/>
+          <w:spacing w:val="-8"/>
+          <w:kern w:val="36"/>
+          <w:sz w:val="32"/>
+          <w:szCs w:val="32"/>
+        </w:rPr>
+      </w:pPr>
     </w:p>
     <w:p>
       <w:pPr>
@@ -4484,7 +5296,6 @@
   <w:style w:type="character" w:default="1" w:styleId="DefaultParagraphFont">
     <w:name w:val="Default Paragraph Font"/>
     <w:uiPriority w:val="1"/>
-    <w:semiHidden/>
     <w:unhideWhenUsed/>
   </w:style>
   <w:style w:type="table" w:default="1" w:styleId="TableNormal">

</xml_diff>

<commit_message>
Moved setup from RequestMessage to server.
</commit_message>
<xml_diff>
--- a/Docs/Procedures.docx
+++ b/Docs/Procedures.docx
@@ -48,7 +48,7 @@
       <w:r>
         <w:fldChar w:fldCharType="separate"/>
       </w:r>
-      <w:hyperlink w:anchor="_Toc43034436" w:history="1">
+      <w:hyperlink w:anchor="_Toc49102040" w:history="1">
         <w:r>
           <w:rPr>
             <w:rStyle w:val="Hyperlink"/>
@@ -75,7 +75,7 @@
             <w:noProof/>
             <w:webHidden/>
           </w:rPr>
-          <w:instrText xml:space="preserve"> PAGEREF _Toc43034436 \h </w:instrText>
+          <w:instrText xml:space="preserve"> PAGEREF _Toc49102040 \h </w:instrText>
         </w:r>
         <w:r>
           <w:rPr>
@@ -117,7 +117,7 @@
           <w:noProof/>
         </w:rPr>
       </w:pPr>
-      <w:hyperlink w:anchor="_Toc43034437" w:history="1">
+      <w:hyperlink w:anchor="_Toc49102041" w:history="1">
         <w:r>
           <w:rPr>
             <w:rStyle w:val="Hyperlink"/>
@@ -144,7 +144,7 @@
             <w:noProof/>
             <w:webHidden/>
           </w:rPr>
-          <w:instrText xml:space="preserve"> PAGEREF _Toc43034437 \h </w:instrText>
+          <w:instrText xml:space="preserve"> PAGEREF _Toc49102041 \h </w:instrText>
         </w:r>
         <w:r>
           <w:rPr>
@@ -186,7 +186,7 @@
           <w:noProof/>
         </w:rPr>
       </w:pPr>
-      <w:hyperlink w:anchor="_Toc43034438" w:history="1">
+      <w:hyperlink w:anchor="_Toc49102042" w:history="1">
         <w:r>
           <w:rPr>
             <w:rStyle w:val="Hyperlink"/>
@@ -213,7 +213,7 @@
             <w:noProof/>
             <w:webHidden/>
           </w:rPr>
-          <w:instrText xml:space="preserve"> PAGEREF _Toc43034438 \h </w:instrText>
+          <w:instrText xml:space="preserve"> PAGEREF _Toc49102042 \h </w:instrText>
         </w:r>
         <w:r>
           <w:rPr>
@@ -255,7 +255,7 @@
           <w:noProof/>
         </w:rPr>
       </w:pPr>
-      <w:hyperlink w:anchor="_Toc43034439" w:history="1">
+      <w:hyperlink w:anchor="_Toc49102043" w:history="1">
         <w:r>
           <w:rPr>
             <w:rStyle w:val="Hyperlink"/>
@@ -282,7 +282,7 @@
             <w:noProof/>
             <w:webHidden/>
           </w:rPr>
-          <w:instrText xml:space="preserve"> PAGEREF _Toc43034439 \h </w:instrText>
+          <w:instrText xml:space="preserve"> PAGEREF _Toc49102043 \h </w:instrText>
         </w:r>
         <w:r>
           <w:rPr>
@@ -324,7 +324,7 @@
           <w:noProof/>
         </w:rPr>
       </w:pPr>
-      <w:hyperlink w:anchor="_Toc43034440" w:history="1">
+      <w:hyperlink w:anchor="_Toc49102044" w:history="1">
         <w:r>
           <w:rPr>
             <w:rStyle w:val="Hyperlink"/>
@@ -351,7 +351,7 @@
             <w:noProof/>
             <w:webHidden/>
           </w:rPr>
-          <w:instrText xml:space="preserve"> PAGEREF _Toc43034440 \h </w:instrText>
+          <w:instrText xml:space="preserve"> PAGEREF _Toc49102044 \h </w:instrText>
         </w:r>
         <w:r>
           <w:rPr>
@@ -393,7 +393,7 @@
           <w:noProof/>
         </w:rPr>
       </w:pPr>
-      <w:hyperlink w:anchor="_Toc43034441" w:history="1">
+      <w:hyperlink w:anchor="_Toc49102045" w:history="1">
         <w:r>
           <w:rPr>
             <w:rStyle w:val="Hyperlink"/>
@@ -420,7 +420,7 @@
             <w:noProof/>
             <w:webHidden/>
           </w:rPr>
-          <w:instrText xml:space="preserve"> PAGEREF _Toc43034441 \h </w:instrText>
+          <w:instrText xml:space="preserve"> PAGEREF _Toc49102045 \h </w:instrText>
         </w:r>
         <w:r>
           <w:rPr>
@@ -453,11 +453,82 @@
     </w:p>
     <w:p>
       <w:pPr>
+        <w:pStyle w:val="TOC1"/>
+        <w:tabs>
+          <w:tab w:val="right" w:leader="dot" w:pos="9800"/>
+        </w:tabs>
+        <w:rPr>
+          <w:rFonts w:eastAsiaTheme="minorEastAsia"/>
+          <w:noProof/>
+        </w:rPr>
+      </w:pPr>
+      <w:hyperlink w:anchor="_Toc49102046" w:history="1">
+        <w:r>
+          <w:rPr>
+            <w:rStyle w:val="Hyperlink"/>
+            <w:noProof/>
+          </w:rPr>
+          <w:t>Updating Dockerfile’s for new Swift version.</w:t>
+        </w:r>
+        <w:r>
+          <w:rPr>
+            <w:noProof/>
+            <w:webHidden/>
+          </w:rPr>
+          <w:tab/>
+        </w:r>
+        <w:r>
+          <w:rPr>
+            <w:noProof/>
+            <w:webHidden/>
+          </w:rPr>
+          <w:fldChar w:fldCharType="begin"/>
+        </w:r>
+        <w:r>
+          <w:rPr>
+            <w:noProof/>
+            <w:webHidden/>
+          </w:rPr>
+          <w:instrText xml:space="preserve"> PAGEREF _Toc49102046 \h </w:instrText>
+        </w:r>
+        <w:r>
+          <w:rPr>
+            <w:noProof/>
+            <w:webHidden/>
+          </w:rPr>
+        </w:r>
+        <w:r>
+          <w:rPr>
+            <w:noProof/>
+            <w:webHidden/>
+          </w:rPr>
+          <w:fldChar w:fldCharType="separate"/>
+        </w:r>
+        <w:r>
+          <w:rPr>
+            <w:noProof/>
+            <w:webHidden/>
+          </w:rPr>
+          <w:t>9</w:t>
+        </w:r>
+        <w:r>
+          <w:rPr>
+            <w:noProof/>
+            <w:webHidden/>
+          </w:rPr>
+          <w:fldChar w:fldCharType="end"/>
+        </w:r>
+      </w:hyperlink>
+    </w:p>
+    <w:p>
+      <w:pPr>
         <w:pStyle w:val="Heading1"/>
       </w:pPr>
       <w:r>
         <w:fldChar w:fldCharType="end"/>
       </w:r>
+      <w:bookmarkStart w:id="2" w:name="_GoBack"/>
+      <w:bookmarkEnd w:id="2"/>
     </w:p>
     <w:p>
       <w:pPr>
@@ -483,8 +554,8 @@
       <w:pPr>
         <w:pStyle w:val="Heading1"/>
       </w:pPr>
-      <w:bookmarkStart w:id="2" w:name="_Toc42193605"/>
-      <w:bookmarkStart w:id="3" w:name="_Toc43034436"/>
+      <w:bookmarkStart w:id="3" w:name="_Toc42193605"/>
+      <w:bookmarkStart w:id="4" w:name="_Toc49102040"/>
       <w:r>
         <w:t>Starting a local server</w:t>
       </w:r>
@@ -494,8 +565,8 @@
       <w:r>
         <w:t>: Existing Docker container</w:t>
       </w:r>
-      <w:bookmarkEnd w:id="2"/>
       <w:bookmarkEnd w:id="3"/>
+      <w:bookmarkEnd w:id="4"/>
     </w:p>
     <w:p>
       <w:pPr>
@@ -509,8 +580,8 @@
           <w:szCs w:val="54"/>
         </w:rPr>
       </w:pPr>
-      <w:bookmarkStart w:id="4" w:name="OLE_LINK29"/>
-      <w:bookmarkStart w:id="5" w:name="OLE_LINK30"/>
+      <w:bookmarkStart w:id="5" w:name="OLE_LINK29"/>
+      <w:bookmarkStart w:id="6" w:name="OLE_LINK30"/>
       <w:bookmarkEnd w:id="0"/>
       <w:bookmarkEnd w:id="1"/>
       <w:r>
@@ -564,8 +635,8 @@
         <w:t xml:space="preserve"> See below for instructions on how to do this.</w:t>
       </w:r>
     </w:p>
-    <w:bookmarkEnd w:id="4"/>
     <w:bookmarkEnd w:id="5"/>
+    <w:bookmarkEnd w:id="6"/>
     <w:p>
       <w:pPr>
         <w:rPr>
@@ -593,10 +664,10 @@
           <w:szCs w:val="32"/>
         </w:rPr>
       </w:pPr>
-      <w:bookmarkStart w:id="6" w:name="OLE_LINK19"/>
-      <w:bookmarkStart w:id="7" w:name="OLE_LINK20"/>
-      <w:bookmarkStart w:id="8" w:name="OLE_LINK21"/>
-      <w:bookmarkStart w:id="9" w:name="OLE_LINK22"/>
+      <w:bookmarkStart w:id="7" w:name="OLE_LINK19"/>
+      <w:bookmarkStart w:id="8" w:name="OLE_LINK20"/>
+      <w:bookmarkStart w:id="9" w:name="OLE_LINK21"/>
+      <w:bookmarkStart w:id="10" w:name="OLE_LINK22"/>
       <w:r>
         <w:rPr>
           <w:rFonts w:ascii="Arial" w:eastAsia="Times New Roman" w:hAnsi="Arial" w:cs="Arial"/>
@@ -688,13 +759,13 @@
         </w:rPr>
         <w:t>.</w:t>
       </w:r>
-      <w:bookmarkStart w:id="10" w:name="OLE_LINK3"/>
-      <w:bookmarkStart w:id="11" w:name="OLE_LINK4"/>
-      <w:bookmarkEnd w:id="6"/>
+      <w:bookmarkStart w:id="11" w:name="OLE_LINK3"/>
+      <w:bookmarkStart w:id="12" w:name="OLE_LINK4"/>
       <w:bookmarkEnd w:id="7"/>
-    </w:p>
-    <w:bookmarkEnd w:id="8"/>
+      <w:bookmarkEnd w:id="8"/>
+    </w:p>
     <w:bookmarkEnd w:id="9"/>
+    <w:bookmarkEnd w:id="10"/>
     <w:p>
       <w:pPr>
         <w:rPr>
@@ -1126,9 +1197,9 @@
           <w:szCs w:val="32"/>
         </w:rPr>
       </w:pPr>
-      <w:bookmarkStart w:id="12" w:name="OLE_LINK7"/>
-      <w:bookmarkStart w:id="13" w:name="OLE_LINK8"/>
-      <w:bookmarkStart w:id="14" w:name="OLE_LINK9"/>
+      <w:bookmarkStart w:id="13" w:name="OLE_LINK7"/>
+      <w:bookmarkStart w:id="14" w:name="OLE_LINK8"/>
+      <w:bookmarkStart w:id="15" w:name="OLE_LINK9"/>
       <w:r>
         <w:rPr>
           <w:rFonts w:ascii="Arial" w:eastAsia="Times New Roman" w:hAnsi="Arial" w:cs="Arial"/>
@@ -1141,10 +1212,10 @@
         </w:rPr>
         <w:t xml:space="preserve">./devops/runLocally.sh </w:t>
       </w:r>
-      <w:bookmarkStart w:id="15" w:name="OLE_LINK54"/>
-      <w:bookmarkStart w:id="16" w:name="OLE_LINK55"/>
-      <w:bookmarkStart w:id="17" w:name="OLE_LINK5"/>
-      <w:bookmarkStart w:id="18" w:name="OLE_LINK6"/>
+      <w:bookmarkStart w:id="16" w:name="OLE_LINK54"/>
+      <w:bookmarkStart w:id="17" w:name="OLE_LINK55"/>
+      <w:bookmarkStart w:id="18" w:name="OLE_LINK5"/>
+      <w:bookmarkStart w:id="19" w:name="OLE_LINK6"/>
       <w:r>
         <w:rPr>
           <w:rFonts w:ascii="Arial" w:eastAsia="Times New Roman" w:hAnsi="Arial" w:cs="Arial"/>
@@ -1157,8 +1228,8 @@
         </w:rPr>
         <w:t>~/Desktop/Apps/SyncServerII/Private/Server/</w:t>
       </w:r>
-      <w:bookmarkStart w:id="19" w:name="OLE_LINK15"/>
-      <w:bookmarkStart w:id="20" w:name="OLE_LINK16"/>
+      <w:bookmarkStart w:id="20" w:name="OLE_LINK15"/>
+      <w:bookmarkStart w:id="21" w:name="OLE_LINK16"/>
       <w:r>
         <w:rPr>
           <w:rFonts w:ascii="Arial" w:eastAsia="Times New Roman" w:hAnsi="Arial" w:cs="Arial"/>
@@ -1171,8 +1242,8 @@
         </w:rPr>
         <w:t>ClientTesting-local.</w:t>
       </w:r>
-      <w:bookmarkEnd w:id="15"/>
       <w:bookmarkEnd w:id="16"/>
+      <w:bookmarkEnd w:id="17"/>
       <w:r>
         <w:rPr>
           <w:rFonts w:ascii="Arial" w:eastAsia="Times New Roman" w:hAnsi="Arial" w:cs="Arial"/>
@@ -1185,8 +1256,8 @@
         </w:rPr>
         <w:t>json</w:t>
       </w:r>
-      <w:bookmarkEnd w:id="12"/>
       <w:bookmarkEnd w:id="13"/>
+      <w:bookmarkEnd w:id="14"/>
       <w:r>
         <w:rPr>
           <w:rFonts w:ascii="Arial" w:eastAsia="Times New Roman" w:hAnsi="Arial" w:cs="Arial"/>
@@ -1199,10 +1270,10 @@
         </w:rPr>
         <w:t xml:space="preserve"> </w:t>
       </w:r>
-      <w:bookmarkEnd w:id="17"/>
       <w:bookmarkEnd w:id="18"/>
       <w:bookmarkEnd w:id="19"/>
       <w:bookmarkEnd w:id="20"/>
+      <w:bookmarkEnd w:id="21"/>
       <w:r>
         <w:rPr>
           <w:rFonts w:ascii="Arial" w:eastAsia="Times New Roman" w:hAnsi="Arial" w:cs="Arial"/>
@@ -1240,9 +1311,8 @@
         </w:rPr>
         <w:t xml:space="preserve">(Or, </w:t>
       </w:r>
-      <w:bookmarkStart w:id="21" w:name="OLE_LINK1"/>
-      <w:bookmarkStart w:id="22" w:name="OLE_LINK2"/>
-      <w:bookmarkStart w:id="23" w:name="_GoBack"/>
+      <w:bookmarkStart w:id="22" w:name="OLE_LINK1"/>
+      <w:bookmarkStart w:id="23" w:name="OLE_LINK2"/>
       <w:r>
         <w:rPr>
           <w:rFonts w:ascii="Arial" w:eastAsia="Times New Roman" w:hAnsi="Arial" w:cs="Arial"/>
@@ -1294,7 +1364,6 @@
         </w:rPr>
         <w:t>ServerTests.json</w:t>
       </w:r>
-      <w:bookmarkEnd w:id="21"/>
       <w:bookmarkEnd w:id="22"/>
       <w:bookmarkEnd w:id="23"/>
       <w:proofErr w:type="spellEnd"/>
@@ -1548,7 +1617,7 @@
         <w:t>Change into the directory</w:t>
       </w:r>
     </w:p>
-    <w:bookmarkEnd w:id="14"/>
+    <w:bookmarkEnd w:id="15"/>
     <w:p>
       <w:pPr>
         <w:rPr>
@@ -1574,8 +1643,8 @@
         <w:t xml:space="preserve"> </w:t>
       </w:r>
     </w:p>
-    <w:bookmarkEnd w:id="10"/>
     <w:bookmarkEnd w:id="11"/>
+    <w:bookmarkEnd w:id="12"/>
     <w:p>
       <w:pPr>
         <w:ind w:firstLine="720"/>
@@ -2080,18 +2149,18 @@
         <w:pStyle w:val="Heading1"/>
       </w:pPr>
       <w:bookmarkStart w:id="30" w:name="_Toc42193606"/>
-      <w:bookmarkStart w:id="31" w:name="_Toc43034437"/>
-      <w:bookmarkStart w:id="32" w:name="OLE_LINK39"/>
-      <w:bookmarkStart w:id="33" w:name="OLE_LINK40"/>
+      <w:bookmarkStart w:id="31" w:name="OLE_LINK39"/>
+      <w:bookmarkStart w:id="32" w:name="OLE_LINK40"/>
+      <w:bookmarkStart w:id="33" w:name="_Toc49102041"/>
       <w:r>
         <w:lastRenderedPageBreak/>
         <w:t>Building server</w:t>
       </w:r>
       <w:bookmarkEnd w:id="30"/>
-      <w:bookmarkEnd w:id="31"/>
-    </w:p>
+      <w:bookmarkEnd w:id="33"/>
+    </w:p>
+    <w:bookmarkEnd w:id="31"/>
     <w:bookmarkEnd w:id="32"/>
-    <w:bookmarkEnd w:id="33"/>
     <w:p>
       <w:pPr>
         <w:rPr>
@@ -2923,7 +2992,7 @@
         <w:pStyle w:val="Heading1"/>
       </w:pPr>
       <w:bookmarkStart w:id="46" w:name="_Toc42193607"/>
-      <w:bookmarkStart w:id="47" w:name="_Toc43034438"/>
+      <w:bookmarkStart w:id="47" w:name="_Toc49102042"/>
       <w:r>
         <w:lastRenderedPageBreak/>
         <w:t>Starting server from local build</w:t>
@@ -3610,7 +3679,7 @@
         <w:pStyle w:val="Heading1"/>
       </w:pPr>
       <w:bookmarkStart w:id="65" w:name="_Toc42193608"/>
-      <w:bookmarkStart w:id="66" w:name="_Toc43034439"/>
+      <w:bookmarkStart w:id="66" w:name="_Toc49102043"/>
       <w:r>
         <w:lastRenderedPageBreak/>
         <w:t xml:space="preserve">Build server in </w:t>
@@ -3848,7 +3917,7 @@
         <w:pStyle w:val="Heading1"/>
       </w:pPr>
       <w:bookmarkStart w:id="67" w:name="_Toc42193609"/>
-      <w:bookmarkStart w:id="68" w:name="_Toc43034440"/>
+      <w:bookmarkStart w:id="68" w:name="_Toc49102044"/>
       <w:r>
         <w:lastRenderedPageBreak/>
         <w:t>Run local tests</w:t>
@@ -4584,7 +4653,7 @@
       <w:pPr>
         <w:pStyle w:val="Heading1"/>
       </w:pPr>
-      <w:bookmarkStart w:id="71" w:name="_Toc43034441"/>
+      <w:bookmarkStart w:id="71" w:name="_Toc49102045"/>
       <w:r>
         <w:t>Checking the local database</w:t>
       </w:r>
@@ -4897,6 +4966,467 @@
           <w:szCs w:val="32"/>
         </w:rPr>
       </w:pPr>
+      <w:r>
+        <w:rPr>
+          <w:rFonts w:ascii="Arial" w:eastAsia="Times New Roman" w:hAnsi="Arial" w:cs="Arial"/>
+          <w:b/>
+          <w:bCs/>
+          <w:color w:val="04003F"/>
+          <w:spacing w:val="-8"/>
+          <w:kern w:val="36"/>
+          <w:sz w:val="32"/>
+          <w:szCs w:val="32"/>
+        </w:rPr>
+        <w:br w:type="page"/>
+      </w:r>
+    </w:p>
+    <w:p>
+      <w:pPr>
+        <w:pStyle w:val="Heading1"/>
+      </w:pPr>
+      <w:bookmarkStart w:id="72" w:name="_Toc49102046"/>
+      <w:r>
+        <w:lastRenderedPageBreak/>
+        <w:t xml:space="preserve">Updating </w:t>
+      </w:r>
+      <w:proofErr w:type="spellStart"/>
+      <w:r>
+        <w:t>Docker</w:t>
+      </w:r>
+      <w:r>
+        <w:t>file’s</w:t>
+      </w:r>
+      <w:proofErr w:type="spellEnd"/>
+      <w:r>
+        <w:t xml:space="preserve"> for new Swift version.</w:t>
+      </w:r>
+      <w:bookmarkEnd w:id="72"/>
+      <w:r>
+        <w:t xml:space="preserve"> </w:t>
+      </w:r>
+    </w:p>
+    <w:p>
+      <w:pPr>
+        <w:rPr>
+          <w:rFonts w:ascii="Arial" w:eastAsia="Times New Roman" w:hAnsi="Arial" w:cs="Arial"/>
+          <w:b/>
+          <w:bCs/>
+          <w:color w:val="04003F"/>
+          <w:spacing w:val="-8"/>
+          <w:kern w:val="36"/>
+          <w:sz w:val="32"/>
+          <w:szCs w:val="32"/>
+        </w:rPr>
+      </w:pPr>
+    </w:p>
+    <w:p>
+      <w:pPr>
+        <w:rPr>
+          <w:rFonts w:ascii="Arial" w:eastAsia="Times New Roman" w:hAnsi="Arial" w:cs="Arial"/>
+          <w:b/>
+          <w:bCs/>
+          <w:color w:val="04003F"/>
+          <w:spacing w:val="-8"/>
+          <w:kern w:val="36"/>
+          <w:sz w:val="32"/>
+          <w:szCs w:val="32"/>
+        </w:rPr>
+      </w:pPr>
+      <w:r>
+        <w:rPr>
+          <w:rFonts w:ascii="Arial" w:eastAsia="Times New Roman" w:hAnsi="Arial" w:cs="Arial"/>
+          <w:b/>
+          <w:bCs/>
+          <w:color w:val="04003F"/>
+          <w:spacing w:val="-8"/>
+          <w:kern w:val="36"/>
+          <w:sz w:val="32"/>
+          <w:szCs w:val="32"/>
+        </w:rPr>
+        <w:t>E.g., update to Swift 5.3</w:t>
+      </w:r>
+    </w:p>
+    <w:p>
+      <w:pPr>
+        <w:rPr>
+          <w:rFonts w:ascii="Arial" w:eastAsia="Times New Roman" w:hAnsi="Arial" w:cs="Arial"/>
+          <w:b/>
+          <w:bCs/>
+          <w:color w:val="04003F"/>
+          <w:spacing w:val="-8"/>
+          <w:kern w:val="36"/>
+          <w:sz w:val="32"/>
+          <w:szCs w:val="32"/>
+        </w:rPr>
+      </w:pPr>
+    </w:p>
+    <w:p>
+      <w:pPr>
+        <w:rPr>
+          <w:rFonts w:ascii="Arial" w:eastAsia="Times New Roman" w:hAnsi="Arial" w:cs="Arial"/>
+          <w:bCs/>
+          <w:color w:val="04003F"/>
+          <w:spacing w:val="-8"/>
+          <w:kern w:val="36"/>
+          <w:sz w:val="32"/>
+          <w:szCs w:val="32"/>
+        </w:rPr>
+      </w:pPr>
+      <w:r>
+        <w:rPr>
+          <w:rFonts w:ascii="Arial" w:eastAsia="Times New Roman" w:hAnsi="Arial" w:cs="Arial"/>
+          <w:bCs/>
+          <w:color w:val="04003F"/>
+          <w:spacing w:val="-8"/>
+          <w:kern w:val="36"/>
+          <w:sz w:val="32"/>
+          <w:szCs w:val="32"/>
+        </w:rPr>
+        <w:t xml:space="preserve">As of 5/30/20, </w:t>
+      </w:r>
+      <w:r>
+        <w:rPr>
+          <w:rFonts w:ascii="Arial" w:eastAsia="Times New Roman" w:hAnsi="Arial" w:cs="Arial"/>
+          <w:bCs/>
+          <w:color w:val="04003F"/>
+          <w:spacing w:val="-8"/>
+          <w:kern w:val="36"/>
+          <w:sz w:val="32"/>
+          <w:szCs w:val="32"/>
+        </w:rPr>
+        <w:t xml:space="preserve">I've moved to basing my </w:t>
+      </w:r>
+      <w:proofErr w:type="spellStart"/>
+      <w:r>
+        <w:rPr>
+          <w:rFonts w:ascii="Arial" w:eastAsia="Times New Roman" w:hAnsi="Arial" w:cs="Arial"/>
+          <w:bCs/>
+          <w:color w:val="04003F"/>
+          <w:spacing w:val="-8"/>
+          <w:kern w:val="36"/>
+          <w:sz w:val="32"/>
+          <w:szCs w:val="32"/>
+        </w:rPr>
+        <w:t>Dockerfile</w:t>
+      </w:r>
+      <w:proofErr w:type="spellEnd"/>
+      <w:r>
+        <w:rPr>
+          <w:rFonts w:ascii="Arial" w:eastAsia="Times New Roman" w:hAnsi="Arial" w:cs="Arial"/>
+          <w:bCs/>
+          <w:color w:val="04003F"/>
+          <w:spacing w:val="-8"/>
+          <w:kern w:val="36"/>
+          <w:sz w:val="32"/>
+          <w:szCs w:val="32"/>
+        </w:rPr>
+        <w:t xml:space="preserve"> on Apple's</w:t>
+      </w:r>
+      <w:r>
+        <w:rPr>
+          <w:rFonts w:ascii="Arial" w:eastAsia="Times New Roman" w:hAnsi="Arial" w:cs="Arial"/>
+          <w:bCs/>
+          <w:color w:val="04003F"/>
+          <w:spacing w:val="-8"/>
+          <w:kern w:val="36"/>
+          <w:sz w:val="32"/>
+          <w:szCs w:val="32"/>
+        </w:rPr>
+        <w:t>.</w:t>
+      </w:r>
+    </w:p>
+    <w:p>
+      <w:pPr>
+        <w:rPr>
+          <w:rFonts w:ascii="Arial" w:eastAsia="Times New Roman" w:hAnsi="Arial" w:cs="Arial"/>
+          <w:bCs/>
+          <w:color w:val="04003F"/>
+          <w:spacing w:val="-8"/>
+          <w:kern w:val="36"/>
+          <w:sz w:val="32"/>
+          <w:szCs w:val="32"/>
+        </w:rPr>
+      </w:pPr>
+    </w:p>
+    <w:p>
+      <w:pPr>
+        <w:rPr>
+          <w:rFonts w:ascii="Arial" w:eastAsia="Times New Roman" w:hAnsi="Arial" w:cs="Arial"/>
+          <w:bCs/>
+          <w:color w:val="04003F"/>
+          <w:spacing w:val="-8"/>
+          <w:kern w:val="36"/>
+          <w:sz w:val="32"/>
+          <w:szCs w:val="32"/>
+        </w:rPr>
+      </w:pPr>
+      <w:r>
+        <w:rPr>
+          <w:rFonts w:ascii="Arial" w:eastAsia="Times New Roman" w:hAnsi="Arial" w:cs="Arial"/>
+          <w:bCs/>
+          <w:color w:val="04003F"/>
+          <w:spacing w:val="-8"/>
+          <w:kern w:val="36"/>
+          <w:sz w:val="32"/>
+          <w:szCs w:val="32"/>
+        </w:rPr>
+        <w:t xml:space="preserve">e.g., </w:t>
+      </w:r>
+      <w:hyperlink r:id="rId7" w:history="1">
+        <w:r>
+          <w:rPr>
+            <w:rStyle w:val="Hyperlink"/>
+            <w:rFonts w:ascii="Arial" w:eastAsia="Times New Roman" w:hAnsi="Arial" w:cs="Arial"/>
+            <w:bCs/>
+            <w:spacing w:val="-8"/>
+            <w:kern w:val="36"/>
+            <w:sz w:val="32"/>
+            <w:szCs w:val="32"/>
+          </w:rPr>
+          <w:t>https://github.com/apple/swift-docker/blob/38f179345ace24236d6c09de84e77d91384014cd/5.2/ubuntu/16.04/Dockerfile</w:t>
+        </w:r>
+      </w:hyperlink>
+    </w:p>
+    <w:p>
+      <w:pPr>
+        <w:rPr>
+          <w:rFonts w:ascii="Arial" w:eastAsia="Times New Roman" w:hAnsi="Arial" w:cs="Arial"/>
+          <w:bCs/>
+          <w:color w:val="04003F"/>
+          <w:spacing w:val="-8"/>
+          <w:kern w:val="36"/>
+          <w:sz w:val="32"/>
+          <w:szCs w:val="32"/>
+        </w:rPr>
+      </w:pPr>
+    </w:p>
+    <w:p>
+      <w:pPr>
+        <w:rPr>
+          <w:rFonts w:ascii="Arial" w:eastAsia="Times New Roman" w:hAnsi="Arial" w:cs="Arial"/>
+          <w:bCs/>
+          <w:color w:val="04003F"/>
+          <w:spacing w:val="-8"/>
+          <w:kern w:val="36"/>
+          <w:sz w:val="32"/>
+          <w:szCs w:val="32"/>
+        </w:rPr>
+      </w:pPr>
+      <w:r>
+        <w:rPr>
+          <w:rFonts w:ascii="Arial" w:eastAsia="Times New Roman" w:hAnsi="Arial" w:cs="Arial"/>
+          <w:bCs/>
+          <w:color w:val="04003F"/>
+          <w:spacing w:val="-8"/>
+          <w:kern w:val="36"/>
+          <w:sz w:val="32"/>
+          <w:szCs w:val="32"/>
+        </w:rPr>
+        <w:t xml:space="preserve">Generally: </w:t>
+      </w:r>
+    </w:p>
+    <w:bookmarkStart w:id="73" w:name="OLE_LINK10"/>
+    <w:bookmarkStart w:id="74" w:name="OLE_LINK62"/>
+    <w:p>
+      <w:pPr>
+        <w:rPr>
+          <w:rFonts w:ascii="Arial" w:eastAsia="Times New Roman" w:hAnsi="Arial" w:cs="Arial"/>
+          <w:bCs/>
+          <w:color w:val="04003F"/>
+          <w:spacing w:val="-8"/>
+          <w:kern w:val="36"/>
+          <w:sz w:val="32"/>
+          <w:szCs w:val="32"/>
+        </w:rPr>
+      </w:pPr>
+      <w:r>
+        <w:rPr>
+          <w:rFonts w:ascii="Arial" w:eastAsia="Times New Roman" w:hAnsi="Arial" w:cs="Arial"/>
+          <w:bCs/>
+          <w:color w:val="04003F"/>
+          <w:spacing w:val="-8"/>
+          <w:kern w:val="36"/>
+          <w:sz w:val="32"/>
+          <w:szCs w:val="32"/>
+        </w:rPr>
+        <w:fldChar w:fldCharType="begin"/>
+      </w:r>
+      <w:r>
+        <w:rPr>
+          <w:rFonts w:ascii="Arial" w:eastAsia="Times New Roman" w:hAnsi="Arial" w:cs="Arial"/>
+          <w:bCs/>
+          <w:color w:val="04003F"/>
+          <w:spacing w:val="-8"/>
+          <w:kern w:val="36"/>
+          <w:sz w:val="32"/>
+          <w:szCs w:val="32"/>
+        </w:rPr>
+        <w:instrText xml:space="preserve"> HYPERLINK "</w:instrText>
+      </w:r>
+      <w:r>
+        <w:rPr>
+          <w:rFonts w:ascii="Arial" w:eastAsia="Times New Roman" w:hAnsi="Arial" w:cs="Arial"/>
+          <w:bCs/>
+          <w:color w:val="04003F"/>
+          <w:spacing w:val="-8"/>
+          <w:kern w:val="36"/>
+          <w:sz w:val="32"/>
+          <w:szCs w:val="32"/>
+        </w:rPr>
+        <w:instrText>https://github.com/apple/swift-docker</w:instrText>
+      </w:r>
+      <w:r>
+        <w:rPr>
+          <w:rFonts w:ascii="Arial" w:eastAsia="Times New Roman" w:hAnsi="Arial" w:cs="Arial"/>
+          <w:bCs/>
+          <w:color w:val="04003F"/>
+          <w:spacing w:val="-8"/>
+          <w:kern w:val="36"/>
+          <w:sz w:val="32"/>
+          <w:szCs w:val="32"/>
+        </w:rPr>
+        <w:instrText xml:space="preserve">" </w:instrText>
+      </w:r>
+      <w:r>
+        <w:rPr>
+          <w:rFonts w:ascii="Arial" w:eastAsia="Times New Roman" w:hAnsi="Arial" w:cs="Arial"/>
+          <w:bCs/>
+          <w:color w:val="04003F"/>
+          <w:spacing w:val="-8"/>
+          <w:kern w:val="36"/>
+          <w:sz w:val="32"/>
+          <w:szCs w:val="32"/>
+        </w:rPr>
+        <w:fldChar w:fldCharType="separate"/>
+      </w:r>
+      <w:r>
+        <w:rPr>
+          <w:rStyle w:val="Hyperlink"/>
+          <w:rFonts w:ascii="Arial" w:eastAsia="Times New Roman" w:hAnsi="Arial" w:cs="Arial"/>
+          <w:bCs/>
+          <w:spacing w:val="-8"/>
+          <w:kern w:val="36"/>
+          <w:sz w:val="32"/>
+          <w:szCs w:val="32"/>
+        </w:rPr>
+        <w:t>https://github.com/apple/swift-docker</w:t>
+      </w:r>
+      <w:r>
+        <w:rPr>
+          <w:rFonts w:ascii="Arial" w:eastAsia="Times New Roman" w:hAnsi="Arial" w:cs="Arial"/>
+          <w:bCs/>
+          <w:color w:val="04003F"/>
+          <w:spacing w:val="-8"/>
+          <w:kern w:val="36"/>
+          <w:sz w:val="32"/>
+          <w:szCs w:val="32"/>
+        </w:rPr>
+        <w:fldChar w:fldCharType="end"/>
+      </w:r>
+    </w:p>
+    <w:bookmarkEnd w:id="73"/>
+    <w:bookmarkEnd w:id="74"/>
+    <w:p>
+      <w:pPr>
+        <w:rPr>
+          <w:rFonts w:ascii="Arial" w:eastAsia="Times New Roman" w:hAnsi="Arial" w:cs="Arial"/>
+          <w:bCs/>
+          <w:color w:val="04003F"/>
+          <w:spacing w:val="-8"/>
+          <w:kern w:val="36"/>
+          <w:sz w:val="32"/>
+          <w:szCs w:val="32"/>
+        </w:rPr>
+      </w:pPr>
+    </w:p>
+    <w:p>
+      <w:pPr>
+        <w:rPr>
+          <w:rFonts w:ascii="Arial" w:eastAsia="Times New Roman" w:hAnsi="Arial" w:cs="Arial"/>
+          <w:bCs/>
+          <w:color w:val="04003F"/>
+          <w:spacing w:val="-8"/>
+          <w:kern w:val="36"/>
+          <w:sz w:val="32"/>
+          <w:szCs w:val="32"/>
+        </w:rPr>
+      </w:pPr>
+      <w:r>
+        <w:rPr>
+          <w:rFonts w:ascii="Arial" w:eastAsia="Times New Roman" w:hAnsi="Arial" w:cs="Arial"/>
+          <w:bCs/>
+          <w:color w:val="04003F"/>
+          <w:spacing w:val="-8"/>
+          <w:kern w:val="36"/>
+          <w:sz w:val="32"/>
+          <w:szCs w:val="32"/>
+        </w:rPr>
+        <w:t xml:space="preserve">See </w:t>
+      </w:r>
+      <w:proofErr w:type="spellStart"/>
+      <w:r>
+        <w:rPr>
+          <w:rFonts w:ascii="Arial" w:eastAsia="Times New Roman" w:hAnsi="Arial" w:cs="Arial"/>
+          <w:bCs/>
+          <w:color w:val="04003F"/>
+          <w:spacing w:val="-8"/>
+          <w:kern w:val="36"/>
+          <w:sz w:val="32"/>
+          <w:szCs w:val="32"/>
+        </w:rPr>
+        <w:t>devops</w:t>
+      </w:r>
+      <w:proofErr w:type="spellEnd"/>
+      <w:r>
+        <w:rPr>
+          <w:rFonts w:ascii="Arial" w:eastAsia="Times New Roman" w:hAnsi="Arial" w:cs="Arial"/>
+          <w:bCs/>
+          <w:color w:val="04003F"/>
+          <w:spacing w:val="-8"/>
+          <w:kern w:val="36"/>
+          <w:sz w:val="32"/>
+          <w:szCs w:val="32"/>
+        </w:rPr>
+        <w:t xml:space="preserve">/Docker/Building and </w:t>
+      </w:r>
+      <w:proofErr w:type="spellStart"/>
+      <w:r>
+        <w:rPr>
+          <w:rFonts w:ascii="Arial" w:eastAsia="Times New Roman" w:hAnsi="Arial" w:cs="Arial"/>
+          <w:bCs/>
+          <w:color w:val="04003F"/>
+          <w:spacing w:val="-8"/>
+          <w:kern w:val="36"/>
+          <w:sz w:val="32"/>
+          <w:szCs w:val="32"/>
+        </w:rPr>
+        <w:t>devops</w:t>
+      </w:r>
+      <w:proofErr w:type="spellEnd"/>
+      <w:r>
+        <w:rPr>
+          <w:rFonts w:ascii="Arial" w:eastAsia="Times New Roman" w:hAnsi="Arial" w:cs="Arial"/>
+          <w:bCs/>
+          <w:color w:val="04003F"/>
+          <w:spacing w:val="-8"/>
+          <w:kern w:val="36"/>
+          <w:sz w:val="32"/>
+          <w:szCs w:val="32"/>
+        </w:rPr>
+        <w:t>/Docker</w:t>
+      </w:r>
+      <w:r>
+        <w:rPr>
+          <w:rFonts w:ascii="Arial" w:eastAsia="Times New Roman" w:hAnsi="Arial" w:cs="Arial"/>
+          <w:bCs/>
+          <w:color w:val="04003F"/>
+          <w:spacing w:val="-8"/>
+          <w:kern w:val="36"/>
+          <w:sz w:val="32"/>
+          <w:szCs w:val="32"/>
+        </w:rPr>
+        <w:t>/Runtime</w:t>
+      </w:r>
     </w:p>
     <w:sectPr>
       <w:pgSz w:w="12240" w:h="15840"/>

</xml_diff>

<commit_message>
Working on database issue-- creating per request.
And a possible retention issue.
</commit_message>
<xml_diff>
--- a/Docs/Procedures.docx
+++ b/Docs/Procedures.docx
@@ -192,7 +192,21 @@
             <w:rStyle w:val="Hyperlink"/>
             <w:noProof/>
           </w:rPr>
-          <w:t>Starting server from local build</w:t>
+          <w:t>Starting server fro</w:t>
+        </w:r>
+        <w:r>
+          <w:rPr>
+            <w:rStyle w:val="Hyperlink"/>
+            <w:noProof/>
+          </w:rPr>
+          <w:t>m</w:t>
+        </w:r>
+        <w:r>
+          <w:rPr>
+            <w:rStyle w:val="Hyperlink"/>
+            <w:noProof/>
+          </w:rPr>
+          <w:t xml:space="preserve"> local build</w:t>
         </w:r>
         <w:r>
           <w:rPr>
@@ -527,8 +541,6 @@
       <w:r>
         <w:fldChar w:fldCharType="end"/>
       </w:r>
-      <w:bookmarkStart w:id="2" w:name="_GoBack"/>
-      <w:bookmarkEnd w:id="2"/>
     </w:p>
     <w:p>
       <w:pPr>
@@ -554,8 +566,8 @@
       <w:pPr>
         <w:pStyle w:val="Heading1"/>
       </w:pPr>
-      <w:bookmarkStart w:id="3" w:name="_Toc42193605"/>
-      <w:bookmarkStart w:id="4" w:name="_Toc49102040"/>
+      <w:bookmarkStart w:id="2" w:name="_Toc42193605"/>
+      <w:bookmarkStart w:id="3" w:name="_Toc49102040"/>
       <w:r>
         <w:t>Starting a local server</w:t>
       </w:r>
@@ -565,8 +577,8 @@
       <w:r>
         <w:t>: Existing Docker container</w:t>
       </w:r>
+      <w:bookmarkEnd w:id="2"/>
       <w:bookmarkEnd w:id="3"/>
-      <w:bookmarkEnd w:id="4"/>
     </w:p>
     <w:p>
       <w:pPr>
@@ -580,8 +592,8 @@
           <w:szCs w:val="54"/>
         </w:rPr>
       </w:pPr>
-      <w:bookmarkStart w:id="5" w:name="OLE_LINK29"/>
-      <w:bookmarkStart w:id="6" w:name="OLE_LINK30"/>
+      <w:bookmarkStart w:id="4" w:name="OLE_LINK29"/>
+      <w:bookmarkStart w:id="5" w:name="OLE_LINK30"/>
       <w:bookmarkEnd w:id="0"/>
       <w:bookmarkEnd w:id="1"/>
       <w:r>
@@ -635,8 +647,8 @@
         <w:t xml:space="preserve"> See below for instructions on how to do this.</w:t>
       </w:r>
     </w:p>
+    <w:bookmarkEnd w:id="4"/>
     <w:bookmarkEnd w:id="5"/>
-    <w:bookmarkEnd w:id="6"/>
     <w:p>
       <w:pPr>
         <w:rPr>
@@ -664,10 +676,10 @@
           <w:szCs w:val="32"/>
         </w:rPr>
       </w:pPr>
-      <w:bookmarkStart w:id="7" w:name="OLE_LINK19"/>
-      <w:bookmarkStart w:id="8" w:name="OLE_LINK20"/>
-      <w:bookmarkStart w:id="9" w:name="OLE_LINK21"/>
-      <w:bookmarkStart w:id="10" w:name="OLE_LINK22"/>
+      <w:bookmarkStart w:id="6" w:name="OLE_LINK19"/>
+      <w:bookmarkStart w:id="7" w:name="OLE_LINK20"/>
+      <w:bookmarkStart w:id="8" w:name="OLE_LINK21"/>
+      <w:bookmarkStart w:id="9" w:name="OLE_LINK22"/>
       <w:r>
         <w:rPr>
           <w:rFonts w:ascii="Arial" w:eastAsia="Times New Roman" w:hAnsi="Arial" w:cs="Arial"/>
@@ -759,13 +771,13 @@
         </w:rPr>
         <w:t>.</w:t>
       </w:r>
-      <w:bookmarkStart w:id="11" w:name="OLE_LINK3"/>
-      <w:bookmarkStart w:id="12" w:name="OLE_LINK4"/>
+      <w:bookmarkStart w:id="10" w:name="OLE_LINK3"/>
+      <w:bookmarkStart w:id="11" w:name="OLE_LINK4"/>
+      <w:bookmarkEnd w:id="6"/>
       <w:bookmarkEnd w:id="7"/>
-      <w:bookmarkEnd w:id="8"/>
-    </w:p>
+    </w:p>
+    <w:bookmarkEnd w:id="8"/>
     <w:bookmarkEnd w:id="9"/>
-    <w:bookmarkEnd w:id="10"/>
     <w:p>
       <w:pPr>
         <w:rPr>
@@ -1197,9 +1209,9 @@
           <w:szCs w:val="32"/>
         </w:rPr>
       </w:pPr>
-      <w:bookmarkStart w:id="13" w:name="OLE_LINK7"/>
-      <w:bookmarkStart w:id="14" w:name="OLE_LINK8"/>
-      <w:bookmarkStart w:id="15" w:name="OLE_LINK9"/>
+      <w:bookmarkStart w:id="12" w:name="OLE_LINK7"/>
+      <w:bookmarkStart w:id="13" w:name="OLE_LINK8"/>
+      <w:bookmarkStart w:id="14" w:name="OLE_LINK9"/>
       <w:r>
         <w:rPr>
           <w:rFonts w:ascii="Arial" w:eastAsia="Times New Roman" w:hAnsi="Arial" w:cs="Arial"/>
@@ -1212,10 +1224,10 @@
         </w:rPr>
         <w:t xml:space="preserve">./devops/runLocally.sh </w:t>
       </w:r>
-      <w:bookmarkStart w:id="16" w:name="OLE_LINK54"/>
-      <w:bookmarkStart w:id="17" w:name="OLE_LINK55"/>
-      <w:bookmarkStart w:id="18" w:name="OLE_LINK5"/>
-      <w:bookmarkStart w:id="19" w:name="OLE_LINK6"/>
+      <w:bookmarkStart w:id="15" w:name="OLE_LINK54"/>
+      <w:bookmarkStart w:id="16" w:name="OLE_LINK55"/>
+      <w:bookmarkStart w:id="17" w:name="OLE_LINK5"/>
+      <w:bookmarkStart w:id="18" w:name="OLE_LINK6"/>
       <w:r>
         <w:rPr>
           <w:rFonts w:ascii="Arial" w:eastAsia="Times New Roman" w:hAnsi="Arial" w:cs="Arial"/>
@@ -1228,8 +1240,8 @@
         </w:rPr>
         <w:t>~/Desktop/Apps/SyncServerII/Private/Server/</w:t>
       </w:r>
-      <w:bookmarkStart w:id="20" w:name="OLE_LINK15"/>
-      <w:bookmarkStart w:id="21" w:name="OLE_LINK16"/>
+      <w:bookmarkStart w:id="19" w:name="OLE_LINK15"/>
+      <w:bookmarkStart w:id="20" w:name="OLE_LINK16"/>
       <w:r>
         <w:rPr>
           <w:rFonts w:ascii="Arial" w:eastAsia="Times New Roman" w:hAnsi="Arial" w:cs="Arial"/>
@@ -1242,88 +1254,445 @@
         </w:rPr>
         <w:t>ClientTesting-local.</w:t>
       </w:r>
+      <w:bookmarkEnd w:id="15"/>
       <w:bookmarkEnd w:id="16"/>
+      <w:r>
+        <w:rPr>
+          <w:rFonts w:ascii="Arial" w:eastAsia="Times New Roman" w:hAnsi="Arial" w:cs="Arial"/>
+          <w:bCs/>
+          <w:color w:val="04003F"/>
+          <w:spacing w:val="-8"/>
+          <w:kern w:val="36"/>
+          <w:sz w:val="32"/>
+          <w:szCs w:val="32"/>
+        </w:rPr>
+        <w:t>json</w:t>
+      </w:r>
+      <w:bookmarkEnd w:id="12"/>
+      <w:bookmarkEnd w:id="13"/>
+      <w:r>
+        <w:rPr>
+          <w:rFonts w:ascii="Arial" w:eastAsia="Times New Roman" w:hAnsi="Arial" w:cs="Arial"/>
+          <w:bCs/>
+          <w:color w:val="04003F"/>
+          <w:spacing w:val="-8"/>
+          <w:kern w:val="36"/>
+          <w:sz w:val="32"/>
+          <w:szCs w:val="32"/>
+        </w:rPr>
+        <w:t xml:space="preserve"> </w:t>
+      </w:r>
       <w:bookmarkEnd w:id="17"/>
-      <w:r>
-        <w:rPr>
-          <w:rFonts w:ascii="Arial" w:eastAsia="Times New Roman" w:hAnsi="Arial" w:cs="Arial"/>
-          <w:bCs/>
-          <w:color w:val="04003F"/>
-          <w:spacing w:val="-8"/>
-          <w:kern w:val="36"/>
-          <w:sz w:val="32"/>
-          <w:szCs w:val="32"/>
-        </w:rPr>
-        <w:t>json</w:t>
-      </w:r>
-      <w:bookmarkEnd w:id="13"/>
-      <w:bookmarkEnd w:id="14"/>
-      <w:r>
-        <w:rPr>
-          <w:rFonts w:ascii="Arial" w:eastAsia="Times New Roman" w:hAnsi="Arial" w:cs="Arial"/>
-          <w:bCs/>
-          <w:color w:val="04003F"/>
-          <w:spacing w:val="-8"/>
-          <w:kern w:val="36"/>
-          <w:sz w:val="32"/>
-          <w:szCs w:val="32"/>
-        </w:rPr>
-        <w:t xml:space="preserve"> </w:t>
-      </w:r>
       <w:bookmarkEnd w:id="18"/>
       <w:bookmarkEnd w:id="19"/>
       <w:bookmarkEnd w:id="20"/>
+      <w:r>
+        <w:rPr>
+          <w:rFonts w:ascii="Arial" w:eastAsia="Times New Roman" w:hAnsi="Arial" w:cs="Arial"/>
+          <w:bCs/>
+          <w:color w:val="04003F"/>
+          <w:spacing w:val="-8"/>
+          <w:kern w:val="36"/>
+          <w:sz w:val="32"/>
+          <w:szCs w:val="32"/>
+        </w:rPr>
+        <w:t>latest</w:t>
+      </w:r>
+    </w:p>
+    <w:p>
+      <w:pPr>
+        <w:rPr>
+          <w:rFonts w:ascii="Arial" w:eastAsia="Times New Roman" w:hAnsi="Arial" w:cs="Arial"/>
+          <w:bCs/>
+          <w:color w:val="04003F"/>
+          <w:spacing w:val="-8"/>
+          <w:kern w:val="36"/>
+          <w:sz w:val="32"/>
+          <w:szCs w:val="32"/>
+        </w:rPr>
+      </w:pPr>
+      <w:r>
+        <w:rPr>
+          <w:rFonts w:ascii="Arial" w:eastAsia="Times New Roman" w:hAnsi="Arial" w:cs="Arial"/>
+          <w:bCs/>
+          <w:color w:val="04003F"/>
+          <w:spacing w:val="-8"/>
+          <w:kern w:val="36"/>
+          <w:sz w:val="32"/>
+          <w:szCs w:val="32"/>
+        </w:rPr>
+        <w:t xml:space="preserve">(Or, </w:t>
+      </w:r>
+      <w:bookmarkStart w:id="21" w:name="OLE_LINK1"/>
+      <w:bookmarkStart w:id="22" w:name="OLE_LINK2"/>
+      <w:r>
+        <w:rPr>
+          <w:rFonts w:ascii="Arial" w:eastAsia="Times New Roman" w:hAnsi="Arial" w:cs="Arial"/>
+          <w:bCs/>
+          <w:color w:val="04003F"/>
+          <w:spacing w:val="-8"/>
+          <w:kern w:val="36"/>
+          <w:sz w:val="32"/>
+          <w:szCs w:val="32"/>
+        </w:rPr>
+        <w:t>./devops/runLocally.sh ~/Desktop/</w:t>
+      </w:r>
+      <w:proofErr w:type="spellStart"/>
+      <w:r>
+        <w:rPr>
+          <w:rFonts w:ascii="Arial" w:eastAsia="Times New Roman" w:hAnsi="Arial" w:cs="Arial"/>
+          <w:bCs/>
+          <w:color w:val="04003F"/>
+          <w:spacing w:val="-8"/>
+          <w:kern w:val="36"/>
+          <w:sz w:val="32"/>
+          <w:szCs w:val="32"/>
+        </w:rPr>
+        <w:t>NewSyncServer</w:t>
+      </w:r>
+      <w:proofErr w:type="spellEnd"/>
+      <w:r>
+        <w:rPr>
+          <w:rFonts w:ascii="Arial" w:eastAsia="Times New Roman" w:hAnsi="Arial" w:cs="Arial"/>
+          <w:bCs/>
+          <w:color w:val="04003F"/>
+          <w:spacing w:val="-8"/>
+          <w:kern w:val="36"/>
+          <w:sz w:val="32"/>
+          <w:szCs w:val="32"/>
+        </w:rPr>
+        <w:t>/Private/Server/</w:t>
+      </w:r>
+      <w:proofErr w:type="spellStart"/>
+      <w:r>
+        <w:rPr>
+          <w:rFonts w:ascii="Arial" w:eastAsia="Times New Roman" w:hAnsi="Arial" w:cs="Arial"/>
+          <w:bCs/>
+          <w:color w:val="04003F"/>
+          <w:spacing w:val="-8"/>
+          <w:kern w:val="36"/>
+          <w:sz w:val="32"/>
+          <w:szCs w:val="32"/>
+        </w:rPr>
+        <w:t>ServerTests.json</w:t>
+      </w:r>
       <w:bookmarkEnd w:id="21"/>
-      <w:r>
-        <w:rPr>
-          <w:rFonts w:ascii="Arial" w:eastAsia="Times New Roman" w:hAnsi="Arial" w:cs="Arial"/>
-          <w:bCs/>
-          <w:color w:val="04003F"/>
-          <w:spacing w:val="-8"/>
-          <w:kern w:val="36"/>
-          <w:sz w:val="32"/>
-          <w:szCs w:val="32"/>
-        </w:rPr>
-        <w:t>latest</w:t>
-      </w:r>
-    </w:p>
-    <w:p>
-      <w:pPr>
-        <w:rPr>
-          <w:rFonts w:ascii="Arial" w:eastAsia="Times New Roman" w:hAnsi="Arial" w:cs="Arial"/>
-          <w:bCs/>
-          <w:color w:val="04003F"/>
-          <w:spacing w:val="-8"/>
-          <w:kern w:val="36"/>
-          <w:sz w:val="32"/>
-          <w:szCs w:val="32"/>
-        </w:rPr>
-      </w:pPr>
-      <w:r>
-        <w:rPr>
-          <w:rFonts w:ascii="Arial" w:eastAsia="Times New Roman" w:hAnsi="Arial" w:cs="Arial"/>
-          <w:bCs/>
-          <w:color w:val="04003F"/>
-          <w:spacing w:val="-8"/>
-          <w:kern w:val="36"/>
-          <w:sz w:val="32"/>
-          <w:szCs w:val="32"/>
-        </w:rPr>
-        <w:t xml:space="preserve">(Or, </w:t>
-      </w:r>
-      <w:bookmarkStart w:id="22" w:name="OLE_LINK1"/>
-      <w:bookmarkStart w:id="23" w:name="OLE_LINK2"/>
-      <w:r>
-        <w:rPr>
-          <w:rFonts w:ascii="Arial" w:eastAsia="Times New Roman" w:hAnsi="Arial" w:cs="Arial"/>
-          <w:bCs/>
-          <w:color w:val="04003F"/>
-          <w:spacing w:val="-8"/>
-          <w:kern w:val="36"/>
-          <w:sz w:val="32"/>
-          <w:szCs w:val="32"/>
-        </w:rPr>
-        <w:t>./devops/runLocally.sh ~/Desktop/</w:t>
+      <w:bookmarkEnd w:id="22"/>
+      <w:proofErr w:type="spellEnd"/>
+      <w:r>
+        <w:rPr>
+          <w:rFonts w:ascii="Arial" w:eastAsia="Times New Roman" w:hAnsi="Arial" w:cs="Arial"/>
+          <w:bCs/>
+          <w:color w:val="04003F"/>
+          <w:spacing w:val="-8"/>
+          <w:kern w:val="36"/>
+          <w:sz w:val="32"/>
+          <w:szCs w:val="32"/>
+        </w:rPr>
+        <w:t>)</w:t>
+      </w:r>
+    </w:p>
+    <w:p>
+      <w:pPr>
+        <w:rPr>
+          <w:rFonts w:ascii="Arial" w:eastAsia="Times New Roman" w:hAnsi="Arial" w:cs="Arial"/>
+          <w:bCs/>
+          <w:color w:val="04003F"/>
+          <w:spacing w:val="-8"/>
+          <w:kern w:val="36"/>
+          <w:sz w:val="32"/>
+          <w:szCs w:val="32"/>
+        </w:rPr>
+      </w:pPr>
+    </w:p>
+    <w:p>
+      <w:pPr>
+        <w:rPr>
+          <w:rFonts w:ascii="Arial" w:eastAsia="Times New Roman" w:hAnsi="Arial" w:cs="Arial"/>
+          <w:bCs/>
+          <w:color w:val="04003F"/>
+          <w:spacing w:val="-8"/>
+          <w:kern w:val="36"/>
+          <w:sz w:val="32"/>
+          <w:szCs w:val="32"/>
+        </w:rPr>
+      </w:pPr>
+      <w:r>
+        <w:rPr>
+          <w:rFonts w:ascii="Arial" w:eastAsia="Times New Roman" w:hAnsi="Arial" w:cs="Arial"/>
+          <w:bCs/>
+          <w:color w:val="04003F"/>
+          <w:spacing w:val="-8"/>
+          <w:kern w:val="36"/>
+          <w:sz w:val="32"/>
+          <w:szCs w:val="32"/>
+        </w:rPr>
+        <w:t>If this succeeds, it will give no output and not return. If it fails, it will give no output and return to the command line. Look at the logs in this case.</w:t>
+      </w:r>
+    </w:p>
+    <w:p>
+      <w:pPr>
+        <w:rPr>
+          <w:rFonts w:ascii="Arial" w:eastAsia="Times New Roman" w:hAnsi="Arial" w:cs="Arial"/>
+          <w:bCs/>
+          <w:color w:val="04003F"/>
+          <w:spacing w:val="-8"/>
+          <w:kern w:val="36"/>
+          <w:sz w:val="32"/>
+          <w:szCs w:val="32"/>
+        </w:rPr>
+      </w:pPr>
+    </w:p>
+    <w:p>
+      <w:pPr>
+        <w:rPr>
+          <w:rFonts w:ascii="Arial" w:eastAsia="Times New Roman" w:hAnsi="Arial" w:cs="Arial"/>
+          <w:b/>
+          <w:bCs/>
+          <w:color w:val="04003F"/>
+          <w:spacing w:val="-8"/>
+          <w:kern w:val="36"/>
+          <w:sz w:val="32"/>
+          <w:szCs w:val="32"/>
+        </w:rPr>
+      </w:pPr>
+      <w:r>
+        <w:rPr>
+          <w:rFonts w:ascii="Arial" w:eastAsia="Times New Roman" w:hAnsi="Arial" w:cs="Arial"/>
+          <w:b/>
+          <w:bCs/>
+          <w:color w:val="04003F"/>
+          <w:spacing w:val="-8"/>
+          <w:kern w:val="36"/>
+          <w:sz w:val="32"/>
+          <w:szCs w:val="32"/>
+        </w:rPr>
+        <w:t>3</w:t>
+      </w:r>
+      <w:r>
+        <w:rPr>
+          <w:rFonts w:ascii="Arial" w:eastAsia="Times New Roman" w:hAnsi="Arial" w:cs="Arial"/>
+          <w:b/>
+          <w:bCs/>
+          <w:color w:val="04003F"/>
+          <w:spacing w:val="-8"/>
+          <w:kern w:val="36"/>
+          <w:sz w:val="32"/>
+          <w:szCs w:val="32"/>
+        </w:rPr>
+        <w:t>. Get the logs</w:t>
+      </w:r>
+    </w:p>
+    <w:p>
+      <w:pPr>
+        <w:rPr>
+          <w:rFonts w:ascii="Arial" w:eastAsia="Times New Roman" w:hAnsi="Arial" w:cs="Arial"/>
+          <w:bCs/>
+          <w:color w:val="04003F"/>
+          <w:spacing w:val="-8"/>
+          <w:kern w:val="36"/>
+          <w:sz w:val="32"/>
+          <w:szCs w:val="32"/>
+        </w:rPr>
+      </w:pPr>
+    </w:p>
+    <w:p>
+      <w:pPr>
+        <w:rPr>
+          <w:rFonts w:ascii="Arial" w:eastAsia="Times New Roman" w:hAnsi="Arial" w:cs="Arial"/>
+          <w:b/>
+          <w:bCs/>
+          <w:color w:val="04003F"/>
+          <w:spacing w:val="-8"/>
+          <w:kern w:val="36"/>
+          <w:sz w:val="32"/>
+          <w:szCs w:val="32"/>
+        </w:rPr>
+      </w:pPr>
+      <w:r>
+        <w:rPr>
+          <w:rFonts w:ascii="Arial" w:eastAsia="Times New Roman" w:hAnsi="Arial" w:cs="Arial"/>
+          <w:b/>
+          <w:bCs/>
+          <w:color w:val="04003F"/>
+          <w:spacing w:val="-8"/>
+          <w:kern w:val="36"/>
+          <w:sz w:val="32"/>
+          <w:szCs w:val="32"/>
+        </w:rPr>
+        <w:t xml:space="preserve">a) </w:t>
+      </w:r>
+      <w:r>
+        <w:rPr>
+          <w:rFonts w:ascii="Arial" w:eastAsia="Times New Roman" w:hAnsi="Arial" w:cs="Arial"/>
+          <w:b/>
+          <w:bCs/>
+          <w:color w:val="04003F"/>
+          <w:spacing w:val="-8"/>
+          <w:kern w:val="36"/>
+          <w:sz w:val="32"/>
+          <w:szCs w:val="32"/>
+        </w:rPr>
+        <w:t>O</w:t>
+      </w:r>
+      <w:r>
+        <w:rPr>
+          <w:rFonts w:ascii="Arial" w:eastAsia="Times New Roman" w:hAnsi="Arial" w:cs="Arial"/>
+          <w:b/>
+          <w:bCs/>
+          <w:color w:val="04003F"/>
+          <w:spacing w:val="-8"/>
+          <w:kern w:val="36"/>
+          <w:sz w:val="32"/>
+          <w:szCs w:val="32"/>
+        </w:rPr>
+        <w:t xml:space="preserve">pen a </w:t>
+      </w:r>
+      <w:r>
+        <w:rPr>
+          <w:rFonts w:ascii="Arial" w:eastAsia="Times New Roman" w:hAnsi="Arial" w:cs="Arial"/>
+          <w:b/>
+          <w:bCs/>
+          <w:color w:val="04003F"/>
+          <w:spacing w:val="-8"/>
+          <w:kern w:val="36"/>
+          <w:sz w:val="32"/>
+          <w:szCs w:val="32"/>
+        </w:rPr>
+        <w:t xml:space="preserve">new </w:t>
+      </w:r>
+      <w:r>
+        <w:rPr>
+          <w:rFonts w:ascii="Arial" w:eastAsia="Times New Roman" w:hAnsi="Arial" w:cs="Arial"/>
+          <w:b/>
+          <w:bCs/>
+          <w:color w:val="04003F"/>
+          <w:spacing w:val="-8"/>
+          <w:kern w:val="36"/>
+          <w:sz w:val="32"/>
+          <w:szCs w:val="32"/>
+        </w:rPr>
+        <w:t>terminal window</w:t>
+      </w:r>
+    </w:p>
+    <w:p>
+      <w:pPr>
+        <w:rPr>
+          <w:rFonts w:ascii="Arial" w:eastAsia="Times New Roman" w:hAnsi="Arial" w:cs="Arial"/>
+          <w:b/>
+          <w:bCs/>
+          <w:color w:val="04003F"/>
+          <w:spacing w:val="-8"/>
+          <w:kern w:val="36"/>
+          <w:sz w:val="32"/>
+          <w:szCs w:val="32"/>
+        </w:rPr>
+      </w:pPr>
+    </w:p>
+    <w:p>
+      <w:pPr>
+        <w:rPr>
+          <w:rFonts w:ascii="Arial" w:eastAsia="Times New Roman" w:hAnsi="Arial" w:cs="Arial"/>
+          <w:b/>
+          <w:bCs/>
+          <w:color w:val="04003F"/>
+          <w:spacing w:val="-8"/>
+          <w:kern w:val="36"/>
+          <w:sz w:val="32"/>
+          <w:szCs w:val="32"/>
+        </w:rPr>
+      </w:pPr>
+      <w:r>
+        <w:rPr>
+          <w:rFonts w:ascii="Arial" w:eastAsia="Times New Roman" w:hAnsi="Arial" w:cs="Arial"/>
+          <w:b/>
+          <w:bCs/>
+          <w:color w:val="04003F"/>
+          <w:spacing w:val="-8"/>
+          <w:kern w:val="36"/>
+          <w:sz w:val="32"/>
+          <w:szCs w:val="32"/>
+        </w:rPr>
+        <w:t xml:space="preserve">b) </w:t>
+      </w:r>
+      <w:r>
+        <w:rPr>
+          <w:rFonts w:ascii="Arial" w:eastAsia="Times New Roman" w:hAnsi="Arial" w:cs="Arial"/>
+          <w:b/>
+          <w:bCs/>
+          <w:color w:val="04003F"/>
+          <w:spacing w:val="-8"/>
+          <w:kern w:val="36"/>
+          <w:sz w:val="32"/>
+          <w:szCs w:val="32"/>
+        </w:rPr>
+        <w:t>Change into the directory</w:t>
+      </w:r>
+    </w:p>
+    <w:bookmarkEnd w:id="14"/>
+    <w:p>
+      <w:pPr>
+        <w:rPr>
+          <w:rFonts w:ascii="Arial" w:eastAsia="Times New Roman" w:hAnsi="Arial" w:cs="Arial"/>
+          <w:bCs/>
+          <w:color w:val="04003F"/>
+          <w:spacing w:val="-8"/>
+          <w:kern w:val="36"/>
+          <w:sz w:val="32"/>
+          <w:szCs w:val="32"/>
+        </w:rPr>
+      </w:pPr>
+      <w:r>
+        <w:rPr>
+          <w:rFonts w:ascii="Arial" w:eastAsia="Times New Roman" w:hAnsi="Arial" w:cs="Arial"/>
+          <w:bCs/>
+          <w:color w:val="04003F"/>
+          <w:spacing w:val="-8"/>
+          <w:kern w:val="36"/>
+          <w:sz w:val="32"/>
+          <w:szCs w:val="32"/>
+        </w:rPr>
+        <w:t xml:space="preserve"> </w:t>
+      </w:r>
+    </w:p>
+    <w:bookmarkEnd w:id="10"/>
+    <w:bookmarkEnd w:id="11"/>
+    <w:p>
+      <w:pPr>
+        <w:ind w:firstLine="720"/>
+        <w:rPr>
+          <w:rFonts w:ascii="Arial" w:eastAsia="Times New Roman" w:hAnsi="Arial" w:cs="Arial"/>
+          <w:bCs/>
+          <w:color w:val="04003F"/>
+          <w:spacing w:val="-8"/>
+          <w:kern w:val="36"/>
+          <w:sz w:val="32"/>
+          <w:szCs w:val="32"/>
+        </w:rPr>
+      </w:pPr>
+      <w:r>
+        <w:rPr>
+          <w:rFonts w:ascii="Arial" w:eastAsia="Times New Roman" w:hAnsi="Arial" w:cs="Arial"/>
+          <w:bCs/>
+          <w:color w:val="04003F"/>
+          <w:spacing w:val="-8"/>
+          <w:kern w:val="36"/>
+          <w:sz w:val="32"/>
+          <w:szCs w:val="32"/>
+        </w:rPr>
+        <w:t>cd ~/</w:t>
+      </w:r>
+      <w:r>
+        <w:rPr>
+          <w:rFonts w:ascii="Arial" w:eastAsia="Times New Roman" w:hAnsi="Arial" w:cs="Arial"/>
+          <w:bCs/>
+          <w:color w:val="04003F"/>
+          <w:spacing w:val="-8"/>
+          <w:kern w:val="36"/>
+          <w:sz w:val="32"/>
+          <w:szCs w:val="32"/>
+        </w:rPr>
+        <w:t>Desktop/Apps/</w:t>
       </w:r>
       <w:proofErr w:type="spellStart"/>
       <w:r>
@@ -1336,315 +1705,75 @@
           <w:sz w:val="32"/>
           <w:szCs w:val="32"/>
         </w:rPr>
-        <w:t>NewSyncServer</w:t>
+        <w:t>SyncServer.Ru</w:t>
+      </w:r>
+      <w:r>
+        <w:rPr>
+          <w:rFonts w:ascii="Arial" w:eastAsia="Times New Roman" w:hAnsi="Arial" w:cs="Arial"/>
+          <w:bCs/>
+          <w:color w:val="04003F"/>
+          <w:spacing w:val="-8"/>
+          <w:kern w:val="36"/>
+          <w:sz w:val="32"/>
+          <w:szCs w:val="32"/>
+        </w:rPr>
+        <w:t>n</w:t>
       </w:r>
       <w:proofErr w:type="spellEnd"/>
-      <w:r>
-        <w:rPr>
-          <w:rFonts w:ascii="Arial" w:eastAsia="Times New Roman" w:hAnsi="Arial" w:cs="Arial"/>
-          <w:bCs/>
-          <w:color w:val="04003F"/>
-          <w:spacing w:val="-8"/>
-          <w:kern w:val="36"/>
-          <w:sz w:val="32"/>
-          <w:szCs w:val="32"/>
-        </w:rPr>
-        <w:t>/Private/Server/</w:t>
-      </w:r>
-      <w:proofErr w:type="spellStart"/>
-      <w:r>
-        <w:rPr>
-          <w:rFonts w:ascii="Arial" w:eastAsia="Times New Roman" w:hAnsi="Arial" w:cs="Arial"/>
-          <w:bCs/>
-          <w:color w:val="04003F"/>
-          <w:spacing w:val="-8"/>
-          <w:kern w:val="36"/>
-          <w:sz w:val="32"/>
-          <w:szCs w:val="32"/>
-        </w:rPr>
-        <w:t>ServerTests.json</w:t>
-      </w:r>
-      <w:bookmarkEnd w:id="22"/>
-      <w:bookmarkEnd w:id="23"/>
-      <w:proofErr w:type="spellEnd"/>
-      <w:r>
-        <w:rPr>
-          <w:rFonts w:ascii="Arial" w:eastAsia="Times New Roman" w:hAnsi="Arial" w:cs="Arial"/>
-          <w:bCs/>
-          <w:color w:val="04003F"/>
-          <w:spacing w:val="-8"/>
-          <w:kern w:val="36"/>
-          <w:sz w:val="32"/>
-          <w:szCs w:val="32"/>
-        </w:rPr>
-        <w:t>)</w:t>
-      </w:r>
-    </w:p>
-    <w:p>
-      <w:pPr>
-        <w:rPr>
-          <w:rFonts w:ascii="Arial" w:eastAsia="Times New Roman" w:hAnsi="Arial" w:cs="Arial"/>
-          <w:bCs/>
-          <w:color w:val="04003F"/>
-          <w:spacing w:val="-8"/>
-          <w:kern w:val="36"/>
-          <w:sz w:val="32"/>
-          <w:szCs w:val="32"/>
-        </w:rPr>
-      </w:pPr>
-    </w:p>
-    <w:p>
-      <w:pPr>
-        <w:rPr>
-          <w:rFonts w:ascii="Arial" w:eastAsia="Times New Roman" w:hAnsi="Arial" w:cs="Arial"/>
-          <w:bCs/>
-          <w:color w:val="04003F"/>
-          <w:spacing w:val="-8"/>
-          <w:kern w:val="36"/>
-          <w:sz w:val="32"/>
-          <w:szCs w:val="32"/>
-        </w:rPr>
-      </w:pPr>
-      <w:r>
-        <w:rPr>
-          <w:rFonts w:ascii="Arial" w:eastAsia="Times New Roman" w:hAnsi="Arial" w:cs="Arial"/>
-          <w:bCs/>
-          <w:color w:val="04003F"/>
-          <w:spacing w:val="-8"/>
-          <w:kern w:val="36"/>
-          <w:sz w:val="32"/>
-          <w:szCs w:val="32"/>
-        </w:rPr>
-        <w:t>If this succeeds, it will give no output and not return. If it fails, it will give no output and return to the command line. Look at the logs in this case.</w:t>
-      </w:r>
-    </w:p>
-    <w:p>
-      <w:pPr>
-        <w:rPr>
-          <w:rFonts w:ascii="Arial" w:eastAsia="Times New Roman" w:hAnsi="Arial" w:cs="Arial"/>
-          <w:bCs/>
-          <w:color w:val="04003F"/>
-          <w:spacing w:val="-8"/>
-          <w:kern w:val="36"/>
-          <w:sz w:val="32"/>
-          <w:szCs w:val="32"/>
-        </w:rPr>
-      </w:pPr>
-    </w:p>
-    <w:p>
-      <w:pPr>
-        <w:rPr>
-          <w:rFonts w:ascii="Arial" w:eastAsia="Times New Roman" w:hAnsi="Arial" w:cs="Arial"/>
-          <w:b/>
-          <w:bCs/>
-          <w:color w:val="04003F"/>
-          <w:spacing w:val="-8"/>
-          <w:kern w:val="36"/>
-          <w:sz w:val="32"/>
-          <w:szCs w:val="32"/>
-        </w:rPr>
-      </w:pPr>
-      <w:r>
-        <w:rPr>
-          <w:rFonts w:ascii="Arial" w:eastAsia="Times New Roman" w:hAnsi="Arial" w:cs="Arial"/>
-          <w:b/>
-          <w:bCs/>
-          <w:color w:val="04003F"/>
-          <w:spacing w:val="-8"/>
-          <w:kern w:val="36"/>
-          <w:sz w:val="32"/>
-          <w:szCs w:val="32"/>
-        </w:rPr>
-        <w:t>3</w:t>
-      </w:r>
-      <w:r>
-        <w:rPr>
-          <w:rFonts w:ascii="Arial" w:eastAsia="Times New Roman" w:hAnsi="Arial" w:cs="Arial"/>
-          <w:b/>
-          <w:bCs/>
-          <w:color w:val="04003F"/>
-          <w:spacing w:val="-8"/>
-          <w:kern w:val="36"/>
-          <w:sz w:val="32"/>
-          <w:szCs w:val="32"/>
-        </w:rPr>
-        <w:t>. Get the logs</w:t>
-      </w:r>
-    </w:p>
-    <w:p>
-      <w:pPr>
-        <w:rPr>
-          <w:rFonts w:ascii="Arial" w:eastAsia="Times New Roman" w:hAnsi="Arial" w:cs="Arial"/>
-          <w:bCs/>
-          <w:color w:val="04003F"/>
-          <w:spacing w:val="-8"/>
-          <w:kern w:val="36"/>
-          <w:sz w:val="32"/>
-          <w:szCs w:val="32"/>
-        </w:rPr>
-      </w:pPr>
-    </w:p>
-    <w:p>
-      <w:pPr>
-        <w:rPr>
-          <w:rFonts w:ascii="Arial" w:eastAsia="Times New Roman" w:hAnsi="Arial" w:cs="Arial"/>
-          <w:b/>
-          <w:bCs/>
-          <w:color w:val="04003F"/>
-          <w:spacing w:val="-8"/>
-          <w:kern w:val="36"/>
-          <w:sz w:val="32"/>
-          <w:szCs w:val="32"/>
-        </w:rPr>
-      </w:pPr>
-      <w:r>
-        <w:rPr>
-          <w:rFonts w:ascii="Arial" w:eastAsia="Times New Roman" w:hAnsi="Arial" w:cs="Arial"/>
-          <w:b/>
-          <w:bCs/>
-          <w:color w:val="04003F"/>
-          <w:spacing w:val="-8"/>
-          <w:kern w:val="36"/>
-          <w:sz w:val="32"/>
-          <w:szCs w:val="32"/>
-        </w:rPr>
-        <w:t xml:space="preserve">a) </w:t>
-      </w:r>
-      <w:r>
-        <w:rPr>
-          <w:rFonts w:ascii="Arial" w:eastAsia="Times New Roman" w:hAnsi="Arial" w:cs="Arial"/>
-          <w:b/>
-          <w:bCs/>
-          <w:color w:val="04003F"/>
-          <w:spacing w:val="-8"/>
-          <w:kern w:val="36"/>
-          <w:sz w:val="32"/>
-          <w:szCs w:val="32"/>
-        </w:rPr>
-        <w:t>O</w:t>
-      </w:r>
-      <w:r>
-        <w:rPr>
-          <w:rFonts w:ascii="Arial" w:eastAsia="Times New Roman" w:hAnsi="Arial" w:cs="Arial"/>
-          <w:b/>
-          <w:bCs/>
-          <w:color w:val="04003F"/>
-          <w:spacing w:val="-8"/>
-          <w:kern w:val="36"/>
-          <w:sz w:val="32"/>
-          <w:szCs w:val="32"/>
-        </w:rPr>
-        <w:t xml:space="preserve">pen a </w:t>
-      </w:r>
-      <w:r>
-        <w:rPr>
-          <w:rFonts w:ascii="Arial" w:eastAsia="Times New Roman" w:hAnsi="Arial" w:cs="Arial"/>
-          <w:b/>
-          <w:bCs/>
-          <w:color w:val="04003F"/>
-          <w:spacing w:val="-8"/>
-          <w:kern w:val="36"/>
-          <w:sz w:val="32"/>
-          <w:szCs w:val="32"/>
-        </w:rPr>
-        <w:t xml:space="preserve">new </w:t>
-      </w:r>
-      <w:r>
-        <w:rPr>
-          <w:rFonts w:ascii="Arial" w:eastAsia="Times New Roman" w:hAnsi="Arial" w:cs="Arial"/>
-          <w:b/>
-          <w:bCs/>
-          <w:color w:val="04003F"/>
-          <w:spacing w:val="-8"/>
-          <w:kern w:val="36"/>
-          <w:sz w:val="32"/>
-          <w:szCs w:val="32"/>
-        </w:rPr>
-        <w:t>terminal window</w:t>
-      </w:r>
-    </w:p>
-    <w:p>
-      <w:pPr>
-        <w:rPr>
-          <w:rFonts w:ascii="Arial" w:eastAsia="Times New Roman" w:hAnsi="Arial" w:cs="Arial"/>
-          <w:b/>
-          <w:bCs/>
-          <w:color w:val="04003F"/>
-          <w:spacing w:val="-8"/>
-          <w:kern w:val="36"/>
-          <w:sz w:val="32"/>
-          <w:szCs w:val="32"/>
-        </w:rPr>
-      </w:pPr>
-    </w:p>
-    <w:p>
-      <w:pPr>
-        <w:rPr>
-          <w:rFonts w:ascii="Arial" w:eastAsia="Times New Roman" w:hAnsi="Arial" w:cs="Arial"/>
-          <w:b/>
-          <w:bCs/>
-          <w:color w:val="04003F"/>
-          <w:spacing w:val="-8"/>
-          <w:kern w:val="36"/>
-          <w:sz w:val="32"/>
-          <w:szCs w:val="32"/>
-        </w:rPr>
-      </w:pPr>
-      <w:r>
-        <w:rPr>
-          <w:rFonts w:ascii="Arial" w:eastAsia="Times New Roman" w:hAnsi="Arial" w:cs="Arial"/>
-          <w:b/>
-          <w:bCs/>
-          <w:color w:val="04003F"/>
-          <w:spacing w:val="-8"/>
-          <w:kern w:val="36"/>
-          <w:sz w:val="32"/>
-          <w:szCs w:val="32"/>
-        </w:rPr>
-        <w:t xml:space="preserve">b) </w:t>
-      </w:r>
-      <w:r>
-        <w:rPr>
-          <w:rFonts w:ascii="Arial" w:eastAsia="Times New Roman" w:hAnsi="Arial" w:cs="Arial"/>
-          <w:b/>
-          <w:bCs/>
-          <w:color w:val="04003F"/>
-          <w:spacing w:val="-8"/>
-          <w:kern w:val="36"/>
-          <w:sz w:val="32"/>
-          <w:szCs w:val="32"/>
-        </w:rPr>
-        <w:t>Change into the directory</w:t>
-      </w:r>
-    </w:p>
-    <w:bookmarkEnd w:id="15"/>
-    <w:p>
-      <w:pPr>
-        <w:rPr>
-          <w:rFonts w:ascii="Arial" w:eastAsia="Times New Roman" w:hAnsi="Arial" w:cs="Arial"/>
-          <w:bCs/>
-          <w:color w:val="04003F"/>
-          <w:spacing w:val="-8"/>
-          <w:kern w:val="36"/>
-          <w:sz w:val="32"/>
-          <w:szCs w:val="32"/>
-        </w:rPr>
-      </w:pPr>
-      <w:r>
-        <w:rPr>
-          <w:rFonts w:ascii="Arial" w:eastAsia="Times New Roman" w:hAnsi="Arial" w:cs="Arial"/>
-          <w:bCs/>
-          <w:color w:val="04003F"/>
-          <w:spacing w:val="-8"/>
-          <w:kern w:val="36"/>
-          <w:sz w:val="32"/>
-          <w:szCs w:val="32"/>
-        </w:rPr>
-        <w:t xml:space="preserve"> </w:t>
-      </w:r>
-    </w:p>
-    <w:bookmarkEnd w:id="11"/>
-    <w:bookmarkEnd w:id="12"/>
+    </w:p>
+    <w:p>
+      <w:pPr>
+        <w:rPr>
+          <w:rFonts w:ascii="Arial" w:eastAsia="Times New Roman" w:hAnsi="Arial" w:cs="Arial"/>
+          <w:bCs/>
+          <w:color w:val="04003F"/>
+          <w:spacing w:val="-8"/>
+          <w:kern w:val="36"/>
+          <w:sz w:val="32"/>
+          <w:szCs w:val="32"/>
+        </w:rPr>
+      </w:pPr>
+    </w:p>
+    <w:p>
+      <w:pPr>
+        <w:rPr>
+          <w:rFonts w:ascii="Arial" w:eastAsia="Times New Roman" w:hAnsi="Arial" w:cs="Arial"/>
+          <w:b/>
+          <w:bCs/>
+          <w:color w:val="04003F"/>
+          <w:spacing w:val="-8"/>
+          <w:kern w:val="36"/>
+          <w:sz w:val="32"/>
+          <w:szCs w:val="32"/>
+        </w:rPr>
+      </w:pPr>
+      <w:r>
+        <w:rPr>
+          <w:rFonts w:ascii="Arial" w:eastAsia="Times New Roman" w:hAnsi="Arial" w:cs="Arial"/>
+          <w:b/>
+          <w:bCs/>
+          <w:color w:val="04003F"/>
+          <w:spacing w:val="-8"/>
+          <w:kern w:val="36"/>
+          <w:sz w:val="32"/>
+          <w:szCs w:val="32"/>
+        </w:rPr>
+        <w:t>c) tail the log</w:t>
+      </w:r>
+    </w:p>
+    <w:p>
+      <w:pPr>
+        <w:rPr>
+          <w:rFonts w:ascii="Arial" w:eastAsia="Times New Roman" w:hAnsi="Arial" w:cs="Arial"/>
+          <w:bCs/>
+          <w:color w:val="04003F"/>
+          <w:spacing w:val="-8"/>
+          <w:kern w:val="36"/>
+          <w:sz w:val="32"/>
+          <w:szCs w:val="32"/>
+        </w:rPr>
+      </w:pPr>
+    </w:p>
     <w:p>
       <w:pPr>
         <w:ind w:firstLine="720"/>
@@ -1668,123 +1797,6 @@
           <w:sz w:val="32"/>
           <w:szCs w:val="32"/>
         </w:rPr>
-        <w:t>cd ~/</w:t>
-      </w:r>
-      <w:r>
-        <w:rPr>
-          <w:rFonts w:ascii="Arial" w:eastAsia="Times New Roman" w:hAnsi="Arial" w:cs="Arial"/>
-          <w:bCs/>
-          <w:color w:val="04003F"/>
-          <w:spacing w:val="-8"/>
-          <w:kern w:val="36"/>
-          <w:sz w:val="32"/>
-          <w:szCs w:val="32"/>
-        </w:rPr>
-        <w:t>Desktop/Apps/</w:t>
-      </w:r>
-      <w:proofErr w:type="spellStart"/>
-      <w:r>
-        <w:rPr>
-          <w:rFonts w:ascii="Arial" w:eastAsia="Times New Roman" w:hAnsi="Arial" w:cs="Arial"/>
-          <w:bCs/>
-          <w:color w:val="04003F"/>
-          <w:spacing w:val="-8"/>
-          <w:kern w:val="36"/>
-          <w:sz w:val="32"/>
-          <w:szCs w:val="32"/>
-        </w:rPr>
-        <w:t>SyncServer.Ru</w:t>
-      </w:r>
-      <w:r>
-        <w:rPr>
-          <w:rFonts w:ascii="Arial" w:eastAsia="Times New Roman" w:hAnsi="Arial" w:cs="Arial"/>
-          <w:bCs/>
-          <w:color w:val="04003F"/>
-          <w:spacing w:val="-8"/>
-          <w:kern w:val="36"/>
-          <w:sz w:val="32"/>
-          <w:szCs w:val="32"/>
-        </w:rPr>
-        <w:t>n</w:t>
-      </w:r>
-      <w:proofErr w:type="spellEnd"/>
-    </w:p>
-    <w:p>
-      <w:pPr>
-        <w:rPr>
-          <w:rFonts w:ascii="Arial" w:eastAsia="Times New Roman" w:hAnsi="Arial" w:cs="Arial"/>
-          <w:bCs/>
-          <w:color w:val="04003F"/>
-          <w:spacing w:val="-8"/>
-          <w:kern w:val="36"/>
-          <w:sz w:val="32"/>
-          <w:szCs w:val="32"/>
-        </w:rPr>
-      </w:pPr>
-    </w:p>
-    <w:p>
-      <w:pPr>
-        <w:rPr>
-          <w:rFonts w:ascii="Arial" w:eastAsia="Times New Roman" w:hAnsi="Arial" w:cs="Arial"/>
-          <w:b/>
-          <w:bCs/>
-          <w:color w:val="04003F"/>
-          <w:spacing w:val="-8"/>
-          <w:kern w:val="36"/>
-          <w:sz w:val="32"/>
-          <w:szCs w:val="32"/>
-        </w:rPr>
-      </w:pPr>
-      <w:r>
-        <w:rPr>
-          <w:rFonts w:ascii="Arial" w:eastAsia="Times New Roman" w:hAnsi="Arial" w:cs="Arial"/>
-          <w:b/>
-          <w:bCs/>
-          <w:color w:val="04003F"/>
-          <w:spacing w:val="-8"/>
-          <w:kern w:val="36"/>
-          <w:sz w:val="32"/>
-          <w:szCs w:val="32"/>
-        </w:rPr>
-        <w:t>c) tail the log</w:t>
-      </w:r>
-    </w:p>
-    <w:p>
-      <w:pPr>
-        <w:rPr>
-          <w:rFonts w:ascii="Arial" w:eastAsia="Times New Roman" w:hAnsi="Arial" w:cs="Arial"/>
-          <w:bCs/>
-          <w:color w:val="04003F"/>
-          <w:spacing w:val="-8"/>
-          <w:kern w:val="36"/>
-          <w:sz w:val="32"/>
-          <w:szCs w:val="32"/>
-        </w:rPr>
-      </w:pPr>
-    </w:p>
-    <w:p>
-      <w:pPr>
-        <w:ind w:firstLine="720"/>
-        <w:rPr>
-          <w:rFonts w:ascii="Arial" w:eastAsia="Times New Roman" w:hAnsi="Arial" w:cs="Arial"/>
-          <w:bCs/>
-          <w:color w:val="04003F"/>
-          <w:spacing w:val="-8"/>
-          <w:kern w:val="36"/>
-          <w:sz w:val="32"/>
-          <w:szCs w:val="32"/>
-        </w:rPr>
-      </w:pPr>
-      <w:r>
-        <w:rPr>
-          <w:rFonts w:ascii="Arial" w:eastAsia="Times New Roman" w:hAnsi="Arial" w:cs="Arial"/>
-          <w:bCs/>
-          <w:color w:val="04003F"/>
-          <w:spacing w:val="-8"/>
-          <w:kern w:val="36"/>
-          <w:sz w:val="32"/>
-          <w:szCs w:val="32"/>
-        </w:rPr>
         <w:t>tail -f output.log</w:t>
       </w:r>
     </w:p>
@@ -1879,8 +1891,8 @@
           <w:szCs w:val="32"/>
         </w:rPr>
       </w:pPr>
-      <w:bookmarkStart w:id="24" w:name="OLE_LINK27"/>
-      <w:bookmarkStart w:id="25" w:name="OLE_LINK28"/>
+      <w:bookmarkStart w:id="23" w:name="OLE_LINK27"/>
+      <w:bookmarkStart w:id="24" w:name="OLE_LINK28"/>
       <w:r>
         <w:rPr>
           <w:rFonts w:ascii="Arial" w:eastAsia="Times New Roman" w:hAnsi="Arial" w:cs="Arial"/>
@@ -1894,25 +1906,25 @@
         <w:t>From a browser:</w:t>
       </w:r>
     </w:p>
+    <w:bookmarkEnd w:id="23"/>
     <w:bookmarkEnd w:id="24"/>
-    <w:bookmarkEnd w:id="25"/>
-    <w:p>
-      <w:pPr>
-        <w:rPr>
-          <w:rFonts w:ascii="Arial" w:eastAsia="Times New Roman" w:hAnsi="Arial" w:cs="Arial"/>
-          <w:bCs/>
-          <w:color w:val="04003F"/>
-          <w:spacing w:val="-8"/>
-          <w:kern w:val="36"/>
-          <w:sz w:val="32"/>
-          <w:szCs w:val="32"/>
-        </w:rPr>
-      </w:pPr>
-    </w:p>
-    <w:bookmarkStart w:id="26" w:name="OLE_LINK11"/>
-    <w:bookmarkStart w:id="27" w:name="OLE_LINK12"/>
-    <w:bookmarkStart w:id="28" w:name="OLE_LINK13"/>
-    <w:bookmarkStart w:id="29" w:name="OLE_LINK14"/>
+    <w:p>
+      <w:pPr>
+        <w:rPr>
+          <w:rFonts w:ascii="Arial" w:eastAsia="Times New Roman" w:hAnsi="Arial" w:cs="Arial"/>
+          <w:bCs/>
+          <w:color w:val="04003F"/>
+          <w:spacing w:val="-8"/>
+          <w:kern w:val="36"/>
+          <w:sz w:val="32"/>
+          <w:szCs w:val="32"/>
+        </w:rPr>
+      </w:pPr>
+    </w:p>
+    <w:bookmarkStart w:id="25" w:name="OLE_LINK11"/>
+    <w:bookmarkStart w:id="26" w:name="OLE_LINK12"/>
+    <w:bookmarkStart w:id="27" w:name="OLE_LINK13"/>
+    <w:bookmarkStart w:id="28" w:name="OLE_LINK14"/>
     <w:p>
       <w:pPr>
         <w:rPr>
@@ -1997,8 +2009,8 @@
         </w:rPr>
         <w:t>http://localhost:8080/HealthCheck</w:t>
       </w:r>
+      <w:bookmarkEnd w:id="25"/>
       <w:bookmarkEnd w:id="26"/>
-      <w:bookmarkEnd w:id="27"/>
       <w:r>
         <w:rPr>
           <w:rStyle w:val="Hyperlink"/>
@@ -2024,8 +2036,8 @@
         <w:fldChar w:fldCharType="end"/>
       </w:r>
     </w:p>
+    <w:bookmarkEnd w:id="27"/>
     <w:bookmarkEnd w:id="28"/>
-    <w:bookmarkEnd w:id="29"/>
     <w:p>
       <w:pPr>
         <w:rPr>
@@ -2148,16 +2160,16 @@
       <w:pPr>
         <w:pStyle w:val="Heading1"/>
       </w:pPr>
-      <w:bookmarkStart w:id="30" w:name="_Toc42193606"/>
+      <w:bookmarkStart w:id="29" w:name="_Toc42193606"/>
+      <w:bookmarkStart w:id="30" w:name="_Toc49102041"/>
       <w:bookmarkStart w:id="31" w:name="OLE_LINK39"/>
       <w:bookmarkStart w:id="32" w:name="OLE_LINK40"/>
-      <w:bookmarkStart w:id="33" w:name="_Toc49102041"/>
       <w:r>
         <w:lastRenderedPageBreak/>
         <w:t>Building server</w:t>
       </w:r>
+      <w:bookmarkEnd w:id="29"/>
       <w:bookmarkEnd w:id="30"/>
-      <w:bookmarkEnd w:id="33"/>
     </w:p>
     <w:bookmarkEnd w:id="31"/>
     <w:bookmarkEnd w:id="32"/>
@@ -2293,8 +2305,8 @@
           <w:szCs w:val="32"/>
         </w:rPr>
       </w:pPr>
-      <w:bookmarkStart w:id="34" w:name="OLE_LINK25"/>
-      <w:bookmarkStart w:id="35" w:name="OLE_LINK26"/>
+      <w:bookmarkStart w:id="33" w:name="OLE_LINK25"/>
+      <w:bookmarkStart w:id="34" w:name="OLE_LINK26"/>
       <w:r>
         <w:rPr>
           <w:rFonts w:ascii="Arial" w:eastAsia="Times New Roman" w:hAnsi="Arial" w:cs="Arial"/>
@@ -2336,12 +2348,12 @@
       </w:r>
     </w:p>
     <w:p>
-      <w:bookmarkStart w:id="36" w:name="OLE_LINK23"/>
-      <w:bookmarkStart w:id="37" w:name="OLE_LINK24"/>
-      <w:bookmarkStart w:id="38" w:name="OLE_LINK31"/>
-      <w:bookmarkStart w:id="39" w:name="OLE_LINK32"/>
+      <w:bookmarkStart w:id="35" w:name="OLE_LINK23"/>
+      <w:bookmarkStart w:id="36" w:name="OLE_LINK24"/>
+      <w:bookmarkStart w:id="37" w:name="OLE_LINK31"/>
+      <w:bookmarkStart w:id="38" w:name="OLE_LINK32"/>
+      <w:bookmarkEnd w:id="33"/>
       <w:bookmarkEnd w:id="34"/>
-      <w:bookmarkEnd w:id="35"/>
     </w:p>
     <w:p>
       <w:r>
@@ -2398,189 +2410,191 @@
         </w:rPr>
       </w:pPr>
     </w:p>
+    <w:bookmarkEnd w:id="35"/>
     <w:bookmarkEnd w:id="36"/>
     <w:bookmarkEnd w:id="37"/>
     <w:bookmarkEnd w:id="38"/>
+    <w:p>
+      <w:pPr>
+        <w:rPr>
+          <w:rFonts w:ascii="Arial" w:eastAsia="Times New Roman" w:hAnsi="Arial" w:cs="Arial"/>
+          <w:b/>
+          <w:bCs/>
+          <w:color w:val="04003F"/>
+          <w:spacing w:val="-8"/>
+          <w:kern w:val="36"/>
+          <w:sz w:val="32"/>
+          <w:szCs w:val="32"/>
+        </w:rPr>
+      </w:pPr>
+      <w:r>
+        <w:rPr>
+          <w:rFonts w:ascii="Arial" w:eastAsia="Times New Roman" w:hAnsi="Arial" w:cs="Arial"/>
+          <w:b/>
+          <w:bCs/>
+          <w:color w:val="04003F"/>
+          <w:spacing w:val="-8"/>
+          <w:kern w:val="36"/>
+          <w:sz w:val="32"/>
+          <w:szCs w:val="32"/>
+        </w:rPr>
+        <w:t xml:space="preserve">3. In the </w:t>
+      </w:r>
+      <w:r>
+        <w:rPr>
+          <w:rFonts w:ascii="Arial" w:eastAsia="Times New Roman" w:hAnsi="Arial" w:cs="Arial"/>
+          <w:b/>
+          <w:bCs/>
+          <w:color w:val="04003F"/>
+          <w:spacing w:val="-8"/>
+          <w:kern w:val="36"/>
+          <w:sz w:val="32"/>
+          <w:szCs w:val="32"/>
+        </w:rPr>
+        <w:t xml:space="preserve">Docker </w:t>
+      </w:r>
+      <w:r>
+        <w:rPr>
+          <w:rFonts w:ascii="Arial" w:eastAsia="Times New Roman" w:hAnsi="Arial" w:cs="Arial"/>
+          <w:b/>
+          <w:bCs/>
+          <w:color w:val="04003F"/>
+          <w:spacing w:val="-8"/>
+          <w:kern w:val="36"/>
+          <w:sz w:val="32"/>
+          <w:szCs w:val="32"/>
+        </w:rPr>
+        <w:t>container</w:t>
+      </w:r>
+      <w:r>
+        <w:rPr>
+          <w:rFonts w:ascii="Arial" w:eastAsia="Times New Roman" w:hAnsi="Arial" w:cs="Arial"/>
+          <w:b/>
+          <w:bCs/>
+          <w:color w:val="04003F"/>
+          <w:spacing w:val="-8"/>
+          <w:kern w:val="36"/>
+          <w:sz w:val="32"/>
+          <w:szCs w:val="32"/>
+        </w:rPr>
+        <w:t xml:space="preserve"> Terminal</w:t>
+      </w:r>
+    </w:p>
+    <w:p>
+      <w:pPr>
+        <w:rPr>
+          <w:rFonts w:ascii="Arial" w:eastAsia="Times New Roman" w:hAnsi="Arial" w:cs="Arial"/>
+          <w:b/>
+          <w:bCs/>
+          <w:color w:val="04003F"/>
+          <w:spacing w:val="-8"/>
+          <w:kern w:val="36"/>
+          <w:sz w:val="32"/>
+          <w:szCs w:val="32"/>
+        </w:rPr>
+      </w:pPr>
+    </w:p>
+    <w:p>
+      <w:pPr>
+        <w:rPr>
+          <w:rFonts w:ascii="Courier" w:eastAsia="Times New Roman" w:hAnsi="Courier" w:cs="Arial"/>
+          <w:bCs/>
+          <w:color w:val="04003F"/>
+          <w:spacing w:val="-8"/>
+          <w:kern w:val="36"/>
+          <w:sz w:val="28"/>
+          <w:szCs w:val="54"/>
+        </w:rPr>
+      </w:pPr>
+      <w:bookmarkStart w:id="39" w:name="OLE_LINK33"/>
+      <w:bookmarkStart w:id="40" w:name="OLE_LINK34"/>
+      <w:bookmarkStart w:id="41" w:name="OLE_LINK37"/>
+      <w:bookmarkStart w:id="42" w:name="OLE_LINK38"/>
+      <w:r>
+        <w:rPr>
+          <w:rFonts w:ascii="Courier" w:eastAsia="Times New Roman" w:hAnsi="Courier" w:cs="Arial"/>
+          <w:bCs/>
+          <w:color w:val="04003F"/>
+          <w:spacing w:val="-8"/>
+          <w:kern w:val="36"/>
+          <w:sz w:val="28"/>
+          <w:szCs w:val="54"/>
+        </w:rPr>
+        <w:t>cd root/Apps/</w:t>
+      </w:r>
+      <w:proofErr w:type="spellStart"/>
+      <w:r>
+        <w:rPr>
+          <w:rFonts w:ascii="Courier" w:eastAsia="Times New Roman" w:hAnsi="Courier" w:cs="Arial"/>
+          <w:bCs/>
+          <w:color w:val="04003F"/>
+          <w:spacing w:val="-8"/>
+          <w:kern w:val="36"/>
+          <w:sz w:val="28"/>
+          <w:szCs w:val="54"/>
+        </w:rPr>
+        <w:t>ServerMain</w:t>
+      </w:r>
+      <w:proofErr w:type="spellEnd"/>
+    </w:p>
     <w:bookmarkEnd w:id="39"/>
-    <w:p>
-      <w:pPr>
-        <w:rPr>
-          <w:rFonts w:ascii="Arial" w:eastAsia="Times New Roman" w:hAnsi="Arial" w:cs="Arial"/>
-          <w:b/>
-          <w:bCs/>
-          <w:color w:val="04003F"/>
-          <w:spacing w:val="-8"/>
-          <w:kern w:val="36"/>
-          <w:sz w:val="32"/>
-          <w:szCs w:val="32"/>
-        </w:rPr>
-      </w:pPr>
-      <w:r>
-        <w:rPr>
-          <w:rFonts w:ascii="Arial" w:eastAsia="Times New Roman" w:hAnsi="Arial" w:cs="Arial"/>
-          <w:b/>
-          <w:bCs/>
-          <w:color w:val="04003F"/>
-          <w:spacing w:val="-8"/>
-          <w:kern w:val="36"/>
-          <w:sz w:val="32"/>
-          <w:szCs w:val="32"/>
-        </w:rPr>
-        <w:t xml:space="preserve">3. In the </w:t>
-      </w:r>
-      <w:r>
-        <w:rPr>
-          <w:rFonts w:ascii="Arial" w:eastAsia="Times New Roman" w:hAnsi="Arial" w:cs="Arial"/>
-          <w:b/>
-          <w:bCs/>
-          <w:color w:val="04003F"/>
-          <w:spacing w:val="-8"/>
-          <w:kern w:val="36"/>
-          <w:sz w:val="32"/>
-          <w:szCs w:val="32"/>
-        </w:rPr>
-        <w:t xml:space="preserve">Docker </w:t>
-      </w:r>
-      <w:r>
-        <w:rPr>
-          <w:rFonts w:ascii="Arial" w:eastAsia="Times New Roman" w:hAnsi="Arial" w:cs="Arial"/>
-          <w:b/>
-          <w:bCs/>
-          <w:color w:val="04003F"/>
-          <w:spacing w:val="-8"/>
-          <w:kern w:val="36"/>
-          <w:sz w:val="32"/>
-          <w:szCs w:val="32"/>
-        </w:rPr>
-        <w:t>container</w:t>
-      </w:r>
-      <w:r>
-        <w:rPr>
-          <w:rFonts w:ascii="Arial" w:eastAsia="Times New Roman" w:hAnsi="Arial" w:cs="Arial"/>
-          <w:b/>
-          <w:bCs/>
-          <w:color w:val="04003F"/>
-          <w:spacing w:val="-8"/>
-          <w:kern w:val="36"/>
-          <w:sz w:val="32"/>
-          <w:szCs w:val="32"/>
-        </w:rPr>
-        <w:t xml:space="preserve"> Terminal</w:t>
-      </w:r>
-    </w:p>
-    <w:p>
-      <w:pPr>
-        <w:rPr>
-          <w:rFonts w:ascii="Arial" w:eastAsia="Times New Roman" w:hAnsi="Arial" w:cs="Arial"/>
-          <w:b/>
-          <w:bCs/>
-          <w:color w:val="04003F"/>
-          <w:spacing w:val="-8"/>
-          <w:kern w:val="36"/>
-          <w:sz w:val="32"/>
-          <w:szCs w:val="32"/>
-        </w:rPr>
-      </w:pPr>
-    </w:p>
-    <w:p>
-      <w:pPr>
-        <w:rPr>
-          <w:rFonts w:ascii="Courier" w:eastAsia="Times New Roman" w:hAnsi="Courier" w:cs="Arial"/>
-          <w:bCs/>
-          <w:color w:val="04003F"/>
-          <w:spacing w:val="-8"/>
-          <w:kern w:val="36"/>
-          <w:sz w:val="28"/>
-          <w:szCs w:val="54"/>
-        </w:rPr>
-      </w:pPr>
-      <w:bookmarkStart w:id="40" w:name="OLE_LINK33"/>
-      <w:bookmarkStart w:id="41" w:name="OLE_LINK34"/>
-      <w:bookmarkStart w:id="42" w:name="OLE_LINK37"/>
-      <w:bookmarkStart w:id="43" w:name="OLE_LINK38"/>
-      <w:r>
-        <w:rPr>
-          <w:rFonts w:ascii="Courier" w:eastAsia="Times New Roman" w:hAnsi="Courier" w:cs="Arial"/>
-          <w:bCs/>
-          <w:color w:val="04003F"/>
-          <w:spacing w:val="-8"/>
-          <w:kern w:val="36"/>
-          <w:sz w:val="28"/>
-          <w:szCs w:val="54"/>
-        </w:rPr>
-        <w:t>cd root/Apps/</w:t>
-      </w:r>
-      <w:proofErr w:type="spellStart"/>
-      <w:r>
-        <w:rPr>
-          <w:rFonts w:ascii="Courier" w:eastAsia="Times New Roman" w:hAnsi="Courier" w:cs="Arial"/>
-          <w:bCs/>
-          <w:color w:val="04003F"/>
-          <w:spacing w:val="-8"/>
-          <w:kern w:val="36"/>
-          <w:sz w:val="28"/>
-          <w:szCs w:val="54"/>
-        </w:rPr>
-        <w:t>ServerMain</w:t>
-      </w:r>
-      <w:proofErr w:type="spellEnd"/>
-    </w:p>
     <w:bookmarkEnd w:id="40"/>
     <w:bookmarkEnd w:id="41"/>
     <w:bookmarkEnd w:id="42"/>
+    <w:p>
+      <w:pPr>
+        <w:rPr>
+          <w:rFonts w:ascii="Courier" w:eastAsia="Times New Roman" w:hAnsi="Courier" w:cs="Arial"/>
+          <w:bCs/>
+          <w:color w:val="04003F"/>
+          <w:spacing w:val="-8"/>
+          <w:kern w:val="36"/>
+          <w:sz w:val="28"/>
+          <w:szCs w:val="54"/>
+        </w:rPr>
+      </w:pPr>
+      <w:r>
+        <w:rPr>
+          <w:rFonts w:ascii="Courier" w:eastAsia="Times New Roman" w:hAnsi="Courier" w:cs="Arial"/>
+          <w:bCs/>
+          <w:color w:val="04003F"/>
+          <w:spacing w:val="-8"/>
+          <w:kern w:val="36"/>
+          <w:sz w:val="28"/>
+          <w:szCs w:val="54"/>
+        </w:rPr>
+        <w:t>./Tools/clean.sh</w:t>
+      </w:r>
+    </w:p>
+    <w:p>
+      <w:pPr>
+        <w:rPr>
+          <w:rFonts w:ascii="Courier" w:eastAsia="Times New Roman" w:hAnsi="Courier" w:cs="Arial"/>
+          <w:bCs/>
+          <w:color w:val="04003F"/>
+          <w:spacing w:val="-8"/>
+          <w:kern w:val="36"/>
+          <w:sz w:val="28"/>
+          <w:szCs w:val="54"/>
+        </w:rPr>
+      </w:pPr>
+      <w:bookmarkStart w:id="43" w:name="OLE_LINK35"/>
+      <w:bookmarkStart w:id="44" w:name="OLE_LINK36"/>
+      <w:bookmarkStart w:id="45" w:name="OLE_LINK63"/>
+      <w:r>
+        <w:rPr>
+          <w:rFonts w:ascii="Courier" w:eastAsia="Times New Roman" w:hAnsi="Courier" w:cs="Arial"/>
+          <w:bCs/>
+          <w:color w:val="04003F"/>
+          <w:spacing w:val="-8"/>
+          <w:kern w:val="36"/>
+          <w:sz w:val="28"/>
+          <w:szCs w:val="54"/>
+        </w:rPr>
+        <w:t>./Tools/build.sh</w:t>
+      </w:r>
+    </w:p>
     <w:bookmarkEnd w:id="43"/>
-    <w:p>
-      <w:pPr>
-        <w:rPr>
-          <w:rFonts w:ascii="Courier" w:eastAsia="Times New Roman" w:hAnsi="Courier" w:cs="Arial"/>
-          <w:bCs/>
-          <w:color w:val="04003F"/>
-          <w:spacing w:val="-8"/>
-          <w:kern w:val="36"/>
-          <w:sz w:val="28"/>
-          <w:szCs w:val="54"/>
-        </w:rPr>
-      </w:pPr>
-      <w:r>
-        <w:rPr>
-          <w:rFonts w:ascii="Courier" w:eastAsia="Times New Roman" w:hAnsi="Courier" w:cs="Arial"/>
-          <w:bCs/>
-          <w:color w:val="04003F"/>
-          <w:spacing w:val="-8"/>
-          <w:kern w:val="36"/>
-          <w:sz w:val="28"/>
-          <w:szCs w:val="54"/>
-        </w:rPr>
-        <w:t>./Tools/clean.sh</w:t>
-      </w:r>
-    </w:p>
-    <w:p>
-      <w:pPr>
-        <w:rPr>
-          <w:rFonts w:ascii="Courier" w:eastAsia="Times New Roman" w:hAnsi="Courier" w:cs="Arial"/>
-          <w:bCs/>
-          <w:color w:val="04003F"/>
-          <w:spacing w:val="-8"/>
-          <w:kern w:val="36"/>
-          <w:sz w:val="28"/>
-          <w:szCs w:val="54"/>
-        </w:rPr>
-      </w:pPr>
-      <w:bookmarkStart w:id="44" w:name="OLE_LINK35"/>
-      <w:bookmarkStart w:id="45" w:name="OLE_LINK36"/>
-      <w:r>
-        <w:rPr>
-          <w:rFonts w:ascii="Courier" w:eastAsia="Times New Roman" w:hAnsi="Courier" w:cs="Arial"/>
-          <w:bCs/>
-          <w:color w:val="04003F"/>
-          <w:spacing w:val="-8"/>
-          <w:kern w:val="36"/>
-          <w:sz w:val="28"/>
-          <w:szCs w:val="54"/>
-        </w:rPr>
-        <w:t>./Tools/build.sh</w:t>
-      </w:r>
-    </w:p>
     <w:bookmarkEnd w:id="44"/>
     <w:bookmarkEnd w:id="45"/>
     <w:p>
@@ -3266,6 +3280,7 @@
       <w:bookmarkStart w:id="50" w:name="OLE_LINK46"/>
       <w:bookmarkStart w:id="51" w:name="OLE_LINK47"/>
       <w:bookmarkStart w:id="52" w:name="OLE_LINK53"/>
+      <w:bookmarkStart w:id="53" w:name="OLE_LINK64"/>
       <w:r>
         <w:rPr>
           <w:rFonts w:ascii="Courier" w:eastAsia="Times New Roman" w:hAnsi="Courier" w:cs="Arial"/>
@@ -3294,6 +3309,7 @@
     <w:bookmarkEnd w:id="50"/>
     <w:bookmarkEnd w:id="51"/>
     <w:bookmarkEnd w:id="52"/>
+    <w:bookmarkEnd w:id="53"/>
     <w:p>
       <w:pPr>
         <w:rPr>
@@ -3342,16 +3358,16 @@
           <w:szCs w:val="36"/>
         </w:rPr>
       </w:pPr>
-      <w:bookmarkStart w:id="53" w:name="OLE_LINK41"/>
-      <w:bookmarkStart w:id="54" w:name="OLE_LINK42"/>
-      <w:bookmarkStart w:id="55" w:name="OLE_LINK43"/>
-      <w:bookmarkStart w:id="56" w:name="OLE_LINK48"/>
-      <w:bookmarkStart w:id="57" w:name="OLE_LINK49"/>
-      <w:bookmarkStart w:id="58" w:name="OLE_LINK50"/>
-      <w:bookmarkStart w:id="59" w:name="OLE_LINK51"/>
-      <w:bookmarkStart w:id="60" w:name="OLE_LINK52"/>
-      <w:bookmarkStart w:id="61" w:name="OLE_LINK58"/>
-      <w:bookmarkStart w:id="62" w:name="OLE_LINK59"/>
+      <w:bookmarkStart w:id="54" w:name="OLE_LINK41"/>
+      <w:bookmarkStart w:id="55" w:name="OLE_LINK42"/>
+      <w:bookmarkStart w:id="56" w:name="OLE_LINK43"/>
+      <w:bookmarkStart w:id="57" w:name="OLE_LINK48"/>
+      <w:bookmarkStart w:id="58" w:name="OLE_LINK49"/>
+      <w:bookmarkStart w:id="59" w:name="OLE_LINK50"/>
+      <w:bookmarkStart w:id="60" w:name="OLE_LINK51"/>
+      <w:bookmarkStart w:id="61" w:name="OLE_LINK52"/>
+      <w:bookmarkStart w:id="62" w:name="OLE_LINK58"/>
+      <w:bookmarkStart w:id="63" w:name="OLE_LINK59"/>
       <w:r>
         <w:rPr>
           <w:rFonts w:ascii="Courier" w:hAnsi="Courier" w:cs="Menlo"/>
@@ -3361,8 +3377,8 @@
         </w:rPr>
         <w:t xml:space="preserve">./devops/runLocally.sh </w:t>
       </w:r>
-      <w:bookmarkStart w:id="63" w:name="OLE_LINK56"/>
-      <w:bookmarkStart w:id="64" w:name="OLE_LINK57"/>
+      <w:bookmarkStart w:id="64" w:name="OLE_LINK56"/>
+      <w:bookmarkStart w:id="65" w:name="OLE_LINK57"/>
       <w:r>
         <w:rPr>
           <w:rFonts w:ascii="Courier" w:hAnsi="Courier" w:cs="Menlo"/>
@@ -3413,8 +3429,8 @@
         </w:rPr>
         <w:t xml:space="preserve"> </w:t>
       </w:r>
-      <w:bookmarkEnd w:id="63"/>
       <w:bookmarkEnd w:id="64"/>
+      <w:bookmarkEnd w:id="65"/>
       <w:r>
         <w:rPr>
           <w:rFonts w:ascii="Courier" w:hAnsi="Courier" w:cs="Menlo"/>
@@ -3531,7 +3547,20 @@
           <w:sz w:val="28"/>
           <w:szCs w:val="28"/>
         </w:rPr>
-        <w:t>cd /Users/</w:t>
+        <w:t xml:space="preserve">cd </w:t>
+      </w:r>
+      <w:bookmarkStart w:id="66" w:name="_GoBack"/>
+      <w:r>
+        <w:rPr>
+          <w:rFonts w:ascii="Courier" w:eastAsia="Times New Roman" w:hAnsi="Courier" w:cs="Arial"/>
+          <w:bCs/>
+          <w:color w:val="04003F"/>
+          <w:spacing w:val="-8"/>
+          <w:kern w:val="36"/>
+          <w:sz w:val="28"/>
+          <w:szCs w:val="28"/>
+        </w:rPr>
+        <w:t>/Users/</w:t>
       </w:r>
       <w:proofErr w:type="spellStart"/>
       <w:r>
@@ -3572,6 +3601,7 @@
         </w:rPr>
         <w:t>SyncServer.Run</w:t>
       </w:r>
+      <w:bookmarkEnd w:id="66"/>
       <w:proofErr w:type="spellEnd"/>
     </w:p>
     <w:p>
@@ -3623,7 +3653,6 @@
         </w:rPr>
       </w:pPr>
     </w:p>
-    <w:bookmarkEnd w:id="53"/>
     <w:bookmarkEnd w:id="54"/>
     <w:bookmarkEnd w:id="55"/>
     <w:bookmarkEnd w:id="56"/>
@@ -3633,6 +3662,7 @@
     <w:bookmarkEnd w:id="60"/>
     <w:bookmarkEnd w:id="61"/>
     <w:bookmarkEnd w:id="62"/>
+    <w:bookmarkEnd w:id="63"/>
     <w:p>
       <w:pPr>
         <w:rPr>
@@ -3678,8 +3708,8 @@
       <w:pPr>
         <w:pStyle w:val="Heading1"/>
       </w:pPr>
-      <w:bookmarkStart w:id="65" w:name="_Toc42193608"/>
-      <w:bookmarkStart w:id="66" w:name="_Toc49102043"/>
+      <w:bookmarkStart w:id="67" w:name="_Toc42193608"/>
+      <w:bookmarkStart w:id="68" w:name="_Toc49102043"/>
       <w:r>
         <w:lastRenderedPageBreak/>
         <w:t xml:space="preserve">Build server in </w:t>
@@ -3688,8 +3718,8 @@
       <w:r>
         <w:t>Xcode</w:t>
       </w:r>
-      <w:bookmarkEnd w:id="65"/>
-      <w:bookmarkEnd w:id="66"/>
+      <w:bookmarkEnd w:id="67"/>
+      <w:bookmarkEnd w:id="68"/>
       <w:proofErr w:type="spellEnd"/>
     </w:p>
     <w:p>
@@ -3916,589 +3946,589 @@
       <w:pPr>
         <w:pStyle w:val="Heading1"/>
       </w:pPr>
-      <w:bookmarkStart w:id="67" w:name="_Toc42193609"/>
-      <w:bookmarkStart w:id="68" w:name="_Toc49102044"/>
+      <w:bookmarkStart w:id="69" w:name="_Toc42193609"/>
+      <w:bookmarkStart w:id="70" w:name="_Toc49102044"/>
       <w:r>
         <w:lastRenderedPageBreak/>
         <w:t>Run local tests</w:t>
       </w:r>
-      <w:bookmarkEnd w:id="67"/>
-      <w:bookmarkEnd w:id="68"/>
-    </w:p>
-    <w:p>
-      <w:pPr>
-        <w:rPr>
-          <w:rFonts w:ascii="Arial" w:hAnsi="Arial" w:cs="Arial"/>
-          <w:bCs/>
-          <w:color w:val="04003F"/>
-          <w:spacing w:val="-8"/>
-          <w:sz w:val="28"/>
-          <w:szCs w:val="32"/>
-        </w:rPr>
-      </w:pPr>
-      <w:r>
-        <w:rPr>
-          <w:rFonts w:ascii="Arial" w:eastAsia="Times New Roman" w:hAnsi="Arial" w:cs="Arial"/>
-          <w:bCs/>
-          <w:color w:val="04003F"/>
-          <w:spacing w:val="-8"/>
-          <w:kern w:val="36"/>
-          <w:sz w:val="28"/>
-          <w:szCs w:val="32"/>
-        </w:rPr>
-        <w:t xml:space="preserve">These need to </w:t>
-      </w:r>
-      <w:r>
-        <w:rPr>
-          <w:rFonts w:ascii="Arial" w:eastAsia="Times New Roman" w:hAnsi="Arial" w:cs="Arial"/>
-          <w:bCs/>
-          <w:color w:val="04003F"/>
-          <w:spacing w:val="-8"/>
-          <w:kern w:val="36"/>
-          <w:sz w:val="28"/>
-          <w:szCs w:val="32"/>
-          <w:highlight w:val="yellow"/>
-        </w:rPr>
-        <w:t>run under Docker</w:t>
-      </w:r>
-      <w:r>
-        <w:rPr>
-          <w:rFonts w:ascii="Arial" w:eastAsia="Times New Roman" w:hAnsi="Arial" w:cs="Arial"/>
-          <w:bCs/>
-          <w:color w:val="04003F"/>
-          <w:spacing w:val="-8"/>
-          <w:kern w:val="36"/>
-          <w:sz w:val="28"/>
-          <w:szCs w:val="32"/>
-        </w:rPr>
-        <w:t xml:space="preserve">. See initial steps under </w:t>
-      </w:r>
-      <w:r>
-        <w:rPr>
-          <w:rFonts w:ascii="Arial" w:eastAsia="Times New Roman" w:hAnsi="Arial" w:cs="Arial"/>
-          <w:bCs/>
-          <w:color w:val="04003F"/>
-          <w:spacing w:val="-8"/>
-          <w:kern w:val="36"/>
-          <w:sz w:val="28"/>
-          <w:szCs w:val="32"/>
-        </w:rPr>
-        <w:t>“</w:t>
-      </w:r>
-      <w:r>
-        <w:rPr>
-          <w:rFonts w:ascii="Arial" w:hAnsi="Arial" w:cs="Arial"/>
-          <w:bCs/>
-          <w:color w:val="04003F"/>
-          <w:spacing w:val="-8"/>
-          <w:sz w:val="28"/>
-          <w:szCs w:val="32"/>
-        </w:rPr>
-        <w:t>Building server” above to start the Docker build image.</w:t>
-      </w:r>
-    </w:p>
-    <w:p>
-      <w:pPr>
-        <w:rPr>
-          <w:rFonts w:ascii="Courier" w:eastAsia="Times New Roman" w:hAnsi="Courier" w:cs="Arial"/>
-          <w:bCs/>
-          <w:color w:val="04003F"/>
-          <w:spacing w:val="-8"/>
-          <w:kern w:val="36"/>
-          <w:sz w:val="28"/>
-          <w:szCs w:val="32"/>
-        </w:rPr>
-      </w:pPr>
-    </w:p>
-    <w:p>
-      <w:pPr>
-        <w:rPr>
-          <w:rFonts w:ascii="Courier" w:eastAsia="Times New Roman" w:hAnsi="Courier" w:cs="Arial"/>
-          <w:bCs/>
-          <w:color w:val="04003F"/>
-          <w:spacing w:val="-8"/>
-          <w:kern w:val="36"/>
-          <w:sz w:val="28"/>
-          <w:szCs w:val="32"/>
-        </w:rPr>
-      </w:pPr>
-      <w:r>
-        <w:rPr>
-          <w:rFonts w:ascii="Courier" w:eastAsia="Times New Roman" w:hAnsi="Courier" w:cs="Arial"/>
-          <w:bCs/>
-          <w:color w:val="04003F"/>
-          <w:spacing w:val="-8"/>
-          <w:kern w:val="36"/>
-          <w:sz w:val="28"/>
-          <w:szCs w:val="32"/>
-        </w:rPr>
-        <w:t>./Tools/clean.sh</w:t>
-      </w:r>
-    </w:p>
-    <w:p>
-      <w:pPr>
-        <w:rPr>
-          <w:rFonts w:ascii="Courier" w:eastAsia="Times New Roman" w:hAnsi="Courier" w:cs="Arial"/>
-          <w:bCs/>
-          <w:color w:val="04003F"/>
-          <w:spacing w:val="-8"/>
-          <w:kern w:val="36"/>
-          <w:sz w:val="28"/>
-          <w:szCs w:val="32"/>
-        </w:rPr>
-      </w:pPr>
-    </w:p>
-    <w:p>
-      <w:pPr>
-        <w:rPr>
-          <w:rFonts w:ascii="Courier" w:eastAsia="Times New Roman" w:hAnsi="Courier" w:cs="Arial"/>
-          <w:bCs/>
-          <w:color w:val="04003F"/>
-          <w:spacing w:val="-8"/>
-          <w:kern w:val="36"/>
-          <w:sz w:val="28"/>
-          <w:szCs w:val="32"/>
-        </w:rPr>
-      </w:pPr>
-      <w:r>
-        <w:rPr>
-          <w:rFonts w:ascii="Courier" w:eastAsia="Times New Roman" w:hAnsi="Courier" w:cs="Arial"/>
-          <w:bCs/>
-          <w:color w:val="04003F"/>
-          <w:spacing w:val="-8"/>
-          <w:kern w:val="36"/>
-          <w:sz w:val="28"/>
-          <w:szCs w:val="32"/>
-        </w:rPr>
-        <w:t xml:space="preserve">./Tools/runTests.sh filter </w:t>
-      </w:r>
-      <w:proofErr w:type="spellStart"/>
-      <w:r>
-        <w:rPr>
-          <w:rFonts w:ascii="Courier" w:eastAsia="Times New Roman" w:hAnsi="Courier" w:cs="Arial"/>
-          <w:bCs/>
-          <w:color w:val="04003F"/>
-          <w:spacing w:val="-8"/>
-          <w:kern w:val="36"/>
-          <w:sz w:val="28"/>
-          <w:szCs w:val="32"/>
-        </w:rPr>
-        <w:t>ServerTests.SpecificDatabaseTests_UploadRequestLog</w:t>
-      </w:r>
-      <w:proofErr w:type="spellEnd"/>
-    </w:p>
-    <w:p>
-      <w:pPr>
-        <w:rPr>
-          <w:rFonts w:ascii="Arial" w:eastAsia="Times New Roman" w:hAnsi="Arial" w:cs="Arial"/>
-          <w:b/>
-          <w:bCs/>
-          <w:color w:val="04003F"/>
-          <w:spacing w:val="-8"/>
-          <w:kern w:val="36"/>
-          <w:sz w:val="32"/>
-          <w:szCs w:val="32"/>
-        </w:rPr>
-      </w:pPr>
-    </w:p>
-    <w:p>
-      <w:pPr>
-        <w:rPr>
-          <w:rFonts w:ascii="Arial" w:eastAsia="Times New Roman" w:hAnsi="Arial" w:cs="Arial"/>
-          <w:bCs/>
-          <w:color w:val="04003F"/>
-          <w:spacing w:val="-8"/>
-          <w:kern w:val="36"/>
-          <w:sz w:val="28"/>
-          <w:szCs w:val="32"/>
-        </w:rPr>
-      </w:pPr>
-      <w:r>
-        <w:rPr>
-          <w:rFonts w:ascii="Arial" w:eastAsia="Times New Roman" w:hAnsi="Arial" w:cs="Arial"/>
-          <w:bCs/>
-          <w:color w:val="04003F"/>
-          <w:spacing w:val="-8"/>
-          <w:kern w:val="36"/>
-          <w:sz w:val="28"/>
-          <w:szCs w:val="32"/>
-        </w:rPr>
-        <w:t># Or</w:t>
-      </w:r>
-    </w:p>
-    <w:p>
-      <w:pPr>
-        <w:rPr>
-          <w:rFonts w:ascii="Courier" w:eastAsia="Times New Roman" w:hAnsi="Courier" w:cs="Arial"/>
-          <w:bCs/>
-          <w:color w:val="04003F"/>
-          <w:spacing w:val="-8"/>
-          <w:kern w:val="36"/>
-          <w:sz w:val="32"/>
-          <w:szCs w:val="32"/>
-        </w:rPr>
-      </w:pPr>
-      <w:r>
-        <w:rPr>
-          <w:rFonts w:ascii="Courier" w:eastAsia="Times New Roman" w:hAnsi="Courier" w:cs="Arial"/>
-          <w:bCs/>
-          <w:color w:val="04003F"/>
-          <w:spacing w:val="-8"/>
-          <w:kern w:val="36"/>
-          <w:sz w:val="32"/>
-          <w:szCs w:val="32"/>
-        </w:rPr>
-        <w:t xml:space="preserve">./Tools/runTests.sh suites all </w:t>
-      </w:r>
-    </w:p>
-    <w:p>
-      <w:pPr>
-        <w:rPr>
-          <w:rFonts w:ascii="Courier" w:eastAsia="Times New Roman" w:hAnsi="Courier" w:cs="Arial"/>
-          <w:bCs/>
-          <w:color w:val="04003F"/>
-          <w:spacing w:val="-8"/>
-          <w:kern w:val="36"/>
-          <w:sz w:val="32"/>
-          <w:szCs w:val="32"/>
-        </w:rPr>
-      </w:pPr>
-    </w:p>
-    <w:p>
-      <w:pPr>
-        <w:rPr>
-          <w:rFonts w:ascii="Arial" w:eastAsia="Times New Roman" w:hAnsi="Arial" w:cs="Arial"/>
-          <w:bCs/>
-          <w:color w:val="04003F"/>
-          <w:spacing w:val="-8"/>
-          <w:kern w:val="36"/>
-          <w:sz w:val="32"/>
-          <w:szCs w:val="32"/>
-        </w:rPr>
-      </w:pPr>
-      <w:r>
-        <w:rPr>
-          <w:rFonts w:ascii="Arial" w:eastAsia="Times New Roman" w:hAnsi="Arial" w:cs="Arial"/>
-          <w:bCs/>
-          <w:color w:val="04003F"/>
-          <w:spacing w:val="-8"/>
-          <w:kern w:val="36"/>
-          <w:sz w:val="32"/>
-          <w:szCs w:val="32"/>
-        </w:rPr>
-        <w:t xml:space="preserve">Test output logs are written into </w:t>
-      </w:r>
-      <w:proofErr w:type="gramStart"/>
-      <w:r>
-        <w:rPr>
-          <w:rFonts w:ascii="Arial" w:eastAsia="Times New Roman" w:hAnsi="Arial" w:cs="Arial"/>
-          <w:bCs/>
-          <w:color w:val="04003F"/>
-          <w:spacing w:val="-8"/>
-          <w:kern w:val="36"/>
-          <w:sz w:val="32"/>
-          <w:szCs w:val="32"/>
-        </w:rPr>
-        <w:t>the .</w:t>
-      </w:r>
-      <w:r>
-        <w:rPr>
-          <w:rFonts w:ascii="Arial" w:eastAsia="Times New Roman" w:hAnsi="Arial" w:cs="Arial"/>
-          <w:bCs/>
-          <w:color w:val="04003F"/>
-          <w:spacing w:val="-8"/>
-          <w:kern w:val="36"/>
-          <w:sz w:val="32"/>
-          <w:szCs w:val="32"/>
-          <w:highlight w:val="yellow"/>
-        </w:rPr>
-        <w:t>testing</w:t>
-      </w:r>
-      <w:proofErr w:type="gramEnd"/>
-      <w:r>
-        <w:rPr>
-          <w:rFonts w:ascii="Arial" w:eastAsia="Times New Roman" w:hAnsi="Arial" w:cs="Arial"/>
-          <w:bCs/>
-          <w:color w:val="04003F"/>
-          <w:spacing w:val="-8"/>
-          <w:kern w:val="36"/>
-          <w:sz w:val="32"/>
-          <w:szCs w:val="32"/>
-        </w:rPr>
-        <w:t xml:space="preserve"> directory in the same place where you run the tests.</w:t>
-      </w:r>
-    </w:p>
-    <w:p>
-      <w:pPr>
-        <w:rPr>
-          <w:rFonts w:ascii="Arial" w:eastAsia="Times New Roman" w:hAnsi="Arial" w:cs="Arial"/>
-          <w:bCs/>
-          <w:color w:val="04003F"/>
-          <w:spacing w:val="-8"/>
-          <w:kern w:val="36"/>
-          <w:sz w:val="32"/>
-          <w:szCs w:val="32"/>
-        </w:rPr>
-      </w:pPr>
-    </w:p>
-    <w:p>
-      <w:pPr>
-        <w:rPr>
-          <w:rFonts w:ascii="Arial" w:eastAsia="Times New Roman" w:hAnsi="Arial" w:cs="Arial"/>
-          <w:bCs/>
-          <w:color w:val="04003F"/>
-          <w:spacing w:val="-8"/>
-          <w:kern w:val="36"/>
-          <w:sz w:val="32"/>
-          <w:szCs w:val="32"/>
-        </w:rPr>
-      </w:pPr>
-      <w:r>
-        <w:rPr>
-          <w:rFonts w:ascii="Arial" w:eastAsia="Times New Roman" w:hAnsi="Arial" w:cs="Arial"/>
-          <w:bCs/>
-          <w:color w:val="04003F"/>
-          <w:spacing w:val="-8"/>
-          <w:kern w:val="36"/>
-          <w:sz w:val="32"/>
-          <w:szCs w:val="32"/>
-        </w:rPr>
-        <w:t xml:space="preserve">Tests use the </w:t>
-      </w:r>
-      <w:r>
-        <w:rPr>
-          <w:rFonts w:ascii="Arial" w:eastAsia="Times New Roman" w:hAnsi="Arial" w:cs="Arial"/>
-          <w:bCs/>
-          <w:color w:val="04003F"/>
-          <w:spacing w:val="-8"/>
-          <w:kern w:val="36"/>
-          <w:sz w:val="32"/>
-          <w:szCs w:val="32"/>
-          <w:highlight w:val="green"/>
-        </w:rPr>
-        <w:t>./</w:t>
-      </w:r>
-      <w:proofErr w:type="spellStart"/>
-      <w:r>
-        <w:rPr>
-          <w:rFonts w:ascii="Arial" w:eastAsia="Times New Roman" w:hAnsi="Arial" w:cs="Arial"/>
-          <w:bCs/>
-          <w:color w:val="04003F"/>
-          <w:spacing w:val="-8"/>
-          <w:kern w:val="36"/>
-          <w:sz w:val="32"/>
-          <w:szCs w:val="32"/>
-          <w:highlight w:val="green"/>
-        </w:rPr>
-        <w:t>ServerTests.json</w:t>
-      </w:r>
-      <w:proofErr w:type="spellEnd"/>
-      <w:r>
-        <w:rPr>
-          <w:rFonts w:ascii="Arial" w:eastAsia="Times New Roman" w:hAnsi="Arial" w:cs="Arial"/>
-          <w:bCs/>
-          <w:color w:val="04003F"/>
-          <w:spacing w:val="-8"/>
-          <w:kern w:val="36"/>
-          <w:sz w:val="32"/>
-          <w:szCs w:val="32"/>
-        </w:rPr>
-        <w:t xml:space="preserve"> configuration file in the main directory (</w:t>
-      </w:r>
-      <w:proofErr w:type="spellStart"/>
-      <w:r>
-        <w:rPr>
-          <w:rFonts w:ascii="Arial" w:eastAsia="Times New Roman" w:hAnsi="Arial" w:cs="Arial"/>
-          <w:bCs/>
-          <w:color w:val="04003F"/>
-          <w:spacing w:val="-8"/>
-          <w:kern w:val="36"/>
-          <w:sz w:val="32"/>
-          <w:szCs w:val="32"/>
-        </w:rPr>
-        <w:t>ServerMain</w:t>
-      </w:r>
-      <w:proofErr w:type="spellEnd"/>
-      <w:r>
-        <w:rPr>
-          <w:rFonts w:ascii="Arial" w:eastAsia="Times New Roman" w:hAnsi="Arial" w:cs="Arial"/>
-          <w:bCs/>
-          <w:color w:val="04003F"/>
-          <w:spacing w:val="-8"/>
-          <w:kern w:val="36"/>
-          <w:sz w:val="32"/>
-          <w:szCs w:val="32"/>
-        </w:rPr>
-        <w:t xml:space="preserve">). </w:t>
-      </w:r>
-      <w:r>
-        <w:rPr>
-          <w:rFonts w:ascii="Arial" w:eastAsia="Times New Roman" w:hAnsi="Arial" w:cs="Arial"/>
-          <w:bCs/>
-          <w:color w:val="04003F"/>
-          <w:spacing w:val="-8"/>
-          <w:kern w:val="36"/>
-          <w:sz w:val="32"/>
-          <w:szCs w:val="32"/>
-        </w:rPr>
-        <w:t>The same file is assumed to contain both the server configurat</w:t>
-      </w:r>
-      <w:r>
-        <w:rPr>
-          <w:rFonts w:ascii="Arial" w:eastAsia="Times New Roman" w:hAnsi="Arial" w:cs="Arial"/>
-          <w:bCs/>
-          <w:color w:val="04003F"/>
-          <w:spacing w:val="-8"/>
-          <w:kern w:val="36"/>
-          <w:sz w:val="32"/>
-          <w:szCs w:val="32"/>
-        </w:rPr>
-        <w:t xml:space="preserve">ion and test configuration keys—See </w:t>
-      </w:r>
-      <w:proofErr w:type="spellStart"/>
-      <w:r>
-        <w:rPr>
-          <w:rFonts w:ascii="Courier" w:eastAsia="Times New Roman" w:hAnsi="Courier" w:cs="Arial"/>
-          <w:bCs/>
-          <w:color w:val="04003F"/>
-          <w:spacing w:val="-8"/>
-          <w:kern w:val="36"/>
-          <w:sz w:val="32"/>
-          <w:szCs w:val="32"/>
-        </w:rPr>
-        <w:t>ServerConfiguration</w:t>
-      </w:r>
-      <w:proofErr w:type="spellEnd"/>
-      <w:r>
-        <w:rPr>
-          <w:rFonts w:ascii="Arial" w:eastAsia="Times New Roman" w:hAnsi="Arial" w:cs="Arial"/>
-          <w:bCs/>
-          <w:color w:val="04003F"/>
-          <w:spacing w:val="-8"/>
-          <w:kern w:val="36"/>
-          <w:sz w:val="32"/>
-          <w:szCs w:val="32"/>
-        </w:rPr>
-        <w:t xml:space="preserve"> and </w:t>
-      </w:r>
-      <w:proofErr w:type="spellStart"/>
-      <w:r>
-        <w:rPr>
-          <w:rFonts w:ascii="Courier" w:eastAsia="Times New Roman" w:hAnsi="Courier" w:cs="Arial"/>
-          <w:bCs/>
-          <w:color w:val="04003F"/>
-          <w:spacing w:val="-8"/>
-          <w:kern w:val="36"/>
-          <w:sz w:val="32"/>
-          <w:szCs w:val="32"/>
-        </w:rPr>
-        <w:t>TestConfiguration</w:t>
-      </w:r>
-      <w:proofErr w:type="spellEnd"/>
-      <w:r>
-        <w:rPr>
-          <w:rFonts w:ascii="Arial" w:eastAsia="Times New Roman" w:hAnsi="Arial" w:cs="Arial"/>
-          <w:bCs/>
-          <w:color w:val="04003F"/>
-          <w:spacing w:val="-8"/>
-          <w:kern w:val="36"/>
-          <w:sz w:val="32"/>
-          <w:szCs w:val="32"/>
-        </w:rPr>
-        <w:t>.</w:t>
-      </w:r>
-    </w:p>
-    <w:p>
-      <w:pPr>
-        <w:rPr>
-          <w:rFonts w:ascii="Arial" w:eastAsia="Times New Roman" w:hAnsi="Arial" w:cs="Arial"/>
-          <w:bCs/>
-          <w:color w:val="04003F"/>
-          <w:spacing w:val="-8"/>
-          <w:kern w:val="36"/>
-          <w:sz w:val="32"/>
-          <w:szCs w:val="32"/>
-        </w:rPr>
-      </w:pPr>
-    </w:p>
-    <w:p>
-      <w:pPr>
-        <w:rPr>
-          <w:rFonts w:ascii="Arial" w:eastAsia="Times New Roman" w:hAnsi="Arial" w:cs="Arial"/>
-          <w:bCs/>
-          <w:color w:val="04003F"/>
-          <w:spacing w:val="-8"/>
-          <w:kern w:val="36"/>
-          <w:sz w:val="32"/>
-          <w:szCs w:val="32"/>
-        </w:rPr>
-      </w:pPr>
-      <w:r>
-        <w:rPr>
-          <w:rFonts w:ascii="Arial" w:eastAsia="Times New Roman" w:hAnsi="Arial" w:cs="Arial"/>
-          <w:bCs/>
-          <w:color w:val="04003F"/>
-          <w:spacing w:val="-8"/>
-          <w:kern w:val="36"/>
-          <w:sz w:val="32"/>
-          <w:szCs w:val="32"/>
-        </w:rPr>
-        <w:t xml:space="preserve">See the file </w:t>
-      </w:r>
-      <w:proofErr w:type="spellStart"/>
-      <w:r>
-        <w:rPr>
-          <w:rFonts w:ascii="Courier" w:eastAsia="Times New Roman" w:hAnsi="Courier" w:cs="Arial"/>
-          <w:bCs/>
-          <w:color w:val="04003F"/>
-          <w:spacing w:val="-8"/>
-          <w:kern w:val="36"/>
-          <w:sz w:val="32"/>
-          <w:szCs w:val="32"/>
-        </w:rPr>
-        <w:t>TestConfiguration.swift</w:t>
-      </w:r>
-      <w:proofErr w:type="spellEnd"/>
-      <w:r>
-        <w:rPr>
-          <w:rFonts w:ascii="Arial" w:eastAsia="Times New Roman" w:hAnsi="Arial" w:cs="Arial"/>
-          <w:bCs/>
-          <w:color w:val="04003F"/>
-          <w:spacing w:val="-8"/>
-          <w:kern w:val="36"/>
-          <w:sz w:val="32"/>
-          <w:szCs w:val="32"/>
-        </w:rPr>
-        <w:t xml:space="preserve"> </w:t>
-      </w:r>
-      <w:r>
-        <w:rPr>
-          <w:rFonts w:ascii="Arial" w:eastAsia="Times New Roman" w:hAnsi="Arial" w:cs="Arial"/>
-          <w:bCs/>
-          <w:color w:val="04003F"/>
-          <w:spacing w:val="-8"/>
-          <w:kern w:val="36"/>
-          <w:sz w:val="32"/>
-          <w:szCs w:val="32"/>
-        </w:rPr>
-        <w:t xml:space="preserve">for instructions on how to renew or update the Google, Dropbox, Facebook etc. credentials that are accessed in that file. Once </w:t>
-      </w:r>
-      <w:bookmarkStart w:id="69" w:name="OLE_LINK60"/>
-      <w:bookmarkStart w:id="70" w:name="OLE_LINK61"/>
-      <w:r>
-        <w:rPr>
-          <w:rFonts w:ascii="Arial" w:eastAsia="Times New Roman" w:hAnsi="Arial" w:cs="Arial"/>
-          <w:bCs/>
-          <w:color w:val="04003F"/>
-          <w:spacing w:val="-8"/>
-          <w:kern w:val="36"/>
-          <w:sz w:val="32"/>
-          <w:szCs w:val="32"/>
-        </w:rPr>
-        <w:t>updated</w:t>
-      </w:r>
       <w:bookmarkEnd w:id="69"/>
       <w:bookmarkEnd w:id="70"/>
+    </w:p>
+    <w:p>
+      <w:pPr>
+        <w:rPr>
+          <w:rFonts w:ascii="Arial" w:hAnsi="Arial" w:cs="Arial"/>
+          <w:bCs/>
+          <w:color w:val="04003F"/>
+          <w:spacing w:val="-8"/>
+          <w:sz w:val="28"/>
+          <w:szCs w:val="32"/>
+        </w:rPr>
+      </w:pPr>
+      <w:r>
+        <w:rPr>
+          <w:rFonts w:ascii="Arial" w:eastAsia="Times New Roman" w:hAnsi="Arial" w:cs="Arial"/>
+          <w:bCs/>
+          <w:color w:val="04003F"/>
+          <w:spacing w:val="-8"/>
+          <w:kern w:val="36"/>
+          <w:sz w:val="28"/>
+          <w:szCs w:val="32"/>
+        </w:rPr>
+        <w:t xml:space="preserve">These need to </w:t>
+      </w:r>
+      <w:r>
+        <w:rPr>
+          <w:rFonts w:ascii="Arial" w:eastAsia="Times New Roman" w:hAnsi="Arial" w:cs="Arial"/>
+          <w:bCs/>
+          <w:color w:val="04003F"/>
+          <w:spacing w:val="-8"/>
+          <w:kern w:val="36"/>
+          <w:sz w:val="28"/>
+          <w:szCs w:val="32"/>
+          <w:highlight w:val="yellow"/>
+        </w:rPr>
+        <w:t>run under Docker</w:t>
+      </w:r>
+      <w:r>
+        <w:rPr>
+          <w:rFonts w:ascii="Arial" w:eastAsia="Times New Roman" w:hAnsi="Arial" w:cs="Arial"/>
+          <w:bCs/>
+          <w:color w:val="04003F"/>
+          <w:spacing w:val="-8"/>
+          <w:kern w:val="36"/>
+          <w:sz w:val="28"/>
+          <w:szCs w:val="32"/>
+        </w:rPr>
+        <w:t xml:space="preserve">. See initial steps under </w:t>
+      </w:r>
+      <w:r>
+        <w:rPr>
+          <w:rFonts w:ascii="Arial" w:eastAsia="Times New Roman" w:hAnsi="Arial" w:cs="Arial"/>
+          <w:bCs/>
+          <w:color w:val="04003F"/>
+          <w:spacing w:val="-8"/>
+          <w:kern w:val="36"/>
+          <w:sz w:val="28"/>
+          <w:szCs w:val="32"/>
+        </w:rPr>
+        <w:t>“</w:t>
+      </w:r>
+      <w:r>
+        <w:rPr>
+          <w:rFonts w:ascii="Arial" w:hAnsi="Arial" w:cs="Arial"/>
+          <w:bCs/>
+          <w:color w:val="04003F"/>
+          <w:spacing w:val="-8"/>
+          <w:sz w:val="28"/>
+          <w:szCs w:val="32"/>
+        </w:rPr>
+        <w:t>Building server” above to start the Docker build image.</w:t>
+      </w:r>
+    </w:p>
+    <w:p>
+      <w:pPr>
+        <w:rPr>
+          <w:rFonts w:ascii="Courier" w:eastAsia="Times New Roman" w:hAnsi="Courier" w:cs="Arial"/>
+          <w:bCs/>
+          <w:color w:val="04003F"/>
+          <w:spacing w:val="-8"/>
+          <w:kern w:val="36"/>
+          <w:sz w:val="28"/>
+          <w:szCs w:val="32"/>
+        </w:rPr>
+      </w:pPr>
+    </w:p>
+    <w:p>
+      <w:pPr>
+        <w:rPr>
+          <w:rFonts w:ascii="Courier" w:eastAsia="Times New Roman" w:hAnsi="Courier" w:cs="Arial"/>
+          <w:bCs/>
+          <w:color w:val="04003F"/>
+          <w:spacing w:val="-8"/>
+          <w:kern w:val="36"/>
+          <w:sz w:val="28"/>
+          <w:szCs w:val="32"/>
+        </w:rPr>
+      </w:pPr>
+      <w:r>
+        <w:rPr>
+          <w:rFonts w:ascii="Courier" w:eastAsia="Times New Roman" w:hAnsi="Courier" w:cs="Arial"/>
+          <w:bCs/>
+          <w:color w:val="04003F"/>
+          <w:spacing w:val="-8"/>
+          <w:kern w:val="36"/>
+          <w:sz w:val="28"/>
+          <w:szCs w:val="32"/>
+        </w:rPr>
+        <w:t>./Tools/clean.sh</w:t>
+      </w:r>
+    </w:p>
+    <w:p>
+      <w:pPr>
+        <w:rPr>
+          <w:rFonts w:ascii="Courier" w:eastAsia="Times New Roman" w:hAnsi="Courier" w:cs="Arial"/>
+          <w:bCs/>
+          <w:color w:val="04003F"/>
+          <w:spacing w:val="-8"/>
+          <w:kern w:val="36"/>
+          <w:sz w:val="28"/>
+          <w:szCs w:val="32"/>
+        </w:rPr>
+      </w:pPr>
+    </w:p>
+    <w:p>
+      <w:pPr>
+        <w:rPr>
+          <w:rFonts w:ascii="Courier" w:eastAsia="Times New Roman" w:hAnsi="Courier" w:cs="Arial"/>
+          <w:bCs/>
+          <w:color w:val="04003F"/>
+          <w:spacing w:val="-8"/>
+          <w:kern w:val="36"/>
+          <w:sz w:val="28"/>
+          <w:szCs w:val="32"/>
+        </w:rPr>
+      </w:pPr>
+      <w:r>
+        <w:rPr>
+          <w:rFonts w:ascii="Courier" w:eastAsia="Times New Roman" w:hAnsi="Courier" w:cs="Arial"/>
+          <w:bCs/>
+          <w:color w:val="04003F"/>
+          <w:spacing w:val="-8"/>
+          <w:kern w:val="36"/>
+          <w:sz w:val="28"/>
+          <w:szCs w:val="32"/>
+        </w:rPr>
+        <w:t xml:space="preserve">./Tools/runTests.sh filter </w:t>
+      </w:r>
+      <w:proofErr w:type="spellStart"/>
+      <w:r>
+        <w:rPr>
+          <w:rFonts w:ascii="Courier" w:eastAsia="Times New Roman" w:hAnsi="Courier" w:cs="Arial"/>
+          <w:bCs/>
+          <w:color w:val="04003F"/>
+          <w:spacing w:val="-8"/>
+          <w:kern w:val="36"/>
+          <w:sz w:val="28"/>
+          <w:szCs w:val="32"/>
+        </w:rPr>
+        <w:t>ServerTests.SpecificDatabaseTests_UploadRequestLog</w:t>
+      </w:r>
+      <w:proofErr w:type="spellEnd"/>
+    </w:p>
+    <w:p>
+      <w:pPr>
+        <w:rPr>
+          <w:rFonts w:ascii="Arial" w:eastAsia="Times New Roman" w:hAnsi="Arial" w:cs="Arial"/>
+          <w:b/>
+          <w:bCs/>
+          <w:color w:val="04003F"/>
+          <w:spacing w:val="-8"/>
+          <w:kern w:val="36"/>
+          <w:sz w:val="32"/>
+          <w:szCs w:val="32"/>
+        </w:rPr>
+      </w:pPr>
+    </w:p>
+    <w:p>
+      <w:pPr>
+        <w:rPr>
+          <w:rFonts w:ascii="Arial" w:eastAsia="Times New Roman" w:hAnsi="Arial" w:cs="Arial"/>
+          <w:bCs/>
+          <w:color w:val="04003F"/>
+          <w:spacing w:val="-8"/>
+          <w:kern w:val="36"/>
+          <w:sz w:val="28"/>
+          <w:szCs w:val="32"/>
+        </w:rPr>
+      </w:pPr>
+      <w:r>
+        <w:rPr>
+          <w:rFonts w:ascii="Arial" w:eastAsia="Times New Roman" w:hAnsi="Arial" w:cs="Arial"/>
+          <w:bCs/>
+          <w:color w:val="04003F"/>
+          <w:spacing w:val="-8"/>
+          <w:kern w:val="36"/>
+          <w:sz w:val="28"/>
+          <w:szCs w:val="32"/>
+        </w:rPr>
+        <w:t># Or</w:t>
+      </w:r>
+    </w:p>
+    <w:p>
+      <w:pPr>
+        <w:rPr>
+          <w:rFonts w:ascii="Courier" w:eastAsia="Times New Roman" w:hAnsi="Courier" w:cs="Arial"/>
+          <w:bCs/>
+          <w:color w:val="04003F"/>
+          <w:spacing w:val="-8"/>
+          <w:kern w:val="36"/>
+          <w:sz w:val="32"/>
+          <w:szCs w:val="32"/>
+        </w:rPr>
+      </w:pPr>
+      <w:r>
+        <w:rPr>
+          <w:rFonts w:ascii="Courier" w:eastAsia="Times New Roman" w:hAnsi="Courier" w:cs="Arial"/>
+          <w:bCs/>
+          <w:color w:val="04003F"/>
+          <w:spacing w:val="-8"/>
+          <w:kern w:val="36"/>
+          <w:sz w:val="32"/>
+          <w:szCs w:val="32"/>
+        </w:rPr>
+        <w:t xml:space="preserve">./Tools/runTests.sh suites all </w:t>
+      </w:r>
+    </w:p>
+    <w:p>
+      <w:pPr>
+        <w:rPr>
+          <w:rFonts w:ascii="Courier" w:eastAsia="Times New Roman" w:hAnsi="Courier" w:cs="Arial"/>
+          <w:bCs/>
+          <w:color w:val="04003F"/>
+          <w:spacing w:val="-8"/>
+          <w:kern w:val="36"/>
+          <w:sz w:val="32"/>
+          <w:szCs w:val="32"/>
+        </w:rPr>
+      </w:pPr>
+    </w:p>
+    <w:p>
+      <w:pPr>
+        <w:rPr>
+          <w:rFonts w:ascii="Arial" w:eastAsia="Times New Roman" w:hAnsi="Arial" w:cs="Arial"/>
+          <w:bCs/>
+          <w:color w:val="04003F"/>
+          <w:spacing w:val="-8"/>
+          <w:kern w:val="36"/>
+          <w:sz w:val="32"/>
+          <w:szCs w:val="32"/>
+        </w:rPr>
+      </w:pPr>
+      <w:r>
+        <w:rPr>
+          <w:rFonts w:ascii="Arial" w:eastAsia="Times New Roman" w:hAnsi="Arial" w:cs="Arial"/>
+          <w:bCs/>
+          <w:color w:val="04003F"/>
+          <w:spacing w:val="-8"/>
+          <w:kern w:val="36"/>
+          <w:sz w:val="32"/>
+          <w:szCs w:val="32"/>
+        </w:rPr>
+        <w:t xml:space="preserve">Test output logs are written into </w:t>
+      </w:r>
+      <w:proofErr w:type="gramStart"/>
+      <w:r>
+        <w:rPr>
+          <w:rFonts w:ascii="Arial" w:eastAsia="Times New Roman" w:hAnsi="Arial" w:cs="Arial"/>
+          <w:bCs/>
+          <w:color w:val="04003F"/>
+          <w:spacing w:val="-8"/>
+          <w:kern w:val="36"/>
+          <w:sz w:val="32"/>
+          <w:szCs w:val="32"/>
+        </w:rPr>
+        <w:t>the .</w:t>
+      </w:r>
+      <w:r>
+        <w:rPr>
+          <w:rFonts w:ascii="Arial" w:eastAsia="Times New Roman" w:hAnsi="Arial" w:cs="Arial"/>
+          <w:bCs/>
+          <w:color w:val="04003F"/>
+          <w:spacing w:val="-8"/>
+          <w:kern w:val="36"/>
+          <w:sz w:val="32"/>
+          <w:szCs w:val="32"/>
+          <w:highlight w:val="yellow"/>
+        </w:rPr>
+        <w:t>testing</w:t>
+      </w:r>
+      <w:proofErr w:type="gramEnd"/>
+      <w:r>
+        <w:rPr>
+          <w:rFonts w:ascii="Arial" w:eastAsia="Times New Roman" w:hAnsi="Arial" w:cs="Arial"/>
+          <w:bCs/>
+          <w:color w:val="04003F"/>
+          <w:spacing w:val="-8"/>
+          <w:kern w:val="36"/>
+          <w:sz w:val="32"/>
+          <w:szCs w:val="32"/>
+        </w:rPr>
+        <w:t xml:space="preserve"> directory in the same place where you run the tests.</w:t>
+      </w:r>
+    </w:p>
+    <w:p>
+      <w:pPr>
+        <w:rPr>
+          <w:rFonts w:ascii="Arial" w:eastAsia="Times New Roman" w:hAnsi="Arial" w:cs="Arial"/>
+          <w:bCs/>
+          <w:color w:val="04003F"/>
+          <w:spacing w:val="-8"/>
+          <w:kern w:val="36"/>
+          <w:sz w:val="32"/>
+          <w:szCs w:val="32"/>
+        </w:rPr>
+      </w:pPr>
+    </w:p>
+    <w:p>
+      <w:pPr>
+        <w:rPr>
+          <w:rFonts w:ascii="Arial" w:eastAsia="Times New Roman" w:hAnsi="Arial" w:cs="Arial"/>
+          <w:bCs/>
+          <w:color w:val="04003F"/>
+          <w:spacing w:val="-8"/>
+          <w:kern w:val="36"/>
+          <w:sz w:val="32"/>
+          <w:szCs w:val="32"/>
+        </w:rPr>
+      </w:pPr>
+      <w:r>
+        <w:rPr>
+          <w:rFonts w:ascii="Arial" w:eastAsia="Times New Roman" w:hAnsi="Arial" w:cs="Arial"/>
+          <w:bCs/>
+          <w:color w:val="04003F"/>
+          <w:spacing w:val="-8"/>
+          <w:kern w:val="36"/>
+          <w:sz w:val="32"/>
+          <w:szCs w:val="32"/>
+        </w:rPr>
+        <w:t xml:space="preserve">Tests use the </w:t>
+      </w:r>
+      <w:r>
+        <w:rPr>
+          <w:rFonts w:ascii="Arial" w:eastAsia="Times New Roman" w:hAnsi="Arial" w:cs="Arial"/>
+          <w:bCs/>
+          <w:color w:val="04003F"/>
+          <w:spacing w:val="-8"/>
+          <w:kern w:val="36"/>
+          <w:sz w:val="32"/>
+          <w:szCs w:val="32"/>
+          <w:highlight w:val="green"/>
+        </w:rPr>
+        <w:t>./</w:t>
+      </w:r>
+      <w:proofErr w:type="spellStart"/>
+      <w:r>
+        <w:rPr>
+          <w:rFonts w:ascii="Arial" w:eastAsia="Times New Roman" w:hAnsi="Arial" w:cs="Arial"/>
+          <w:bCs/>
+          <w:color w:val="04003F"/>
+          <w:spacing w:val="-8"/>
+          <w:kern w:val="36"/>
+          <w:sz w:val="32"/>
+          <w:szCs w:val="32"/>
+          <w:highlight w:val="green"/>
+        </w:rPr>
+        <w:t>ServerTests.json</w:t>
+      </w:r>
+      <w:proofErr w:type="spellEnd"/>
+      <w:r>
+        <w:rPr>
+          <w:rFonts w:ascii="Arial" w:eastAsia="Times New Roman" w:hAnsi="Arial" w:cs="Arial"/>
+          <w:bCs/>
+          <w:color w:val="04003F"/>
+          <w:spacing w:val="-8"/>
+          <w:kern w:val="36"/>
+          <w:sz w:val="32"/>
+          <w:szCs w:val="32"/>
+        </w:rPr>
+        <w:t xml:space="preserve"> configuration file in the main directory (</w:t>
+      </w:r>
+      <w:proofErr w:type="spellStart"/>
+      <w:r>
+        <w:rPr>
+          <w:rFonts w:ascii="Arial" w:eastAsia="Times New Roman" w:hAnsi="Arial" w:cs="Arial"/>
+          <w:bCs/>
+          <w:color w:val="04003F"/>
+          <w:spacing w:val="-8"/>
+          <w:kern w:val="36"/>
+          <w:sz w:val="32"/>
+          <w:szCs w:val="32"/>
+        </w:rPr>
+        <w:t>ServerMain</w:t>
+      </w:r>
+      <w:proofErr w:type="spellEnd"/>
+      <w:r>
+        <w:rPr>
+          <w:rFonts w:ascii="Arial" w:eastAsia="Times New Roman" w:hAnsi="Arial" w:cs="Arial"/>
+          <w:bCs/>
+          <w:color w:val="04003F"/>
+          <w:spacing w:val="-8"/>
+          <w:kern w:val="36"/>
+          <w:sz w:val="32"/>
+          <w:szCs w:val="32"/>
+        </w:rPr>
+        <w:t xml:space="preserve">). </w:t>
+      </w:r>
+      <w:r>
+        <w:rPr>
+          <w:rFonts w:ascii="Arial" w:eastAsia="Times New Roman" w:hAnsi="Arial" w:cs="Arial"/>
+          <w:bCs/>
+          <w:color w:val="04003F"/>
+          <w:spacing w:val="-8"/>
+          <w:kern w:val="36"/>
+          <w:sz w:val="32"/>
+          <w:szCs w:val="32"/>
+        </w:rPr>
+        <w:t>The same file is assumed to contain both the server configurat</w:t>
+      </w:r>
+      <w:r>
+        <w:rPr>
+          <w:rFonts w:ascii="Arial" w:eastAsia="Times New Roman" w:hAnsi="Arial" w:cs="Arial"/>
+          <w:bCs/>
+          <w:color w:val="04003F"/>
+          <w:spacing w:val="-8"/>
+          <w:kern w:val="36"/>
+          <w:sz w:val="32"/>
+          <w:szCs w:val="32"/>
+        </w:rPr>
+        <w:t xml:space="preserve">ion and test configuration keys—See </w:t>
+      </w:r>
+      <w:proofErr w:type="spellStart"/>
+      <w:r>
+        <w:rPr>
+          <w:rFonts w:ascii="Courier" w:eastAsia="Times New Roman" w:hAnsi="Courier" w:cs="Arial"/>
+          <w:bCs/>
+          <w:color w:val="04003F"/>
+          <w:spacing w:val="-8"/>
+          <w:kern w:val="36"/>
+          <w:sz w:val="32"/>
+          <w:szCs w:val="32"/>
+        </w:rPr>
+        <w:t>ServerConfiguration</w:t>
+      </w:r>
+      <w:proofErr w:type="spellEnd"/>
+      <w:r>
+        <w:rPr>
+          <w:rFonts w:ascii="Arial" w:eastAsia="Times New Roman" w:hAnsi="Arial" w:cs="Arial"/>
+          <w:bCs/>
+          <w:color w:val="04003F"/>
+          <w:spacing w:val="-8"/>
+          <w:kern w:val="36"/>
+          <w:sz w:val="32"/>
+          <w:szCs w:val="32"/>
+        </w:rPr>
+        <w:t xml:space="preserve"> and </w:t>
+      </w:r>
+      <w:proofErr w:type="spellStart"/>
+      <w:r>
+        <w:rPr>
+          <w:rFonts w:ascii="Courier" w:eastAsia="Times New Roman" w:hAnsi="Courier" w:cs="Arial"/>
+          <w:bCs/>
+          <w:color w:val="04003F"/>
+          <w:spacing w:val="-8"/>
+          <w:kern w:val="36"/>
+          <w:sz w:val="32"/>
+          <w:szCs w:val="32"/>
+        </w:rPr>
+        <w:t>TestConfiguration</w:t>
+      </w:r>
+      <w:proofErr w:type="spellEnd"/>
+      <w:r>
+        <w:rPr>
+          <w:rFonts w:ascii="Arial" w:eastAsia="Times New Roman" w:hAnsi="Arial" w:cs="Arial"/>
+          <w:bCs/>
+          <w:color w:val="04003F"/>
+          <w:spacing w:val="-8"/>
+          <w:kern w:val="36"/>
+          <w:sz w:val="32"/>
+          <w:szCs w:val="32"/>
+        </w:rPr>
+        <w:t>.</w:t>
+      </w:r>
+    </w:p>
+    <w:p>
+      <w:pPr>
+        <w:rPr>
+          <w:rFonts w:ascii="Arial" w:eastAsia="Times New Roman" w:hAnsi="Arial" w:cs="Arial"/>
+          <w:bCs/>
+          <w:color w:val="04003F"/>
+          <w:spacing w:val="-8"/>
+          <w:kern w:val="36"/>
+          <w:sz w:val="32"/>
+          <w:szCs w:val="32"/>
+        </w:rPr>
+      </w:pPr>
+    </w:p>
+    <w:p>
+      <w:pPr>
+        <w:rPr>
+          <w:rFonts w:ascii="Arial" w:eastAsia="Times New Roman" w:hAnsi="Arial" w:cs="Arial"/>
+          <w:bCs/>
+          <w:color w:val="04003F"/>
+          <w:spacing w:val="-8"/>
+          <w:kern w:val="36"/>
+          <w:sz w:val="32"/>
+          <w:szCs w:val="32"/>
+        </w:rPr>
+      </w:pPr>
+      <w:r>
+        <w:rPr>
+          <w:rFonts w:ascii="Arial" w:eastAsia="Times New Roman" w:hAnsi="Arial" w:cs="Arial"/>
+          <w:bCs/>
+          <w:color w:val="04003F"/>
+          <w:spacing w:val="-8"/>
+          <w:kern w:val="36"/>
+          <w:sz w:val="32"/>
+          <w:szCs w:val="32"/>
+        </w:rPr>
+        <w:t xml:space="preserve">See the file </w:t>
+      </w:r>
+      <w:proofErr w:type="spellStart"/>
+      <w:r>
+        <w:rPr>
+          <w:rFonts w:ascii="Courier" w:eastAsia="Times New Roman" w:hAnsi="Courier" w:cs="Arial"/>
+          <w:bCs/>
+          <w:color w:val="04003F"/>
+          <w:spacing w:val="-8"/>
+          <w:kern w:val="36"/>
+          <w:sz w:val="32"/>
+          <w:szCs w:val="32"/>
+        </w:rPr>
+        <w:t>TestConfiguration.swift</w:t>
+      </w:r>
+      <w:proofErr w:type="spellEnd"/>
+      <w:r>
+        <w:rPr>
+          <w:rFonts w:ascii="Arial" w:eastAsia="Times New Roman" w:hAnsi="Arial" w:cs="Arial"/>
+          <w:bCs/>
+          <w:color w:val="04003F"/>
+          <w:spacing w:val="-8"/>
+          <w:kern w:val="36"/>
+          <w:sz w:val="32"/>
+          <w:szCs w:val="32"/>
+        </w:rPr>
+        <w:t xml:space="preserve"> </w:t>
+      </w:r>
+      <w:r>
+        <w:rPr>
+          <w:rFonts w:ascii="Arial" w:eastAsia="Times New Roman" w:hAnsi="Arial" w:cs="Arial"/>
+          <w:bCs/>
+          <w:color w:val="04003F"/>
+          <w:spacing w:val="-8"/>
+          <w:kern w:val="36"/>
+          <w:sz w:val="32"/>
+          <w:szCs w:val="32"/>
+        </w:rPr>
+        <w:t xml:space="preserve">for instructions on how to renew or update the Google, Dropbox, Facebook etc. credentials that are accessed in that file. Once </w:t>
+      </w:r>
+      <w:bookmarkStart w:id="71" w:name="OLE_LINK60"/>
+      <w:bookmarkStart w:id="72" w:name="OLE_LINK61"/>
+      <w:r>
+        <w:rPr>
+          <w:rFonts w:ascii="Arial" w:eastAsia="Times New Roman" w:hAnsi="Arial" w:cs="Arial"/>
+          <w:bCs/>
+          <w:color w:val="04003F"/>
+          <w:spacing w:val="-8"/>
+          <w:kern w:val="36"/>
+          <w:sz w:val="32"/>
+          <w:szCs w:val="32"/>
+        </w:rPr>
+        <w:t>updated</w:t>
+      </w:r>
+      <w:bookmarkEnd w:id="71"/>
+      <w:bookmarkEnd w:id="72"/>
       <w:r>
         <w:rPr>
           <w:rFonts w:ascii="Arial" w:eastAsia="Times New Roman" w:hAnsi="Arial" w:cs="Arial"/>
@@ -4653,11 +4683,11 @@
       <w:pPr>
         <w:pStyle w:val="Heading1"/>
       </w:pPr>
-      <w:bookmarkStart w:id="71" w:name="_Toc49102045"/>
+      <w:bookmarkStart w:id="73" w:name="_Toc49102045"/>
       <w:r>
         <w:t>Checking the local database</w:t>
       </w:r>
-      <w:bookmarkEnd w:id="71"/>
+      <w:bookmarkEnd w:id="73"/>
     </w:p>
     <w:p>
       <w:pPr>
@@ -4984,7 +5014,7 @@
       <w:pPr>
         <w:pStyle w:val="Heading1"/>
       </w:pPr>
-      <w:bookmarkStart w:id="72" w:name="_Toc49102046"/>
+      <w:bookmarkStart w:id="74" w:name="_Toc49102046"/>
       <w:r>
         <w:lastRenderedPageBreak/>
         <w:t xml:space="preserve">Updating </w:t>
@@ -5000,7 +5030,7 @@
       <w:r>
         <w:t xml:space="preserve"> for new Swift version.</w:t>
       </w:r>
-      <w:bookmarkEnd w:id="72"/>
+      <w:bookmarkEnd w:id="74"/>
       <w:r>
         <w:t xml:space="preserve"> </w:t>
       </w:r>
@@ -5225,8 +5255,8 @@
         <w:t xml:space="preserve">Generally: </w:t>
       </w:r>
     </w:p>
-    <w:bookmarkStart w:id="73" w:name="OLE_LINK10"/>
-    <w:bookmarkStart w:id="74" w:name="OLE_LINK62"/>
+    <w:bookmarkStart w:id="75" w:name="OLE_LINK10"/>
+    <w:bookmarkStart w:id="76" w:name="OLE_LINK62"/>
     <w:p>
       <w:pPr>
         <w:rPr>
@@ -5324,8 +5354,8 @@
         <w:fldChar w:fldCharType="end"/>
       </w:r>
     </w:p>
-    <w:bookmarkEnd w:id="73"/>
-    <w:bookmarkEnd w:id="74"/>
+    <w:bookmarkEnd w:id="75"/>
+    <w:bookmarkEnd w:id="76"/>
     <w:p>
       <w:pPr>
         <w:rPr>
@@ -5413,19 +5443,7 @@
           <w:sz w:val="32"/>
           <w:szCs w:val="32"/>
         </w:rPr>
-        <w:t>/Docker</w:t>
-      </w:r>
-      <w:r>
-        <w:rPr>
-          <w:rFonts w:ascii="Arial" w:eastAsia="Times New Roman" w:hAnsi="Arial" w:cs="Arial"/>
-          <w:bCs/>
-          <w:color w:val="04003F"/>
-          <w:spacing w:val="-8"/>
-          <w:kern w:val="36"/>
-          <w:sz w:val="32"/>
-          <w:szCs w:val="32"/>
-        </w:rPr>
-        <w:t>/Runtime</w:t>
+        <w:t>/Docker/Runtime</w:t>
       </w:r>
     </w:p>
     <w:sectPr>

</xml_diff>

<commit_message>
Fixing problem closing database references
</commit_message>
<xml_diff>
--- a/Docs/Procedures.docx
+++ b/Docs/Procedures.docx
@@ -192,21 +192,7 @@
             <w:rStyle w:val="Hyperlink"/>
             <w:noProof/>
           </w:rPr>
-          <w:t>Starting server fro</w:t>
-        </w:r>
-        <w:r>
-          <w:rPr>
-            <w:rStyle w:val="Hyperlink"/>
-            <w:noProof/>
-          </w:rPr>
-          <w:t>m</w:t>
-        </w:r>
-        <w:r>
-          <w:rPr>
-            <w:rStyle w:val="Hyperlink"/>
-            <w:noProof/>
-          </w:rPr>
-          <w:t xml:space="preserve"> local build</w:t>
+          <w:t>Starting server from local build</w:t>
         </w:r>
         <w:r>
           <w:rPr>
@@ -482,7 +468,21 @@
             <w:rStyle w:val="Hyperlink"/>
             <w:noProof/>
           </w:rPr>
-          <w:t>Updating Dockerfile’s for new Swift version.</w:t>
+          <w:t>Updating Dockerfile’s for ne</w:t>
+        </w:r>
+        <w:r>
+          <w:rPr>
+            <w:rStyle w:val="Hyperlink"/>
+            <w:noProof/>
+          </w:rPr>
+          <w:t>w</w:t>
+        </w:r>
+        <w:r>
+          <w:rPr>
+            <w:rStyle w:val="Hyperlink"/>
+            <w:noProof/>
+          </w:rPr>
+          <w:t xml:space="preserve"> Swift version.</w:t>
         </w:r>
         <w:r>
           <w:rPr>
@@ -3281,6 +3281,8 @@
       <w:bookmarkStart w:id="51" w:name="OLE_LINK47"/>
       <w:bookmarkStart w:id="52" w:name="OLE_LINK53"/>
       <w:bookmarkStart w:id="53" w:name="OLE_LINK64"/>
+      <w:bookmarkStart w:id="54" w:name="OLE_LINK65"/>
+      <w:bookmarkStart w:id="55" w:name="OLE_LINK66"/>
       <w:r>
         <w:rPr>
           <w:rFonts w:ascii="Courier" w:eastAsia="Times New Roman" w:hAnsi="Courier" w:cs="Arial"/>
@@ -3310,6 +3312,8 @@
     <w:bookmarkEnd w:id="51"/>
     <w:bookmarkEnd w:id="52"/>
     <w:bookmarkEnd w:id="53"/>
+    <w:bookmarkEnd w:id="54"/>
+    <w:bookmarkEnd w:id="55"/>
     <w:p>
       <w:pPr>
         <w:rPr>
@@ -3358,16 +3362,18 @@
           <w:szCs w:val="36"/>
         </w:rPr>
       </w:pPr>
-      <w:bookmarkStart w:id="54" w:name="OLE_LINK41"/>
-      <w:bookmarkStart w:id="55" w:name="OLE_LINK42"/>
-      <w:bookmarkStart w:id="56" w:name="OLE_LINK43"/>
-      <w:bookmarkStart w:id="57" w:name="OLE_LINK48"/>
-      <w:bookmarkStart w:id="58" w:name="OLE_LINK49"/>
-      <w:bookmarkStart w:id="59" w:name="OLE_LINK50"/>
-      <w:bookmarkStart w:id="60" w:name="OLE_LINK51"/>
-      <w:bookmarkStart w:id="61" w:name="OLE_LINK52"/>
-      <w:bookmarkStart w:id="62" w:name="OLE_LINK58"/>
-      <w:bookmarkStart w:id="63" w:name="OLE_LINK59"/>
+      <w:bookmarkStart w:id="56" w:name="OLE_LINK41"/>
+      <w:bookmarkStart w:id="57" w:name="OLE_LINK42"/>
+      <w:bookmarkStart w:id="58" w:name="OLE_LINK43"/>
+      <w:bookmarkStart w:id="59" w:name="OLE_LINK48"/>
+      <w:bookmarkStart w:id="60" w:name="OLE_LINK49"/>
+      <w:bookmarkStart w:id="61" w:name="OLE_LINK50"/>
+      <w:bookmarkStart w:id="62" w:name="OLE_LINK51"/>
+      <w:bookmarkStart w:id="63" w:name="OLE_LINK52"/>
+      <w:bookmarkStart w:id="64" w:name="OLE_LINK58"/>
+      <w:bookmarkStart w:id="65" w:name="OLE_LINK59"/>
+      <w:bookmarkStart w:id="66" w:name="OLE_LINK67"/>
+      <w:bookmarkStart w:id="67" w:name="OLE_LINK68"/>
       <w:r>
         <w:rPr>
           <w:rFonts w:ascii="Courier" w:hAnsi="Courier" w:cs="Menlo"/>
@@ -3377,8 +3383,8 @@
         </w:rPr>
         <w:t xml:space="preserve">./devops/runLocally.sh </w:t>
       </w:r>
-      <w:bookmarkStart w:id="64" w:name="OLE_LINK56"/>
-      <w:bookmarkStart w:id="65" w:name="OLE_LINK57"/>
+      <w:bookmarkStart w:id="68" w:name="OLE_LINK56"/>
+      <w:bookmarkStart w:id="69" w:name="OLE_LINK57"/>
       <w:r>
         <w:rPr>
           <w:rFonts w:ascii="Courier" w:hAnsi="Courier" w:cs="Menlo"/>
@@ -3429,8 +3435,8 @@
         </w:rPr>
         <w:t xml:space="preserve"> </w:t>
       </w:r>
-      <w:bookmarkEnd w:id="64"/>
-      <w:bookmarkEnd w:id="65"/>
+      <w:bookmarkEnd w:id="68"/>
+      <w:bookmarkEnd w:id="69"/>
       <w:r>
         <w:rPr>
           <w:rFonts w:ascii="Courier" w:hAnsi="Courier" w:cs="Menlo"/>
@@ -3441,6 +3447,8 @@
         <w:t>latest</w:t>
       </w:r>
     </w:p>
+    <w:bookmarkEnd w:id="66"/>
+    <w:bookmarkEnd w:id="67"/>
     <w:p>
       <w:pPr>
         <w:rPr>
@@ -3547,9 +3555,9 @@
           <w:sz w:val="28"/>
           <w:szCs w:val="28"/>
         </w:rPr>
-        <w:t xml:space="preserve">cd </w:t>
-      </w:r>
-      <w:bookmarkStart w:id="66" w:name="_GoBack"/>
+        <w:t>cd /Users/</w:t>
+      </w:r>
+      <w:proofErr w:type="spellStart"/>
       <w:r>
         <w:rPr>
           <w:rFonts w:ascii="Courier" w:eastAsia="Times New Roman" w:hAnsi="Courier" w:cs="Arial"/>
@@ -3560,7 +3568,20 @@
           <w:sz w:val="28"/>
           <w:szCs w:val="28"/>
         </w:rPr>
-        <w:t>/Users/</w:t>
+        <w:t>chris</w:t>
+      </w:r>
+      <w:proofErr w:type="spellEnd"/>
+      <w:r>
+        <w:rPr>
+          <w:rFonts w:ascii="Courier" w:eastAsia="Times New Roman" w:hAnsi="Courier" w:cs="Arial"/>
+          <w:bCs/>
+          <w:color w:val="04003F"/>
+          <w:spacing w:val="-8"/>
+          <w:kern w:val="36"/>
+          <w:sz w:val="28"/>
+          <w:szCs w:val="28"/>
+        </w:rPr>
+        <w:t>/Desktop/Apps/</w:t>
       </w:r>
       <w:proofErr w:type="spellStart"/>
       <w:r>
@@ -3573,10 +3594,12 @@
           <w:sz w:val="28"/>
           <w:szCs w:val="28"/>
         </w:rPr>
-        <w:t>chris</w:t>
+        <w:t>SyncServer.Run</w:t>
       </w:r>
       <w:proofErr w:type="spellEnd"/>
-      <w:r>
+    </w:p>
+    <w:p>
+      <w:pPr>
         <w:rPr>
           <w:rFonts w:ascii="Courier" w:eastAsia="Times New Roman" w:hAnsi="Courier" w:cs="Arial"/>
           <w:bCs/>
@@ -3586,9 +3609,7 @@
           <w:sz w:val="28"/>
           <w:szCs w:val="28"/>
         </w:rPr>
-        <w:t>/Desktop/Apps/</w:t>
-      </w:r>
-      <w:proofErr w:type="spellStart"/>
+      </w:pPr>
       <w:r>
         <w:rPr>
           <w:rFonts w:ascii="Courier" w:eastAsia="Times New Roman" w:hAnsi="Courier" w:cs="Arial"/>
@@ -3599,33 +3620,6 @@
           <w:sz w:val="28"/>
           <w:szCs w:val="28"/>
         </w:rPr>
-        <w:t>SyncServer.Run</w:t>
-      </w:r>
-      <w:bookmarkEnd w:id="66"/>
-      <w:proofErr w:type="spellEnd"/>
-    </w:p>
-    <w:p>
-      <w:pPr>
-        <w:rPr>
-          <w:rFonts w:ascii="Courier" w:eastAsia="Times New Roman" w:hAnsi="Courier" w:cs="Arial"/>
-          <w:bCs/>
-          <w:color w:val="04003F"/>
-          <w:spacing w:val="-8"/>
-          <w:kern w:val="36"/>
-          <w:sz w:val="28"/>
-          <w:szCs w:val="28"/>
-        </w:rPr>
-      </w:pPr>
-      <w:r>
-        <w:rPr>
-          <w:rFonts w:ascii="Courier" w:eastAsia="Times New Roman" w:hAnsi="Courier" w:cs="Arial"/>
-          <w:bCs/>
-          <w:color w:val="04003F"/>
-          <w:spacing w:val="-8"/>
-          <w:kern w:val="36"/>
-          <w:sz w:val="28"/>
-          <w:szCs w:val="28"/>
-        </w:rPr>
         <w:t>tail -f output.log</w:t>
       </w:r>
     </w:p>
@@ -3653,8 +3647,6 @@
         </w:rPr>
       </w:pPr>
     </w:p>
-    <w:bookmarkEnd w:id="54"/>
-    <w:bookmarkEnd w:id="55"/>
     <w:bookmarkEnd w:id="56"/>
     <w:bookmarkEnd w:id="57"/>
     <w:bookmarkEnd w:id="58"/>
@@ -3663,6 +3655,8 @@
     <w:bookmarkEnd w:id="61"/>
     <w:bookmarkEnd w:id="62"/>
     <w:bookmarkEnd w:id="63"/>
+    <w:bookmarkEnd w:id="64"/>
+    <w:bookmarkEnd w:id="65"/>
     <w:p>
       <w:pPr>
         <w:rPr>
@@ -3708,8 +3702,8 @@
       <w:pPr>
         <w:pStyle w:val="Heading1"/>
       </w:pPr>
-      <w:bookmarkStart w:id="67" w:name="_Toc42193608"/>
-      <w:bookmarkStart w:id="68" w:name="_Toc49102043"/>
+      <w:bookmarkStart w:id="70" w:name="_Toc42193608"/>
+      <w:bookmarkStart w:id="71" w:name="_Toc49102043"/>
       <w:r>
         <w:lastRenderedPageBreak/>
         <w:t xml:space="preserve">Build server in </w:t>
@@ -3718,8 +3712,8 @@
       <w:r>
         <w:t>Xcode</w:t>
       </w:r>
-      <w:bookmarkEnd w:id="67"/>
-      <w:bookmarkEnd w:id="68"/>
+      <w:bookmarkEnd w:id="70"/>
+      <w:bookmarkEnd w:id="71"/>
       <w:proofErr w:type="spellEnd"/>
     </w:p>
     <w:p>
@@ -3946,14 +3940,14 @@
       <w:pPr>
         <w:pStyle w:val="Heading1"/>
       </w:pPr>
-      <w:bookmarkStart w:id="69" w:name="_Toc42193609"/>
-      <w:bookmarkStart w:id="70" w:name="_Toc49102044"/>
+      <w:bookmarkStart w:id="72" w:name="_Toc42193609"/>
+      <w:bookmarkStart w:id="73" w:name="_Toc49102044"/>
       <w:r>
         <w:lastRenderedPageBreak/>
         <w:t>Run local tests</w:t>
       </w:r>
-      <w:bookmarkEnd w:id="69"/>
-      <w:bookmarkEnd w:id="70"/>
+      <w:bookmarkEnd w:id="72"/>
+      <w:bookmarkEnd w:id="73"/>
     </w:p>
     <w:p>
       <w:pPr>
@@ -4513,8 +4507,8 @@
         </w:rPr>
         <w:t xml:space="preserve">for instructions on how to renew or update the Google, Dropbox, Facebook etc. credentials that are accessed in that file. Once </w:t>
       </w:r>
-      <w:bookmarkStart w:id="71" w:name="OLE_LINK60"/>
-      <w:bookmarkStart w:id="72" w:name="OLE_LINK61"/>
+      <w:bookmarkStart w:id="74" w:name="OLE_LINK60"/>
+      <w:bookmarkStart w:id="75" w:name="OLE_LINK61"/>
       <w:r>
         <w:rPr>
           <w:rFonts w:ascii="Arial" w:eastAsia="Times New Roman" w:hAnsi="Arial" w:cs="Arial"/>
@@ -4527,8 +4521,8 @@
         </w:rPr>
         <w:t>updated</w:t>
       </w:r>
-      <w:bookmarkEnd w:id="71"/>
-      <w:bookmarkEnd w:id="72"/>
+      <w:bookmarkEnd w:id="74"/>
+      <w:bookmarkEnd w:id="75"/>
       <w:r>
         <w:rPr>
           <w:rFonts w:ascii="Arial" w:eastAsia="Times New Roman" w:hAnsi="Arial" w:cs="Arial"/>
@@ -4683,11 +4677,11 @@
       <w:pPr>
         <w:pStyle w:val="Heading1"/>
       </w:pPr>
-      <w:bookmarkStart w:id="73" w:name="_Toc49102045"/>
+      <w:bookmarkStart w:id="76" w:name="_Toc49102045"/>
       <w:r>
         <w:t>Checking the local database</w:t>
       </w:r>
-      <w:bookmarkEnd w:id="73"/>
+      <w:bookmarkEnd w:id="76"/>
     </w:p>
     <w:p>
       <w:pPr>
@@ -5014,7 +5008,7 @@
       <w:pPr>
         <w:pStyle w:val="Heading1"/>
       </w:pPr>
-      <w:bookmarkStart w:id="74" w:name="_Toc49102046"/>
+      <w:bookmarkStart w:id="77" w:name="_Toc49102046"/>
       <w:r>
         <w:lastRenderedPageBreak/>
         <w:t xml:space="preserve">Updating </w:t>
@@ -5028,12 +5022,9 @@
       </w:r>
       <w:proofErr w:type="spellEnd"/>
       <w:r>
-        <w:t xml:space="preserve"> for new Swift version.</w:t>
-      </w:r>
-      <w:bookmarkEnd w:id="74"/>
-      <w:r>
-        <w:t xml:space="preserve"> </w:t>
-      </w:r>
+        <w:t xml:space="preserve"> for new Swift version</w:t>
+      </w:r>
+      <w:bookmarkEnd w:id="77"/>
     </w:p>
     <w:p>
       <w:pPr>
@@ -5255,8 +5246,8 @@
         <w:t xml:space="preserve">Generally: </w:t>
       </w:r>
     </w:p>
-    <w:bookmarkStart w:id="75" w:name="OLE_LINK10"/>
-    <w:bookmarkStart w:id="76" w:name="OLE_LINK62"/>
+    <w:bookmarkStart w:id="78" w:name="OLE_LINK10"/>
+    <w:bookmarkStart w:id="79" w:name="OLE_LINK62"/>
     <w:p>
       <w:pPr>
         <w:rPr>
@@ -5354,8 +5345,105 @@
         <w:fldChar w:fldCharType="end"/>
       </w:r>
     </w:p>
-    <w:bookmarkEnd w:id="75"/>
-    <w:bookmarkEnd w:id="76"/>
+    <w:bookmarkEnd w:id="78"/>
+    <w:bookmarkEnd w:id="79"/>
+    <w:p>
+      <w:pPr>
+        <w:rPr>
+          <w:rFonts w:ascii="Arial" w:eastAsia="Times New Roman" w:hAnsi="Arial" w:cs="Arial"/>
+          <w:bCs/>
+          <w:color w:val="04003F"/>
+          <w:spacing w:val="-8"/>
+          <w:kern w:val="36"/>
+          <w:sz w:val="32"/>
+          <w:szCs w:val="32"/>
+        </w:rPr>
+      </w:pPr>
+      <w:r>
+        <w:rPr>
+          <w:rFonts w:ascii="Arial" w:eastAsia="Times New Roman" w:hAnsi="Arial" w:cs="Arial"/>
+          <w:bCs/>
+          <w:color w:val="04003F"/>
+          <w:spacing w:val="-8"/>
+          <w:kern w:val="36"/>
+          <w:sz w:val="32"/>
+          <w:szCs w:val="32"/>
+        </w:rPr>
+        <w:fldChar w:fldCharType="begin"/>
+      </w:r>
+      <w:r>
+        <w:rPr>
+          <w:rFonts w:ascii="Arial" w:eastAsia="Times New Roman" w:hAnsi="Arial" w:cs="Arial"/>
+          <w:bCs/>
+          <w:color w:val="04003F"/>
+          <w:spacing w:val="-8"/>
+          <w:kern w:val="36"/>
+          <w:sz w:val="32"/>
+          <w:szCs w:val="32"/>
+        </w:rPr>
+        <w:instrText xml:space="preserve"> HYPERLINK "</w:instrText>
+      </w:r>
+      <w:r>
+        <w:rPr>
+          <w:rFonts w:ascii="Arial" w:eastAsia="Times New Roman" w:hAnsi="Arial" w:cs="Arial"/>
+          <w:bCs/>
+          <w:color w:val="04003F"/>
+          <w:spacing w:val="-8"/>
+          <w:kern w:val="36"/>
+          <w:sz w:val="32"/>
+          <w:szCs w:val="32"/>
+        </w:rPr>
+        <w:instrText>https://hub.docker.com/_/swift/</w:instrText>
+      </w:r>
+      <w:r>
+        <w:rPr>
+          <w:rFonts w:ascii="Arial" w:eastAsia="Times New Roman" w:hAnsi="Arial" w:cs="Arial"/>
+          <w:bCs/>
+          <w:color w:val="04003F"/>
+          <w:spacing w:val="-8"/>
+          <w:kern w:val="36"/>
+          <w:sz w:val="32"/>
+          <w:szCs w:val="32"/>
+        </w:rPr>
+        <w:instrText xml:space="preserve">" </w:instrText>
+      </w:r>
+      <w:r>
+        <w:rPr>
+          <w:rFonts w:ascii="Arial" w:eastAsia="Times New Roman" w:hAnsi="Arial" w:cs="Arial"/>
+          <w:bCs/>
+          <w:color w:val="04003F"/>
+          <w:spacing w:val="-8"/>
+          <w:kern w:val="36"/>
+          <w:sz w:val="32"/>
+          <w:szCs w:val="32"/>
+        </w:rPr>
+        <w:fldChar w:fldCharType="separate"/>
+      </w:r>
+      <w:r>
+        <w:rPr>
+          <w:rStyle w:val="Hyperlink"/>
+          <w:rFonts w:ascii="Arial" w:eastAsia="Times New Roman" w:hAnsi="Arial" w:cs="Arial"/>
+          <w:bCs/>
+          <w:spacing w:val="-8"/>
+          <w:kern w:val="36"/>
+          <w:sz w:val="32"/>
+          <w:szCs w:val="32"/>
+        </w:rPr>
+        <w:t>https://hub.docker.com/_/swift/</w:t>
+      </w:r>
+      <w:r>
+        <w:rPr>
+          <w:rFonts w:ascii="Arial" w:eastAsia="Times New Roman" w:hAnsi="Arial" w:cs="Arial"/>
+          <w:bCs/>
+          <w:color w:val="04003F"/>
+          <w:spacing w:val="-8"/>
+          <w:kern w:val="36"/>
+          <w:sz w:val="32"/>
+          <w:szCs w:val="32"/>
+        </w:rPr>
+        <w:fldChar w:fldCharType="end"/>
+      </w:r>
+    </w:p>
     <w:p>
       <w:pPr>
         <w:rPr>
@@ -5445,6 +5533,1460 @@
         </w:rPr>
         <w:t>/Docker/Runtime</w:t>
       </w:r>
+    </w:p>
+    <w:p>
+      <w:pPr>
+        <w:rPr>
+          <w:rFonts w:ascii="Arial" w:eastAsia="Times New Roman" w:hAnsi="Arial" w:cs="Arial"/>
+          <w:bCs/>
+          <w:color w:val="04003F"/>
+          <w:spacing w:val="-8"/>
+          <w:kern w:val="36"/>
+          <w:sz w:val="32"/>
+          <w:szCs w:val="32"/>
+        </w:rPr>
+      </w:pPr>
+    </w:p>
+    <w:p>
+      <w:pPr>
+        <w:rPr>
+          <w:rFonts w:ascii="Arial" w:eastAsia="Times New Roman" w:hAnsi="Arial" w:cs="Arial"/>
+          <w:b/>
+          <w:bCs/>
+          <w:color w:val="04003F"/>
+          <w:spacing w:val="-8"/>
+          <w:kern w:val="36"/>
+          <w:sz w:val="32"/>
+          <w:szCs w:val="32"/>
+        </w:rPr>
+      </w:pPr>
+      <w:r>
+        <w:rPr>
+          <w:rFonts w:ascii="Arial" w:eastAsia="Times New Roman" w:hAnsi="Arial" w:cs="Arial"/>
+          <w:b/>
+          <w:bCs/>
+          <w:color w:val="04003F"/>
+          <w:spacing w:val="-8"/>
+          <w:kern w:val="36"/>
+          <w:sz w:val="32"/>
+          <w:szCs w:val="32"/>
+        </w:rPr>
+        <w:t>For the Build image</w:t>
+      </w:r>
+    </w:p>
+    <w:p>
+      <w:pPr>
+        <w:rPr>
+          <w:rFonts w:ascii="Arial" w:eastAsia="Times New Roman" w:hAnsi="Arial" w:cs="Arial"/>
+          <w:bCs/>
+          <w:color w:val="04003F"/>
+          <w:spacing w:val="-8"/>
+          <w:kern w:val="36"/>
+          <w:sz w:val="32"/>
+          <w:szCs w:val="32"/>
+        </w:rPr>
+      </w:pPr>
+    </w:p>
+    <w:p>
+      <w:pPr>
+        <w:rPr>
+          <w:rFonts w:ascii="Arial" w:eastAsia="Times New Roman" w:hAnsi="Arial" w:cs="Arial"/>
+          <w:bCs/>
+          <w:color w:val="04003F"/>
+          <w:spacing w:val="-8"/>
+          <w:kern w:val="36"/>
+          <w:sz w:val="32"/>
+          <w:szCs w:val="32"/>
+        </w:rPr>
+      </w:pPr>
+      <w:r>
+        <w:rPr>
+          <w:rFonts w:ascii="Arial" w:eastAsia="Times New Roman" w:hAnsi="Arial" w:cs="Arial"/>
+          <w:bCs/>
+          <w:color w:val="04003F"/>
+          <w:spacing w:val="-8"/>
+          <w:kern w:val="36"/>
+          <w:sz w:val="32"/>
+          <w:szCs w:val="32"/>
+        </w:rPr>
+        <w:t xml:space="preserve">I’m going to use: </w:t>
+      </w:r>
+    </w:p>
+    <w:p>
+      <w:pPr>
+        <w:rPr>
+          <w:rFonts w:ascii="Arial" w:eastAsia="Times New Roman" w:hAnsi="Arial" w:cs="Arial"/>
+          <w:bCs/>
+          <w:color w:val="04003F"/>
+          <w:spacing w:val="-8"/>
+          <w:kern w:val="36"/>
+          <w:sz w:val="32"/>
+          <w:szCs w:val="32"/>
+        </w:rPr>
+      </w:pPr>
+      <w:hyperlink r:id="rId8" w:history="1">
+        <w:r>
+          <w:rPr>
+            <w:rStyle w:val="Hyperlink"/>
+            <w:rFonts w:ascii="Arial" w:eastAsia="Times New Roman" w:hAnsi="Arial" w:cs="Arial"/>
+            <w:bCs/>
+            <w:spacing w:val="-8"/>
+            <w:kern w:val="36"/>
+            <w:sz w:val="32"/>
+            <w:szCs w:val="32"/>
+          </w:rPr>
+          <w:t>https://hub.docker.com/r/swiftlang/swift/tags</w:t>
+        </w:r>
+      </w:hyperlink>
+    </w:p>
+    <w:p>
+      <w:pPr>
+        <w:rPr>
+          <w:rFonts w:ascii="Arial" w:eastAsia="Times New Roman" w:hAnsi="Arial" w:cs="Arial"/>
+          <w:bCs/>
+          <w:color w:val="04003F"/>
+          <w:spacing w:val="-8"/>
+          <w:kern w:val="36"/>
+          <w:sz w:val="32"/>
+          <w:szCs w:val="32"/>
+        </w:rPr>
+      </w:pPr>
+      <w:r>
+        <w:rPr>
+          <w:rFonts w:ascii="Arial" w:eastAsia="Times New Roman" w:hAnsi="Arial" w:cs="Arial"/>
+          <w:bCs/>
+          <w:color w:val="04003F"/>
+          <w:spacing w:val="-8"/>
+          <w:kern w:val="36"/>
+          <w:sz w:val="32"/>
+          <w:szCs w:val="32"/>
+        </w:rPr>
+        <w:t>These have the tags for the beta builds.</w:t>
+      </w:r>
+    </w:p>
+    <w:p>
+      <w:pPr>
+        <w:rPr>
+          <w:rFonts w:ascii="Arial" w:eastAsia="Times New Roman" w:hAnsi="Arial" w:cs="Arial"/>
+          <w:bCs/>
+          <w:color w:val="04003F"/>
+          <w:spacing w:val="-8"/>
+          <w:kern w:val="36"/>
+          <w:sz w:val="32"/>
+          <w:szCs w:val="32"/>
+        </w:rPr>
+      </w:pPr>
+      <w:r>
+        <w:rPr>
+          <w:rFonts w:ascii="Arial" w:eastAsia="Times New Roman" w:hAnsi="Arial" w:cs="Arial"/>
+          <w:bCs/>
+          <w:color w:val="04003F"/>
+          <w:spacing w:val="-8"/>
+          <w:kern w:val="36"/>
+          <w:sz w:val="32"/>
+          <w:szCs w:val="32"/>
+        </w:rPr>
+        <w:t xml:space="preserve">And also see: </w:t>
+      </w:r>
+      <w:hyperlink r:id="rId9" w:history="1">
+        <w:r>
+          <w:rPr>
+            <w:rStyle w:val="Hyperlink"/>
+            <w:rFonts w:ascii="Arial" w:eastAsia="Times New Roman" w:hAnsi="Arial" w:cs="Arial"/>
+            <w:bCs/>
+            <w:spacing w:val="-8"/>
+            <w:kern w:val="36"/>
+            <w:sz w:val="32"/>
+            <w:szCs w:val="32"/>
+          </w:rPr>
+          <w:t>https://swift.org/download/#snapshots</w:t>
+        </w:r>
+      </w:hyperlink>
+    </w:p>
+    <w:p>
+      <w:pPr>
+        <w:rPr>
+          <w:rFonts w:ascii="Arial" w:eastAsia="Times New Roman" w:hAnsi="Arial" w:cs="Arial"/>
+          <w:bCs/>
+          <w:color w:val="04003F"/>
+          <w:spacing w:val="-8"/>
+          <w:kern w:val="36"/>
+          <w:sz w:val="32"/>
+          <w:szCs w:val="32"/>
+        </w:rPr>
+      </w:pPr>
+    </w:p>
+    <w:p>
+      <w:pPr>
+        <w:rPr>
+          <w:rFonts w:ascii="Arial" w:eastAsia="Times New Roman" w:hAnsi="Arial" w:cs="Arial"/>
+          <w:bCs/>
+          <w:color w:val="04003F"/>
+          <w:spacing w:val="-8"/>
+          <w:kern w:val="36"/>
+          <w:sz w:val="32"/>
+          <w:szCs w:val="32"/>
+        </w:rPr>
+      </w:pPr>
+      <w:r>
+        <w:rPr>
+          <w:rFonts w:ascii="Arial" w:eastAsia="Times New Roman" w:hAnsi="Arial" w:cs="Arial"/>
+          <w:bCs/>
+          <w:color w:val="04003F"/>
+          <w:spacing w:val="-8"/>
+          <w:kern w:val="36"/>
+          <w:sz w:val="32"/>
+          <w:szCs w:val="32"/>
+        </w:rPr>
+        <w:t xml:space="preserve">Create the image based on the </w:t>
+      </w:r>
+      <w:proofErr w:type="spellStart"/>
+      <w:r>
+        <w:rPr>
+          <w:rFonts w:ascii="Arial" w:eastAsia="Times New Roman" w:hAnsi="Arial" w:cs="Arial"/>
+          <w:bCs/>
+          <w:color w:val="04003F"/>
+          <w:spacing w:val="-8"/>
+          <w:kern w:val="36"/>
+          <w:sz w:val="32"/>
+          <w:szCs w:val="32"/>
+        </w:rPr>
+        <w:t>Dockerfile</w:t>
+      </w:r>
+      <w:proofErr w:type="spellEnd"/>
+      <w:r>
+        <w:rPr>
+          <w:rFonts w:ascii="Arial" w:eastAsia="Times New Roman" w:hAnsi="Arial" w:cs="Arial"/>
+          <w:bCs/>
+          <w:color w:val="04003F"/>
+          <w:spacing w:val="-8"/>
+          <w:kern w:val="36"/>
+          <w:sz w:val="32"/>
+          <w:szCs w:val="32"/>
+        </w:rPr>
+        <w:t xml:space="preserve"> using (do this from a Terminal window opened within the </w:t>
+      </w:r>
+      <w:proofErr w:type="spellStart"/>
+      <w:r>
+        <w:rPr>
+          <w:rFonts w:ascii="Arial" w:eastAsia="Times New Roman" w:hAnsi="Arial" w:cs="Arial"/>
+          <w:bCs/>
+          <w:color w:val="04003F"/>
+          <w:spacing w:val="-8"/>
+          <w:kern w:val="36"/>
+          <w:sz w:val="32"/>
+          <w:szCs w:val="32"/>
+        </w:rPr>
+        <w:t>devops</w:t>
+      </w:r>
+      <w:proofErr w:type="spellEnd"/>
+      <w:r>
+        <w:rPr>
+          <w:rFonts w:ascii="Arial" w:eastAsia="Times New Roman" w:hAnsi="Arial" w:cs="Arial"/>
+          <w:bCs/>
+          <w:color w:val="04003F"/>
+          <w:spacing w:val="-8"/>
+          <w:kern w:val="36"/>
+          <w:sz w:val="32"/>
+          <w:szCs w:val="32"/>
+        </w:rPr>
+        <w:t>/Docker/Building folder):</w:t>
+      </w:r>
+    </w:p>
+    <w:p>
+      <w:pPr>
+        <w:rPr>
+          <w:rFonts w:ascii="Arial" w:eastAsia="Times New Roman" w:hAnsi="Arial" w:cs="Arial"/>
+          <w:bCs/>
+          <w:color w:val="04003F"/>
+          <w:spacing w:val="-8"/>
+          <w:kern w:val="36"/>
+          <w:sz w:val="32"/>
+          <w:szCs w:val="32"/>
+        </w:rPr>
+      </w:pPr>
+    </w:p>
+    <w:p>
+      <w:pPr>
+        <w:rPr>
+          <w:rFonts w:ascii="Arial" w:eastAsia="Times New Roman" w:hAnsi="Arial" w:cs="Arial"/>
+          <w:bCs/>
+          <w:color w:val="04003F"/>
+          <w:spacing w:val="-8"/>
+          <w:kern w:val="36"/>
+          <w:sz w:val="32"/>
+          <w:szCs w:val="32"/>
+        </w:rPr>
+      </w:pPr>
+      <w:r>
+        <w:rPr>
+          <w:rFonts w:ascii="Arial" w:eastAsia="Times New Roman" w:hAnsi="Arial" w:cs="Arial"/>
+          <w:bCs/>
+          <w:color w:val="04003F"/>
+          <w:spacing w:val="-8"/>
+          <w:kern w:val="36"/>
+          <w:sz w:val="32"/>
+          <w:szCs w:val="32"/>
+        </w:rPr>
+        <w:t xml:space="preserve">docker build -t </w:t>
+      </w:r>
+      <w:proofErr w:type="spellStart"/>
+      <w:r>
+        <w:rPr>
+          <w:rFonts w:ascii="Arial" w:eastAsia="Times New Roman" w:hAnsi="Arial" w:cs="Arial"/>
+          <w:bCs/>
+          <w:color w:val="04003F"/>
+          <w:spacing w:val="-8"/>
+          <w:kern w:val="36"/>
+          <w:sz w:val="32"/>
+          <w:szCs w:val="32"/>
+        </w:rPr>
+        <w:t>swift-</w:t>
+      </w:r>
+      <w:proofErr w:type="gramStart"/>
+      <w:r>
+        <w:rPr>
+          <w:rFonts w:ascii="Arial" w:eastAsia="Times New Roman" w:hAnsi="Arial" w:cs="Arial"/>
+          <w:bCs/>
+          <w:color w:val="04003F"/>
+          <w:spacing w:val="-8"/>
+          <w:kern w:val="36"/>
+          <w:sz w:val="32"/>
+          <w:szCs w:val="32"/>
+        </w:rPr>
+        <w:t>ubuntu:latest</w:t>
+      </w:r>
+      <w:proofErr w:type="spellEnd"/>
+      <w:proofErr w:type="gramEnd"/>
+      <w:r>
+        <w:rPr>
+          <w:rFonts w:ascii="Arial" w:eastAsia="Times New Roman" w:hAnsi="Arial" w:cs="Arial"/>
+          <w:bCs/>
+          <w:color w:val="04003F"/>
+          <w:spacing w:val="-8"/>
+          <w:kern w:val="36"/>
+          <w:sz w:val="32"/>
+          <w:szCs w:val="32"/>
+        </w:rPr>
+        <w:t xml:space="preserve"> .</w:t>
+      </w:r>
+    </w:p>
+    <w:p>
+      <w:pPr>
+        <w:rPr>
+          <w:rFonts w:ascii="Arial" w:eastAsia="Times New Roman" w:hAnsi="Arial" w:cs="Arial"/>
+          <w:bCs/>
+          <w:color w:val="04003F"/>
+          <w:spacing w:val="-8"/>
+          <w:kern w:val="36"/>
+          <w:sz w:val="32"/>
+          <w:szCs w:val="32"/>
+        </w:rPr>
+      </w:pPr>
+    </w:p>
+    <w:p>
+      <w:pPr>
+        <w:rPr>
+          <w:rFonts w:ascii="Arial" w:eastAsia="Times New Roman" w:hAnsi="Arial" w:cs="Arial"/>
+          <w:bCs/>
+          <w:color w:val="04003F"/>
+          <w:spacing w:val="-8"/>
+          <w:kern w:val="36"/>
+          <w:sz w:val="32"/>
+          <w:szCs w:val="32"/>
+        </w:rPr>
+      </w:pPr>
+      <w:r>
+        <w:rPr>
+          <w:rFonts w:ascii="Arial" w:eastAsia="Times New Roman" w:hAnsi="Arial" w:cs="Arial"/>
+          <w:bCs/>
+          <w:color w:val="04003F"/>
+          <w:spacing w:val="-8"/>
+          <w:kern w:val="36"/>
+          <w:sz w:val="32"/>
+          <w:szCs w:val="32"/>
+        </w:rPr>
+        <w:t xml:space="preserve">docker tag </w:t>
+      </w:r>
+      <w:proofErr w:type="spellStart"/>
+      <w:r>
+        <w:rPr>
+          <w:rFonts w:ascii="Arial" w:eastAsia="Times New Roman" w:hAnsi="Arial" w:cs="Arial"/>
+          <w:bCs/>
+          <w:color w:val="04003F"/>
+          <w:spacing w:val="-8"/>
+          <w:kern w:val="36"/>
+          <w:sz w:val="32"/>
+          <w:szCs w:val="32"/>
+        </w:rPr>
+        <w:t>swift-</w:t>
+      </w:r>
+      <w:proofErr w:type="gramStart"/>
+      <w:r>
+        <w:rPr>
+          <w:rFonts w:ascii="Arial" w:eastAsia="Times New Roman" w:hAnsi="Arial" w:cs="Arial"/>
+          <w:bCs/>
+          <w:color w:val="04003F"/>
+          <w:spacing w:val="-8"/>
+          <w:kern w:val="36"/>
+          <w:sz w:val="32"/>
+          <w:szCs w:val="32"/>
+        </w:rPr>
+        <w:t>ubuntu:latest</w:t>
+      </w:r>
+      <w:proofErr w:type="spellEnd"/>
+      <w:proofErr w:type="gramEnd"/>
+      <w:r>
+        <w:rPr>
+          <w:rFonts w:ascii="Arial" w:eastAsia="Times New Roman" w:hAnsi="Arial" w:cs="Arial"/>
+          <w:bCs/>
+          <w:color w:val="04003F"/>
+          <w:spacing w:val="-8"/>
+          <w:kern w:val="36"/>
+          <w:sz w:val="32"/>
+          <w:szCs w:val="32"/>
+        </w:rPr>
+        <w:t xml:space="preserve"> </w:t>
+      </w:r>
+      <w:proofErr w:type="spellStart"/>
+      <w:r>
+        <w:rPr>
+          <w:rFonts w:ascii="Arial" w:eastAsia="Times New Roman" w:hAnsi="Arial" w:cs="Arial"/>
+          <w:bCs/>
+          <w:color w:val="04003F"/>
+          <w:spacing w:val="-8"/>
+          <w:kern w:val="36"/>
+          <w:sz w:val="32"/>
+          <w:szCs w:val="32"/>
+        </w:rPr>
+        <w:t>crspybits</w:t>
+      </w:r>
+      <w:proofErr w:type="spellEnd"/>
+      <w:r>
+        <w:rPr>
+          <w:rFonts w:ascii="Arial" w:eastAsia="Times New Roman" w:hAnsi="Arial" w:cs="Arial"/>
+          <w:bCs/>
+          <w:color w:val="04003F"/>
+          <w:spacing w:val="-8"/>
+          <w:kern w:val="36"/>
+          <w:sz w:val="32"/>
+          <w:szCs w:val="32"/>
+        </w:rPr>
+        <w:t>/</w:t>
+      </w:r>
+      <w:proofErr w:type="spellStart"/>
+      <w:r>
+        <w:rPr>
+          <w:rFonts w:ascii="Arial" w:eastAsia="Times New Roman" w:hAnsi="Arial" w:cs="Arial"/>
+          <w:bCs/>
+          <w:color w:val="04003F"/>
+          <w:spacing w:val="-8"/>
+          <w:kern w:val="36"/>
+          <w:sz w:val="32"/>
+          <w:szCs w:val="32"/>
+        </w:rPr>
+        <w:t>swift-ubuntu:latest</w:t>
+      </w:r>
+      <w:proofErr w:type="spellEnd"/>
+      <w:r>
+        <w:rPr>
+          <w:rFonts w:ascii="Arial" w:eastAsia="Times New Roman" w:hAnsi="Arial" w:cs="Arial"/>
+          <w:bCs/>
+          <w:color w:val="04003F"/>
+          <w:spacing w:val="-8"/>
+          <w:kern w:val="36"/>
+          <w:sz w:val="32"/>
+          <w:szCs w:val="32"/>
+        </w:rPr>
+        <w:t xml:space="preserve"> </w:t>
+      </w:r>
+    </w:p>
+    <w:p>
+      <w:pPr>
+        <w:rPr>
+          <w:rFonts w:ascii="Arial" w:eastAsia="Times New Roman" w:hAnsi="Arial" w:cs="Arial"/>
+          <w:bCs/>
+          <w:color w:val="04003F"/>
+          <w:spacing w:val="-8"/>
+          <w:kern w:val="36"/>
+          <w:sz w:val="32"/>
+          <w:szCs w:val="32"/>
+        </w:rPr>
+      </w:pPr>
+      <w:r>
+        <w:rPr>
+          <w:rFonts w:ascii="Arial" w:eastAsia="Times New Roman" w:hAnsi="Arial" w:cs="Arial"/>
+          <w:bCs/>
+          <w:color w:val="04003F"/>
+          <w:spacing w:val="-8"/>
+          <w:kern w:val="36"/>
+          <w:sz w:val="32"/>
+          <w:szCs w:val="32"/>
+        </w:rPr>
+        <w:t xml:space="preserve">docker tag </w:t>
+      </w:r>
+      <w:proofErr w:type="spellStart"/>
+      <w:r>
+        <w:rPr>
+          <w:rFonts w:ascii="Arial" w:eastAsia="Times New Roman" w:hAnsi="Arial" w:cs="Arial"/>
+          <w:bCs/>
+          <w:color w:val="04003F"/>
+          <w:spacing w:val="-8"/>
+          <w:kern w:val="36"/>
+          <w:sz w:val="32"/>
+          <w:szCs w:val="32"/>
+        </w:rPr>
+        <w:t>swift-</w:t>
+      </w:r>
+      <w:proofErr w:type="gramStart"/>
+      <w:r>
+        <w:rPr>
+          <w:rFonts w:ascii="Arial" w:eastAsia="Times New Roman" w:hAnsi="Arial" w:cs="Arial"/>
+          <w:bCs/>
+          <w:color w:val="04003F"/>
+          <w:spacing w:val="-8"/>
+          <w:kern w:val="36"/>
+          <w:sz w:val="32"/>
+          <w:szCs w:val="32"/>
+        </w:rPr>
+        <w:t>ubuntu:latest</w:t>
+      </w:r>
+      <w:proofErr w:type="spellEnd"/>
+      <w:proofErr w:type="gramEnd"/>
+      <w:r>
+        <w:rPr>
+          <w:rFonts w:ascii="Arial" w:eastAsia="Times New Roman" w:hAnsi="Arial" w:cs="Arial"/>
+          <w:bCs/>
+          <w:color w:val="04003F"/>
+          <w:spacing w:val="-8"/>
+          <w:kern w:val="36"/>
+          <w:sz w:val="32"/>
+          <w:szCs w:val="32"/>
+        </w:rPr>
+        <w:t xml:space="preserve"> </w:t>
+      </w:r>
+      <w:proofErr w:type="spellStart"/>
+      <w:r>
+        <w:rPr>
+          <w:rFonts w:ascii="Arial" w:eastAsia="Times New Roman" w:hAnsi="Arial" w:cs="Arial"/>
+          <w:bCs/>
+          <w:color w:val="04003F"/>
+          <w:spacing w:val="-8"/>
+          <w:kern w:val="36"/>
+          <w:sz w:val="32"/>
+          <w:szCs w:val="32"/>
+        </w:rPr>
+        <w:t>crspybits</w:t>
+      </w:r>
+      <w:proofErr w:type="spellEnd"/>
+      <w:r>
+        <w:rPr>
+          <w:rFonts w:ascii="Arial" w:eastAsia="Times New Roman" w:hAnsi="Arial" w:cs="Arial"/>
+          <w:bCs/>
+          <w:color w:val="04003F"/>
+          <w:spacing w:val="-8"/>
+          <w:kern w:val="36"/>
+          <w:sz w:val="32"/>
+          <w:szCs w:val="32"/>
+        </w:rPr>
+        <w:t>/swift-ubuntu:5.</w:t>
+      </w:r>
+      <w:r>
+        <w:rPr>
+          <w:rFonts w:ascii="Arial" w:eastAsia="Times New Roman" w:hAnsi="Arial" w:cs="Arial"/>
+          <w:bCs/>
+          <w:color w:val="04003F"/>
+          <w:spacing w:val="-8"/>
+          <w:kern w:val="36"/>
+          <w:sz w:val="32"/>
+          <w:szCs w:val="32"/>
+        </w:rPr>
+        <w:t>3-beta</w:t>
+      </w:r>
+    </w:p>
+    <w:p>
+      <w:pPr>
+        <w:rPr>
+          <w:rFonts w:ascii="Arial" w:eastAsia="Times New Roman" w:hAnsi="Arial" w:cs="Arial"/>
+          <w:bCs/>
+          <w:color w:val="04003F"/>
+          <w:spacing w:val="-8"/>
+          <w:kern w:val="36"/>
+          <w:sz w:val="32"/>
+          <w:szCs w:val="32"/>
+        </w:rPr>
+      </w:pPr>
+      <w:r>
+        <w:rPr>
+          <w:rFonts w:ascii="Arial" w:eastAsia="Times New Roman" w:hAnsi="Arial" w:cs="Arial"/>
+          <w:bCs/>
+          <w:color w:val="04003F"/>
+          <w:spacing w:val="-8"/>
+          <w:kern w:val="36"/>
+          <w:sz w:val="32"/>
+          <w:szCs w:val="32"/>
+        </w:rPr>
+        <w:t xml:space="preserve">docker push </w:t>
+      </w:r>
+      <w:proofErr w:type="spellStart"/>
+      <w:r>
+        <w:rPr>
+          <w:rFonts w:ascii="Arial" w:eastAsia="Times New Roman" w:hAnsi="Arial" w:cs="Arial"/>
+          <w:bCs/>
+          <w:color w:val="04003F"/>
+          <w:spacing w:val="-8"/>
+          <w:kern w:val="36"/>
+          <w:sz w:val="32"/>
+          <w:szCs w:val="32"/>
+        </w:rPr>
+        <w:t>crspybits</w:t>
+      </w:r>
+      <w:proofErr w:type="spellEnd"/>
+      <w:r>
+        <w:rPr>
+          <w:rFonts w:ascii="Arial" w:eastAsia="Times New Roman" w:hAnsi="Arial" w:cs="Arial"/>
+          <w:bCs/>
+          <w:color w:val="04003F"/>
+          <w:spacing w:val="-8"/>
+          <w:kern w:val="36"/>
+          <w:sz w:val="32"/>
+          <w:szCs w:val="32"/>
+        </w:rPr>
+        <w:t>/</w:t>
+      </w:r>
+      <w:proofErr w:type="spellStart"/>
+      <w:r>
+        <w:rPr>
+          <w:rFonts w:ascii="Arial" w:eastAsia="Times New Roman" w:hAnsi="Arial" w:cs="Arial"/>
+          <w:bCs/>
+          <w:color w:val="04003F"/>
+          <w:spacing w:val="-8"/>
+          <w:kern w:val="36"/>
+          <w:sz w:val="32"/>
+          <w:szCs w:val="32"/>
+        </w:rPr>
+        <w:t>swift-</w:t>
+      </w:r>
+      <w:proofErr w:type="gramStart"/>
+      <w:r>
+        <w:rPr>
+          <w:rFonts w:ascii="Arial" w:eastAsia="Times New Roman" w:hAnsi="Arial" w:cs="Arial"/>
+          <w:bCs/>
+          <w:color w:val="04003F"/>
+          <w:spacing w:val="-8"/>
+          <w:kern w:val="36"/>
+          <w:sz w:val="32"/>
+          <w:szCs w:val="32"/>
+        </w:rPr>
+        <w:t>ubuntu:latest</w:t>
+      </w:r>
+      <w:proofErr w:type="spellEnd"/>
+      <w:proofErr w:type="gramEnd"/>
+    </w:p>
+    <w:p>
+      <w:pPr>
+        <w:rPr>
+          <w:rFonts w:ascii="Arial" w:eastAsia="Times New Roman" w:hAnsi="Arial" w:cs="Arial"/>
+          <w:bCs/>
+          <w:color w:val="04003F"/>
+          <w:spacing w:val="-8"/>
+          <w:kern w:val="36"/>
+          <w:sz w:val="32"/>
+          <w:szCs w:val="32"/>
+        </w:rPr>
+      </w:pPr>
+      <w:r>
+        <w:rPr>
+          <w:rFonts w:ascii="Arial" w:eastAsia="Times New Roman" w:hAnsi="Arial" w:cs="Arial"/>
+          <w:bCs/>
+          <w:color w:val="04003F"/>
+          <w:spacing w:val="-8"/>
+          <w:kern w:val="36"/>
+          <w:sz w:val="32"/>
+          <w:szCs w:val="32"/>
+        </w:rPr>
+        <w:t xml:space="preserve">docker push </w:t>
+      </w:r>
+      <w:proofErr w:type="spellStart"/>
+      <w:r>
+        <w:rPr>
+          <w:rFonts w:ascii="Arial" w:eastAsia="Times New Roman" w:hAnsi="Arial" w:cs="Arial"/>
+          <w:bCs/>
+          <w:color w:val="04003F"/>
+          <w:spacing w:val="-8"/>
+          <w:kern w:val="36"/>
+          <w:sz w:val="32"/>
+          <w:szCs w:val="32"/>
+        </w:rPr>
+        <w:t>crspybits</w:t>
+      </w:r>
+      <w:proofErr w:type="spellEnd"/>
+      <w:r>
+        <w:rPr>
+          <w:rFonts w:ascii="Arial" w:eastAsia="Times New Roman" w:hAnsi="Arial" w:cs="Arial"/>
+          <w:bCs/>
+          <w:color w:val="04003F"/>
+          <w:spacing w:val="-8"/>
+          <w:kern w:val="36"/>
+          <w:sz w:val="32"/>
+          <w:szCs w:val="32"/>
+        </w:rPr>
+        <w:t>/swift-ubuntu:5.</w:t>
+      </w:r>
+      <w:r>
+        <w:rPr>
+          <w:rFonts w:ascii="Arial" w:eastAsia="Times New Roman" w:hAnsi="Arial" w:cs="Arial"/>
+          <w:bCs/>
+          <w:color w:val="04003F"/>
+          <w:spacing w:val="-8"/>
+          <w:kern w:val="36"/>
+          <w:sz w:val="32"/>
+          <w:szCs w:val="32"/>
+        </w:rPr>
+        <w:t>3-beta</w:t>
+      </w:r>
+    </w:p>
+    <w:p>
+      <w:pPr>
+        <w:rPr>
+          <w:rFonts w:ascii="Arial" w:eastAsia="Times New Roman" w:hAnsi="Arial" w:cs="Arial"/>
+          <w:bCs/>
+          <w:color w:val="04003F"/>
+          <w:spacing w:val="-8"/>
+          <w:kern w:val="36"/>
+          <w:sz w:val="32"/>
+          <w:szCs w:val="32"/>
+        </w:rPr>
+      </w:pPr>
+    </w:p>
+    <w:p>
+      <w:pPr>
+        <w:rPr>
+          <w:rFonts w:ascii="Arial" w:eastAsia="Times New Roman" w:hAnsi="Arial" w:cs="Arial"/>
+          <w:bCs/>
+          <w:color w:val="04003F"/>
+          <w:spacing w:val="-8"/>
+          <w:kern w:val="36"/>
+          <w:sz w:val="32"/>
+          <w:szCs w:val="32"/>
+        </w:rPr>
+      </w:pPr>
+      <w:r>
+        <w:rPr>
+          <w:rFonts w:ascii="Arial" w:eastAsia="Times New Roman" w:hAnsi="Arial" w:cs="Arial"/>
+          <w:bCs/>
+          <w:color w:val="04003F"/>
+          <w:spacing w:val="-8"/>
+          <w:kern w:val="36"/>
+          <w:sz w:val="32"/>
+          <w:szCs w:val="32"/>
+        </w:rPr>
+        <w:lastRenderedPageBreak/>
+        <w:t>Run it with:</w:t>
+      </w:r>
+    </w:p>
+    <w:p>
+      <w:pPr>
+        <w:rPr>
+          <w:rFonts w:ascii="Arial" w:eastAsia="Times New Roman" w:hAnsi="Arial" w:cs="Arial"/>
+          <w:bCs/>
+          <w:color w:val="04003F"/>
+          <w:spacing w:val="-8"/>
+          <w:kern w:val="36"/>
+          <w:sz w:val="32"/>
+          <w:szCs w:val="32"/>
+        </w:rPr>
+      </w:pPr>
+      <w:r>
+        <w:rPr>
+          <w:rFonts w:ascii="Arial" w:eastAsia="Times New Roman" w:hAnsi="Arial" w:cs="Arial"/>
+          <w:bCs/>
+          <w:color w:val="04003F"/>
+          <w:spacing w:val="-8"/>
+          <w:kern w:val="36"/>
+          <w:sz w:val="32"/>
+          <w:szCs w:val="32"/>
+        </w:rPr>
+        <w:t>docker run --</w:t>
+      </w:r>
+      <w:proofErr w:type="spellStart"/>
+      <w:r>
+        <w:rPr>
+          <w:rFonts w:ascii="Arial" w:eastAsia="Times New Roman" w:hAnsi="Arial" w:cs="Arial"/>
+          <w:bCs/>
+          <w:color w:val="04003F"/>
+          <w:spacing w:val="-8"/>
+          <w:kern w:val="36"/>
+          <w:sz w:val="32"/>
+          <w:szCs w:val="32"/>
+        </w:rPr>
+        <w:t>rm</w:t>
+      </w:r>
+      <w:proofErr w:type="spellEnd"/>
+      <w:r>
+        <w:rPr>
+          <w:rFonts w:ascii="Arial" w:eastAsia="Times New Roman" w:hAnsi="Arial" w:cs="Arial"/>
+          <w:bCs/>
+          <w:color w:val="04003F"/>
+          <w:spacing w:val="-8"/>
+          <w:kern w:val="36"/>
+          <w:sz w:val="32"/>
+          <w:szCs w:val="32"/>
+        </w:rPr>
+        <w:t xml:space="preserve"> -</w:t>
+      </w:r>
+      <w:proofErr w:type="spellStart"/>
+      <w:r>
+        <w:rPr>
+          <w:rFonts w:ascii="Arial" w:eastAsia="Times New Roman" w:hAnsi="Arial" w:cs="Arial"/>
+          <w:bCs/>
+          <w:color w:val="04003F"/>
+          <w:spacing w:val="-8"/>
+          <w:kern w:val="36"/>
+          <w:sz w:val="32"/>
+          <w:szCs w:val="32"/>
+        </w:rPr>
+        <w:t>i</w:t>
+      </w:r>
+      <w:proofErr w:type="spellEnd"/>
+      <w:r>
+        <w:rPr>
+          <w:rFonts w:ascii="Arial" w:eastAsia="Times New Roman" w:hAnsi="Arial" w:cs="Arial"/>
+          <w:bCs/>
+          <w:color w:val="04003F"/>
+          <w:spacing w:val="-8"/>
+          <w:kern w:val="36"/>
+          <w:sz w:val="32"/>
+          <w:szCs w:val="32"/>
+        </w:rPr>
+        <w:t xml:space="preserve"> -t -v /Users/</w:t>
+      </w:r>
+      <w:proofErr w:type="spellStart"/>
+      <w:r>
+        <w:rPr>
+          <w:rFonts w:ascii="Arial" w:eastAsia="Times New Roman" w:hAnsi="Arial" w:cs="Arial"/>
+          <w:bCs/>
+          <w:color w:val="04003F"/>
+          <w:spacing w:val="-8"/>
+          <w:kern w:val="36"/>
+          <w:sz w:val="32"/>
+          <w:szCs w:val="32"/>
+        </w:rPr>
+        <w:t>chris</w:t>
+      </w:r>
+      <w:proofErr w:type="spellEnd"/>
+      <w:r>
+        <w:rPr>
+          <w:rFonts w:ascii="Arial" w:eastAsia="Times New Roman" w:hAnsi="Arial" w:cs="Arial"/>
+          <w:bCs/>
+          <w:color w:val="04003F"/>
+          <w:spacing w:val="-8"/>
+          <w:kern w:val="36"/>
+          <w:sz w:val="32"/>
+          <w:szCs w:val="32"/>
+        </w:rPr>
+        <w:t>/Desktop/</w:t>
+      </w:r>
+      <w:proofErr w:type="spellStart"/>
+      <w:r>
+        <w:rPr>
+          <w:rFonts w:ascii="Arial" w:eastAsia="Times New Roman" w:hAnsi="Arial" w:cs="Arial"/>
+          <w:bCs/>
+          <w:color w:val="04003F"/>
+          <w:spacing w:val="-8"/>
+          <w:kern w:val="36"/>
+          <w:sz w:val="32"/>
+          <w:szCs w:val="32"/>
+        </w:rPr>
+        <w:t>NewSyncServer</w:t>
+      </w:r>
+      <w:proofErr w:type="spellEnd"/>
+      <w:r>
+        <w:rPr>
+          <w:rFonts w:ascii="Arial" w:eastAsia="Times New Roman" w:hAnsi="Arial" w:cs="Arial"/>
+          <w:bCs/>
+          <w:color w:val="04003F"/>
+          <w:spacing w:val="-8"/>
+          <w:kern w:val="36"/>
+          <w:sz w:val="32"/>
+          <w:szCs w:val="32"/>
+        </w:rPr>
+        <w:t xml:space="preserve">/:/root/Apps </w:t>
+      </w:r>
+      <w:proofErr w:type="spellStart"/>
+      <w:r>
+        <w:rPr>
+          <w:rFonts w:ascii="Arial" w:eastAsia="Times New Roman" w:hAnsi="Arial" w:cs="Arial"/>
+          <w:bCs/>
+          <w:color w:val="04003F"/>
+          <w:spacing w:val="-8"/>
+          <w:kern w:val="36"/>
+          <w:sz w:val="32"/>
+          <w:szCs w:val="32"/>
+        </w:rPr>
+        <w:t>crspybits</w:t>
+      </w:r>
+      <w:proofErr w:type="spellEnd"/>
+      <w:r>
+        <w:rPr>
+          <w:rFonts w:ascii="Arial" w:eastAsia="Times New Roman" w:hAnsi="Arial" w:cs="Arial"/>
+          <w:bCs/>
+          <w:color w:val="04003F"/>
+          <w:spacing w:val="-8"/>
+          <w:kern w:val="36"/>
+          <w:sz w:val="32"/>
+          <w:szCs w:val="32"/>
+        </w:rPr>
+        <w:t>/swift-ubuntu:5.3-beta</w:t>
+      </w:r>
+    </w:p>
+    <w:p>
+      <w:pPr>
+        <w:rPr>
+          <w:rFonts w:ascii="Arial" w:eastAsia="Times New Roman" w:hAnsi="Arial" w:cs="Arial"/>
+          <w:bCs/>
+          <w:color w:val="04003F"/>
+          <w:spacing w:val="-8"/>
+          <w:kern w:val="36"/>
+          <w:sz w:val="32"/>
+          <w:szCs w:val="32"/>
+        </w:rPr>
+      </w:pPr>
+    </w:p>
+    <w:p>
+      <w:pPr>
+        <w:rPr>
+          <w:rFonts w:ascii="Arial" w:eastAsia="Times New Roman" w:hAnsi="Arial" w:cs="Arial"/>
+          <w:b/>
+          <w:bCs/>
+          <w:color w:val="04003F"/>
+          <w:spacing w:val="-8"/>
+          <w:kern w:val="36"/>
+          <w:sz w:val="32"/>
+          <w:szCs w:val="32"/>
+        </w:rPr>
+      </w:pPr>
+      <w:r>
+        <w:rPr>
+          <w:rFonts w:ascii="Arial" w:eastAsia="Times New Roman" w:hAnsi="Arial" w:cs="Arial"/>
+          <w:b/>
+          <w:bCs/>
+          <w:color w:val="04003F"/>
+          <w:spacing w:val="-8"/>
+          <w:kern w:val="36"/>
+          <w:sz w:val="32"/>
+          <w:szCs w:val="32"/>
+        </w:rPr>
+        <w:t>For the Runtime image</w:t>
+      </w:r>
+    </w:p>
+    <w:p>
+      <w:pPr>
+        <w:rPr>
+          <w:rFonts w:ascii="Arial" w:eastAsia="Times New Roman" w:hAnsi="Arial" w:cs="Arial"/>
+          <w:bCs/>
+          <w:color w:val="04003F"/>
+          <w:spacing w:val="-8"/>
+          <w:kern w:val="36"/>
+          <w:sz w:val="32"/>
+          <w:szCs w:val="32"/>
+        </w:rPr>
+      </w:pPr>
+    </w:p>
+    <w:p>
+      <w:pPr>
+        <w:rPr>
+          <w:rFonts w:ascii="Arial" w:eastAsia="Times New Roman" w:hAnsi="Arial" w:cs="Arial"/>
+          <w:bCs/>
+          <w:color w:val="04003F"/>
+          <w:spacing w:val="-8"/>
+          <w:kern w:val="36"/>
+          <w:sz w:val="32"/>
+          <w:szCs w:val="32"/>
+        </w:rPr>
+      </w:pPr>
+      <w:r>
+        <w:rPr>
+          <w:rFonts w:ascii="Arial" w:eastAsia="Times New Roman" w:hAnsi="Arial" w:cs="Arial"/>
+          <w:bCs/>
+          <w:color w:val="04003F"/>
+          <w:spacing w:val="-8"/>
+          <w:kern w:val="36"/>
+          <w:sz w:val="32"/>
+          <w:szCs w:val="32"/>
+        </w:rPr>
+        <w:t xml:space="preserve">See </w:t>
+      </w:r>
+      <w:hyperlink r:id="rId10" w:history="1">
+        <w:r>
+          <w:rPr>
+            <w:rStyle w:val="Hyperlink"/>
+            <w:rFonts w:ascii="Arial" w:eastAsia="Times New Roman" w:hAnsi="Arial" w:cs="Arial"/>
+            <w:bCs/>
+            <w:spacing w:val="-8"/>
+            <w:kern w:val="36"/>
+            <w:sz w:val="32"/>
+            <w:szCs w:val="32"/>
+          </w:rPr>
+          <w:t>https://hub.docker.com/r/swiftlang/swift/tags</w:t>
+        </w:r>
+      </w:hyperlink>
+    </w:p>
+    <w:p>
+      <w:pPr>
+        <w:rPr>
+          <w:rFonts w:ascii="Arial" w:eastAsia="Times New Roman" w:hAnsi="Arial" w:cs="Arial"/>
+          <w:bCs/>
+          <w:color w:val="04003F"/>
+          <w:spacing w:val="-8"/>
+          <w:kern w:val="36"/>
+          <w:sz w:val="32"/>
+          <w:szCs w:val="32"/>
+        </w:rPr>
+      </w:pPr>
+    </w:p>
+    <w:p>
+      <w:pPr>
+        <w:rPr>
+          <w:rFonts w:ascii="Arial" w:eastAsia="Times New Roman" w:hAnsi="Arial" w:cs="Arial"/>
+          <w:bCs/>
+          <w:color w:val="04003F"/>
+          <w:spacing w:val="-8"/>
+          <w:kern w:val="36"/>
+          <w:sz w:val="32"/>
+          <w:szCs w:val="32"/>
+        </w:rPr>
+      </w:pPr>
+      <w:r>
+        <w:rPr>
+          <w:rFonts w:ascii="Arial" w:eastAsia="Times New Roman" w:hAnsi="Arial" w:cs="Arial"/>
+          <w:bCs/>
+          <w:color w:val="04003F"/>
+          <w:spacing w:val="-8"/>
+          <w:kern w:val="36"/>
+          <w:sz w:val="32"/>
+          <w:szCs w:val="32"/>
+        </w:rPr>
+        <w:t xml:space="preserve">docker build -t </w:t>
+      </w:r>
+      <w:proofErr w:type="spellStart"/>
+      <w:r>
+        <w:rPr>
+          <w:rFonts w:ascii="Arial" w:eastAsia="Times New Roman" w:hAnsi="Arial" w:cs="Arial"/>
+          <w:bCs/>
+          <w:color w:val="04003F"/>
+          <w:spacing w:val="-8"/>
+          <w:kern w:val="36"/>
+          <w:sz w:val="32"/>
+          <w:szCs w:val="32"/>
+        </w:rPr>
+        <w:t>swift-ubuntu-</w:t>
+      </w:r>
+      <w:proofErr w:type="gramStart"/>
+      <w:r>
+        <w:rPr>
+          <w:rFonts w:ascii="Arial" w:eastAsia="Times New Roman" w:hAnsi="Arial" w:cs="Arial"/>
+          <w:bCs/>
+          <w:color w:val="04003F"/>
+          <w:spacing w:val="-8"/>
+          <w:kern w:val="36"/>
+          <w:sz w:val="32"/>
+          <w:szCs w:val="32"/>
+        </w:rPr>
+        <w:t>runtime:latest</w:t>
+      </w:r>
+      <w:proofErr w:type="spellEnd"/>
+      <w:proofErr w:type="gramEnd"/>
+      <w:r>
+        <w:rPr>
+          <w:rFonts w:ascii="Arial" w:eastAsia="Times New Roman" w:hAnsi="Arial" w:cs="Arial"/>
+          <w:bCs/>
+          <w:color w:val="04003F"/>
+          <w:spacing w:val="-8"/>
+          <w:kern w:val="36"/>
+          <w:sz w:val="32"/>
+          <w:szCs w:val="32"/>
+        </w:rPr>
+        <w:t xml:space="preserve"> .</w:t>
+      </w:r>
+    </w:p>
+    <w:p>
+      <w:pPr>
+        <w:rPr>
+          <w:rFonts w:ascii="Arial" w:eastAsia="Times New Roman" w:hAnsi="Arial" w:cs="Arial"/>
+          <w:bCs/>
+          <w:color w:val="04003F"/>
+          <w:spacing w:val="-8"/>
+          <w:kern w:val="36"/>
+          <w:sz w:val="32"/>
+          <w:szCs w:val="32"/>
+        </w:rPr>
+      </w:pPr>
+    </w:p>
+    <w:p>
+      <w:pPr>
+        <w:rPr>
+          <w:rFonts w:ascii="Arial" w:eastAsia="Times New Roman" w:hAnsi="Arial" w:cs="Arial"/>
+          <w:bCs/>
+          <w:color w:val="04003F"/>
+          <w:spacing w:val="-8"/>
+          <w:kern w:val="36"/>
+          <w:sz w:val="28"/>
+          <w:szCs w:val="32"/>
+        </w:rPr>
+      </w:pPr>
+      <w:r>
+        <w:rPr>
+          <w:rFonts w:ascii="Arial" w:eastAsia="Times New Roman" w:hAnsi="Arial" w:cs="Arial"/>
+          <w:bCs/>
+          <w:color w:val="04003F"/>
+          <w:spacing w:val="-8"/>
+          <w:kern w:val="36"/>
+          <w:sz w:val="28"/>
+          <w:szCs w:val="32"/>
+        </w:rPr>
+        <w:t xml:space="preserve">docker tag </w:t>
+      </w:r>
+      <w:proofErr w:type="spellStart"/>
+      <w:r>
+        <w:rPr>
+          <w:rFonts w:ascii="Arial" w:eastAsia="Times New Roman" w:hAnsi="Arial" w:cs="Arial"/>
+          <w:bCs/>
+          <w:color w:val="04003F"/>
+          <w:spacing w:val="-8"/>
+          <w:kern w:val="36"/>
+          <w:sz w:val="28"/>
+          <w:szCs w:val="32"/>
+        </w:rPr>
+        <w:t>swift-ubuntu-</w:t>
+      </w:r>
+      <w:proofErr w:type="gramStart"/>
+      <w:r>
+        <w:rPr>
+          <w:rFonts w:ascii="Arial" w:eastAsia="Times New Roman" w:hAnsi="Arial" w:cs="Arial"/>
+          <w:bCs/>
+          <w:color w:val="04003F"/>
+          <w:spacing w:val="-8"/>
+          <w:kern w:val="36"/>
+          <w:sz w:val="28"/>
+          <w:szCs w:val="32"/>
+        </w:rPr>
+        <w:t>runtime:latest</w:t>
+      </w:r>
+      <w:proofErr w:type="spellEnd"/>
+      <w:proofErr w:type="gramEnd"/>
+      <w:r>
+        <w:rPr>
+          <w:rFonts w:ascii="Arial" w:eastAsia="Times New Roman" w:hAnsi="Arial" w:cs="Arial"/>
+          <w:bCs/>
+          <w:color w:val="04003F"/>
+          <w:spacing w:val="-8"/>
+          <w:kern w:val="36"/>
+          <w:sz w:val="28"/>
+          <w:szCs w:val="32"/>
+        </w:rPr>
+        <w:t xml:space="preserve"> </w:t>
+      </w:r>
+      <w:proofErr w:type="spellStart"/>
+      <w:r>
+        <w:rPr>
+          <w:rFonts w:ascii="Arial" w:eastAsia="Times New Roman" w:hAnsi="Arial" w:cs="Arial"/>
+          <w:bCs/>
+          <w:color w:val="04003F"/>
+          <w:spacing w:val="-8"/>
+          <w:kern w:val="36"/>
+          <w:sz w:val="28"/>
+          <w:szCs w:val="32"/>
+        </w:rPr>
+        <w:t>crspybits</w:t>
+      </w:r>
+      <w:proofErr w:type="spellEnd"/>
+      <w:r>
+        <w:rPr>
+          <w:rFonts w:ascii="Arial" w:eastAsia="Times New Roman" w:hAnsi="Arial" w:cs="Arial"/>
+          <w:bCs/>
+          <w:color w:val="04003F"/>
+          <w:spacing w:val="-8"/>
+          <w:kern w:val="36"/>
+          <w:sz w:val="28"/>
+          <w:szCs w:val="32"/>
+        </w:rPr>
+        <w:t>/</w:t>
+      </w:r>
+      <w:proofErr w:type="spellStart"/>
+      <w:r>
+        <w:rPr>
+          <w:rFonts w:ascii="Arial" w:eastAsia="Times New Roman" w:hAnsi="Arial" w:cs="Arial"/>
+          <w:bCs/>
+          <w:color w:val="04003F"/>
+          <w:spacing w:val="-8"/>
+          <w:kern w:val="36"/>
+          <w:sz w:val="28"/>
+          <w:szCs w:val="32"/>
+        </w:rPr>
+        <w:t>swift-ubuntu-runtime:latest</w:t>
+      </w:r>
+      <w:proofErr w:type="spellEnd"/>
+    </w:p>
+    <w:p>
+      <w:pPr>
+        <w:rPr>
+          <w:rFonts w:ascii="Arial" w:eastAsia="Times New Roman" w:hAnsi="Arial" w:cs="Arial"/>
+          <w:bCs/>
+          <w:color w:val="04003F"/>
+          <w:spacing w:val="-8"/>
+          <w:kern w:val="36"/>
+          <w:sz w:val="28"/>
+          <w:szCs w:val="32"/>
+        </w:rPr>
+      </w:pPr>
+      <w:r>
+        <w:rPr>
+          <w:rFonts w:ascii="Arial" w:eastAsia="Times New Roman" w:hAnsi="Arial" w:cs="Arial"/>
+          <w:bCs/>
+          <w:color w:val="04003F"/>
+          <w:spacing w:val="-8"/>
+          <w:kern w:val="36"/>
+          <w:sz w:val="28"/>
+          <w:szCs w:val="32"/>
+        </w:rPr>
+        <w:t xml:space="preserve">docker tag </w:t>
+      </w:r>
+      <w:proofErr w:type="spellStart"/>
+      <w:r>
+        <w:rPr>
+          <w:rFonts w:ascii="Arial" w:eastAsia="Times New Roman" w:hAnsi="Arial" w:cs="Arial"/>
+          <w:bCs/>
+          <w:color w:val="04003F"/>
+          <w:spacing w:val="-8"/>
+          <w:kern w:val="36"/>
+          <w:sz w:val="28"/>
+          <w:szCs w:val="32"/>
+        </w:rPr>
+        <w:t>swift-ubuntu-</w:t>
+      </w:r>
+      <w:proofErr w:type="gramStart"/>
+      <w:r>
+        <w:rPr>
+          <w:rFonts w:ascii="Arial" w:eastAsia="Times New Roman" w:hAnsi="Arial" w:cs="Arial"/>
+          <w:bCs/>
+          <w:color w:val="04003F"/>
+          <w:spacing w:val="-8"/>
+          <w:kern w:val="36"/>
+          <w:sz w:val="28"/>
+          <w:szCs w:val="32"/>
+        </w:rPr>
+        <w:t>runtime:latest</w:t>
+      </w:r>
+      <w:proofErr w:type="spellEnd"/>
+      <w:proofErr w:type="gramEnd"/>
+      <w:r>
+        <w:rPr>
+          <w:rFonts w:ascii="Arial" w:eastAsia="Times New Roman" w:hAnsi="Arial" w:cs="Arial"/>
+          <w:bCs/>
+          <w:color w:val="04003F"/>
+          <w:spacing w:val="-8"/>
+          <w:kern w:val="36"/>
+          <w:sz w:val="28"/>
+          <w:szCs w:val="32"/>
+        </w:rPr>
+        <w:t xml:space="preserve"> </w:t>
+      </w:r>
+      <w:proofErr w:type="spellStart"/>
+      <w:r>
+        <w:rPr>
+          <w:rFonts w:ascii="Arial" w:eastAsia="Times New Roman" w:hAnsi="Arial" w:cs="Arial"/>
+          <w:bCs/>
+          <w:color w:val="04003F"/>
+          <w:spacing w:val="-8"/>
+          <w:kern w:val="36"/>
+          <w:sz w:val="28"/>
+          <w:szCs w:val="32"/>
+        </w:rPr>
+        <w:t>crspybits</w:t>
+      </w:r>
+      <w:proofErr w:type="spellEnd"/>
+      <w:r>
+        <w:rPr>
+          <w:rFonts w:ascii="Arial" w:eastAsia="Times New Roman" w:hAnsi="Arial" w:cs="Arial"/>
+          <w:bCs/>
+          <w:color w:val="04003F"/>
+          <w:spacing w:val="-8"/>
+          <w:kern w:val="36"/>
+          <w:sz w:val="28"/>
+          <w:szCs w:val="32"/>
+        </w:rPr>
+        <w:t>/swift-ubuntu-runtime:</w:t>
+      </w:r>
+      <w:r>
+        <w:rPr>
+          <w:rFonts w:ascii="Arial" w:eastAsia="Times New Roman" w:hAnsi="Arial" w:cs="Arial"/>
+          <w:bCs/>
+          <w:color w:val="04003F"/>
+          <w:spacing w:val="-8"/>
+          <w:kern w:val="36"/>
+          <w:sz w:val="28"/>
+          <w:szCs w:val="32"/>
+        </w:rPr>
+        <w:t>5.3-beta</w:t>
+      </w:r>
+    </w:p>
+    <w:p>
+      <w:pPr>
+        <w:rPr>
+          <w:rFonts w:ascii="Arial" w:eastAsia="Times New Roman" w:hAnsi="Arial" w:cs="Arial"/>
+          <w:bCs/>
+          <w:color w:val="04003F"/>
+          <w:spacing w:val="-8"/>
+          <w:kern w:val="36"/>
+          <w:sz w:val="28"/>
+          <w:szCs w:val="32"/>
+        </w:rPr>
+      </w:pPr>
+      <w:r>
+        <w:rPr>
+          <w:rFonts w:ascii="Arial" w:eastAsia="Times New Roman" w:hAnsi="Arial" w:cs="Arial"/>
+          <w:bCs/>
+          <w:color w:val="04003F"/>
+          <w:spacing w:val="-8"/>
+          <w:kern w:val="36"/>
+          <w:sz w:val="28"/>
+          <w:szCs w:val="32"/>
+        </w:rPr>
+        <w:t xml:space="preserve">docker push </w:t>
+      </w:r>
+      <w:proofErr w:type="spellStart"/>
+      <w:r>
+        <w:rPr>
+          <w:rFonts w:ascii="Arial" w:eastAsia="Times New Roman" w:hAnsi="Arial" w:cs="Arial"/>
+          <w:bCs/>
+          <w:color w:val="04003F"/>
+          <w:spacing w:val="-8"/>
+          <w:kern w:val="36"/>
+          <w:sz w:val="28"/>
+          <w:szCs w:val="32"/>
+        </w:rPr>
+        <w:t>crspybits</w:t>
+      </w:r>
+      <w:proofErr w:type="spellEnd"/>
+      <w:r>
+        <w:rPr>
+          <w:rFonts w:ascii="Arial" w:eastAsia="Times New Roman" w:hAnsi="Arial" w:cs="Arial"/>
+          <w:bCs/>
+          <w:color w:val="04003F"/>
+          <w:spacing w:val="-8"/>
+          <w:kern w:val="36"/>
+          <w:sz w:val="28"/>
+          <w:szCs w:val="32"/>
+        </w:rPr>
+        <w:t>/</w:t>
+      </w:r>
+      <w:proofErr w:type="spellStart"/>
+      <w:r>
+        <w:rPr>
+          <w:rFonts w:ascii="Arial" w:eastAsia="Times New Roman" w:hAnsi="Arial" w:cs="Arial"/>
+          <w:bCs/>
+          <w:color w:val="04003F"/>
+          <w:spacing w:val="-8"/>
+          <w:kern w:val="36"/>
+          <w:sz w:val="28"/>
+          <w:szCs w:val="32"/>
+        </w:rPr>
+        <w:t>swift-ubuntu-</w:t>
+      </w:r>
+      <w:proofErr w:type="gramStart"/>
+      <w:r>
+        <w:rPr>
+          <w:rFonts w:ascii="Arial" w:eastAsia="Times New Roman" w:hAnsi="Arial" w:cs="Arial"/>
+          <w:bCs/>
+          <w:color w:val="04003F"/>
+          <w:spacing w:val="-8"/>
+          <w:kern w:val="36"/>
+          <w:sz w:val="28"/>
+          <w:szCs w:val="32"/>
+        </w:rPr>
+        <w:t>runtime:latest</w:t>
+      </w:r>
+      <w:proofErr w:type="spellEnd"/>
+      <w:proofErr w:type="gramEnd"/>
+    </w:p>
+    <w:p>
+      <w:pPr>
+        <w:rPr>
+          <w:rFonts w:ascii="Arial" w:eastAsia="Times New Roman" w:hAnsi="Arial" w:cs="Arial"/>
+          <w:bCs/>
+          <w:color w:val="04003F"/>
+          <w:spacing w:val="-8"/>
+          <w:kern w:val="36"/>
+          <w:sz w:val="28"/>
+          <w:szCs w:val="32"/>
+        </w:rPr>
+      </w:pPr>
+      <w:r>
+        <w:rPr>
+          <w:rFonts w:ascii="Arial" w:eastAsia="Times New Roman" w:hAnsi="Arial" w:cs="Arial"/>
+          <w:bCs/>
+          <w:color w:val="04003F"/>
+          <w:spacing w:val="-8"/>
+          <w:kern w:val="36"/>
+          <w:sz w:val="28"/>
+          <w:szCs w:val="32"/>
+        </w:rPr>
+        <w:t xml:space="preserve">docker push </w:t>
+      </w:r>
+      <w:proofErr w:type="spellStart"/>
+      <w:r>
+        <w:rPr>
+          <w:rFonts w:ascii="Arial" w:eastAsia="Times New Roman" w:hAnsi="Arial" w:cs="Arial"/>
+          <w:bCs/>
+          <w:color w:val="04003F"/>
+          <w:spacing w:val="-8"/>
+          <w:kern w:val="36"/>
+          <w:sz w:val="28"/>
+          <w:szCs w:val="32"/>
+        </w:rPr>
+        <w:t>crspybits</w:t>
+      </w:r>
+      <w:proofErr w:type="spellEnd"/>
+      <w:r>
+        <w:rPr>
+          <w:rFonts w:ascii="Arial" w:eastAsia="Times New Roman" w:hAnsi="Arial" w:cs="Arial"/>
+          <w:bCs/>
+          <w:color w:val="04003F"/>
+          <w:spacing w:val="-8"/>
+          <w:kern w:val="36"/>
+          <w:sz w:val="28"/>
+          <w:szCs w:val="32"/>
+        </w:rPr>
+        <w:t>/swift-ubuntu-runtime:</w:t>
+      </w:r>
+      <w:r>
+        <w:rPr>
+          <w:rFonts w:ascii="Arial" w:eastAsia="Times New Roman" w:hAnsi="Arial" w:cs="Arial"/>
+          <w:bCs/>
+          <w:color w:val="04003F"/>
+          <w:spacing w:val="-8"/>
+          <w:kern w:val="36"/>
+          <w:sz w:val="28"/>
+          <w:szCs w:val="32"/>
+        </w:rPr>
+        <w:t>5.3-beta</w:t>
+      </w:r>
+    </w:p>
+    <w:p>
+      <w:pPr>
+        <w:rPr>
+          <w:rFonts w:ascii="Arial" w:eastAsia="Times New Roman" w:hAnsi="Arial" w:cs="Arial"/>
+          <w:bCs/>
+          <w:color w:val="04003F"/>
+          <w:spacing w:val="-8"/>
+          <w:kern w:val="36"/>
+          <w:sz w:val="32"/>
+          <w:szCs w:val="32"/>
+        </w:rPr>
+      </w:pPr>
+      <w:bookmarkStart w:id="80" w:name="_GoBack"/>
+      <w:bookmarkEnd w:id="80"/>
     </w:p>
     <w:sectPr>
       <w:pgSz w:w="12240" w:h="15840"/>
@@ -6051,7 +7593,6 @@
   <w:style w:type="character" w:default="1" w:styleId="DefaultParagraphFont">
     <w:name w:val="Default Paragraph Font"/>
     <w:uiPriority w:val="1"/>
-    <w:semiHidden/>
     <w:unhideWhenUsed/>
   </w:style>
   <w:style w:type="table" w:default="1" w:styleId="TableNormal">

</xml_diff>

<commit_message>
Updating to Swift 5.3. Added some test assertions.
</commit_message>
<xml_diff>
--- a/Docs/Procedures.docx
+++ b/Docs/Procedures.docx
@@ -48,7 +48,7 @@
       <w:r>
         <w:fldChar w:fldCharType="separate"/>
       </w:r>
-      <w:hyperlink w:anchor="_Toc49102040" w:history="1">
+      <w:hyperlink w:anchor="_Toc49546337" w:history="1">
         <w:r>
           <w:rPr>
             <w:rStyle w:val="Hyperlink"/>
@@ -75,7 +75,7 @@
             <w:noProof/>
             <w:webHidden/>
           </w:rPr>
-          <w:instrText xml:space="preserve"> PAGEREF _Toc49102040 \h </w:instrText>
+          <w:instrText xml:space="preserve"> PAGEREF _Toc49546337 \h </w:instrText>
         </w:r>
         <w:r>
           <w:rPr>
@@ -117,7 +117,7 @@
           <w:noProof/>
         </w:rPr>
       </w:pPr>
-      <w:hyperlink w:anchor="_Toc49102041" w:history="1">
+      <w:hyperlink w:anchor="_Toc49546338" w:history="1">
         <w:r>
           <w:rPr>
             <w:rStyle w:val="Hyperlink"/>
@@ -144,7 +144,7 @@
             <w:noProof/>
             <w:webHidden/>
           </w:rPr>
-          <w:instrText xml:space="preserve"> PAGEREF _Toc49102041 \h </w:instrText>
+          <w:instrText xml:space="preserve"> PAGEREF _Toc49546338 \h </w:instrText>
         </w:r>
         <w:r>
           <w:rPr>
@@ -186,7 +186,7 @@
           <w:noProof/>
         </w:rPr>
       </w:pPr>
-      <w:hyperlink w:anchor="_Toc49102042" w:history="1">
+      <w:hyperlink w:anchor="_Toc49546339" w:history="1">
         <w:r>
           <w:rPr>
             <w:rStyle w:val="Hyperlink"/>
@@ -213,7 +213,7 @@
             <w:noProof/>
             <w:webHidden/>
           </w:rPr>
-          <w:instrText xml:space="preserve"> PAGEREF _Toc49102042 \h </w:instrText>
+          <w:instrText xml:space="preserve"> PAGEREF _Toc49546339 \h </w:instrText>
         </w:r>
         <w:r>
           <w:rPr>
@@ -255,7 +255,7 @@
           <w:noProof/>
         </w:rPr>
       </w:pPr>
-      <w:hyperlink w:anchor="_Toc49102043" w:history="1">
+      <w:hyperlink w:anchor="_Toc49546340" w:history="1">
         <w:r>
           <w:rPr>
             <w:rStyle w:val="Hyperlink"/>
@@ -282,7 +282,7 @@
             <w:noProof/>
             <w:webHidden/>
           </w:rPr>
-          <w:instrText xml:space="preserve"> PAGEREF _Toc49102043 \h </w:instrText>
+          <w:instrText xml:space="preserve"> PAGEREF _Toc49546340 \h </w:instrText>
         </w:r>
         <w:r>
           <w:rPr>
@@ -324,7 +324,7 @@
           <w:noProof/>
         </w:rPr>
       </w:pPr>
-      <w:hyperlink w:anchor="_Toc49102044" w:history="1">
+      <w:hyperlink w:anchor="_Toc49546341" w:history="1">
         <w:r>
           <w:rPr>
             <w:rStyle w:val="Hyperlink"/>
@@ -351,7 +351,7 @@
             <w:noProof/>
             <w:webHidden/>
           </w:rPr>
-          <w:instrText xml:space="preserve"> PAGEREF _Toc49102044 \h </w:instrText>
+          <w:instrText xml:space="preserve"> PAGEREF _Toc49546341 \h </w:instrText>
         </w:r>
         <w:r>
           <w:rPr>
@@ -393,7 +393,7 @@
           <w:noProof/>
         </w:rPr>
       </w:pPr>
-      <w:hyperlink w:anchor="_Toc49102045" w:history="1">
+      <w:hyperlink w:anchor="_Toc49546342" w:history="1">
         <w:r>
           <w:rPr>
             <w:rStyle w:val="Hyperlink"/>
@@ -420,7 +420,7 @@
             <w:noProof/>
             <w:webHidden/>
           </w:rPr>
-          <w:instrText xml:space="preserve"> PAGEREF _Toc49102045 \h </w:instrText>
+          <w:instrText xml:space="preserve"> PAGEREF _Toc49546342 \h </w:instrText>
         </w:r>
         <w:r>
           <w:rPr>
@@ -462,27 +462,13 @@
           <w:noProof/>
         </w:rPr>
       </w:pPr>
-      <w:hyperlink w:anchor="_Toc49102046" w:history="1">
+      <w:hyperlink w:anchor="_Toc49546343" w:history="1">
         <w:r>
           <w:rPr>
             <w:rStyle w:val="Hyperlink"/>
             <w:noProof/>
           </w:rPr>
-          <w:t>Updating Dockerfile’s for ne</w:t>
-        </w:r>
-        <w:r>
-          <w:rPr>
-            <w:rStyle w:val="Hyperlink"/>
-            <w:noProof/>
-          </w:rPr>
-          <w:t>w</w:t>
-        </w:r>
-        <w:r>
-          <w:rPr>
-            <w:rStyle w:val="Hyperlink"/>
-            <w:noProof/>
-          </w:rPr>
-          <w:t xml:space="preserve"> Swift version.</w:t>
+          <w:t>Updating Dockerfile’s for new Swift version</w:t>
         </w:r>
         <w:r>
           <w:rPr>
@@ -503,7 +489,7 @@
             <w:noProof/>
             <w:webHidden/>
           </w:rPr>
-          <w:instrText xml:space="preserve"> PAGEREF _Toc49102046 \h </w:instrText>
+          <w:instrText xml:space="preserve"> PAGEREF _Toc49546343 \h </w:instrText>
         </w:r>
         <w:r>
           <w:rPr>
@@ -536,6 +522,75 @@
     </w:p>
     <w:p>
       <w:pPr>
+        <w:pStyle w:val="TOC1"/>
+        <w:tabs>
+          <w:tab w:val="right" w:leader="dot" w:pos="9800"/>
+        </w:tabs>
+        <w:rPr>
+          <w:rFonts w:eastAsiaTheme="minorEastAsia"/>
+          <w:noProof/>
+        </w:rPr>
+      </w:pPr>
+      <w:hyperlink w:anchor="_Toc49546344" w:history="1">
+        <w:r>
+          <w:rPr>
+            <w:rStyle w:val="Hyperlink"/>
+            <w:noProof/>
+          </w:rPr>
+          <w:t>Debugging a failing “slim” Swift image</w:t>
+        </w:r>
+        <w:r>
+          <w:rPr>
+            <w:noProof/>
+            <w:webHidden/>
+          </w:rPr>
+          <w:tab/>
+        </w:r>
+        <w:r>
+          <w:rPr>
+            <w:noProof/>
+            <w:webHidden/>
+          </w:rPr>
+          <w:fldChar w:fldCharType="begin"/>
+        </w:r>
+        <w:r>
+          <w:rPr>
+            <w:noProof/>
+            <w:webHidden/>
+          </w:rPr>
+          <w:instrText xml:space="preserve"> PAGEREF _Toc49546344 \h </w:instrText>
+        </w:r>
+        <w:r>
+          <w:rPr>
+            <w:noProof/>
+            <w:webHidden/>
+          </w:rPr>
+        </w:r>
+        <w:r>
+          <w:rPr>
+            <w:noProof/>
+            <w:webHidden/>
+          </w:rPr>
+          <w:fldChar w:fldCharType="separate"/>
+        </w:r>
+        <w:r>
+          <w:rPr>
+            <w:noProof/>
+            <w:webHidden/>
+          </w:rPr>
+          <w:t>11</w:t>
+        </w:r>
+        <w:r>
+          <w:rPr>
+            <w:noProof/>
+            <w:webHidden/>
+          </w:rPr>
+          <w:fldChar w:fldCharType="end"/>
+        </w:r>
+      </w:hyperlink>
+    </w:p>
+    <w:p>
+      <w:pPr>
         <w:pStyle w:val="Heading1"/>
       </w:pPr>
       <w:r>
@@ -567,7 +622,7 @@
         <w:pStyle w:val="Heading1"/>
       </w:pPr>
       <w:bookmarkStart w:id="2" w:name="_Toc42193605"/>
-      <w:bookmarkStart w:id="3" w:name="_Toc49102040"/>
+      <w:bookmarkStart w:id="3" w:name="_Toc49546337"/>
       <w:r>
         <w:t>Starting a local server</w:t>
       </w:r>
@@ -606,33 +661,7 @@
           <w:sz w:val="28"/>
           <w:szCs w:val="54"/>
         </w:rPr>
-        <w:t xml:space="preserve">NOTE: This procedure assumes that </w:t>
-      </w:r>
-      <w:proofErr w:type="spellStart"/>
-      <w:r>
-        <w:rPr>
-          <w:rFonts w:ascii="Arial" w:eastAsia="Times New Roman" w:hAnsi="Arial" w:cs="Arial"/>
-          <w:bCs/>
-          <w:color w:val="04003F"/>
-          <w:spacing w:val="-8"/>
-          <w:kern w:val="36"/>
-          <w:sz w:val="28"/>
-          <w:szCs w:val="54"/>
-        </w:rPr>
-        <w:t>mySQL</w:t>
-      </w:r>
-      <w:proofErr w:type="spellEnd"/>
-      <w:r>
-        <w:rPr>
-          <w:rFonts w:ascii="Arial" w:eastAsia="Times New Roman" w:hAnsi="Arial" w:cs="Arial"/>
-          <w:bCs/>
-          <w:color w:val="04003F"/>
-          <w:spacing w:val="-8"/>
-          <w:kern w:val="36"/>
-          <w:sz w:val="28"/>
-          <w:szCs w:val="54"/>
-        </w:rPr>
-        <w:t xml:space="preserve"> is running locally.</w:t>
+        <w:t>NOTE: This procedure assumes that mySQL is running locally.</w:t>
       </w:r>
       <w:r>
         <w:rPr>
@@ -999,48 +1028,8 @@
           <w:sz w:val="32"/>
           <w:szCs w:val="32"/>
         </w:rPr>
-        <w:t>Desktop/Apps/</w:t>
-      </w:r>
-      <w:proofErr w:type="spellStart"/>
-      <w:r>
-        <w:rPr>
-          <w:rFonts w:ascii="Arial" w:eastAsia="Times New Roman" w:hAnsi="Arial" w:cs="Arial"/>
-          <w:bCs/>
-          <w:color w:val="04003F"/>
-          <w:spacing w:val="-8"/>
-          <w:kern w:val="36"/>
-          <w:sz w:val="32"/>
-          <w:szCs w:val="32"/>
-        </w:rPr>
-        <w:t>SyncServerII</w:t>
-      </w:r>
-      <w:proofErr w:type="spellEnd"/>
-      <w:r>
-        <w:rPr>
-          <w:rFonts w:ascii="Arial" w:eastAsia="Times New Roman" w:hAnsi="Arial" w:cs="Arial"/>
-          <w:bCs/>
-          <w:color w:val="04003F"/>
-          <w:spacing w:val="-8"/>
-          <w:kern w:val="36"/>
-          <w:sz w:val="32"/>
-          <w:szCs w:val="32"/>
-        </w:rPr>
-        <w:t>/</w:t>
-      </w:r>
-      <w:proofErr w:type="spellStart"/>
-      <w:r>
-        <w:rPr>
-          <w:rFonts w:ascii="Arial" w:eastAsia="Times New Roman" w:hAnsi="Arial" w:cs="Arial"/>
-          <w:bCs/>
-          <w:color w:val="04003F"/>
-          <w:spacing w:val="-8"/>
-          <w:kern w:val="36"/>
-          <w:sz w:val="32"/>
-          <w:szCs w:val="32"/>
-        </w:rPr>
-        <w:t>SyncServerII</w:t>
-      </w:r>
-      <w:proofErr w:type="spellEnd"/>
+        <w:t>Desktop/Apps/SyncServerII/SyncServerII</w:t>
+      </w:r>
     </w:p>
     <w:p>
       <w:pPr>
@@ -1077,59 +1066,7 @@
           <w:sz w:val="32"/>
           <w:szCs w:val="32"/>
         </w:rPr>
-        <w:t>cd ~/Desktop/</w:t>
-      </w:r>
-      <w:proofErr w:type="spellStart"/>
-      <w:r>
-        <w:rPr>
-          <w:rFonts w:ascii="Arial" w:eastAsia="Times New Roman" w:hAnsi="Arial" w:cs="Arial"/>
-          <w:bCs/>
-          <w:color w:val="04003F"/>
-          <w:spacing w:val="-8"/>
-          <w:kern w:val="36"/>
-          <w:sz w:val="32"/>
-          <w:szCs w:val="32"/>
-        </w:rPr>
-        <w:t>NewSyncServer</w:t>
-      </w:r>
-      <w:proofErr w:type="spellEnd"/>
-      <w:r>
-        <w:rPr>
-          <w:rFonts w:ascii="Arial" w:eastAsia="Times New Roman" w:hAnsi="Arial" w:cs="Arial"/>
-          <w:bCs/>
-          <w:color w:val="04003F"/>
-          <w:spacing w:val="-8"/>
-          <w:kern w:val="36"/>
-          <w:sz w:val="32"/>
-          <w:szCs w:val="32"/>
-        </w:rPr>
-        <w:t>/</w:t>
-      </w:r>
-      <w:proofErr w:type="spellStart"/>
-      <w:r>
-        <w:rPr>
-          <w:rFonts w:ascii="Arial" w:eastAsia="Times New Roman" w:hAnsi="Arial" w:cs="Arial"/>
-          <w:bCs/>
-          <w:color w:val="04003F"/>
-          <w:spacing w:val="-8"/>
-          <w:kern w:val="36"/>
-          <w:sz w:val="32"/>
-          <w:szCs w:val="32"/>
-        </w:rPr>
-        <w:t>ServerMain</w:t>
-      </w:r>
-      <w:proofErr w:type="spellEnd"/>
-      <w:r>
-        <w:rPr>
-          <w:rFonts w:ascii="Arial" w:eastAsia="Times New Roman" w:hAnsi="Arial" w:cs="Arial"/>
-          <w:bCs/>
-          <w:color w:val="04003F"/>
-          <w:spacing w:val="-8"/>
-          <w:kern w:val="36"/>
-          <w:sz w:val="32"/>
-          <w:szCs w:val="32"/>
-        </w:rPr>
-        <w:t>/</w:t>
+        <w:t>cd ~/Desktop/NewSyncServer/ServerMain/</w:t>
       </w:r>
       <w:r>
         <w:rPr>
@@ -1335,50 +1272,10 @@
           <w:sz w:val="32"/>
           <w:szCs w:val="32"/>
         </w:rPr>
-        <w:t>./devops/runLocally.sh ~/Desktop/</w:t>
-      </w:r>
-      <w:proofErr w:type="spellStart"/>
-      <w:r>
-        <w:rPr>
-          <w:rFonts w:ascii="Arial" w:eastAsia="Times New Roman" w:hAnsi="Arial" w:cs="Arial"/>
-          <w:bCs/>
-          <w:color w:val="04003F"/>
-          <w:spacing w:val="-8"/>
-          <w:kern w:val="36"/>
-          <w:sz w:val="32"/>
-          <w:szCs w:val="32"/>
-        </w:rPr>
-        <w:t>NewSyncServer</w:t>
-      </w:r>
-      <w:proofErr w:type="spellEnd"/>
-      <w:r>
-        <w:rPr>
-          <w:rFonts w:ascii="Arial" w:eastAsia="Times New Roman" w:hAnsi="Arial" w:cs="Arial"/>
-          <w:bCs/>
-          <w:color w:val="04003F"/>
-          <w:spacing w:val="-8"/>
-          <w:kern w:val="36"/>
-          <w:sz w:val="32"/>
-          <w:szCs w:val="32"/>
-        </w:rPr>
-        <w:t>/Private/Server/</w:t>
-      </w:r>
-      <w:proofErr w:type="spellStart"/>
-      <w:r>
-        <w:rPr>
-          <w:rFonts w:ascii="Arial" w:eastAsia="Times New Roman" w:hAnsi="Arial" w:cs="Arial"/>
-          <w:bCs/>
-          <w:color w:val="04003F"/>
-          <w:spacing w:val="-8"/>
-          <w:kern w:val="36"/>
-          <w:sz w:val="32"/>
-          <w:szCs w:val="32"/>
-        </w:rPr>
-        <w:t>ServerTests.json</w:t>
+        <w:t>./devops/runLocally.sh ~/Desktop/NewSyncServer/Private/Server/ServerTests.json</w:t>
       </w:r>
       <w:bookmarkEnd w:id="21"/>
       <w:bookmarkEnd w:id="22"/>
-      <w:proofErr w:type="spellEnd"/>
       <w:r>
         <w:rPr>
           <w:rFonts w:ascii="Arial" w:eastAsia="Times New Roman" w:hAnsi="Arial" w:cs="Arial"/>
@@ -1694,7 +1591,6 @@
         </w:rPr>
         <w:t>Desktop/Apps/</w:t>
       </w:r>
-      <w:proofErr w:type="spellStart"/>
       <w:r>
         <w:rPr>
           <w:rFonts w:ascii="Arial" w:eastAsia="Times New Roman" w:hAnsi="Arial" w:cs="Arial"/>
@@ -1719,7 +1615,6 @@
         </w:rPr>
         <w:t>n</w:t>
       </w:r>
-      <w:proofErr w:type="spellEnd"/>
     </w:p>
     <w:p>
       <w:pPr>
@@ -2161,7 +2056,7 @@
         <w:pStyle w:val="Heading1"/>
       </w:pPr>
       <w:bookmarkStart w:id="29" w:name="_Toc42193606"/>
-      <w:bookmarkStart w:id="30" w:name="_Toc49102041"/>
+      <w:bookmarkStart w:id="30" w:name="_Toc49546338"/>
       <w:bookmarkStart w:id="31" w:name="OLE_LINK39"/>
       <w:bookmarkStart w:id="32" w:name="OLE_LINK40"/>
       <w:r>
@@ -2357,47 +2252,13 @@
     </w:p>
     <w:p>
       <w:r>
-        <w:t>docker run --</w:t>
-      </w:r>
-      <w:proofErr w:type="spellStart"/>
-      <w:r>
-        <w:t>rm</w:t>
-      </w:r>
-      <w:proofErr w:type="spellEnd"/>
-      <w:r>
-        <w:t xml:space="preserve"> -</w:t>
-      </w:r>
-      <w:proofErr w:type="spellStart"/>
-      <w:r>
-        <w:t>i</w:t>
-      </w:r>
-      <w:proofErr w:type="spellEnd"/>
-      <w:r>
-        <w:t xml:space="preserve"> -t -v /Users/</w:t>
-      </w:r>
-      <w:proofErr w:type="spellStart"/>
-      <w:r>
-        <w:t>chris</w:t>
-      </w:r>
-      <w:proofErr w:type="spellEnd"/>
-      <w:r>
-        <w:t>/Desktop/</w:t>
-      </w:r>
-      <w:proofErr w:type="spellStart"/>
+        <w:t>docker run --rm -i -t -v /Users/chris/Desktop/</w:t>
+      </w:r>
       <w:r>
         <w:t>NewSyncServer</w:t>
       </w:r>
-      <w:proofErr w:type="spellEnd"/>
-      <w:r>
-        <w:t xml:space="preserve">/:/root/Apps </w:t>
-      </w:r>
-      <w:proofErr w:type="spellStart"/>
-      <w:r>
-        <w:t>crspybits</w:t>
-      </w:r>
-      <w:proofErr w:type="spellEnd"/>
-      <w:r>
-        <w:t>/swift-ubuntu:5.</w:t>
+      <w:r>
+        <w:t>/:/root/Apps crspybits/swift-ubuntu:5.</w:t>
       </w:r>
       <w:r>
         <w:t>2.3</w:t>
@@ -2520,22 +2381,8 @@
           <w:sz w:val="28"/>
           <w:szCs w:val="54"/>
         </w:rPr>
-        <w:t>cd root/Apps/</w:t>
-      </w:r>
-      <w:proofErr w:type="spellStart"/>
-      <w:r>
-        <w:rPr>
-          <w:rFonts w:ascii="Courier" w:eastAsia="Times New Roman" w:hAnsi="Courier" w:cs="Arial"/>
-          <w:bCs/>
-          <w:color w:val="04003F"/>
-          <w:spacing w:val="-8"/>
-          <w:kern w:val="36"/>
-          <w:sz w:val="28"/>
-          <w:szCs w:val="54"/>
-        </w:rPr>
-        <w:t>ServerMain</w:t>
-      </w:r>
-      <w:proofErr w:type="spellEnd"/>
+        <w:t>cd root/Apps/ServerMain</w:t>
+      </w:r>
     </w:p>
     <w:bookmarkEnd w:id="39"/>
     <w:bookmarkEnd w:id="40"/>
@@ -2738,7 +2585,6 @@
         </w:rPr>
         <w:t>that’s not what helped in my most recent go-around with this (5/30/20). Rather, after floundering for several hours, I updated from Swift 5.0.1 in my Docker build container (</w:t>
       </w:r>
-      <w:proofErr w:type="spellStart"/>
       <w:r>
         <w:rPr>
           <w:rFonts w:ascii="Arial" w:eastAsia="Times New Roman" w:hAnsi="Arial" w:cs="Arial"/>
@@ -2749,46 +2595,7 @@
           <w:sz w:val="28"/>
           <w:szCs w:val="54"/>
         </w:rPr>
-        <w:t>devops</w:t>
-      </w:r>
-      <w:proofErr w:type="spellEnd"/>
-      <w:r>
-        <w:rPr>
-          <w:rFonts w:ascii="Arial" w:eastAsia="Times New Roman" w:hAnsi="Arial" w:cs="Arial"/>
-          <w:bCs/>
-          <w:color w:val="04003F"/>
-          <w:spacing w:val="-8"/>
-          <w:kern w:val="36"/>
-          <w:sz w:val="28"/>
-          <w:szCs w:val="54"/>
-        </w:rPr>
-        <w:t xml:space="preserve">/Docker/Building) to Swift 5.2.3 and now </w:t>
-      </w:r>
-      <w:proofErr w:type="gramStart"/>
-      <w:r>
-        <w:rPr>
-          <w:rFonts w:ascii="Arial" w:eastAsia="Times New Roman" w:hAnsi="Arial" w:cs="Arial"/>
-          <w:bCs/>
-          <w:color w:val="04003F"/>
-          <w:spacing w:val="-8"/>
-          <w:kern w:val="36"/>
-          <w:sz w:val="28"/>
-          <w:szCs w:val="54"/>
-        </w:rPr>
-        <w:t>my</w:t>
-      </w:r>
-      <w:proofErr w:type="gramEnd"/>
-      <w:r>
-        <w:rPr>
-          <w:rFonts w:ascii="Arial" w:eastAsia="Times New Roman" w:hAnsi="Arial" w:cs="Arial"/>
-          <w:bCs/>
-          <w:color w:val="04003F"/>
-          <w:spacing w:val="-8"/>
-          <w:kern w:val="36"/>
-          <w:sz w:val="28"/>
-          <w:szCs w:val="54"/>
-        </w:rPr>
-        <w:t xml:space="preserve"> </w:t>
+        <w:t xml:space="preserve">devops/Docker/Building) to Swift 5.2.3 and now my </w:t>
       </w:r>
     </w:p>
     <w:p>
@@ -3006,7 +2813,7 @@
         <w:pStyle w:val="Heading1"/>
       </w:pPr>
       <w:bookmarkStart w:id="46" w:name="_Toc42193607"/>
-      <w:bookmarkStart w:id="47" w:name="_Toc49102042"/>
+      <w:bookmarkStart w:id="47" w:name="_Toc49546339"/>
       <w:r>
         <w:lastRenderedPageBreak/>
         <w:t>Starting server from local build</w:t>
@@ -3184,7 +2991,6 @@
         </w:rPr>
         <w:t xml:space="preserve">image </w:t>
       </w:r>
-      <w:proofErr w:type="spellStart"/>
       <w:r>
         <w:rPr>
           <w:rFonts w:ascii="Courier" w:hAnsi="Courier" w:cs="Arial"/>
@@ -3194,9 +3000,8 @@
           <w:sz w:val="28"/>
           <w:szCs w:val="28"/>
         </w:rPr>
-        <w:t>syncserver-</w:t>
-      </w:r>
-      <w:proofErr w:type="gramStart"/>
+        <w:t>syncserver-runner</w:t>
+      </w:r>
       <w:r>
         <w:rPr>
           <w:rFonts w:ascii="Courier" w:hAnsi="Courier" w:cs="Arial"/>
@@ -3206,7 +3011,7 @@
           <w:sz w:val="28"/>
           <w:szCs w:val="28"/>
         </w:rPr>
-        <w:t>runner</w:t>
+        <w:t>image</w:t>
       </w:r>
       <w:r>
         <w:rPr>
@@ -3217,7 +3022,7 @@
           <w:sz w:val="28"/>
           <w:szCs w:val="28"/>
         </w:rPr>
-        <w:t>image</w:t>
+        <w:t>:</w:t>
       </w:r>
       <w:r>
         <w:rPr>
@@ -3228,21 +3033,8 @@
           <w:sz w:val="28"/>
           <w:szCs w:val="28"/>
         </w:rPr>
-        <w:t>:</w:t>
-      </w:r>
-      <w:r>
-        <w:rPr>
-          <w:rFonts w:ascii="Courier" w:hAnsi="Courier" w:cs="Arial"/>
-          <w:bCs/>
-          <w:color w:val="04003F"/>
-          <w:spacing w:val="-8"/>
-          <w:sz w:val="28"/>
-          <w:szCs w:val="28"/>
-        </w:rPr>
         <w:t>latest</w:t>
       </w:r>
-      <w:proofErr w:type="spellEnd"/>
-      <w:proofErr w:type="gramEnd"/>
       <w:r>
         <w:rPr>
           <w:rFonts w:ascii="Arial" w:hAnsi="Arial" w:cs="Arial"/>
@@ -3362,18 +3154,18 @@
           <w:szCs w:val="36"/>
         </w:rPr>
       </w:pPr>
-      <w:bookmarkStart w:id="56" w:name="OLE_LINK41"/>
-      <w:bookmarkStart w:id="57" w:name="OLE_LINK42"/>
-      <w:bookmarkStart w:id="58" w:name="OLE_LINK43"/>
-      <w:bookmarkStart w:id="59" w:name="OLE_LINK48"/>
-      <w:bookmarkStart w:id="60" w:name="OLE_LINK49"/>
-      <w:bookmarkStart w:id="61" w:name="OLE_LINK50"/>
-      <w:bookmarkStart w:id="62" w:name="OLE_LINK51"/>
-      <w:bookmarkStart w:id="63" w:name="OLE_LINK52"/>
-      <w:bookmarkStart w:id="64" w:name="OLE_LINK58"/>
-      <w:bookmarkStart w:id="65" w:name="OLE_LINK59"/>
-      <w:bookmarkStart w:id="66" w:name="OLE_LINK67"/>
-      <w:bookmarkStart w:id="67" w:name="OLE_LINK68"/>
+      <w:bookmarkStart w:id="56" w:name="OLE_LINK67"/>
+      <w:bookmarkStart w:id="57" w:name="OLE_LINK68"/>
+      <w:bookmarkStart w:id="58" w:name="OLE_LINK41"/>
+      <w:bookmarkStart w:id="59" w:name="OLE_LINK42"/>
+      <w:bookmarkStart w:id="60" w:name="OLE_LINK43"/>
+      <w:bookmarkStart w:id="61" w:name="OLE_LINK48"/>
+      <w:bookmarkStart w:id="62" w:name="OLE_LINK49"/>
+      <w:bookmarkStart w:id="63" w:name="OLE_LINK50"/>
+      <w:bookmarkStart w:id="64" w:name="OLE_LINK51"/>
+      <w:bookmarkStart w:id="65" w:name="OLE_LINK52"/>
+      <w:bookmarkStart w:id="66" w:name="OLE_LINK58"/>
+      <w:bookmarkStart w:id="67" w:name="OLE_LINK59"/>
       <w:r>
         <w:rPr>
           <w:rFonts w:ascii="Courier" w:hAnsi="Courier" w:cs="Menlo"/>
@@ -3392,9 +3184,18 @@
           <w:sz w:val="32"/>
           <w:szCs w:val="36"/>
         </w:rPr>
-        <w:t>~/Desktop/</w:t>
-      </w:r>
-      <w:proofErr w:type="spellStart"/>
+        <w:t>~/Desktop/NewSyncServer/Private/Server/</w:t>
+      </w:r>
+      <w:r>
+        <w:rPr>
+          <w:rFonts w:ascii="Courier" w:hAnsi="Courier" w:cs="Menlo"/>
+          <w:bCs/>
+          <w:color w:val="000000"/>
+          <w:sz w:val="32"/>
+          <w:szCs w:val="36"/>
+        </w:rPr>
+        <w:t>ServerTests.json</w:t>
+      </w:r>
       <w:r>
         <w:rPr>
           <w:rFonts w:ascii="Courier" w:hAnsi="Courier" w:cs="Menlo"/>
@@ -3402,9 +3203,10 @@
           <w:sz w:val="32"/>
           <w:szCs w:val="36"/>
         </w:rPr>
-        <w:t>NewSyncServer</w:t>
-      </w:r>
-      <w:proofErr w:type="spellEnd"/>
+        <w:t xml:space="preserve"> </w:t>
+      </w:r>
+      <w:bookmarkEnd w:id="68"/>
+      <w:bookmarkEnd w:id="69"/>
       <w:r>
         <w:rPr>
           <w:rFonts w:ascii="Courier" w:hAnsi="Courier" w:cs="Menlo"/>
@@ -3412,243 +3214,169 @@
           <w:sz w:val="32"/>
           <w:szCs w:val="36"/>
         </w:rPr>
-        <w:t>/Private/Server/</w:t>
-      </w:r>
-      <w:proofErr w:type="spellStart"/>
-      <w:r>
-        <w:rPr>
-          <w:rFonts w:ascii="Courier" w:hAnsi="Courier" w:cs="Menlo"/>
-          <w:bCs/>
-          <w:color w:val="000000"/>
-          <w:sz w:val="32"/>
-          <w:szCs w:val="36"/>
-        </w:rPr>
-        <w:t>ServerTests.json</w:t>
-      </w:r>
-      <w:proofErr w:type="spellEnd"/>
-      <w:r>
+        <w:t>latest</w:t>
+      </w:r>
+    </w:p>
+    <w:bookmarkEnd w:id="56"/>
+    <w:bookmarkEnd w:id="57"/>
+    <w:p>
+      <w:pPr>
         <w:rPr>
           <w:rFonts w:ascii="Courier" w:hAnsi="Courier" w:cs="Menlo"/>
           <w:color w:val="000000"/>
           <w:sz w:val="32"/>
           <w:szCs w:val="36"/>
         </w:rPr>
-        <w:t xml:space="preserve"> </w:t>
-      </w:r>
-      <w:bookmarkEnd w:id="68"/>
-      <w:bookmarkEnd w:id="69"/>
-      <w:r>
+      </w:pPr>
+    </w:p>
+    <w:p>
+      <w:pPr>
+        <w:rPr>
+          <w:rFonts w:ascii="Arial" w:eastAsia="Times New Roman" w:hAnsi="Arial" w:cs="Arial"/>
+          <w:bCs/>
+          <w:color w:val="04003F"/>
+          <w:spacing w:val="-8"/>
+          <w:kern w:val="36"/>
+          <w:sz w:val="28"/>
+          <w:szCs w:val="28"/>
+        </w:rPr>
+      </w:pPr>
+      <w:r>
+        <w:rPr>
+          <w:rFonts w:ascii="Arial" w:eastAsia="Times New Roman" w:hAnsi="Arial" w:cs="Arial"/>
+          <w:bCs/>
+          <w:color w:val="04003F"/>
+          <w:spacing w:val="-8"/>
+          <w:kern w:val="36"/>
+          <w:sz w:val="28"/>
+          <w:szCs w:val="28"/>
+        </w:rPr>
+        <w:t>When this is running</w:t>
+      </w:r>
+      <w:r>
+        <w:rPr>
+          <w:rFonts w:ascii="Arial" w:eastAsia="Times New Roman" w:hAnsi="Arial" w:cs="Arial"/>
+          <w:bCs/>
+          <w:color w:val="04003F"/>
+          <w:spacing w:val="-8"/>
+          <w:kern w:val="36"/>
+          <w:sz w:val="28"/>
+          <w:szCs w:val="28"/>
+        </w:rPr>
+        <w:t xml:space="preserve"> (or if it fails to start)</w:t>
+      </w:r>
+      <w:r>
+        <w:rPr>
+          <w:rFonts w:ascii="Arial" w:eastAsia="Times New Roman" w:hAnsi="Arial" w:cs="Arial"/>
+          <w:bCs/>
+          <w:color w:val="04003F"/>
+          <w:spacing w:val="-8"/>
+          <w:kern w:val="36"/>
+          <w:sz w:val="28"/>
+          <w:szCs w:val="28"/>
+        </w:rPr>
+        <w:t>, you can get the logs from the server run by</w:t>
+      </w:r>
+      <w:r>
+        <w:rPr>
+          <w:rFonts w:ascii="Arial" w:eastAsia="Times New Roman" w:hAnsi="Arial" w:cs="Arial"/>
+          <w:bCs/>
+          <w:color w:val="04003F"/>
+          <w:spacing w:val="-8"/>
+          <w:kern w:val="36"/>
+          <w:sz w:val="28"/>
+          <w:szCs w:val="28"/>
+        </w:rPr>
+        <w:t xml:space="preserve"> opening a Terminal window and doing:</w:t>
+      </w:r>
+    </w:p>
+    <w:p>
+      <w:pPr>
+        <w:rPr>
+          <w:rFonts w:ascii="Arial" w:eastAsia="Times New Roman" w:hAnsi="Arial" w:cs="Arial"/>
+          <w:bCs/>
+          <w:color w:val="04003F"/>
+          <w:spacing w:val="-8"/>
+          <w:kern w:val="36"/>
+          <w:sz w:val="28"/>
+          <w:szCs w:val="28"/>
+        </w:rPr>
+      </w:pPr>
+    </w:p>
+    <w:p>
+      <w:pPr>
+        <w:rPr>
+          <w:rFonts w:ascii="Courier" w:eastAsia="Times New Roman" w:hAnsi="Courier" w:cs="Arial"/>
+          <w:bCs/>
+          <w:color w:val="04003F"/>
+          <w:spacing w:val="-8"/>
+          <w:kern w:val="36"/>
+          <w:sz w:val="28"/>
+          <w:szCs w:val="28"/>
+        </w:rPr>
+      </w:pPr>
+      <w:r>
+        <w:rPr>
+          <w:rFonts w:ascii="Courier" w:eastAsia="Times New Roman" w:hAnsi="Courier" w:cs="Arial"/>
+          <w:bCs/>
+          <w:color w:val="04003F"/>
+          <w:spacing w:val="-8"/>
+          <w:kern w:val="36"/>
+          <w:sz w:val="28"/>
+          <w:szCs w:val="28"/>
+        </w:rPr>
+        <w:t>cd /Users/chris/Desktop/Apps/SyncServer.Run</w:t>
+      </w:r>
+    </w:p>
+    <w:p>
+      <w:pPr>
+        <w:rPr>
+          <w:rFonts w:ascii="Courier" w:eastAsia="Times New Roman" w:hAnsi="Courier" w:cs="Arial"/>
+          <w:bCs/>
+          <w:color w:val="04003F"/>
+          <w:spacing w:val="-8"/>
+          <w:kern w:val="36"/>
+          <w:sz w:val="28"/>
+          <w:szCs w:val="28"/>
+        </w:rPr>
+      </w:pPr>
+      <w:r>
+        <w:rPr>
+          <w:rFonts w:ascii="Courier" w:eastAsia="Times New Roman" w:hAnsi="Courier" w:cs="Arial"/>
+          <w:bCs/>
+          <w:color w:val="04003F"/>
+          <w:spacing w:val="-8"/>
+          <w:kern w:val="36"/>
+          <w:sz w:val="28"/>
+          <w:szCs w:val="28"/>
+        </w:rPr>
+        <w:t>tail -f output.log</w:t>
+      </w:r>
+    </w:p>
+    <w:p>
+      <w:pPr>
         <w:rPr>
           <w:rFonts w:ascii="Courier" w:hAnsi="Courier" w:cs="Menlo"/>
+          <w:b/>
+          <w:bCs/>
           <w:color w:val="000000"/>
           <w:sz w:val="32"/>
           <w:szCs w:val="36"/>
         </w:rPr>
-        <w:t>latest</w:t>
-      </w:r>
-    </w:p>
-    <w:bookmarkEnd w:id="66"/>
-    <w:bookmarkEnd w:id="67"/>
+      </w:pPr>
+    </w:p>
     <w:p>
       <w:pPr>
         <w:rPr>
           <w:rFonts w:ascii="Courier" w:hAnsi="Courier" w:cs="Menlo"/>
+          <w:b/>
+          <w:bCs/>
           <w:color w:val="000000"/>
           <w:sz w:val="32"/>
           <w:szCs w:val="36"/>
         </w:rPr>
       </w:pPr>
     </w:p>
-    <w:p>
-      <w:pPr>
-        <w:rPr>
-          <w:rFonts w:ascii="Arial" w:eastAsia="Times New Roman" w:hAnsi="Arial" w:cs="Arial"/>
-          <w:bCs/>
-          <w:color w:val="04003F"/>
-          <w:spacing w:val="-8"/>
-          <w:kern w:val="36"/>
-          <w:sz w:val="28"/>
-          <w:szCs w:val="28"/>
-        </w:rPr>
-      </w:pPr>
-      <w:r>
-        <w:rPr>
-          <w:rFonts w:ascii="Arial" w:eastAsia="Times New Roman" w:hAnsi="Arial" w:cs="Arial"/>
-          <w:bCs/>
-          <w:color w:val="04003F"/>
-          <w:spacing w:val="-8"/>
-          <w:kern w:val="36"/>
-          <w:sz w:val="28"/>
-          <w:szCs w:val="28"/>
-        </w:rPr>
-        <w:t>When this is running</w:t>
-      </w:r>
-      <w:r>
-        <w:rPr>
-          <w:rFonts w:ascii="Arial" w:eastAsia="Times New Roman" w:hAnsi="Arial" w:cs="Arial"/>
-          <w:bCs/>
-          <w:color w:val="04003F"/>
-          <w:spacing w:val="-8"/>
-          <w:kern w:val="36"/>
-          <w:sz w:val="28"/>
-          <w:szCs w:val="28"/>
-        </w:rPr>
-        <w:t xml:space="preserve"> (or if it fails to start)</w:t>
-      </w:r>
-      <w:r>
-        <w:rPr>
-          <w:rFonts w:ascii="Arial" w:eastAsia="Times New Roman" w:hAnsi="Arial" w:cs="Arial"/>
-          <w:bCs/>
-          <w:color w:val="04003F"/>
-          <w:spacing w:val="-8"/>
-          <w:kern w:val="36"/>
-          <w:sz w:val="28"/>
-          <w:szCs w:val="28"/>
-        </w:rPr>
-        <w:t>, you can get the logs from the server run by</w:t>
-      </w:r>
-      <w:r>
-        <w:rPr>
-          <w:rFonts w:ascii="Arial" w:eastAsia="Times New Roman" w:hAnsi="Arial" w:cs="Arial"/>
-          <w:bCs/>
-          <w:color w:val="04003F"/>
-          <w:spacing w:val="-8"/>
-          <w:kern w:val="36"/>
-          <w:sz w:val="28"/>
-          <w:szCs w:val="28"/>
-        </w:rPr>
-        <w:t xml:space="preserve"> opening a Terminal window and doing:</w:t>
-      </w:r>
-    </w:p>
-    <w:p>
-      <w:pPr>
-        <w:rPr>
-          <w:rFonts w:ascii="Arial" w:eastAsia="Times New Roman" w:hAnsi="Arial" w:cs="Arial"/>
-          <w:bCs/>
-          <w:color w:val="04003F"/>
-          <w:spacing w:val="-8"/>
-          <w:kern w:val="36"/>
-          <w:sz w:val="28"/>
-          <w:szCs w:val="28"/>
-        </w:rPr>
-      </w:pPr>
-    </w:p>
-    <w:p>
-      <w:pPr>
-        <w:rPr>
-          <w:rFonts w:ascii="Courier" w:eastAsia="Times New Roman" w:hAnsi="Courier" w:cs="Arial"/>
-          <w:bCs/>
-          <w:color w:val="04003F"/>
-          <w:spacing w:val="-8"/>
-          <w:kern w:val="36"/>
-          <w:sz w:val="28"/>
-          <w:szCs w:val="28"/>
-        </w:rPr>
-      </w:pPr>
-      <w:r>
-        <w:rPr>
-          <w:rFonts w:ascii="Courier" w:eastAsia="Times New Roman" w:hAnsi="Courier" w:cs="Arial"/>
-          <w:bCs/>
-          <w:color w:val="04003F"/>
-          <w:spacing w:val="-8"/>
-          <w:kern w:val="36"/>
-          <w:sz w:val="28"/>
-          <w:szCs w:val="28"/>
-        </w:rPr>
-        <w:t>cd /Users/</w:t>
-      </w:r>
-      <w:proofErr w:type="spellStart"/>
-      <w:r>
-        <w:rPr>
-          <w:rFonts w:ascii="Courier" w:eastAsia="Times New Roman" w:hAnsi="Courier" w:cs="Arial"/>
-          <w:bCs/>
-          <w:color w:val="04003F"/>
-          <w:spacing w:val="-8"/>
-          <w:kern w:val="36"/>
-          <w:sz w:val="28"/>
-          <w:szCs w:val="28"/>
-        </w:rPr>
-        <w:t>chris</w:t>
-      </w:r>
-      <w:proofErr w:type="spellEnd"/>
-      <w:r>
-        <w:rPr>
-          <w:rFonts w:ascii="Courier" w:eastAsia="Times New Roman" w:hAnsi="Courier" w:cs="Arial"/>
-          <w:bCs/>
-          <w:color w:val="04003F"/>
-          <w:spacing w:val="-8"/>
-          <w:kern w:val="36"/>
-          <w:sz w:val="28"/>
-          <w:szCs w:val="28"/>
-        </w:rPr>
-        <w:t>/Desktop/Apps/</w:t>
-      </w:r>
-      <w:proofErr w:type="spellStart"/>
-      <w:r>
-        <w:rPr>
-          <w:rFonts w:ascii="Courier" w:eastAsia="Times New Roman" w:hAnsi="Courier" w:cs="Arial"/>
-          <w:bCs/>
-          <w:color w:val="04003F"/>
-          <w:spacing w:val="-8"/>
-          <w:kern w:val="36"/>
-          <w:sz w:val="28"/>
-          <w:szCs w:val="28"/>
-        </w:rPr>
-        <w:t>SyncServer.Run</w:t>
-      </w:r>
-      <w:proofErr w:type="spellEnd"/>
-    </w:p>
-    <w:p>
-      <w:pPr>
-        <w:rPr>
-          <w:rFonts w:ascii="Courier" w:eastAsia="Times New Roman" w:hAnsi="Courier" w:cs="Arial"/>
-          <w:bCs/>
-          <w:color w:val="04003F"/>
-          <w:spacing w:val="-8"/>
-          <w:kern w:val="36"/>
-          <w:sz w:val="28"/>
-          <w:szCs w:val="28"/>
-        </w:rPr>
-      </w:pPr>
-      <w:r>
-        <w:rPr>
-          <w:rFonts w:ascii="Courier" w:eastAsia="Times New Roman" w:hAnsi="Courier" w:cs="Arial"/>
-          <w:bCs/>
-          <w:color w:val="04003F"/>
-          <w:spacing w:val="-8"/>
-          <w:kern w:val="36"/>
-          <w:sz w:val="28"/>
-          <w:szCs w:val="28"/>
-        </w:rPr>
-        <w:t>tail -f output.log</w:t>
-      </w:r>
-    </w:p>
-    <w:p>
-      <w:pPr>
-        <w:rPr>
-          <w:rFonts w:ascii="Courier" w:hAnsi="Courier" w:cs="Menlo"/>
-          <w:b/>
-          <w:bCs/>
-          <w:color w:val="000000"/>
-          <w:sz w:val="32"/>
-          <w:szCs w:val="36"/>
-        </w:rPr>
-      </w:pPr>
-    </w:p>
-    <w:p>
-      <w:pPr>
-        <w:rPr>
-          <w:rFonts w:ascii="Courier" w:hAnsi="Courier" w:cs="Menlo"/>
-          <w:b/>
-          <w:bCs/>
-          <w:color w:val="000000"/>
-          <w:sz w:val="32"/>
-          <w:szCs w:val="36"/>
-        </w:rPr>
-      </w:pPr>
-    </w:p>
-    <w:bookmarkEnd w:id="56"/>
-    <w:bookmarkEnd w:id="57"/>
     <w:bookmarkEnd w:id="58"/>
     <w:bookmarkEnd w:id="59"/>
     <w:bookmarkEnd w:id="60"/>
@@ -3657,6 +3385,8 @@
     <w:bookmarkEnd w:id="63"/>
     <w:bookmarkEnd w:id="64"/>
     <w:bookmarkEnd w:id="65"/>
+    <w:bookmarkEnd w:id="66"/>
+    <w:bookmarkEnd w:id="67"/>
     <w:p>
       <w:pPr>
         <w:rPr>
@@ -3703,18 +3433,13 @@
         <w:pStyle w:val="Heading1"/>
       </w:pPr>
       <w:bookmarkStart w:id="70" w:name="_Toc42193608"/>
-      <w:bookmarkStart w:id="71" w:name="_Toc49102043"/>
+      <w:bookmarkStart w:id="71" w:name="_Toc49546340"/>
       <w:r>
         <w:lastRenderedPageBreak/>
-        <w:t xml:space="preserve">Build server in </w:t>
-      </w:r>
-      <w:proofErr w:type="spellStart"/>
-      <w:r>
-        <w:t>Xcode</w:t>
+        <w:t>Build server in Xcode</w:t>
       </w:r>
       <w:bookmarkEnd w:id="70"/>
       <w:bookmarkEnd w:id="71"/>
-      <w:proofErr w:type="spellEnd"/>
     </w:p>
     <w:p>
       <w:pPr>
@@ -3845,33 +3570,7 @@
           <w:sz w:val="32"/>
           <w:szCs w:val="32"/>
         </w:rPr>
-        <w:t xml:space="preserve">If you get failures, you may need to regenerate the </w:t>
-      </w:r>
-      <w:proofErr w:type="spellStart"/>
-      <w:r>
-        <w:rPr>
-          <w:rFonts w:ascii="Arial" w:eastAsia="Times New Roman" w:hAnsi="Arial" w:cs="Arial"/>
-          <w:bCs/>
-          <w:color w:val="04003F"/>
-          <w:spacing w:val="-8"/>
-          <w:kern w:val="36"/>
-          <w:sz w:val="32"/>
-          <w:szCs w:val="32"/>
-        </w:rPr>
-        <w:t>Xcode</w:t>
-      </w:r>
-      <w:proofErr w:type="spellEnd"/>
-      <w:r>
-        <w:rPr>
-          <w:rFonts w:ascii="Arial" w:eastAsia="Times New Roman" w:hAnsi="Arial" w:cs="Arial"/>
-          <w:bCs/>
-          <w:color w:val="04003F"/>
-          <w:spacing w:val="-8"/>
-          <w:kern w:val="36"/>
-          <w:sz w:val="32"/>
-          <w:szCs w:val="32"/>
-        </w:rPr>
-        <w:t xml:space="preserve"> project:</w:t>
+        <w:t>If you get failures, you may need to regenerate the Xcode project:</w:t>
       </w:r>
     </w:p>
     <w:p>
@@ -3941,7 +3640,7 @@
         <w:pStyle w:val="Heading1"/>
       </w:pPr>
       <w:bookmarkStart w:id="72" w:name="_Toc42193609"/>
-      <w:bookmarkStart w:id="73" w:name="_Toc49102044"/>
+      <w:bookmarkStart w:id="73" w:name="_Toc49546341"/>
       <w:r>
         <w:lastRenderedPageBreak/>
         <w:t>Run local tests</w:t>
@@ -4094,64 +3793,61 @@
           <w:sz w:val="28"/>
           <w:szCs w:val="32"/>
         </w:rPr>
-        <w:t xml:space="preserve">./Tools/runTests.sh filter </w:t>
-      </w:r>
-      <w:proofErr w:type="spellStart"/>
-      <w:r>
+        <w:t>./Tools/runTests.sh filter ServerTests.SpecificDatabaseTests_UploadRequestLog</w:t>
+      </w:r>
+    </w:p>
+    <w:p>
+      <w:pPr>
+        <w:rPr>
+          <w:rFonts w:ascii="Arial" w:eastAsia="Times New Roman" w:hAnsi="Arial" w:cs="Arial"/>
+          <w:b/>
+          <w:bCs/>
+          <w:color w:val="04003F"/>
+          <w:spacing w:val="-8"/>
+          <w:kern w:val="36"/>
+          <w:sz w:val="32"/>
+          <w:szCs w:val="32"/>
+        </w:rPr>
+      </w:pPr>
+    </w:p>
+    <w:p>
+      <w:pPr>
+        <w:rPr>
+          <w:rFonts w:ascii="Arial" w:eastAsia="Times New Roman" w:hAnsi="Arial" w:cs="Arial"/>
+          <w:bCs/>
+          <w:color w:val="04003F"/>
+          <w:spacing w:val="-8"/>
+          <w:kern w:val="36"/>
+          <w:sz w:val="28"/>
+          <w:szCs w:val="32"/>
+        </w:rPr>
+      </w:pPr>
+      <w:r>
+        <w:rPr>
+          <w:rFonts w:ascii="Arial" w:eastAsia="Times New Roman" w:hAnsi="Arial" w:cs="Arial"/>
+          <w:bCs/>
+          <w:color w:val="04003F"/>
+          <w:spacing w:val="-8"/>
+          <w:kern w:val="36"/>
+          <w:sz w:val="28"/>
+          <w:szCs w:val="32"/>
+        </w:rPr>
+        <w:t># Or</w:t>
+      </w:r>
+    </w:p>
+    <w:p>
+      <w:pPr>
         <w:rPr>
           <w:rFonts w:ascii="Courier" w:eastAsia="Times New Roman" w:hAnsi="Courier" w:cs="Arial"/>
           <w:bCs/>
           <w:color w:val="04003F"/>
           <w:spacing w:val="-8"/>
           <w:kern w:val="36"/>
-          <w:sz w:val="28"/>
-          <w:szCs w:val="32"/>
-        </w:rPr>
-        <w:t>ServerTests.SpecificDatabaseTests_UploadRequestLog</w:t>
-      </w:r>
-      <w:proofErr w:type="spellEnd"/>
-    </w:p>
-    <w:p>
-      <w:pPr>
-        <w:rPr>
-          <w:rFonts w:ascii="Arial" w:eastAsia="Times New Roman" w:hAnsi="Arial" w:cs="Arial"/>
-          <w:b/>
-          <w:bCs/>
-          <w:color w:val="04003F"/>
-          <w:spacing w:val="-8"/>
-          <w:kern w:val="36"/>
-          <w:sz w:val="32"/>
-          <w:szCs w:val="32"/>
-        </w:rPr>
-      </w:pPr>
-    </w:p>
-    <w:p>
-      <w:pPr>
-        <w:rPr>
-          <w:rFonts w:ascii="Arial" w:eastAsia="Times New Roman" w:hAnsi="Arial" w:cs="Arial"/>
-          <w:bCs/>
-          <w:color w:val="04003F"/>
-          <w:spacing w:val="-8"/>
-          <w:kern w:val="36"/>
-          <w:sz w:val="28"/>
-          <w:szCs w:val="32"/>
-        </w:rPr>
-      </w:pPr>
-      <w:r>
-        <w:rPr>
-          <w:rFonts w:ascii="Arial" w:eastAsia="Times New Roman" w:hAnsi="Arial" w:cs="Arial"/>
-          <w:bCs/>
-          <w:color w:val="04003F"/>
-          <w:spacing w:val="-8"/>
-          <w:kern w:val="36"/>
-          <w:sz w:val="28"/>
-          <w:szCs w:val="32"/>
-        </w:rPr>
-        <w:t># Or</w:t>
-      </w:r>
-    </w:p>
-    <w:p>
-      <w:pPr>
+          <w:sz w:val="32"/>
+          <w:szCs w:val="32"/>
+        </w:rPr>
+      </w:pPr>
+      <w:r>
         <w:rPr>
           <w:rFonts w:ascii="Courier" w:eastAsia="Times New Roman" w:hAnsi="Courier" w:cs="Arial"/>
           <w:bCs/>
@@ -4161,8 +3857,11 @@
           <w:sz w:val="32"/>
           <w:szCs w:val="32"/>
         </w:rPr>
-      </w:pPr>
-      <w:r>
+        <w:t xml:space="preserve">./Tools/runTests.sh suites all </w:t>
+      </w:r>
+    </w:p>
+    <w:p>
+      <w:pPr>
         <w:rPr>
           <w:rFonts w:ascii="Courier" w:eastAsia="Times New Roman" w:hAnsi="Courier" w:cs="Arial"/>
           <w:bCs/>
@@ -4172,11 +3871,158 @@
           <w:sz w:val="32"/>
           <w:szCs w:val="32"/>
         </w:rPr>
-        <w:t xml:space="preserve">./Tools/runTests.sh suites all </w:t>
-      </w:r>
-    </w:p>
-    <w:p>
-      <w:pPr>
+      </w:pPr>
+    </w:p>
+    <w:p>
+      <w:pPr>
+        <w:rPr>
+          <w:rFonts w:ascii="Arial" w:eastAsia="Times New Roman" w:hAnsi="Arial" w:cs="Arial"/>
+          <w:bCs/>
+          <w:color w:val="04003F"/>
+          <w:spacing w:val="-8"/>
+          <w:kern w:val="36"/>
+          <w:sz w:val="32"/>
+          <w:szCs w:val="32"/>
+        </w:rPr>
+      </w:pPr>
+      <w:r>
+        <w:rPr>
+          <w:rFonts w:ascii="Arial" w:eastAsia="Times New Roman" w:hAnsi="Arial" w:cs="Arial"/>
+          <w:bCs/>
+          <w:color w:val="04003F"/>
+          <w:spacing w:val="-8"/>
+          <w:kern w:val="36"/>
+          <w:sz w:val="32"/>
+          <w:szCs w:val="32"/>
+        </w:rPr>
+        <w:t>Test output logs are written into the .</w:t>
+      </w:r>
+      <w:r>
+        <w:rPr>
+          <w:rFonts w:ascii="Arial" w:eastAsia="Times New Roman" w:hAnsi="Arial" w:cs="Arial"/>
+          <w:bCs/>
+          <w:color w:val="04003F"/>
+          <w:spacing w:val="-8"/>
+          <w:kern w:val="36"/>
+          <w:sz w:val="32"/>
+          <w:szCs w:val="32"/>
+          <w:highlight w:val="yellow"/>
+        </w:rPr>
+        <w:t>testing</w:t>
+      </w:r>
+      <w:r>
+        <w:rPr>
+          <w:rFonts w:ascii="Arial" w:eastAsia="Times New Roman" w:hAnsi="Arial" w:cs="Arial"/>
+          <w:bCs/>
+          <w:color w:val="04003F"/>
+          <w:spacing w:val="-8"/>
+          <w:kern w:val="36"/>
+          <w:sz w:val="32"/>
+          <w:szCs w:val="32"/>
+        </w:rPr>
+        <w:t xml:space="preserve"> directory in the same place where you run the tests.</w:t>
+      </w:r>
+    </w:p>
+    <w:p>
+      <w:pPr>
+        <w:rPr>
+          <w:rFonts w:ascii="Arial" w:eastAsia="Times New Roman" w:hAnsi="Arial" w:cs="Arial"/>
+          <w:bCs/>
+          <w:color w:val="04003F"/>
+          <w:spacing w:val="-8"/>
+          <w:kern w:val="36"/>
+          <w:sz w:val="32"/>
+          <w:szCs w:val="32"/>
+        </w:rPr>
+      </w:pPr>
+    </w:p>
+    <w:p>
+      <w:pPr>
+        <w:rPr>
+          <w:rFonts w:ascii="Arial" w:eastAsia="Times New Roman" w:hAnsi="Arial" w:cs="Arial"/>
+          <w:bCs/>
+          <w:color w:val="04003F"/>
+          <w:spacing w:val="-8"/>
+          <w:kern w:val="36"/>
+          <w:sz w:val="32"/>
+          <w:szCs w:val="32"/>
+        </w:rPr>
+      </w:pPr>
+      <w:r>
+        <w:rPr>
+          <w:rFonts w:ascii="Arial" w:eastAsia="Times New Roman" w:hAnsi="Arial" w:cs="Arial"/>
+          <w:bCs/>
+          <w:color w:val="04003F"/>
+          <w:spacing w:val="-8"/>
+          <w:kern w:val="36"/>
+          <w:sz w:val="32"/>
+          <w:szCs w:val="32"/>
+        </w:rPr>
+        <w:t xml:space="preserve">Tests use the </w:t>
+      </w:r>
+      <w:r>
+        <w:rPr>
+          <w:rFonts w:ascii="Arial" w:eastAsia="Times New Roman" w:hAnsi="Arial" w:cs="Arial"/>
+          <w:bCs/>
+          <w:color w:val="04003F"/>
+          <w:spacing w:val="-8"/>
+          <w:kern w:val="36"/>
+          <w:sz w:val="32"/>
+          <w:szCs w:val="32"/>
+          <w:highlight w:val="green"/>
+        </w:rPr>
+        <w:t>./</w:t>
+      </w:r>
+      <w:r>
+        <w:rPr>
+          <w:rFonts w:ascii="Arial" w:eastAsia="Times New Roman" w:hAnsi="Arial" w:cs="Arial"/>
+          <w:bCs/>
+          <w:color w:val="04003F"/>
+          <w:spacing w:val="-8"/>
+          <w:kern w:val="36"/>
+          <w:sz w:val="32"/>
+          <w:szCs w:val="32"/>
+          <w:highlight w:val="green"/>
+        </w:rPr>
+        <w:t>ServerTests.json</w:t>
+      </w:r>
+      <w:r>
+        <w:rPr>
+          <w:rFonts w:ascii="Arial" w:eastAsia="Times New Roman" w:hAnsi="Arial" w:cs="Arial"/>
+          <w:bCs/>
+          <w:color w:val="04003F"/>
+          <w:spacing w:val="-8"/>
+          <w:kern w:val="36"/>
+          <w:sz w:val="32"/>
+          <w:szCs w:val="32"/>
+        </w:rPr>
+        <w:t xml:space="preserve"> configuration file in the main directory (ServerMain). </w:t>
+      </w:r>
+      <w:r>
+        <w:rPr>
+          <w:rFonts w:ascii="Arial" w:eastAsia="Times New Roman" w:hAnsi="Arial" w:cs="Arial"/>
+          <w:bCs/>
+          <w:color w:val="04003F"/>
+          <w:spacing w:val="-8"/>
+          <w:kern w:val="36"/>
+          <w:sz w:val="32"/>
+          <w:szCs w:val="32"/>
+        </w:rPr>
+        <w:t>The same file is assumed to contain both the server configurat</w:t>
+      </w:r>
+      <w:r>
+        <w:rPr>
+          <w:rFonts w:ascii="Arial" w:eastAsia="Times New Roman" w:hAnsi="Arial" w:cs="Arial"/>
+          <w:bCs/>
+          <w:color w:val="04003F"/>
+          <w:spacing w:val="-8"/>
+          <w:kern w:val="36"/>
+          <w:sz w:val="32"/>
+          <w:szCs w:val="32"/>
+        </w:rPr>
+        <w:t xml:space="preserve">ion and test configuration keys—See </w:t>
+      </w:r>
+      <w:r>
         <w:rPr>
           <w:rFonts w:ascii="Courier" w:eastAsia="Times New Roman" w:hAnsi="Courier" w:cs="Arial"/>
           <w:bCs/>
@@ -4186,200 +4032,20 @@
           <w:sz w:val="32"/>
           <w:szCs w:val="32"/>
         </w:rPr>
-      </w:pPr>
-    </w:p>
-    <w:p>
-      <w:pPr>
-        <w:rPr>
-          <w:rFonts w:ascii="Arial" w:eastAsia="Times New Roman" w:hAnsi="Arial" w:cs="Arial"/>
-          <w:bCs/>
-          <w:color w:val="04003F"/>
-          <w:spacing w:val="-8"/>
-          <w:kern w:val="36"/>
-          <w:sz w:val="32"/>
-          <w:szCs w:val="32"/>
-        </w:rPr>
-      </w:pPr>
-      <w:r>
-        <w:rPr>
-          <w:rFonts w:ascii="Arial" w:eastAsia="Times New Roman" w:hAnsi="Arial" w:cs="Arial"/>
-          <w:bCs/>
-          <w:color w:val="04003F"/>
-          <w:spacing w:val="-8"/>
-          <w:kern w:val="36"/>
-          <w:sz w:val="32"/>
-          <w:szCs w:val="32"/>
-        </w:rPr>
-        <w:t xml:space="preserve">Test output logs are written into </w:t>
-      </w:r>
-      <w:proofErr w:type="gramStart"/>
-      <w:r>
-        <w:rPr>
-          <w:rFonts w:ascii="Arial" w:eastAsia="Times New Roman" w:hAnsi="Arial" w:cs="Arial"/>
-          <w:bCs/>
-          <w:color w:val="04003F"/>
-          <w:spacing w:val="-8"/>
-          <w:kern w:val="36"/>
-          <w:sz w:val="32"/>
-          <w:szCs w:val="32"/>
-        </w:rPr>
-        <w:t>the .</w:t>
-      </w:r>
-      <w:r>
-        <w:rPr>
-          <w:rFonts w:ascii="Arial" w:eastAsia="Times New Roman" w:hAnsi="Arial" w:cs="Arial"/>
-          <w:bCs/>
-          <w:color w:val="04003F"/>
-          <w:spacing w:val="-8"/>
-          <w:kern w:val="36"/>
-          <w:sz w:val="32"/>
-          <w:szCs w:val="32"/>
-          <w:highlight w:val="yellow"/>
-        </w:rPr>
-        <w:t>testing</w:t>
-      </w:r>
-      <w:proofErr w:type="gramEnd"/>
-      <w:r>
-        <w:rPr>
-          <w:rFonts w:ascii="Arial" w:eastAsia="Times New Roman" w:hAnsi="Arial" w:cs="Arial"/>
-          <w:bCs/>
-          <w:color w:val="04003F"/>
-          <w:spacing w:val="-8"/>
-          <w:kern w:val="36"/>
-          <w:sz w:val="32"/>
-          <w:szCs w:val="32"/>
-        </w:rPr>
-        <w:t xml:space="preserve"> directory in the same place where you run the tests.</w:t>
-      </w:r>
-    </w:p>
-    <w:p>
-      <w:pPr>
-        <w:rPr>
-          <w:rFonts w:ascii="Arial" w:eastAsia="Times New Roman" w:hAnsi="Arial" w:cs="Arial"/>
-          <w:bCs/>
-          <w:color w:val="04003F"/>
-          <w:spacing w:val="-8"/>
-          <w:kern w:val="36"/>
-          <w:sz w:val="32"/>
-          <w:szCs w:val="32"/>
-        </w:rPr>
-      </w:pPr>
-    </w:p>
-    <w:p>
-      <w:pPr>
-        <w:rPr>
-          <w:rFonts w:ascii="Arial" w:eastAsia="Times New Roman" w:hAnsi="Arial" w:cs="Arial"/>
-          <w:bCs/>
-          <w:color w:val="04003F"/>
-          <w:spacing w:val="-8"/>
-          <w:kern w:val="36"/>
-          <w:sz w:val="32"/>
-          <w:szCs w:val="32"/>
-        </w:rPr>
-      </w:pPr>
-      <w:r>
-        <w:rPr>
-          <w:rFonts w:ascii="Arial" w:eastAsia="Times New Roman" w:hAnsi="Arial" w:cs="Arial"/>
-          <w:bCs/>
-          <w:color w:val="04003F"/>
-          <w:spacing w:val="-8"/>
-          <w:kern w:val="36"/>
-          <w:sz w:val="32"/>
-          <w:szCs w:val="32"/>
-        </w:rPr>
-        <w:t xml:space="preserve">Tests use the </w:t>
-      </w:r>
-      <w:r>
-        <w:rPr>
-          <w:rFonts w:ascii="Arial" w:eastAsia="Times New Roman" w:hAnsi="Arial" w:cs="Arial"/>
-          <w:bCs/>
-          <w:color w:val="04003F"/>
-          <w:spacing w:val="-8"/>
-          <w:kern w:val="36"/>
-          <w:sz w:val="32"/>
-          <w:szCs w:val="32"/>
-          <w:highlight w:val="green"/>
-        </w:rPr>
-        <w:t>./</w:t>
-      </w:r>
-      <w:proofErr w:type="spellStart"/>
-      <w:r>
-        <w:rPr>
-          <w:rFonts w:ascii="Arial" w:eastAsia="Times New Roman" w:hAnsi="Arial" w:cs="Arial"/>
-          <w:bCs/>
-          <w:color w:val="04003F"/>
-          <w:spacing w:val="-8"/>
-          <w:kern w:val="36"/>
-          <w:sz w:val="32"/>
-          <w:szCs w:val="32"/>
-          <w:highlight w:val="green"/>
-        </w:rPr>
-        <w:t>ServerTests.json</w:t>
-      </w:r>
-      <w:proofErr w:type="spellEnd"/>
-      <w:r>
-        <w:rPr>
-          <w:rFonts w:ascii="Arial" w:eastAsia="Times New Roman" w:hAnsi="Arial" w:cs="Arial"/>
-          <w:bCs/>
-          <w:color w:val="04003F"/>
-          <w:spacing w:val="-8"/>
-          <w:kern w:val="36"/>
-          <w:sz w:val="32"/>
-          <w:szCs w:val="32"/>
-        </w:rPr>
-        <w:t xml:space="preserve"> configuration file in the main directory (</w:t>
-      </w:r>
-      <w:proofErr w:type="spellStart"/>
-      <w:r>
-        <w:rPr>
-          <w:rFonts w:ascii="Arial" w:eastAsia="Times New Roman" w:hAnsi="Arial" w:cs="Arial"/>
-          <w:bCs/>
-          <w:color w:val="04003F"/>
-          <w:spacing w:val="-8"/>
-          <w:kern w:val="36"/>
-          <w:sz w:val="32"/>
-          <w:szCs w:val="32"/>
-        </w:rPr>
-        <w:t>ServerMain</w:t>
-      </w:r>
-      <w:proofErr w:type="spellEnd"/>
-      <w:r>
-        <w:rPr>
-          <w:rFonts w:ascii="Arial" w:eastAsia="Times New Roman" w:hAnsi="Arial" w:cs="Arial"/>
-          <w:bCs/>
-          <w:color w:val="04003F"/>
-          <w:spacing w:val="-8"/>
-          <w:kern w:val="36"/>
-          <w:sz w:val="32"/>
-          <w:szCs w:val="32"/>
-        </w:rPr>
-        <w:t xml:space="preserve">). </w:t>
-      </w:r>
-      <w:r>
-        <w:rPr>
-          <w:rFonts w:ascii="Arial" w:eastAsia="Times New Roman" w:hAnsi="Arial" w:cs="Arial"/>
-          <w:bCs/>
-          <w:color w:val="04003F"/>
-          <w:spacing w:val="-8"/>
-          <w:kern w:val="36"/>
-          <w:sz w:val="32"/>
-          <w:szCs w:val="32"/>
-        </w:rPr>
-        <w:t>The same file is assumed to contain both the server configurat</w:t>
-      </w:r>
-      <w:r>
-        <w:rPr>
-          <w:rFonts w:ascii="Arial" w:eastAsia="Times New Roman" w:hAnsi="Arial" w:cs="Arial"/>
-          <w:bCs/>
-          <w:color w:val="04003F"/>
-          <w:spacing w:val="-8"/>
-          <w:kern w:val="36"/>
-          <w:sz w:val="32"/>
-          <w:szCs w:val="32"/>
-        </w:rPr>
-        <w:t xml:space="preserve">ion and test configuration keys—See </w:t>
-      </w:r>
-      <w:proofErr w:type="spellStart"/>
+        <w:t>ServerConfiguration</w:t>
+      </w:r>
+      <w:r>
+        <w:rPr>
+          <w:rFonts w:ascii="Arial" w:eastAsia="Times New Roman" w:hAnsi="Arial" w:cs="Arial"/>
+          <w:bCs/>
+          <w:color w:val="04003F"/>
+          <w:spacing w:val="-8"/>
+          <w:kern w:val="36"/>
+          <w:sz w:val="32"/>
+          <w:szCs w:val="32"/>
+        </w:rPr>
+        <w:t xml:space="preserve"> and </w:t>
+      </w:r>
       <w:r>
         <w:rPr>
           <w:rFonts w:ascii="Courier" w:eastAsia="Times New Roman" w:hAnsi="Courier" w:cs="Arial"/>
@@ -4390,22 +4056,58 @@
           <w:sz w:val="32"/>
           <w:szCs w:val="32"/>
         </w:rPr>
-        <w:t>ServerConfiguration</w:t>
-      </w:r>
-      <w:proofErr w:type="spellEnd"/>
-      <w:r>
-        <w:rPr>
-          <w:rFonts w:ascii="Arial" w:eastAsia="Times New Roman" w:hAnsi="Arial" w:cs="Arial"/>
-          <w:bCs/>
-          <w:color w:val="04003F"/>
-          <w:spacing w:val="-8"/>
-          <w:kern w:val="36"/>
-          <w:sz w:val="32"/>
-          <w:szCs w:val="32"/>
-        </w:rPr>
-        <w:t xml:space="preserve"> and </w:t>
-      </w:r>
-      <w:proofErr w:type="spellStart"/>
+        <w:t>TestConfiguration</w:t>
+      </w:r>
+      <w:r>
+        <w:rPr>
+          <w:rFonts w:ascii="Arial" w:eastAsia="Times New Roman" w:hAnsi="Arial" w:cs="Arial"/>
+          <w:bCs/>
+          <w:color w:val="04003F"/>
+          <w:spacing w:val="-8"/>
+          <w:kern w:val="36"/>
+          <w:sz w:val="32"/>
+          <w:szCs w:val="32"/>
+        </w:rPr>
+        <w:t>.</w:t>
+      </w:r>
+    </w:p>
+    <w:p>
+      <w:pPr>
+        <w:rPr>
+          <w:rFonts w:ascii="Arial" w:eastAsia="Times New Roman" w:hAnsi="Arial" w:cs="Arial"/>
+          <w:bCs/>
+          <w:color w:val="04003F"/>
+          <w:spacing w:val="-8"/>
+          <w:kern w:val="36"/>
+          <w:sz w:val="32"/>
+          <w:szCs w:val="32"/>
+        </w:rPr>
+      </w:pPr>
+    </w:p>
+    <w:p>
+      <w:pPr>
+        <w:rPr>
+          <w:rFonts w:ascii="Arial" w:eastAsia="Times New Roman" w:hAnsi="Arial" w:cs="Arial"/>
+          <w:bCs/>
+          <w:color w:val="04003F"/>
+          <w:spacing w:val="-8"/>
+          <w:kern w:val="36"/>
+          <w:sz w:val="32"/>
+          <w:szCs w:val="32"/>
+        </w:rPr>
+      </w:pPr>
+      <w:r>
+        <w:rPr>
+          <w:rFonts w:ascii="Arial" w:eastAsia="Times New Roman" w:hAnsi="Arial" w:cs="Arial"/>
+          <w:bCs/>
+          <w:color w:val="04003F"/>
+          <w:spacing w:val="-8"/>
+          <w:kern w:val="36"/>
+          <w:sz w:val="32"/>
+          <w:szCs w:val="32"/>
+        </w:rPr>
+        <w:t xml:space="preserve">See the file </w:t>
+      </w:r>
       <w:r>
         <w:rPr>
           <w:rFonts w:ascii="Courier" w:eastAsia="Times New Roman" w:hAnsi="Courier" w:cs="Arial"/>
@@ -4416,73 +4118,8 @@
           <w:sz w:val="32"/>
           <w:szCs w:val="32"/>
         </w:rPr>
-        <w:t>TestConfiguration</w:t>
-      </w:r>
-      <w:proofErr w:type="spellEnd"/>
-      <w:r>
-        <w:rPr>
-          <w:rFonts w:ascii="Arial" w:eastAsia="Times New Roman" w:hAnsi="Arial" w:cs="Arial"/>
-          <w:bCs/>
-          <w:color w:val="04003F"/>
-          <w:spacing w:val="-8"/>
-          <w:kern w:val="36"/>
-          <w:sz w:val="32"/>
-          <w:szCs w:val="32"/>
-        </w:rPr>
-        <w:t>.</w:t>
-      </w:r>
-    </w:p>
-    <w:p>
-      <w:pPr>
-        <w:rPr>
-          <w:rFonts w:ascii="Arial" w:eastAsia="Times New Roman" w:hAnsi="Arial" w:cs="Arial"/>
-          <w:bCs/>
-          <w:color w:val="04003F"/>
-          <w:spacing w:val="-8"/>
-          <w:kern w:val="36"/>
-          <w:sz w:val="32"/>
-          <w:szCs w:val="32"/>
-        </w:rPr>
-      </w:pPr>
-    </w:p>
-    <w:p>
-      <w:pPr>
-        <w:rPr>
-          <w:rFonts w:ascii="Arial" w:eastAsia="Times New Roman" w:hAnsi="Arial" w:cs="Arial"/>
-          <w:bCs/>
-          <w:color w:val="04003F"/>
-          <w:spacing w:val="-8"/>
-          <w:kern w:val="36"/>
-          <w:sz w:val="32"/>
-          <w:szCs w:val="32"/>
-        </w:rPr>
-      </w:pPr>
-      <w:r>
-        <w:rPr>
-          <w:rFonts w:ascii="Arial" w:eastAsia="Times New Roman" w:hAnsi="Arial" w:cs="Arial"/>
-          <w:bCs/>
-          <w:color w:val="04003F"/>
-          <w:spacing w:val="-8"/>
-          <w:kern w:val="36"/>
-          <w:sz w:val="32"/>
-          <w:szCs w:val="32"/>
-        </w:rPr>
-        <w:t xml:space="preserve">See the file </w:t>
-      </w:r>
-      <w:proofErr w:type="spellStart"/>
-      <w:r>
-        <w:rPr>
-          <w:rFonts w:ascii="Courier" w:eastAsia="Times New Roman" w:hAnsi="Courier" w:cs="Arial"/>
-          <w:bCs/>
-          <w:color w:val="04003F"/>
-          <w:spacing w:val="-8"/>
-          <w:kern w:val="36"/>
-          <w:sz w:val="32"/>
-          <w:szCs w:val="32"/>
-        </w:rPr>
         <w:t>TestConfiguration.swift</w:t>
       </w:r>
-      <w:proofErr w:type="spellEnd"/>
       <w:r>
         <w:rPr>
           <w:rFonts w:ascii="Arial" w:eastAsia="Times New Roman" w:hAnsi="Arial" w:cs="Arial"/>
@@ -4533,33 +4170,7 @@
           <w:sz w:val="32"/>
           <w:szCs w:val="32"/>
         </w:rPr>
-        <w:t xml:space="preserve">, the </w:t>
-      </w:r>
-      <w:proofErr w:type="spellStart"/>
-      <w:r>
-        <w:rPr>
-          <w:rFonts w:ascii="Arial" w:eastAsia="Times New Roman" w:hAnsi="Arial" w:cs="Arial"/>
-          <w:bCs/>
-          <w:color w:val="04003F"/>
-          <w:spacing w:val="-8"/>
-          <w:kern w:val="36"/>
-          <w:sz w:val="32"/>
-          <w:szCs w:val="32"/>
-        </w:rPr>
-        <w:t>ServerTests.json</w:t>
-      </w:r>
-      <w:proofErr w:type="spellEnd"/>
-      <w:r>
-        <w:rPr>
-          <w:rFonts w:ascii="Arial" w:eastAsia="Times New Roman" w:hAnsi="Arial" w:cs="Arial"/>
-          <w:bCs/>
-          <w:color w:val="04003F"/>
-          <w:spacing w:val="-8"/>
-          <w:kern w:val="36"/>
-          <w:sz w:val="32"/>
-          <w:szCs w:val="32"/>
-        </w:rPr>
-        <w:t xml:space="preserve"> file needs updating.</w:t>
+        <w:t>, the ServerTests.json file needs updating.</w:t>
       </w:r>
     </w:p>
     <w:p>
@@ -4628,35 +4239,7 @@
           <w:szCs w:val="32"/>
         </w:rPr>
         <w:lastRenderedPageBreak/>
-        <w:t xml:space="preserve">Starting </w:t>
-      </w:r>
-      <w:proofErr w:type="spellStart"/>
-      <w:r>
-        <w:rPr>
-          <w:rFonts w:ascii="Arial" w:eastAsia="Times New Roman" w:hAnsi="Arial" w:cs="Arial"/>
-          <w:b/>
-          <w:bCs/>
-          <w:color w:val="04003F"/>
-          <w:spacing w:val="-8"/>
-          <w:kern w:val="36"/>
-          <w:sz w:val="32"/>
-          <w:szCs w:val="32"/>
-        </w:rPr>
-        <w:t>mySQL</w:t>
-      </w:r>
-      <w:proofErr w:type="spellEnd"/>
-      <w:r>
-        <w:rPr>
-          <w:rFonts w:ascii="Arial" w:eastAsia="Times New Roman" w:hAnsi="Arial" w:cs="Arial"/>
-          <w:b/>
-          <w:bCs/>
-          <w:color w:val="04003F"/>
-          <w:spacing w:val="-8"/>
-          <w:kern w:val="36"/>
-          <w:sz w:val="32"/>
-          <w:szCs w:val="32"/>
-        </w:rPr>
-        <w:t xml:space="preserve"> for local running of the server</w:t>
+        <w:t>Starting mySQL for local running of the server</w:t>
       </w:r>
     </w:p>
     <w:p>
@@ -4677,7 +4260,7 @@
       <w:pPr>
         <w:pStyle w:val="Heading1"/>
       </w:pPr>
-      <w:bookmarkStart w:id="76" w:name="_Toc49102045"/>
+      <w:bookmarkStart w:id="76" w:name="_Toc49546342"/>
       <w:r>
         <w:t>Checking the local database</w:t>
       </w:r>
@@ -4731,7 +4314,6 @@
           <w:szCs w:val="36"/>
         </w:rPr>
       </w:pPr>
-      <w:proofErr w:type="spellStart"/>
       <w:r>
         <w:rPr>
           <w:rFonts w:ascii="Menlo" w:hAnsi="Menlo" w:cs="Menlo"/>
@@ -4739,19 +4321,18 @@
           <w:sz w:val="36"/>
           <w:szCs w:val="36"/>
         </w:rPr>
-        <w:t>mysql</w:t>
-      </w:r>
-      <w:proofErr w:type="spellEnd"/>
-      <w:r>
+        <w:t>mysql -u crspybits -p</w:t>
+      </w:r>
+    </w:p>
+    <w:p>
+      <w:pPr>
         <w:rPr>
           <w:rFonts w:ascii="Menlo" w:hAnsi="Menlo" w:cs="Menlo"/>
           <w:color w:val="000000"/>
           <w:sz w:val="36"/>
           <w:szCs w:val="36"/>
         </w:rPr>
-        <w:t xml:space="preserve"> -u </w:t>
-      </w:r>
-      <w:proofErr w:type="spellStart"/>
+      </w:pPr>
       <w:r>
         <w:rPr>
           <w:rFonts w:ascii="Menlo" w:hAnsi="Menlo" w:cs="Menlo"/>
@@ -4759,18 +4340,18 @@
           <w:sz w:val="36"/>
           <w:szCs w:val="36"/>
         </w:rPr>
-        <w:t>crspybits</w:t>
-      </w:r>
-      <w:proofErr w:type="spellEnd"/>
-      <w:r>
+        <w:t># Get the password from ServerTests.json</w:t>
+      </w:r>
+    </w:p>
+    <w:p>
+      <w:pPr>
         <w:rPr>
           <w:rFonts w:ascii="Menlo" w:hAnsi="Menlo" w:cs="Menlo"/>
           <w:color w:val="000000"/>
           <w:sz w:val="36"/>
           <w:szCs w:val="36"/>
         </w:rPr>
-        <w:t xml:space="preserve"> -p</w:t>
-      </w:r>
+      </w:pPr>
     </w:p>
     <w:p>
       <w:pPr>
@@ -4788,86 +4369,26 @@
           <w:sz w:val="36"/>
           <w:szCs w:val="36"/>
         </w:rPr>
-        <w:t xml:space="preserve"># Get the password from </w:t>
-      </w:r>
-      <w:proofErr w:type="spellStart"/>
-      <w:r>
+        <w:t># When connected:</w:t>
+      </w:r>
+    </w:p>
+    <w:p>
+      <w:pPr>
         <w:rPr>
           <w:rFonts w:ascii="Menlo" w:hAnsi="Menlo" w:cs="Menlo"/>
           <w:color w:val="000000"/>
           <w:sz w:val="36"/>
           <w:szCs w:val="36"/>
         </w:rPr>
-        <w:t>ServerTests.json</w:t>
-      </w:r>
-      <w:proofErr w:type="spellEnd"/>
-    </w:p>
-    <w:p>
-      <w:pPr>
+      </w:pPr>
+      <w:r>
         <w:rPr>
           <w:rFonts w:ascii="Menlo" w:hAnsi="Menlo" w:cs="Menlo"/>
           <w:color w:val="000000"/>
           <w:sz w:val="36"/>
           <w:szCs w:val="36"/>
         </w:rPr>
-      </w:pPr>
-    </w:p>
-    <w:p>
-      <w:pPr>
-        <w:rPr>
-          <w:rFonts w:ascii="Menlo" w:hAnsi="Menlo" w:cs="Menlo"/>
-          <w:color w:val="000000"/>
-          <w:sz w:val="36"/>
-          <w:szCs w:val="36"/>
-        </w:rPr>
-      </w:pPr>
-      <w:r>
-        <w:rPr>
-          <w:rFonts w:ascii="Menlo" w:hAnsi="Menlo" w:cs="Menlo"/>
-          <w:color w:val="000000"/>
-          <w:sz w:val="36"/>
-          <w:szCs w:val="36"/>
-        </w:rPr>
-        <w:t># When connected:</w:t>
-      </w:r>
-    </w:p>
-    <w:p>
-      <w:pPr>
-        <w:rPr>
-          <w:rFonts w:ascii="Menlo" w:hAnsi="Menlo" w:cs="Menlo"/>
-          <w:color w:val="000000"/>
-          <w:sz w:val="36"/>
-          <w:szCs w:val="36"/>
-        </w:rPr>
-      </w:pPr>
-      <w:r>
-        <w:rPr>
-          <w:rFonts w:ascii="Menlo" w:hAnsi="Menlo" w:cs="Menlo"/>
-          <w:color w:val="000000"/>
-          <w:sz w:val="36"/>
-          <w:szCs w:val="36"/>
-        </w:rPr>
-        <w:t xml:space="preserve">use </w:t>
-      </w:r>
-      <w:proofErr w:type="spellStart"/>
-      <w:r>
-        <w:rPr>
-          <w:rFonts w:ascii="Menlo" w:hAnsi="Menlo" w:cs="Menlo"/>
-          <w:color w:val="000000"/>
-          <w:sz w:val="36"/>
-          <w:szCs w:val="36"/>
-        </w:rPr>
-        <w:t>SyncServer</w:t>
-      </w:r>
-      <w:proofErr w:type="spellEnd"/>
-      <w:r>
-        <w:rPr>
-          <w:rFonts w:ascii="Menlo" w:hAnsi="Menlo" w:cs="Menlo"/>
-          <w:color w:val="000000"/>
-          <w:sz w:val="36"/>
-          <w:szCs w:val="36"/>
-        </w:rPr>
-        <w:t>;</w:t>
+        <w:t>use SyncServer;</w:t>
       </w:r>
     </w:p>
     <w:p>
@@ -4923,34 +4444,18 @@
         </w:rPr>
         <w:t xml:space="preserve">Creating </w:t>
       </w:r>
-      <w:proofErr w:type="spellStart"/>
-      <w:r>
-        <w:rPr>
-          <w:rFonts w:ascii="Arial" w:eastAsia="Times New Roman" w:hAnsi="Arial" w:cs="Arial"/>
-          <w:bCs/>
-          <w:color w:val="04003F"/>
-          <w:spacing w:val="-8"/>
-          <w:kern w:val="36"/>
-          <w:sz w:val="32"/>
-          <w:szCs w:val="32"/>
-        </w:rPr>
-        <w:t>ClientTesting-</w:t>
-      </w:r>
-      <w:proofErr w:type="gramStart"/>
-      <w:r>
-        <w:rPr>
-          <w:rFonts w:ascii="Arial" w:eastAsia="Times New Roman" w:hAnsi="Arial" w:cs="Arial"/>
-          <w:bCs/>
-          <w:color w:val="04003F"/>
-          <w:spacing w:val="-8"/>
-          <w:kern w:val="36"/>
-          <w:sz w:val="32"/>
-          <w:szCs w:val="32"/>
-        </w:rPr>
-        <w:t>local.json</w:t>
-      </w:r>
-      <w:proofErr w:type="spellEnd"/>
-      <w:proofErr w:type="gramEnd"/>
+      <w:r>
+        <w:rPr>
+          <w:rFonts w:ascii="Arial" w:eastAsia="Times New Roman" w:hAnsi="Arial" w:cs="Arial"/>
+          <w:bCs/>
+          <w:color w:val="04003F"/>
+          <w:spacing w:val="-8"/>
+          <w:kern w:val="36"/>
+          <w:sz w:val="32"/>
+          <w:szCs w:val="32"/>
+        </w:rPr>
+        <w:t>ClientTesting-local.json</w:t>
+      </w:r>
       <w:r>
         <w:rPr>
           <w:rFonts w:ascii="Arial" w:eastAsia="Times New Roman" w:hAnsi="Arial" w:cs="Arial"/>
@@ -5008,19 +4513,14 @@
       <w:pPr>
         <w:pStyle w:val="Heading1"/>
       </w:pPr>
-      <w:bookmarkStart w:id="77" w:name="_Toc49102046"/>
+      <w:bookmarkStart w:id="77" w:name="_Toc49546343"/>
       <w:r>
         <w:lastRenderedPageBreak/>
-        <w:t xml:space="preserve">Updating </w:t>
-      </w:r>
-      <w:proofErr w:type="spellStart"/>
-      <w:r>
-        <w:t>Docker</w:t>
+        <w:t>Updating Docker</w:t>
       </w:r>
       <w:r>
         <w:t>file’s</w:t>
       </w:r>
-      <w:proofErr w:type="spellEnd"/>
       <w:r>
         <w:t xml:space="preserve"> for new Swift version</w:t>
       </w:r>
@@ -5115,33 +4615,7 @@
           <w:sz w:val="32"/>
           <w:szCs w:val="32"/>
         </w:rPr>
-        <w:t xml:space="preserve">I've moved to basing my </w:t>
-      </w:r>
-      <w:proofErr w:type="spellStart"/>
-      <w:r>
-        <w:rPr>
-          <w:rFonts w:ascii="Arial" w:eastAsia="Times New Roman" w:hAnsi="Arial" w:cs="Arial"/>
-          <w:bCs/>
-          <w:color w:val="04003F"/>
-          <w:spacing w:val="-8"/>
-          <w:kern w:val="36"/>
-          <w:sz w:val="32"/>
-          <w:szCs w:val="32"/>
-        </w:rPr>
-        <w:t>Dockerfile</w:t>
-      </w:r>
-      <w:proofErr w:type="spellEnd"/>
-      <w:r>
-        <w:rPr>
-          <w:rFonts w:ascii="Arial" w:eastAsia="Times New Roman" w:hAnsi="Arial" w:cs="Arial"/>
-          <w:bCs/>
-          <w:color w:val="04003F"/>
-          <w:spacing w:val="-8"/>
-          <w:kern w:val="36"/>
-          <w:sz w:val="32"/>
-          <w:szCs w:val="32"/>
-        </w:rPr>
-        <w:t xml:space="preserve"> on Apple's</w:t>
+        <w:t>I've moved to basing my Dockerfile on Apple's</w:t>
       </w:r>
       <w:r>
         <w:rPr>
@@ -5481,57 +4955,17 @@
         </w:rPr>
         <w:t xml:space="preserve">See </w:t>
       </w:r>
-      <w:proofErr w:type="spellStart"/>
-      <w:r>
-        <w:rPr>
-          <w:rFonts w:ascii="Arial" w:eastAsia="Times New Roman" w:hAnsi="Arial" w:cs="Arial"/>
-          <w:bCs/>
-          <w:color w:val="04003F"/>
-          <w:spacing w:val="-8"/>
-          <w:kern w:val="36"/>
-          <w:sz w:val="32"/>
-          <w:szCs w:val="32"/>
-        </w:rPr>
-        <w:t>devops</w:t>
-      </w:r>
-      <w:proofErr w:type="spellEnd"/>
-      <w:r>
-        <w:rPr>
-          <w:rFonts w:ascii="Arial" w:eastAsia="Times New Roman" w:hAnsi="Arial" w:cs="Arial"/>
-          <w:bCs/>
-          <w:color w:val="04003F"/>
-          <w:spacing w:val="-8"/>
-          <w:kern w:val="36"/>
-          <w:sz w:val="32"/>
-          <w:szCs w:val="32"/>
-        </w:rPr>
-        <w:t xml:space="preserve">/Docker/Building and </w:t>
-      </w:r>
-      <w:proofErr w:type="spellStart"/>
-      <w:r>
-        <w:rPr>
-          <w:rFonts w:ascii="Arial" w:eastAsia="Times New Roman" w:hAnsi="Arial" w:cs="Arial"/>
-          <w:bCs/>
-          <w:color w:val="04003F"/>
-          <w:spacing w:val="-8"/>
-          <w:kern w:val="36"/>
-          <w:sz w:val="32"/>
-          <w:szCs w:val="32"/>
-        </w:rPr>
-        <w:t>devops</w:t>
-      </w:r>
-      <w:proofErr w:type="spellEnd"/>
-      <w:r>
-        <w:rPr>
-          <w:rFonts w:ascii="Arial" w:eastAsia="Times New Roman" w:hAnsi="Arial" w:cs="Arial"/>
-          <w:bCs/>
-          <w:color w:val="04003F"/>
-          <w:spacing w:val="-8"/>
-          <w:kern w:val="36"/>
-          <w:sz w:val="32"/>
-          <w:szCs w:val="32"/>
-        </w:rPr>
-        <w:t>/Docker/Runtime</w:t>
+      <w:r>
+        <w:rPr>
+          <w:rFonts w:ascii="Arial" w:eastAsia="Times New Roman" w:hAnsi="Arial" w:cs="Arial"/>
+          <w:bCs/>
+          <w:color w:val="04003F"/>
+          <w:spacing w:val="-8"/>
+          <w:kern w:val="36"/>
+          <w:sz w:val="32"/>
+          <w:szCs w:val="32"/>
+        </w:rPr>
+        <w:t>devops/Docker/Building and devops/Docker/Runtime</w:t>
       </w:r>
     </w:p>
     <w:p>
@@ -5688,7 +5122,7 @@
         </w:rPr>
         <w:t xml:space="preserve">And also see: </w:t>
       </w:r>
-      <w:hyperlink r:id="rId9" w:history="1">
+      <w:hyperlink r:id="rId9" w:anchor="snapshots" w:history="1">
         <w:r>
           <w:rPr>
             <w:rStyle w:val="Hyperlink"/>
@@ -5738,358 +5172,108 @@
           <w:sz w:val="32"/>
           <w:szCs w:val="32"/>
         </w:rPr>
-        <w:t xml:space="preserve">Create the image based on the </w:t>
-      </w:r>
-      <w:proofErr w:type="spellStart"/>
-      <w:r>
-        <w:rPr>
-          <w:rFonts w:ascii="Arial" w:eastAsia="Times New Roman" w:hAnsi="Arial" w:cs="Arial"/>
-          <w:bCs/>
-          <w:color w:val="04003F"/>
-          <w:spacing w:val="-8"/>
-          <w:kern w:val="36"/>
-          <w:sz w:val="32"/>
-          <w:szCs w:val="32"/>
-        </w:rPr>
-        <w:t>Dockerfile</w:t>
-      </w:r>
-      <w:proofErr w:type="spellEnd"/>
-      <w:r>
-        <w:rPr>
-          <w:rFonts w:ascii="Arial" w:eastAsia="Times New Roman" w:hAnsi="Arial" w:cs="Arial"/>
-          <w:bCs/>
-          <w:color w:val="04003F"/>
-          <w:spacing w:val="-8"/>
-          <w:kern w:val="36"/>
-          <w:sz w:val="32"/>
-          <w:szCs w:val="32"/>
-        </w:rPr>
-        <w:t xml:space="preserve"> using (do this from a Terminal window opened within the </w:t>
-      </w:r>
-      <w:proofErr w:type="spellStart"/>
-      <w:r>
-        <w:rPr>
-          <w:rFonts w:ascii="Arial" w:eastAsia="Times New Roman" w:hAnsi="Arial" w:cs="Arial"/>
-          <w:bCs/>
-          <w:color w:val="04003F"/>
-          <w:spacing w:val="-8"/>
-          <w:kern w:val="36"/>
-          <w:sz w:val="32"/>
-          <w:szCs w:val="32"/>
-        </w:rPr>
-        <w:t>devops</w:t>
-      </w:r>
-      <w:proofErr w:type="spellEnd"/>
-      <w:r>
-        <w:rPr>
-          <w:rFonts w:ascii="Arial" w:eastAsia="Times New Roman" w:hAnsi="Arial" w:cs="Arial"/>
-          <w:bCs/>
-          <w:color w:val="04003F"/>
-          <w:spacing w:val="-8"/>
-          <w:kern w:val="36"/>
-          <w:sz w:val="32"/>
-          <w:szCs w:val="32"/>
-        </w:rPr>
-        <w:t>/Docker/Building folder):</w:t>
-      </w:r>
-    </w:p>
-    <w:p>
-      <w:pPr>
-        <w:rPr>
-          <w:rFonts w:ascii="Arial" w:eastAsia="Times New Roman" w:hAnsi="Arial" w:cs="Arial"/>
-          <w:bCs/>
-          <w:color w:val="04003F"/>
-          <w:spacing w:val="-8"/>
-          <w:kern w:val="36"/>
-          <w:sz w:val="32"/>
-          <w:szCs w:val="32"/>
-        </w:rPr>
-      </w:pPr>
-    </w:p>
-    <w:p>
-      <w:pPr>
-        <w:rPr>
-          <w:rFonts w:ascii="Arial" w:eastAsia="Times New Roman" w:hAnsi="Arial" w:cs="Arial"/>
-          <w:bCs/>
-          <w:color w:val="04003F"/>
-          <w:spacing w:val="-8"/>
-          <w:kern w:val="36"/>
-          <w:sz w:val="32"/>
-          <w:szCs w:val="32"/>
-        </w:rPr>
-      </w:pPr>
-      <w:r>
-        <w:rPr>
-          <w:rFonts w:ascii="Arial" w:eastAsia="Times New Roman" w:hAnsi="Arial" w:cs="Arial"/>
-          <w:bCs/>
-          <w:color w:val="04003F"/>
-          <w:spacing w:val="-8"/>
-          <w:kern w:val="36"/>
-          <w:sz w:val="32"/>
-          <w:szCs w:val="32"/>
-        </w:rPr>
-        <w:t xml:space="preserve">docker build -t </w:t>
-      </w:r>
-      <w:proofErr w:type="spellStart"/>
-      <w:r>
-        <w:rPr>
-          <w:rFonts w:ascii="Arial" w:eastAsia="Times New Roman" w:hAnsi="Arial" w:cs="Arial"/>
-          <w:bCs/>
-          <w:color w:val="04003F"/>
-          <w:spacing w:val="-8"/>
-          <w:kern w:val="36"/>
-          <w:sz w:val="32"/>
-          <w:szCs w:val="32"/>
-        </w:rPr>
-        <w:t>swift-</w:t>
-      </w:r>
-      <w:proofErr w:type="gramStart"/>
-      <w:r>
-        <w:rPr>
-          <w:rFonts w:ascii="Arial" w:eastAsia="Times New Roman" w:hAnsi="Arial" w:cs="Arial"/>
-          <w:bCs/>
-          <w:color w:val="04003F"/>
-          <w:spacing w:val="-8"/>
-          <w:kern w:val="36"/>
-          <w:sz w:val="32"/>
-          <w:szCs w:val="32"/>
-        </w:rPr>
-        <w:t>ubuntu:latest</w:t>
-      </w:r>
-      <w:proofErr w:type="spellEnd"/>
-      <w:proofErr w:type="gramEnd"/>
-      <w:r>
-        <w:rPr>
-          <w:rFonts w:ascii="Arial" w:eastAsia="Times New Roman" w:hAnsi="Arial" w:cs="Arial"/>
-          <w:bCs/>
-          <w:color w:val="04003F"/>
-          <w:spacing w:val="-8"/>
-          <w:kern w:val="36"/>
-          <w:sz w:val="32"/>
-          <w:szCs w:val="32"/>
-        </w:rPr>
-        <w:t xml:space="preserve"> .</w:t>
-      </w:r>
-    </w:p>
-    <w:p>
-      <w:pPr>
-        <w:rPr>
-          <w:rFonts w:ascii="Arial" w:eastAsia="Times New Roman" w:hAnsi="Arial" w:cs="Arial"/>
-          <w:bCs/>
-          <w:color w:val="04003F"/>
-          <w:spacing w:val="-8"/>
-          <w:kern w:val="36"/>
-          <w:sz w:val="32"/>
-          <w:szCs w:val="32"/>
-        </w:rPr>
-      </w:pPr>
-    </w:p>
-    <w:p>
-      <w:pPr>
-        <w:rPr>
-          <w:rFonts w:ascii="Arial" w:eastAsia="Times New Roman" w:hAnsi="Arial" w:cs="Arial"/>
-          <w:bCs/>
-          <w:color w:val="04003F"/>
-          <w:spacing w:val="-8"/>
-          <w:kern w:val="36"/>
-          <w:sz w:val="32"/>
-          <w:szCs w:val="32"/>
-        </w:rPr>
-      </w:pPr>
-      <w:r>
-        <w:rPr>
-          <w:rFonts w:ascii="Arial" w:eastAsia="Times New Roman" w:hAnsi="Arial" w:cs="Arial"/>
-          <w:bCs/>
-          <w:color w:val="04003F"/>
-          <w:spacing w:val="-8"/>
-          <w:kern w:val="36"/>
-          <w:sz w:val="32"/>
-          <w:szCs w:val="32"/>
-        </w:rPr>
-        <w:t xml:space="preserve">docker tag </w:t>
-      </w:r>
-      <w:proofErr w:type="spellStart"/>
-      <w:r>
-        <w:rPr>
-          <w:rFonts w:ascii="Arial" w:eastAsia="Times New Roman" w:hAnsi="Arial" w:cs="Arial"/>
-          <w:bCs/>
-          <w:color w:val="04003F"/>
-          <w:spacing w:val="-8"/>
-          <w:kern w:val="36"/>
-          <w:sz w:val="32"/>
-          <w:szCs w:val="32"/>
-        </w:rPr>
-        <w:t>swift-</w:t>
-      </w:r>
-      <w:proofErr w:type="gramStart"/>
-      <w:r>
-        <w:rPr>
-          <w:rFonts w:ascii="Arial" w:eastAsia="Times New Roman" w:hAnsi="Arial" w:cs="Arial"/>
-          <w:bCs/>
-          <w:color w:val="04003F"/>
-          <w:spacing w:val="-8"/>
-          <w:kern w:val="36"/>
-          <w:sz w:val="32"/>
-          <w:szCs w:val="32"/>
-        </w:rPr>
-        <w:t>ubuntu:latest</w:t>
-      </w:r>
-      <w:proofErr w:type="spellEnd"/>
-      <w:proofErr w:type="gramEnd"/>
-      <w:r>
-        <w:rPr>
-          <w:rFonts w:ascii="Arial" w:eastAsia="Times New Roman" w:hAnsi="Arial" w:cs="Arial"/>
-          <w:bCs/>
-          <w:color w:val="04003F"/>
-          <w:spacing w:val="-8"/>
-          <w:kern w:val="36"/>
-          <w:sz w:val="32"/>
-          <w:szCs w:val="32"/>
-        </w:rPr>
-        <w:t xml:space="preserve"> </w:t>
-      </w:r>
-      <w:proofErr w:type="spellStart"/>
-      <w:r>
-        <w:rPr>
-          <w:rFonts w:ascii="Arial" w:eastAsia="Times New Roman" w:hAnsi="Arial" w:cs="Arial"/>
-          <w:bCs/>
-          <w:color w:val="04003F"/>
-          <w:spacing w:val="-8"/>
-          <w:kern w:val="36"/>
-          <w:sz w:val="32"/>
-          <w:szCs w:val="32"/>
-        </w:rPr>
-        <w:t>crspybits</w:t>
-      </w:r>
-      <w:proofErr w:type="spellEnd"/>
-      <w:r>
-        <w:rPr>
-          <w:rFonts w:ascii="Arial" w:eastAsia="Times New Roman" w:hAnsi="Arial" w:cs="Arial"/>
-          <w:bCs/>
-          <w:color w:val="04003F"/>
-          <w:spacing w:val="-8"/>
-          <w:kern w:val="36"/>
-          <w:sz w:val="32"/>
-          <w:szCs w:val="32"/>
-        </w:rPr>
-        <w:t>/</w:t>
-      </w:r>
-      <w:proofErr w:type="spellStart"/>
-      <w:r>
-        <w:rPr>
-          <w:rFonts w:ascii="Arial" w:eastAsia="Times New Roman" w:hAnsi="Arial" w:cs="Arial"/>
-          <w:bCs/>
-          <w:color w:val="04003F"/>
-          <w:spacing w:val="-8"/>
-          <w:kern w:val="36"/>
-          <w:sz w:val="32"/>
-          <w:szCs w:val="32"/>
-        </w:rPr>
-        <w:t>swift-ubuntu:latest</w:t>
-      </w:r>
-      <w:proofErr w:type="spellEnd"/>
-      <w:r>
-        <w:rPr>
-          <w:rFonts w:ascii="Arial" w:eastAsia="Times New Roman" w:hAnsi="Arial" w:cs="Arial"/>
-          <w:bCs/>
-          <w:color w:val="04003F"/>
-          <w:spacing w:val="-8"/>
-          <w:kern w:val="36"/>
-          <w:sz w:val="32"/>
-          <w:szCs w:val="32"/>
-        </w:rPr>
-        <w:t xml:space="preserve"> </w:t>
-      </w:r>
-    </w:p>
-    <w:p>
-      <w:pPr>
-        <w:rPr>
-          <w:rFonts w:ascii="Arial" w:eastAsia="Times New Roman" w:hAnsi="Arial" w:cs="Arial"/>
-          <w:bCs/>
-          <w:color w:val="04003F"/>
-          <w:spacing w:val="-8"/>
-          <w:kern w:val="36"/>
-          <w:sz w:val="32"/>
-          <w:szCs w:val="32"/>
-        </w:rPr>
-      </w:pPr>
-      <w:r>
-        <w:rPr>
-          <w:rFonts w:ascii="Arial" w:eastAsia="Times New Roman" w:hAnsi="Arial" w:cs="Arial"/>
-          <w:bCs/>
-          <w:color w:val="04003F"/>
-          <w:spacing w:val="-8"/>
-          <w:kern w:val="36"/>
-          <w:sz w:val="32"/>
-          <w:szCs w:val="32"/>
-        </w:rPr>
-        <w:t xml:space="preserve">docker tag </w:t>
-      </w:r>
-      <w:proofErr w:type="spellStart"/>
-      <w:r>
-        <w:rPr>
-          <w:rFonts w:ascii="Arial" w:eastAsia="Times New Roman" w:hAnsi="Arial" w:cs="Arial"/>
-          <w:bCs/>
-          <w:color w:val="04003F"/>
-          <w:spacing w:val="-8"/>
-          <w:kern w:val="36"/>
-          <w:sz w:val="32"/>
-          <w:szCs w:val="32"/>
-        </w:rPr>
-        <w:t>swift-</w:t>
-      </w:r>
-      <w:proofErr w:type="gramStart"/>
-      <w:r>
-        <w:rPr>
-          <w:rFonts w:ascii="Arial" w:eastAsia="Times New Roman" w:hAnsi="Arial" w:cs="Arial"/>
-          <w:bCs/>
-          <w:color w:val="04003F"/>
-          <w:spacing w:val="-8"/>
-          <w:kern w:val="36"/>
-          <w:sz w:val="32"/>
-          <w:szCs w:val="32"/>
-        </w:rPr>
-        <w:t>ubuntu:latest</w:t>
-      </w:r>
-      <w:proofErr w:type="spellEnd"/>
-      <w:proofErr w:type="gramEnd"/>
-      <w:r>
-        <w:rPr>
-          <w:rFonts w:ascii="Arial" w:eastAsia="Times New Roman" w:hAnsi="Arial" w:cs="Arial"/>
-          <w:bCs/>
-          <w:color w:val="04003F"/>
-          <w:spacing w:val="-8"/>
-          <w:kern w:val="36"/>
-          <w:sz w:val="32"/>
-          <w:szCs w:val="32"/>
-        </w:rPr>
-        <w:t xml:space="preserve"> </w:t>
-      </w:r>
-      <w:proofErr w:type="spellStart"/>
-      <w:r>
-        <w:rPr>
-          <w:rFonts w:ascii="Arial" w:eastAsia="Times New Roman" w:hAnsi="Arial" w:cs="Arial"/>
-          <w:bCs/>
-          <w:color w:val="04003F"/>
-          <w:spacing w:val="-8"/>
-          <w:kern w:val="36"/>
-          <w:sz w:val="32"/>
-          <w:szCs w:val="32"/>
-        </w:rPr>
-        <w:t>crspybits</w:t>
-      </w:r>
-      <w:proofErr w:type="spellEnd"/>
-      <w:r>
-        <w:rPr>
-          <w:rFonts w:ascii="Arial" w:eastAsia="Times New Roman" w:hAnsi="Arial" w:cs="Arial"/>
-          <w:bCs/>
-          <w:color w:val="04003F"/>
-          <w:spacing w:val="-8"/>
-          <w:kern w:val="36"/>
-          <w:sz w:val="32"/>
-          <w:szCs w:val="32"/>
-        </w:rPr>
-        <w:t>/swift-ubuntu:5.</w:t>
+        <w:t>Create the image based on the Dockerfile using (do this from a Terminal window opened within the devops/Docker/Building folder):</w:t>
+      </w:r>
+    </w:p>
+    <w:p>
+      <w:pPr>
+        <w:rPr>
+          <w:rFonts w:ascii="Arial" w:eastAsia="Times New Roman" w:hAnsi="Arial" w:cs="Arial"/>
+          <w:bCs/>
+          <w:color w:val="04003F"/>
+          <w:spacing w:val="-8"/>
+          <w:kern w:val="36"/>
+          <w:sz w:val="32"/>
+          <w:szCs w:val="32"/>
+        </w:rPr>
+      </w:pPr>
+    </w:p>
+    <w:p>
+      <w:pPr>
+        <w:rPr>
+          <w:rFonts w:ascii="Arial" w:eastAsia="Times New Roman" w:hAnsi="Arial" w:cs="Arial"/>
+          <w:bCs/>
+          <w:color w:val="04003F"/>
+          <w:spacing w:val="-8"/>
+          <w:kern w:val="36"/>
+          <w:sz w:val="32"/>
+          <w:szCs w:val="32"/>
+        </w:rPr>
+      </w:pPr>
+      <w:r>
+        <w:rPr>
+          <w:rFonts w:ascii="Arial" w:eastAsia="Times New Roman" w:hAnsi="Arial" w:cs="Arial"/>
+          <w:bCs/>
+          <w:color w:val="04003F"/>
+          <w:spacing w:val="-8"/>
+          <w:kern w:val="36"/>
+          <w:sz w:val="32"/>
+          <w:szCs w:val="32"/>
+        </w:rPr>
+        <w:t>docker build -t swift-ubuntu:latest .</w:t>
+      </w:r>
+    </w:p>
+    <w:p>
+      <w:pPr>
+        <w:rPr>
+          <w:rFonts w:ascii="Arial" w:eastAsia="Times New Roman" w:hAnsi="Arial" w:cs="Arial"/>
+          <w:bCs/>
+          <w:color w:val="04003F"/>
+          <w:spacing w:val="-8"/>
+          <w:kern w:val="36"/>
+          <w:sz w:val="32"/>
+          <w:szCs w:val="32"/>
+        </w:rPr>
+      </w:pPr>
+    </w:p>
+    <w:p>
+      <w:pPr>
+        <w:rPr>
+          <w:rFonts w:ascii="Arial" w:eastAsia="Times New Roman" w:hAnsi="Arial" w:cs="Arial"/>
+          <w:bCs/>
+          <w:color w:val="04003F"/>
+          <w:spacing w:val="-8"/>
+          <w:kern w:val="36"/>
+          <w:sz w:val="32"/>
+          <w:szCs w:val="32"/>
+        </w:rPr>
+      </w:pPr>
+      <w:r>
+        <w:rPr>
+          <w:rFonts w:ascii="Arial" w:eastAsia="Times New Roman" w:hAnsi="Arial" w:cs="Arial"/>
+          <w:bCs/>
+          <w:color w:val="04003F"/>
+          <w:spacing w:val="-8"/>
+          <w:kern w:val="36"/>
+          <w:sz w:val="32"/>
+          <w:szCs w:val="32"/>
+        </w:rPr>
+        <w:t xml:space="preserve">docker tag swift-ubuntu:latest crspybits/swift-ubuntu:latest </w:t>
+      </w:r>
+    </w:p>
+    <w:p>
+      <w:pPr>
+        <w:rPr>
+          <w:rFonts w:ascii="Arial" w:eastAsia="Times New Roman" w:hAnsi="Arial" w:cs="Arial"/>
+          <w:bCs/>
+          <w:color w:val="04003F"/>
+          <w:spacing w:val="-8"/>
+          <w:kern w:val="36"/>
+          <w:sz w:val="32"/>
+          <w:szCs w:val="32"/>
+        </w:rPr>
+      </w:pPr>
+      <w:r>
+        <w:rPr>
+          <w:rFonts w:ascii="Arial" w:eastAsia="Times New Roman" w:hAnsi="Arial" w:cs="Arial"/>
+          <w:bCs/>
+          <w:color w:val="04003F"/>
+          <w:spacing w:val="-8"/>
+          <w:kern w:val="36"/>
+          <w:sz w:val="32"/>
+          <w:szCs w:val="32"/>
+        </w:rPr>
+        <w:t>docker tag swift-ubuntu:latest crspybits/swift-ubuntu:5.</w:t>
       </w:r>
       <w:r>
         <w:rPr>
@@ -6126,112 +5310,32 @@
           <w:sz w:val="32"/>
           <w:szCs w:val="32"/>
         </w:rPr>
-        <w:t xml:space="preserve">docker push </w:t>
-      </w:r>
-      <w:proofErr w:type="spellStart"/>
-      <w:r>
-        <w:rPr>
-          <w:rFonts w:ascii="Arial" w:eastAsia="Times New Roman" w:hAnsi="Arial" w:cs="Arial"/>
-          <w:bCs/>
-          <w:color w:val="04003F"/>
-          <w:spacing w:val="-8"/>
-          <w:kern w:val="36"/>
-          <w:sz w:val="32"/>
-          <w:szCs w:val="32"/>
-        </w:rPr>
-        <w:t>crspybits</w:t>
-      </w:r>
-      <w:proofErr w:type="spellEnd"/>
-      <w:r>
-        <w:rPr>
-          <w:rFonts w:ascii="Arial" w:eastAsia="Times New Roman" w:hAnsi="Arial" w:cs="Arial"/>
-          <w:bCs/>
-          <w:color w:val="04003F"/>
-          <w:spacing w:val="-8"/>
-          <w:kern w:val="36"/>
-          <w:sz w:val="32"/>
-          <w:szCs w:val="32"/>
-        </w:rPr>
-        <w:t>/</w:t>
-      </w:r>
-      <w:proofErr w:type="spellStart"/>
-      <w:r>
-        <w:rPr>
-          <w:rFonts w:ascii="Arial" w:eastAsia="Times New Roman" w:hAnsi="Arial" w:cs="Arial"/>
-          <w:bCs/>
-          <w:color w:val="04003F"/>
-          <w:spacing w:val="-8"/>
-          <w:kern w:val="36"/>
-          <w:sz w:val="32"/>
-          <w:szCs w:val="32"/>
-        </w:rPr>
-        <w:t>swift-</w:t>
-      </w:r>
-      <w:proofErr w:type="gramStart"/>
-      <w:r>
-        <w:rPr>
-          <w:rFonts w:ascii="Arial" w:eastAsia="Times New Roman" w:hAnsi="Arial" w:cs="Arial"/>
-          <w:bCs/>
-          <w:color w:val="04003F"/>
-          <w:spacing w:val="-8"/>
-          <w:kern w:val="36"/>
-          <w:sz w:val="32"/>
-          <w:szCs w:val="32"/>
-        </w:rPr>
-        <w:t>ubuntu:latest</w:t>
-      </w:r>
-      <w:proofErr w:type="spellEnd"/>
-      <w:proofErr w:type="gramEnd"/>
-    </w:p>
-    <w:p>
-      <w:pPr>
-        <w:rPr>
-          <w:rFonts w:ascii="Arial" w:eastAsia="Times New Roman" w:hAnsi="Arial" w:cs="Arial"/>
-          <w:bCs/>
-          <w:color w:val="04003F"/>
-          <w:spacing w:val="-8"/>
-          <w:kern w:val="36"/>
-          <w:sz w:val="32"/>
-          <w:szCs w:val="32"/>
-        </w:rPr>
-      </w:pPr>
-      <w:r>
-        <w:rPr>
-          <w:rFonts w:ascii="Arial" w:eastAsia="Times New Roman" w:hAnsi="Arial" w:cs="Arial"/>
-          <w:bCs/>
-          <w:color w:val="04003F"/>
-          <w:spacing w:val="-8"/>
-          <w:kern w:val="36"/>
-          <w:sz w:val="32"/>
-          <w:szCs w:val="32"/>
-        </w:rPr>
-        <w:t xml:space="preserve">docker push </w:t>
-      </w:r>
-      <w:proofErr w:type="spellStart"/>
-      <w:r>
-        <w:rPr>
-          <w:rFonts w:ascii="Arial" w:eastAsia="Times New Roman" w:hAnsi="Arial" w:cs="Arial"/>
-          <w:bCs/>
-          <w:color w:val="04003F"/>
-          <w:spacing w:val="-8"/>
-          <w:kern w:val="36"/>
-          <w:sz w:val="32"/>
-          <w:szCs w:val="32"/>
-        </w:rPr>
-        <w:t>crspybits</w:t>
-      </w:r>
-      <w:proofErr w:type="spellEnd"/>
-      <w:r>
-        <w:rPr>
-          <w:rFonts w:ascii="Arial" w:eastAsia="Times New Roman" w:hAnsi="Arial" w:cs="Arial"/>
-          <w:bCs/>
-          <w:color w:val="04003F"/>
-          <w:spacing w:val="-8"/>
-          <w:kern w:val="36"/>
-          <w:sz w:val="32"/>
-          <w:szCs w:val="32"/>
-        </w:rPr>
-        <w:t>/swift-ubuntu:5.</w:t>
+        <w:t>docker push crspybits/swift-ubuntu:latest</w:t>
+      </w:r>
+    </w:p>
+    <w:p>
+      <w:pPr>
+        <w:rPr>
+          <w:rFonts w:ascii="Arial" w:eastAsia="Times New Roman" w:hAnsi="Arial" w:cs="Arial"/>
+          <w:bCs/>
+          <w:color w:val="04003F"/>
+          <w:spacing w:val="-8"/>
+          <w:kern w:val="36"/>
+          <w:sz w:val="32"/>
+          <w:szCs w:val="32"/>
+        </w:rPr>
+      </w:pPr>
+      <w:r>
+        <w:rPr>
+          <w:rFonts w:ascii="Arial" w:eastAsia="Times New Roman" w:hAnsi="Arial" w:cs="Arial"/>
+          <w:bCs/>
+          <w:color w:val="04003F"/>
+          <w:spacing w:val="-8"/>
+          <w:kern w:val="36"/>
+          <w:sz w:val="32"/>
+          <w:szCs w:val="32"/>
+        </w:rPr>
+        <w:t>docker push crspybits/swift-ubuntu:5.</w:t>
       </w:r>
       <w:r>
         <w:rPr>
@@ -6307,137 +5411,7 @@
           <w:sz w:val="32"/>
           <w:szCs w:val="32"/>
         </w:rPr>
-        <w:t>docker run --</w:t>
-      </w:r>
-      <w:proofErr w:type="spellStart"/>
-      <w:r>
-        <w:rPr>
-          <w:rFonts w:ascii="Arial" w:eastAsia="Times New Roman" w:hAnsi="Arial" w:cs="Arial"/>
-          <w:bCs/>
-          <w:color w:val="04003F"/>
-          <w:spacing w:val="-8"/>
-          <w:kern w:val="36"/>
-          <w:sz w:val="32"/>
-          <w:szCs w:val="32"/>
-        </w:rPr>
-        <w:t>rm</w:t>
-      </w:r>
-      <w:proofErr w:type="spellEnd"/>
-      <w:r>
-        <w:rPr>
-          <w:rFonts w:ascii="Arial" w:eastAsia="Times New Roman" w:hAnsi="Arial" w:cs="Arial"/>
-          <w:bCs/>
-          <w:color w:val="04003F"/>
-          <w:spacing w:val="-8"/>
-          <w:kern w:val="36"/>
-          <w:sz w:val="32"/>
-          <w:szCs w:val="32"/>
-        </w:rPr>
-        <w:t xml:space="preserve"> -</w:t>
-      </w:r>
-      <w:proofErr w:type="spellStart"/>
-      <w:r>
-        <w:rPr>
-          <w:rFonts w:ascii="Arial" w:eastAsia="Times New Roman" w:hAnsi="Arial" w:cs="Arial"/>
-          <w:bCs/>
-          <w:color w:val="04003F"/>
-          <w:spacing w:val="-8"/>
-          <w:kern w:val="36"/>
-          <w:sz w:val="32"/>
-          <w:szCs w:val="32"/>
-        </w:rPr>
-        <w:t>i</w:t>
-      </w:r>
-      <w:proofErr w:type="spellEnd"/>
-      <w:r>
-        <w:rPr>
-          <w:rFonts w:ascii="Arial" w:eastAsia="Times New Roman" w:hAnsi="Arial" w:cs="Arial"/>
-          <w:bCs/>
-          <w:color w:val="04003F"/>
-          <w:spacing w:val="-8"/>
-          <w:kern w:val="36"/>
-          <w:sz w:val="32"/>
-          <w:szCs w:val="32"/>
-        </w:rPr>
-        <w:t xml:space="preserve"> -t -v /Users/</w:t>
-      </w:r>
-      <w:proofErr w:type="spellStart"/>
-      <w:r>
-        <w:rPr>
-          <w:rFonts w:ascii="Arial" w:eastAsia="Times New Roman" w:hAnsi="Arial" w:cs="Arial"/>
-          <w:bCs/>
-          <w:color w:val="04003F"/>
-          <w:spacing w:val="-8"/>
-          <w:kern w:val="36"/>
-          <w:sz w:val="32"/>
-          <w:szCs w:val="32"/>
-        </w:rPr>
-        <w:t>chris</w:t>
-      </w:r>
-      <w:proofErr w:type="spellEnd"/>
-      <w:r>
-        <w:rPr>
-          <w:rFonts w:ascii="Arial" w:eastAsia="Times New Roman" w:hAnsi="Arial" w:cs="Arial"/>
-          <w:bCs/>
-          <w:color w:val="04003F"/>
-          <w:spacing w:val="-8"/>
-          <w:kern w:val="36"/>
-          <w:sz w:val="32"/>
-          <w:szCs w:val="32"/>
-        </w:rPr>
-        <w:t>/Desktop/</w:t>
-      </w:r>
-      <w:proofErr w:type="spellStart"/>
-      <w:r>
-        <w:rPr>
-          <w:rFonts w:ascii="Arial" w:eastAsia="Times New Roman" w:hAnsi="Arial" w:cs="Arial"/>
-          <w:bCs/>
-          <w:color w:val="04003F"/>
-          <w:spacing w:val="-8"/>
-          <w:kern w:val="36"/>
-          <w:sz w:val="32"/>
-          <w:szCs w:val="32"/>
-        </w:rPr>
-        <w:t>NewSyncServer</w:t>
-      </w:r>
-      <w:proofErr w:type="spellEnd"/>
-      <w:r>
-        <w:rPr>
-          <w:rFonts w:ascii="Arial" w:eastAsia="Times New Roman" w:hAnsi="Arial" w:cs="Arial"/>
-          <w:bCs/>
-          <w:color w:val="04003F"/>
-          <w:spacing w:val="-8"/>
-          <w:kern w:val="36"/>
-          <w:sz w:val="32"/>
-          <w:szCs w:val="32"/>
-        </w:rPr>
-        <w:t xml:space="preserve">/:/root/Apps </w:t>
-      </w:r>
-      <w:proofErr w:type="spellStart"/>
-      <w:r>
-        <w:rPr>
-          <w:rFonts w:ascii="Arial" w:eastAsia="Times New Roman" w:hAnsi="Arial" w:cs="Arial"/>
-          <w:bCs/>
-          <w:color w:val="04003F"/>
-          <w:spacing w:val="-8"/>
-          <w:kern w:val="36"/>
-          <w:sz w:val="32"/>
-          <w:szCs w:val="32"/>
-        </w:rPr>
-        <w:t>crspybits</w:t>
-      </w:r>
-      <w:proofErr w:type="spellEnd"/>
-      <w:r>
-        <w:rPr>
-          <w:rFonts w:ascii="Arial" w:eastAsia="Times New Roman" w:hAnsi="Arial" w:cs="Arial"/>
-          <w:bCs/>
-          <w:color w:val="04003F"/>
-          <w:spacing w:val="-8"/>
-          <w:kern w:val="36"/>
-          <w:sz w:val="32"/>
-          <w:szCs w:val="32"/>
-        </w:rPr>
-        <w:t>/swift-ubuntu:5.3-beta</w:t>
+        <w:t>docker run --rm -i -t -v /Users/chris/Desktop/NewSyncServer/:/root/Apps crspybits/swift-ubuntu:5.3-beta</w:t>
       </w:r>
     </w:p>
     <w:p>
@@ -6567,426 +5541,641 @@
           <w:sz w:val="32"/>
           <w:szCs w:val="32"/>
         </w:rPr>
-        <w:t xml:space="preserve">docker build -t </w:t>
-      </w:r>
-      <w:proofErr w:type="spellStart"/>
-      <w:r>
-        <w:rPr>
-          <w:rFonts w:ascii="Arial" w:eastAsia="Times New Roman" w:hAnsi="Arial" w:cs="Arial"/>
-          <w:bCs/>
-          <w:color w:val="04003F"/>
-          <w:spacing w:val="-8"/>
-          <w:kern w:val="36"/>
-          <w:sz w:val="32"/>
-          <w:szCs w:val="32"/>
-        </w:rPr>
-        <w:t>swift-ubuntu-</w:t>
-      </w:r>
-      <w:proofErr w:type="gramStart"/>
-      <w:r>
-        <w:rPr>
-          <w:rFonts w:ascii="Arial" w:eastAsia="Times New Roman" w:hAnsi="Arial" w:cs="Arial"/>
-          <w:bCs/>
-          <w:color w:val="04003F"/>
-          <w:spacing w:val="-8"/>
-          <w:kern w:val="36"/>
-          <w:sz w:val="32"/>
-          <w:szCs w:val="32"/>
-        </w:rPr>
-        <w:t>runtime:latest</w:t>
-      </w:r>
-      <w:proofErr w:type="spellEnd"/>
-      <w:proofErr w:type="gramEnd"/>
-      <w:r>
-        <w:rPr>
-          <w:rFonts w:ascii="Arial" w:eastAsia="Times New Roman" w:hAnsi="Arial" w:cs="Arial"/>
-          <w:bCs/>
-          <w:color w:val="04003F"/>
-          <w:spacing w:val="-8"/>
-          <w:kern w:val="36"/>
-          <w:sz w:val="32"/>
-          <w:szCs w:val="32"/>
-        </w:rPr>
-        <w:t xml:space="preserve"> .</w:t>
-      </w:r>
-    </w:p>
-    <w:p>
-      <w:pPr>
-        <w:rPr>
-          <w:rFonts w:ascii="Arial" w:eastAsia="Times New Roman" w:hAnsi="Arial" w:cs="Arial"/>
-          <w:bCs/>
-          <w:color w:val="04003F"/>
-          <w:spacing w:val="-8"/>
-          <w:kern w:val="36"/>
-          <w:sz w:val="32"/>
-          <w:szCs w:val="32"/>
-        </w:rPr>
-      </w:pPr>
-    </w:p>
-    <w:p>
-      <w:pPr>
-        <w:rPr>
-          <w:rFonts w:ascii="Arial" w:eastAsia="Times New Roman" w:hAnsi="Arial" w:cs="Arial"/>
-          <w:bCs/>
-          <w:color w:val="04003F"/>
-          <w:spacing w:val="-8"/>
-          <w:kern w:val="36"/>
-          <w:sz w:val="28"/>
-          <w:szCs w:val="32"/>
-        </w:rPr>
-      </w:pPr>
-      <w:r>
-        <w:rPr>
-          <w:rFonts w:ascii="Arial" w:eastAsia="Times New Roman" w:hAnsi="Arial" w:cs="Arial"/>
-          <w:bCs/>
-          <w:color w:val="04003F"/>
-          <w:spacing w:val="-8"/>
-          <w:kern w:val="36"/>
-          <w:sz w:val="28"/>
-          <w:szCs w:val="32"/>
-        </w:rPr>
-        <w:t xml:space="preserve">docker tag </w:t>
-      </w:r>
-      <w:proofErr w:type="spellStart"/>
-      <w:r>
-        <w:rPr>
-          <w:rFonts w:ascii="Arial" w:eastAsia="Times New Roman" w:hAnsi="Arial" w:cs="Arial"/>
-          <w:bCs/>
-          <w:color w:val="04003F"/>
-          <w:spacing w:val="-8"/>
-          <w:kern w:val="36"/>
-          <w:sz w:val="28"/>
-          <w:szCs w:val="32"/>
-        </w:rPr>
-        <w:t>swift-ubuntu-</w:t>
-      </w:r>
-      <w:proofErr w:type="gramStart"/>
-      <w:r>
-        <w:rPr>
-          <w:rFonts w:ascii="Arial" w:eastAsia="Times New Roman" w:hAnsi="Arial" w:cs="Arial"/>
-          <w:bCs/>
-          <w:color w:val="04003F"/>
-          <w:spacing w:val="-8"/>
-          <w:kern w:val="36"/>
-          <w:sz w:val="28"/>
-          <w:szCs w:val="32"/>
-        </w:rPr>
-        <w:t>runtime:latest</w:t>
-      </w:r>
-      <w:proofErr w:type="spellEnd"/>
-      <w:proofErr w:type="gramEnd"/>
-      <w:r>
-        <w:rPr>
-          <w:rFonts w:ascii="Arial" w:eastAsia="Times New Roman" w:hAnsi="Arial" w:cs="Arial"/>
-          <w:bCs/>
-          <w:color w:val="04003F"/>
-          <w:spacing w:val="-8"/>
-          <w:kern w:val="36"/>
-          <w:sz w:val="28"/>
-          <w:szCs w:val="32"/>
-        </w:rPr>
-        <w:t xml:space="preserve"> </w:t>
-      </w:r>
-      <w:proofErr w:type="spellStart"/>
-      <w:r>
-        <w:rPr>
-          <w:rFonts w:ascii="Arial" w:eastAsia="Times New Roman" w:hAnsi="Arial" w:cs="Arial"/>
-          <w:bCs/>
-          <w:color w:val="04003F"/>
-          <w:spacing w:val="-8"/>
-          <w:kern w:val="36"/>
-          <w:sz w:val="28"/>
-          <w:szCs w:val="32"/>
-        </w:rPr>
-        <w:t>crspybits</w:t>
-      </w:r>
-      <w:proofErr w:type="spellEnd"/>
-      <w:r>
-        <w:rPr>
-          <w:rFonts w:ascii="Arial" w:eastAsia="Times New Roman" w:hAnsi="Arial" w:cs="Arial"/>
-          <w:bCs/>
-          <w:color w:val="04003F"/>
-          <w:spacing w:val="-8"/>
-          <w:kern w:val="36"/>
-          <w:sz w:val="28"/>
-          <w:szCs w:val="32"/>
-        </w:rPr>
-        <w:t>/</w:t>
-      </w:r>
-      <w:proofErr w:type="spellStart"/>
-      <w:r>
-        <w:rPr>
-          <w:rFonts w:ascii="Arial" w:eastAsia="Times New Roman" w:hAnsi="Arial" w:cs="Arial"/>
-          <w:bCs/>
-          <w:color w:val="04003F"/>
-          <w:spacing w:val="-8"/>
-          <w:kern w:val="36"/>
-          <w:sz w:val="28"/>
-          <w:szCs w:val="32"/>
+        <w:t>docker build -t swift-ubuntu-runtime:latest .</w:t>
+      </w:r>
+    </w:p>
+    <w:p>
+      <w:pPr>
+        <w:rPr>
+          <w:rFonts w:ascii="Arial" w:eastAsia="Times New Roman" w:hAnsi="Arial" w:cs="Arial"/>
+          <w:bCs/>
+          <w:color w:val="04003F"/>
+          <w:spacing w:val="-8"/>
+          <w:kern w:val="36"/>
+          <w:sz w:val="32"/>
+          <w:szCs w:val="32"/>
+        </w:rPr>
+      </w:pPr>
+    </w:p>
+    <w:p>
+      <w:pPr>
+        <w:rPr>
+          <w:rFonts w:ascii="Arial" w:eastAsia="Times New Roman" w:hAnsi="Arial" w:cs="Arial"/>
+          <w:bCs/>
+          <w:color w:val="04003F"/>
+          <w:spacing w:val="-8"/>
+          <w:kern w:val="36"/>
+          <w:sz w:val="28"/>
+          <w:szCs w:val="32"/>
+        </w:rPr>
+      </w:pPr>
+      <w:r>
+        <w:rPr>
+          <w:rFonts w:ascii="Arial" w:eastAsia="Times New Roman" w:hAnsi="Arial" w:cs="Arial"/>
+          <w:bCs/>
+          <w:color w:val="04003F"/>
+          <w:spacing w:val="-8"/>
+          <w:kern w:val="36"/>
+          <w:sz w:val="28"/>
+          <w:szCs w:val="32"/>
+        </w:rPr>
+        <w:t>docker tag swift-ubuntu-runtime:latest crspybits/swift-ubuntu-runtime:latest</w:t>
+      </w:r>
+    </w:p>
+    <w:p>
+      <w:pPr>
+        <w:rPr>
+          <w:rFonts w:ascii="Arial" w:eastAsia="Times New Roman" w:hAnsi="Arial" w:cs="Arial"/>
+          <w:bCs/>
+          <w:color w:val="04003F"/>
+          <w:spacing w:val="-8"/>
+          <w:kern w:val="36"/>
+          <w:sz w:val="28"/>
+          <w:szCs w:val="32"/>
+        </w:rPr>
+      </w:pPr>
+      <w:r>
+        <w:rPr>
+          <w:rFonts w:ascii="Arial" w:eastAsia="Times New Roman" w:hAnsi="Arial" w:cs="Arial"/>
+          <w:bCs/>
+          <w:color w:val="04003F"/>
+          <w:spacing w:val="-8"/>
+          <w:kern w:val="36"/>
+          <w:sz w:val="28"/>
+          <w:szCs w:val="32"/>
+        </w:rPr>
+        <w:t>docker tag swift-ubuntu-runtime:latest crspybits/swift-ubuntu-runtime:</w:t>
+      </w:r>
+      <w:r>
+        <w:rPr>
+          <w:rFonts w:ascii="Arial" w:eastAsia="Times New Roman" w:hAnsi="Arial" w:cs="Arial"/>
+          <w:bCs/>
+          <w:color w:val="04003F"/>
+          <w:spacing w:val="-8"/>
+          <w:kern w:val="36"/>
+          <w:sz w:val="28"/>
+          <w:szCs w:val="32"/>
+        </w:rPr>
+        <w:t>5.3-beta</w:t>
+      </w:r>
+    </w:p>
+    <w:p>
+      <w:pPr>
+        <w:rPr>
+          <w:rFonts w:ascii="Arial" w:eastAsia="Times New Roman" w:hAnsi="Arial" w:cs="Arial"/>
+          <w:bCs/>
+          <w:color w:val="04003F"/>
+          <w:spacing w:val="-8"/>
+          <w:kern w:val="36"/>
+          <w:sz w:val="28"/>
+          <w:szCs w:val="32"/>
+        </w:rPr>
+      </w:pPr>
+      <w:r>
+        <w:rPr>
+          <w:rFonts w:ascii="Arial" w:eastAsia="Times New Roman" w:hAnsi="Arial" w:cs="Arial"/>
+          <w:bCs/>
+          <w:color w:val="04003F"/>
+          <w:spacing w:val="-8"/>
+          <w:kern w:val="36"/>
+          <w:sz w:val="28"/>
+          <w:szCs w:val="32"/>
+        </w:rPr>
+        <w:t>docker push crspybits/swift-ubuntu-runtime:latest</w:t>
+      </w:r>
+    </w:p>
+    <w:p>
+      <w:pPr>
+        <w:rPr>
+          <w:rFonts w:ascii="Arial" w:eastAsia="Times New Roman" w:hAnsi="Arial" w:cs="Arial"/>
+          <w:bCs/>
+          <w:color w:val="04003F"/>
+          <w:spacing w:val="-8"/>
+          <w:kern w:val="36"/>
+          <w:sz w:val="28"/>
+          <w:szCs w:val="32"/>
+        </w:rPr>
+      </w:pPr>
+      <w:r>
+        <w:rPr>
+          <w:rFonts w:ascii="Arial" w:eastAsia="Times New Roman" w:hAnsi="Arial" w:cs="Arial"/>
+          <w:bCs/>
+          <w:color w:val="04003F"/>
+          <w:spacing w:val="-8"/>
+          <w:kern w:val="36"/>
+          <w:sz w:val="28"/>
+          <w:szCs w:val="32"/>
+        </w:rPr>
+        <w:t>docker push crspybits/swift-ubuntu-runtime:</w:t>
+      </w:r>
+      <w:r>
+        <w:rPr>
+          <w:rFonts w:ascii="Arial" w:eastAsia="Times New Roman" w:hAnsi="Arial" w:cs="Arial"/>
+          <w:bCs/>
+          <w:color w:val="04003F"/>
+          <w:spacing w:val="-8"/>
+          <w:kern w:val="36"/>
+          <w:sz w:val="28"/>
+          <w:szCs w:val="32"/>
+        </w:rPr>
+        <w:t>5.3-beta</w:t>
+      </w:r>
+    </w:p>
+    <w:p>
+      <w:pPr>
+        <w:rPr>
+          <w:rFonts w:ascii="Arial" w:eastAsia="Times New Roman" w:hAnsi="Arial" w:cs="Arial"/>
+          <w:bCs/>
+          <w:color w:val="04003F"/>
+          <w:spacing w:val="-8"/>
+          <w:kern w:val="36"/>
+          <w:sz w:val="32"/>
+          <w:szCs w:val="32"/>
+        </w:rPr>
+      </w:pPr>
+    </w:p>
+    <w:p>
+      <w:pPr>
+        <w:rPr>
+          <w:rFonts w:ascii="Times New Roman" w:eastAsia="Times New Roman" w:hAnsi="Times New Roman" w:cs="Times New Roman"/>
+          <w:b/>
+          <w:bCs/>
+          <w:kern w:val="36"/>
+          <w:sz w:val="48"/>
+          <w:szCs w:val="48"/>
+        </w:rPr>
+      </w:pPr>
+      <w:r>
+        <w:br w:type="page"/>
+      </w:r>
+    </w:p>
+    <w:p>
+      <w:pPr>
+        <w:pStyle w:val="Heading1"/>
+      </w:pPr>
+      <w:bookmarkStart w:id="80" w:name="_Toc49546344"/>
+      <w:r>
+        <w:lastRenderedPageBreak/>
+        <w:t>Debugging a failing “slim” Swift image</w:t>
+      </w:r>
+      <w:bookmarkEnd w:id="80"/>
+    </w:p>
+    <w:p>
+      <w:pPr>
+        <w:rPr>
+          <w:rFonts w:ascii="Arial" w:eastAsia="Times New Roman" w:hAnsi="Arial" w:cs="Arial"/>
+          <w:bCs/>
+          <w:color w:val="04003F"/>
+          <w:spacing w:val="-8"/>
+          <w:kern w:val="36"/>
+          <w:sz w:val="32"/>
+          <w:szCs w:val="32"/>
+        </w:rPr>
+      </w:pPr>
+      <w:r>
+        <w:rPr>
+          <w:rFonts w:ascii="Arial" w:eastAsia="Times New Roman" w:hAnsi="Arial" w:cs="Arial"/>
+          <w:bCs/>
+          <w:color w:val="04003F"/>
+          <w:spacing w:val="-8"/>
+          <w:kern w:val="36"/>
+          <w:sz w:val="32"/>
+          <w:szCs w:val="32"/>
+        </w:rPr>
+        <w:t>I’m getting a failure when I run:</w:t>
+      </w:r>
+    </w:p>
+    <w:p>
+      <w:pPr>
+        <w:rPr>
+          <w:rFonts w:ascii="Menlo" w:hAnsi="Menlo" w:cs="Menlo"/>
+          <w:color w:val="000000"/>
+          <w:sz w:val="36"/>
+          <w:szCs w:val="36"/>
+        </w:rPr>
+      </w:pPr>
+      <w:r>
+        <w:rPr>
+          <w:rFonts w:ascii="Menlo" w:hAnsi="Menlo" w:cs="Menlo"/>
+          <w:color w:val="000000"/>
+          <w:sz w:val="36"/>
+          <w:szCs w:val="36"/>
+        </w:rPr>
+        <w:t>./devops/runLocally.sh ~/Desktop/NewSyncServer/Private/Server/ServerTests.json latest</w:t>
+      </w:r>
+    </w:p>
+    <w:p>
+      <w:pPr>
+        <w:rPr>
+          <w:rFonts w:ascii="Arial" w:eastAsia="Times New Roman" w:hAnsi="Arial" w:cs="Arial"/>
+          <w:bCs/>
+          <w:color w:val="04003F"/>
+          <w:spacing w:val="-8"/>
+          <w:kern w:val="36"/>
+          <w:sz w:val="32"/>
+          <w:szCs w:val="32"/>
+        </w:rPr>
+      </w:pPr>
+    </w:p>
+    <w:p>
+      <w:pPr>
+        <w:rPr>
+          <w:rFonts w:ascii="Arial" w:eastAsia="Times New Roman" w:hAnsi="Arial" w:cs="Arial"/>
+          <w:bCs/>
+          <w:color w:val="04003F"/>
+          <w:spacing w:val="-8"/>
+          <w:kern w:val="36"/>
+          <w:sz w:val="32"/>
+          <w:szCs w:val="32"/>
+        </w:rPr>
+      </w:pPr>
+      <w:r>
+        <w:rPr>
+          <w:rFonts w:ascii="Arial" w:eastAsia="Times New Roman" w:hAnsi="Arial" w:cs="Arial"/>
+          <w:bCs/>
+          <w:color w:val="04003F"/>
+          <w:spacing w:val="-8"/>
+          <w:kern w:val="36"/>
+          <w:sz w:val="32"/>
+          <w:szCs w:val="32"/>
+        </w:rPr>
+        <w:t>The log file just says:</w:t>
+      </w:r>
+    </w:p>
+    <w:p>
+      <w:pPr>
+        <w:tabs>
+          <w:tab w:val="left" w:pos="560"/>
+          <w:tab w:val="left" w:pos="1120"/>
+          <w:tab w:val="left" w:pos="1680"/>
+          <w:tab w:val="left" w:pos="2240"/>
+          <w:tab w:val="left" w:pos="2800"/>
+          <w:tab w:val="left" w:pos="3360"/>
+          <w:tab w:val="left" w:pos="3920"/>
+          <w:tab w:val="left" w:pos="4480"/>
+          <w:tab w:val="left" w:pos="5040"/>
+          <w:tab w:val="left" w:pos="5600"/>
+          <w:tab w:val="left" w:pos="6160"/>
+          <w:tab w:val="left" w:pos="6720"/>
+        </w:tabs>
+        <w:autoSpaceDE w:val="0"/>
+        <w:autoSpaceDN w:val="0"/>
+        <w:adjustRightInd w:val="0"/>
+        <w:rPr>
+          <w:rFonts w:ascii="Menlo" w:hAnsi="Menlo" w:cs="Menlo"/>
+          <w:color w:val="000000"/>
+          <w:sz w:val="36"/>
+          <w:szCs w:val="36"/>
+        </w:rPr>
+      </w:pPr>
+      <w:r>
+        <w:rPr>
+          <w:rFonts w:ascii="Menlo" w:hAnsi="Menlo" w:cs="Menlo"/>
+          <w:color w:val="000000"/>
+          <w:sz w:val="36"/>
+          <w:szCs w:val="36"/>
+        </w:rPr>
+        <w:t>Segmentation fault</w:t>
+      </w:r>
+    </w:p>
+    <w:p>
+      <w:pPr>
+        <w:rPr>
+          <w:rFonts w:ascii="Arial" w:eastAsia="Times New Roman" w:hAnsi="Arial" w:cs="Arial"/>
+          <w:bCs/>
+          <w:color w:val="04003F"/>
+          <w:spacing w:val="-8"/>
+          <w:kern w:val="36"/>
+          <w:sz w:val="32"/>
+          <w:szCs w:val="32"/>
+        </w:rPr>
+      </w:pPr>
+    </w:p>
+    <w:p>
+      <w:pPr>
+        <w:rPr>
+          <w:rFonts w:ascii="Arial" w:eastAsia="Times New Roman" w:hAnsi="Arial" w:cs="Arial"/>
+          <w:bCs/>
+          <w:color w:val="04003F"/>
+          <w:spacing w:val="-8"/>
+          <w:kern w:val="36"/>
+          <w:sz w:val="32"/>
+          <w:szCs w:val="32"/>
+        </w:rPr>
+      </w:pPr>
+    </w:p>
+    <w:p>
+      <w:pPr>
+        <w:rPr>
+          <w:rFonts w:ascii="Arial" w:eastAsia="Times New Roman" w:hAnsi="Arial" w:cs="Arial"/>
+          <w:bCs/>
+          <w:color w:val="04003F"/>
+          <w:spacing w:val="-8"/>
+          <w:kern w:val="36"/>
+          <w:sz w:val="32"/>
+          <w:szCs w:val="32"/>
+        </w:rPr>
+      </w:pPr>
+      <w:r>
+        <w:rPr>
+          <w:rFonts w:ascii="Arial" w:eastAsia="Times New Roman" w:hAnsi="Arial" w:cs="Arial"/>
+          <w:bCs/>
+          <w:color w:val="04003F"/>
+          <w:spacing w:val="-8"/>
+          <w:kern w:val="36"/>
+          <w:sz w:val="32"/>
+          <w:szCs w:val="32"/>
+        </w:rPr>
+        <w:t>I’m going to try running the build as if it was the build image. And try to run the server binary and see what happens.</w:t>
+      </w:r>
+    </w:p>
+    <w:p>
+      <w:pPr>
+        <w:rPr>
+          <w:rFonts w:ascii="Arial" w:eastAsia="Times New Roman" w:hAnsi="Arial" w:cs="Arial"/>
+          <w:bCs/>
+          <w:color w:val="04003F"/>
+          <w:spacing w:val="-8"/>
+          <w:kern w:val="36"/>
+          <w:sz w:val="32"/>
+          <w:szCs w:val="32"/>
+        </w:rPr>
+      </w:pPr>
+    </w:p>
+    <w:p>
+      <w:pPr>
+        <w:rPr>
+          <w:rFonts w:ascii="Menlo" w:hAnsi="Menlo" w:cs="Menlo"/>
+          <w:bCs/>
+          <w:color w:val="000000"/>
+          <w:sz w:val="36"/>
+          <w:szCs w:val="36"/>
+        </w:rPr>
+      </w:pPr>
+      <w:r>
+        <w:rPr>
+          <w:rFonts w:ascii="Menlo" w:hAnsi="Menlo" w:cs="Menlo"/>
+          <w:color w:val="000000"/>
+          <w:sz w:val="36"/>
+          <w:szCs w:val="36"/>
+        </w:rPr>
+        <w:t>docker run --rm -i -t -v /Users/chris/Desktop/NewSyncServer/:/root/Apps crspybits/</w:t>
+      </w:r>
+      <w:r>
+        <w:rPr>
+          <w:rFonts w:ascii="Menlo" w:hAnsi="Menlo" w:cs="Menlo"/>
+          <w:bCs/>
+          <w:color w:val="000000"/>
+          <w:sz w:val="36"/>
+          <w:szCs w:val="36"/>
         </w:rPr>
         <w:t>swift-ubuntu-runtime:latest</w:t>
       </w:r>
-      <w:proofErr w:type="spellEnd"/>
-    </w:p>
-    <w:p>
-      <w:pPr>
-        <w:rPr>
-          <w:rFonts w:ascii="Arial" w:eastAsia="Times New Roman" w:hAnsi="Arial" w:cs="Arial"/>
-          <w:bCs/>
-          <w:color w:val="04003F"/>
-          <w:spacing w:val="-8"/>
-          <w:kern w:val="36"/>
-          <w:sz w:val="28"/>
-          <w:szCs w:val="32"/>
-        </w:rPr>
-      </w:pPr>
-      <w:r>
-        <w:rPr>
-          <w:rFonts w:ascii="Arial" w:eastAsia="Times New Roman" w:hAnsi="Arial" w:cs="Arial"/>
-          <w:bCs/>
-          <w:color w:val="04003F"/>
-          <w:spacing w:val="-8"/>
-          <w:kern w:val="36"/>
-          <w:sz w:val="28"/>
-          <w:szCs w:val="32"/>
-        </w:rPr>
-        <w:t xml:space="preserve">docker tag </w:t>
-      </w:r>
-      <w:proofErr w:type="spellStart"/>
-      <w:r>
-        <w:rPr>
-          <w:rFonts w:ascii="Arial" w:eastAsia="Times New Roman" w:hAnsi="Arial" w:cs="Arial"/>
-          <w:bCs/>
-          <w:color w:val="04003F"/>
-          <w:spacing w:val="-8"/>
-          <w:kern w:val="36"/>
-          <w:sz w:val="28"/>
-          <w:szCs w:val="32"/>
-        </w:rPr>
-        <w:t>swift-ubuntu-</w:t>
-      </w:r>
-      <w:proofErr w:type="gramStart"/>
-      <w:r>
-        <w:rPr>
-          <w:rFonts w:ascii="Arial" w:eastAsia="Times New Roman" w:hAnsi="Arial" w:cs="Arial"/>
-          <w:bCs/>
-          <w:color w:val="04003F"/>
-          <w:spacing w:val="-8"/>
-          <w:kern w:val="36"/>
-          <w:sz w:val="28"/>
-          <w:szCs w:val="32"/>
-        </w:rPr>
-        <w:t>runtime:latest</w:t>
-      </w:r>
-      <w:proofErr w:type="spellEnd"/>
-      <w:proofErr w:type="gramEnd"/>
-      <w:r>
-        <w:rPr>
-          <w:rFonts w:ascii="Arial" w:eastAsia="Times New Roman" w:hAnsi="Arial" w:cs="Arial"/>
-          <w:bCs/>
-          <w:color w:val="04003F"/>
-          <w:spacing w:val="-8"/>
-          <w:kern w:val="36"/>
-          <w:sz w:val="28"/>
-          <w:szCs w:val="32"/>
-        </w:rPr>
-        <w:t xml:space="preserve"> </w:t>
-      </w:r>
-      <w:proofErr w:type="spellStart"/>
-      <w:r>
-        <w:rPr>
-          <w:rFonts w:ascii="Arial" w:eastAsia="Times New Roman" w:hAnsi="Arial" w:cs="Arial"/>
-          <w:bCs/>
-          <w:color w:val="04003F"/>
-          <w:spacing w:val="-8"/>
-          <w:kern w:val="36"/>
-          <w:sz w:val="28"/>
-          <w:szCs w:val="32"/>
-        </w:rPr>
-        <w:t>crspybits</w:t>
-      </w:r>
-      <w:proofErr w:type="spellEnd"/>
-      <w:r>
-        <w:rPr>
-          <w:rFonts w:ascii="Arial" w:eastAsia="Times New Roman" w:hAnsi="Arial" w:cs="Arial"/>
-          <w:bCs/>
-          <w:color w:val="04003F"/>
-          <w:spacing w:val="-8"/>
-          <w:kern w:val="36"/>
-          <w:sz w:val="28"/>
-          <w:szCs w:val="32"/>
-        </w:rPr>
-        <w:t>/swift-ubuntu-runtime:</w:t>
-      </w:r>
-      <w:r>
-        <w:rPr>
-          <w:rFonts w:ascii="Arial" w:eastAsia="Times New Roman" w:hAnsi="Arial" w:cs="Arial"/>
-          <w:bCs/>
-          <w:color w:val="04003F"/>
-          <w:spacing w:val="-8"/>
-          <w:kern w:val="36"/>
-          <w:sz w:val="28"/>
-          <w:szCs w:val="32"/>
-        </w:rPr>
-        <w:t>5.3-beta</w:t>
-      </w:r>
-    </w:p>
-    <w:p>
-      <w:pPr>
-        <w:rPr>
-          <w:rFonts w:ascii="Arial" w:eastAsia="Times New Roman" w:hAnsi="Arial" w:cs="Arial"/>
-          <w:bCs/>
-          <w:color w:val="04003F"/>
-          <w:spacing w:val="-8"/>
-          <w:kern w:val="36"/>
-          <w:sz w:val="28"/>
-          <w:szCs w:val="32"/>
-        </w:rPr>
-      </w:pPr>
-      <w:r>
-        <w:rPr>
-          <w:rFonts w:ascii="Arial" w:eastAsia="Times New Roman" w:hAnsi="Arial" w:cs="Arial"/>
-          <w:bCs/>
-          <w:color w:val="04003F"/>
-          <w:spacing w:val="-8"/>
-          <w:kern w:val="36"/>
-          <w:sz w:val="28"/>
-          <w:szCs w:val="32"/>
-        </w:rPr>
-        <w:t xml:space="preserve">docker push </w:t>
-      </w:r>
-      <w:proofErr w:type="spellStart"/>
-      <w:r>
-        <w:rPr>
-          <w:rFonts w:ascii="Arial" w:eastAsia="Times New Roman" w:hAnsi="Arial" w:cs="Arial"/>
-          <w:bCs/>
-          <w:color w:val="04003F"/>
-          <w:spacing w:val="-8"/>
-          <w:kern w:val="36"/>
-          <w:sz w:val="28"/>
-          <w:szCs w:val="32"/>
-        </w:rPr>
-        <w:t>crspybits</w:t>
-      </w:r>
-      <w:proofErr w:type="spellEnd"/>
-      <w:r>
-        <w:rPr>
-          <w:rFonts w:ascii="Arial" w:eastAsia="Times New Roman" w:hAnsi="Arial" w:cs="Arial"/>
-          <w:bCs/>
-          <w:color w:val="04003F"/>
-          <w:spacing w:val="-8"/>
-          <w:kern w:val="36"/>
-          <w:sz w:val="28"/>
-          <w:szCs w:val="32"/>
-        </w:rPr>
-        <w:t>/</w:t>
-      </w:r>
-      <w:proofErr w:type="spellStart"/>
-      <w:r>
-        <w:rPr>
-          <w:rFonts w:ascii="Arial" w:eastAsia="Times New Roman" w:hAnsi="Arial" w:cs="Arial"/>
-          <w:bCs/>
-          <w:color w:val="04003F"/>
-          <w:spacing w:val="-8"/>
-          <w:kern w:val="36"/>
-          <w:sz w:val="28"/>
-          <w:szCs w:val="32"/>
-        </w:rPr>
-        <w:t>swift-ubuntu-</w:t>
-      </w:r>
-      <w:proofErr w:type="gramStart"/>
-      <w:r>
-        <w:rPr>
-          <w:rFonts w:ascii="Arial" w:eastAsia="Times New Roman" w:hAnsi="Arial" w:cs="Arial"/>
-          <w:bCs/>
-          <w:color w:val="04003F"/>
-          <w:spacing w:val="-8"/>
-          <w:kern w:val="36"/>
-          <w:sz w:val="28"/>
-          <w:szCs w:val="32"/>
-        </w:rPr>
-        <w:t>runtime:latest</w:t>
-      </w:r>
-      <w:proofErr w:type="spellEnd"/>
-      <w:proofErr w:type="gramEnd"/>
-    </w:p>
-    <w:p>
-      <w:pPr>
-        <w:rPr>
-          <w:rFonts w:ascii="Arial" w:eastAsia="Times New Roman" w:hAnsi="Arial" w:cs="Arial"/>
-          <w:bCs/>
-          <w:color w:val="04003F"/>
-          <w:spacing w:val="-8"/>
-          <w:kern w:val="36"/>
-          <w:sz w:val="28"/>
-          <w:szCs w:val="32"/>
-        </w:rPr>
-      </w:pPr>
-      <w:r>
-        <w:rPr>
-          <w:rFonts w:ascii="Arial" w:eastAsia="Times New Roman" w:hAnsi="Arial" w:cs="Arial"/>
-          <w:bCs/>
-          <w:color w:val="04003F"/>
-          <w:spacing w:val="-8"/>
-          <w:kern w:val="36"/>
-          <w:sz w:val="28"/>
-          <w:szCs w:val="32"/>
-        </w:rPr>
-        <w:t xml:space="preserve">docker push </w:t>
-      </w:r>
-      <w:proofErr w:type="spellStart"/>
-      <w:r>
-        <w:rPr>
-          <w:rFonts w:ascii="Arial" w:eastAsia="Times New Roman" w:hAnsi="Arial" w:cs="Arial"/>
-          <w:bCs/>
-          <w:color w:val="04003F"/>
-          <w:spacing w:val="-8"/>
-          <w:kern w:val="36"/>
-          <w:sz w:val="28"/>
-          <w:szCs w:val="32"/>
-        </w:rPr>
-        <w:t>crspybits</w:t>
-      </w:r>
-      <w:proofErr w:type="spellEnd"/>
-      <w:r>
-        <w:rPr>
-          <w:rFonts w:ascii="Arial" w:eastAsia="Times New Roman" w:hAnsi="Arial" w:cs="Arial"/>
-          <w:bCs/>
-          <w:color w:val="04003F"/>
-          <w:spacing w:val="-8"/>
-          <w:kern w:val="36"/>
-          <w:sz w:val="28"/>
-          <w:szCs w:val="32"/>
-        </w:rPr>
-        <w:t>/swift-ubuntu-runtime:</w:t>
-      </w:r>
-      <w:r>
-        <w:rPr>
-          <w:rFonts w:ascii="Arial" w:eastAsia="Times New Roman" w:hAnsi="Arial" w:cs="Arial"/>
-          <w:bCs/>
-          <w:color w:val="04003F"/>
-          <w:spacing w:val="-8"/>
-          <w:kern w:val="36"/>
-          <w:sz w:val="28"/>
-          <w:szCs w:val="32"/>
-        </w:rPr>
-        <w:t>5.3-beta</w:t>
-      </w:r>
-    </w:p>
-    <w:p>
-      <w:pPr>
-        <w:rPr>
-          <w:rFonts w:ascii="Arial" w:eastAsia="Times New Roman" w:hAnsi="Arial" w:cs="Arial"/>
-          <w:bCs/>
-          <w:color w:val="04003F"/>
-          <w:spacing w:val="-8"/>
-          <w:kern w:val="36"/>
-          <w:sz w:val="32"/>
-          <w:szCs w:val="32"/>
-        </w:rPr>
-      </w:pPr>
-      <w:bookmarkStart w:id="80" w:name="_GoBack"/>
-      <w:bookmarkEnd w:id="80"/>
+    </w:p>
+    <w:p>
+      <w:pPr>
+        <w:rPr>
+          <w:rFonts w:ascii="Arial" w:eastAsia="Times New Roman" w:hAnsi="Arial" w:cs="Arial"/>
+          <w:bCs/>
+          <w:color w:val="04003F"/>
+          <w:spacing w:val="-8"/>
+          <w:kern w:val="36"/>
+          <w:sz w:val="32"/>
+          <w:szCs w:val="32"/>
+        </w:rPr>
+      </w:pPr>
+    </w:p>
+    <w:p>
+      <w:pPr>
+        <w:rPr>
+          <w:rFonts w:ascii="Arial" w:eastAsia="Times New Roman" w:hAnsi="Arial" w:cs="Arial"/>
+          <w:bCs/>
+          <w:color w:val="04003F"/>
+          <w:spacing w:val="-8"/>
+          <w:kern w:val="36"/>
+          <w:sz w:val="32"/>
+          <w:szCs w:val="32"/>
+        </w:rPr>
+      </w:pPr>
+      <w:r>
+        <w:rPr>
+          <w:rFonts w:ascii="Arial" w:eastAsia="Times New Roman" w:hAnsi="Arial" w:cs="Arial"/>
+          <w:bCs/>
+          <w:color w:val="04003F"/>
+          <w:spacing w:val="-8"/>
+          <w:kern w:val="36"/>
+          <w:sz w:val="32"/>
+          <w:szCs w:val="32"/>
+        </w:rPr>
+        <w:t>And that loads!</w:t>
+      </w:r>
+    </w:p>
+    <w:p>
+      <w:pPr>
+        <w:rPr>
+          <w:rFonts w:ascii="Arial" w:eastAsia="Times New Roman" w:hAnsi="Arial" w:cs="Arial"/>
+          <w:bCs/>
+          <w:color w:val="04003F"/>
+          <w:spacing w:val="-8"/>
+          <w:kern w:val="36"/>
+          <w:sz w:val="32"/>
+          <w:szCs w:val="32"/>
+        </w:rPr>
+      </w:pPr>
+    </w:p>
+    <w:p>
+      <w:pPr>
+        <w:rPr>
+          <w:rFonts w:ascii="Arial" w:eastAsia="Times New Roman" w:hAnsi="Arial" w:cs="Arial"/>
+          <w:bCs/>
+          <w:color w:val="04003F"/>
+          <w:spacing w:val="-8"/>
+          <w:kern w:val="36"/>
+          <w:sz w:val="32"/>
+          <w:szCs w:val="32"/>
+        </w:rPr>
+      </w:pPr>
+      <w:r>
+        <w:rPr>
+          <w:rFonts w:ascii="Arial" w:eastAsia="Times New Roman" w:hAnsi="Arial" w:cs="Arial"/>
+          <w:bCs/>
+          <w:color w:val="04003F"/>
+          <w:spacing w:val="-8"/>
+          <w:kern w:val="36"/>
+          <w:sz w:val="32"/>
+          <w:szCs w:val="32"/>
+        </w:rPr>
+        <w:t>I’m attempting to debug by doing an `ldd` on the binary and then doing an ls on each of the libraries listed to see if one is missing.</w:t>
+      </w:r>
+    </w:p>
+    <w:p>
+      <w:pPr>
+        <w:rPr>
+          <w:rFonts w:ascii="Arial" w:eastAsia="Times New Roman" w:hAnsi="Arial" w:cs="Arial"/>
+          <w:bCs/>
+          <w:color w:val="04003F"/>
+          <w:spacing w:val="-8"/>
+          <w:kern w:val="36"/>
+          <w:sz w:val="32"/>
+          <w:szCs w:val="32"/>
+        </w:rPr>
+      </w:pPr>
+    </w:p>
+    <w:p>
+      <w:pPr>
+        <w:rPr>
+          <w:rFonts w:ascii="Arial" w:eastAsia="Times New Roman" w:hAnsi="Arial" w:cs="Arial"/>
+          <w:bCs/>
+          <w:color w:val="04003F"/>
+          <w:spacing w:val="-8"/>
+          <w:kern w:val="36"/>
+          <w:sz w:val="32"/>
+          <w:szCs w:val="32"/>
+        </w:rPr>
+      </w:pPr>
+      <w:r>
+        <w:rPr>
+          <w:rFonts w:ascii="Arial" w:eastAsia="Times New Roman" w:hAnsi="Arial" w:cs="Arial"/>
+          <w:bCs/>
+          <w:color w:val="04003F"/>
+          <w:spacing w:val="-8"/>
+          <w:kern w:val="36"/>
+          <w:sz w:val="32"/>
+          <w:szCs w:val="32"/>
+        </w:rPr>
+        <w:t>No joy. All of those files appear present.</w:t>
+      </w:r>
+    </w:p>
+    <w:p>
+      <w:pPr>
+        <w:rPr>
+          <w:rFonts w:ascii="Arial" w:eastAsia="Times New Roman" w:hAnsi="Arial" w:cs="Arial"/>
+          <w:bCs/>
+          <w:color w:val="04003F"/>
+          <w:spacing w:val="-8"/>
+          <w:kern w:val="36"/>
+          <w:sz w:val="32"/>
+          <w:szCs w:val="32"/>
+        </w:rPr>
+      </w:pPr>
+      <w:r>
+        <w:rPr>
+          <w:rFonts w:ascii="Arial" w:eastAsia="Times New Roman" w:hAnsi="Arial" w:cs="Arial"/>
+          <w:bCs/>
+          <w:color w:val="04003F"/>
+          <w:spacing w:val="-8"/>
+          <w:kern w:val="36"/>
+          <w:sz w:val="32"/>
+          <w:szCs w:val="32"/>
+        </w:rPr>
+        <w:t>I’ve reported this issue here</w:t>
+      </w:r>
+    </w:p>
+    <w:bookmarkStart w:id="81" w:name="_GoBack"/>
+    <w:bookmarkEnd w:id="81"/>
+    <w:p>
+      <w:pPr>
+        <w:rPr>
+          <w:rFonts w:ascii="Arial" w:eastAsia="Times New Roman" w:hAnsi="Arial" w:cs="Arial"/>
+          <w:bCs/>
+          <w:color w:val="04003F"/>
+          <w:spacing w:val="-8"/>
+          <w:kern w:val="36"/>
+          <w:sz w:val="32"/>
+          <w:szCs w:val="32"/>
+        </w:rPr>
+      </w:pPr>
+      <w:r>
+        <w:rPr>
+          <w:rFonts w:ascii="Arial" w:eastAsia="Times New Roman" w:hAnsi="Arial" w:cs="Arial"/>
+          <w:bCs/>
+          <w:spacing w:val="-8"/>
+          <w:kern w:val="36"/>
+          <w:sz w:val="32"/>
+          <w:szCs w:val="32"/>
+        </w:rPr>
+        <w:fldChar w:fldCharType="begin"/>
+      </w:r>
+      <w:r>
+        <w:rPr>
+          <w:rFonts w:ascii="Arial" w:eastAsia="Times New Roman" w:hAnsi="Arial" w:cs="Arial"/>
+          <w:bCs/>
+          <w:spacing w:val="-8"/>
+          <w:kern w:val="36"/>
+          <w:sz w:val="32"/>
+          <w:szCs w:val="32"/>
+        </w:rPr>
+        <w:instrText xml:space="preserve"> HYPERLINK "</w:instrText>
+      </w:r>
+      <w:r>
+        <w:rPr>
+          <w:rFonts w:ascii="Arial" w:eastAsia="Times New Roman" w:hAnsi="Arial" w:cs="Arial"/>
+          <w:bCs/>
+          <w:spacing w:val="-8"/>
+          <w:kern w:val="36"/>
+          <w:sz w:val="32"/>
+          <w:szCs w:val="32"/>
+        </w:rPr>
+        <w:instrText>https://github.com/apple/swift-docker/issues/199</w:instrText>
+      </w:r>
+      <w:r>
+        <w:rPr>
+          <w:rFonts w:ascii="Arial" w:eastAsia="Times New Roman" w:hAnsi="Arial" w:cs="Arial"/>
+          <w:bCs/>
+          <w:spacing w:val="-8"/>
+          <w:kern w:val="36"/>
+          <w:sz w:val="32"/>
+          <w:szCs w:val="32"/>
+        </w:rPr>
+        <w:instrText xml:space="preserve">" </w:instrText>
+      </w:r>
+      <w:r>
+        <w:rPr>
+          <w:rFonts w:ascii="Arial" w:eastAsia="Times New Roman" w:hAnsi="Arial" w:cs="Arial"/>
+          <w:bCs/>
+          <w:spacing w:val="-8"/>
+          <w:kern w:val="36"/>
+          <w:sz w:val="32"/>
+          <w:szCs w:val="32"/>
+        </w:rPr>
+        <w:fldChar w:fldCharType="separate"/>
+      </w:r>
+      <w:r>
+        <w:rPr>
+          <w:rStyle w:val="Hyperlink"/>
+          <w:rFonts w:ascii="Arial" w:eastAsia="Times New Roman" w:hAnsi="Arial" w:cs="Arial"/>
+          <w:bCs/>
+          <w:spacing w:val="-8"/>
+          <w:kern w:val="36"/>
+          <w:sz w:val="32"/>
+          <w:szCs w:val="32"/>
+        </w:rPr>
+        <w:t>https://github.com/apple/swift-docker/issues/199</w:t>
+      </w:r>
+      <w:r>
+        <w:rPr>
+          <w:rFonts w:ascii="Arial" w:eastAsia="Times New Roman" w:hAnsi="Arial" w:cs="Arial"/>
+          <w:bCs/>
+          <w:spacing w:val="-8"/>
+          <w:kern w:val="36"/>
+          <w:sz w:val="32"/>
+          <w:szCs w:val="32"/>
+        </w:rPr>
+        <w:fldChar w:fldCharType="end"/>
+      </w:r>
+    </w:p>
+    <w:p>
+      <w:pPr>
+        <w:rPr>
+          <w:rFonts w:ascii="Arial" w:eastAsia="Times New Roman" w:hAnsi="Arial" w:cs="Arial"/>
+          <w:bCs/>
+          <w:color w:val="04003F"/>
+          <w:spacing w:val="-8"/>
+          <w:kern w:val="36"/>
+          <w:sz w:val="32"/>
+          <w:szCs w:val="32"/>
+        </w:rPr>
+      </w:pPr>
     </w:p>
     <w:sectPr>
       <w:pgSz w:w="12240" w:h="15840"/>
@@ -7546,7 +6735,7 @@
   <w:style w:type="paragraph" w:default="1" w:styleId="Normal">
     <w:name w:val="Normal"/>
     <w:qFormat/>
-    <w:rsid w:val="00EA6801"/>
+    <w:rsid w:val="007252B9"/>
   </w:style>
   <w:style w:type="paragraph" w:styleId="Heading1">
     <w:name w:val="heading 1"/>
@@ -7593,6 +6782,7 @@
   <w:style w:type="character" w:default="1" w:styleId="DefaultParagraphFont">
     <w:name w:val="Default Paragraph Font"/>
     <w:uiPriority w:val="1"/>
+    <w:semiHidden/>
     <w:unhideWhenUsed/>
   </w:style>
   <w:style w:type="table" w:default="1" w:styleId="TableNormal">

</xml_diff>

<commit_message>
Have slim Dockerfile for Swift 5.3-beta working.
</commit_message>
<xml_diff>
--- a/Docs/Procedures.docx
+++ b/Docs/Procedures.docx
@@ -54,7 +54,21 @@
             <w:rStyle w:val="Hyperlink"/>
             <w:noProof/>
           </w:rPr>
-          <w:t>Starting a local server (on MacOS): Existing Docker container</w:t>
+          <w:t xml:space="preserve">Starting a local server (on </w:t>
+        </w:r>
+        <w:r>
+          <w:rPr>
+            <w:rStyle w:val="Hyperlink"/>
+            <w:noProof/>
+          </w:rPr>
+          <w:t>M</w:t>
+        </w:r>
+        <w:r>
+          <w:rPr>
+            <w:rStyle w:val="Hyperlink"/>
+            <w:noProof/>
+          </w:rPr>
+          <w:t>acOS): Existing Docker container</w:t>
         </w:r>
         <w:r>
           <w:rPr>
@@ -123,7 +137,21 @@
             <w:rStyle w:val="Hyperlink"/>
             <w:noProof/>
           </w:rPr>
-          <w:t>Building server</w:t>
+          <w:t>Building serv</w:t>
+        </w:r>
+        <w:r>
+          <w:rPr>
+            <w:rStyle w:val="Hyperlink"/>
+            <w:noProof/>
+          </w:rPr>
+          <w:t>e</w:t>
+        </w:r>
+        <w:r>
+          <w:rPr>
+            <w:rStyle w:val="Hyperlink"/>
+            <w:noProof/>
+          </w:rPr>
+          <w:t>r</w:t>
         </w:r>
         <w:r>
           <w:rPr>
@@ -192,7 +220,35 @@
             <w:rStyle w:val="Hyperlink"/>
             <w:noProof/>
           </w:rPr>
-          <w:t>Starting server from local build</w:t>
+          <w:t>Starting server fr</w:t>
+        </w:r>
+        <w:r>
+          <w:rPr>
+            <w:rStyle w:val="Hyperlink"/>
+            <w:noProof/>
+          </w:rPr>
+          <w:t>o</w:t>
+        </w:r>
+        <w:r>
+          <w:rPr>
+            <w:rStyle w:val="Hyperlink"/>
+            <w:noProof/>
+          </w:rPr>
+          <w:t>m l</w:t>
+        </w:r>
+        <w:r>
+          <w:rPr>
+            <w:rStyle w:val="Hyperlink"/>
+            <w:noProof/>
+          </w:rPr>
+          <w:t>o</w:t>
+        </w:r>
+        <w:r>
+          <w:rPr>
+            <w:rStyle w:val="Hyperlink"/>
+            <w:noProof/>
+          </w:rPr>
+          <w:t>cal build</w:t>
         </w:r>
         <w:r>
           <w:rPr>
@@ -468,7 +524,42 @@
             <w:rStyle w:val="Hyperlink"/>
             <w:noProof/>
           </w:rPr>
-          <w:t>Updating Dockerfile’s for new Swift version</w:t>
+          <w:t>Updating Dockerfile’s for ne</w:t>
+        </w:r>
+        <w:r>
+          <w:rPr>
+            <w:rStyle w:val="Hyperlink"/>
+            <w:noProof/>
+          </w:rPr>
+          <w:t>w</w:t>
+        </w:r>
+        <w:r>
+          <w:rPr>
+            <w:rStyle w:val="Hyperlink"/>
+            <w:noProof/>
+          </w:rPr>
+          <w:t xml:space="preserve"> </w:t>
+        </w:r>
+        <w:r>
+          <w:rPr>
+            <w:rStyle w:val="Hyperlink"/>
+            <w:noProof/>
+          </w:rPr>
+          <w:t>Swif</w:t>
+        </w:r>
+        <w:r>
+          <w:rPr>
+            <w:rStyle w:val="Hyperlink"/>
+            <w:noProof/>
+          </w:rPr>
+          <w:t>t</w:t>
+        </w:r>
+        <w:r>
+          <w:rPr>
+            <w:rStyle w:val="Hyperlink"/>
+            <w:noProof/>
+          </w:rPr>
+          <w:t xml:space="preserve"> version</w:t>
         </w:r>
         <w:r>
           <w:rPr>
@@ -661,7 +752,33 @@
           <w:sz w:val="28"/>
           <w:szCs w:val="54"/>
         </w:rPr>
-        <w:t>NOTE: This procedure assumes that mySQL is running locally.</w:t>
+        <w:t xml:space="preserve">NOTE: This procedure assumes that </w:t>
+      </w:r>
+      <w:proofErr w:type="spellStart"/>
+      <w:r>
+        <w:rPr>
+          <w:rFonts w:ascii="Arial" w:eastAsia="Times New Roman" w:hAnsi="Arial" w:cs="Arial"/>
+          <w:bCs/>
+          <w:color w:val="04003F"/>
+          <w:spacing w:val="-8"/>
+          <w:kern w:val="36"/>
+          <w:sz w:val="28"/>
+          <w:szCs w:val="54"/>
+        </w:rPr>
+        <w:t>mySQL</w:t>
+      </w:r>
+      <w:proofErr w:type="spellEnd"/>
+      <w:r>
+        <w:rPr>
+          <w:rFonts w:ascii="Arial" w:eastAsia="Times New Roman" w:hAnsi="Arial" w:cs="Arial"/>
+          <w:bCs/>
+          <w:color w:val="04003F"/>
+          <w:spacing w:val="-8"/>
+          <w:kern w:val="36"/>
+          <w:sz w:val="28"/>
+          <w:szCs w:val="54"/>
+        </w:rPr>
+        <w:t xml:space="preserve"> is running locally.</w:t>
       </w:r>
       <w:r>
         <w:rPr>
@@ -1028,8 +1145,48 @@
           <w:sz w:val="32"/>
           <w:szCs w:val="32"/>
         </w:rPr>
-        <w:t>Desktop/Apps/SyncServerII/SyncServerII</w:t>
-      </w:r>
+        <w:t>Desktop/Apps/</w:t>
+      </w:r>
+      <w:proofErr w:type="spellStart"/>
+      <w:r>
+        <w:rPr>
+          <w:rFonts w:ascii="Arial" w:eastAsia="Times New Roman" w:hAnsi="Arial" w:cs="Arial"/>
+          <w:bCs/>
+          <w:color w:val="04003F"/>
+          <w:spacing w:val="-8"/>
+          <w:kern w:val="36"/>
+          <w:sz w:val="32"/>
+          <w:szCs w:val="32"/>
+        </w:rPr>
+        <w:t>SyncServerII</w:t>
+      </w:r>
+      <w:proofErr w:type="spellEnd"/>
+      <w:r>
+        <w:rPr>
+          <w:rFonts w:ascii="Arial" w:eastAsia="Times New Roman" w:hAnsi="Arial" w:cs="Arial"/>
+          <w:bCs/>
+          <w:color w:val="04003F"/>
+          <w:spacing w:val="-8"/>
+          <w:kern w:val="36"/>
+          <w:sz w:val="32"/>
+          <w:szCs w:val="32"/>
+        </w:rPr>
+        <w:t>/</w:t>
+      </w:r>
+      <w:proofErr w:type="spellStart"/>
+      <w:r>
+        <w:rPr>
+          <w:rFonts w:ascii="Arial" w:eastAsia="Times New Roman" w:hAnsi="Arial" w:cs="Arial"/>
+          <w:bCs/>
+          <w:color w:val="04003F"/>
+          <w:spacing w:val="-8"/>
+          <w:kern w:val="36"/>
+          <w:sz w:val="32"/>
+          <w:szCs w:val="32"/>
+        </w:rPr>
+        <w:t>SyncServerII</w:t>
+      </w:r>
+      <w:proofErr w:type="spellEnd"/>
     </w:p>
     <w:p>
       <w:pPr>
@@ -1066,7 +1223,59 @@
           <w:sz w:val="32"/>
           <w:szCs w:val="32"/>
         </w:rPr>
-        <w:t>cd ~/Desktop/NewSyncServer/ServerMain/</w:t>
+        <w:t>cd ~/Desktop/</w:t>
+      </w:r>
+      <w:proofErr w:type="spellStart"/>
+      <w:r>
+        <w:rPr>
+          <w:rFonts w:ascii="Arial" w:eastAsia="Times New Roman" w:hAnsi="Arial" w:cs="Arial"/>
+          <w:bCs/>
+          <w:color w:val="04003F"/>
+          <w:spacing w:val="-8"/>
+          <w:kern w:val="36"/>
+          <w:sz w:val="32"/>
+          <w:szCs w:val="32"/>
+        </w:rPr>
+        <w:t>NewSyncServer</w:t>
+      </w:r>
+      <w:proofErr w:type="spellEnd"/>
+      <w:r>
+        <w:rPr>
+          <w:rFonts w:ascii="Arial" w:eastAsia="Times New Roman" w:hAnsi="Arial" w:cs="Arial"/>
+          <w:bCs/>
+          <w:color w:val="04003F"/>
+          <w:spacing w:val="-8"/>
+          <w:kern w:val="36"/>
+          <w:sz w:val="32"/>
+          <w:szCs w:val="32"/>
+        </w:rPr>
+        <w:t>/</w:t>
+      </w:r>
+      <w:proofErr w:type="spellStart"/>
+      <w:r>
+        <w:rPr>
+          <w:rFonts w:ascii="Arial" w:eastAsia="Times New Roman" w:hAnsi="Arial" w:cs="Arial"/>
+          <w:bCs/>
+          <w:color w:val="04003F"/>
+          <w:spacing w:val="-8"/>
+          <w:kern w:val="36"/>
+          <w:sz w:val="32"/>
+          <w:szCs w:val="32"/>
+        </w:rPr>
+        <w:t>ServerMain</w:t>
+      </w:r>
+      <w:proofErr w:type="spellEnd"/>
+      <w:r>
+        <w:rPr>
+          <w:rFonts w:ascii="Arial" w:eastAsia="Times New Roman" w:hAnsi="Arial" w:cs="Arial"/>
+          <w:bCs/>
+          <w:color w:val="04003F"/>
+          <w:spacing w:val="-8"/>
+          <w:kern w:val="36"/>
+          <w:sz w:val="32"/>
+          <w:szCs w:val="32"/>
+        </w:rPr>
+        <w:t>/</w:t>
       </w:r>
       <w:r>
         <w:rPr>
@@ -1272,10 +1481,50 @@
           <w:sz w:val="32"/>
           <w:szCs w:val="32"/>
         </w:rPr>
-        <w:t>./devops/runLocally.sh ~/Desktop/NewSyncServer/Private/Server/ServerTests.json</w:t>
+        <w:t>./devops/runLocally.sh ~/Desktop/</w:t>
+      </w:r>
+      <w:proofErr w:type="spellStart"/>
+      <w:r>
+        <w:rPr>
+          <w:rFonts w:ascii="Arial" w:eastAsia="Times New Roman" w:hAnsi="Arial" w:cs="Arial"/>
+          <w:bCs/>
+          <w:color w:val="04003F"/>
+          <w:spacing w:val="-8"/>
+          <w:kern w:val="36"/>
+          <w:sz w:val="32"/>
+          <w:szCs w:val="32"/>
+        </w:rPr>
+        <w:t>NewSyncServer</w:t>
+      </w:r>
+      <w:proofErr w:type="spellEnd"/>
+      <w:r>
+        <w:rPr>
+          <w:rFonts w:ascii="Arial" w:eastAsia="Times New Roman" w:hAnsi="Arial" w:cs="Arial"/>
+          <w:bCs/>
+          <w:color w:val="04003F"/>
+          <w:spacing w:val="-8"/>
+          <w:kern w:val="36"/>
+          <w:sz w:val="32"/>
+          <w:szCs w:val="32"/>
+        </w:rPr>
+        <w:t>/Private/Server/</w:t>
+      </w:r>
+      <w:proofErr w:type="spellStart"/>
+      <w:r>
+        <w:rPr>
+          <w:rFonts w:ascii="Arial" w:eastAsia="Times New Roman" w:hAnsi="Arial" w:cs="Arial"/>
+          <w:bCs/>
+          <w:color w:val="04003F"/>
+          <w:spacing w:val="-8"/>
+          <w:kern w:val="36"/>
+          <w:sz w:val="32"/>
+          <w:szCs w:val="32"/>
+        </w:rPr>
+        <w:t>ServerTests.json</w:t>
       </w:r>
       <w:bookmarkEnd w:id="21"/>
       <w:bookmarkEnd w:id="22"/>
+      <w:proofErr w:type="spellEnd"/>
       <w:r>
         <w:rPr>
           <w:rFonts w:ascii="Arial" w:eastAsia="Times New Roman" w:hAnsi="Arial" w:cs="Arial"/>
@@ -1591,6 +1840,7 @@
         </w:rPr>
         <w:t>Desktop/Apps/</w:t>
       </w:r>
+      <w:proofErr w:type="spellStart"/>
       <w:r>
         <w:rPr>
           <w:rFonts w:ascii="Arial" w:eastAsia="Times New Roman" w:hAnsi="Arial" w:cs="Arial"/>
@@ -1615,6 +1865,7 @@
         </w:rPr>
         <w:t>n</w:t>
       </w:r>
+      <w:proofErr w:type="spellEnd"/>
     </w:p>
     <w:p>
       <w:pPr>
@@ -2252,13 +2503,47 @@
     </w:p>
     <w:p>
       <w:r>
-        <w:t>docker run --rm -i -t -v /Users/chris/Desktop/</w:t>
-      </w:r>
+        <w:t>docker run --</w:t>
+      </w:r>
+      <w:proofErr w:type="spellStart"/>
+      <w:r>
+        <w:t>rm</w:t>
+      </w:r>
+      <w:proofErr w:type="spellEnd"/>
+      <w:r>
+        <w:t xml:space="preserve"> -</w:t>
+      </w:r>
+      <w:proofErr w:type="spellStart"/>
+      <w:r>
+        <w:t>i</w:t>
+      </w:r>
+      <w:proofErr w:type="spellEnd"/>
+      <w:r>
+        <w:t xml:space="preserve"> -t -v /Users/</w:t>
+      </w:r>
+      <w:proofErr w:type="spellStart"/>
+      <w:r>
+        <w:t>chris</w:t>
+      </w:r>
+      <w:proofErr w:type="spellEnd"/>
+      <w:r>
+        <w:t>/Desktop/</w:t>
+      </w:r>
+      <w:proofErr w:type="spellStart"/>
       <w:r>
         <w:t>NewSyncServer</w:t>
       </w:r>
-      <w:r>
-        <w:t>/:/root/Apps crspybits/swift-ubuntu:5.</w:t>
+      <w:proofErr w:type="spellEnd"/>
+      <w:r>
+        <w:t xml:space="preserve">/:/root/Apps </w:t>
+      </w:r>
+      <w:proofErr w:type="spellStart"/>
+      <w:r>
+        <w:t>crspybits</w:t>
+      </w:r>
+      <w:proofErr w:type="spellEnd"/>
+      <w:r>
+        <w:t>/swift-ubuntu:5.</w:t>
       </w:r>
       <w:r>
         <w:t>2.3</w:t>
@@ -2381,8 +2666,22 @@
           <w:sz w:val="28"/>
           <w:szCs w:val="54"/>
         </w:rPr>
-        <w:t>cd root/Apps/ServerMain</w:t>
-      </w:r>
+        <w:t>cd root/Apps/</w:t>
+      </w:r>
+      <w:proofErr w:type="spellStart"/>
+      <w:r>
+        <w:rPr>
+          <w:rFonts w:ascii="Courier" w:eastAsia="Times New Roman" w:hAnsi="Courier" w:cs="Arial"/>
+          <w:bCs/>
+          <w:color w:val="04003F"/>
+          <w:spacing w:val="-8"/>
+          <w:kern w:val="36"/>
+          <w:sz w:val="28"/>
+          <w:szCs w:val="54"/>
+        </w:rPr>
+        <w:t>ServerMain</w:t>
+      </w:r>
+      <w:proofErr w:type="spellEnd"/>
     </w:p>
     <w:bookmarkEnd w:id="39"/>
     <w:bookmarkEnd w:id="40"/>
@@ -2585,6 +2884,7 @@
         </w:rPr>
         <w:t>that’s not what helped in my most recent go-around with this (5/30/20). Rather, after floundering for several hours, I updated from Swift 5.0.1 in my Docker build container (</w:t>
       </w:r>
+      <w:proofErr w:type="spellStart"/>
       <w:r>
         <w:rPr>
           <w:rFonts w:ascii="Arial" w:eastAsia="Times New Roman" w:hAnsi="Arial" w:cs="Arial"/>
@@ -2595,7 +2895,46 @@
           <w:sz w:val="28"/>
           <w:szCs w:val="54"/>
         </w:rPr>
-        <w:t xml:space="preserve">devops/Docker/Building) to Swift 5.2.3 and now my </w:t>
+        <w:t>devops</w:t>
+      </w:r>
+      <w:proofErr w:type="spellEnd"/>
+      <w:r>
+        <w:rPr>
+          <w:rFonts w:ascii="Arial" w:eastAsia="Times New Roman" w:hAnsi="Arial" w:cs="Arial"/>
+          <w:bCs/>
+          <w:color w:val="04003F"/>
+          <w:spacing w:val="-8"/>
+          <w:kern w:val="36"/>
+          <w:sz w:val="28"/>
+          <w:szCs w:val="54"/>
+        </w:rPr>
+        <w:t xml:space="preserve">/Docker/Building) to Swift 5.2.3 and now </w:t>
+      </w:r>
+      <w:proofErr w:type="gramStart"/>
+      <w:r>
+        <w:rPr>
+          <w:rFonts w:ascii="Arial" w:eastAsia="Times New Roman" w:hAnsi="Arial" w:cs="Arial"/>
+          <w:bCs/>
+          <w:color w:val="04003F"/>
+          <w:spacing w:val="-8"/>
+          <w:kern w:val="36"/>
+          <w:sz w:val="28"/>
+          <w:szCs w:val="54"/>
+        </w:rPr>
+        <w:t>my</w:t>
+      </w:r>
+      <w:proofErr w:type="gramEnd"/>
+      <w:r>
+        <w:rPr>
+          <w:rFonts w:ascii="Arial" w:eastAsia="Times New Roman" w:hAnsi="Arial" w:cs="Arial"/>
+          <w:bCs/>
+          <w:color w:val="04003F"/>
+          <w:spacing w:val="-8"/>
+          <w:kern w:val="36"/>
+          <w:sz w:val="28"/>
+          <w:szCs w:val="54"/>
+        </w:rPr>
+        <w:t xml:space="preserve"> </w:t>
       </w:r>
     </w:p>
     <w:p>
@@ -2991,6 +3330,7 @@
         </w:rPr>
         <w:t xml:space="preserve">image </w:t>
       </w:r>
+      <w:proofErr w:type="spellStart"/>
       <w:r>
         <w:rPr>
           <w:rFonts w:ascii="Courier" w:hAnsi="Courier" w:cs="Arial"/>
@@ -3000,8 +3340,9 @@
           <w:sz w:val="28"/>
           <w:szCs w:val="28"/>
         </w:rPr>
-        <w:t>syncserver-runner</w:t>
-      </w:r>
+        <w:t>syncserver-</w:t>
+      </w:r>
+      <w:proofErr w:type="gramStart"/>
       <w:r>
         <w:rPr>
           <w:rFonts w:ascii="Courier" w:hAnsi="Courier" w:cs="Arial"/>
@@ -3011,6 +3352,17 @@
           <w:sz w:val="28"/>
           <w:szCs w:val="28"/>
         </w:rPr>
+        <w:t>runner</w:t>
+      </w:r>
+      <w:r>
+        <w:rPr>
+          <w:rFonts w:ascii="Courier" w:hAnsi="Courier" w:cs="Arial"/>
+          <w:bCs/>
+          <w:color w:val="04003F"/>
+          <w:spacing w:val="-8"/>
+          <w:sz w:val="28"/>
+          <w:szCs w:val="28"/>
+        </w:rPr>
         <w:t>image</w:t>
       </w:r>
       <w:r>
@@ -3035,6 +3387,8 @@
         </w:rPr>
         <w:t>latest</w:t>
       </w:r>
+      <w:proofErr w:type="spellEnd"/>
+      <w:proofErr w:type="gramEnd"/>
       <w:r>
         <w:rPr>
           <w:rFonts w:ascii="Arial" w:hAnsi="Arial" w:cs="Arial"/>
@@ -3075,6 +3429,7 @@
       <w:bookmarkStart w:id="53" w:name="OLE_LINK64"/>
       <w:bookmarkStart w:id="54" w:name="OLE_LINK65"/>
       <w:bookmarkStart w:id="55" w:name="OLE_LINK66"/>
+      <w:bookmarkStart w:id="56" w:name="OLE_LINK75"/>
       <w:r>
         <w:rPr>
           <w:rFonts w:ascii="Courier" w:eastAsia="Times New Roman" w:hAnsi="Courier" w:cs="Arial"/>
@@ -3106,6 +3461,7 @@
     <w:bookmarkEnd w:id="53"/>
     <w:bookmarkEnd w:id="54"/>
     <w:bookmarkEnd w:id="55"/>
+    <w:bookmarkEnd w:id="56"/>
     <w:p>
       <w:pPr>
         <w:rPr>
@@ -3154,18 +3510,21 @@
           <w:szCs w:val="36"/>
         </w:rPr>
       </w:pPr>
-      <w:bookmarkStart w:id="56" w:name="OLE_LINK67"/>
-      <w:bookmarkStart w:id="57" w:name="OLE_LINK68"/>
-      <w:bookmarkStart w:id="58" w:name="OLE_LINK41"/>
-      <w:bookmarkStart w:id="59" w:name="OLE_LINK42"/>
-      <w:bookmarkStart w:id="60" w:name="OLE_LINK43"/>
-      <w:bookmarkStart w:id="61" w:name="OLE_LINK48"/>
-      <w:bookmarkStart w:id="62" w:name="OLE_LINK49"/>
-      <w:bookmarkStart w:id="63" w:name="OLE_LINK50"/>
-      <w:bookmarkStart w:id="64" w:name="OLE_LINK51"/>
-      <w:bookmarkStart w:id="65" w:name="OLE_LINK52"/>
-      <w:bookmarkStart w:id="66" w:name="OLE_LINK58"/>
-      <w:bookmarkStart w:id="67" w:name="OLE_LINK59"/>
+      <w:bookmarkStart w:id="57" w:name="OLE_LINK67"/>
+      <w:bookmarkStart w:id="58" w:name="OLE_LINK68"/>
+      <w:bookmarkStart w:id="59" w:name="OLE_LINK41"/>
+      <w:bookmarkStart w:id="60" w:name="OLE_LINK42"/>
+      <w:bookmarkStart w:id="61" w:name="OLE_LINK43"/>
+      <w:bookmarkStart w:id="62" w:name="OLE_LINK48"/>
+      <w:bookmarkStart w:id="63" w:name="OLE_LINK49"/>
+      <w:bookmarkStart w:id="64" w:name="OLE_LINK50"/>
+      <w:bookmarkStart w:id="65" w:name="OLE_LINK51"/>
+      <w:bookmarkStart w:id="66" w:name="OLE_LINK52"/>
+      <w:bookmarkStart w:id="67" w:name="OLE_LINK58"/>
+      <w:bookmarkStart w:id="68" w:name="OLE_LINK59"/>
+      <w:bookmarkStart w:id="69" w:name="OLE_LINK73"/>
+      <w:bookmarkStart w:id="70" w:name="OLE_LINK74"/>
+      <w:bookmarkStart w:id="71" w:name="OLE_LINK83"/>
       <w:r>
         <w:rPr>
           <w:rFonts w:ascii="Courier" w:hAnsi="Courier" w:cs="Menlo"/>
@@ -3175,8 +3534,10 @@
         </w:rPr>
         <w:t xml:space="preserve">./devops/runLocally.sh </w:t>
       </w:r>
-      <w:bookmarkStart w:id="68" w:name="OLE_LINK56"/>
-      <w:bookmarkStart w:id="69" w:name="OLE_LINK57"/>
+      <w:bookmarkStart w:id="72" w:name="OLE_LINK56"/>
+      <w:bookmarkStart w:id="73" w:name="OLE_LINK57"/>
+      <w:bookmarkEnd w:id="69"/>
+      <w:bookmarkEnd w:id="70"/>
       <w:r>
         <w:rPr>
           <w:rFonts w:ascii="Courier" w:hAnsi="Courier" w:cs="Menlo"/>
@@ -3184,18 +3545,9 @@
           <w:sz w:val="32"/>
           <w:szCs w:val="36"/>
         </w:rPr>
-        <w:t>~/Desktop/NewSyncServer/Private/Server/</w:t>
-      </w:r>
-      <w:r>
-        <w:rPr>
-          <w:rFonts w:ascii="Courier" w:hAnsi="Courier" w:cs="Menlo"/>
-          <w:bCs/>
-          <w:color w:val="000000"/>
-          <w:sz w:val="32"/>
-          <w:szCs w:val="36"/>
-        </w:rPr>
-        <w:t>ServerTests.json</w:t>
-      </w:r>
+        <w:t>~/Desktop/</w:t>
+      </w:r>
+      <w:proofErr w:type="spellStart"/>
       <w:r>
         <w:rPr>
           <w:rFonts w:ascii="Courier" w:hAnsi="Courier" w:cs="Menlo"/>
@@ -3203,10 +3555,9 @@
           <w:sz w:val="32"/>
           <w:szCs w:val="36"/>
         </w:rPr>
-        <w:t xml:space="preserve"> </w:t>
-      </w:r>
-      <w:bookmarkEnd w:id="68"/>
-      <w:bookmarkEnd w:id="69"/>
+        <w:t>NewSyncServer</w:t>
+      </w:r>
+      <w:proofErr w:type="spellEnd"/>
       <w:r>
         <w:rPr>
           <w:rFonts w:ascii="Courier" w:hAnsi="Courier" w:cs="Menlo"/>
@@ -3214,19 +3565,52 @@
           <w:sz w:val="32"/>
           <w:szCs w:val="36"/>
         </w:rPr>
-        <w:t>latest</w:t>
-      </w:r>
-    </w:p>
-    <w:bookmarkEnd w:id="56"/>
-    <w:bookmarkEnd w:id="57"/>
-    <w:p>
-      <w:pPr>
+        <w:t>/Private/Server/</w:t>
+      </w:r>
+      <w:proofErr w:type="spellStart"/>
+      <w:r>
+        <w:rPr>
+          <w:rFonts w:ascii="Courier" w:hAnsi="Courier" w:cs="Menlo"/>
+          <w:bCs/>
+          <w:color w:val="000000"/>
+          <w:sz w:val="32"/>
+          <w:szCs w:val="36"/>
+        </w:rPr>
+        <w:t>ServerTests.json</w:t>
+      </w:r>
+      <w:proofErr w:type="spellEnd"/>
+      <w:r>
         <w:rPr>
           <w:rFonts w:ascii="Courier" w:hAnsi="Courier" w:cs="Menlo"/>
           <w:color w:val="000000"/>
           <w:sz w:val="32"/>
           <w:szCs w:val="36"/>
         </w:rPr>
+        <w:t xml:space="preserve"> </w:t>
+      </w:r>
+      <w:bookmarkEnd w:id="72"/>
+      <w:bookmarkEnd w:id="73"/>
+      <w:r>
+        <w:rPr>
+          <w:rFonts w:ascii="Courier" w:hAnsi="Courier" w:cs="Menlo"/>
+          <w:color w:val="000000"/>
+          <w:sz w:val="32"/>
+          <w:szCs w:val="36"/>
+        </w:rPr>
+        <w:t>latest</w:t>
+      </w:r>
+    </w:p>
+    <w:bookmarkEnd w:id="57"/>
+    <w:bookmarkEnd w:id="58"/>
+    <w:bookmarkEnd w:id="71"/>
+    <w:p>
+      <w:pPr>
+        <w:rPr>
+          <w:rFonts w:ascii="Courier" w:hAnsi="Courier" w:cs="Menlo"/>
+          <w:color w:val="000000"/>
+          <w:sz w:val="32"/>
+          <w:szCs w:val="36"/>
+        </w:rPr>
       </w:pPr>
     </w:p>
     <w:p>
@@ -3325,11 +3709,10 @@
           <w:sz w:val="28"/>
           <w:szCs w:val="28"/>
         </w:rPr>
-        <w:t>cd /Users/chris/Desktop/Apps/SyncServer.Run</w:t>
-      </w:r>
-    </w:p>
-    <w:p>
-      <w:pPr>
+        <w:t>cd /Users/</w:t>
+      </w:r>
+      <w:proofErr w:type="spellStart"/>
+      <w:r>
         <w:rPr>
           <w:rFonts w:ascii="Courier" w:eastAsia="Times New Roman" w:hAnsi="Courier" w:cs="Arial"/>
           <w:bCs/>
@@ -3339,7 +3722,9 @@
           <w:sz w:val="28"/>
           <w:szCs w:val="28"/>
         </w:rPr>
-      </w:pPr>
+        <w:t>chris</w:t>
+      </w:r>
+      <w:proofErr w:type="spellEnd"/>
       <w:r>
         <w:rPr>
           <w:rFonts w:ascii="Courier" w:eastAsia="Times New Roman" w:hAnsi="Courier" w:cs="Arial"/>
@@ -3350,6 +3735,45 @@
           <w:sz w:val="28"/>
           <w:szCs w:val="28"/>
         </w:rPr>
+        <w:t>/Desktop/Apps/</w:t>
+      </w:r>
+      <w:proofErr w:type="spellStart"/>
+      <w:r>
+        <w:rPr>
+          <w:rFonts w:ascii="Courier" w:eastAsia="Times New Roman" w:hAnsi="Courier" w:cs="Arial"/>
+          <w:bCs/>
+          <w:color w:val="04003F"/>
+          <w:spacing w:val="-8"/>
+          <w:kern w:val="36"/>
+          <w:sz w:val="28"/>
+          <w:szCs w:val="28"/>
+        </w:rPr>
+        <w:t>SyncServer.Run</w:t>
+      </w:r>
+      <w:proofErr w:type="spellEnd"/>
+    </w:p>
+    <w:p>
+      <w:pPr>
+        <w:rPr>
+          <w:rFonts w:ascii="Courier" w:eastAsia="Times New Roman" w:hAnsi="Courier" w:cs="Arial"/>
+          <w:bCs/>
+          <w:color w:val="04003F"/>
+          <w:spacing w:val="-8"/>
+          <w:kern w:val="36"/>
+          <w:sz w:val="28"/>
+          <w:szCs w:val="28"/>
+        </w:rPr>
+      </w:pPr>
+      <w:r>
+        <w:rPr>
+          <w:rFonts w:ascii="Courier" w:eastAsia="Times New Roman" w:hAnsi="Courier" w:cs="Arial"/>
+          <w:bCs/>
+          <w:color w:val="04003F"/>
+          <w:spacing w:val="-8"/>
+          <w:kern w:val="36"/>
+          <w:sz w:val="28"/>
+          <w:szCs w:val="28"/>
+        </w:rPr>
         <w:t>tail -f output.log</w:t>
       </w:r>
     </w:p>
@@ -3377,7 +3801,6 @@
         </w:rPr>
       </w:pPr>
     </w:p>
-    <w:bookmarkEnd w:id="58"/>
     <w:bookmarkEnd w:id="59"/>
     <w:bookmarkEnd w:id="60"/>
     <w:bookmarkEnd w:id="61"/>
@@ -3387,6 +3810,7 @@
     <w:bookmarkEnd w:id="65"/>
     <w:bookmarkEnd w:id="66"/>
     <w:bookmarkEnd w:id="67"/>
+    <w:bookmarkEnd w:id="68"/>
     <w:p>
       <w:pPr>
         <w:rPr>
@@ -3432,14 +3856,19 @@
       <w:pPr>
         <w:pStyle w:val="Heading1"/>
       </w:pPr>
-      <w:bookmarkStart w:id="70" w:name="_Toc42193608"/>
-      <w:bookmarkStart w:id="71" w:name="_Toc49546340"/>
+      <w:bookmarkStart w:id="74" w:name="_Toc42193608"/>
+      <w:bookmarkStart w:id="75" w:name="_Toc49546340"/>
       <w:r>
         <w:lastRenderedPageBreak/>
-        <w:t>Build server in Xcode</w:t>
-      </w:r>
-      <w:bookmarkEnd w:id="70"/>
-      <w:bookmarkEnd w:id="71"/>
+        <w:t xml:space="preserve">Build server in </w:t>
+      </w:r>
+      <w:proofErr w:type="spellStart"/>
+      <w:r>
+        <w:t>Xcode</w:t>
+      </w:r>
+      <w:bookmarkEnd w:id="74"/>
+      <w:bookmarkEnd w:id="75"/>
+      <w:proofErr w:type="spellEnd"/>
     </w:p>
     <w:p>
       <w:pPr>
@@ -3570,7 +3999,33 @@
           <w:sz w:val="32"/>
           <w:szCs w:val="32"/>
         </w:rPr>
-        <w:t>If you get failures, you may need to regenerate the Xcode project:</w:t>
+        <w:t xml:space="preserve">If you get failures, you may need to regenerate the </w:t>
+      </w:r>
+      <w:proofErr w:type="spellStart"/>
+      <w:r>
+        <w:rPr>
+          <w:rFonts w:ascii="Arial" w:eastAsia="Times New Roman" w:hAnsi="Arial" w:cs="Arial"/>
+          <w:bCs/>
+          <w:color w:val="04003F"/>
+          <w:spacing w:val="-8"/>
+          <w:kern w:val="36"/>
+          <w:sz w:val="32"/>
+          <w:szCs w:val="32"/>
+        </w:rPr>
+        <w:t>Xcode</w:t>
+      </w:r>
+      <w:proofErr w:type="spellEnd"/>
+      <w:r>
+        <w:rPr>
+          <w:rFonts w:ascii="Arial" w:eastAsia="Times New Roman" w:hAnsi="Arial" w:cs="Arial"/>
+          <w:bCs/>
+          <w:color w:val="04003F"/>
+          <w:spacing w:val="-8"/>
+          <w:kern w:val="36"/>
+          <w:sz w:val="32"/>
+          <w:szCs w:val="32"/>
+        </w:rPr>
+        <w:t xml:space="preserve"> project:</w:t>
       </w:r>
     </w:p>
     <w:p>
@@ -3639,14 +4094,14 @@
       <w:pPr>
         <w:pStyle w:val="Heading1"/>
       </w:pPr>
-      <w:bookmarkStart w:id="72" w:name="_Toc42193609"/>
-      <w:bookmarkStart w:id="73" w:name="_Toc49546341"/>
+      <w:bookmarkStart w:id="76" w:name="_Toc42193609"/>
+      <w:bookmarkStart w:id="77" w:name="_Toc49546341"/>
       <w:r>
         <w:lastRenderedPageBreak/>
         <w:t>Run local tests</w:t>
       </w:r>
-      <w:bookmarkEnd w:id="72"/>
-      <w:bookmarkEnd w:id="73"/>
+      <w:bookmarkEnd w:id="76"/>
+      <w:bookmarkEnd w:id="77"/>
     </w:p>
     <w:p>
       <w:pPr>
@@ -3793,8 +4248,22 @@
           <w:sz w:val="28"/>
           <w:szCs w:val="32"/>
         </w:rPr>
-        <w:t>./Tools/runTests.sh filter ServerTests.SpecificDatabaseTests_UploadRequestLog</w:t>
-      </w:r>
+        <w:t xml:space="preserve">./Tools/runTests.sh filter </w:t>
+      </w:r>
+      <w:proofErr w:type="spellStart"/>
+      <w:r>
+        <w:rPr>
+          <w:rFonts w:ascii="Courier" w:eastAsia="Times New Roman" w:hAnsi="Courier" w:cs="Arial"/>
+          <w:bCs/>
+          <w:color w:val="04003F"/>
+          <w:spacing w:val="-8"/>
+          <w:kern w:val="36"/>
+          <w:sz w:val="28"/>
+          <w:szCs w:val="32"/>
+        </w:rPr>
+        <w:t>ServerTests.SpecificDatabaseTests_UploadRequestLog</w:t>
+      </w:r>
+      <w:proofErr w:type="spellEnd"/>
     </w:p>
     <w:p>
       <w:pPr>
@@ -3895,7 +4364,20 @@
           <w:sz w:val="32"/>
           <w:szCs w:val="32"/>
         </w:rPr>
-        <w:t>Test output logs are written into the .</w:t>
+        <w:t xml:space="preserve">Test output logs are written into </w:t>
+      </w:r>
+      <w:proofErr w:type="gramStart"/>
+      <w:r>
+        <w:rPr>
+          <w:rFonts w:ascii="Arial" w:eastAsia="Times New Roman" w:hAnsi="Arial" w:cs="Arial"/>
+          <w:bCs/>
+          <w:color w:val="04003F"/>
+          <w:spacing w:val="-8"/>
+          <w:kern w:val="36"/>
+          <w:sz w:val="32"/>
+          <w:szCs w:val="32"/>
+        </w:rPr>
+        <w:t>the .</w:t>
       </w:r>
       <w:r>
         <w:rPr>
@@ -3910,6 +4392,7 @@
         </w:rPr>
         <w:t>testing</w:t>
       </w:r>
+      <w:proofErr w:type="gramEnd"/>
       <w:r>
         <w:rPr>
           <w:rFonts w:ascii="Arial" w:eastAsia="Times New Roman" w:hAnsi="Arial" w:cs="Arial"/>
@@ -3973,6 +4456,7 @@
         </w:rPr>
         <w:t>./</w:t>
       </w:r>
+      <w:proofErr w:type="spellStart"/>
       <w:r>
         <w:rPr>
           <w:rFonts w:ascii="Arial" w:eastAsia="Times New Roman" w:hAnsi="Arial" w:cs="Arial"/>
@@ -3986,17 +4470,44 @@
         </w:rPr>
         <w:t>ServerTests.json</w:t>
       </w:r>
-      <w:r>
-        <w:rPr>
-          <w:rFonts w:ascii="Arial" w:eastAsia="Times New Roman" w:hAnsi="Arial" w:cs="Arial"/>
-          <w:bCs/>
-          <w:color w:val="04003F"/>
-          <w:spacing w:val="-8"/>
-          <w:kern w:val="36"/>
-          <w:sz w:val="32"/>
-          <w:szCs w:val="32"/>
-        </w:rPr>
-        <w:t xml:space="preserve"> configuration file in the main directory (ServerMain). </w:t>
+      <w:proofErr w:type="spellEnd"/>
+      <w:r>
+        <w:rPr>
+          <w:rFonts w:ascii="Arial" w:eastAsia="Times New Roman" w:hAnsi="Arial" w:cs="Arial"/>
+          <w:bCs/>
+          <w:color w:val="04003F"/>
+          <w:spacing w:val="-8"/>
+          <w:kern w:val="36"/>
+          <w:sz w:val="32"/>
+          <w:szCs w:val="32"/>
+        </w:rPr>
+        <w:t xml:space="preserve"> configuration file in the main directory (</w:t>
+      </w:r>
+      <w:proofErr w:type="spellStart"/>
+      <w:r>
+        <w:rPr>
+          <w:rFonts w:ascii="Arial" w:eastAsia="Times New Roman" w:hAnsi="Arial" w:cs="Arial"/>
+          <w:bCs/>
+          <w:color w:val="04003F"/>
+          <w:spacing w:val="-8"/>
+          <w:kern w:val="36"/>
+          <w:sz w:val="32"/>
+          <w:szCs w:val="32"/>
+        </w:rPr>
+        <w:t>ServerMain</w:t>
+      </w:r>
+      <w:proofErr w:type="spellEnd"/>
+      <w:r>
+        <w:rPr>
+          <w:rFonts w:ascii="Arial" w:eastAsia="Times New Roman" w:hAnsi="Arial" w:cs="Arial"/>
+          <w:bCs/>
+          <w:color w:val="04003F"/>
+          <w:spacing w:val="-8"/>
+          <w:kern w:val="36"/>
+          <w:sz w:val="32"/>
+          <w:szCs w:val="32"/>
+        </w:rPr>
+        <w:t xml:space="preserve">). </w:t>
       </w:r>
       <w:r>
         <w:rPr>
@@ -4022,6 +4533,7 @@
         </w:rPr>
         <w:t xml:space="preserve">ion and test configuration keys—See </w:t>
       </w:r>
+      <w:proofErr w:type="spellStart"/>
       <w:r>
         <w:rPr>
           <w:rFonts w:ascii="Courier" w:eastAsia="Times New Roman" w:hAnsi="Courier" w:cs="Arial"/>
@@ -4034,6 +4546,7 @@
         </w:rPr>
         <w:t>ServerConfiguration</w:t>
       </w:r>
+      <w:proofErr w:type="spellEnd"/>
       <w:r>
         <w:rPr>
           <w:rFonts w:ascii="Arial" w:eastAsia="Times New Roman" w:hAnsi="Arial" w:cs="Arial"/>
@@ -4046,6 +4559,7 @@
         </w:rPr>
         <w:t xml:space="preserve"> and </w:t>
       </w:r>
+      <w:proofErr w:type="spellStart"/>
       <w:r>
         <w:rPr>
           <w:rFonts w:ascii="Courier" w:eastAsia="Times New Roman" w:hAnsi="Courier" w:cs="Arial"/>
@@ -4058,6 +4572,7 @@
         </w:rPr>
         <w:t>TestConfiguration</w:t>
       </w:r>
+      <w:proofErr w:type="spellEnd"/>
       <w:r>
         <w:rPr>
           <w:rFonts w:ascii="Arial" w:eastAsia="Times New Roman" w:hAnsi="Arial" w:cs="Arial"/>
@@ -4108,6 +4623,7 @@
         </w:rPr>
         <w:t xml:space="preserve">See the file </w:t>
       </w:r>
+      <w:proofErr w:type="spellStart"/>
       <w:r>
         <w:rPr>
           <w:rFonts w:ascii="Courier" w:eastAsia="Times New Roman" w:hAnsi="Courier" w:cs="Arial"/>
@@ -4120,6 +4636,7 @@
         </w:rPr>
         <w:t>TestConfiguration.swift</w:t>
       </w:r>
+      <w:proofErr w:type="spellEnd"/>
       <w:r>
         <w:rPr>
           <w:rFonts w:ascii="Arial" w:eastAsia="Times New Roman" w:hAnsi="Arial" w:cs="Arial"/>
@@ -4144,8 +4661,8 @@
         </w:rPr>
         <w:t xml:space="preserve">for instructions on how to renew or update the Google, Dropbox, Facebook etc. credentials that are accessed in that file. Once </w:t>
       </w:r>
-      <w:bookmarkStart w:id="74" w:name="OLE_LINK60"/>
-      <w:bookmarkStart w:id="75" w:name="OLE_LINK61"/>
+      <w:bookmarkStart w:id="78" w:name="OLE_LINK60"/>
+      <w:bookmarkStart w:id="79" w:name="OLE_LINK61"/>
       <w:r>
         <w:rPr>
           <w:rFonts w:ascii="Arial" w:eastAsia="Times New Roman" w:hAnsi="Arial" w:cs="Arial"/>
@@ -4158,19 +4675,45 @@
         </w:rPr>
         <w:t>updated</w:t>
       </w:r>
-      <w:bookmarkEnd w:id="74"/>
-      <w:bookmarkEnd w:id="75"/>
-      <w:r>
-        <w:rPr>
-          <w:rFonts w:ascii="Arial" w:eastAsia="Times New Roman" w:hAnsi="Arial" w:cs="Arial"/>
-          <w:bCs/>
-          <w:color w:val="04003F"/>
-          <w:spacing w:val="-8"/>
-          <w:kern w:val="36"/>
-          <w:sz w:val="32"/>
-          <w:szCs w:val="32"/>
-        </w:rPr>
-        <w:t>, the ServerTests.json file needs updating.</w:t>
+      <w:bookmarkEnd w:id="78"/>
+      <w:bookmarkEnd w:id="79"/>
+      <w:r>
+        <w:rPr>
+          <w:rFonts w:ascii="Arial" w:eastAsia="Times New Roman" w:hAnsi="Arial" w:cs="Arial"/>
+          <w:bCs/>
+          <w:color w:val="04003F"/>
+          <w:spacing w:val="-8"/>
+          <w:kern w:val="36"/>
+          <w:sz w:val="32"/>
+          <w:szCs w:val="32"/>
+        </w:rPr>
+        <w:t xml:space="preserve">, the </w:t>
+      </w:r>
+      <w:proofErr w:type="spellStart"/>
+      <w:r>
+        <w:rPr>
+          <w:rFonts w:ascii="Arial" w:eastAsia="Times New Roman" w:hAnsi="Arial" w:cs="Arial"/>
+          <w:bCs/>
+          <w:color w:val="04003F"/>
+          <w:spacing w:val="-8"/>
+          <w:kern w:val="36"/>
+          <w:sz w:val="32"/>
+          <w:szCs w:val="32"/>
+        </w:rPr>
+        <w:t>ServerTests.json</w:t>
+      </w:r>
+      <w:proofErr w:type="spellEnd"/>
+      <w:r>
+        <w:rPr>
+          <w:rFonts w:ascii="Arial" w:eastAsia="Times New Roman" w:hAnsi="Arial" w:cs="Arial"/>
+          <w:bCs/>
+          <w:color w:val="04003F"/>
+          <w:spacing w:val="-8"/>
+          <w:kern w:val="36"/>
+          <w:sz w:val="32"/>
+          <w:szCs w:val="32"/>
+        </w:rPr>
+        <w:t xml:space="preserve"> file needs updating.</w:t>
       </w:r>
     </w:p>
     <w:p>
@@ -4239,7 +4782,35 @@
           <w:szCs w:val="32"/>
         </w:rPr>
         <w:lastRenderedPageBreak/>
-        <w:t>Starting mySQL for local running of the server</w:t>
+        <w:t xml:space="preserve">Starting </w:t>
+      </w:r>
+      <w:proofErr w:type="spellStart"/>
+      <w:r>
+        <w:rPr>
+          <w:rFonts w:ascii="Arial" w:eastAsia="Times New Roman" w:hAnsi="Arial" w:cs="Arial"/>
+          <w:b/>
+          <w:bCs/>
+          <w:color w:val="04003F"/>
+          <w:spacing w:val="-8"/>
+          <w:kern w:val="36"/>
+          <w:sz w:val="32"/>
+          <w:szCs w:val="32"/>
+        </w:rPr>
+        <w:t>mySQL</w:t>
+      </w:r>
+      <w:proofErr w:type="spellEnd"/>
+      <w:r>
+        <w:rPr>
+          <w:rFonts w:ascii="Arial" w:eastAsia="Times New Roman" w:hAnsi="Arial" w:cs="Arial"/>
+          <w:b/>
+          <w:bCs/>
+          <w:color w:val="04003F"/>
+          <w:spacing w:val="-8"/>
+          <w:kern w:val="36"/>
+          <w:sz w:val="32"/>
+          <w:szCs w:val="32"/>
+        </w:rPr>
+        <w:t xml:space="preserve"> for local running of the server</w:t>
       </w:r>
     </w:p>
     <w:p>
@@ -4260,11 +4831,11 @@
       <w:pPr>
         <w:pStyle w:val="Heading1"/>
       </w:pPr>
-      <w:bookmarkStart w:id="76" w:name="_Toc49546342"/>
+      <w:bookmarkStart w:id="80" w:name="_Toc49546342"/>
       <w:r>
         <w:t>Checking the local database</w:t>
       </w:r>
-      <w:bookmarkEnd w:id="76"/>
+      <w:bookmarkEnd w:id="80"/>
     </w:p>
     <w:p>
       <w:pPr>
@@ -4314,6 +4885,7 @@
           <w:szCs w:val="36"/>
         </w:rPr>
       </w:pPr>
+      <w:proofErr w:type="spellStart"/>
       <w:r>
         <w:rPr>
           <w:rFonts w:ascii="Menlo" w:hAnsi="Menlo" w:cs="Menlo"/>
@@ -4321,18 +4893,19 @@
           <w:sz w:val="36"/>
           <w:szCs w:val="36"/>
         </w:rPr>
-        <w:t>mysql -u crspybits -p</w:t>
-      </w:r>
-    </w:p>
-    <w:p>
-      <w:pPr>
+        <w:t>mysql</w:t>
+      </w:r>
+      <w:proofErr w:type="spellEnd"/>
+      <w:r>
         <w:rPr>
           <w:rFonts w:ascii="Menlo" w:hAnsi="Menlo" w:cs="Menlo"/>
           <w:color w:val="000000"/>
           <w:sz w:val="36"/>
           <w:szCs w:val="36"/>
         </w:rPr>
-      </w:pPr>
+        <w:t xml:space="preserve"> -u </w:t>
+      </w:r>
+      <w:proofErr w:type="spellStart"/>
       <w:r>
         <w:rPr>
           <w:rFonts w:ascii="Menlo" w:hAnsi="Menlo" w:cs="Menlo"/>
@@ -4340,18 +4913,18 @@
           <w:sz w:val="36"/>
           <w:szCs w:val="36"/>
         </w:rPr>
-        <w:t># Get the password from ServerTests.json</w:t>
-      </w:r>
-    </w:p>
-    <w:p>
-      <w:pPr>
+        <w:t>crspybits</w:t>
+      </w:r>
+      <w:proofErr w:type="spellEnd"/>
+      <w:r>
         <w:rPr>
           <w:rFonts w:ascii="Menlo" w:hAnsi="Menlo" w:cs="Menlo"/>
           <w:color w:val="000000"/>
           <w:sz w:val="36"/>
           <w:szCs w:val="36"/>
         </w:rPr>
-      </w:pPr>
+        <w:t xml:space="preserve"> -p</w:t>
+      </w:r>
     </w:p>
     <w:p>
       <w:pPr>
@@ -4369,26 +4942,86 @@
           <w:sz w:val="36"/>
           <w:szCs w:val="36"/>
         </w:rPr>
-        <w:t># When connected:</w:t>
-      </w:r>
-    </w:p>
-    <w:p>
-      <w:pPr>
+        <w:t xml:space="preserve"># Get the password from </w:t>
+      </w:r>
+      <w:proofErr w:type="spellStart"/>
+      <w:r>
         <w:rPr>
           <w:rFonts w:ascii="Menlo" w:hAnsi="Menlo" w:cs="Menlo"/>
           <w:color w:val="000000"/>
           <w:sz w:val="36"/>
           <w:szCs w:val="36"/>
         </w:rPr>
-      </w:pPr>
-      <w:r>
+        <w:t>ServerTests.json</w:t>
+      </w:r>
+      <w:proofErr w:type="spellEnd"/>
+    </w:p>
+    <w:p>
+      <w:pPr>
         <w:rPr>
           <w:rFonts w:ascii="Menlo" w:hAnsi="Menlo" w:cs="Menlo"/>
           <w:color w:val="000000"/>
           <w:sz w:val="36"/>
           <w:szCs w:val="36"/>
         </w:rPr>
-        <w:t>use SyncServer;</w:t>
+      </w:pPr>
+    </w:p>
+    <w:p>
+      <w:pPr>
+        <w:rPr>
+          <w:rFonts w:ascii="Menlo" w:hAnsi="Menlo" w:cs="Menlo"/>
+          <w:color w:val="000000"/>
+          <w:sz w:val="36"/>
+          <w:szCs w:val="36"/>
+        </w:rPr>
+      </w:pPr>
+      <w:r>
+        <w:rPr>
+          <w:rFonts w:ascii="Menlo" w:hAnsi="Menlo" w:cs="Menlo"/>
+          <w:color w:val="000000"/>
+          <w:sz w:val="36"/>
+          <w:szCs w:val="36"/>
+        </w:rPr>
+        <w:t># When connected:</w:t>
+      </w:r>
+    </w:p>
+    <w:p>
+      <w:pPr>
+        <w:rPr>
+          <w:rFonts w:ascii="Menlo" w:hAnsi="Menlo" w:cs="Menlo"/>
+          <w:color w:val="000000"/>
+          <w:sz w:val="36"/>
+          <w:szCs w:val="36"/>
+        </w:rPr>
+      </w:pPr>
+      <w:r>
+        <w:rPr>
+          <w:rFonts w:ascii="Menlo" w:hAnsi="Menlo" w:cs="Menlo"/>
+          <w:color w:val="000000"/>
+          <w:sz w:val="36"/>
+          <w:szCs w:val="36"/>
+        </w:rPr>
+        <w:t xml:space="preserve">use </w:t>
+      </w:r>
+      <w:proofErr w:type="spellStart"/>
+      <w:r>
+        <w:rPr>
+          <w:rFonts w:ascii="Menlo" w:hAnsi="Menlo" w:cs="Menlo"/>
+          <w:color w:val="000000"/>
+          <w:sz w:val="36"/>
+          <w:szCs w:val="36"/>
+        </w:rPr>
+        <w:t>SyncServer</w:t>
+      </w:r>
+      <w:proofErr w:type="spellEnd"/>
+      <w:r>
+        <w:rPr>
+          <w:rFonts w:ascii="Menlo" w:hAnsi="Menlo" w:cs="Menlo"/>
+          <w:color w:val="000000"/>
+          <w:sz w:val="36"/>
+          <w:szCs w:val="36"/>
+        </w:rPr>
+        <w:t>;</w:t>
       </w:r>
     </w:p>
     <w:p>
@@ -4444,18 +5077,34 @@
         </w:rPr>
         <w:t xml:space="preserve">Creating </w:t>
       </w:r>
-      <w:r>
-        <w:rPr>
-          <w:rFonts w:ascii="Arial" w:eastAsia="Times New Roman" w:hAnsi="Arial" w:cs="Arial"/>
-          <w:bCs/>
-          <w:color w:val="04003F"/>
-          <w:spacing w:val="-8"/>
-          <w:kern w:val="36"/>
-          <w:sz w:val="32"/>
-          <w:szCs w:val="32"/>
-        </w:rPr>
-        <w:t>ClientTesting-local.json</w:t>
-      </w:r>
+      <w:proofErr w:type="spellStart"/>
+      <w:r>
+        <w:rPr>
+          <w:rFonts w:ascii="Arial" w:eastAsia="Times New Roman" w:hAnsi="Arial" w:cs="Arial"/>
+          <w:bCs/>
+          <w:color w:val="04003F"/>
+          <w:spacing w:val="-8"/>
+          <w:kern w:val="36"/>
+          <w:sz w:val="32"/>
+          <w:szCs w:val="32"/>
+        </w:rPr>
+        <w:t>ClientTesting-</w:t>
+      </w:r>
+      <w:proofErr w:type="gramStart"/>
+      <w:r>
+        <w:rPr>
+          <w:rFonts w:ascii="Arial" w:eastAsia="Times New Roman" w:hAnsi="Arial" w:cs="Arial"/>
+          <w:bCs/>
+          <w:color w:val="04003F"/>
+          <w:spacing w:val="-8"/>
+          <w:kern w:val="36"/>
+          <w:sz w:val="32"/>
+          <w:szCs w:val="32"/>
+        </w:rPr>
+        <w:t>local.json</w:t>
+      </w:r>
+      <w:proofErr w:type="spellEnd"/>
+      <w:proofErr w:type="gramEnd"/>
       <w:r>
         <w:rPr>
           <w:rFonts w:ascii="Arial" w:eastAsia="Times New Roman" w:hAnsi="Arial" w:cs="Arial"/>
@@ -4513,18 +5162,23 @@
       <w:pPr>
         <w:pStyle w:val="Heading1"/>
       </w:pPr>
-      <w:bookmarkStart w:id="77" w:name="_Toc49546343"/>
+      <w:bookmarkStart w:id="81" w:name="_Toc49546343"/>
       <w:r>
         <w:lastRenderedPageBreak/>
-        <w:t>Updating Docker</w:t>
+        <w:t xml:space="preserve">Updating </w:t>
+      </w:r>
+      <w:proofErr w:type="spellStart"/>
+      <w:r>
+        <w:t>Docker</w:t>
       </w:r>
       <w:r>
         <w:t>file’s</w:t>
       </w:r>
+      <w:proofErr w:type="spellEnd"/>
       <w:r>
         <w:t xml:space="preserve"> for new Swift version</w:t>
       </w:r>
-      <w:bookmarkEnd w:id="77"/>
+      <w:bookmarkEnd w:id="81"/>
     </w:p>
     <w:p>
       <w:pPr>
@@ -4615,7 +5269,33 @@
           <w:sz w:val="32"/>
           <w:szCs w:val="32"/>
         </w:rPr>
-        <w:t>I've moved to basing my Dockerfile on Apple's</w:t>
+        <w:t xml:space="preserve">I've moved to basing my </w:t>
+      </w:r>
+      <w:proofErr w:type="spellStart"/>
+      <w:r>
+        <w:rPr>
+          <w:rFonts w:ascii="Arial" w:eastAsia="Times New Roman" w:hAnsi="Arial" w:cs="Arial"/>
+          <w:bCs/>
+          <w:color w:val="04003F"/>
+          <w:spacing w:val="-8"/>
+          <w:kern w:val="36"/>
+          <w:sz w:val="32"/>
+          <w:szCs w:val="32"/>
+        </w:rPr>
+        <w:t>Dockerfile</w:t>
+      </w:r>
+      <w:proofErr w:type="spellEnd"/>
+      <w:r>
+        <w:rPr>
+          <w:rFonts w:ascii="Arial" w:eastAsia="Times New Roman" w:hAnsi="Arial" w:cs="Arial"/>
+          <w:bCs/>
+          <w:color w:val="04003F"/>
+          <w:spacing w:val="-8"/>
+          <w:kern w:val="36"/>
+          <w:sz w:val="32"/>
+          <w:szCs w:val="32"/>
+        </w:rPr>
+        <w:t xml:space="preserve"> on Apple's</w:t>
       </w:r>
       <w:r>
         <w:rPr>
@@ -4720,8 +5400,8 @@
         <w:t xml:space="preserve">Generally: </w:t>
       </w:r>
     </w:p>
-    <w:bookmarkStart w:id="78" w:name="OLE_LINK10"/>
-    <w:bookmarkStart w:id="79" w:name="OLE_LINK62"/>
+    <w:bookmarkStart w:id="82" w:name="OLE_LINK10"/>
+    <w:bookmarkStart w:id="83" w:name="OLE_LINK62"/>
     <w:p>
       <w:pPr>
         <w:rPr>
@@ -4819,8 +5499,8 @@
         <w:fldChar w:fldCharType="end"/>
       </w:r>
     </w:p>
-    <w:bookmarkEnd w:id="78"/>
-    <w:bookmarkEnd w:id="79"/>
+    <w:bookmarkEnd w:id="82"/>
+    <w:bookmarkEnd w:id="83"/>
     <w:p>
       <w:pPr>
         <w:rPr>
@@ -4955,17 +5635,57 @@
         </w:rPr>
         <w:t xml:space="preserve">See </w:t>
       </w:r>
-      <w:r>
-        <w:rPr>
-          <w:rFonts w:ascii="Arial" w:eastAsia="Times New Roman" w:hAnsi="Arial" w:cs="Arial"/>
-          <w:bCs/>
-          <w:color w:val="04003F"/>
-          <w:spacing w:val="-8"/>
-          <w:kern w:val="36"/>
-          <w:sz w:val="32"/>
-          <w:szCs w:val="32"/>
-        </w:rPr>
-        <w:t>devops/Docker/Building and devops/Docker/Runtime</w:t>
+      <w:proofErr w:type="spellStart"/>
+      <w:r>
+        <w:rPr>
+          <w:rFonts w:ascii="Arial" w:eastAsia="Times New Roman" w:hAnsi="Arial" w:cs="Arial"/>
+          <w:bCs/>
+          <w:color w:val="04003F"/>
+          <w:spacing w:val="-8"/>
+          <w:kern w:val="36"/>
+          <w:sz w:val="32"/>
+          <w:szCs w:val="32"/>
+        </w:rPr>
+        <w:t>devops</w:t>
+      </w:r>
+      <w:proofErr w:type="spellEnd"/>
+      <w:r>
+        <w:rPr>
+          <w:rFonts w:ascii="Arial" w:eastAsia="Times New Roman" w:hAnsi="Arial" w:cs="Arial"/>
+          <w:bCs/>
+          <w:color w:val="04003F"/>
+          <w:spacing w:val="-8"/>
+          <w:kern w:val="36"/>
+          <w:sz w:val="32"/>
+          <w:szCs w:val="32"/>
+        </w:rPr>
+        <w:t xml:space="preserve">/Docker/Building and </w:t>
+      </w:r>
+      <w:proofErr w:type="spellStart"/>
+      <w:r>
+        <w:rPr>
+          <w:rFonts w:ascii="Arial" w:eastAsia="Times New Roman" w:hAnsi="Arial" w:cs="Arial"/>
+          <w:bCs/>
+          <w:color w:val="04003F"/>
+          <w:spacing w:val="-8"/>
+          <w:kern w:val="36"/>
+          <w:sz w:val="32"/>
+          <w:szCs w:val="32"/>
+        </w:rPr>
+        <w:t>devops</w:t>
+      </w:r>
+      <w:proofErr w:type="spellEnd"/>
+      <w:r>
+        <w:rPr>
+          <w:rFonts w:ascii="Arial" w:eastAsia="Times New Roman" w:hAnsi="Arial" w:cs="Arial"/>
+          <w:bCs/>
+          <w:color w:val="04003F"/>
+          <w:spacing w:val="-8"/>
+          <w:kern w:val="36"/>
+          <w:sz w:val="32"/>
+          <w:szCs w:val="32"/>
+        </w:rPr>
+        <w:t>/Docker/Runtime</w:t>
       </w:r>
     </w:p>
     <w:p>
@@ -5172,108 +5892,358 @@
           <w:sz w:val="32"/>
           <w:szCs w:val="32"/>
         </w:rPr>
-        <w:t>Create the image based on the Dockerfile using (do this from a Terminal window opened within the devops/Docker/Building folder):</w:t>
-      </w:r>
-    </w:p>
-    <w:p>
-      <w:pPr>
-        <w:rPr>
-          <w:rFonts w:ascii="Arial" w:eastAsia="Times New Roman" w:hAnsi="Arial" w:cs="Arial"/>
-          <w:bCs/>
-          <w:color w:val="04003F"/>
-          <w:spacing w:val="-8"/>
-          <w:kern w:val="36"/>
-          <w:sz w:val="32"/>
-          <w:szCs w:val="32"/>
-        </w:rPr>
-      </w:pPr>
-    </w:p>
-    <w:p>
-      <w:pPr>
-        <w:rPr>
-          <w:rFonts w:ascii="Arial" w:eastAsia="Times New Roman" w:hAnsi="Arial" w:cs="Arial"/>
-          <w:bCs/>
-          <w:color w:val="04003F"/>
-          <w:spacing w:val="-8"/>
-          <w:kern w:val="36"/>
-          <w:sz w:val="32"/>
-          <w:szCs w:val="32"/>
-        </w:rPr>
-      </w:pPr>
-      <w:r>
-        <w:rPr>
-          <w:rFonts w:ascii="Arial" w:eastAsia="Times New Roman" w:hAnsi="Arial" w:cs="Arial"/>
-          <w:bCs/>
-          <w:color w:val="04003F"/>
-          <w:spacing w:val="-8"/>
-          <w:kern w:val="36"/>
-          <w:sz w:val="32"/>
-          <w:szCs w:val="32"/>
-        </w:rPr>
-        <w:t>docker build -t swift-ubuntu:latest .</w:t>
-      </w:r>
-    </w:p>
-    <w:p>
-      <w:pPr>
-        <w:rPr>
-          <w:rFonts w:ascii="Arial" w:eastAsia="Times New Roman" w:hAnsi="Arial" w:cs="Arial"/>
-          <w:bCs/>
-          <w:color w:val="04003F"/>
-          <w:spacing w:val="-8"/>
-          <w:kern w:val="36"/>
-          <w:sz w:val="32"/>
-          <w:szCs w:val="32"/>
-        </w:rPr>
-      </w:pPr>
-    </w:p>
-    <w:p>
-      <w:pPr>
-        <w:rPr>
-          <w:rFonts w:ascii="Arial" w:eastAsia="Times New Roman" w:hAnsi="Arial" w:cs="Arial"/>
-          <w:bCs/>
-          <w:color w:val="04003F"/>
-          <w:spacing w:val="-8"/>
-          <w:kern w:val="36"/>
-          <w:sz w:val="32"/>
-          <w:szCs w:val="32"/>
-        </w:rPr>
-      </w:pPr>
-      <w:r>
-        <w:rPr>
-          <w:rFonts w:ascii="Arial" w:eastAsia="Times New Roman" w:hAnsi="Arial" w:cs="Arial"/>
-          <w:bCs/>
-          <w:color w:val="04003F"/>
-          <w:spacing w:val="-8"/>
-          <w:kern w:val="36"/>
-          <w:sz w:val="32"/>
-          <w:szCs w:val="32"/>
-        </w:rPr>
-        <w:t xml:space="preserve">docker tag swift-ubuntu:latest crspybits/swift-ubuntu:latest </w:t>
-      </w:r>
-    </w:p>
-    <w:p>
-      <w:pPr>
-        <w:rPr>
-          <w:rFonts w:ascii="Arial" w:eastAsia="Times New Roman" w:hAnsi="Arial" w:cs="Arial"/>
-          <w:bCs/>
-          <w:color w:val="04003F"/>
-          <w:spacing w:val="-8"/>
-          <w:kern w:val="36"/>
-          <w:sz w:val="32"/>
-          <w:szCs w:val="32"/>
-        </w:rPr>
-      </w:pPr>
-      <w:r>
-        <w:rPr>
-          <w:rFonts w:ascii="Arial" w:eastAsia="Times New Roman" w:hAnsi="Arial" w:cs="Arial"/>
-          <w:bCs/>
-          <w:color w:val="04003F"/>
-          <w:spacing w:val="-8"/>
-          <w:kern w:val="36"/>
-          <w:sz w:val="32"/>
-          <w:szCs w:val="32"/>
-        </w:rPr>
-        <w:t>docker tag swift-ubuntu:latest crspybits/swift-ubuntu:5.</w:t>
+        <w:t xml:space="preserve">Create the image based on the </w:t>
+      </w:r>
+      <w:proofErr w:type="spellStart"/>
+      <w:r>
+        <w:rPr>
+          <w:rFonts w:ascii="Arial" w:eastAsia="Times New Roman" w:hAnsi="Arial" w:cs="Arial"/>
+          <w:bCs/>
+          <w:color w:val="04003F"/>
+          <w:spacing w:val="-8"/>
+          <w:kern w:val="36"/>
+          <w:sz w:val="32"/>
+          <w:szCs w:val="32"/>
+        </w:rPr>
+        <w:t>Dockerfile</w:t>
+      </w:r>
+      <w:proofErr w:type="spellEnd"/>
+      <w:r>
+        <w:rPr>
+          <w:rFonts w:ascii="Arial" w:eastAsia="Times New Roman" w:hAnsi="Arial" w:cs="Arial"/>
+          <w:bCs/>
+          <w:color w:val="04003F"/>
+          <w:spacing w:val="-8"/>
+          <w:kern w:val="36"/>
+          <w:sz w:val="32"/>
+          <w:szCs w:val="32"/>
+        </w:rPr>
+        <w:t xml:space="preserve"> using (do this from a Terminal window opened within the </w:t>
+      </w:r>
+      <w:proofErr w:type="spellStart"/>
+      <w:r>
+        <w:rPr>
+          <w:rFonts w:ascii="Arial" w:eastAsia="Times New Roman" w:hAnsi="Arial" w:cs="Arial"/>
+          <w:bCs/>
+          <w:color w:val="04003F"/>
+          <w:spacing w:val="-8"/>
+          <w:kern w:val="36"/>
+          <w:sz w:val="32"/>
+          <w:szCs w:val="32"/>
+        </w:rPr>
+        <w:t>devops</w:t>
+      </w:r>
+      <w:proofErr w:type="spellEnd"/>
+      <w:r>
+        <w:rPr>
+          <w:rFonts w:ascii="Arial" w:eastAsia="Times New Roman" w:hAnsi="Arial" w:cs="Arial"/>
+          <w:bCs/>
+          <w:color w:val="04003F"/>
+          <w:spacing w:val="-8"/>
+          <w:kern w:val="36"/>
+          <w:sz w:val="32"/>
+          <w:szCs w:val="32"/>
+        </w:rPr>
+        <w:t>/Docker/Building folder):</w:t>
+      </w:r>
+    </w:p>
+    <w:p>
+      <w:pPr>
+        <w:rPr>
+          <w:rFonts w:ascii="Arial" w:eastAsia="Times New Roman" w:hAnsi="Arial" w:cs="Arial"/>
+          <w:bCs/>
+          <w:color w:val="04003F"/>
+          <w:spacing w:val="-8"/>
+          <w:kern w:val="36"/>
+          <w:sz w:val="32"/>
+          <w:szCs w:val="32"/>
+        </w:rPr>
+      </w:pPr>
+    </w:p>
+    <w:p>
+      <w:pPr>
+        <w:rPr>
+          <w:rFonts w:ascii="Arial" w:eastAsia="Times New Roman" w:hAnsi="Arial" w:cs="Arial"/>
+          <w:bCs/>
+          <w:color w:val="04003F"/>
+          <w:spacing w:val="-8"/>
+          <w:kern w:val="36"/>
+          <w:sz w:val="32"/>
+          <w:szCs w:val="32"/>
+        </w:rPr>
+      </w:pPr>
+      <w:r>
+        <w:rPr>
+          <w:rFonts w:ascii="Arial" w:eastAsia="Times New Roman" w:hAnsi="Arial" w:cs="Arial"/>
+          <w:bCs/>
+          <w:color w:val="04003F"/>
+          <w:spacing w:val="-8"/>
+          <w:kern w:val="36"/>
+          <w:sz w:val="32"/>
+          <w:szCs w:val="32"/>
+        </w:rPr>
+        <w:t xml:space="preserve">docker build -t </w:t>
+      </w:r>
+      <w:proofErr w:type="spellStart"/>
+      <w:r>
+        <w:rPr>
+          <w:rFonts w:ascii="Arial" w:eastAsia="Times New Roman" w:hAnsi="Arial" w:cs="Arial"/>
+          <w:bCs/>
+          <w:color w:val="04003F"/>
+          <w:spacing w:val="-8"/>
+          <w:kern w:val="36"/>
+          <w:sz w:val="32"/>
+          <w:szCs w:val="32"/>
+        </w:rPr>
+        <w:t>swift-</w:t>
+      </w:r>
+      <w:proofErr w:type="gramStart"/>
+      <w:r>
+        <w:rPr>
+          <w:rFonts w:ascii="Arial" w:eastAsia="Times New Roman" w:hAnsi="Arial" w:cs="Arial"/>
+          <w:bCs/>
+          <w:color w:val="04003F"/>
+          <w:spacing w:val="-8"/>
+          <w:kern w:val="36"/>
+          <w:sz w:val="32"/>
+          <w:szCs w:val="32"/>
+        </w:rPr>
+        <w:t>ubuntu:latest</w:t>
+      </w:r>
+      <w:proofErr w:type="spellEnd"/>
+      <w:proofErr w:type="gramEnd"/>
+      <w:r>
+        <w:rPr>
+          <w:rFonts w:ascii="Arial" w:eastAsia="Times New Roman" w:hAnsi="Arial" w:cs="Arial"/>
+          <w:bCs/>
+          <w:color w:val="04003F"/>
+          <w:spacing w:val="-8"/>
+          <w:kern w:val="36"/>
+          <w:sz w:val="32"/>
+          <w:szCs w:val="32"/>
+        </w:rPr>
+        <w:t xml:space="preserve"> .</w:t>
+      </w:r>
+    </w:p>
+    <w:p>
+      <w:pPr>
+        <w:rPr>
+          <w:rFonts w:ascii="Arial" w:eastAsia="Times New Roman" w:hAnsi="Arial" w:cs="Arial"/>
+          <w:bCs/>
+          <w:color w:val="04003F"/>
+          <w:spacing w:val="-8"/>
+          <w:kern w:val="36"/>
+          <w:sz w:val="32"/>
+          <w:szCs w:val="32"/>
+        </w:rPr>
+      </w:pPr>
+    </w:p>
+    <w:p>
+      <w:pPr>
+        <w:rPr>
+          <w:rFonts w:ascii="Arial" w:eastAsia="Times New Roman" w:hAnsi="Arial" w:cs="Arial"/>
+          <w:bCs/>
+          <w:color w:val="04003F"/>
+          <w:spacing w:val="-8"/>
+          <w:kern w:val="36"/>
+          <w:sz w:val="32"/>
+          <w:szCs w:val="32"/>
+        </w:rPr>
+      </w:pPr>
+      <w:r>
+        <w:rPr>
+          <w:rFonts w:ascii="Arial" w:eastAsia="Times New Roman" w:hAnsi="Arial" w:cs="Arial"/>
+          <w:bCs/>
+          <w:color w:val="04003F"/>
+          <w:spacing w:val="-8"/>
+          <w:kern w:val="36"/>
+          <w:sz w:val="32"/>
+          <w:szCs w:val="32"/>
+        </w:rPr>
+        <w:t xml:space="preserve">docker tag </w:t>
+      </w:r>
+      <w:proofErr w:type="spellStart"/>
+      <w:r>
+        <w:rPr>
+          <w:rFonts w:ascii="Arial" w:eastAsia="Times New Roman" w:hAnsi="Arial" w:cs="Arial"/>
+          <w:bCs/>
+          <w:color w:val="04003F"/>
+          <w:spacing w:val="-8"/>
+          <w:kern w:val="36"/>
+          <w:sz w:val="32"/>
+          <w:szCs w:val="32"/>
+        </w:rPr>
+        <w:t>swift-</w:t>
+      </w:r>
+      <w:proofErr w:type="gramStart"/>
+      <w:r>
+        <w:rPr>
+          <w:rFonts w:ascii="Arial" w:eastAsia="Times New Roman" w:hAnsi="Arial" w:cs="Arial"/>
+          <w:bCs/>
+          <w:color w:val="04003F"/>
+          <w:spacing w:val="-8"/>
+          <w:kern w:val="36"/>
+          <w:sz w:val="32"/>
+          <w:szCs w:val="32"/>
+        </w:rPr>
+        <w:t>ubuntu:latest</w:t>
+      </w:r>
+      <w:proofErr w:type="spellEnd"/>
+      <w:proofErr w:type="gramEnd"/>
+      <w:r>
+        <w:rPr>
+          <w:rFonts w:ascii="Arial" w:eastAsia="Times New Roman" w:hAnsi="Arial" w:cs="Arial"/>
+          <w:bCs/>
+          <w:color w:val="04003F"/>
+          <w:spacing w:val="-8"/>
+          <w:kern w:val="36"/>
+          <w:sz w:val="32"/>
+          <w:szCs w:val="32"/>
+        </w:rPr>
+        <w:t xml:space="preserve"> </w:t>
+      </w:r>
+      <w:proofErr w:type="spellStart"/>
+      <w:r>
+        <w:rPr>
+          <w:rFonts w:ascii="Arial" w:eastAsia="Times New Roman" w:hAnsi="Arial" w:cs="Arial"/>
+          <w:bCs/>
+          <w:color w:val="04003F"/>
+          <w:spacing w:val="-8"/>
+          <w:kern w:val="36"/>
+          <w:sz w:val="32"/>
+          <w:szCs w:val="32"/>
+        </w:rPr>
+        <w:t>crspybits</w:t>
+      </w:r>
+      <w:proofErr w:type="spellEnd"/>
+      <w:r>
+        <w:rPr>
+          <w:rFonts w:ascii="Arial" w:eastAsia="Times New Roman" w:hAnsi="Arial" w:cs="Arial"/>
+          <w:bCs/>
+          <w:color w:val="04003F"/>
+          <w:spacing w:val="-8"/>
+          <w:kern w:val="36"/>
+          <w:sz w:val="32"/>
+          <w:szCs w:val="32"/>
+        </w:rPr>
+        <w:t>/</w:t>
+      </w:r>
+      <w:proofErr w:type="spellStart"/>
+      <w:r>
+        <w:rPr>
+          <w:rFonts w:ascii="Arial" w:eastAsia="Times New Roman" w:hAnsi="Arial" w:cs="Arial"/>
+          <w:bCs/>
+          <w:color w:val="04003F"/>
+          <w:spacing w:val="-8"/>
+          <w:kern w:val="36"/>
+          <w:sz w:val="32"/>
+          <w:szCs w:val="32"/>
+        </w:rPr>
+        <w:t>swift-ubuntu:latest</w:t>
+      </w:r>
+      <w:proofErr w:type="spellEnd"/>
+      <w:r>
+        <w:rPr>
+          <w:rFonts w:ascii="Arial" w:eastAsia="Times New Roman" w:hAnsi="Arial" w:cs="Arial"/>
+          <w:bCs/>
+          <w:color w:val="04003F"/>
+          <w:spacing w:val="-8"/>
+          <w:kern w:val="36"/>
+          <w:sz w:val="32"/>
+          <w:szCs w:val="32"/>
+        </w:rPr>
+        <w:t xml:space="preserve"> </w:t>
+      </w:r>
+    </w:p>
+    <w:p>
+      <w:pPr>
+        <w:rPr>
+          <w:rFonts w:ascii="Arial" w:eastAsia="Times New Roman" w:hAnsi="Arial" w:cs="Arial"/>
+          <w:bCs/>
+          <w:color w:val="04003F"/>
+          <w:spacing w:val="-8"/>
+          <w:kern w:val="36"/>
+          <w:sz w:val="32"/>
+          <w:szCs w:val="32"/>
+        </w:rPr>
+      </w:pPr>
+      <w:r>
+        <w:rPr>
+          <w:rFonts w:ascii="Arial" w:eastAsia="Times New Roman" w:hAnsi="Arial" w:cs="Arial"/>
+          <w:bCs/>
+          <w:color w:val="04003F"/>
+          <w:spacing w:val="-8"/>
+          <w:kern w:val="36"/>
+          <w:sz w:val="32"/>
+          <w:szCs w:val="32"/>
+        </w:rPr>
+        <w:t xml:space="preserve">docker tag </w:t>
+      </w:r>
+      <w:proofErr w:type="spellStart"/>
+      <w:r>
+        <w:rPr>
+          <w:rFonts w:ascii="Arial" w:eastAsia="Times New Roman" w:hAnsi="Arial" w:cs="Arial"/>
+          <w:bCs/>
+          <w:color w:val="04003F"/>
+          <w:spacing w:val="-8"/>
+          <w:kern w:val="36"/>
+          <w:sz w:val="32"/>
+          <w:szCs w:val="32"/>
+        </w:rPr>
+        <w:t>swift-</w:t>
+      </w:r>
+      <w:proofErr w:type="gramStart"/>
+      <w:r>
+        <w:rPr>
+          <w:rFonts w:ascii="Arial" w:eastAsia="Times New Roman" w:hAnsi="Arial" w:cs="Arial"/>
+          <w:bCs/>
+          <w:color w:val="04003F"/>
+          <w:spacing w:val="-8"/>
+          <w:kern w:val="36"/>
+          <w:sz w:val="32"/>
+          <w:szCs w:val="32"/>
+        </w:rPr>
+        <w:t>ubuntu:latest</w:t>
+      </w:r>
+      <w:proofErr w:type="spellEnd"/>
+      <w:proofErr w:type="gramEnd"/>
+      <w:r>
+        <w:rPr>
+          <w:rFonts w:ascii="Arial" w:eastAsia="Times New Roman" w:hAnsi="Arial" w:cs="Arial"/>
+          <w:bCs/>
+          <w:color w:val="04003F"/>
+          <w:spacing w:val="-8"/>
+          <w:kern w:val="36"/>
+          <w:sz w:val="32"/>
+          <w:szCs w:val="32"/>
+        </w:rPr>
+        <w:t xml:space="preserve"> </w:t>
+      </w:r>
+      <w:proofErr w:type="spellStart"/>
+      <w:r>
+        <w:rPr>
+          <w:rFonts w:ascii="Arial" w:eastAsia="Times New Roman" w:hAnsi="Arial" w:cs="Arial"/>
+          <w:bCs/>
+          <w:color w:val="04003F"/>
+          <w:spacing w:val="-8"/>
+          <w:kern w:val="36"/>
+          <w:sz w:val="32"/>
+          <w:szCs w:val="32"/>
+        </w:rPr>
+        <w:t>crspybits</w:t>
+      </w:r>
+      <w:proofErr w:type="spellEnd"/>
+      <w:r>
+        <w:rPr>
+          <w:rFonts w:ascii="Arial" w:eastAsia="Times New Roman" w:hAnsi="Arial" w:cs="Arial"/>
+          <w:bCs/>
+          <w:color w:val="04003F"/>
+          <w:spacing w:val="-8"/>
+          <w:kern w:val="36"/>
+          <w:sz w:val="32"/>
+          <w:szCs w:val="32"/>
+        </w:rPr>
+        <w:t>/swift-ubuntu:5.</w:t>
       </w:r>
       <w:r>
         <w:rPr>
@@ -5310,32 +6280,112 @@
           <w:sz w:val="32"/>
           <w:szCs w:val="32"/>
         </w:rPr>
-        <w:t>docker push crspybits/swift-ubuntu:latest</w:t>
-      </w:r>
-    </w:p>
-    <w:p>
-      <w:pPr>
-        <w:rPr>
-          <w:rFonts w:ascii="Arial" w:eastAsia="Times New Roman" w:hAnsi="Arial" w:cs="Arial"/>
-          <w:bCs/>
-          <w:color w:val="04003F"/>
-          <w:spacing w:val="-8"/>
-          <w:kern w:val="36"/>
-          <w:sz w:val="32"/>
-          <w:szCs w:val="32"/>
-        </w:rPr>
-      </w:pPr>
-      <w:r>
-        <w:rPr>
-          <w:rFonts w:ascii="Arial" w:eastAsia="Times New Roman" w:hAnsi="Arial" w:cs="Arial"/>
-          <w:bCs/>
-          <w:color w:val="04003F"/>
-          <w:spacing w:val="-8"/>
-          <w:kern w:val="36"/>
-          <w:sz w:val="32"/>
-          <w:szCs w:val="32"/>
-        </w:rPr>
-        <w:t>docker push crspybits/swift-ubuntu:5.</w:t>
+        <w:t xml:space="preserve">docker push </w:t>
+      </w:r>
+      <w:proofErr w:type="spellStart"/>
+      <w:r>
+        <w:rPr>
+          <w:rFonts w:ascii="Arial" w:eastAsia="Times New Roman" w:hAnsi="Arial" w:cs="Arial"/>
+          <w:bCs/>
+          <w:color w:val="04003F"/>
+          <w:spacing w:val="-8"/>
+          <w:kern w:val="36"/>
+          <w:sz w:val="32"/>
+          <w:szCs w:val="32"/>
+        </w:rPr>
+        <w:t>crspybits</w:t>
+      </w:r>
+      <w:proofErr w:type="spellEnd"/>
+      <w:r>
+        <w:rPr>
+          <w:rFonts w:ascii="Arial" w:eastAsia="Times New Roman" w:hAnsi="Arial" w:cs="Arial"/>
+          <w:bCs/>
+          <w:color w:val="04003F"/>
+          <w:spacing w:val="-8"/>
+          <w:kern w:val="36"/>
+          <w:sz w:val="32"/>
+          <w:szCs w:val="32"/>
+        </w:rPr>
+        <w:t>/</w:t>
+      </w:r>
+      <w:proofErr w:type="spellStart"/>
+      <w:r>
+        <w:rPr>
+          <w:rFonts w:ascii="Arial" w:eastAsia="Times New Roman" w:hAnsi="Arial" w:cs="Arial"/>
+          <w:bCs/>
+          <w:color w:val="04003F"/>
+          <w:spacing w:val="-8"/>
+          <w:kern w:val="36"/>
+          <w:sz w:val="32"/>
+          <w:szCs w:val="32"/>
+        </w:rPr>
+        <w:t>swift-</w:t>
+      </w:r>
+      <w:proofErr w:type="gramStart"/>
+      <w:r>
+        <w:rPr>
+          <w:rFonts w:ascii="Arial" w:eastAsia="Times New Roman" w:hAnsi="Arial" w:cs="Arial"/>
+          <w:bCs/>
+          <w:color w:val="04003F"/>
+          <w:spacing w:val="-8"/>
+          <w:kern w:val="36"/>
+          <w:sz w:val="32"/>
+          <w:szCs w:val="32"/>
+        </w:rPr>
+        <w:t>ubuntu:latest</w:t>
+      </w:r>
+      <w:proofErr w:type="spellEnd"/>
+      <w:proofErr w:type="gramEnd"/>
+    </w:p>
+    <w:p>
+      <w:pPr>
+        <w:rPr>
+          <w:rFonts w:ascii="Arial" w:eastAsia="Times New Roman" w:hAnsi="Arial" w:cs="Arial"/>
+          <w:bCs/>
+          <w:color w:val="04003F"/>
+          <w:spacing w:val="-8"/>
+          <w:kern w:val="36"/>
+          <w:sz w:val="32"/>
+          <w:szCs w:val="32"/>
+        </w:rPr>
+      </w:pPr>
+      <w:r>
+        <w:rPr>
+          <w:rFonts w:ascii="Arial" w:eastAsia="Times New Roman" w:hAnsi="Arial" w:cs="Arial"/>
+          <w:bCs/>
+          <w:color w:val="04003F"/>
+          <w:spacing w:val="-8"/>
+          <w:kern w:val="36"/>
+          <w:sz w:val="32"/>
+          <w:szCs w:val="32"/>
+        </w:rPr>
+        <w:t xml:space="preserve">docker push </w:t>
+      </w:r>
+      <w:proofErr w:type="spellStart"/>
+      <w:r>
+        <w:rPr>
+          <w:rFonts w:ascii="Arial" w:eastAsia="Times New Roman" w:hAnsi="Arial" w:cs="Arial"/>
+          <w:bCs/>
+          <w:color w:val="04003F"/>
+          <w:spacing w:val="-8"/>
+          <w:kern w:val="36"/>
+          <w:sz w:val="32"/>
+          <w:szCs w:val="32"/>
+        </w:rPr>
+        <w:t>crspybits</w:t>
+      </w:r>
+      <w:proofErr w:type="spellEnd"/>
+      <w:r>
+        <w:rPr>
+          <w:rFonts w:ascii="Arial" w:eastAsia="Times New Roman" w:hAnsi="Arial" w:cs="Arial"/>
+          <w:bCs/>
+          <w:color w:val="04003F"/>
+          <w:spacing w:val="-8"/>
+          <w:kern w:val="36"/>
+          <w:sz w:val="32"/>
+          <w:szCs w:val="32"/>
+        </w:rPr>
+        <w:t>/swift-ubuntu:5.</w:t>
       </w:r>
       <w:r>
         <w:rPr>
@@ -5401,19 +6451,153 @@
           <w:szCs w:val="32"/>
         </w:rPr>
       </w:pPr>
-      <w:r>
-        <w:rPr>
-          <w:rFonts w:ascii="Arial" w:eastAsia="Times New Roman" w:hAnsi="Arial" w:cs="Arial"/>
-          <w:bCs/>
-          <w:color w:val="04003F"/>
-          <w:spacing w:val="-8"/>
-          <w:kern w:val="36"/>
-          <w:sz w:val="32"/>
-          <w:szCs w:val="32"/>
-        </w:rPr>
-        <w:t>docker run --rm -i -t -v /Users/chris/Desktop/NewSyncServer/:/root/Apps crspybits/swift-ubuntu:5.3-beta</w:t>
-      </w:r>
-    </w:p>
+      <w:bookmarkStart w:id="84" w:name="OLE_LINK76"/>
+      <w:bookmarkStart w:id="85" w:name="OLE_LINK77"/>
+      <w:r>
+        <w:rPr>
+          <w:rFonts w:ascii="Arial" w:eastAsia="Times New Roman" w:hAnsi="Arial" w:cs="Arial"/>
+          <w:bCs/>
+          <w:color w:val="04003F"/>
+          <w:spacing w:val="-8"/>
+          <w:kern w:val="36"/>
+          <w:sz w:val="32"/>
+          <w:szCs w:val="32"/>
+        </w:rPr>
+        <w:t>docker run --</w:t>
+      </w:r>
+      <w:proofErr w:type="spellStart"/>
+      <w:r>
+        <w:rPr>
+          <w:rFonts w:ascii="Arial" w:eastAsia="Times New Roman" w:hAnsi="Arial" w:cs="Arial"/>
+          <w:bCs/>
+          <w:color w:val="04003F"/>
+          <w:spacing w:val="-8"/>
+          <w:kern w:val="36"/>
+          <w:sz w:val="32"/>
+          <w:szCs w:val="32"/>
+        </w:rPr>
+        <w:t>rm</w:t>
+      </w:r>
+      <w:proofErr w:type="spellEnd"/>
+      <w:r>
+        <w:rPr>
+          <w:rFonts w:ascii="Arial" w:eastAsia="Times New Roman" w:hAnsi="Arial" w:cs="Arial"/>
+          <w:bCs/>
+          <w:color w:val="04003F"/>
+          <w:spacing w:val="-8"/>
+          <w:kern w:val="36"/>
+          <w:sz w:val="32"/>
+          <w:szCs w:val="32"/>
+        </w:rPr>
+        <w:t xml:space="preserve"> -</w:t>
+      </w:r>
+      <w:proofErr w:type="spellStart"/>
+      <w:r>
+        <w:rPr>
+          <w:rFonts w:ascii="Arial" w:eastAsia="Times New Roman" w:hAnsi="Arial" w:cs="Arial"/>
+          <w:bCs/>
+          <w:color w:val="04003F"/>
+          <w:spacing w:val="-8"/>
+          <w:kern w:val="36"/>
+          <w:sz w:val="32"/>
+          <w:szCs w:val="32"/>
+        </w:rPr>
+        <w:t>i</w:t>
+      </w:r>
+      <w:proofErr w:type="spellEnd"/>
+      <w:r>
+        <w:rPr>
+          <w:rFonts w:ascii="Arial" w:eastAsia="Times New Roman" w:hAnsi="Arial" w:cs="Arial"/>
+          <w:bCs/>
+          <w:color w:val="04003F"/>
+          <w:spacing w:val="-8"/>
+          <w:kern w:val="36"/>
+          <w:sz w:val="32"/>
+          <w:szCs w:val="32"/>
+        </w:rPr>
+        <w:t xml:space="preserve"> -t -v /Users/</w:t>
+      </w:r>
+      <w:proofErr w:type="spellStart"/>
+      <w:r>
+        <w:rPr>
+          <w:rFonts w:ascii="Arial" w:eastAsia="Times New Roman" w:hAnsi="Arial" w:cs="Arial"/>
+          <w:bCs/>
+          <w:color w:val="04003F"/>
+          <w:spacing w:val="-8"/>
+          <w:kern w:val="36"/>
+          <w:sz w:val="32"/>
+          <w:szCs w:val="32"/>
+        </w:rPr>
+        <w:t>chris</w:t>
+      </w:r>
+      <w:proofErr w:type="spellEnd"/>
+      <w:r>
+        <w:rPr>
+          <w:rFonts w:ascii="Arial" w:eastAsia="Times New Roman" w:hAnsi="Arial" w:cs="Arial"/>
+          <w:bCs/>
+          <w:color w:val="04003F"/>
+          <w:spacing w:val="-8"/>
+          <w:kern w:val="36"/>
+          <w:sz w:val="32"/>
+          <w:szCs w:val="32"/>
+        </w:rPr>
+        <w:t>/Desktop/</w:t>
+      </w:r>
+      <w:proofErr w:type="spellStart"/>
+      <w:r>
+        <w:rPr>
+          <w:rFonts w:ascii="Arial" w:eastAsia="Times New Roman" w:hAnsi="Arial" w:cs="Arial"/>
+          <w:bCs/>
+          <w:color w:val="04003F"/>
+          <w:spacing w:val="-8"/>
+          <w:kern w:val="36"/>
+          <w:sz w:val="32"/>
+          <w:szCs w:val="32"/>
+        </w:rPr>
+        <w:t>NewSyncServer</w:t>
+      </w:r>
+      <w:proofErr w:type="spellEnd"/>
+      <w:r>
+        <w:rPr>
+          <w:rFonts w:ascii="Arial" w:eastAsia="Times New Roman" w:hAnsi="Arial" w:cs="Arial"/>
+          <w:bCs/>
+          <w:color w:val="04003F"/>
+          <w:spacing w:val="-8"/>
+          <w:kern w:val="36"/>
+          <w:sz w:val="32"/>
+          <w:szCs w:val="32"/>
+        </w:rPr>
+        <w:t xml:space="preserve">/:/root/Apps </w:t>
+      </w:r>
+      <w:proofErr w:type="spellStart"/>
+      <w:r>
+        <w:rPr>
+          <w:rFonts w:ascii="Arial" w:eastAsia="Times New Roman" w:hAnsi="Arial" w:cs="Arial"/>
+          <w:bCs/>
+          <w:color w:val="04003F"/>
+          <w:spacing w:val="-8"/>
+          <w:kern w:val="36"/>
+          <w:sz w:val="32"/>
+          <w:szCs w:val="32"/>
+        </w:rPr>
+        <w:t>crspybits</w:t>
+      </w:r>
+      <w:proofErr w:type="spellEnd"/>
+      <w:r>
+        <w:rPr>
+          <w:rFonts w:ascii="Arial" w:eastAsia="Times New Roman" w:hAnsi="Arial" w:cs="Arial"/>
+          <w:bCs/>
+          <w:color w:val="04003F"/>
+          <w:spacing w:val="-8"/>
+          <w:kern w:val="36"/>
+          <w:sz w:val="32"/>
+          <w:szCs w:val="32"/>
+        </w:rPr>
+        <w:t>/swift-ubuntu:5.3-beta</w:t>
+      </w:r>
+    </w:p>
+    <w:bookmarkEnd w:id="84"/>
+    <w:bookmarkEnd w:id="85"/>
     <w:p>
       <w:pPr>
         <w:rPr>
@@ -5531,80 +6715,275 @@
           <w:szCs w:val="32"/>
         </w:rPr>
       </w:pPr>
-      <w:r>
-        <w:rPr>
-          <w:rFonts w:ascii="Arial" w:eastAsia="Times New Roman" w:hAnsi="Arial" w:cs="Arial"/>
-          <w:bCs/>
-          <w:color w:val="04003F"/>
-          <w:spacing w:val="-8"/>
-          <w:kern w:val="36"/>
-          <w:sz w:val="32"/>
-          <w:szCs w:val="32"/>
-        </w:rPr>
-        <w:t>docker build -t swift-ubuntu-runtime:latest .</w:t>
-      </w:r>
-    </w:p>
-    <w:p>
-      <w:pPr>
-        <w:rPr>
-          <w:rFonts w:ascii="Arial" w:eastAsia="Times New Roman" w:hAnsi="Arial" w:cs="Arial"/>
-          <w:bCs/>
-          <w:color w:val="04003F"/>
-          <w:spacing w:val="-8"/>
-          <w:kern w:val="36"/>
-          <w:sz w:val="32"/>
-          <w:szCs w:val="32"/>
-        </w:rPr>
-      </w:pPr>
-    </w:p>
-    <w:p>
-      <w:pPr>
-        <w:rPr>
-          <w:rFonts w:ascii="Arial" w:eastAsia="Times New Roman" w:hAnsi="Arial" w:cs="Arial"/>
-          <w:bCs/>
-          <w:color w:val="04003F"/>
-          <w:spacing w:val="-8"/>
-          <w:kern w:val="36"/>
-          <w:sz w:val="28"/>
-          <w:szCs w:val="32"/>
-        </w:rPr>
-      </w:pPr>
-      <w:r>
-        <w:rPr>
-          <w:rFonts w:ascii="Arial" w:eastAsia="Times New Roman" w:hAnsi="Arial" w:cs="Arial"/>
-          <w:bCs/>
-          <w:color w:val="04003F"/>
-          <w:spacing w:val="-8"/>
-          <w:kern w:val="36"/>
-          <w:sz w:val="28"/>
-          <w:szCs w:val="32"/>
-        </w:rPr>
-        <w:t>docker tag swift-ubuntu-runtime:latest crspybits/swift-ubuntu-runtime:latest</w:t>
-      </w:r>
-    </w:p>
-    <w:p>
-      <w:pPr>
-        <w:rPr>
-          <w:rFonts w:ascii="Arial" w:eastAsia="Times New Roman" w:hAnsi="Arial" w:cs="Arial"/>
-          <w:bCs/>
-          <w:color w:val="04003F"/>
-          <w:spacing w:val="-8"/>
-          <w:kern w:val="36"/>
-          <w:sz w:val="28"/>
-          <w:szCs w:val="32"/>
-        </w:rPr>
-      </w:pPr>
-      <w:r>
-        <w:rPr>
-          <w:rFonts w:ascii="Arial" w:eastAsia="Times New Roman" w:hAnsi="Arial" w:cs="Arial"/>
-          <w:bCs/>
-          <w:color w:val="04003F"/>
-          <w:spacing w:val="-8"/>
-          <w:kern w:val="36"/>
-          <w:sz w:val="28"/>
-          <w:szCs w:val="32"/>
-        </w:rPr>
-        <w:t>docker tag swift-ubuntu-runtime:latest crspybits/swift-ubuntu-runtime:</w:t>
+      <w:bookmarkStart w:id="86" w:name="OLE_LINK71"/>
+      <w:bookmarkStart w:id="87" w:name="OLE_LINK72"/>
+      <w:bookmarkStart w:id="88" w:name="OLE_LINK84"/>
+      <w:bookmarkStart w:id="89" w:name="OLE_LINK85"/>
+      <w:bookmarkStart w:id="90" w:name="OLE_LINK86"/>
+      <w:bookmarkStart w:id="91" w:name="OLE_LINK87"/>
+      <w:bookmarkStart w:id="92" w:name="OLE_LINK88"/>
+      <w:r>
+        <w:rPr>
+          <w:rFonts w:ascii="Arial" w:eastAsia="Times New Roman" w:hAnsi="Arial" w:cs="Arial"/>
+          <w:bCs/>
+          <w:color w:val="04003F"/>
+          <w:spacing w:val="-8"/>
+          <w:kern w:val="36"/>
+          <w:sz w:val="32"/>
+          <w:szCs w:val="32"/>
+        </w:rPr>
+        <w:t xml:space="preserve">docker build -t </w:t>
+      </w:r>
+      <w:proofErr w:type="spellStart"/>
+      <w:r>
+        <w:rPr>
+          <w:rFonts w:ascii="Arial" w:eastAsia="Times New Roman" w:hAnsi="Arial" w:cs="Arial"/>
+          <w:bCs/>
+          <w:color w:val="04003F"/>
+          <w:spacing w:val="-8"/>
+          <w:kern w:val="36"/>
+          <w:sz w:val="32"/>
+          <w:szCs w:val="32"/>
+        </w:rPr>
+        <w:t>swift-ubuntu-</w:t>
+      </w:r>
+      <w:proofErr w:type="gramStart"/>
+      <w:r>
+        <w:rPr>
+          <w:rFonts w:ascii="Arial" w:eastAsia="Times New Roman" w:hAnsi="Arial" w:cs="Arial"/>
+          <w:bCs/>
+          <w:color w:val="04003F"/>
+          <w:spacing w:val="-8"/>
+          <w:kern w:val="36"/>
+          <w:sz w:val="32"/>
+          <w:szCs w:val="32"/>
+        </w:rPr>
+        <w:t>runtime:latest</w:t>
+      </w:r>
+      <w:proofErr w:type="spellEnd"/>
+      <w:proofErr w:type="gramEnd"/>
+      <w:r>
+        <w:rPr>
+          <w:rFonts w:ascii="Arial" w:eastAsia="Times New Roman" w:hAnsi="Arial" w:cs="Arial"/>
+          <w:bCs/>
+          <w:color w:val="04003F"/>
+          <w:spacing w:val="-8"/>
+          <w:kern w:val="36"/>
+          <w:sz w:val="32"/>
+          <w:szCs w:val="32"/>
+        </w:rPr>
+        <w:t xml:space="preserve"> .</w:t>
+      </w:r>
+    </w:p>
+    <w:bookmarkEnd w:id="86"/>
+    <w:bookmarkEnd w:id="87"/>
+    <w:p>
+      <w:pPr>
+        <w:rPr>
+          <w:rFonts w:ascii="Arial" w:eastAsia="Times New Roman" w:hAnsi="Arial" w:cs="Arial"/>
+          <w:bCs/>
+          <w:color w:val="04003F"/>
+          <w:spacing w:val="-8"/>
+          <w:kern w:val="36"/>
+          <w:sz w:val="32"/>
+          <w:szCs w:val="32"/>
+        </w:rPr>
+      </w:pPr>
+    </w:p>
+    <w:p>
+      <w:pPr>
+        <w:rPr>
+          <w:rFonts w:ascii="Arial" w:eastAsia="Times New Roman" w:hAnsi="Arial" w:cs="Arial"/>
+          <w:bCs/>
+          <w:color w:val="04003F"/>
+          <w:spacing w:val="-8"/>
+          <w:kern w:val="36"/>
+          <w:sz w:val="28"/>
+          <w:szCs w:val="32"/>
+        </w:rPr>
+      </w:pPr>
+      <w:r>
+        <w:rPr>
+          <w:rFonts w:ascii="Arial" w:eastAsia="Times New Roman" w:hAnsi="Arial" w:cs="Arial"/>
+          <w:bCs/>
+          <w:color w:val="04003F"/>
+          <w:spacing w:val="-8"/>
+          <w:kern w:val="36"/>
+          <w:sz w:val="28"/>
+          <w:szCs w:val="32"/>
+        </w:rPr>
+        <w:t xml:space="preserve">docker tag </w:t>
+      </w:r>
+      <w:proofErr w:type="spellStart"/>
+      <w:r>
+        <w:rPr>
+          <w:rFonts w:ascii="Arial" w:eastAsia="Times New Roman" w:hAnsi="Arial" w:cs="Arial"/>
+          <w:bCs/>
+          <w:color w:val="04003F"/>
+          <w:spacing w:val="-8"/>
+          <w:kern w:val="36"/>
+          <w:sz w:val="28"/>
+          <w:szCs w:val="32"/>
+        </w:rPr>
+        <w:t>swift-ubuntu-</w:t>
+      </w:r>
+      <w:proofErr w:type="gramStart"/>
+      <w:r>
+        <w:rPr>
+          <w:rFonts w:ascii="Arial" w:eastAsia="Times New Roman" w:hAnsi="Arial" w:cs="Arial"/>
+          <w:bCs/>
+          <w:color w:val="04003F"/>
+          <w:spacing w:val="-8"/>
+          <w:kern w:val="36"/>
+          <w:sz w:val="28"/>
+          <w:szCs w:val="32"/>
+        </w:rPr>
+        <w:t>runtime:latest</w:t>
+      </w:r>
+      <w:proofErr w:type="spellEnd"/>
+      <w:proofErr w:type="gramEnd"/>
+      <w:r>
+        <w:rPr>
+          <w:rFonts w:ascii="Arial" w:eastAsia="Times New Roman" w:hAnsi="Arial" w:cs="Arial"/>
+          <w:bCs/>
+          <w:color w:val="04003F"/>
+          <w:spacing w:val="-8"/>
+          <w:kern w:val="36"/>
+          <w:sz w:val="28"/>
+          <w:szCs w:val="32"/>
+        </w:rPr>
+        <w:t xml:space="preserve"> </w:t>
+      </w:r>
+      <w:proofErr w:type="spellStart"/>
+      <w:r>
+        <w:rPr>
+          <w:rFonts w:ascii="Arial" w:eastAsia="Times New Roman" w:hAnsi="Arial" w:cs="Arial"/>
+          <w:bCs/>
+          <w:color w:val="04003F"/>
+          <w:spacing w:val="-8"/>
+          <w:kern w:val="36"/>
+          <w:sz w:val="28"/>
+          <w:szCs w:val="32"/>
+        </w:rPr>
+        <w:t>crspybits</w:t>
+      </w:r>
+      <w:proofErr w:type="spellEnd"/>
+      <w:r>
+        <w:rPr>
+          <w:rFonts w:ascii="Arial" w:eastAsia="Times New Roman" w:hAnsi="Arial" w:cs="Arial"/>
+          <w:bCs/>
+          <w:color w:val="04003F"/>
+          <w:spacing w:val="-8"/>
+          <w:kern w:val="36"/>
+          <w:sz w:val="28"/>
+          <w:szCs w:val="32"/>
+        </w:rPr>
+        <w:t>/</w:t>
+      </w:r>
+      <w:proofErr w:type="spellStart"/>
+      <w:r>
+        <w:rPr>
+          <w:rFonts w:ascii="Arial" w:eastAsia="Times New Roman" w:hAnsi="Arial" w:cs="Arial"/>
+          <w:bCs/>
+          <w:color w:val="04003F"/>
+          <w:spacing w:val="-8"/>
+          <w:kern w:val="36"/>
+          <w:sz w:val="28"/>
+          <w:szCs w:val="32"/>
+        </w:rPr>
+        <w:t>swift-ubuntu-runtime:latest</w:t>
+      </w:r>
+      <w:proofErr w:type="spellEnd"/>
+    </w:p>
+    <w:p>
+      <w:pPr>
+        <w:rPr>
+          <w:rFonts w:ascii="Arial" w:eastAsia="Times New Roman" w:hAnsi="Arial" w:cs="Arial"/>
+          <w:bCs/>
+          <w:color w:val="04003F"/>
+          <w:spacing w:val="-8"/>
+          <w:kern w:val="36"/>
+          <w:sz w:val="28"/>
+          <w:szCs w:val="32"/>
+        </w:rPr>
+      </w:pPr>
+      <w:r>
+        <w:rPr>
+          <w:rFonts w:ascii="Arial" w:eastAsia="Times New Roman" w:hAnsi="Arial" w:cs="Arial"/>
+          <w:bCs/>
+          <w:color w:val="04003F"/>
+          <w:spacing w:val="-8"/>
+          <w:kern w:val="36"/>
+          <w:sz w:val="28"/>
+          <w:szCs w:val="32"/>
+        </w:rPr>
+        <w:t xml:space="preserve">docker tag </w:t>
+      </w:r>
+      <w:proofErr w:type="spellStart"/>
+      <w:r>
+        <w:rPr>
+          <w:rFonts w:ascii="Arial" w:eastAsia="Times New Roman" w:hAnsi="Arial" w:cs="Arial"/>
+          <w:bCs/>
+          <w:color w:val="04003F"/>
+          <w:spacing w:val="-8"/>
+          <w:kern w:val="36"/>
+          <w:sz w:val="28"/>
+          <w:szCs w:val="32"/>
+        </w:rPr>
+        <w:t>swift-ubuntu-</w:t>
+      </w:r>
+      <w:proofErr w:type="gramStart"/>
+      <w:r>
+        <w:rPr>
+          <w:rFonts w:ascii="Arial" w:eastAsia="Times New Roman" w:hAnsi="Arial" w:cs="Arial"/>
+          <w:bCs/>
+          <w:color w:val="04003F"/>
+          <w:spacing w:val="-8"/>
+          <w:kern w:val="36"/>
+          <w:sz w:val="28"/>
+          <w:szCs w:val="32"/>
+        </w:rPr>
+        <w:t>runtime:latest</w:t>
+      </w:r>
+      <w:proofErr w:type="spellEnd"/>
+      <w:proofErr w:type="gramEnd"/>
+      <w:r>
+        <w:rPr>
+          <w:rFonts w:ascii="Arial" w:eastAsia="Times New Roman" w:hAnsi="Arial" w:cs="Arial"/>
+          <w:bCs/>
+          <w:color w:val="04003F"/>
+          <w:spacing w:val="-8"/>
+          <w:kern w:val="36"/>
+          <w:sz w:val="28"/>
+          <w:szCs w:val="32"/>
+        </w:rPr>
+        <w:t xml:space="preserve"> </w:t>
+      </w:r>
+      <w:proofErr w:type="spellStart"/>
+      <w:r>
+        <w:rPr>
+          <w:rFonts w:ascii="Arial" w:eastAsia="Times New Roman" w:hAnsi="Arial" w:cs="Arial"/>
+          <w:bCs/>
+          <w:color w:val="04003F"/>
+          <w:spacing w:val="-8"/>
+          <w:kern w:val="36"/>
+          <w:sz w:val="28"/>
+          <w:szCs w:val="32"/>
+        </w:rPr>
+        <w:t>crspybits</w:t>
+      </w:r>
+      <w:proofErr w:type="spellEnd"/>
+      <w:r>
+        <w:rPr>
+          <w:rFonts w:ascii="Arial" w:eastAsia="Times New Roman" w:hAnsi="Arial" w:cs="Arial"/>
+          <w:bCs/>
+          <w:color w:val="04003F"/>
+          <w:spacing w:val="-8"/>
+          <w:kern w:val="36"/>
+          <w:sz w:val="28"/>
+          <w:szCs w:val="32"/>
+        </w:rPr>
+        <w:t>/swift-ubuntu-runtime:</w:t>
       </w:r>
       <w:r>
         <w:rPr>
@@ -5641,32 +7020,112 @@
           <w:sz w:val="28"/>
           <w:szCs w:val="32"/>
         </w:rPr>
-        <w:t>docker push crspybits/swift-ubuntu-runtime:latest</w:t>
-      </w:r>
-    </w:p>
-    <w:p>
-      <w:pPr>
-        <w:rPr>
-          <w:rFonts w:ascii="Arial" w:eastAsia="Times New Roman" w:hAnsi="Arial" w:cs="Arial"/>
-          <w:bCs/>
-          <w:color w:val="04003F"/>
-          <w:spacing w:val="-8"/>
-          <w:kern w:val="36"/>
-          <w:sz w:val="28"/>
-          <w:szCs w:val="32"/>
-        </w:rPr>
-      </w:pPr>
-      <w:r>
-        <w:rPr>
-          <w:rFonts w:ascii="Arial" w:eastAsia="Times New Roman" w:hAnsi="Arial" w:cs="Arial"/>
-          <w:bCs/>
-          <w:color w:val="04003F"/>
-          <w:spacing w:val="-8"/>
-          <w:kern w:val="36"/>
-          <w:sz w:val="28"/>
-          <w:szCs w:val="32"/>
-        </w:rPr>
-        <w:t>docker push crspybits/swift-ubuntu-runtime:</w:t>
+        <w:t xml:space="preserve">docker push </w:t>
+      </w:r>
+      <w:proofErr w:type="spellStart"/>
+      <w:r>
+        <w:rPr>
+          <w:rFonts w:ascii="Arial" w:eastAsia="Times New Roman" w:hAnsi="Arial" w:cs="Arial"/>
+          <w:bCs/>
+          <w:color w:val="04003F"/>
+          <w:spacing w:val="-8"/>
+          <w:kern w:val="36"/>
+          <w:sz w:val="28"/>
+          <w:szCs w:val="32"/>
+        </w:rPr>
+        <w:t>crspybits</w:t>
+      </w:r>
+      <w:proofErr w:type="spellEnd"/>
+      <w:r>
+        <w:rPr>
+          <w:rFonts w:ascii="Arial" w:eastAsia="Times New Roman" w:hAnsi="Arial" w:cs="Arial"/>
+          <w:bCs/>
+          <w:color w:val="04003F"/>
+          <w:spacing w:val="-8"/>
+          <w:kern w:val="36"/>
+          <w:sz w:val="28"/>
+          <w:szCs w:val="32"/>
+        </w:rPr>
+        <w:t>/</w:t>
+      </w:r>
+      <w:proofErr w:type="spellStart"/>
+      <w:r>
+        <w:rPr>
+          <w:rFonts w:ascii="Arial" w:eastAsia="Times New Roman" w:hAnsi="Arial" w:cs="Arial"/>
+          <w:bCs/>
+          <w:color w:val="04003F"/>
+          <w:spacing w:val="-8"/>
+          <w:kern w:val="36"/>
+          <w:sz w:val="28"/>
+          <w:szCs w:val="32"/>
+        </w:rPr>
+        <w:t>swift-ubuntu-</w:t>
+      </w:r>
+      <w:proofErr w:type="gramStart"/>
+      <w:r>
+        <w:rPr>
+          <w:rFonts w:ascii="Arial" w:eastAsia="Times New Roman" w:hAnsi="Arial" w:cs="Arial"/>
+          <w:bCs/>
+          <w:color w:val="04003F"/>
+          <w:spacing w:val="-8"/>
+          <w:kern w:val="36"/>
+          <w:sz w:val="28"/>
+          <w:szCs w:val="32"/>
+        </w:rPr>
+        <w:t>runtime:latest</w:t>
+      </w:r>
+      <w:proofErr w:type="spellEnd"/>
+      <w:proofErr w:type="gramEnd"/>
+    </w:p>
+    <w:p>
+      <w:pPr>
+        <w:rPr>
+          <w:rFonts w:ascii="Arial" w:eastAsia="Times New Roman" w:hAnsi="Arial" w:cs="Arial"/>
+          <w:bCs/>
+          <w:color w:val="04003F"/>
+          <w:spacing w:val="-8"/>
+          <w:kern w:val="36"/>
+          <w:sz w:val="28"/>
+          <w:szCs w:val="32"/>
+        </w:rPr>
+      </w:pPr>
+      <w:r>
+        <w:rPr>
+          <w:rFonts w:ascii="Arial" w:eastAsia="Times New Roman" w:hAnsi="Arial" w:cs="Arial"/>
+          <w:bCs/>
+          <w:color w:val="04003F"/>
+          <w:spacing w:val="-8"/>
+          <w:kern w:val="36"/>
+          <w:sz w:val="28"/>
+          <w:szCs w:val="32"/>
+        </w:rPr>
+        <w:t xml:space="preserve">docker push </w:t>
+      </w:r>
+      <w:proofErr w:type="spellStart"/>
+      <w:r>
+        <w:rPr>
+          <w:rFonts w:ascii="Arial" w:eastAsia="Times New Roman" w:hAnsi="Arial" w:cs="Arial"/>
+          <w:bCs/>
+          <w:color w:val="04003F"/>
+          <w:spacing w:val="-8"/>
+          <w:kern w:val="36"/>
+          <w:sz w:val="28"/>
+          <w:szCs w:val="32"/>
+        </w:rPr>
+        <w:t>crspybits</w:t>
+      </w:r>
+      <w:proofErr w:type="spellEnd"/>
+      <w:r>
+        <w:rPr>
+          <w:rFonts w:ascii="Arial" w:eastAsia="Times New Roman" w:hAnsi="Arial" w:cs="Arial"/>
+          <w:bCs/>
+          <w:color w:val="04003F"/>
+          <w:spacing w:val="-8"/>
+          <w:kern w:val="36"/>
+          <w:sz w:val="28"/>
+          <w:szCs w:val="32"/>
+        </w:rPr>
+        <w:t>/swift-ubuntu-runtime:</w:t>
       </w:r>
       <w:r>
         <w:rPr>
@@ -5681,19 +7140,293 @@
         <w:t>5.3-beta</w:t>
       </w:r>
     </w:p>
-    <w:p>
-      <w:pPr>
-        <w:rPr>
-          <w:rFonts w:ascii="Arial" w:eastAsia="Times New Roman" w:hAnsi="Arial" w:cs="Arial"/>
-          <w:bCs/>
-          <w:color w:val="04003F"/>
-          <w:spacing w:val="-8"/>
-          <w:kern w:val="36"/>
-          <w:sz w:val="32"/>
-          <w:szCs w:val="32"/>
-        </w:rPr>
-      </w:pPr>
-    </w:p>
+    <w:bookmarkEnd w:id="88"/>
+    <w:bookmarkEnd w:id="89"/>
+    <w:p>
+      <w:pPr>
+        <w:rPr>
+          <w:rFonts w:ascii="Arial" w:eastAsia="Times New Roman" w:hAnsi="Arial" w:cs="Arial"/>
+          <w:bCs/>
+          <w:color w:val="04003F"/>
+          <w:spacing w:val="-8"/>
+          <w:kern w:val="36"/>
+          <w:sz w:val="32"/>
+          <w:szCs w:val="32"/>
+        </w:rPr>
+      </w:pPr>
+    </w:p>
+    <w:bookmarkEnd w:id="90"/>
+    <w:bookmarkEnd w:id="91"/>
+    <w:bookmarkEnd w:id="92"/>
+    <w:p>
+      <w:pPr>
+        <w:rPr>
+          <w:rFonts w:ascii="Arial" w:eastAsia="Times New Roman" w:hAnsi="Arial" w:cs="Arial"/>
+          <w:bCs/>
+          <w:color w:val="04003F"/>
+          <w:spacing w:val="-8"/>
+          <w:kern w:val="36"/>
+          <w:sz w:val="32"/>
+          <w:szCs w:val="32"/>
+        </w:rPr>
+      </w:pPr>
+      <w:r>
+        <w:rPr>
+          <w:rFonts w:ascii="Arial" w:eastAsia="Times New Roman" w:hAnsi="Arial" w:cs="Arial"/>
+          <w:bCs/>
+          <w:color w:val="04003F"/>
+          <w:spacing w:val="-8"/>
+          <w:kern w:val="36"/>
+          <w:sz w:val="32"/>
+          <w:szCs w:val="32"/>
+        </w:rPr>
+        <w:t>Run it, to get a command line:</w:t>
+      </w:r>
+    </w:p>
+    <w:p>
+      <w:pPr>
+        <w:rPr>
+          <w:rFonts w:ascii="Arial" w:eastAsia="Times New Roman" w:hAnsi="Arial" w:cs="Arial"/>
+          <w:bCs/>
+          <w:color w:val="04003F"/>
+          <w:spacing w:val="-8"/>
+          <w:kern w:val="36"/>
+          <w:sz w:val="32"/>
+          <w:szCs w:val="32"/>
+        </w:rPr>
+      </w:pPr>
+      <w:bookmarkStart w:id="93" w:name="OLE_LINK78"/>
+      <w:bookmarkStart w:id="94" w:name="OLE_LINK79"/>
+      <w:bookmarkStart w:id="95" w:name="OLE_LINK80"/>
+      <w:bookmarkStart w:id="96" w:name="OLE_LINK81"/>
+      <w:bookmarkStart w:id="97" w:name="OLE_LINK82"/>
+      <w:r>
+        <w:rPr>
+          <w:rFonts w:ascii="Arial" w:eastAsia="Times New Roman" w:hAnsi="Arial" w:cs="Arial"/>
+          <w:bCs/>
+          <w:color w:val="04003F"/>
+          <w:spacing w:val="-8"/>
+          <w:kern w:val="36"/>
+          <w:sz w:val="32"/>
+          <w:szCs w:val="32"/>
+        </w:rPr>
+        <w:t>docker run --</w:t>
+      </w:r>
+      <w:proofErr w:type="spellStart"/>
+      <w:r>
+        <w:rPr>
+          <w:rFonts w:ascii="Arial" w:eastAsia="Times New Roman" w:hAnsi="Arial" w:cs="Arial"/>
+          <w:bCs/>
+          <w:color w:val="04003F"/>
+          <w:spacing w:val="-8"/>
+          <w:kern w:val="36"/>
+          <w:sz w:val="32"/>
+          <w:szCs w:val="32"/>
+        </w:rPr>
+        <w:t>rm</w:t>
+      </w:r>
+      <w:proofErr w:type="spellEnd"/>
+      <w:r>
+        <w:rPr>
+          <w:rFonts w:ascii="Arial" w:eastAsia="Times New Roman" w:hAnsi="Arial" w:cs="Arial"/>
+          <w:bCs/>
+          <w:color w:val="04003F"/>
+          <w:spacing w:val="-8"/>
+          <w:kern w:val="36"/>
+          <w:sz w:val="32"/>
+          <w:szCs w:val="32"/>
+        </w:rPr>
+        <w:t xml:space="preserve"> -</w:t>
+      </w:r>
+      <w:proofErr w:type="spellStart"/>
+      <w:r>
+        <w:rPr>
+          <w:rFonts w:ascii="Arial" w:eastAsia="Times New Roman" w:hAnsi="Arial" w:cs="Arial"/>
+          <w:bCs/>
+          <w:color w:val="04003F"/>
+          <w:spacing w:val="-8"/>
+          <w:kern w:val="36"/>
+          <w:sz w:val="32"/>
+          <w:szCs w:val="32"/>
+        </w:rPr>
+        <w:t>i</w:t>
+      </w:r>
+      <w:proofErr w:type="spellEnd"/>
+      <w:r>
+        <w:rPr>
+          <w:rFonts w:ascii="Arial" w:eastAsia="Times New Roman" w:hAnsi="Arial" w:cs="Arial"/>
+          <w:bCs/>
+          <w:color w:val="04003F"/>
+          <w:spacing w:val="-8"/>
+          <w:kern w:val="36"/>
+          <w:sz w:val="32"/>
+          <w:szCs w:val="32"/>
+        </w:rPr>
+        <w:t xml:space="preserve"> -t -v /Users/</w:t>
+      </w:r>
+      <w:proofErr w:type="spellStart"/>
+      <w:r>
+        <w:rPr>
+          <w:rFonts w:ascii="Arial" w:eastAsia="Times New Roman" w:hAnsi="Arial" w:cs="Arial"/>
+          <w:bCs/>
+          <w:color w:val="04003F"/>
+          <w:spacing w:val="-8"/>
+          <w:kern w:val="36"/>
+          <w:sz w:val="32"/>
+          <w:szCs w:val="32"/>
+        </w:rPr>
+        <w:t>chris</w:t>
+      </w:r>
+      <w:proofErr w:type="spellEnd"/>
+      <w:r>
+        <w:rPr>
+          <w:rFonts w:ascii="Arial" w:eastAsia="Times New Roman" w:hAnsi="Arial" w:cs="Arial"/>
+          <w:bCs/>
+          <w:color w:val="04003F"/>
+          <w:spacing w:val="-8"/>
+          <w:kern w:val="36"/>
+          <w:sz w:val="32"/>
+          <w:szCs w:val="32"/>
+        </w:rPr>
+        <w:t>/Desktop/</w:t>
+      </w:r>
+      <w:proofErr w:type="spellStart"/>
+      <w:r>
+        <w:rPr>
+          <w:rFonts w:ascii="Arial" w:eastAsia="Times New Roman" w:hAnsi="Arial" w:cs="Arial"/>
+          <w:bCs/>
+          <w:color w:val="04003F"/>
+          <w:spacing w:val="-8"/>
+          <w:kern w:val="36"/>
+          <w:sz w:val="32"/>
+          <w:szCs w:val="32"/>
+        </w:rPr>
+        <w:t>NewSyncServer</w:t>
+      </w:r>
+      <w:proofErr w:type="spellEnd"/>
+      <w:r>
+        <w:rPr>
+          <w:rFonts w:ascii="Arial" w:eastAsia="Times New Roman" w:hAnsi="Arial" w:cs="Arial"/>
+          <w:bCs/>
+          <w:color w:val="04003F"/>
+          <w:spacing w:val="-8"/>
+          <w:kern w:val="36"/>
+          <w:sz w:val="32"/>
+          <w:szCs w:val="32"/>
+        </w:rPr>
+        <w:t xml:space="preserve">/:/root/Apps </w:t>
+      </w:r>
+      <w:bookmarkEnd w:id="93"/>
+      <w:bookmarkEnd w:id="94"/>
+      <w:bookmarkEnd w:id="95"/>
+      <w:proofErr w:type="spellStart"/>
+      <w:r>
+        <w:rPr>
+          <w:rFonts w:ascii="Arial" w:eastAsia="Times New Roman" w:hAnsi="Arial" w:cs="Arial"/>
+          <w:bCs/>
+          <w:color w:val="04003F"/>
+          <w:spacing w:val="-8"/>
+          <w:kern w:val="36"/>
+          <w:sz w:val="32"/>
+          <w:szCs w:val="32"/>
+        </w:rPr>
+        <w:t>crspybits</w:t>
+      </w:r>
+      <w:proofErr w:type="spellEnd"/>
+      <w:r>
+        <w:rPr>
+          <w:rFonts w:ascii="Arial" w:eastAsia="Times New Roman" w:hAnsi="Arial" w:cs="Arial"/>
+          <w:bCs/>
+          <w:color w:val="04003F"/>
+          <w:spacing w:val="-8"/>
+          <w:kern w:val="36"/>
+          <w:sz w:val="32"/>
+          <w:szCs w:val="32"/>
+        </w:rPr>
+        <w:t>/</w:t>
+      </w:r>
+      <w:proofErr w:type="spellStart"/>
+      <w:r>
+        <w:rPr>
+          <w:rFonts w:ascii="Arial" w:eastAsia="Times New Roman" w:hAnsi="Arial" w:cs="Arial"/>
+          <w:bCs/>
+          <w:color w:val="04003F"/>
+          <w:spacing w:val="-8"/>
+          <w:kern w:val="36"/>
+          <w:sz w:val="32"/>
+          <w:szCs w:val="32"/>
+        </w:rPr>
+        <w:t>swift-ubuntu</w:t>
+      </w:r>
+      <w:r>
+        <w:rPr>
+          <w:rFonts w:ascii="Arial" w:eastAsia="Times New Roman" w:hAnsi="Arial" w:cs="Arial"/>
+          <w:bCs/>
+          <w:color w:val="04003F"/>
+          <w:spacing w:val="-8"/>
+          <w:kern w:val="36"/>
+          <w:sz w:val="32"/>
+          <w:szCs w:val="32"/>
+        </w:rPr>
+        <w:t>-</w:t>
+      </w:r>
+      <w:proofErr w:type="gramStart"/>
+      <w:r>
+        <w:rPr>
+          <w:rFonts w:ascii="Arial" w:eastAsia="Times New Roman" w:hAnsi="Arial" w:cs="Arial"/>
+          <w:bCs/>
+          <w:color w:val="04003F"/>
+          <w:spacing w:val="-8"/>
+          <w:kern w:val="36"/>
+          <w:sz w:val="32"/>
+          <w:szCs w:val="32"/>
+        </w:rPr>
+        <w:t>runtime</w:t>
+      </w:r>
+      <w:r>
+        <w:rPr>
+          <w:rFonts w:ascii="Arial" w:eastAsia="Times New Roman" w:hAnsi="Arial" w:cs="Arial"/>
+          <w:bCs/>
+          <w:color w:val="04003F"/>
+          <w:spacing w:val="-8"/>
+          <w:kern w:val="36"/>
+          <w:sz w:val="32"/>
+          <w:szCs w:val="32"/>
+        </w:rPr>
+        <w:t>:</w:t>
+      </w:r>
+      <w:r>
+        <w:rPr>
+          <w:rFonts w:ascii="Arial" w:eastAsia="Times New Roman" w:hAnsi="Arial" w:cs="Arial"/>
+          <w:bCs/>
+          <w:color w:val="04003F"/>
+          <w:spacing w:val="-8"/>
+          <w:kern w:val="36"/>
+          <w:sz w:val="32"/>
+          <w:szCs w:val="32"/>
+        </w:rPr>
+        <w:t>latest</w:t>
+      </w:r>
+      <w:proofErr w:type="spellEnd"/>
+      <w:proofErr w:type="gramEnd"/>
+    </w:p>
+    <w:p>
+      <w:pPr>
+        <w:rPr>
+          <w:rFonts w:ascii="Arial" w:eastAsia="Times New Roman" w:hAnsi="Arial" w:cs="Arial"/>
+          <w:bCs/>
+          <w:color w:val="04003F"/>
+          <w:spacing w:val="-8"/>
+          <w:kern w:val="36"/>
+          <w:sz w:val="32"/>
+          <w:szCs w:val="32"/>
+        </w:rPr>
+      </w:pPr>
+      <w:bookmarkStart w:id="98" w:name="_GoBack"/>
+      <w:bookmarkEnd w:id="96"/>
+      <w:bookmarkEnd w:id="97"/>
+    </w:p>
+    <w:bookmarkEnd w:id="98"/>
     <w:p>
       <w:pPr>
         <w:rPr>
@@ -5713,12 +7446,12 @@
       <w:pPr>
         <w:pStyle w:val="Heading1"/>
       </w:pPr>
-      <w:bookmarkStart w:id="80" w:name="_Toc49546344"/>
+      <w:bookmarkStart w:id="99" w:name="_Toc49546344"/>
       <w:r>
         <w:lastRenderedPageBreak/>
         <w:t>Debugging a failing “slim” Swift image</w:t>
       </w:r>
-      <w:bookmarkEnd w:id="80"/>
+      <w:bookmarkEnd w:id="99"/>
     </w:p>
     <w:p>
       <w:pPr>
@@ -5761,7 +7494,47 @@
           <w:sz w:val="36"/>
           <w:szCs w:val="36"/>
         </w:rPr>
-        <w:t>./devops/runLocally.sh ~/Desktop/NewSyncServer/Private/Server/ServerTests.json latest</w:t>
+        <w:t>./devops/runLocally.sh ~/Desktop/</w:t>
+      </w:r>
+      <w:proofErr w:type="spellStart"/>
+      <w:r>
+        <w:rPr>
+          <w:rFonts w:ascii="Menlo" w:hAnsi="Menlo" w:cs="Menlo"/>
+          <w:color w:val="000000"/>
+          <w:sz w:val="36"/>
+          <w:szCs w:val="36"/>
+        </w:rPr>
+        <w:t>NewSyncServer</w:t>
+      </w:r>
+      <w:proofErr w:type="spellEnd"/>
+      <w:r>
+        <w:rPr>
+          <w:rFonts w:ascii="Menlo" w:hAnsi="Menlo" w:cs="Menlo"/>
+          <w:color w:val="000000"/>
+          <w:sz w:val="36"/>
+          <w:szCs w:val="36"/>
+        </w:rPr>
+        <w:t>/Private/Server/</w:t>
+      </w:r>
+      <w:proofErr w:type="spellStart"/>
+      <w:r>
+        <w:rPr>
+          <w:rFonts w:ascii="Menlo" w:hAnsi="Menlo" w:cs="Menlo"/>
+          <w:color w:val="000000"/>
+          <w:sz w:val="36"/>
+          <w:szCs w:val="36"/>
+        </w:rPr>
+        <w:t>ServerTests.json</w:t>
+      </w:r>
+      <w:proofErr w:type="spellEnd"/>
+      <w:r>
+        <w:rPr>
+          <w:rFonts w:ascii="Menlo" w:hAnsi="Menlo" w:cs="Menlo"/>
+          <w:color w:val="000000"/>
+          <w:sz w:val="36"/>
+          <w:szCs w:val="36"/>
+        </w:rPr>
+        <w:t xml:space="preserve"> latest</w:t>
       </w:r>
     </w:p>
     <w:p>
@@ -5919,18 +7692,132 @@
           <w:sz w:val="36"/>
           <w:szCs w:val="36"/>
         </w:rPr>
-        <w:t>docker run --rm -i -t -v /Users/chris/Desktop/NewSyncServer/:/root/Apps crspybits/</w:t>
-      </w:r>
+        <w:t>docker run --</w:t>
+      </w:r>
+      <w:proofErr w:type="spellStart"/>
       <w:r>
         <w:rPr>
           <w:rFonts w:ascii="Menlo" w:hAnsi="Menlo" w:cs="Menlo"/>
-          <w:bCs/>
           <w:color w:val="000000"/>
           <w:sz w:val="36"/>
           <w:szCs w:val="36"/>
         </w:rPr>
-        <w:t>swift-ubuntu-runtime:latest</w:t>
-      </w:r>
+        <w:t>rm</w:t>
+      </w:r>
+      <w:proofErr w:type="spellEnd"/>
+      <w:r>
+        <w:rPr>
+          <w:rFonts w:ascii="Menlo" w:hAnsi="Menlo" w:cs="Menlo"/>
+          <w:color w:val="000000"/>
+          <w:sz w:val="36"/>
+          <w:szCs w:val="36"/>
+        </w:rPr>
+        <w:t xml:space="preserve"> -</w:t>
+      </w:r>
+      <w:proofErr w:type="spellStart"/>
+      <w:r>
+        <w:rPr>
+          <w:rFonts w:ascii="Menlo" w:hAnsi="Menlo" w:cs="Menlo"/>
+          <w:color w:val="000000"/>
+          <w:sz w:val="36"/>
+          <w:szCs w:val="36"/>
+        </w:rPr>
+        <w:t>i</w:t>
+      </w:r>
+      <w:proofErr w:type="spellEnd"/>
+      <w:r>
+        <w:rPr>
+          <w:rFonts w:ascii="Menlo" w:hAnsi="Menlo" w:cs="Menlo"/>
+          <w:color w:val="000000"/>
+          <w:sz w:val="36"/>
+          <w:szCs w:val="36"/>
+        </w:rPr>
+        <w:t xml:space="preserve"> -t -v /Users/</w:t>
+      </w:r>
+      <w:proofErr w:type="spellStart"/>
+      <w:r>
+        <w:rPr>
+          <w:rFonts w:ascii="Menlo" w:hAnsi="Menlo" w:cs="Menlo"/>
+          <w:color w:val="000000"/>
+          <w:sz w:val="36"/>
+          <w:szCs w:val="36"/>
+        </w:rPr>
+        <w:t>chris</w:t>
+      </w:r>
+      <w:proofErr w:type="spellEnd"/>
+      <w:r>
+        <w:rPr>
+          <w:rFonts w:ascii="Menlo" w:hAnsi="Menlo" w:cs="Menlo"/>
+          <w:color w:val="000000"/>
+          <w:sz w:val="36"/>
+          <w:szCs w:val="36"/>
+        </w:rPr>
+        <w:t>/Desktop/</w:t>
+      </w:r>
+      <w:proofErr w:type="spellStart"/>
+      <w:r>
+        <w:rPr>
+          <w:rFonts w:ascii="Menlo" w:hAnsi="Menlo" w:cs="Menlo"/>
+          <w:color w:val="000000"/>
+          <w:sz w:val="36"/>
+          <w:szCs w:val="36"/>
+        </w:rPr>
+        <w:t>NewSyncServer</w:t>
+      </w:r>
+      <w:proofErr w:type="spellEnd"/>
+      <w:r>
+        <w:rPr>
+          <w:rFonts w:ascii="Menlo" w:hAnsi="Menlo" w:cs="Menlo"/>
+          <w:color w:val="000000"/>
+          <w:sz w:val="36"/>
+          <w:szCs w:val="36"/>
+        </w:rPr>
+        <w:t xml:space="preserve">/:/root/Apps </w:t>
+      </w:r>
+      <w:proofErr w:type="spellStart"/>
+      <w:r>
+        <w:rPr>
+          <w:rFonts w:ascii="Menlo" w:hAnsi="Menlo" w:cs="Menlo"/>
+          <w:color w:val="000000"/>
+          <w:sz w:val="36"/>
+          <w:szCs w:val="36"/>
+        </w:rPr>
+        <w:t>crspybits</w:t>
+      </w:r>
+      <w:proofErr w:type="spellEnd"/>
+      <w:r>
+        <w:rPr>
+          <w:rFonts w:ascii="Menlo" w:hAnsi="Menlo" w:cs="Menlo"/>
+          <w:color w:val="000000"/>
+          <w:sz w:val="36"/>
+          <w:szCs w:val="36"/>
+        </w:rPr>
+        <w:t>/</w:t>
+      </w:r>
+      <w:proofErr w:type="spellStart"/>
+      <w:r>
+        <w:rPr>
+          <w:rFonts w:ascii="Menlo" w:hAnsi="Menlo" w:cs="Menlo"/>
+          <w:bCs/>
+          <w:color w:val="000000"/>
+          <w:sz w:val="36"/>
+          <w:szCs w:val="36"/>
+        </w:rPr>
+        <w:t>swift-ubuntu-</w:t>
+      </w:r>
+      <w:proofErr w:type="gramStart"/>
+      <w:r>
+        <w:rPr>
+          <w:rFonts w:ascii="Menlo" w:hAnsi="Menlo" w:cs="Menlo"/>
+          <w:bCs/>
+          <w:color w:val="000000"/>
+          <w:sz w:val="36"/>
+          <w:szCs w:val="36"/>
+        </w:rPr>
+        <w:t>runtime:latest</w:t>
+      </w:r>
+      <w:proofErr w:type="spellEnd"/>
+      <w:proofErr w:type="gramEnd"/>
     </w:p>
     <w:p>
       <w:pPr>
@@ -6005,7 +7892,59 @@
           <w:sz w:val="32"/>
           <w:szCs w:val="32"/>
         </w:rPr>
-        <w:t>I’m attempting to debug by doing an `ldd` on the binary and then doing an ls on each of the libraries listed to see if one is missing.</w:t>
+        <w:t>I’m attempting to debug by doing an `</w:t>
+      </w:r>
+      <w:proofErr w:type="spellStart"/>
+      <w:r>
+        <w:rPr>
+          <w:rFonts w:ascii="Arial" w:eastAsia="Times New Roman" w:hAnsi="Arial" w:cs="Arial"/>
+          <w:bCs/>
+          <w:color w:val="04003F"/>
+          <w:spacing w:val="-8"/>
+          <w:kern w:val="36"/>
+          <w:sz w:val="32"/>
+          <w:szCs w:val="32"/>
+        </w:rPr>
+        <w:t>ldd</w:t>
+      </w:r>
+      <w:proofErr w:type="spellEnd"/>
+      <w:r>
+        <w:rPr>
+          <w:rFonts w:ascii="Arial" w:eastAsia="Times New Roman" w:hAnsi="Arial" w:cs="Arial"/>
+          <w:bCs/>
+          <w:color w:val="04003F"/>
+          <w:spacing w:val="-8"/>
+          <w:kern w:val="36"/>
+          <w:sz w:val="32"/>
+          <w:szCs w:val="32"/>
+        </w:rPr>
+        <w:t xml:space="preserve">` on the binary and then doing </w:t>
+      </w:r>
+      <w:proofErr w:type="gramStart"/>
+      <w:r>
+        <w:rPr>
+          <w:rFonts w:ascii="Arial" w:eastAsia="Times New Roman" w:hAnsi="Arial" w:cs="Arial"/>
+          <w:bCs/>
+          <w:color w:val="04003F"/>
+          <w:spacing w:val="-8"/>
+          <w:kern w:val="36"/>
+          <w:sz w:val="32"/>
+          <w:szCs w:val="32"/>
+        </w:rPr>
+        <w:t>an</w:t>
+      </w:r>
+      <w:proofErr w:type="gramEnd"/>
+      <w:r>
+        <w:rPr>
+          <w:rFonts w:ascii="Arial" w:eastAsia="Times New Roman" w:hAnsi="Arial" w:cs="Arial"/>
+          <w:bCs/>
+          <w:color w:val="04003F"/>
+          <w:spacing w:val="-8"/>
+          <w:kern w:val="36"/>
+          <w:sz w:val="32"/>
+          <w:szCs w:val="32"/>
+        </w:rPr>
+        <w:t xml:space="preserve"> ls on each of the libraries listed to see if one is missing.</w:t>
       </w:r>
     </w:p>
     <w:p>
@@ -6071,111 +8010,108 @@
         <w:t>I’ve reported this issue here</w:t>
       </w:r>
     </w:p>
-    <w:bookmarkStart w:id="81" w:name="_GoBack"/>
-    <w:bookmarkEnd w:id="81"/>
-    <w:p>
-      <w:pPr>
-        <w:rPr>
-          <w:rFonts w:ascii="Arial" w:eastAsia="Times New Roman" w:hAnsi="Arial" w:cs="Arial"/>
-          <w:bCs/>
-          <w:color w:val="04003F"/>
-          <w:spacing w:val="-8"/>
-          <w:kern w:val="36"/>
-          <w:sz w:val="32"/>
-          <w:szCs w:val="32"/>
-        </w:rPr>
-      </w:pPr>
-      <w:r>
-        <w:rPr>
-          <w:rFonts w:ascii="Arial" w:eastAsia="Times New Roman" w:hAnsi="Arial" w:cs="Arial"/>
-          <w:bCs/>
-          <w:spacing w:val="-8"/>
-          <w:kern w:val="36"/>
-          <w:sz w:val="32"/>
-          <w:szCs w:val="32"/>
-        </w:rPr>
-        <w:fldChar w:fldCharType="begin"/>
-      </w:r>
-      <w:r>
-        <w:rPr>
-          <w:rFonts w:ascii="Arial" w:eastAsia="Times New Roman" w:hAnsi="Arial" w:cs="Arial"/>
-          <w:bCs/>
-          <w:spacing w:val="-8"/>
-          <w:kern w:val="36"/>
-          <w:sz w:val="32"/>
-          <w:szCs w:val="32"/>
-        </w:rPr>
-        <w:instrText xml:space="preserve"> HYPERLINK "</w:instrText>
-      </w:r>
-      <w:r>
-        <w:rPr>
-          <w:rFonts w:ascii="Arial" w:eastAsia="Times New Roman" w:hAnsi="Arial" w:cs="Arial"/>
-          <w:bCs/>
-          <w:spacing w:val="-8"/>
-          <w:kern w:val="36"/>
-          <w:sz w:val="32"/>
-          <w:szCs w:val="32"/>
-        </w:rPr>
-        <w:instrText>https://github.com/apple/swift-docker/issues/199</w:instrText>
-      </w:r>
-      <w:r>
-        <w:rPr>
-          <w:rFonts w:ascii="Arial" w:eastAsia="Times New Roman" w:hAnsi="Arial" w:cs="Arial"/>
-          <w:bCs/>
-          <w:spacing w:val="-8"/>
-          <w:kern w:val="36"/>
-          <w:sz w:val="32"/>
-          <w:szCs w:val="32"/>
-        </w:rPr>
-        <w:instrText xml:space="preserve">" </w:instrText>
-      </w:r>
-      <w:r>
-        <w:rPr>
-          <w:rFonts w:ascii="Arial" w:eastAsia="Times New Roman" w:hAnsi="Arial" w:cs="Arial"/>
-          <w:bCs/>
-          <w:spacing w:val="-8"/>
-          <w:kern w:val="36"/>
-          <w:sz w:val="32"/>
-          <w:szCs w:val="32"/>
-        </w:rPr>
-        <w:fldChar w:fldCharType="separate"/>
-      </w:r>
-      <w:r>
-        <w:rPr>
-          <w:rStyle w:val="Hyperlink"/>
-          <w:rFonts w:ascii="Arial" w:eastAsia="Times New Roman" w:hAnsi="Arial" w:cs="Arial"/>
-          <w:bCs/>
-          <w:spacing w:val="-8"/>
-          <w:kern w:val="36"/>
-          <w:sz w:val="32"/>
-          <w:szCs w:val="32"/>
-        </w:rPr>
-        <w:t>https://github.com/apple/swift-docker/issues/199</w:t>
-      </w:r>
-      <w:r>
-        <w:rPr>
-          <w:rFonts w:ascii="Arial" w:eastAsia="Times New Roman" w:hAnsi="Arial" w:cs="Arial"/>
-          <w:bCs/>
-          <w:spacing w:val="-8"/>
-          <w:kern w:val="36"/>
-          <w:sz w:val="32"/>
-          <w:szCs w:val="32"/>
-        </w:rPr>
-        <w:fldChar w:fldCharType="end"/>
-      </w:r>
-    </w:p>
-    <w:p>
-      <w:pPr>
-        <w:rPr>
-          <w:rFonts w:ascii="Arial" w:eastAsia="Times New Roman" w:hAnsi="Arial" w:cs="Arial"/>
-          <w:bCs/>
-          <w:color w:val="04003F"/>
-          <w:spacing w:val="-8"/>
-          <w:kern w:val="36"/>
-          <w:sz w:val="32"/>
-          <w:szCs w:val="32"/>
-        </w:rPr>
-      </w:pPr>
+    <w:p>
+      <w:pPr>
+        <w:rPr>
+          <w:rFonts w:ascii="Arial" w:eastAsia="Times New Roman" w:hAnsi="Arial" w:cs="Arial"/>
+          <w:bCs/>
+          <w:color w:val="04003F"/>
+          <w:spacing w:val="-8"/>
+          <w:kern w:val="36"/>
+          <w:sz w:val="32"/>
+          <w:szCs w:val="32"/>
+        </w:rPr>
+      </w:pPr>
+      <w:hyperlink r:id="rId11" w:history="1">
+        <w:r>
+          <w:rPr>
+            <w:rStyle w:val="Hyperlink"/>
+            <w:rFonts w:ascii="Arial" w:eastAsia="Times New Roman" w:hAnsi="Arial" w:cs="Arial"/>
+            <w:bCs/>
+            <w:spacing w:val="-8"/>
+            <w:kern w:val="36"/>
+            <w:sz w:val="32"/>
+            <w:szCs w:val="32"/>
+          </w:rPr>
+          <w:t>https://github.com/apple/sw</w:t>
+        </w:r>
+        <w:r>
+          <w:rPr>
+            <w:rStyle w:val="Hyperlink"/>
+            <w:rFonts w:ascii="Arial" w:eastAsia="Times New Roman" w:hAnsi="Arial" w:cs="Arial"/>
+            <w:bCs/>
+            <w:spacing w:val="-8"/>
+            <w:kern w:val="36"/>
+            <w:sz w:val="32"/>
+            <w:szCs w:val="32"/>
+          </w:rPr>
+          <w:t>i</w:t>
+        </w:r>
+        <w:r>
+          <w:rPr>
+            <w:rStyle w:val="Hyperlink"/>
+            <w:rFonts w:ascii="Arial" w:eastAsia="Times New Roman" w:hAnsi="Arial" w:cs="Arial"/>
+            <w:bCs/>
+            <w:spacing w:val="-8"/>
+            <w:kern w:val="36"/>
+            <w:sz w:val="32"/>
+            <w:szCs w:val="32"/>
+          </w:rPr>
+          <w:t>ft-docker/issues/199</w:t>
+        </w:r>
+      </w:hyperlink>
+    </w:p>
+    <w:p>
+      <w:pPr>
+        <w:rPr>
+          <w:rFonts w:ascii="Arial" w:eastAsia="Times New Roman" w:hAnsi="Arial" w:cs="Arial"/>
+          <w:bCs/>
+          <w:color w:val="04003F"/>
+          <w:spacing w:val="-8"/>
+          <w:kern w:val="36"/>
+          <w:sz w:val="32"/>
+          <w:szCs w:val="32"/>
+        </w:rPr>
+      </w:pPr>
+    </w:p>
+    <w:p>
+      <w:pPr>
+        <w:rPr>
+          <w:rFonts w:ascii="Arial" w:eastAsia="Times New Roman" w:hAnsi="Arial" w:cs="Arial"/>
+          <w:bCs/>
+          <w:color w:val="04003F"/>
+          <w:spacing w:val="-8"/>
+          <w:kern w:val="36"/>
+          <w:sz w:val="32"/>
+          <w:szCs w:val="32"/>
+        </w:rPr>
+      </w:pPr>
+      <w:r>
+        <w:rPr>
+          <w:rFonts w:ascii="Arial" w:eastAsia="Times New Roman" w:hAnsi="Arial" w:cs="Arial"/>
+          <w:bCs/>
+          <w:color w:val="04003F"/>
+          <w:spacing w:val="-8"/>
+          <w:kern w:val="36"/>
+          <w:sz w:val="32"/>
+          <w:szCs w:val="32"/>
+        </w:rPr>
+        <w:t xml:space="preserve">Next time, try </w:t>
+      </w:r>
+      <w:proofErr w:type="spellStart"/>
+      <w:r>
+        <w:rPr>
+          <w:rFonts w:ascii="Arial" w:eastAsia="Times New Roman" w:hAnsi="Arial" w:cs="Arial"/>
+          <w:bCs/>
+          <w:color w:val="04003F"/>
+          <w:spacing w:val="-8"/>
+          <w:kern w:val="36"/>
+          <w:sz w:val="32"/>
+          <w:szCs w:val="32"/>
+        </w:rPr>
+        <w:t>lldb</w:t>
+      </w:r>
+      <w:proofErr w:type="spellEnd"/>
     </w:p>
     <w:sectPr>
       <w:pgSz w:w="12240" w:h="15840"/>
@@ -6735,7 +8671,7 @@
   <w:style w:type="paragraph" w:default="1" w:styleId="Normal">
     <w:name w:val="Normal"/>
     <w:qFormat/>
-    <w:rsid w:val="007252B9"/>
+    <w:rsid w:val="00A93A7E"/>
   </w:style>
   <w:style w:type="paragraph" w:styleId="Heading1">
     <w:name w:val="heading 1"/>

</xml_diff>

<commit_message>
Added objectType for file groups.
</commit_message>
<xml_diff>
--- a/Docs/Procedures.docx
+++ b/Docs/Procedures.docx
@@ -54,21 +54,7 @@
             <w:rStyle w:val="Hyperlink"/>
             <w:noProof/>
           </w:rPr>
-          <w:t xml:space="preserve">Starting a local server (on </w:t>
-        </w:r>
-        <w:r>
-          <w:rPr>
-            <w:rStyle w:val="Hyperlink"/>
-            <w:noProof/>
-          </w:rPr>
-          <w:t>M</w:t>
-        </w:r>
-        <w:r>
-          <w:rPr>
-            <w:rStyle w:val="Hyperlink"/>
-            <w:noProof/>
-          </w:rPr>
-          <w:t>acOS): Existing Docker container</w:t>
+          <w:t>Starting a local server (on MacOS): Existing Docker container</w:t>
         </w:r>
         <w:r>
           <w:rPr>
@@ -137,21 +123,7 @@
             <w:rStyle w:val="Hyperlink"/>
             <w:noProof/>
           </w:rPr>
-          <w:t>Building serv</w:t>
-        </w:r>
-        <w:r>
-          <w:rPr>
-            <w:rStyle w:val="Hyperlink"/>
-            <w:noProof/>
-          </w:rPr>
-          <w:t>e</w:t>
-        </w:r>
-        <w:r>
-          <w:rPr>
-            <w:rStyle w:val="Hyperlink"/>
-            <w:noProof/>
-          </w:rPr>
-          <w:t>r</w:t>
+          <w:t>Building server</w:t>
         </w:r>
         <w:r>
           <w:rPr>
@@ -220,35 +192,7 @@
             <w:rStyle w:val="Hyperlink"/>
             <w:noProof/>
           </w:rPr>
-          <w:t>Starting server fr</w:t>
-        </w:r>
-        <w:r>
-          <w:rPr>
-            <w:rStyle w:val="Hyperlink"/>
-            <w:noProof/>
-          </w:rPr>
-          <w:t>o</w:t>
-        </w:r>
-        <w:r>
-          <w:rPr>
-            <w:rStyle w:val="Hyperlink"/>
-            <w:noProof/>
-          </w:rPr>
-          <w:t>m l</w:t>
-        </w:r>
-        <w:r>
-          <w:rPr>
-            <w:rStyle w:val="Hyperlink"/>
-            <w:noProof/>
-          </w:rPr>
-          <w:t>o</w:t>
-        </w:r>
-        <w:r>
-          <w:rPr>
-            <w:rStyle w:val="Hyperlink"/>
-            <w:noProof/>
-          </w:rPr>
-          <w:t>cal build</w:t>
+          <w:t>Starting server from local build</w:t>
         </w:r>
         <w:r>
           <w:rPr>
@@ -524,42 +468,7 @@
             <w:rStyle w:val="Hyperlink"/>
             <w:noProof/>
           </w:rPr>
-          <w:t>Updating Dockerfile’s for ne</w:t>
-        </w:r>
-        <w:r>
-          <w:rPr>
-            <w:rStyle w:val="Hyperlink"/>
-            <w:noProof/>
-          </w:rPr>
-          <w:t>w</w:t>
-        </w:r>
-        <w:r>
-          <w:rPr>
-            <w:rStyle w:val="Hyperlink"/>
-            <w:noProof/>
-          </w:rPr>
-          <w:t xml:space="preserve"> </w:t>
-        </w:r>
-        <w:r>
-          <w:rPr>
-            <w:rStyle w:val="Hyperlink"/>
-            <w:noProof/>
-          </w:rPr>
-          <w:t>Swif</w:t>
-        </w:r>
-        <w:r>
-          <w:rPr>
-            <w:rStyle w:val="Hyperlink"/>
-            <w:noProof/>
-          </w:rPr>
-          <w:t>t</w:t>
-        </w:r>
-        <w:r>
-          <w:rPr>
-            <w:rStyle w:val="Hyperlink"/>
-            <w:noProof/>
-          </w:rPr>
-          <w:t xml:space="preserve"> version</w:t>
+          <w:t>Updating Dockerfile’s for new Swift version</w:t>
         </w:r>
         <w:r>
           <w:rPr>
@@ -3510,21 +3419,21 @@
           <w:szCs w:val="36"/>
         </w:rPr>
       </w:pPr>
-      <w:bookmarkStart w:id="57" w:name="OLE_LINK67"/>
-      <w:bookmarkStart w:id="58" w:name="OLE_LINK68"/>
-      <w:bookmarkStart w:id="59" w:name="OLE_LINK41"/>
-      <w:bookmarkStart w:id="60" w:name="OLE_LINK42"/>
-      <w:bookmarkStart w:id="61" w:name="OLE_LINK43"/>
-      <w:bookmarkStart w:id="62" w:name="OLE_LINK48"/>
-      <w:bookmarkStart w:id="63" w:name="OLE_LINK49"/>
-      <w:bookmarkStart w:id="64" w:name="OLE_LINK50"/>
-      <w:bookmarkStart w:id="65" w:name="OLE_LINK51"/>
-      <w:bookmarkStart w:id="66" w:name="OLE_LINK52"/>
-      <w:bookmarkStart w:id="67" w:name="OLE_LINK58"/>
-      <w:bookmarkStart w:id="68" w:name="OLE_LINK59"/>
-      <w:bookmarkStart w:id="69" w:name="OLE_LINK73"/>
-      <w:bookmarkStart w:id="70" w:name="OLE_LINK74"/>
-      <w:bookmarkStart w:id="71" w:name="OLE_LINK83"/>
+      <w:bookmarkStart w:id="57" w:name="OLE_LINK73"/>
+      <w:bookmarkStart w:id="58" w:name="OLE_LINK74"/>
+      <w:bookmarkStart w:id="59" w:name="OLE_LINK67"/>
+      <w:bookmarkStart w:id="60" w:name="OLE_LINK68"/>
+      <w:bookmarkStart w:id="61" w:name="OLE_LINK83"/>
+      <w:bookmarkStart w:id="62" w:name="OLE_LINK41"/>
+      <w:bookmarkStart w:id="63" w:name="OLE_LINK42"/>
+      <w:bookmarkStart w:id="64" w:name="OLE_LINK43"/>
+      <w:bookmarkStart w:id="65" w:name="OLE_LINK48"/>
+      <w:bookmarkStart w:id="66" w:name="OLE_LINK49"/>
+      <w:bookmarkStart w:id="67" w:name="OLE_LINK50"/>
+      <w:bookmarkStart w:id="68" w:name="OLE_LINK51"/>
+      <w:bookmarkStart w:id="69" w:name="OLE_LINK52"/>
+      <w:bookmarkStart w:id="70" w:name="OLE_LINK58"/>
+      <w:bookmarkStart w:id="71" w:name="OLE_LINK59"/>
       <w:r>
         <w:rPr>
           <w:rFonts w:ascii="Courier" w:hAnsi="Courier" w:cs="Menlo"/>
@@ -3536,8 +3445,8 @@
       </w:r>
       <w:bookmarkStart w:id="72" w:name="OLE_LINK56"/>
       <w:bookmarkStart w:id="73" w:name="OLE_LINK57"/>
-      <w:bookmarkEnd w:id="69"/>
-      <w:bookmarkEnd w:id="70"/>
+      <w:bookmarkEnd w:id="57"/>
+      <w:bookmarkEnd w:id="58"/>
       <w:r>
         <w:rPr>
           <w:rFonts w:ascii="Courier" w:hAnsi="Courier" w:cs="Menlo"/>
@@ -3567,6 +3476,9 @@
         </w:rPr>
         <w:t>/Private/Server/</w:t>
       </w:r>
+      <w:bookmarkStart w:id="74" w:name="OLE_LINK92"/>
+      <w:bookmarkStart w:id="75" w:name="OLE_LINK93"/>
+      <w:bookmarkStart w:id="76" w:name="OLE_LINK94"/>
       <w:proofErr w:type="spellStart"/>
       <w:r>
         <w:rPr>
@@ -3576,8 +3488,31 @@
           <w:sz w:val="32"/>
           <w:szCs w:val="36"/>
         </w:rPr>
-        <w:t>ServerTests.json</w:t>
-      </w:r>
+        <w:t>ServerTests</w:t>
+      </w:r>
+      <w:r>
+        <w:rPr>
+          <w:rFonts w:ascii="Courier" w:hAnsi="Courier" w:cs="Menlo"/>
+          <w:bCs/>
+          <w:color w:val="000000"/>
+          <w:sz w:val="32"/>
+          <w:szCs w:val="36"/>
+        </w:rPr>
+        <w:t>-local</w:t>
+      </w:r>
+      <w:r>
+        <w:rPr>
+          <w:rFonts w:ascii="Courier" w:hAnsi="Courier" w:cs="Menlo"/>
+          <w:bCs/>
+          <w:color w:val="000000"/>
+          <w:sz w:val="32"/>
+          <w:szCs w:val="36"/>
+        </w:rPr>
+        <w:t>.json</w:t>
+      </w:r>
+      <w:bookmarkEnd w:id="74"/>
+      <w:bookmarkEnd w:id="75"/>
+      <w:bookmarkEnd w:id="76"/>
       <w:proofErr w:type="spellEnd"/>
       <w:r>
         <w:rPr>
@@ -3600,9 +3535,6 @@
         <w:t>latest</w:t>
       </w:r>
     </w:p>
-    <w:bookmarkEnd w:id="57"/>
-    <w:bookmarkEnd w:id="58"/>
-    <w:bookmarkEnd w:id="71"/>
     <w:p>
       <w:pPr>
         <w:rPr>
@@ -3612,6 +3544,11 @@
           <w:szCs w:val="36"/>
         </w:rPr>
       </w:pPr>
+      <w:bookmarkStart w:id="77" w:name="_GoBack"/>
+      <w:bookmarkEnd w:id="59"/>
+      <w:bookmarkEnd w:id="60"/>
+      <w:bookmarkEnd w:id="61"/>
+      <w:bookmarkEnd w:id="77"/>
     </w:p>
     <w:p>
       <w:pPr>
@@ -3635,6 +3572,100 @@
           <w:sz w:val="28"/>
           <w:szCs w:val="28"/>
         </w:rPr>
+        <w:t xml:space="preserve">Note that using </w:t>
+      </w:r>
+      <w:proofErr w:type="spellStart"/>
+      <w:r>
+        <w:rPr>
+          <w:rFonts w:ascii="Courier" w:hAnsi="Courier" w:cs="Menlo"/>
+          <w:bCs/>
+          <w:color w:val="000000"/>
+          <w:sz w:val="32"/>
+          <w:szCs w:val="36"/>
+        </w:rPr>
+        <w:t>ServerTests</w:t>
+      </w:r>
+      <w:r>
+        <w:rPr>
+          <w:rFonts w:ascii="Courier" w:hAnsi="Courier" w:cs="Menlo"/>
+          <w:bCs/>
+          <w:color w:val="000000"/>
+          <w:sz w:val="32"/>
+          <w:szCs w:val="36"/>
+        </w:rPr>
+        <w:t>-</w:t>
+      </w:r>
+      <w:proofErr w:type="gramStart"/>
+      <w:r>
+        <w:rPr>
+          <w:rFonts w:ascii="Courier" w:hAnsi="Courier" w:cs="Menlo"/>
+          <w:bCs/>
+          <w:color w:val="000000"/>
+          <w:sz w:val="32"/>
+          <w:szCs w:val="36"/>
+        </w:rPr>
+        <w:t>local</w:t>
+      </w:r>
+      <w:r>
+        <w:rPr>
+          <w:rFonts w:ascii="Courier" w:hAnsi="Courier" w:cs="Menlo"/>
+          <w:bCs/>
+          <w:color w:val="000000"/>
+          <w:sz w:val="32"/>
+          <w:szCs w:val="36"/>
+        </w:rPr>
+        <w:t>.json</w:t>
+      </w:r>
+      <w:proofErr w:type="spellEnd"/>
+      <w:proofErr w:type="gramEnd"/>
+      <w:r>
+        <w:rPr>
+          <w:rFonts w:ascii="Arial" w:eastAsia="Times New Roman" w:hAnsi="Arial" w:cs="Arial"/>
+          <w:bCs/>
+          <w:color w:val="04003F"/>
+          <w:spacing w:val="-8"/>
+          <w:kern w:val="36"/>
+          <w:sz w:val="28"/>
+          <w:szCs w:val="28"/>
+        </w:rPr>
+        <w:t xml:space="preserve">  turns on the periodic uploader, which is not used in server-only tests.</w:t>
+      </w:r>
+    </w:p>
+    <w:p>
+      <w:pPr>
+        <w:rPr>
+          <w:rFonts w:ascii="Arial" w:eastAsia="Times New Roman" w:hAnsi="Arial" w:cs="Arial"/>
+          <w:bCs/>
+          <w:color w:val="04003F"/>
+          <w:spacing w:val="-8"/>
+          <w:kern w:val="36"/>
+          <w:sz w:val="28"/>
+          <w:szCs w:val="28"/>
+        </w:rPr>
+      </w:pPr>
+    </w:p>
+    <w:p>
+      <w:pPr>
+        <w:rPr>
+          <w:rFonts w:ascii="Arial" w:eastAsia="Times New Roman" w:hAnsi="Arial" w:cs="Arial"/>
+          <w:bCs/>
+          <w:color w:val="04003F"/>
+          <w:spacing w:val="-8"/>
+          <w:kern w:val="36"/>
+          <w:sz w:val="28"/>
+          <w:szCs w:val="28"/>
+        </w:rPr>
+      </w:pPr>
+      <w:r>
+        <w:rPr>
+          <w:rFonts w:ascii="Arial" w:eastAsia="Times New Roman" w:hAnsi="Arial" w:cs="Arial"/>
+          <w:bCs/>
+          <w:color w:val="04003F"/>
+          <w:spacing w:val="-8"/>
+          <w:kern w:val="36"/>
+          <w:sz w:val="28"/>
+          <w:szCs w:val="28"/>
+        </w:rPr>
         <w:t>When this is running</w:t>
       </w:r>
       <w:r>
@@ -3801,9 +3832,6 @@
         </w:rPr>
       </w:pPr>
     </w:p>
-    <w:bookmarkEnd w:id="59"/>
-    <w:bookmarkEnd w:id="60"/>
-    <w:bookmarkEnd w:id="61"/>
     <w:bookmarkEnd w:id="62"/>
     <w:bookmarkEnd w:id="63"/>
     <w:bookmarkEnd w:id="64"/>
@@ -3811,6 +3839,9 @@
     <w:bookmarkEnd w:id="66"/>
     <w:bookmarkEnd w:id="67"/>
     <w:bookmarkEnd w:id="68"/>
+    <w:bookmarkEnd w:id="69"/>
+    <w:bookmarkEnd w:id="70"/>
+    <w:bookmarkEnd w:id="71"/>
     <w:p>
       <w:pPr>
         <w:rPr>
@@ -3856,8 +3887,8 @@
       <w:pPr>
         <w:pStyle w:val="Heading1"/>
       </w:pPr>
-      <w:bookmarkStart w:id="74" w:name="_Toc42193608"/>
-      <w:bookmarkStart w:id="75" w:name="_Toc49546340"/>
+      <w:bookmarkStart w:id="78" w:name="_Toc42193608"/>
+      <w:bookmarkStart w:id="79" w:name="_Toc49546340"/>
       <w:r>
         <w:lastRenderedPageBreak/>
         <w:t xml:space="preserve">Build server in </w:t>
@@ -3866,8 +3897,8 @@
       <w:r>
         <w:t>Xcode</w:t>
       </w:r>
-      <w:bookmarkEnd w:id="74"/>
-      <w:bookmarkEnd w:id="75"/>
+      <w:bookmarkEnd w:id="78"/>
+      <w:bookmarkEnd w:id="79"/>
       <w:proofErr w:type="spellEnd"/>
     </w:p>
     <w:p>
@@ -4094,14 +4125,14 @@
       <w:pPr>
         <w:pStyle w:val="Heading1"/>
       </w:pPr>
-      <w:bookmarkStart w:id="76" w:name="_Toc42193609"/>
-      <w:bookmarkStart w:id="77" w:name="_Toc49546341"/>
+      <w:bookmarkStart w:id="80" w:name="_Toc42193609"/>
+      <w:bookmarkStart w:id="81" w:name="_Toc49546341"/>
       <w:r>
         <w:lastRenderedPageBreak/>
         <w:t>Run local tests</w:t>
       </w:r>
-      <w:bookmarkEnd w:id="76"/>
-      <w:bookmarkEnd w:id="77"/>
+      <w:bookmarkEnd w:id="80"/>
+      <w:bookmarkEnd w:id="81"/>
     </w:p>
     <w:p>
       <w:pPr>
@@ -4661,8 +4692,8 @@
         </w:rPr>
         <w:t xml:space="preserve">for instructions on how to renew or update the Google, Dropbox, Facebook etc. credentials that are accessed in that file. Once </w:t>
       </w:r>
-      <w:bookmarkStart w:id="78" w:name="OLE_LINK60"/>
-      <w:bookmarkStart w:id="79" w:name="OLE_LINK61"/>
+      <w:bookmarkStart w:id="82" w:name="OLE_LINK60"/>
+      <w:bookmarkStart w:id="83" w:name="OLE_LINK61"/>
       <w:r>
         <w:rPr>
           <w:rFonts w:ascii="Arial" w:eastAsia="Times New Roman" w:hAnsi="Arial" w:cs="Arial"/>
@@ -4675,8 +4706,8 @@
         </w:rPr>
         <w:t>updated</w:t>
       </w:r>
-      <w:bookmarkEnd w:id="78"/>
-      <w:bookmarkEnd w:id="79"/>
+      <w:bookmarkEnd w:id="82"/>
+      <w:bookmarkEnd w:id="83"/>
       <w:r>
         <w:rPr>
           <w:rFonts w:ascii="Arial" w:eastAsia="Times New Roman" w:hAnsi="Arial" w:cs="Arial"/>
@@ -4831,11 +4862,11 @@
       <w:pPr>
         <w:pStyle w:val="Heading1"/>
       </w:pPr>
-      <w:bookmarkStart w:id="80" w:name="_Toc49546342"/>
+      <w:bookmarkStart w:id="84" w:name="_Toc49546342"/>
       <w:r>
         <w:t>Checking the local database</w:t>
       </w:r>
-      <w:bookmarkEnd w:id="80"/>
+      <w:bookmarkEnd w:id="84"/>
     </w:p>
     <w:p>
       <w:pPr>
@@ -5162,7 +5193,7 @@
       <w:pPr>
         <w:pStyle w:val="Heading1"/>
       </w:pPr>
-      <w:bookmarkStart w:id="81" w:name="_Toc49546343"/>
+      <w:bookmarkStart w:id="85" w:name="_Toc49546343"/>
       <w:r>
         <w:lastRenderedPageBreak/>
         <w:t xml:space="preserve">Updating </w:t>
@@ -5178,7 +5209,7 @@
       <w:r>
         <w:t xml:space="preserve"> for new Swift version</w:t>
       </w:r>
-      <w:bookmarkEnd w:id="81"/>
+      <w:bookmarkEnd w:id="85"/>
     </w:p>
     <w:p>
       <w:pPr>
@@ -5400,8 +5431,8 @@
         <w:t xml:space="preserve">Generally: </w:t>
       </w:r>
     </w:p>
-    <w:bookmarkStart w:id="82" w:name="OLE_LINK10"/>
-    <w:bookmarkStart w:id="83" w:name="OLE_LINK62"/>
+    <w:bookmarkStart w:id="86" w:name="OLE_LINK10"/>
+    <w:bookmarkStart w:id="87" w:name="OLE_LINK62"/>
     <w:p>
       <w:pPr>
         <w:rPr>
@@ -5499,8 +5530,8 @@
         <w:fldChar w:fldCharType="end"/>
       </w:r>
     </w:p>
-    <w:bookmarkEnd w:id="82"/>
-    <w:bookmarkEnd w:id="83"/>
+    <w:bookmarkEnd w:id="86"/>
+    <w:bookmarkEnd w:id="87"/>
     <w:p>
       <w:pPr>
         <w:rPr>
@@ -6451,8 +6482,8 @@
           <w:szCs w:val="32"/>
         </w:rPr>
       </w:pPr>
-      <w:bookmarkStart w:id="84" w:name="OLE_LINK76"/>
-      <w:bookmarkStart w:id="85" w:name="OLE_LINK77"/>
+      <w:bookmarkStart w:id="88" w:name="OLE_LINK76"/>
+      <w:bookmarkStart w:id="89" w:name="OLE_LINK77"/>
       <w:r>
         <w:rPr>
           <w:rFonts w:ascii="Arial" w:eastAsia="Times New Roman" w:hAnsi="Arial" w:cs="Arial"/>
@@ -6596,8 +6627,8 @@
         <w:t>/swift-ubuntu:5.3-beta</w:t>
       </w:r>
     </w:p>
-    <w:bookmarkEnd w:id="84"/>
-    <w:bookmarkEnd w:id="85"/>
+    <w:bookmarkEnd w:id="88"/>
+    <w:bookmarkEnd w:id="89"/>
     <w:p>
       <w:pPr>
         <w:rPr>
@@ -6715,13 +6746,13 @@
           <w:szCs w:val="32"/>
         </w:rPr>
       </w:pPr>
-      <w:bookmarkStart w:id="86" w:name="OLE_LINK71"/>
-      <w:bookmarkStart w:id="87" w:name="OLE_LINK72"/>
-      <w:bookmarkStart w:id="88" w:name="OLE_LINK84"/>
-      <w:bookmarkStart w:id="89" w:name="OLE_LINK85"/>
-      <w:bookmarkStart w:id="90" w:name="OLE_LINK86"/>
-      <w:bookmarkStart w:id="91" w:name="OLE_LINK87"/>
-      <w:bookmarkStart w:id="92" w:name="OLE_LINK88"/>
+      <w:bookmarkStart w:id="90" w:name="OLE_LINK71"/>
+      <w:bookmarkStart w:id="91" w:name="OLE_LINK72"/>
+      <w:bookmarkStart w:id="92" w:name="OLE_LINK84"/>
+      <w:bookmarkStart w:id="93" w:name="OLE_LINK85"/>
+      <w:bookmarkStart w:id="94" w:name="OLE_LINK86"/>
+      <w:bookmarkStart w:id="95" w:name="OLE_LINK87"/>
+      <w:bookmarkStart w:id="96" w:name="OLE_LINK88"/>
       <w:r>
         <w:rPr>
           <w:rFonts w:ascii="Arial" w:eastAsia="Times New Roman" w:hAnsi="Arial" w:cs="Arial"/>
@@ -6775,8 +6806,8 @@
         <w:t xml:space="preserve"> .</w:t>
       </w:r>
     </w:p>
-    <w:bookmarkEnd w:id="86"/>
-    <w:bookmarkEnd w:id="87"/>
+    <w:bookmarkEnd w:id="90"/>
+    <w:bookmarkEnd w:id="91"/>
     <w:p>
       <w:pPr>
         <w:rPr>
@@ -7140,24 +7171,24 @@
         <w:t>5.3-beta</w:t>
       </w:r>
     </w:p>
-    <w:bookmarkEnd w:id="88"/>
-    <w:bookmarkEnd w:id="89"/>
-    <w:p>
-      <w:pPr>
-        <w:rPr>
-          <w:rFonts w:ascii="Arial" w:eastAsia="Times New Roman" w:hAnsi="Arial" w:cs="Arial"/>
-          <w:bCs/>
-          <w:color w:val="04003F"/>
-          <w:spacing w:val="-8"/>
-          <w:kern w:val="36"/>
-          <w:sz w:val="32"/>
-          <w:szCs w:val="32"/>
-        </w:rPr>
-      </w:pPr>
-    </w:p>
-    <w:bookmarkEnd w:id="90"/>
-    <w:bookmarkEnd w:id="91"/>
     <w:bookmarkEnd w:id="92"/>
+    <w:bookmarkEnd w:id="93"/>
+    <w:p>
+      <w:pPr>
+        <w:rPr>
+          <w:rFonts w:ascii="Arial" w:eastAsia="Times New Roman" w:hAnsi="Arial" w:cs="Arial"/>
+          <w:bCs/>
+          <w:color w:val="04003F"/>
+          <w:spacing w:val="-8"/>
+          <w:kern w:val="36"/>
+          <w:sz w:val="32"/>
+          <w:szCs w:val="32"/>
+        </w:rPr>
+      </w:pPr>
+    </w:p>
+    <w:bookmarkEnd w:id="94"/>
+    <w:bookmarkEnd w:id="95"/>
+    <w:bookmarkEnd w:id="96"/>
     <w:p>
       <w:pPr>
         <w:rPr>
@@ -7195,11 +7226,11 @@
           <w:szCs w:val="32"/>
         </w:rPr>
       </w:pPr>
-      <w:bookmarkStart w:id="93" w:name="OLE_LINK78"/>
-      <w:bookmarkStart w:id="94" w:name="OLE_LINK79"/>
-      <w:bookmarkStart w:id="95" w:name="OLE_LINK80"/>
-      <w:bookmarkStart w:id="96" w:name="OLE_LINK81"/>
-      <w:bookmarkStart w:id="97" w:name="OLE_LINK82"/>
+      <w:bookmarkStart w:id="97" w:name="OLE_LINK78"/>
+      <w:bookmarkStart w:id="98" w:name="OLE_LINK79"/>
+      <w:bookmarkStart w:id="99" w:name="OLE_LINK80"/>
+      <w:bookmarkStart w:id="100" w:name="OLE_LINK81"/>
+      <w:bookmarkStart w:id="101" w:name="OLE_LINK82"/>
       <w:r>
         <w:rPr>
           <w:rFonts w:ascii="Arial" w:eastAsia="Times New Roman" w:hAnsi="Arial" w:cs="Arial"/>
@@ -7316,9 +7347,9 @@
         </w:rPr>
         <w:t xml:space="preserve">/:/root/Apps </w:t>
       </w:r>
-      <w:bookmarkEnd w:id="93"/>
-      <w:bookmarkEnd w:id="94"/>
-      <w:bookmarkEnd w:id="95"/>
+      <w:bookmarkEnd w:id="97"/>
+      <w:bookmarkEnd w:id="98"/>
+      <w:bookmarkEnd w:id="99"/>
       <w:proofErr w:type="spellStart"/>
       <w:r>
         <w:rPr>
@@ -7410,23 +7441,21 @@
       <w:proofErr w:type="spellEnd"/>
       <w:proofErr w:type="gramEnd"/>
     </w:p>
-    <w:p>
-      <w:pPr>
-        <w:rPr>
-          <w:rFonts w:ascii="Arial" w:eastAsia="Times New Roman" w:hAnsi="Arial" w:cs="Arial"/>
-          <w:bCs/>
-          <w:color w:val="04003F"/>
-          <w:spacing w:val="-8"/>
-          <w:kern w:val="36"/>
-          <w:sz w:val="32"/>
-          <w:szCs w:val="32"/>
-        </w:rPr>
-      </w:pPr>
-      <w:bookmarkStart w:id="98" w:name="_GoBack"/>
-      <w:bookmarkEnd w:id="96"/>
-      <w:bookmarkEnd w:id="97"/>
-    </w:p>
-    <w:bookmarkEnd w:id="98"/>
+    <w:bookmarkEnd w:id="100"/>
+    <w:bookmarkEnd w:id="101"/>
+    <w:p>
+      <w:pPr>
+        <w:rPr>
+          <w:rFonts w:ascii="Arial" w:eastAsia="Times New Roman" w:hAnsi="Arial" w:cs="Arial"/>
+          <w:bCs/>
+          <w:color w:val="04003F"/>
+          <w:spacing w:val="-8"/>
+          <w:kern w:val="36"/>
+          <w:sz w:val="32"/>
+          <w:szCs w:val="32"/>
+        </w:rPr>
+      </w:pPr>
+    </w:p>
     <w:p>
       <w:pPr>
         <w:rPr>
@@ -7446,12 +7475,12 @@
       <w:pPr>
         <w:pStyle w:val="Heading1"/>
       </w:pPr>
-      <w:bookmarkStart w:id="99" w:name="_Toc49546344"/>
+      <w:bookmarkStart w:id="102" w:name="_Toc49546344"/>
       <w:r>
         <w:lastRenderedPageBreak/>
         <w:t>Debugging a failing “slim” Swift image</w:t>
       </w:r>
-      <w:bookmarkEnd w:id="99"/>
+      <w:bookmarkEnd w:id="102"/>
     </w:p>
     <w:p>
       <w:pPr>
@@ -8033,31 +8062,7 @@
             <w:sz w:val="32"/>
             <w:szCs w:val="32"/>
           </w:rPr>
-          <w:t>https://github.com/apple/sw</w:t>
-        </w:r>
-        <w:r>
-          <w:rPr>
-            <w:rStyle w:val="Hyperlink"/>
-            <w:rFonts w:ascii="Arial" w:eastAsia="Times New Roman" w:hAnsi="Arial" w:cs="Arial"/>
-            <w:bCs/>
-            <w:spacing w:val="-8"/>
-            <w:kern w:val="36"/>
-            <w:sz w:val="32"/>
-            <w:szCs w:val="32"/>
-          </w:rPr>
-          <w:t>i</w:t>
-        </w:r>
-        <w:r>
-          <w:rPr>
-            <w:rStyle w:val="Hyperlink"/>
-            <w:rFonts w:ascii="Arial" w:eastAsia="Times New Roman" w:hAnsi="Arial" w:cs="Arial"/>
-            <w:bCs/>
-            <w:spacing w:val="-8"/>
-            <w:kern w:val="36"/>
-            <w:sz w:val="32"/>
-            <w:szCs w:val="32"/>
-          </w:rPr>
-          <w:t>ft-docker/issues/199</w:t>
+          <w:t>https://github.com/apple/swift-docker/issues/199</w:t>
         </w:r>
       </w:hyperlink>
     </w:p>

</xml_diff>

<commit_message>
Added fileLabel field to files.
</commit_message>
<xml_diff>
--- a/Docs/Procedures.docx
+++ b/Docs/Procedures.docx
@@ -330,7 +330,21 @@
             <w:rStyle w:val="Hyperlink"/>
             <w:noProof/>
           </w:rPr>
-          <w:t>Run local tests</w:t>
+          <w:t>Run local te</w:t>
+        </w:r>
+        <w:r>
+          <w:rPr>
+            <w:rStyle w:val="Hyperlink"/>
+            <w:noProof/>
+          </w:rPr>
+          <w:t>s</w:t>
+        </w:r>
+        <w:r>
+          <w:rPr>
+            <w:rStyle w:val="Hyperlink"/>
+            <w:noProof/>
+          </w:rPr>
+          <w:t>ts</w:t>
         </w:r>
         <w:r>
           <w:rPr>
@@ -4290,7 +4304,7 @@
           <w:sz w:val="28"/>
           <w:szCs w:val="32"/>
         </w:rPr>
-        <w:t>ServerTests.SpecificDatabaseTests_UploadRequestLog</w:t>
+        <w:t>DatabaseTests</w:t>
       </w:r>
       <w:proofErr w:type="spellEnd"/>
     </w:p>
@@ -4758,6 +4772,124 @@
         <w:t xml:space="preserve"> file needs updating.</w:t>
       </w:r>
       <w:bookmarkEnd w:id="81"/>
+    </w:p>
+    <w:p>
+      <w:pPr>
+        <w:rPr>
+          <w:rFonts w:ascii="Arial" w:eastAsia="Times New Roman" w:hAnsi="Arial" w:cs="Arial"/>
+          <w:bCs/>
+          <w:color w:val="04003F"/>
+          <w:spacing w:val="-8"/>
+          <w:kern w:val="36"/>
+          <w:sz w:val="32"/>
+          <w:szCs w:val="32"/>
+        </w:rPr>
+      </w:pPr>
+    </w:p>
+    <w:p>
+      <w:pPr>
+        <w:rPr>
+          <w:rFonts w:ascii="Arial" w:eastAsia="Times New Roman" w:hAnsi="Arial" w:cs="Arial"/>
+          <w:bCs/>
+          <w:color w:val="04003F"/>
+          <w:spacing w:val="-8"/>
+          <w:kern w:val="36"/>
+          <w:sz w:val="32"/>
+          <w:szCs w:val="32"/>
+        </w:rPr>
+      </w:pPr>
+      <w:r>
+        <w:rPr>
+          <w:rFonts w:ascii="Arial" w:eastAsia="Times New Roman" w:hAnsi="Arial" w:cs="Arial"/>
+          <w:bCs/>
+          <w:color w:val="04003F"/>
+          <w:spacing w:val="-8"/>
+          <w:kern w:val="36"/>
+          <w:sz w:val="32"/>
+          <w:szCs w:val="32"/>
+        </w:rPr>
+        <w:t xml:space="preserve">Use: </w:t>
+      </w:r>
+      <w:bookmarkStart w:id="84" w:name="_GoBack"/>
+      <w:proofErr w:type="spellStart"/>
+      <w:proofErr w:type="gramStart"/>
+      <w:r>
+        <w:rPr>
+          <w:rFonts w:ascii="Arial" w:eastAsia="Times New Roman" w:hAnsi="Arial" w:cs="Arial"/>
+          <w:bCs/>
+          <w:color w:val="04003F"/>
+          <w:spacing w:val="-8"/>
+          <w:kern w:val="36"/>
+          <w:sz w:val="32"/>
+          <w:szCs w:val="32"/>
+        </w:rPr>
+        <w:t>multitail</w:t>
+      </w:r>
+      <w:proofErr w:type="spellEnd"/>
+      <w:r>
+        <w:rPr>
+          <w:rFonts w:ascii="Arial" w:eastAsia="Times New Roman" w:hAnsi="Arial" w:cs="Arial"/>
+          <w:bCs/>
+          <w:color w:val="04003F"/>
+          <w:spacing w:val="-8"/>
+          <w:kern w:val="36"/>
+          <w:sz w:val="32"/>
+          <w:szCs w:val="32"/>
+        </w:rPr>
+        <w:t xml:space="preserve">  -</w:t>
+      </w:r>
+      <w:proofErr w:type="gramEnd"/>
+      <w:r>
+        <w:rPr>
+          <w:rFonts w:ascii="Arial" w:eastAsia="Times New Roman" w:hAnsi="Arial" w:cs="Arial"/>
+          <w:bCs/>
+          <w:color w:val="04003F"/>
+          <w:spacing w:val="-8"/>
+          <w:kern w:val="36"/>
+          <w:sz w:val="32"/>
+          <w:szCs w:val="32"/>
+        </w:rPr>
+        <w:t>Q 1 '.testing/*'</w:t>
+      </w:r>
+      <w:bookmarkEnd w:id="84"/>
+    </w:p>
+    <w:p>
+      <w:pPr>
+        <w:rPr>
+          <w:rFonts w:ascii="Arial" w:eastAsia="Times New Roman" w:hAnsi="Arial" w:cs="Arial"/>
+          <w:bCs/>
+          <w:color w:val="04003F"/>
+          <w:spacing w:val="-8"/>
+          <w:kern w:val="36"/>
+          <w:sz w:val="32"/>
+          <w:szCs w:val="32"/>
+        </w:rPr>
+      </w:pPr>
+    </w:p>
+    <w:p>
+      <w:pPr>
+        <w:rPr>
+          <w:rFonts w:ascii="Arial" w:eastAsia="Times New Roman" w:hAnsi="Arial" w:cs="Arial"/>
+          <w:bCs/>
+          <w:color w:val="04003F"/>
+          <w:spacing w:val="-8"/>
+          <w:kern w:val="36"/>
+          <w:sz w:val="32"/>
+          <w:szCs w:val="32"/>
+        </w:rPr>
+      </w:pPr>
+      <w:r>
+        <w:rPr>
+          <w:rFonts w:ascii="Arial" w:eastAsia="Times New Roman" w:hAnsi="Arial" w:cs="Arial"/>
+          <w:bCs/>
+          <w:color w:val="04003F"/>
+          <w:spacing w:val="-8"/>
+          <w:kern w:val="36"/>
+          <w:sz w:val="32"/>
+          <w:szCs w:val="32"/>
+        </w:rPr>
+        <w:t>To tail the logs</w:t>
+      </w:r>
     </w:p>
     <w:p>
       <w:pPr>
@@ -4889,7 +5021,6 @@
           <w:szCs w:val="21"/>
         </w:rPr>
       </w:pPr>
-      <w:bookmarkStart w:id="84" w:name="_GoBack"/>
       <w:r>
         <w:rPr>
           <w:rFonts w:ascii="Consolas" w:eastAsia="Times New Roman" w:hAnsi="Consolas" w:cs="Consolas"/>
@@ -4933,7 +5064,6 @@
         <w:t>80</w:t>
       </w:r>
     </w:p>
-    <w:bookmarkEnd w:id="84"/>
     <w:p>
       <w:pPr>
         <w:rPr>
@@ -8910,7 +9040,6 @@
   <w:style w:type="character" w:default="1" w:styleId="DefaultParagraphFont">
     <w:name w:val="Default Paragraph Font"/>
     <w:uiPriority w:val="1"/>
-    <w:semiHidden/>
     <w:unhideWhenUsed/>
   </w:style>
   <w:style w:type="table" w:default="1" w:styleId="TableNormal">

</xml_diff>

<commit_message>
Fixing https://github.com/SyncServerII/ServerMain/issues/9 and https://github.com/SyncServerII/ServerMain/issues/8
</commit_message>
<xml_diff>
--- a/Docs/Procedures.docx
+++ b/Docs/Procedures.docx
@@ -661,33 +661,7 @@
           <w:sz w:val="28"/>
           <w:szCs w:val="54"/>
         </w:rPr>
-        <w:t xml:space="preserve">NOTE: This procedure assumes that </w:t>
-      </w:r>
-      <w:proofErr w:type="spellStart"/>
-      <w:r>
-        <w:rPr>
-          <w:rFonts w:ascii="Arial" w:eastAsia="Times New Roman" w:hAnsi="Arial" w:cs="Arial"/>
-          <w:bCs/>
-          <w:color w:val="04003F"/>
-          <w:spacing w:val="-8"/>
-          <w:kern w:val="36"/>
-          <w:sz w:val="28"/>
-          <w:szCs w:val="54"/>
-        </w:rPr>
-        <w:t>mySQL</w:t>
-      </w:r>
-      <w:proofErr w:type="spellEnd"/>
-      <w:r>
-        <w:rPr>
-          <w:rFonts w:ascii="Arial" w:eastAsia="Times New Roman" w:hAnsi="Arial" w:cs="Arial"/>
-          <w:bCs/>
-          <w:color w:val="04003F"/>
-          <w:spacing w:val="-8"/>
-          <w:kern w:val="36"/>
-          <w:sz w:val="28"/>
-          <w:szCs w:val="54"/>
-        </w:rPr>
-        <w:t xml:space="preserve"> is running locally.</w:t>
+        <w:t>NOTE: This procedure assumes that mySQL is running locally.</w:t>
       </w:r>
       <w:r>
         <w:rPr>
@@ -1054,48 +1028,8 @@
           <w:sz w:val="32"/>
           <w:szCs w:val="32"/>
         </w:rPr>
-        <w:t>Desktop/Apps/</w:t>
-      </w:r>
-      <w:proofErr w:type="spellStart"/>
-      <w:r>
-        <w:rPr>
-          <w:rFonts w:ascii="Arial" w:eastAsia="Times New Roman" w:hAnsi="Arial" w:cs="Arial"/>
-          <w:bCs/>
-          <w:color w:val="04003F"/>
-          <w:spacing w:val="-8"/>
-          <w:kern w:val="36"/>
-          <w:sz w:val="32"/>
-          <w:szCs w:val="32"/>
-        </w:rPr>
-        <w:t>SyncServerII</w:t>
-      </w:r>
-      <w:proofErr w:type="spellEnd"/>
-      <w:r>
-        <w:rPr>
-          <w:rFonts w:ascii="Arial" w:eastAsia="Times New Roman" w:hAnsi="Arial" w:cs="Arial"/>
-          <w:bCs/>
-          <w:color w:val="04003F"/>
-          <w:spacing w:val="-8"/>
-          <w:kern w:val="36"/>
-          <w:sz w:val="32"/>
-          <w:szCs w:val="32"/>
-        </w:rPr>
-        <w:t>/</w:t>
-      </w:r>
-      <w:proofErr w:type="spellStart"/>
-      <w:r>
-        <w:rPr>
-          <w:rFonts w:ascii="Arial" w:eastAsia="Times New Roman" w:hAnsi="Arial" w:cs="Arial"/>
-          <w:bCs/>
-          <w:color w:val="04003F"/>
-          <w:spacing w:val="-8"/>
-          <w:kern w:val="36"/>
-          <w:sz w:val="32"/>
-          <w:szCs w:val="32"/>
-        </w:rPr>
-        <w:t>SyncServerII</w:t>
-      </w:r>
-      <w:proofErr w:type="spellEnd"/>
+        <w:t>Desktop/Apps/SyncServerII/SyncServerII</w:t>
+      </w:r>
     </w:p>
     <w:p>
       <w:pPr>
@@ -1132,59 +1066,7 @@
           <w:sz w:val="32"/>
           <w:szCs w:val="32"/>
         </w:rPr>
-        <w:t>cd ~/Desktop/</w:t>
-      </w:r>
-      <w:proofErr w:type="spellStart"/>
-      <w:r>
-        <w:rPr>
-          <w:rFonts w:ascii="Arial" w:eastAsia="Times New Roman" w:hAnsi="Arial" w:cs="Arial"/>
-          <w:bCs/>
-          <w:color w:val="04003F"/>
-          <w:spacing w:val="-8"/>
-          <w:kern w:val="36"/>
-          <w:sz w:val="32"/>
-          <w:szCs w:val="32"/>
-        </w:rPr>
-        <w:t>NewSyncServer</w:t>
-      </w:r>
-      <w:proofErr w:type="spellEnd"/>
-      <w:r>
-        <w:rPr>
-          <w:rFonts w:ascii="Arial" w:eastAsia="Times New Roman" w:hAnsi="Arial" w:cs="Arial"/>
-          <w:bCs/>
-          <w:color w:val="04003F"/>
-          <w:spacing w:val="-8"/>
-          <w:kern w:val="36"/>
-          <w:sz w:val="32"/>
-          <w:szCs w:val="32"/>
-        </w:rPr>
-        <w:t>/</w:t>
-      </w:r>
-      <w:proofErr w:type="spellStart"/>
-      <w:r>
-        <w:rPr>
-          <w:rFonts w:ascii="Arial" w:eastAsia="Times New Roman" w:hAnsi="Arial" w:cs="Arial"/>
-          <w:bCs/>
-          <w:color w:val="04003F"/>
-          <w:spacing w:val="-8"/>
-          <w:kern w:val="36"/>
-          <w:sz w:val="32"/>
-          <w:szCs w:val="32"/>
-        </w:rPr>
-        <w:t>ServerMain</w:t>
-      </w:r>
-      <w:proofErr w:type="spellEnd"/>
-      <w:r>
-        <w:rPr>
-          <w:rFonts w:ascii="Arial" w:eastAsia="Times New Roman" w:hAnsi="Arial" w:cs="Arial"/>
-          <w:bCs/>
-          <w:color w:val="04003F"/>
-          <w:spacing w:val="-8"/>
-          <w:kern w:val="36"/>
-          <w:sz w:val="32"/>
-          <w:szCs w:val="32"/>
-        </w:rPr>
-        <w:t>/</w:t>
+        <w:t>cd ~/Desktop/NewSyncServer/ServerMain/</w:t>
       </w:r>
       <w:r>
         <w:rPr>
@@ -1390,50 +1272,10 @@
           <w:sz w:val="32"/>
           <w:szCs w:val="32"/>
         </w:rPr>
-        <w:t>./devops/runLocally.sh ~/Desktop/</w:t>
-      </w:r>
-      <w:proofErr w:type="spellStart"/>
-      <w:r>
-        <w:rPr>
-          <w:rFonts w:ascii="Arial" w:eastAsia="Times New Roman" w:hAnsi="Arial" w:cs="Arial"/>
-          <w:bCs/>
-          <w:color w:val="04003F"/>
-          <w:spacing w:val="-8"/>
-          <w:kern w:val="36"/>
-          <w:sz w:val="32"/>
-          <w:szCs w:val="32"/>
-        </w:rPr>
-        <w:t>NewSyncServer</w:t>
-      </w:r>
-      <w:proofErr w:type="spellEnd"/>
-      <w:r>
-        <w:rPr>
-          <w:rFonts w:ascii="Arial" w:eastAsia="Times New Roman" w:hAnsi="Arial" w:cs="Arial"/>
-          <w:bCs/>
-          <w:color w:val="04003F"/>
-          <w:spacing w:val="-8"/>
-          <w:kern w:val="36"/>
-          <w:sz w:val="32"/>
-          <w:szCs w:val="32"/>
-        </w:rPr>
-        <w:t>/Private/Server/</w:t>
-      </w:r>
-      <w:proofErr w:type="spellStart"/>
-      <w:r>
-        <w:rPr>
-          <w:rFonts w:ascii="Arial" w:eastAsia="Times New Roman" w:hAnsi="Arial" w:cs="Arial"/>
-          <w:bCs/>
-          <w:color w:val="04003F"/>
-          <w:spacing w:val="-8"/>
-          <w:kern w:val="36"/>
-          <w:sz w:val="32"/>
-          <w:szCs w:val="32"/>
-        </w:rPr>
-        <w:t>ServerTests.json</w:t>
+        <w:t>./devops/runLocally.sh ~/Desktop/NewSyncServer/Private/Server/ServerTests.json</w:t>
       </w:r>
       <w:bookmarkEnd w:id="21"/>
       <w:bookmarkEnd w:id="22"/>
-      <w:proofErr w:type="spellEnd"/>
       <w:r>
         <w:rPr>
           <w:rFonts w:ascii="Arial" w:eastAsia="Times New Roman" w:hAnsi="Arial" w:cs="Arial"/>
@@ -1749,7 +1591,6 @@
         </w:rPr>
         <w:t>Desktop/Apps/</w:t>
       </w:r>
-      <w:proofErr w:type="spellStart"/>
       <w:r>
         <w:rPr>
           <w:rFonts w:ascii="Arial" w:eastAsia="Times New Roman" w:hAnsi="Arial" w:cs="Arial"/>
@@ -1774,7 +1615,6 @@
         </w:rPr>
         <w:t>n</w:t>
       </w:r>
-      <w:proofErr w:type="spellEnd"/>
     </w:p>
     <w:p>
       <w:pPr>
@@ -2412,50 +2252,37 @@
     </w:p>
     <w:p>
       <w:r>
-        <w:t>docker run --</w:t>
-      </w:r>
-      <w:proofErr w:type="spellStart"/>
-      <w:r>
-        <w:t>rm</w:t>
-      </w:r>
-      <w:proofErr w:type="spellEnd"/>
-      <w:r>
-        <w:t xml:space="preserve"> -</w:t>
-      </w:r>
-      <w:proofErr w:type="spellStart"/>
-      <w:r>
-        <w:t>i</w:t>
-      </w:r>
-      <w:proofErr w:type="spellEnd"/>
-      <w:r>
-        <w:t xml:space="preserve"> -t -v /Users/</w:t>
-      </w:r>
-      <w:proofErr w:type="spellStart"/>
-      <w:r>
-        <w:t>chris</w:t>
-      </w:r>
-      <w:proofErr w:type="spellEnd"/>
-      <w:r>
-        <w:t>/Desktop/</w:t>
-      </w:r>
-      <w:proofErr w:type="spellStart"/>
+        <w:t>docker run --rm -i -t -v /Users/chris/Desktop/</w:t>
+      </w:r>
       <w:r>
         <w:t>NewSyncServer</w:t>
       </w:r>
-      <w:proofErr w:type="spellEnd"/>
-      <w:r>
-        <w:t xml:space="preserve">/:/root/Apps </w:t>
-      </w:r>
-      <w:proofErr w:type="spellStart"/>
-      <w:r>
-        <w:t>crspybits</w:t>
-      </w:r>
-      <w:proofErr w:type="spellEnd"/>
-      <w:r>
-        <w:t>/swift-ubuntu:5.</w:t>
+      <w:r>
+        <w:t>/:/root/Apps crspybits/swift-ubuntu:5.</w:t>
       </w:r>
       <w:r>
         <w:t>2.3</w:t>
+      </w:r>
+    </w:p>
+    <w:p/>
+    <w:p>
+      <w:r>
+        <w:t>or</w:t>
+      </w:r>
+    </w:p>
+    <w:p/>
+    <w:p>
+      <w:r>
+        <w:t>docker run --rm -i -t -v /Users/chris/Desktop/</w:t>
+      </w:r>
+      <w:r>
+        <w:t>NewSyncServer</w:t>
+      </w:r>
+      <w:r>
+        <w:t>/:/root/Apps crspybits/swift-ubuntu:5</w:t>
+      </w:r>
+      <w:r>
+        <w:t>.3-beta</w:t>
       </w:r>
     </w:p>
     <w:p>
@@ -2575,22 +2402,8 @@
           <w:sz w:val="28"/>
           <w:szCs w:val="54"/>
         </w:rPr>
-        <w:t>cd root/Apps/</w:t>
-      </w:r>
-      <w:proofErr w:type="spellStart"/>
-      <w:r>
-        <w:rPr>
-          <w:rFonts w:ascii="Courier" w:eastAsia="Times New Roman" w:hAnsi="Courier" w:cs="Arial"/>
-          <w:bCs/>
-          <w:color w:val="04003F"/>
-          <w:spacing w:val="-8"/>
-          <w:kern w:val="36"/>
-          <w:sz w:val="28"/>
-          <w:szCs w:val="54"/>
-        </w:rPr>
-        <w:t>ServerMain</w:t>
-      </w:r>
-      <w:proofErr w:type="spellEnd"/>
+        <w:t>cd root/Apps/ServerMain</w:t>
+      </w:r>
     </w:p>
     <w:bookmarkEnd w:id="39"/>
     <w:bookmarkEnd w:id="40"/>
@@ -2793,7 +2606,6 @@
         </w:rPr>
         <w:t>that’s not what helped in my most recent go-around with this (5/30/20). Rather, after floundering for several hours, I updated from Swift 5.0.1 in my Docker build container (</w:t>
       </w:r>
-      <w:proofErr w:type="spellStart"/>
       <w:r>
         <w:rPr>
           <w:rFonts w:ascii="Arial" w:eastAsia="Times New Roman" w:hAnsi="Arial" w:cs="Arial"/>
@@ -2804,46 +2616,7 @@
           <w:sz w:val="28"/>
           <w:szCs w:val="54"/>
         </w:rPr>
-        <w:t>devops</w:t>
-      </w:r>
-      <w:proofErr w:type="spellEnd"/>
-      <w:r>
-        <w:rPr>
-          <w:rFonts w:ascii="Arial" w:eastAsia="Times New Roman" w:hAnsi="Arial" w:cs="Arial"/>
-          <w:bCs/>
-          <w:color w:val="04003F"/>
-          <w:spacing w:val="-8"/>
-          <w:kern w:val="36"/>
-          <w:sz w:val="28"/>
-          <w:szCs w:val="54"/>
-        </w:rPr>
-        <w:t xml:space="preserve">/Docker/Building) to Swift 5.2.3 and now </w:t>
-      </w:r>
-      <w:proofErr w:type="gramStart"/>
-      <w:r>
-        <w:rPr>
-          <w:rFonts w:ascii="Arial" w:eastAsia="Times New Roman" w:hAnsi="Arial" w:cs="Arial"/>
-          <w:bCs/>
-          <w:color w:val="04003F"/>
-          <w:spacing w:val="-8"/>
-          <w:kern w:val="36"/>
-          <w:sz w:val="28"/>
-          <w:szCs w:val="54"/>
-        </w:rPr>
-        <w:t>my</w:t>
-      </w:r>
-      <w:proofErr w:type="gramEnd"/>
-      <w:r>
-        <w:rPr>
-          <w:rFonts w:ascii="Arial" w:eastAsia="Times New Roman" w:hAnsi="Arial" w:cs="Arial"/>
-          <w:bCs/>
-          <w:color w:val="04003F"/>
-          <w:spacing w:val="-8"/>
-          <w:kern w:val="36"/>
-          <w:sz w:val="28"/>
-          <w:szCs w:val="54"/>
-        </w:rPr>
-        <w:t xml:space="preserve"> </w:t>
+        <w:t xml:space="preserve">devops/Docker/Building) to Swift 5.2.3 and now my </w:t>
       </w:r>
     </w:p>
     <w:p>
@@ -3053,6 +2826,7 @@
         </w:rPr>
       </w:pPr>
       <w:r>
+        <w:lastRenderedPageBreak/>
         <w:br w:type="page"/>
       </w:r>
     </w:p>
@@ -3228,8 +3002,6 @@
         </w:rPr>
         <w:t>From the MacOS Terminal (not from within the Docker Terminal), b</w:t>
       </w:r>
-      <w:bookmarkStart w:id="48" w:name="_GoBack"/>
-      <w:bookmarkEnd w:id="48"/>
       <w:r>
         <w:rPr>
           <w:rFonts w:ascii="Arial" w:hAnsi="Arial" w:cs="Arial"/>
@@ -3263,7 +3035,6 @@
         </w:rPr>
         <w:t xml:space="preserve">image </w:t>
       </w:r>
-      <w:proofErr w:type="spellStart"/>
       <w:r>
         <w:rPr>
           <w:rFonts w:ascii="Courier" w:hAnsi="Courier" w:cs="Arial"/>
@@ -3308,7 +3079,6 @@
         </w:rPr>
         <w:t>latest</w:t>
       </w:r>
-      <w:proofErr w:type="spellEnd"/>
       <w:r>
         <w:rPr>
           <w:rFonts w:ascii="Arial" w:hAnsi="Arial" w:cs="Arial"/>
@@ -3341,15 +3111,15 @@
           <w:szCs w:val="36"/>
         </w:rPr>
       </w:pPr>
-      <w:bookmarkStart w:id="49" w:name="OLE_LINK44"/>
-      <w:bookmarkStart w:id="50" w:name="OLE_LINK45"/>
-      <w:bookmarkStart w:id="51" w:name="OLE_LINK46"/>
-      <w:bookmarkStart w:id="52" w:name="OLE_LINK47"/>
-      <w:bookmarkStart w:id="53" w:name="OLE_LINK53"/>
-      <w:bookmarkStart w:id="54" w:name="OLE_LINK64"/>
-      <w:bookmarkStart w:id="55" w:name="OLE_LINK65"/>
-      <w:bookmarkStart w:id="56" w:name="OLE_LINK66"/>
-      <w:bookmarkStart w:id="57" w:name="OLE_LINK75"/>
+      <w:bookmarkStart w:id="48" w:name="OLE_LINK44"/>
+      <w:bookmarkStart w:id="49" w:name="OLE_LINK45"/>
+      <w:bookmarkStart w:id="50" w:name="OLE_LINK46"/>
+      <w:bookmarkStart w:id="51" w:name="OLE_LINK47"/>
+      <w:bookmarkStart w:id="52" w:name="OLE_LINK53"/>
+      <w:bookmarkStart w:id="53" w:name="OLE_LINK64"/>
+      <w:bookmarkStart w:id="54" w:name="OLE_LINK65"/>
+      <w:bookmarkStart w:id="55" w:name="OLE_LINK66"/>
+      <w:bookmarkStart w:id="56" w:name="OLE_LINK75"/>
       <w:r>
         <w:rPr>
           <w:rFonts w:ascii="Courier" w:eastAsia="Times New Roman" w:hAnsi="Courier" w:cs="Arial"/>
@@ -3373,6 +3143,7 @@
         <w:t>devops/buildlatest.sh</w:t>
       </w:r>
     </w:p>
+    <w:bookmarkEnd w:id="48"/>
     <w:bookmarkEnd w:id="49"/>
     <w:bookmarkEnd w:id="50"/>
     <w:bookmarkEnd w:id="51"/>
@@ -3381,7 +3152,6 @@
     <w:bookmarkEnd w:id="54"/>
     <w:bookmarkEnd w:id="55"/>
     <w:bookmarkEnd w:id="56"/>
-    <w:bookmarkEnd w:id="57"/>
     <w:p>
       <w:pPr>
         <w:rPr>
@@ -3430,21 +3200,21 @@
           <w:szCs w:val="36"/>
         </w:rPr>
       </w:pPr>
-      <w:bookmarkStart w:id="58" w:name="OLE_LINK73"/>
-      <w:bookmarkStart w:id="59" w:name="OLE_LINK74"/>
-      <w:bookmarkStart w:id="60" w:name="OLE_LINK67"/>
-      <w:bookmarkStart w:id="61" w:name="OLE_LINK68"/>
-      <w:bookmarkStart w:id="62" w:name="OLE_LINK83"/>
-      <w:bookmarkStart w:id="63" w:name="OLE_LINK41"/>
-      <w:bookmarkStart w:id="64" w:name="OLE_LINK42"/>
-      <w:bookmarkStart w:id="65" w:name="OLE_LINK43"/>
-      <w:bookmarkStart w:id="66" w:name="OLE_LINK48"/>
-      <w:bookmarkStart w:id="67" w:name="OLE_LINK49"/>
-      <w:bookmarkStart w:id="68" w:name="OLE_LINK50"/>
-      <w:bookmarkStart w:id="69" w:name="OLE_LINK51"/>
-      <w:bookmarkStart w:id="70" w:name="OLE_LINK52"/>
-      <w:bookmarkStart w:id="71" w:name="OLE_LINK58"/>
-      <w:bookmarkStart w:id="72" w:name="OLE_LINK59"/>
+      <w:bookmarkStart w:id="57" w:name="OLE_LINK73"/>
+      <w:bookmarkStart w:id="58" w:name="OLE_LINK74"/>
+      <w:bookmarkStart w:id="59" w:name="OLE_LINK67"/>
+      <w:bookmarkStart w:id="60" w:name="OLE_LINK68"/>
+      <w:bookmarkStart w:id="61" w:name="OLE_LINK83"/>
+      <w:bookmarkStart w:id="62" w:name="OLE_LINK41"/>
+      <w:bookmarkStart w:id="63" w:name="OLE_LINK42"/>
+      <w:bookmarkStart w:id="64" w:name="OLE_LINK43"/>
+      <w:bookmarkStart w:id="65" w:name="OLE_LINK48"/>
+      <w:bookmarkStart w:id="66" w:name="OLE_LINK49"/>
+      <w:bookmarkStart w:id="67" w:name="OLE_LINK50"/>
+      <w:bookmarkStart w:id="68" w:name="OLE_LINK51"/>
+      <w:bookmarkStart w:id="69" w:name="OLE_LINK52"/>
+      <w:bookmarkStart w:id="70" w:name="OLE_LINK58"/>
+      <w:bookmarkStart w:id="71" w:name="OLE_LINK59"/>
       <w:r>
         <w:rPr>
           <w:rFonts w:ascii="Courier" w:hAnsi="Courier" w:cs="Menlo"/>
@@ -3454,10 +3224,10 @@
         </w:rPr>
         <w:t xml:space="preserve">./devops/runLocally.sh </w:t>
       </w:r>
-      <w:bookmarkStart w:id="73" w:name="OLE_LINK56"/>
-      <w:bookmarkStart w:id="74" w:name="OLE_LINK57"/>
+      <w:bookmarkStart w:id="72" w:name="OLE_LINK56"/>
+      <w:bookmarkStart w:id="73" w:name="OLE_LINK57"/>
+      <w:bookmarkEnd w:id="57"/>
       <w:bookmarkEnd w:id="58"/>
-      <w:bookmarkEnd w:id="59"/>
       <w:r>
         <w:rPr>
           <w:rFonts w:ascii="Courier" w:hAnsi="Courier" w:cs="Menlo"/>
@@ -3465,9 +3235,44 @@
           <w:sz w:val="32"/>
           <w:szCs w:val="36"/>
         </w:rPr>
-        <w:t>~/Desktop/</w:t>
-      </w:r>
-      <w:proofErr w:type="spellStart"/>
+        <w:t>~/Desktop/NewSyncServer/Private/Server/</w:t>
+      </w:r>
+      <w:bookmarkStart w:id="74" w:name="OLE_LINK92"/>
+      <w:bookmarkStart w:id="75" w:name="OLE_LINK93"/>
+      <w:bookmarkStart w:id="76" w:name="OLE_LINK94"/>
+      <w:r>
+        <w:rPr>
+          <w:rFonts w:ascii="Courier" w:hAnsi="Courier" w:cs="Menlo"/>
+          <w:bCs/>
+          <w:color w:val="000000"/>
+          <w:sz w:val="32"/>
+          <w:szCs w:val="36"/>
+        </w:rPr>
+        <w:t>ServerTests</w:t>
+      </w:r>
+      <w:r>
+        <w:rPr>
+          <w:rFonts w:ascii="Courier" w:hAnsi="Courier" w:cs="Menlo"/>
+          <w:bCs/>
+          <w:color w:val="000000"/>
+          <w:sz w:val="32"/>
+          <w:szCs w:val="36"/>
+        </w:rPr>
+        <w:t>-local</w:t>
+      </w:r>
+      <w:r>
+        <w:rPr>
+          <w:rFonts w:ascii="Courier" w:hAnsi="Courier" w:cs="Menlo"/>
+          <w:bCs/>
+          <w:color w:val="000000"/>
+          <w:sz w:val="32"/>
+          <w:szCs w:val="36"/>
+        </w:rPr>
+        <w:t>.json</w:t>
+      </w:r>
+      <w:bookmarkEnd w:id="74"/>
+      <w:bookmarkEnd w:id="75"/>
+      <w:bookmarkEnd w:id="76"/>
       <w:r>
         <w:rPr>
           <w:rFonts w:ascii="Courier" w:hAnsi="Courier" w:cs="Menlo"/>
@@ -3475,9 +3280,10 @@
           <w:sz w:val="32"/>
           <w:szCs w:val="36"/>
         </w:rPr>
-        <w:t>NewSyncServer</w:t>
-      </w:r>
-      <w:proofErr w:type="spellEnd"/>
+        <w:t xml:space="preserve"> </w:t>
+      </w:r>
+      <w:bookmarkEnd w:id="72"/>
+      <w:bookmarkEnd w:id="73"/>
       <w:r>
         <w:rPr>
           <w:rFonts w:ascii="Courier" w:hAnsi="Courier" w:cs="Menlo"/>
@@ -3485,362 +3291,251 @@
           <w:sz w:val="32"/>
           <w:szCs w:val="36"/>
         </w:rPr>
-        <w:t>/Private/Server/</w:t>
-      </w:r>
-      <w:bookmarkStart w:id="75" w:name="OLE_LINK92"/>
-      <w:bookmarkStart w:id="76" w:name="OLE_LINK93"/>
-      <w:bookmarkStart w:id="77" w:name="OLE_LINK94"/>
-      <w:proofErr w:type="spellStart"/>
-      <w:r>
-        <w:rPr>
-          <w:rFonts w:ascii="Courier" w:hAnsi="Courier" w:cs="Menlo"/>
-          <w:bCs/>
-          <w:color w:val="000000"/>
-          <w:sz w:val="32"/>
-          <w:szCs w:val="36"/>
-        </w:rPr>
-        <w:t>ServerTests</w:t>
-      </w:r>
-      <w:r>
-        <w:rPr>
-          <w:rFonts w:ascii="Courier" w:hAnsi="Courier" w:cs="Menlo"/>
-          <w:bCs/>
-          <w:color w:val="000000"/>
-          <w:sz w:val="32"/>
-          <w:szCs w:val="36"/>
-        </w:rPr>
-        <w:t>-local</w:t>
-      </w:r>
-      <w:r>
-        <w:rPr>
-          <w:rFonts w:ascii="Courier" w:hAnsi="Courier" w:cs="Menlo"/>
-          <w:bCs/>
-          <w:color w:val="000000"/>
-          <w:sz w:val="32"/>
-          <w:szCs w:val="36"/>
-        </w:rPr>
-        <w:t>.json</w:t>
-      </w:r>
-      <w:bookmarkEnd w:id="75"/>
-      <w:bookmarkEnd w:id="76"/>
-      <w:bookmarkEnd w:id="77"/>
-      <w:proofErr w:type="spellEnd"/>
-      <w:r>
+        <w:t>latest</w:t>
+      </w:r>
+    </w:p>
+    <w:bookmarkEnd w:id="59"/>
+    <w:bookmarkEnd w:id="60"/>
+    <w:bookmarkEnd w:id="61"/>
+    <w:p>
+      <w:pPr>
         <w:rPr>
           <w:rFonts w:ascii="Courier" w:hAnsi="Courier" w:cs="Menlo"/>
           <w:color w:val="000000"/>
           <w:sz w:val="32"/>
           <w:szCs w:val="36"/>
         </w:rPr>
-        <w:t xml:space="preserve"> </w:t>
-      </w:r>
-      <w:bookmarkEnd w:id="73"/>
-      <w:bookmarkEnd w:id="74"/>
+      </w:pPr>
+    </w:p>
+    <w:p>
+      <w:pPr>
+        <w:rPr>
+          <w:rFonts w:ascii="Arial" w:eastAsia="Times New Roman" w:hAnsi="Arial" w:cs="Arial"/>
+          <w:bCs/>
+          <w:color w:val="04003F"/>
+          <w:spacing w:val="-8"/>
+          <w:kern w:val="36"/>
+          <w:sz w:val="28"/>
+          <w:szCs w:val="28"/>
+        </w:rPr>
+      </w:pPr>
+      <w:r>
+        <w:rPr>
+          <w:rFonts w:ascii="Arial" w:eastAsia="Times New Roman" w:hAnsi="Arial" w:cs="Arial"/>
+          <w:bCs/>
+          <w:color w:val="04003F"/>
+          <w:spacing w:val="-8"/>
+          <w:kern w:val="36"/>
+          <w:sz w:val="28"/>
+          <w:szCs w:val="28"/>
+        </w:rPr>
+        <w:t xml:space="preserve">Note that using </w:t>
+      </w:r>
       <w:r>
         <w:rPr>
           <w:rFonts w:ascii="Courier" w:hAnsi="Courier" w:cs="Menlo"/>
+          <w:bCs/>
           <w:color w:val="000000"/>
           <w:sz w:val="32"/>
           <w:szCs w:val="36"/>
         </w:rPr>
-        <w:t>latest</w:t>
-      </w:r>
-    </w:p>
-    <w:bookmarkEnd w:id="60"/>
-    <w:bookmarkEnd w:id="61"/>
+        <w:t>ServerTests</w:t>
+      </w:r>
+      <w:r>
+        <w:rPr>
+          <w:rFonts w:ascii="Courier" w:hAnsi="Courier" w:cs="Menlo"/>
+          <w:bCs/>
+          <w:color w:val="000000"/>
+          <w:sz w:val="32"/>
+          <w:szCs w:val="36"/>
+        </w:rPr>
+        <w:t>-local</w:t>
+      </w:r>
+      <w:r>
+        <w:rPr>
+          <w:rFonts w:ascii="Courier" w:hAnsi="Courier" w:cs="Menlo"/>
+          <w:bCs/>
+          <w:color w:val="000000"/>
+          <w:sz w:val="32"/>
+          <w:szCs w:val="36"/>
+        </w:rPr>
+        <w:t>.json</w:t>
+      </w:r>
+      <w:r>
+        <w:rPr>
+          <w:rFonts w:ascii="Arial" w:eastAsia="Times New Roman" w:hAnsi="Arial" w:cs="Arial"/>
+          <w:bCs/>
+          <w:color w:val="04003F"/>
+          <w:spacing w:val="-8"/>
+          <w:kern w:val="36"/>
+          <w:sz w:val="28"/>
+          <w:szCs w:val="28"/>
+        </w:rPr>
+        <w:t xml:space="preserve">  turns on the periodic uploader, which is not used in server-only tests.</w:t>
+      </w:r>
+    </w:p>
+    <w:p>
+      <w:pPr>
+        <w:rPr>
+          <w:rFonts w:ascii="Arial" w:eastAsia="Times New Roman" w:hAnsi="Arial" w:cs="Arial"/>
+          <w:bCs/>
+          <w:color w:val="04003F"/>
+          <w:spacing w:val="-8"/>
+          <w:kern w:val="36"/>
+          <w:sz w:val="28"/>
+          <w:szCs w:val="28"/>
+        </w:rPr>
+      </w:pPr>
+    </w:p>
+    <w:p>
+      <w:pPr>
+        <w:rPr>
+          <w:rFonts w:ascii="Arial" w:eastAsia="Times New Roman" w:hAnsi="Arial" w:cs="Arial"/>
+          <w:bCs/>
+          <w:color w:val="04003F"/>
+          <w:spacing w:val="-8"/>
+          <w:kern w:val="36"/>
+          <w:sz w:val="28"/>
+          <w:szCs w:val="28"/>
+        </w:rPr>
+      </w:pPr>
+      <w:r>
+        <w:rPr>
+          <w:rFonts w:ascii="Arial" w:eastAsia="Times New Roman" w:hAnsi="Arial" w:cs="Arial"/>
+          <w:bCs/>
+          <w:color w:val="04003F"/>
+          <w:spacing w:val="-8"/>
+          <w:kern w:val="36"/>
+          <w:sz w:val="28"/>
+          <w:szCs w:val="28"/>
+        </w:rPr>
+        <w:t>When this is running</w:t>
+      </w:r>
+      <w:r>
+        <w:rPr>
+          <w:rFonts w:ascii="Arial" w:eastAsia="Times New Roman" w:hAnsi="Arial" w:cs="Arial"/>
+          <w:bCs/>
+          <w:color w:val="04003F"/>
+          <w:spacing w:val="-8"/>
+          <w:kern w:val="36"/>
+          <w:sz w:val="28"/>
+          <w:szCs w:val="28"/>
+        </w:rPr>
+        <w:t xml:space="preserve"> (or if it fails to start)</w:t>
+      </w:r>
+      <w:r>
+        <w:rPr>
+          <w:rFonts w:ascii="Arial" w:eastAsia="Times New Roman" w:hAnsi="Arial" w:cs="Arial"/>
+          <w:bCs/>
+          <w:color w:val="04003F"/>
+          <w:spacing w:val="-8"/>
+          <w:kern w:val="36"/>
+          <w:sz w:val="28"/>
+          <w:szCs w:val="28"/>
+        </w:rPr>
+        <w:t>, you can get the logs from the server run by</w:t>
+      </w:r>
+      <w:r>
+        <w:rPr>
+          <w:rFonts w:ascii="Arial" w:eastAsia="Times New Roman" w:hAnsi="Arial" w:cs="Arial"/>
+          <w:bCs/>
+          <w:color w:val="04003F"/>
+          <w:spacing w:val="-8"/>
+          <w:kern w:val="36"/>
+          <w:sz w:val="28"/>
+          <w:szCs w:val="28"/>
+        </w:rPr>
+        <w:t xml:space="preserve"> opening a Terminal window and doing:</w:t>
+      </w:r>
+    </w:p>
+    <w:p>
+      <w:pPr>
+        <w:rPr>
+          <w:rFonts w:ascii="Arial" w:eastAsia="Times New Roman" w:hAnsi="Arial" w:cs="Arial"/>
+          <w:bCs/>
+          <w:color w:val="04003F"/>
+          <w:spacing w:val="-8"/>
+          <w:kern w:val="36"/>
+          <w:sz w:val="28"/>
+          <w:szCs w:val="28"/>
+        </w:rPr>
+      </w:pPr>
+    </w:p>
+    <w:p>
+      <w:pPr>
+        <w:rPr>
+          <w:rFonts w:ascii="Courier" w:eastAsia="Times New Roman" w:hAnsi="Courier" w:cs="Arial"/>
+          <w:bCs/>
+          <w:color w:val="04003F"/>
+          <w:spacing w:val="-8"/>
+          <w:kern w:val="36"/>
+          <w:sz w:val="28"/>
+          <w:szCs w:val="28"/>
+        </w:rPr>
+      </w:pPr>
+      <w:r>
+        <w:rPr>
+          <w:rFonts w:ascii="Courier" w:eastAsia="Times New Roman" w:hAnsi="Courier" w:cs="Arial"/>
+          <w:bCs/>
+          <w:color w:val="04003F"/>
+          <w:spacing w:val="-8"/>
+          <w:kern w:val="36"/>
+          <w:sz w:val="28"/>
+          <w:szCs w:val="28"/>
+        </w:rPr>
+        <w:t>cd /Users/chris/Desktop/Apps/SyncServer.Run</w:t>
+      </w:r>
+    </w:p>
+    <w:p>
+      <w:pPr>
+        <w:rPr>
+          <w:rFonts w:ascii="Courier" w:eastAsia="Times New Roman" w:hAnsi="Courier" w:cs="Arial"/>
+          <w:bCs/>
+          <w:color w:val="04003F"/>
+          <w:spacing w:val="-8"/>
+          <w:kern w:val="36"/>
+          <w:sz w:val="28"/>
+          <w:szCs w:val="28"/>
+        </w:rPr>
+      </w:pPr>
+      <w:r>
+        <w:rPr>
+          <w:rFonts w:ascii="Courier" w:eastAsia="Times New Roman" w:hAnsi="Courier" w:cs="Arial"/>
+          <w:bCs/>
+          <w:color w:val="04003F"/>
+          <w:spacing w:val="-8"/>
+          <w:kern w:val="36"/>
+          <w:sz w:val="28"/>
+          <w:szCs w:val="28"/>
+        </w:rPr>
+        <w:t>tail -f output.log</w:t>
+      </w:r>
+    </w:p>
+    <w:p>
+      <w:pPr>
+        <w:rPr>
+          <w:rFonts w:ascii="Courier" w:hAnsi="Courier" w:cs="Menlo"/>
+          <w:b/>
+          <w:bCs/>
+          <w:color w:val="000000"/>
+          <w:sz w:val="32"/>
+          <w:szCs w:val="36"/>
+        </w:rPr>
+      </w:pPr>
+    </w:p>
+    <w:p>
+      <w:pPr>
+        <w:rPr>
+          <w:rFonts w:ascii="Courier" w:hAnsi="Courier" w:cs="Menlo"/>
+          <w:b/>
+          <w:bCs/>
+          <w:color w:val="000000"/>
+          <w:sz w:val="32"/>
+          <w:szCs w:val="36"/>
+        </w:rPr>
+      </w:pPr>
+    </w:p>
     <w:bookmarkEnd w:id="62"/>
-    <w:p>
-      <w:pPr>
-        <w:rPr>
-          <w:rFonts w:ascii="Courier" w:hAnsi="Courier" w:cs="Menlo"/>
-          <w:color w:val="000000"/>
-          <w:sz w:val="32"/>
-          <w:szCs w:val="36"/>
-        </w:rPr>
-      </w:pPr>
-    </w:p>
-    <w:p>
-      <w:pPr>
-        <w:rPr>
-          <w:rFonts w:ascii="Arial" w:eastAsia="Times New Roman" w:hAnsi="Arial" w:cs="Arial"/>
-          <w:bCs/>
-          <w:color w:val="04003F"/>
-          <w:spacing w:val="-8"/>
-          <w:kern w:val="36"/>
-          <w:sz w:val="28"/>
-          <w:szCs w:val="28"/>
-        </w:rPr>
-      </w:pPr>
-      <w:r>
-        <w:rPr>
-          <w:rFonts w:ascii="Arial" w:eastAsia="Times New Roman" w:hAnsi="Arial" w:cs="Arial"/>
-          <w:bCs/>
-          <w:color w:val="04003F"/>
-          <w:spacing w:val="-8"/>
-          <w:kern w:val="36"/>
-          <w:sz w:val="28"/>
-          <w:szCs w:val="28"/>
-        </w:rPr>
-        <w:t xml:space="preserve">Note that using </w:t>
-      </w:r>
-      <w:proofErr w:type="spellStart"/>
-      <w:r>
-        <w:rPr>
-          <w:rFonts w:ascii="Courier" w:hAnsi="Courier" w:cs="Menlo"/>
-          <w:bCs/>
-          <w:color w:val="000000"/>
-          <w:sz w:val="32"/>
-          <w:szCs w:val="36"/>
-        </w:rPr>
-        <w:t>ServerTests</w:t>
-      </w:r>
-      <w:r>
-        <w:rPr>
-          <w:rFonts w:ascii="Courier" w:hAnsi="Courier" w:cs="Menlo"/>
-          <w:bCs/>
-          <w:color w:val="000000"/>
-          <w:sz w:val="32"/>
-          <w:szCs w:val="36"/>
-        </w:rPr>
-        <w:t>-</w:t>
-      </w:r>
-      <w:proofErr w:type="gramStart"/>
-      <w:r>
-        <w:rPr>
-          <w:rFonts w:ascii="Courier" w:hAnsi="Courier" w:cs="Menlo"/>
-          <w:bCs/>
-          <w:color w:val="000000"/>
-          <w:sz w:val="32"/>
-          <w:szCs w:val="36"/>
-        </w:rPr>
-        <w:t>local</w:t>
-      </w:r>
-      <w:r>
-        <w:rPr>
-          <w:rFonts w:ascii="Courier" w:hAnsi="Courier" w:cs="Menlo"/>
-          <w:bCs/>
-          <w:color w:val="000000"/>
-          <w:sz w:val="32"/>
-          <w:szCs w:val="36"/>
-        </w:rPr>
-        <w:t>.json</w:t>
-      </w:r>
-      <w:proofErr w:type="spellEnd"/>
-      <w:proofErr w:type="gramEnd"/>
-      <w:r>
-        <w:rPr>
-          <w:rFonts w:ascii="Arial" w:eastAsia="Times New Roman" w:hAnsi="Arial" w:cs="Arial"/>
-          <w:bCs/>
-          <w:color w:val="04003F"/>
-          <w:spacing w:val="-8"/>
-          <w:kern w:val="36"/>
-          <w:sz w:val="28"/>
-          <w:szCs w:val="28"/>
-        </w:rPr>
-        <w:t xml:space="preserve">  turns on the periodic uploader, which is not used in server-only tests.</w:t>
-      </w:r>
-    </w:p>
-    <w:p>
-      <w:pPr>
-        <w:rPr>
-          <w:rFonts w:ascii="Arial" w:eastAsia="Times New Roman" w:hAnsi="Arial" w:cs="Arial"/>
-          <w:bCs/>
-          <w:color w:val="04003F"/>
-          <w:spacing w:val="-8"/>
-          <w:kern w:val="36"/>
-          <w:sz w:val="28"/>
-          <w:szCs w:val="28"/>
-        </w:rPr>
-      </w:pPr>
-    </w:p>
-    <w:p>
-      <w:pPr>
-        <w:rPr>
-          <w:rFonts w:ascii="Arial" w:eastAsia="Times New Roman" w:hAnsi="Arial" w:cs="Arial"/>
-          <w:bCs/>
-          <w:color w:val="04003F"/>
-          <w:spacing w:val="-8"/>
-          <w:kern w:val="36"/>
-          <w:sz w:val="28"/>
-          <w:szCs w:val="28"/>
-        </w:rPr>
-      </w:pPr>
-      <w:r>
-        <w:rPr>
-          <w:rFonts w:ascii="Arial" w:eastAsia="Times New Roman" w:hAnsi="Arial" w:cs="Arial"/>
-          <w:bCs/>
-          <w:color w:val="04003F"/>
-          <w:spacing w:val="-8"/>
-          <w:kern w:val="36"/>
-          <w:sz w:val="28"/>
-          <w:szCs w:val="28"/>
-        </w:rPr>
-        <w:t>When this is running</w:t>
-      </w:r>
-      <w:r>
-        <w:rPr>
-          <w:rFonts w:ascii="Arial" w:eastAsia="Times New Roman" w:hAnsi="Arial" w:cs="Arial"/>
-          <w:bCs/>
-          <w:color w:val="04003F"/>
-          <w:spacing w:val="-8"/>
-          <w:kern w:val="36"/>
-          <w:sz w:val="28"/>
-          <w:szCs w:val="28"/>
-        </w:rPr>
-        <w:t xml:space="preserve"> (or if it fails to start)</w:t>
-      </w:r>
-      <w:r>
-        <w:rPr>
-          <w:rFonts w:ascii="Arial" w:eastAsia="Times New Roman" w:hAnsi="Arial" w:cs="Arial"/>
-          <w:bCs/>
-          <w:color w:val="04003F"/>
-          <w:spacing w:val="-8"/>
-          <w:kern w:val="36"/>
-          <w:sz w:val="28"/>
-          <w:szCs w:val="28"/>
-        </w:rPr>
-        <w:t>, you can get the logs from the server run by</w:t>
-      </w:r>
-      <w:r>
-        <w:rPr>
-          <w:rFonts w:ascii="Arial" w:eastAsia="Times New Roman" w:hAnsi="Arial" w:cs="Arial"/>
-          <w:bCs/>
-          <w:color w:val="04003F"/>
-          <w:spacing w:val="-8"/>
-          <w:kern w:val="36"/>
-          <w:sz w:val="28"/>
-          <w:szCs w:val="28"/>
-        </w:rPr>
-        <w:t xml:space="preserve"> opening a Terminal window and doing:</w:t>
-      </w:r>
-    </w:p>
-    <w:p>
-      <w:pPr>
-        <w:rPr>
-          <w:rFonts w:ascii="Arial" w:eastAsia="Times New Roman" w:hAnsi="Arial" w:cs="Arial"/>
-          <w:bCs/>
-          <w:color w:val="04003F"/>
-          <w:spacing w:val="-8"/>
-          <w:kern w:val="36"/>
-          <w:sz w:val="28"/>
-          <w:szCs w:val="28"/>
-        </w:rPr>
-      </w:pPr>
-    </w:p>
-    <w:p>
-      <w:pPr>
-        <w:rPr>
-          <w:rFonts w:ascii="Courier" w:eastAsia="Times New Roman" w:hAnsi="Courier" w:cs="Arial"/>
-          <w:bCs/>
-          <w:color w:val="04003F"/>
-          <w:spacing w:val="-8"/>
-          <w:kern w:val="36"/>
-          <w:sz w:val="28"/>
-          <w:szCs w:val="28"/>
-        </w:rPr>
-      </w:pPr>
-      <w:r>
-        <w:rPr>
-          <w:rFonts w:ascii="Courier" w:eastAsia="Times New Roman" w:hAnsi="Courier" w:cs="Arial"/>
-          <w:bCs/>
-          <w:color w:val="04003F"/>
-          <w:spacing w:val="-8"/>
-          <w:kern w:val="36"/>
-          <w:sz w:val="28"/>
-          <w:szCs w:val="28"/>
-        </w:rPr>
-        <w:t>cd /Users/</w:t>
-      </w:r>
-      <w:proofErr w:type="spellStart"/>
-      <w:r>
-        <w:rPr>
-          <w:rFonts w:ascii="Courier" w:eastAsia="Times New Roman" w:hAnsi="Courier" w:cs="Arial"/>
-          <w:bCs/>
-          <w:color w:val="04003F"/>
-          <w:spacing w:val="-8"/>
-          <w:kern w:val="36"/>
-          <w:sz w:val="28"/>
-          <w:szCs w:val="28"/>
-        </w:rPr>
-        <w:t>chris</w:t>
-      </w:r>
-      <w:proofErr w:type="spellEnd"/>
-      <w:r>
-        <w:rPr>
-          <w:rFonts w:ascii="Courier" w:eastAsia="Times New Roman" w:hAnsi="Courier" w:cs="Arial"/>
-          <w:bCs/>
-          <w:color w:val="04003F"/>
-          <w:spacing w:val="-8"/>
-          <w:kern w:val="36"/>
-          <w:sz w:val="28"/>
-          <w:szCs w:val="28"/>
-        </w:rPr>
-        <w:t>/Desktop/Apps/</w:t>
-      </w:r>
-      <w:proofErr w:type="spellStart"/>
-      <w:r>
-        <w:rPr>
-          <w:rFonts w:ascii="Courier" w:eastAsia="Times New Roman" w:hAnsi="Courier" w:cs="Arial"/>
-          <w:bCs/>
-          <w:color w:val="04003F"/>
-          <w:spacing w:val="-8"/>
-          <w:kern w:val="36"/>
-          <w:sz w:val="28"/>
-          <w:szCs w:val="28"/>
-        </w:rPr>
-        <w:t>SyncServer.Run</w:t>
-      </w:r>
-      <w:proofErr w:type="spellEnd"/>
-    </w:p>
-    <w:p>
-      <w:pPr>
-        <w:rPr>
-          <w:rFonts w:ascii="Courier" w:eastAsia="Times New Roman" w:hAnsi="Courier" w:cs="Arial"/>
-          <w:bCs/>
-          <w:color w:val="04003F"/>
-          <w:spacing w:val="-8"/>
-          <w:kern w:val="36"/>
-          <w:sz w:val="28"/>
-          <w:szCs w:val="28"/>
-        </w:rPr>
-      </w:pPr>
-      <w:r>
-        <w:rPr>
-          <w:rFonts w:ascii="Courier" w:eastAsia="Times New Roman" w:hAnsi="Courier" w:cs="Arial"/>
-          <w:bCs/>
-          <w:color w:val="04003F"/>
-          <w:spacing w:val="-8"/>
-          <w:kern w:val="36"/>
-          <w:sz w:val="28"/>
-          <w:szCs w:val="28"/>
-        </w:rPr>
-        <w:t>tail -f output.log</w:t>
-      </w:r>
-    </w:p>
-    <w:p>
-      <w:pPr>
-        <w:rPr>
-          <w:rFonts w:ascii="Courier" w:hAnsi="Courier" w:cs="Menlo"/>
-          <w:b/>
-          <w:bCs/>
-          <w:color w:val="000000"/>
-          <w:sz w:val="32"/>
-          <w:szCs w:val="36"/>
-        </w:rPr>
-      </w:pPr>
-    </w:p>
-    <w:p>
-      <w:pPr>
-        <w:rPr>
-          <w:rFonts w:ascii="Courier" w:hAnsi="Courier" w:cs="Menlo"/>
-          <w:b/>
-          <w:bCs/>
-          <w:color w:val="000000"/>
-          <w:sz w:val="32"/>
-          <w:szCs w:val="36"/>
-        </w:rPr>
-      </w:pPr>
-    </w:p>
     <w:bookmarkEnd w:id="63"/>
     <w:bookmarkEnd w:id="64"/>
     <w:bookmarkEnd w:id="65"/>
@@ -3850,7 +3545,6 @@
     <w:bookmarkEnd w:id="69"/>
     <w:bookmarkEnd w:id="70"/>
     <w:bookmarkEnd w:id="71"/>
-    <w:bookmarkEnd w:id="72"/>
     <w:p>
       <w:pPr>
         <w:rPr>
@@ -3896,19 +3590,14 @@
       <w:pPr>
         <w:pStyle w:val="Heading1"/>
       </w:pPr>
-      <w:bookmarkStart w:id="78" w:name="_Toc42193608"/>
-      <w:bookmarkStart w:id="79" w:name="_Toc49546340"/>
+      <w:bookmarkStart w:id="77" w:name="_Toc42193608"/>
+      <w:bookmarkStart w:id="78" w:name="_Toc49546340"/>
       <w:r>
         <w:lastRenderedPageBreak/>
-        <w:t xml:space="preserve">Build server in </w:t>
-      </w:r>
-      <w:proofErr w:type="spellStart"/>
-      <w:r>
-        <w:t>Xcode</w:t>
-      </w:r>
+        <w:t>Build server in Xcode</w:t>
+      </w:r>
+      <w:bookmarkEnd w:id="77"/>
       <w:bookmarkEnd w:id="78"/>
-      <w:bookmarkEnd w:id="79"/>
-      <w:proofErr w:type="spellEnd"/>
     </w:p>
     <w:p>
       <w:pPr>
@@ -4039,33 +3728,7 @@
           <w:sz w:val="32"/>
           <w:szCs w:val="32"/>
         </w:rPr>
-        <w:t xml:space="preserve">If you get failures, you may need to regenerate the </w:t>
-      </w:r>
-      <w:proofErr w:type="spellStart"/>
-      <w:r>
-        <w:rPr>
-          <w:rFonts w:ascii="Arial" w:eastAsia="Times New Roman" w:hAnsi="Arial" w:cs="Arial"/>
-          <w:bCs/>
-          <w:color w:val="04003F"/>
-          <w:spacing w:val="-8"/>
-          <w:kern w:val="36"/>
-          <w:sz w:val="32"/>
-          <w:szCs w:val="32"/>
-        </w:rPr>
-        <w:t>Xcode</w:t>
-      </w:r>
-      <w:proofErr w:type="spellEnd"/>
-      <w:r>
-        <w:rPr>
-          <w:rFonts w:ascii="Arial" w:eastAsia="Times New Roman" w:hAnsi="Arial" w:cs="Arial"/>
-          <w:bCs/>
-          <w:color w:val="04003F"/>
-          <w:spacing w:val="-8"/>
-          <w:kern w:val="36"/>
-          <w:sz w:val="32"/>
-          <w:szCs w:val="32"/>
-        </w:rPr>
-        <w:t xml:space="preserve"> project:</w:t>
+        <w:t>If you get failures, you may need to regenerate the Xcode project:</w:t>
       </w:r>
     </w:p>
     <w:p>
@@ -4134,645 +3797,569 @@
       <w:pPr>
         <w:pStyle w:val="Heading1"/>
       </w:pPr>
-      <w:bookmarkStart w:id="80" w:name="_Toc42193609"/>
-      <w:bookmarkStart w:id="81" w:name="_Toc49546341"/>
+      <w:bookmarkStart w:id="79" w:name="_Toc42193609"/>
+      <w:bookmarkStart w:id="80" w:name="_Toc49546341"/>
       <w:r>
         <w:lastRenderedPageBreak/>
         <w:t>Run local tests</w:t>
       </w:r>
+      <w:bookmarkEnd w:id="79"/>
       <w:bookmarkEnd w:id="80"/>
+    </w:p>
+    <w:p>
+      <w:pPr>
+        <w:rPr>
+          <w:rFonts w:ascii="Arial" w:hAnsi="Arial" w:cs="Arial"/>
+          <w:bCs/>
+          <w:color w:val="04003F"/>
+          <w:spacing w:val="-8"/>
+          <w:sz w:val="28"/>
+          <w:szCs w:val="32"/>
+        </w:rPr>
+      </w:pPr>
+      <w:r>
+        <w:rPr>
+          <w:rFonts w:ascii="Arial" w:eastAsia="Times New Roman" w:hAnsi="Arial" w:cs="Arial"/>
+          <w:bCs/>
+          <w:color w:val="04003F"/>
+          <w:spacing w:val="-8"/>
+          <w:kern w:val="36"/>
+          <w:sz w:val="28"/>
+          <w:szCs w:val="32"/>
+        </w:rPr>
+        <w:t xml:space="preserve">These need to </w:t>
+      </w:r>
+      <w:r>
+        <w:rPr>
+          <w:rFonts w:ascii="Arial" w:eastAsia="Times New Roman" w:hAnsi="Arial" w:cs="Arial"/>
+          <w:bCs/>
+          <w:color w:val="04003F"/>
+          <w:spacing w:val="-8"/>
+          <w:kern w:val="36"/>
+          <w:sz w:val="28"/>
+          <w:szCs w:val="32"/>
+          <w:highlight w:val="yellow"/>
+        </w:rPr>
+        <w:t>run under Docker</w:t>
+      </w:r>
+      <w:r>
+        <w:rPr>
+          <w:rFonts w:ascii="Arial" w:eastAsia="Times New Roman" w:hAnsi="Arial" w:cs="Arial"/>
+          <w:bCs/>
+          <w:color w:val="04003F"/>
+          <w:spacing w:val="-8"/>
+          <w:kern w:val="36"/>
+          <w:sz w:val="28"/>
+          <w:szCs w:val="32"/>
+        </w:rPr>
+        <w:t xml:space="preserve">. See initial steps under </w:t>
+      </w:r>
+      <w:r>
+        <w:rPr>
+          <w:rFonts w:ascii="Arial" w:eastAsia="Times New Roman" w:hAnsi="Arial" w:cs="Arial"/>
+          <w:bCs/>
+          <w:color w:val="04003F"/>
+          <w:spacing w:val="-8"/>
+          <w:kern w:val="36"/>
+          <w:sz w:val="28"/>
+          <w:szCs w:val="32"/>
+        </w:rPr>
+        <w:t>“</w:t>
+      </w:r>
+      <w:r>
+        <w:rPr>
+          <w:rFonts w:ascii="Arial" w:hAnsi="Arial" w:cs="Arial"/>
+          <w:bCs/>
+          <w:color w:val="04003F"/>
+          <w:spacing w:val="-8"/>
+          <w:sz w:val="28"/>
+          <w:szCs w:val="32"/>
+        </w:rPr>
+        <w:t>Building server” above to start the Docker build image.</w:t>
+      </w:r>
+    </w:p>
+    <w:p>
+      <w:pPr>
+        <w:rPr>
+          <w:rFonts w:ascii="Courier" w:eastAsia="Times New Roman" w:hAnsi="Courier" w:cs="Arial"/>
+          <w:bCs/>
+          <w:color w:val="04003F"/>
+          <w:spacing w:val="-8"/>
+          <w:kern w:val="36"/>
+          <w:sz w:val="28"/>
+          <w:szCs w:val="32"/>
+        </w:rPr>
+      </w:pPr>
+    </w:p>
+    <w:p>
+      <w:pPr>
+        <w:rPr>
+          <w:rFonts w:ascii="Courier" w:eastAsia="Times New Roman" w:hAnsi="Courier" w:cs="Arial"/>
+          <w:bCs/>
+          <w:color w:val="04003F"/>
+          <w:spacing w:val="-8"/>
+          <w:kern w:val="36"/>
+          <w:sz w:val="28"/>
+          <w:szCs w:val="32"/>
+        </w:rPr>
+      </w:pPr>
+      <w:r>
+        <w:rPr>
+          <w:rFonts w:ascii="Courier" w:eastAsia="Times New Roman" w:hAnsi="Courier" w:cs="Arial"/>
+          <w:bCs/>
+          <w:color w:val="04003F"/>
+          <w:spacing w:val="-8"/>
+          <w:kern w:val="36"/>
+          <w:sz w:val="28"/>
+          <w:szCs w:val="32"/>
+        </w:rPr>
+        <w:t>./Tools/clean.sh</w:t>
+      </w:r>
+    </w:p>
+    <w:p>
+      <w:pPr>
+        <w:rPr>
+          <w:rFonts w:ascii="Courier" w:eastAsia="Times New Roman" w:hAnsi="Courier" w:cs="Arial"/>
+          <w:bCs/>
+          <w:color w:val="04003F"/>
+          <w:spacing w:val="-8"/>
+          <w:kern w:val="36"/>
+          <w:sz w:val="28"/>
+          <w:szCs w:val="32"/>
+        </w:rPr>
+      </w:pPr>
+    </w:p>
+    <w:p>
+      <w:pPr>
+        <w:rPr>
+          <w:rFonts w:ascii="Courier" w:eastAsia="Times New Roman" w:hAnsi="Courier" w:cs="Arial"/>
+          <w:bCs/>
+          <w:color w:val="04003F"/>
+          <w:spacing w:val="-8"/>
+          <w:kern w:val="36"/>
+          <w:sz w:val="28"/>
+          <w:szCs w:val="32"/>
+        </w:rPr>
+      </w:pPr>
+      <w:r>
+        <w:rPr>
+          <w:rFonts w:ascii="Courier" w:eastAsia="Times New Roman" w:hAnsi="Courier" w:cs="Arial"/>
+          <w:bCs/>
+          <w:color w:val="04003F"/>
+          <w:spacing w:val="-8"/>
+          <w:kern w:val="36"/>
+          <w:sz w:val="28"/>
+          <w:szCs w:val="32"/>
+        </w:rPr>
+        <w:t xml:space="preserve">./Tools/runTests.sh filter </w:t>
+      </w:r>
+      <w:r>
+        <w:rPr>
+          <w:rFonts w:ascii="Courier" w:eastAsia="Times New Roman" w:hAnsi="Courier" w:cs="Arial"/>
+          <w:bCs/>
+          <w:color w:val="04003F"/>
+          <w:spacing w:val="-8"/>
+          <w:kern w:val="36"/>
+          <w:sz w:val="28"/>
+          <w:szCs w:val="32"/>
+        </w:rPr>
+        <w:t>DatabaseTests</w:t>
+      </w:r>
+    </w:p>
+    <w:p>
+      <w:pPr>
+        <w:rPr>
+          <w:rFonts w:ascii="Arial" w:eastAsia="Times New Roman" w:hAnsi="Arial" w:cs="Arial"/>
+          <w:b/>
+          <w:bCs/>
+          <w:color w:val="04003F"/>
+          <w:spacing w:val="-8"/>
+          <w:kern w:val="36"/>
+          <w:sz w:val="32"/>
+          <w:szCs w:val="32"/>
+        </w:rPr>
+      </w:pPr>
+    </w:p>
+    <w:p>
+      <w:pPr>
+        <w:rPr>
+          <w:rFonts w:ascii="Arial" w:eastAsia="Times New Roman" w:hAnsi="Arial" w:cs="Arial"/>
+          <w:bCs/>
+          <w:color w:val="04003F"/>
+          <w:spacing w:val="-8"/>
+          <w:kern w:val="36"/>
+          <w:sz w:val="28"/>
+          <w:szCs w:val="32"/>
+        </w:rPr>
+      </w:pPr>
+      <w:r>
+        <w:rPr>
+          <w:rFonts w:ascii="Arial" w:eastAsia="Times New Roman" w:hAnsi="Arial" w:cs="Arial"/>
+          <w:bCs/>
+          <w:color w:val="04003F"/>
+          <w:spacing w:val="-8"/>
+          <w:kern w:val="36"/>
+          <w:sz w:val="28"/>
+          <w:szCs w:val="32"/>
+        </w:rPr>
+        <w:t># Or</w:t>
+      </w:r>
+    </w:p>
+    <w:p>
+      <w:pPr>
+        <w:rPr>
+          <w:rFonts w:ascii="Courier" w:eastAsia="Times New Roman" w:hAnsi="Courier" w:cs="Arial"/>
+          <w:bCs/>
+          <w:color w:val="04003F"/>
+          <w:spacing w:val="-8"/>
+          <w:kern w:val="36"/>
+          <w:sz w:val="32"/>
+          <w:szCs w:val="32"/>
+        </w:rPr>
+      </w:pPr>
+      <w:r>
+        <w:rPr>
+          <w:rFonts w:ascii="Courier" w:eastAsia="Times New Roman" w:hAnsi="Courier" w:cs="Arial"/>
+          <w:bCs/>
+          <w:color w:val="04003F"/>
+          <w:spacing w:val="-8"/>
+          <w:kern w:val="36"/>
+          <w:sz w:val="32"/>
+          <w:szCs w:val="32"/>
+        </w:rPr>
+        <w:t xml:space="preserve">./Tools/runTests.sh suites all </w:t>
+      </w:r>
+    </w:p>
+    <w:p>
+      <w:pPr>
+        <w:rPr>
+          <w:rFonts w:ascii="Courier" w:eastAsia="Times New Roman" w:hAnsi="Courier" w:cs="Arial"/>
+          <w:bCs/>
+          <w:color w:val="04003F"/>
+          <w:spacing w:val="-8"/>
+          <w:kern w:val="36"/>
+          <w:sz w:val="32"/>
+          <w:szCs w:val="32"/>
+        </w:rPr>
+      </w:pPr>
+    </w:p>
+    <w:p>
+      <w:pPr>
+        <w:rPr>
+          <w:rFonts w:ascii="Arial" w:eastAsia="Times New Roman" w:hAnsi="Arial" w:cs="Arial"/>
+          <w:bCs/>
+          <w:color w:val="04003F"/>
+          <w:spacing w:val="-8"/>
+          <w:kern w:val="36"/>
+          <w:sz w:val="32"/>
+          <w:szCs w:val="32"/>
+        </w:rPr>
+      </w:pPr>
+      <w:r>
+        <w:rPr>
+          <w:rFonts w:ascii="Arial" w:eastAsia="Times New Roman" w:hAnsi="Arial" w:cs="Arial"/>
+          <w:bCs/>
+          <w:color w:val="04003F"/>
+          <w:spacing w:val="-8"/>
+          <w:kern w:val="36"/>
+          <w:sz w:val="32"/>
+          <w:szCs w:val="32"/>
+        </w:rPr>
+        <w:t>Test output logs are written into the .</w:t>
+      </w:r>
+      <w:r>
+        <w:rPr>
+          <w:rFonts w:ascii="Arial" w:eastAsia="Times New Roman" w:hAnsi="Arial" w:cs="Arial"/>
+          <w:bCs/>
+          <w:color w:val="04003F"/>
+          <w:spacing w:val="-8"/>
+          <w:kern w:val="36"/>
+          <w:sz w:val="32"/>
+          <w:szCs w:val="32"/>
+          <w:highlight w:val="yellow"/>
+        </w:rPr>
+        <w:t>testing</w:t>
+      </w:r>
+      <w:r>
+        <w:rPr>
+          <w:rFonts w:ascii="Arial" w:eastAsia="Times New Roman" w:hAnsi="Arial" w:cs="Arial"/>
+          <w:bCs/>
+          <w:color w:val="04003F"/>
+          <w:spacing w:val="-8"/>
+          <w:kern w:val="36"/>
+          <w:sz w:val="32"/>
+          <w:szCs w:val="32"/>
+        </w:rPr>
+        <w:t xml:space="preserve"> directory in the same place where you run the tests.</w:t>
+      </w:r>
+    </w:p>
+    <w:p>
+      <w:pPr>
+        <w:rPr>
+          <w:rFonts w:ascii="Arial" w:eastAsia="Times New Roman" w:hAnsi="Arial" w:cs="Arial"/>
+          <w:bCs/>
+          <w:color w:val="04003F"/>
+          <w:spacing w:val="-8"/>
+          <w:kern w:val="36"/>
+          <w:sz w:val="32"/>
+          <w:szCs w:val="32"/>
+        </w:rPr>
+      </w:pPr>
+    </w:p>
+    <w:p>
+      <w:pPr>
+        <w:rPr>
+          <w:rFonts w:ascii="Arial" w:eastAsia="Times New Roman" w:hAnsi="Arial" w:cs="Arial"/>
+          <w:bCs/>
+          <w:color w:val="04003F"/>
+          <w:spacing w:val="-8"/>
+          <w:kern w:val="36"/>
+          <w:sz w:val="32"/>
+          <w:szCs w:val="32"/>
+        </w:rPr>
+      </w:pPr>
+      <w:r>
+        <w:rPr>
+          <w:rFonts w:ascii="Arial" w:eastAsia="Times New Roman" w:hAnsi="Arial" w:cs="Arial"/>
+          <w:bCs/>
+          <w:color w:val="04003F"/>
+          <w:spacing w:val="-8"/>
+          <w:kern w:val="36"/>
+          <w:sz w:val="32"/>
+          <w:szCs w:val="32"/>
+        </w:rPr>
+        <w:t xml:space="preserve">Tests use the </w:t>
+      </w:r>
+      <w:r>
+        <w:rPr>
+          <w:rFonts w:ascii="Arial" w:eastAsia="Times New Roman" w:hAnsi="Arial" w:cs="Arial"/>
+          <w:bCs/>
+          <w:color w:val="04003F"/>
+          <w:spacing w:val="-8"/>
+          <w:kern w:val="36"/>
+          <w:sz w:val="32"/>
+          <w:szCs w:val="32"/>
+          <w:highlight w:val="green"/>
+        </w:rPr>
+        <w:t>./</w:t>
+      </w:r>
+      <w:r>
+        <w:rPr>
+          <w:rFonts w:ascii="Arial" w:eastAsia="Times New Roman" w:hAnsi="Arial" w:cs="Arial"/>
+          <w:bCs/>
+          <w:color w:val="04003F"/>
+          <w:spacing w:val="-8"/>
+          <w:kern w:val="36"/>
+          <w:sz w:val="32"/>
+          <w:szCs w:val="32"/>
+          <w:highlight w:val="green"/>
+        </w:rPr>
+        <w:t>ServerTests.json</w:t>
+      </w:r>
+      <w:r>
+        <w:rPr>
+          <w:rFonts w:ascii="Arial" w:eastAsia="Times New Roman" w:hAnsi="Arial" w:cs="Arial"/>
+          <w:bCs/>
+          <w:color w:val="04003F"/>
+          <w:spacing w:val="-8"/>
+          <w:kern w:val="36"/>
+          <w:sz w:val="32"/>
+          <w:szCs w:val="32"/>
+        </w:rPr>
+        <w:t xml:space="preserve"> configuration file in the main directory (ServerMain). </w:t>
+      </w:r>
+      <w:r>
+        <w:rPr>
+          <w:rFonts w:ascii="Arial" w:eastAsia="Times New Roman" w:hAnsi="Arial" w:cs="Arial"/>
+          <w:bCs/>
+          <w:color w:val="04003F"/>
+          <w:spacing w:val="-8"/>
+          <w:kern w:val="36"/>
+          <w:sz w:val="32"/>
+          <w:szCs w:val="32"/>
+        </w:rPr>
+        <w:t>The same file is assumed to contain both the server configurat</w:t>
+      </w:r>
+      <w:r>
+        <w:rPr>
+          <w:rFonts w:ascii="Arial" w:eastAsia="Times New Roman" w:hAnsi="Arial" w:cs="Arial"/>
+          <w:bCs/>
+          <w:color w:val="04003F"/>
+          <w:spacing w:val="-8"/>
+          <w:kern w:val="36"/>
+          <w:sz w:val="32"/>
+          <w:szCs w:val="32"/>
+        </w:rPr>
+        <w:t xml:space="preserve">ion and test configuration keys—See </w:t>
+      </w:r>
+      <w:r>
+        <w:rPr>
+          <w:rFonts w:ascii="Courier" w:eastAsia="Times New Roman" w:hAnsi="Courier" w:cs="Arial"/>
+          <w:bCs/>
+          <w:color w:val="04003F"/>
+          <w:spacing w:val="-8"/>
+          <w:kern w:val="36"/>
+          <w:sz w:val="32"/>
+          <w:szCs w:val="32"/>
+        </w:rPr>
+        <w:t>ServerConfiguration</w:t>
+      </w:r>
+      <w:r>
+        <w:rPr>
+          <w:rFonts w:ascii="Arial" w:eastAsia="Times New Roman" w:hAnsi="Arial" w:cs="Arial"/>
+          <w:bCs/>
+          <w:color w:val="04003F"/>
+          <w:spacing w:val="-8"/>
+          <w:kern w:val="36"/>
+          <w:sz w:val="32"/>
+          <w:szCs w:val="32"/>
+        </w:rPr>
+        <w:t xml:space="preserve"> and </w:t>
+      </w:r>
+      <w:r>
+        <w:rPr>
+          <w:rFonts w:ascii="Courier" w:eastAsia="Times New Roman" w:hAnsi="Courier" w:cs="Arial"/>
+          <w:bCs/>
+          <w:color w:val="04003F"/>
+          <w:spacing w:val="-8"/>
+          <w:kern w:val="36"/>
+          <w:sz w:val="32"/>
+          <w:szCs w:val="32"/>
+        </w:rPr>
+        <w:t>TestConfiguration</w:t>
+      </w:r>
+      <w:r>
+        <w:rPr>
+          <w:rFonts w:ascii="Arial" w:eastAsia="Times New Roman" w:hAnsi="Arial" w:cs="Arial"/>
+          <w:bCs/>
+          <w:color w:val="04003F"/>
+          <w:spacing w:val="-8"/>
+          <w:kern w:val="36"/>
+          <w:sz w:val="32"/>
+          <w:szCs w:val="32"/>
+        </w:rPr>
+        <w:t>.</w:t>
+      </w:r>
+    </w:p>
+    <w:p>
+      <w:pPr>
+        <w:rPr>
+          <w:rFonts w:ascii="Arial" w:eastAsia="Times New Roman" w:hAnsi="Arial" w:cs="Arial"/>
+          <w:bCs/>
+          <w:color w:val="04003F"/>
+          <w:spacing w:val="-8"/>
+          <w:kern w:val="36"/>
+          <w:sz w:val="32"/>
+          <w:szCs w:val="32"/>
+        </w:rPr>
+      </w:pPr>
+    </w:p>
+    <w:p>
+      <w:pPr>
+        <w:rPr>
+          <w:rFonts w:ascii="Arial" w:eastAsia="Times New Roman" w:hAnsi="Arial" w:cs="Arial"/>
+          <w:bCs/>
+          <w:color w:val="04003F"/>
+          <w:spacing w:val="-8"/>
+          <w:kern w:val="36"/>
+          <w:sz w:val="32"/>
+          <w:szCs w:val="32"/>
+        </w:rPr>
+      </w:pPr>
+      <w:r>
+        <w:rPr>
+          <w:rFonts w:ascii="Arial" w:eastAsia="Times New Roman" w:hAnsi="Arial" w:cs="Arial"/>
+          <w:bCs/>
+          <w:color w:val="04003F"/>
+          <w:spacing w:val="-8"/>
+          <w:kern w:val="36"/>
+          <w:sz w:val="32"/>
+          <w:szCs w:val="32"/>
+        </w:rPr>
+        <w:t xml:space="preserve">See the file </w:t>
+      </w:r>
+      <w:r>
+        <w:rPr>
+          <w:rFonts w:ascii="Courier" w:eastAsia="Times New Roman" w:hAnsi="Courier" w:cs="Arial"/>
+          <w:bCs/>
+          <w:color w:val="04003F"/>
+          <w:spacing w:val="-8"/>
+          <w:kern w:val="36"/>
+          <w:sz w:val="32"/>
+          <w:szCs w:val="32"/>
+        </w:rPr>
+        <w:t>TestConfiguration.swift</w:t>
+      </w:r>
+      <w:r>
+        <w:rPr>
+          <w:rFonts w:ascii="Arial" w:eastAsia="Times New Roman" w:hAnsi="Arial" w:cs="Arial"/>
+          <w:bCs/>
+          <w:color w:val="04003F"/>
+          <w:spacing w:val="-8"/>
+          <w:kern w:val="36"/>
+          <w:sz w:val="32"/>
+          <w:szCs w:val="32"/>
+        </w:rPr>
+        <w:t xml:space="preserve"> </w:t>
+      </w:r>
+      <w:r>
+        <w:rPr>
+          <w:rFonts w:ascii="Arial" w:eastAsia="Times New Roman" w:hAnsi="Arial" w:cs="Arial"/>
+          <w:bCs/>
+          <w:color w:val="04003F"/>
+          <w:spacing w:val="-8"/>
+          <w:kern w:val="36"/>
+          <w:sz w:val="32"/>
+          <w:szCs w:val="32"/>
+        </w:rPr>
+        <w:t xml:space="preserve">for instructions on how to renew or update the Google, Dropbox, Facebook etc. credentials that are </w:t>
+      </w:r>
+      <w:bookmarkStart w:id="81" w:name="OLE_LINK97"/>
+      <w:r>
+        <w:rPr>
+          <w:rFonts w:ascii="Arial" w:eastAsia="Times New Roman" w:hAnsi="Arial" w:cs="Arial"/>
+          <w:bCs/>
+          <w:color w:val="04003F"/>
+          <w:spacing w:val="-8"/>
+          <w:kern w:val="36"/>
+          <w:sz w:val="32"/>
+          <w:szCs w:val="32"/>
+        </w:rPr>
+        <w:t xml:space="preserve">accessed in that file. Once </w:t>
+      </w:r>
+      <w:bookmarkStart w:id="82" w:name="OLE_LINK60"/>
+      <w:bookmarkStart w:id="83" w:name="OLE_LINK61"/>
+      <w:r>
+        <w:rPr>
+          <w:rFonts w:ascii="Arial" w:eastAsia="Times New Roman" w:hAnsi="Arial" w:cs="Arial"/>
+          <w:bCs/>
+          <w:color w:val="04003F"/>
+          <w:spacing w:val="-8"/>
+          <w:kern w:val="36"/>
+          <w:sz w:val="32"/>
+          <w:szCs w:val="32"/>
+        </w:rPr>
+        <w:t>updated</w:t>
+      </w:r>
+      <w:bookmarkEnd w:id="82"/>
+      <w:bookmarkEnd w:id="83"/>
+      <w:r>
+        <w:rPr>
+          <w:rFonts w:ascii="Arial" w:eastAsia="Times New Roman" w:hAnsi="Arial" w:cs="Arial"/>
+          <w:bCs/>
+          <w:color w:val="04003F"/>
+          <w:spacing w:val="-8"/>
+          <w:kern w:val="36"/>
+          <w:sz w:val="32"/>
+          <w:szCs w:val="32"/>
+        </w:rPr>
+        <w:t>, the ServerTests.json file needs updating.</w:t>
+      </w:r>
       <w:bookmarkEnd w:id="81"/>
     </w:p>
     <w:p>
       <w:pPr>
         <w:rPr>
-          <w:rFonts w:ascii="Arial" w:hAnsi="Arial" w:cs="Arial"/>
-          <w:bCs/>
-          <w:color w:val="04003F"/>
-          <w:spacing w:val="-8"/>
-          <w:sz w:val="28"/>
-          <w:szCs w:val="32"/>
-        </w:rPr>
-      </w:pPr>
-      <w:r>
-        <w:rPr>
-          <w:rFonts w:ascii="Arial" w:eastAsia="Times New Roman" w:hAnsi="Arial" w:cs="Arial"/>
-          <w:bCs/>
-          <w:color w:val="04003F"/>
-          <w:spacing w:val="-8"/>
-          <w:kern w:val="36"/>
-          <w:sz w:val="28"/>
-          <w:szCs w:val="32"/>
-        </w:rPr>
-        <w:t xml:space="preserve">These need to </w:t>
-      </w:r>
-      <w:r>
-        <w:rPr>
-          <w:rFonts w:ascii="Arial" w:eastAsia="Times New Roman" w:hAnsi="Arial" w:cs="Arial"/>
-          <w:bCs/>
-          <w:color w:val="04003F"/>
-          <w:spacing w:val="-8"/>
-          <w:kern w:val="36"/>
-          <w:sz w:val="28"/>
-          <w:szCs w:val="32"/>
-          <w:highlight w:val="yellow"/>
-        </w:rPr>
-        <w:t>run under Docker</w:t>
-      </w:r>
-      <w:r>
-        <w:rPr>
-          <w:rFonts w:ascii="Arial" w:eastAsia="Times New Roman" w:hAnsi="Arial" w:cs="Arial"/>
-          <w:bCs/>
-          <w:color w:val="04003F"/>
-          <w:spacing w:val="-8"/>
-          <w:kern w:val="36"/>
-          <w:sz w:val="28"/>
-          <w:szCs w:val="32"/>
-        </w:rPr>
-        <w:t xml:space="preserve">. See initial steps under </w:t>
-      </w:r>
-      <w:r>
-        <w:rPr>
-          <w:rFonts w:ascii="Arial" w:eastAsia="Times New Roman" w:hAnsi="Arial" w:cs="Arial"/>
-          <w:bCs/>
-          <w:color w:val="04003F"/>
-          <w:spacing w:val="-8"/>
-          <w:kern w:val="36"/>
-          <w:sz w:val="28"/>
-          <w:szCs w:val="32"/>
-        </w:rPr>
-        <w:t>“</w:t>
-      </w:r>
-      <w:r>
-        <w:rPr>
-          <w:rFonts w:ascii="Arial" w:hAnsi="Arial" w:cs="Arial"/>
-          <w:bCs/>
-          <w:color w:val="04003F"/>
-          <w:spacing w:val="-8"/>
-          <w:sz w:val="28"/>
-          <w:szCs w:val="32"/>
-        </w:rPr>
-        <w:t>Building server” above to start the Docker build image.</w:t>
-      </w:r>
-    </w:p>
-    <w:p>
-      <w:pPr>
-        <w:rPr>
-          <w:rFonts w:ascii="Courier" w:eastAsia="Times New Roman" w:hAnsi="Courier" w:cs="Arial"/>
-          <w:bCs/>
-          <w:color w:val="04003F"/>
-          <w:spacing w:val="-8"/>
-          <w:kern w:val="36"/>
-          <w:sz w:val="28"/>
-          <w:szCs w:val="32"/>
-        </w:rPr>
-      </w:pPr>
-    </w:p>
-    <w:p>
-      <w:pPr>
-        <w:rPr>
-          <w:rFonts w:ascii="Courier" w:eastAsia="Times New Roman" w:hAnsi="Courier" w:cs="Arial"/>
-          <w:bCs/>
-          <w:color w:val="04003F"/>
-          <w:spacing w:val="-8"/>
-          <w:kern w:val="36"/>
-          <w:sz w:val="28"/>
-          <w:szCs w:val="32"/>
-        </w:rPr>
-      </w:pPr>
-      <w:r>
-        <w:rPr>
-          <w:rFonts w:ascii="Courier" w:eastAsia="Times New Roman" w:hAnsi="Courier" w:cs="Arial"/>
-          <w:bCs/>
-          <w:color w:val="04003F"/>
-          <w:spacing w:val="-8"/>
-          <w:kern w:val="36"/>
-          <w:sz w:val="28"/>
-          <w:szCs w:val="32"/>
-        </w:rPr>
-        <w:t>./Tools/clean.sh</w:t>
-      </w:r>
-    </w:p>
-    <w:p>
-      <w:pPr>
-        <w:rPr>
-          <w:rFonts w:ascii="Courier" w:eastAsia="Times New Roman" w:hAnsi="Courier" w:cs="Arial"/>
-          <w:bCs/>
-          <w:color w:val="04003F"/>
-          <w:spacing w:val="-8"/>
-          <w:kern w:val="36"/>
-          <w:sz w:val="28"/>
-          <w:szCs w:val="32"/>
-        </w:rPr>
-      </w:pPr>
-    </w:p>
-    <w:p>
-      <w:pPr>
-        <w:rPr>
-          <w:rFonts w:ascii="Courier" w:eastAsia="Times New Roman" w:hAnsi="Courier" w:cs="Arial"/>
-          <w:bCs/>
-          <w:color w:val="04003F"/>
-          <w:spacing w:val="-8"/>
-          <w:kern w:val="36"/>
-          <w:sz w:val="28"/>
-          <w:szCs w:val="32"/>
-        </w:rPr>
-      </w:pPr>
-      <w:r>
-        <w:rPr>
-          <w:rFonts w:ascii="Courier" w:eastAsia="Times New Roman" w:hAnsi="Courier" w:cs="Arial"/>
-          <w:bCs/>
-          <w:color w:val="04003F"/>
-          <w:spacing w:val="-8"/>
-          <w:kern w:val="36"/>
-          <w:sz w:val="28"/>
-          <w:szCs w:val="32"/>
-        </w:rPr>
-        <w:t xml:space="preserve">./Tools/runTests.sh filter </w:t>
-      </w:r>
-      <w:proofErr w:type="spellStart"/>
-      <w:r>
-        <w:rPr>
-          <w:rFonts w:ascii="Courier" w:eastAsia="Times New Roman" w:hAnsi="Courier" w:cs="Arial"/>
-          <w:bCs/>
-          <w:color w:val="04003F"/>
-          <w:spacing w:val="-8"/>
-          <w:kern w:val="36"/>
-          <w:sz w:val="28"/>
-          <w:szCs w:val="32"/>
-        </w:rPr>
-        <w:t>DatabaseTests</w:t>
-      </w:r>
-      <w:proofErr w:type="spellEnd"/>
-    </w:p>
-    <w:p>
-      <w:pPr>
-        <w:rPr>
-          <w:rFonts w:ascii="Arial" w:eastAsia="Times New Roman" w:hAnsi="Arial" w:cs="Arial"/>
-          <w:b/>
-          <w:bCs/>
-          <w:color w:val="04003F"/>
-          <w:spacing w:val="-8"/>
-          <w:kern w:val="36"/>
-          <w:sz w:val="32"/>
-          <w:szCs w:val="32"/>
-        </w:rPr>
-      </w:pPr>
-    </w:p>
-    <w:p>
-      <w:pPr>
-        <w:rPr>
-          <w:rFonts w:ascii="Arial" w:eastAsia="Times New Roman" w:hAnsi="Arial" w:cs="Arial"/>
-          <w:bCs/>
-          <w:color w:val="04003F"/>
-          <w:spacing w:val="-8"/>
-          <w:kern w:val="36"/>
-          <w:sz w:val="28"/>
-          <w:szCs w:val="32"/>
-        </w:rPr>
-      </w:pPr>
-      <w:r>
-        <w:rPr>
-          <w:rFonts w:ascii="Arial" w:eastAsia="Times New Roman" w:hAnsi="Arial" w:cs="Arial"/>
-          <w:bCs/>
-          <w:color w:val="04003F"/>
-          <w:spacing w:val="-8"/>
-          <w:kern w:val="36"/>
-          <w:sz w:val="28"/>
-          <w:szCs w:val="32"/>
-        </w:rPr>
-        <w:t># Or</w:t>
-      </w:r>
-    </w:p>
-    <w:p>
-      <w:pPr>
-        <w:rPr>
-          <w:rFonts w:ascii="Courier" w:eastAsia="Times New Roman" w:hAnsi="Courier" w:cs="Arial"/>
-          <w:bCs/>
-          <w:color w:val="04003F"/>
-          <w:spacing w:val="-8"/>
-          <w:kern w:val="36"/>
-          <w:sz w:val="32"/>
-          <w:szCs w:val="32"/>
-        </w:rPr>
-      </w:pPr>
-      <w:r>
-        <w:rPr>
-          <w:rFonts w:ascii="Courier" w:eastAsia="Times New Roman" w:hAnsi="Courier" w:cs="Arial"/>
-          <w:bCs/>
-          <w:color w:val="04003F"/>
-          <w:spacing w:val="-8"/>
-          <w:kern w:val="36"/>
-          <w:sz w:val="32"/>
-          <w:szCs w:val="32"/>
-        </w:rPr>
-        <w:t xml:space="preserve">./Tools/runTests.sh suites all </w:t>
-      </w:r>
-    </w:p>
-    <w:p>
-      <w:pPr>
-        <w:rPr>
-          <w:rFonts w:ascii="Courier" w:eastAsia="Times New Roman" w:hAnsi="Courier" w:cs="Arial"/>
-          <w:bCs/>
-          <w:color w:val="04003F"/>
-          <w:spacing w:val="-8"/>
-          <w:kern w:val="36"/>
-          <w:sz w:val="32"/>
-          <w:szCs w:val="32"/>
-        </w:rPr>
-      </w:pPr>
-    </w:p>
-    <w:p>
-      <w:pPr>
-        <w:rPr>
-          <w:rFonts w:ascii="Arial" w:eastAsia="Times New Roman" w:hAnsi="Arial" w:cs="Arial"/>
-          <w:bCs/>
-          <w:color w:val="04003F"/>
-          <w:spacing w:val="-8"/>
-          <w:kern w:val="36"/>
-          <w:sz w:val="32"/>
-          <w:szCs w:val="32"/>
-        </w:rPr>
-      </w:pPr>
-      <w:r>
-        <w:rPr>
-          <w:rFonts w:ascii="Arial" w:eastAsia="Times New Roman" w:hAnsi="Arial" w:cs="Arial"/>
-          <w:bCs/>
-          <w:color w:val="04003F"/>
-          <w:spacing w:val="-8"/>
-          <w:kern w:val="36"/>
-          <w:sz w:val="32"/>
-          <w:szCs w:val="32"/>
-        </w:rPr>
-        <w:t xml:space="preserve">Test output logs are written into </w:t>
-      </w:r>
-      <w:proofErr w:type="gramStart"/>
-      <w:r>
-        <w:rPr>
-          <w:rFonts w:ascii="Arial" w:eastAsia="Times New Roman" w:hAnsi="Arial" w:cs="Arial"/>
-          <w:bCs/>
-          <w:color w:val="04003F"/>
-          <w:spacing w:val="-8"/>
-          <w:kern w:val="36"/>
-          <w:sz w:val="32"/>
-          <w:szCs w:val="32"/>
-        </w:rPr>
-        <w:t>the .</w:t>
-      </w:r>
-      <w:r>
-        <w:rPr>
-          <w:rFonts w:ascii="Arial" w:eastAsia="Times New Roman" w:hAnsi="Arial" w:cs="Arial"/>
-          <w:bCs/>
-          <w:color w:val="04003F"/>
-          <w:spacing w:val="-8"/>
-          <w:kern w:val="36"/>
-          <w:sz w:val="32"/>
-          <w:szCs w:val="32"/>
-          <w:highlight w:val="yellow"/>
-        </w:rPr>
-        <w:t>testing</w:t>
-      </w:r>
-      <w:proofErr w:type="gramEnd"/>
-      <w:r>
-        <w:rPr>
-          <w:rFonts w:ascii="Arial" w:eastAsia="Times New Roman" w:hAnsi="Arial" w:cs="Arial"/>
-          <w:bCs/>
-          <w:color w:val="04003F"/>
-          <w:spacing w:val="-8"/>
-          <w:kern w:val="36"/>
-          <w:sz w:val="32"/>
-          <w:szCs w:val="32"/>
-        </w:rPr>
-        <w:t xml:space="preserve"> directory in the same place where you run the tests.</w:t>
-      </w:r>
-    </w:p>
-    <w:p>
-      <w:pPr>
-        <w:rPr>
-          <w:rFonts w:ascii="Arial" w:eastAsia="Times New Roman" w:hAnsi="Arial" w:cs="Arial"/>
-          <w:bCs/>
-          <w:color w:val="04003F"/>
-          <w:spacing w:val="-8"/>
-          <w:kern w:val="36"/>
-          <w:sz w:val="32"/>
-          <w:szCs w:val="32"/>
-        </w:rPr>
-      </w:pPr>
-    </w:p>
-    <w:p>
-      <w:pPr>
-        <w:rPr>
-          <w:rFonts w:ascii="Arial" w:eastAsia="Times New Roman" w:hAnsi="Arial" w:cs="Arial"/>
-          <w:bCs/>
-          <w:color w:val="04003F"/>
-          <w:spacing w:val="-8"/>
-          <w:kern w:val="36"/>
-          <w:sz w:val="32"/>
-          <w:szCs w:val="32"/>
-        </w:rPr>
-      </w:pPr>
-      <w:r>
-        <w:rPr>
-          <w:rFonts w:ascii="Arial" w:eastAsia="Times New Roman" w:hAnsi="Arial" w:cs="Arial"/>
-          <w:bCs/>
-          <w:color w:val="04003F"/>
-          <w:spacing w:val="-8"/>
-          <w:kern w:val="36"/>
-          <w:sz w:val="32"/>
-          <w:szCs w:val="32"/>
-        </w:rPr>
-        <w:t xml:space="preserve">Tests use the </w:t>
-      </w:r>
-      <w:r>
-        <w:rPr>
-          <w:rFonts w:ascii="Arial" w:eastAsia="Times New Roman" w:hAnsi="Arial" w:cs="Arial"/>
-          <w:bCs/>
-          <w:color w:val="04003F"/>
-          <w:spacing w:val="-8"/>
-          <w:kern w:val="36"/>
-          <w:sz w:val="32"/>
-          <w:szCs w:val="32"/>
-          <w:highlight w:val="green"/>
-        </w:rPr>
-        <w:t>./</w:t>
-      </w:r>
-      <w:proofErr w:type="spellStart"/>
-      <w:r>
-        <w:rPr>
-          <w:rFonts w:ascii="Arial" w:eastAsia="Times New Roman" w:hAnsi="Arial" w:cs="Arial"/>
-          <w:bCs/>
-          <w:color w:val="04003F"/>
-          <w:spacing w:val="-8"/>
-          <w:kern w:val="36"/>
-          <w:sz w:val="32"/>
-          <w:szCs w:val="32"/>
-          <w:highlight w:val="green"/>
-        </w:rPr>
-        <w:t>ServerTests.json</w:t>
-      </w:r>
-      <w:proofErr w:type="spellEnd"/>
-      <w:r>
-        <w:rPr>
-          <w:rFonts w:ascii="Arial" w:eastAsia="Times New Roman" w:hAnsi="Arial" w:cs="Arial"/>
-          <w:bCs/>
-          <w:color w:val="04003F"/>
-          <w:spacing w:val="-8"/>
-          <w:kern w:val="36"/>
-          <w:sz w:val="32"/>
-          <w:szCs w:val="32"/>
-        </w:rPr>
-        <w:t xml:space="preserve"> configuration file in the main directory (</w:t>
-      </w:r>
-      <w:proofErr w:type="spellStart"/>
-      <w:r>
-        <w:rPr>
-          <w:rFonts w:ascii="Arial" w:eastAsia="Times New Roman" w:hAnsi="Arial" w:cs="Arial"/>
-          <w:bCs/>
-          <w:color w:val="04003F"/>
-          <w:spacing w:val="-8"/>
-          <w:kern w:val="36"/>
-          <w:sz w:val="32"/>
-          <w:szCs w:val="32"/>
-        </w:rPr>
-        <w:t>ServerMain</w:t>
-      </w:r>
-      <w:proofErr w:type="spellEnd"/>
-      <w:r>
-        <w:rPr>
-          <w:rFonts w:ascii="Arial" w:eastAsia="Times New Roman" w:hAnsi="Arial" w:cs="Arial"/>
-          <w:bCs/>
-          <w:color w:val="04003F"/>
-          <w:spacing w:val="-8"/>
-          <w:kern w:val="36"/>
-          <w:sz w:val="32"/>
-          <w:szCs w:val="32"/>
-        </w:rPr>
-        <w:t xml:space="preserve">). </w:t>
-      </w:r>
-      <w:r>
-        <w:rPr>
-          <w:rFonts w:ascii="Arial" w:eastAsia="Times New Roman" w:hAnsi="Arial" w:cs="Arial"/>
-          <w:bCs/>
-          <w:color w:val="04003F"/>
-          <w:spacing w:val="-8"/>
-          <w:kern w:val="36"/>
-          <w:sz w:val="32"/>
-          <w:szCs w:val="32"/>
-        </w:rPr>
-        <w:t>The same file is assumed to contain both the server configurat</w:t>
-      </w:r>
-      <w:r>
-        <w:rPr>
-          <w:rFonts w:ascii="Arial" w:eastAsia="Times New Roman" w:hAnsi="Arial" w:cs="Arial"/>
-          <w:bCs/>
-          <w:color w:val="04003F"/>
-          <w:spacing w:val="-8"/>
-          <w:kern w:val="36"/>
-          <w:sz w:val="32"/>
-          <w:szCs w:val="32"/>
-        </w:rPr>
-        <w:t xml:space="preserve">ion and test configuration keys—See </w:t>
-      </w:r>
-      <w:proofErr w:type="spellStart"/>
-      <w:r>
-        <w:rPr>
-          <w:rFonts w:ascii="Courier" w:eastAsia="Times New Roman" w:hAnsi="Courier" w:cs="Arial"/>
-          <w:bCs/>
-          <w:color w:val="04003F"/>
-          <w:spacing w:val="-8"/>
-          <w:kern w:val="36"/>
-          <w:sz w:val="32"/>
-          <w:szCs w:val="32"/>
-        </w:rPr>
-        <w:t>ServerConfiguration</w:t>
-      </w:r>
-      <w:proofErr w:type="spellEnd"/>
-      <w:r>
-        <w:rPr>
-          <w:rFonts w:ascii="Arial" w:eastAsia="Times New Roman" w:hAnsi="Arial" w:cs="Arial"/>
-          <w:bCs/>
-          <w:color w:val="04003F"/>
-          <w:spacing w:val="-8"/>
-          <w:kern w:val="36"/>
-          <w:sz w:val="32"/>
-          <w:szCs w:val="32"/>
-        </w:rPr>
-        <w:t xml:space="preserve"> and </w:t>
-      </w:r>
-      <w:proofErr w:type="spellStart"/>
-      <w:r>
-        <w:rPr>
-          <w:rFonts w:ascii="Courier" w:eastAsia="Times New Roman" w:hAnsi="Courier" w:cs="Arial"/>
-          <w:bCs/>
-          <w:color w:val="04003F"/>
-          <w:spacing w:val="-8"/>
-          <w:kern w:val="36"/>
-          <w:sz w:val="32"/>
-          <w:szCs w:val="32"/>
-        </w:rPr>
-        <w:t>TestConfiguration</w:t>
-      </w:r>
-      <w:proofErr w:type="spellEnd"/>
-      <w:r>
-        <w:rPr>
-          <w:rFonts w:ascii="Arial" w:eastAsia="Times New Roman" w:hAnsi="Arial" w:cs="Arial"/>
-          <w:bCs/>
-          <w:color w:val="04003F"/>
-          <w:spacing w:val="-8"/>
-          <w:kern w:val="36"/>
-          <w:sz w:val="32"/>
-          <w:szCs w:val="32"/>
-        </w:rPr>
-        <w:t>.</w:t>
-      </w:r>
-    </w:p>
-    <w:p>
-      <w:pPr>
-        <w:rPr>
-          <w:rFonts w:ascii="Arial" w:eastAsia="Times New Roman" w:hAnsi="Arial" w:cs="Arial"/>
-          <w:bCs/>
-          <w:color w:val="04003F"/>
-          <w:spacing w:val="-8"/>
-          <w:kern w:val="36"/>
-          <w:sz w:val="32"/>
-          <w:szCs w:val="32"/>
-        </w:rPr>
-      </w:pPr>
-    </w:p>
-    <w:p>
-      <w:pPr>
-        <w:rPr>
-          <w:rFonts w:ascii="Arial" w:eastAsia="Times New Roman" w:hAnsi="Arial" w:cs="Arial"/>
-          <w:bCs/>
-          <w:color w:val="04003F"/>
-          <w:spacing w:val="-8"/>
-          <w:kern w:val="36"/>
-          <w:sz w:val="32"/>
-          <w:szCs w:val="32"/>
-        </w:rPr>
-      </w:pPr>
-      <w:r>
-        <w:rPr>
-          <w:rFonts w:ascii="Arial" w:eastAsia="Times New Roman" w:hAnsi="Arial" w:cs="Arial"/>
-          <w:bCs/>
-          <w:color w:val="04003F"/>
-          <w:spacing w:val="-8"/>
-          <w:kern w:val="36"/>
-          <w:sz w:val="32"/>
-          <w:szCs w:val="32"/>
-        </w:rPr>
-        <w:t xml:space="preserve">See the file </w:t>
-      </w:r>
-      <w:proofErr w:type="spellStart"/>
-      <w:r>
-        <w:rPr>
-          <w:rFonts w:ascii="Courier" w:eastAsia="Times New Roman" w:hAnsi="Courier" w:cs="Arial"/>
-          <w:bCs/>
-          <w:color w:val="04003F"/>
-          <w:spacing w:val="-8"/>
-          <w:kern w:val="36"/>
-          <w:sz w:val="32"/>
-          <w:szCs w:val="32"/>
-        </w:rPr>
-        <w:t>TestConfiguration.swift</w:t>
-      </w:r>
-      <w:proofErr w:type="spellEnd"/>
-      <w:r>
-        <w:rPr>
-          <w:rFonts w:ascii="Arial" w:eastAsia="Times New Roman" w:hAnsi="Arial" w:cs="Arial"/>
-          <w:bCs/>
-          <w:color w:val="04003F"/>
-          <w:spacing w:val="-8"/>
-          <w:kern w:val="36"/>
-          <w:sz w:val="32"/>
-          <w:szCs w:val="32"/>
-        </w:rPr>
-        <w:t xml:space="preserve"> </w:t>
-      </w:r>
-      <w:r>
-        <w:rPr>
-          <w:rFonts w:ascii="Arial" w:eastAsia="Times New Roman" w:hAnsi="Arial" w:cs="Arial"/>
-          <w:bCs/>
-          <w:color w:val="04003F"/>
-          <w:spacing w:val="-8"/>
-          <w:kern w:val="36"/>
-          <w:sz w:val="32"/>
-          <w:szCs w:val="32"/>
-        </w:rPr>
-        <w:t xml:space="preserve">for instructions on how to renew or update the Google, Dropbox, Facebook etc. credentials that are </w:t>
-      </w:r>
-      <w:bookmarkStart w:id="82" w:name="OLE_LINK97"/>
-      <w:r>
-        <w:rPr>
-          <w:rFonts w:ascii="Arial" w:eastAsia="Times New Roman" w:hAnsi="Arial" w:cs="Arial"/>
-          <w:bCs/>
-          <w:color w:val="04003F"/>
-          <w:spacing w:val="-8"/>
-          <w:kern w:val="36"/>
-          <w:sz w:val="32"/>
-          <w:szCs w:val="32"/>
-        </w:rPr>
-        <w:t xml:space="preserve">accessed in that file. Once </w:t>
-      </w:r>
-      <w:bookmarkStart w:id="83" w:name="OLE_LINK60"/>
-      <w:bookmarkStart w:id="84" w:name="OLE_LINK61"/>
-      <w:r>
-        <w:rPr>
-          <w:rFonts w:ascii="Arial" w:eastAsia="Times New Roman" w:hAnsi="Arial" w:cs="Arial"/>
-          <w:bCs/>
-          <w:color w:val="04003F"/>
-          <w:spacing w:val="-8"/>
-          <w:kern w:val="36"/>
-          <w:sz w:val="32"/>
-          <w:szCs w:val="32"/>
-        </w:rPr>
-        <w:t>updated</w:t>
-      </w:r>
-      <w:bookmarkEnd w:id="83"/>
-      <w:bookmarkEnd w:id="84"/>
-      <w:r>
-        <w:rPr>
-          <w:rFonts w:ascii="Arial" w:eastAsia="Times New Roman" w:hAnsi="Arial" w:cs="Arial"/>
-          <w:bCs/>
-          <w:color w:val="04003F"/>
-          <w:spacing w:val="-8"/>
-          <w:kern w:val="36"/>
-          <w:sz w:val="32"/>
-          <w:szCs w:val="32"/>
-        </w:rPr>
-        <w:t xml:space="preserve">, the </w:t>
-      </w:r>
-      <w:proofErr w:type="spellStart"/>
-      <w:r>
-        <w:rPr>
-          <w:rFonts w:ascii="Arial" w:eastAsia="Times New Roman" w:hAnsi="Arial" w:cs="Arial"/>
-          <w:bCs/>
-          <w:color w:val="04003F"/>
-          <w:spacing w:val="-8"/>
-          <w:kern w:val="36"/>
-          <w:sz w:val="32"/>
-          <w:szCs w:val="32"/>
-        </w:rPr>
-        <w:t>ServerTests.json</w:t>
-      </w:r>
-      <w:proofErr w:type="spellEnd"/>
-      <w:r>
-        <w:rPr>
-          <w:rFonts w:ascii="Arial" w:eastAsia="Times New Roman" w:hAnsi="Arial" w:cs="Arial"/>
-          <w:bCs/>
-          <w:color w:val="04003F"/>
-          <w:spacing w:val="-8"/>
-          <w:kern w:val="36"/>
-          <w:sz w:val="32"/>
-          <w:szCs w:val="32"/>
-        </w:rPr>
-        <w:t xml:space="preserve"> file needs updating.</w:t>
-      </w:r>
-      <w:bookmarkEnd w:id="82"/>
-    </w:p>
-    <w:p>
-      <w:pPr>
-        <w:rPr>
           <w:rFonts w:ascii="Arial" w:eastAsia="Times New Roman" w:hAnsi="Arial" w:cs="Arial"/>
           <w:bCs/>
           <w:color w:val="04003F"/>
@@ -4807,45 +4394,17 @@
         </w:rPr>
         <w:t xml:space="preserve">Use: </w:t>
       </w:r>
-      <w:proofErr w:type="spellStart"/>
-      <w:proofErr w:type="gramStart"/>
-      <w:r>
-        <w:rPr>
-          <w:rFonts w:ascii="Arial" w:eastAsia="Times New Roman" w:hAnsi="Arial" w:cs="Arial"/>
-          <w:bCs/>
-          <w:color w:val="04003F"/>
-          <w:spacing w:val="-8"/>
-          <w:kern w:val="36"/>
-          <w:sz w:val="32"/>
-          <w:szCs w:val="32"/>
-        </w:rPr>
-        <w:t>multitail</w:t>
-      </w:r>
-      <w:proofErr w:type="spellEnd"/>
-      <w:r>
-        <w:rPr>
-          <w:rFonts w:ascii="Arial" w:eastAsia="Times New Roman" w:hAnsi="Arial" w:cs="Arial"/>
-          <w:bCs/>
-          <w:color w:val="04003F"/>
-          <w:spacing w:val="-8"/>
-          <w:kern w:val="36"/>
-          <w:sz w:val="32"/>
-          <w:szCs w:val="32"/>
-        </w:rPr>
-        <w:t xml:space="preserve">  -</w:t>
-      </w:r>
-      <w:proofErr w:type="gramEnd"/>
-      <w:r>
-        <w:rPr>
-          <w:rFonts w:ascii="Arial" w:eastAsia="Times New Roman" w:hAnsi="Arial" w:cs="Arial"/>
-          <w:bCs/>
-          <w:color w:val="04003F"/>
-          <w:spacing w:val="-8"/>
-          <w:kern w:val="36"/>
-          <w:sz w:val="32"/>
-          <w:szCs w:val="32"/>
-        </w:rPr>
-        <w:t>Q 1 '.testing/*'</w:t>
+      <w:r>
+        <w:rPr>
+          <w:rFonts w:ascii="Arial" w:eastAsia="Times New Roman" w:hAnsi="Arial" w:cs="Arial"/>
+          <w:bCs/>
+          <w:color w:val="04003F"/>
+          <w:spacing w:val="-8"/>
+          <w:kern w:val="36"/>
+          <w:sz w:val="32"/>
+          <w:szCs w:val="32"/>
+        </w:rPr>
+        <w:t>multitail  -Q 1 '.testing/*'</w:t>
       </w:r>
     </w:p>
     <w:p>
@@ -4930,13 +4489,8 @@
       </w:pPr>
       <w:r>
         <w:lastRenderedPageBreak/>
-        <w:t xml:space="preserve">Running local tests: Server access using </w:t>
-      </w:r>
-      <w:proofErr w:type="spellStart"/>
-      <w:r>
-        <w:t>ngrok</w:t>
-      </w:r>
-      <w:proofErr w:type="spellEnd"/>
+        <w:t>Running local tests: Server access using ngrok</w:t>
+      </w:r>
     </w:p>
     <w:p>
       <w:pPr>
@@ -5026,7 +4580,6 @@
         </w:rPr>
         <w:t>~/bin/</w:t>
       </w:r>
-      <w:proofErr w:type="spellStart"/>
       <w:r>
         <w:rPr>
           <w:rFonts w:ascii="Consolas" w:eastAsia="Times New Roman" w:hAnsi="Consolas" w:cs="Consolas"/>
@@ -5035,9 +4588,8 @@
           <w:szCs w:val="18"/>
           <w:bdr w:val="none" w:sz="0" w:space="0" w:color="auto" w:frame="1"/>
         </w:rPr>
-        <w:t>ngrok</w:t>
-      </w:r>
-      <w:proofErr w:type="spellEnd"/>
+        <w:t>ngrok http 80</w:t>
+      </w:r>
       <w:r>
         <w:rPr>
           <w:rFonts w:ascii="Consolas" w:eastAsia="Times New Roman" w:hAnsi="Consolas" w:cs="Consolas"/>
@@ -5046,16 +4598,6 @@
           <w:szCs w:val="18"/>
           <w:bdr w:val="none" w:sz="0" w:space="0" w:color="auto" w:frame="1"/>
         </w:rPr>
-        <w:t xml:space="preserve"> http 80</w:t>
-      </w:r>
-      <w:r>
-        <w:rPr>
-          <w:rFonts w:ascii="Consolas" w:eastAsia="Times New Roman" w:hAnsi="Consolas" w:cs="Consolas"/>
-          <w:color w:val="151429"/>
-          <w:sz w:val="18"/>
-          <w:szCs w:val="18"/>
-          <w:bdr w:val="none" w:sz="0" w:space="0" w:color="auto" w:frame="1"/>
-        </w:rPr>
         <w:t>80</w:t>
       </w:r>
     </w:p>
@@ -5125,35 +4667,7 @@
           <w:szCs w:val="32"/>
         </w:rPr>
         <w:lastRenderedPageBreak/>
-        <w:t xml:space="preserve">Starting </w:t>
-      </w:r>
-      <w:proofErr w:type="spellStart"/>
-      <w:r>
-        <w:rPr>
-          <w:rFonts w:ascii="Arial" w:eastAsia="Times New Roman" w:hAnsi="Arial" w:cs="Arial"/>
-          <w:b/>
-          <w:bCs/>
-          <w:color w:val="04003F"/>
-          <w:spacing w:val="-8"/>
-          <w:kern w:val="36"/>
-          <w:sz w:val="32"/>
-          <w:szCs w:val="32"/>
-        </w:rPr>
-        <w:t>mySQL</w:t>
-      </w:r>
-      <w:proofErr w:type="spellEnd"/>
-      <w:r>
-        <w:rPr>
-          <w:rFonts w:ascii="Arial" w:eastAsia="Times New Roman" w:hAnsi="Arial" w:cs="Arial"/>
-          <w:b/>
-          <w:bCs/>
-          <w:color w:val="04003F"/>
-          <w:spacing w:val="-8"/>
-          <w:kern w:val="36"/>
-          <w:sz w:val="32"/>
-          <w:szCs w:val="32"/>
-        </w:rPr>
-        <w:t xml:space="preserve"> for local running of the server</w:t>
+        <w:t>Starting mySQL for local running of the server</w:t>
       </w:r>
     </w:p>
     <w:p>
@@ -5174,11 +4688,11 @@
       <w:pPr>
         <w:pStyle w:val="Heading1"/>
       </w:pPr>
-      <w:bookmarkStart w:id="85" w:name="_Toc49546342"/>
+      <w:bookmarkStart w:id="84" w:name="_Toc49546342"/>
       <w:r>
         <w:t>Checking the local database</w:t>
       </w:r>
-      <w:bookmarkEnd w:id="85"/>
+      <w:bookmarkEnd w:id="84"/>
     </w:p>
     <w:p>
       <w:pPr>
@@ -5228,7 +4742,6 @@
           <w:szCs w:val="36"/>
         </w:rPr>
       </w:pPr>
-      <w:proofErr w:type="spellStart"/>
       <w:r>
         <w:rPr>
           <w:rFonts w:ascii="Menlo" w:hAnsi="Menlo" w:cs="Menlo"/>
@@ -5236,19 +4749,18 @@
           <w:sz w:val="36"/>
           <w:szCs w:val="36"/>
         </w:rPr>
-        <w:t>mysql</w:t>
-      </w:r>
-      <w:proofErr w:type="spellEnd"/>
-      <w:r>
+        <w:t>mysql -u crspybits -p</w:t>
+      </w:r>
+    </w:p>
+    <w:p>
+      <w:pPr>
         <w:rPr>
           <w:rFonts w:ascii="Menlo" w:hAnsi="Menlo" w:cs="Menlo"/>
           <w:color w:val="000000"/>
           <w:sz w:val="36"/>
           <w:szCs w:val="36"/>
         </w:rPr>
-        <w:t xml:space="preserve"> -u </w:t>
-      </w:r>
-      <w:proofErr w:type="spellStart"/>
+      </w:pPr>
       <w:r>
         <w:rPr>
           <w:rFonts w:ascii="Menlo" w:hAnsi="Menlo" w:cs="Menlo"/>
@@ -5256,18 +4768,18 @@
           <w:sz w:val="36"/>
           <w:szCs w:val="36"/>
         </w:rPr>
-        <w:t>crspybits</w:t>
-      </w:r>
-      <w:proofErr w:type="spellEnd"/>
-      <w:r>
+        <w:t># Get the password from ServerTests.json</w:t>
+      </w:r>
+    </w:p>
+    <w:p>
+      <w:pPr>
         <w:rPr>
           <w:rFonts w:ascii="Menlo" w:hAnsi="Menlo" w:cs="Menlo"/>
           <w:color w:val="000000"/>
           <w:sz w:val="36"/>
           <w:szCs w:val="36"/>
         </w:rPr>
-        <w:t xml:space="preserve"> -p</w:t>
-      </w:r>
+      </w:pPr>
     </w:p>
     <w:p>
       <w:pPr>
@@ -5285,86 +4797,26 @@
           <w:sz w:val="36"/>
           <w:szCs w:val="36"/>
         </w:rPr>
-        <w:t xml:space="preserve"># Get the password from </w:t>
-      </w:r>
-      <w:proofErr w:type="spellStart"/>
-      <w:r>
+        <w:t># When connected:</w:t>
+      </w:r>
+    </w:p>
+    <w:p>
+      <w:pPr>
         <w:rPr>
           <w:rFonts w:ascii="Menlo" w:hAnsi="Menlo" w:cs="Menlo"/>
           <w:color w:val="000000"/>
           <w:sz w:val="36"/>
           <w:szCs w:val="36"/>
         </w:rPr>
-        <w:t>ServerTests.json</w:t>
-      </w:r>
-      <w:proofErr w:type="spellEnd"/>
-    </w:p>
-    <w:p>
-      <w:pPr>
+      </w:pPr>
+      <w:r>
         <w:rPr>
           <w:rFonts w:ascii="Menlo" w:hAnsi="Menlo" w:cs="Menlo"/>
           <w:color w:val="000000"/>
           <w:sz w:val="36"/>
           <w:szCs w:val="36"/>
         </w:rPr>
-      </w:pPr>
-    </w:p>
-    <w:p>
-      <w:pPr>
-        <w:rPr>
-          <w:rFonts w:ascii="Menlo" w:hAnsi="Menlo" w:cs="Menlo"/>
-          <w:color w:val="000000"/>
-          <w:sz w:val="36"/>
-          <w:szCs w:val="36"/>
-        </w:rPr>
-      </w:pPr>
-      <w:r>
-        <w:rPr>
-          <w:rFonts w:ascii="Menlo" w:hAnsi="Menlo" w:cs="Menlo"/>
-          <w:color w:val="000000"/>
-          <w:sz w:val="36"/>
-          <w:szCs w:val="36"/>
-        </w:rPr>
-        <w:t># When connected:</w:t>
-      </w:r>
-    </w:p>
-    <w:p>
-      <w:pPr>
-        <w:rPr>
-          <w:rFonts w:ascii="Menlo" w:hAnsi="Menlo" w:cs="Menlo"/>
-          <w:color w:val="000000"/>
-          <w:sz w:val="36"/>
-          <w:szCs w:val="36"/>
-        </w:rPr>
-      </w:pPr>
-      <w:r>
-        <w:rPr>
-          <w:rFonts w:ascii="Menlo" w:hAnsi="Menlo" w:cs="Menlo"/>
-          <w:color w:val="000000"/>
-          <w:sz w:val="36"/>
-          <w:szCs w:val="36"/>
-        </w:rPr>
-        <w:t xml:space="preserve">use </w:t>
-      </w:r>
-      <w:proofErr w:type="spellStart"/>
-      <w:r>
-        <w:rPr>
-          <w:rFonts w:ascii="Menlo" w:hAnsi="Menlo" w:cs="Menlo"/>
-          <w:color w:val="000000"/>
-          <w:sz w:val="36"/>
-          <w:szCs w:val="36"/>
-        </w:rPr>
-        <w:t>SyncServer</w:t>
-      </w:r>
-      <w:proofErr w:type="spellEnd"/>
-      <w:r>
-        <w:rPr>
-          <w:rFonts w:ascii="Menlo" w:hAnsi="Menlo" w:cs="Menlo"/>
-          <w:color w:val="000000"/>
-          <w:sz w:val="36"/>
-          <w:szCs w:val="36"/>
-        </w:rPr>
-        <w:t>;</w:t>
+        <w:t>use SyncServer;</w:t>
       </w:r>
     </w:p>
     <w:p>
@@ -5420,34 +4872,18 @@
         </w:rPr>
         <w:t xml:space="preserve">Creating </w:t>
       </w:r>
-      <w:proofErr w:type="spellStart"/>
-      <w:r>
-        <w:rPr>
-          <w:rFonts w:ascii="Arial" w:eastAsia="Times New Roman" w:hAnsi="Arial" w:cs="Arial"/>
-          <w:bCs/>
-          <w:color w:val="04003F"/>
-          <w:spacing w:val="-8"/>
-          <w:kern w:val="36"/>
-          <w:sz w:val="32"/>
-          <w:szCs w:val="32"/>
-        </w:rPr>
-        <w:t>ClientTesting-</w:t>
-      </w:r>
-      <w:proofErr w:type="gramStart"/>
-      <w:r>
-        <w:rPr>
-          <w:rFonts w:ascii="Arial" w:eastAsia="Times New Roman" w:hAnsi="Arial" w:cs="Arial"/>
-          <w:bCs/>
-          <w:color w:val="04003F"/>
-          <w:spacing w:val="-8"/>
-          <w:kern w:val="36"/>
-          <w:sz w:val="32"/>
-          <w:szCs w:val="32"/>
-        </w:rPr>
-        <w:t>local.json</w:t>
-      </w:r>
-      <w:proofErr w:type="spellEnd"/>
-      <w:proofErr w:type="gramEnd"/>
+      <w:r>
+        <w:rPr>
+          <w:rFonts w:ascii="Arial" w:eastAsia="Times New Roman" w:hAnsi="Arial" w:cs="Arial"/>
+          <w:bCs/>
+          <w:color w:val="04003F"/>
+          <w:spacing w:val="-8"/>
+          <w:kern w:val="36"/>
+          <w:sz w:val="32"/>
+          <w:szCs w:val="32"/>
+        </w:rPr>
+        <w:t>ClientTesting-local.json</w:t>
+      </w:r>
       <w:r>
         <w:rPr>
           <w:rFonts w:ascii="Arial" w:eastAsia="Times New Roman" w:hAnsi="Arial" w:cs="Arial"/>
@@ -5505,23 +4941,18 @@
       <w:pPr>
         <w:pStyle w:val="Heading1"/>
       </w:pPr>
-      <w:bookmarkStart w:id="86" w:name="_Toc49546343"/>
+      <w:bookmarkStart w:id="85" w:name="_Toc49546343"/>
       <w:r>
         <w:lastRenderedPageBreak/>
-        <w:t xml:space="preserve">Updating </w:t>
-      </w:r>
-      <w:proofErr w:type="spellStart"/>
-      <w:r>
-        <w:t>Docker</w:t>
+        <w:t>Updating Docker</w:t>
       </w:r>
       <w:r>
         <w:t>file’s</w:t>
       </w:r>
-      <w:proofErr w:type="spellEnd"/>
       <w:r>
         <w:t xml:space="preserve"> for new Swift version</w:t>
       </w:r>
-      <w:bookmarkEnd w:id="86"/>
+      <w:bookmarkEnd w:id="85"/>
     </w:p>
     <w:p>
       <w:pPr>
@@ -5612,33 +5043,7 @@
           <w:sz w:val="32"/>
           <w:szCs w:val="32"/>
         </w:rPr>
-        <w:t xml:space="preserve">I've moved to basing my </w:t>
-      </w:r>
-      <w:proofErr w:type="spellStart"/>
-      <w:r>
-        <w:rPr>
-          <w:rFonts w:ascii="Arial" w:eastAsia="Times New Roman" w:hAnsi="Arial" w:cs="Arial"/>
-          <w:bCs/>
-          <w:color w:val="04003F"/>
-          <w:spacing w:val="-8"/>
-          <w:kern w:val="36"/>
-          <w:sz w:val="32"/>
-          <w:szCs w:val="32"/>
-        </w:rPr>
-        <w:t>Dockerfile</w:t>
-      </w:r>
-      <w:proofErr w:type="spellEnd"/>
-      <w:r>
-        <w:rPr>
-          <w:rFonts w:ascii="Arial" w:eastAsia="Times New Roman" w:hAnsi="Arial" w:cs="Arial"/>
-          <w:bCs/>
-          <w:color w:val="04003F"/>
-          <w:spacing w:val="-8"/>
-          <w:kern w:val="36"/>
-          <w:sz w:val="32"/>
-          <w:szCs w:val="32"/>
-        </w:rPr>
-        <w:t xml:space="preserve"> on Apple's</w:t>
+        <w:t>I've moved to basing my Dockerfile on Apple's</w:t>
       </w:r>
       <w:r>
         <w:rPr>
@@ -5743,8 +5148,8 @@
         <w:t xml:space="preserve">Generally: </w:t>
       </w:r>
     </w:p>
-    <w:bookmarkStart w:id="87" w:name="OLE_LINK10"/>
-    <w:bookmarkStart w:id="88" w:name="OLE_LINK62"/>
+    <w:bookmarkStart w:id="86" w:name="OLE_LINK10"/>
+    <w:bookmarkStart w:id="87" w:name="OLE_LINK62"/>
     <w:p>
       <w:pPr>
         <w:rPr>
@@ -5842,8 +5247,8 @@
         <w:fldChar w:fldCharType="end"/>
       </w:r>
     </w:p>
+    <w:bookmarkEnd w:id="86"/>
     <w:bookmarkEnd w:id="87"/>
-    <w:bookmarkEnd w:id="88"/>
     <w:p>
       <w:pPr>
         <w:rPr>
@@ -5978,57 +5383,17 @@
         </w:rPr>
         <w:t xml:space="preserve">See </w:t>
       </w:r>
-      <w:proofErr w:type="spellStart"/>
-      <w:r>
-        <w:rPr>
-          <w:rFonts w:ascii="Arial" w:eastAsia="Times New Roman" w:hAnsi="Arial" w:cs="Arial"/>
-          <w:bCs/>
-          <w:color w:val="04003F"/>
-          <w:spacing w:val="-8"/>
-          <w:kern w:val="36"/>
-          <w:sz w:val="32"/>
-          <w:szCs w:val="32"/>
-        </w:rPr>
-        <w:t>devops</w:t>
-      </w:r>
-      <w:proofErr w:type="spellEnd"/>
-      <w:r>
-        <w:rPr>
-          <w:rFonts w:ascii="Arial" w:eastAsia="Times New Roman" w:hAnsi="Arial" w:cs="Arial"/>
-          <w:bCs/>
-          <w:color w:val="04003F"/>
-          <w:spacing w:val="-8"/>
-          <w:kern w:val="36"/>
-          <w:sz w:val="32"/>
-          <w:szCs w:val="32"/>
-        </w:rPr>
-        <w:t xml:space="preserve">/Docker/Building and </w:t>
-      </w:r>
-      <w:proofErr w:type="spellStart"/>
-      <w:r>
-        <w:rPr>
-          <w:rFonts w:ascii="Arial" w:eastAsia="Times New Roman" w:hAnsi="Arial" w:cs="Arial"/>
-          <w:bCs/>
-          <w:color w:val="04003F"/>
-          <w:spacing w:val="-8"/>
-          <w:kern w:val="36"/>
-          <w:sz w:val="32"/>
-          <w:szCs w:val="32"/>
-        </w:rPr>
-        <w:t>devops</w:t>
-      </w:r>
-      <w:proofErr w:type="spellEnd"/>
-      <w:r>
-        <w:rPr>
-          <w:rFonts w:ascii="Arial" w:eastAsia="Times New Roman" w:hAnsi="Arial" w:cs="Arial"/>
-          <w:bCs/>
-          <w:color w:val="04003F"/>
-          <w:spacing w:val="-8"/>
-          <w:kern w:val="36"/>
-          <w:sz w:val="32"/>
-          <w:szCs w:val="32"/>
-        </w:rPr>
-        <w:t>/Docker/Runtime</w:t>
+      <w:r>
+        <w:rPr>
+          <w:rFonts w:ascii="Arial" w:eastAsia="Times New Roman" w:hAnsi="Arial" w:cs="Arial"/>
+          <w:bCs/>
+          <w:color w:val="04003F"/>
+          <w:spacing w:val="-8"/>
+          <w:kern w:val="36"/>
+          <w:sz w:val="32"/>
+          <w:szCs w:val="32"/>
+        </w:rPr>
+        <w:t>devops/Docker/Building and devops/Docker/Runtime</w:t>
       </w:r>
     </w:p>
     <w:p>
@@ -6164,9 +5529,9 @@
     <w:p>
       <w:pPr>
         <w:rPr>
-          <w:rFonts w:ascii="Arial" w:eastAsia="Times New Roman" w:hAnsi="Arial" w:cs="Arial"/>
-          <w:bCs/>
-          <w:color w:val="04003F"/>
+          <w:rStyle w:val="Hyperlink"/>
+          <w:rFonts w:ascii="Arial" w:eastAsia="Times New Roman" w:hAnsi="Arial" w:cs="Arial"/>
+          <w:bCs/>
           <w:spacing w:val="-8"/>
           <w:kern w:val="36"/>
           <w:sz w:val="32"/>
@@ -6212,227 +5577,32 @@
           <w:szCs w:val="32"/>
         </w:rPr>
       </w:pPr>
-    </w:p>
-    <w:p>
-      <w:pPr>
-        <w:rPr>
-          <w:rFonts w:ascii="Arial" w:eastAsia="Times New Roman" w:hAnsi="Arial" w:cs="Arial"/>
-          <w:bCs/>
-          <w:color w:val="04003F"/>
-          <w:spacing w:val="-8"/>
-          <w:kern w:val="36"/>
-          <w:sz w:val="32"/>
-          <w:szCs w:val="32"/>
-        </w:rPr>
-      </w:pPr>
-      <w:r>
-        <w:rPr>
-          <w:rFonts w:ascii="Arial" w:eastAsia="Times New Roman" w:hAnsi="Arial" w:cs="Arial"/>
-          <w:bCs/>
-          <w:color w:val="04003F"/>
-          <w:spacing w:val="-8"/>
-          <w:kern w:val="36"/>
-          <w:sz w:val="32"/>
-          <w:szCs w:val="32"/>
-        </w:rPr>
-        <w:t xml:space="preserve">Create the image based on the </w:t>
-      </w:r>
-      <w:proofErr w:type="spellStart"/>
-      <w:r>
-        <w:rPr>
-          <w:rFonts w:ascii="Arial" w:eastAsia="Times New Roman" w:hAnsi="Arial" w:cs="Arial"/>
-          <w:bCs/>
-          <w:color w:val="04003F"/>
-          <w:spacing w:val="-8"/>
-          <w:kern w:val="36"/>
-          <w:sz w:val="32"/>
-          <w:szCs w:val="32"/>
-        </w:rPr>
-        <w:t>Dockerfile</w:t>
-      </w:r>
-      <w:proofErr w:type="spellEnd"/>
-      <w:r>
-        <w:rPr>
-          <w:rFonts w:ascii="Arial" w:eastAsia="Times New Roman" w:hAnsi="Arial" w:cs="Arial"/>
-          <w:bCs/>
-          <w:color w:val="04003F"/>
-          <w:spacing w:val="-8"/>
-          <w:kern w:val="36"/>
-          <w:sz w:val="32"/>
-          <w:szCs w:val="32"/>
-        </w:rPr>
-        <w:t xml:space="preserve"> using (do this from a Terminal window opened within the </w:t>
-      </w:r>
-      <w:proofErr w:type="spellStart"/>
-      <w:r>
-        <w:rPr>
-          <w:rFonts w:ascii="Arial" w:eastAsia="Times New Roman" w:hAnsi="Arial" w:cs="Arial"/>
-          <w:bCs/>
-          <w:color w:val="04003F"/>
-          <w:spacing w:val="-8"/>
-          <w:kern w:val="36"/>
-          <w:sz w:val="32"/>
-          <w:szCs w:val="32"/>
-        </w:rPr>
-        <w:t>devops</w:t>
-      </w:r>
-      <w:proofErr w:type="spellEnd"/>
-      <w:r>
-        <w:rPr>
-          <w:rFonts w:ascii="Arial" w:eastAsia="Times New Roman" w:hAnsi="Arial" w:cs="Arial"/>
-          <w:bCs/>
-          <w:color w:val="04003F"/>
-          <w:spacing w:val="-8"/>
-          <w:kern w:val="36"/>
-          <w:sz w:val="32"/>
-          <w:szCs w:val="32"/>
-        </w:rPr>
-        <w:t>/Docker/Building folder):</w:t>
-      </w:r>
-    </w:p>
-    <w:p>
-      <w:pPr>
-        <w:rPr>
-          <w:rFonts w:ascii="Arial" w:eastAsia="Times New Roman" w:hAnsi="Arial" w:cs="Arial"/>
-          <w:bCs/>
-          <w:color w:val="04003F"/>
-          <w:spacing w:val="-8"/>
-          <w:kern w:val="36"/>
-          <w:sz w:val="32"/>
-          <w:szCs w:val="32"/>
-        </w:rPr>
-      </w:pPr>
-    </w:p>
-    <w:p>
-      <w:pPr>
-        <w:rPr>
-          <w:rFonts w:ascii="Arial" w:eastAsia="Times New Roman" w:hAnsi="Arial" w:cs="Arial"/>
-          <w:bCs/>
-          <w:color w:val="04003F"/>
-          <w:spacing w:val="-8"/>
-          <w:kern w:val="36"/>
-          <w:sz w:val="32"/>
-          <w:szCs w:val="32"/>
-        </w:rPr>
-      </w:pPr>
-      <w:r>
-        <w:rPr>
-          <w:rFonts w:ascii="Arial" w:eastAsia="Times New Roman" w:hAnsi="Arial" w:cs="Arial"/>
-          <w:bCs/>
-          <w:color w:val="04003F"/>
-          <w:spacing w:val="-8"/>
-          <w:kern w:val="36"/>
-          <w:sz w:val="32"/>
-          <w:szCs w:val="32"/>
-        </w:rPr>
-        <w:t xml:space="preserve">docker build -t </w:t>
-      </w:r>
-      <w:proofErr w:type="spellStart"/>
-      <w:r>
-        <w:rPr>
-          <w:rFonts w:ascii="Arial" w:eastAsia="Times New Roman" w:hAnsi="Arial" w:cs="Arial"/>
-          <w:bCs/>
-          <w:color w:val="04003F"/>
-          <w:spacing w:val="-8"/>
-          <w:kern w:val="36"/>
-          <w:sz w:val="32"/>
-          <w:szCs w:val="32"/>
-        </w:rPr>
-        <w:t>swift-</w:t>
-      </w:r>
-      <w:proofErr w:type="gramStart"/>
-      <w:r>
-        <w:rPr>
-          <w:rFonts w:ascii="Arial" w:eastAsia="Times New Roman" w:hAnsi="Arial" w:cs="Arial"/>
-          <w:bCs/>
-          <w:color w:val="04003F"/>
-          <w:spacing w:val="-8"/>
-          <w:kern w:val="36"/>
-          <w:sz w:val="32"/>
-          <w:szCs w:val="32"/>
-        </w:rPr>
-        <w:t>ubuntu:latest</w:t>
-      </w:r>
-      <w:proofErr w:type="spellEnd"/>
-      <w:proofErr w:type="gramEnd"/>
-      <w:r>
-        <w:rPr>
-          <w:rFonts w:ascii="Arial" w:eastAsia="Times New Roman" w:hAnsi="Arial" w:cs="Arial"/>
-          <w:bCs/>
-          <w:color w:val="04003F"/>
-          <w:spacing w:val="-8"/>
-          <w:kern w:val="36"/>
-          <w:sz w:val="32"/>
-          <w:szCs w:val="32"/>
-        </w:rPr>
-        <w:t xml:space="preserve"> .</w:t>
-      </w:r>
-    </w:p>
-    <w:p>
-      <w:pPr>
-        <w:rPr>
-          <w:rFonts w:ascii="Arial" w:eastAsia="Times New Roman" w:hAnsi="Arial" w:cs="Arial"/>
-          <w:bCs/>
-          <w:color w:val="04003F"/>
-          <w:spacing w:val="-8"/>
-          <w:kern w:val="36"/>
-          <w:sz w:val="32"/>
-          <w:szCs w:val="32"/>
-        </w:rPr>
-      </w:pPr>
-    </w:p>
-    <w:p>
-      <w:pPr>
-        <w:rPr>
-          <w:rFonts w:ascii="Arial" w:eastAsia="Times New Roman" w:hAnsi="Arial" w:cs="Arial"/>
-          <w:bCs/>
-          <w:color w:val="04003F"/>
-          <w:spacing w:val="-8"/>
-          <w:kern w:val="36"/>
-          <w:sz w:val="32"/>
-          <w:szCs w:val="32"/>
-        </w:rPr>
-      </w:pPr>
-      <w:r>
-        <w:rPr>
-          <w:rFonts w:ascii="Arial" w:eastAsia="Times New Roman" w:hAnsi="Arial" w:cs="Arial"/>
-          <w:bCs/>
-          <w:color w:val="04003F"/>
-          <w:spacing w:val="-8"/>
-          <w:kern w:val="36"/>
-          <w:sz w:val="32"/>
-          <w:szCs w:val="32"/>
-        </w:rPr>
-        <w:t xml:space="preserve">docker tag </w:t>
-      </w:r>
-      <w:proofErr w:type="spellStart"/>
-      <w:r>
-        <w:rPr>
-          <w:rFonts w:ascii="Arial" w:eastAsia="Times New Roman" w:hAnsi="Arial" w:cs="Arial"/>
-          <w:bCs/>
-          <w:color w:val="04003F"/>
-          <w:spacing w:val="-8"/>
-          <w:kern w:val="36"/>
-          <w:sz w:val="32"/>
-          <w:szCs w:val="32"/>
-        </w:rPr>
-        <w:t>swift-</w:t>
-      </w:r>
-      <w:proofErr w:type="gramStart"/>
-      <w:r>
-        <w:rPr>
-          <w:rFonts w:ascii="Arial" w:eastAsia="Times New Roman" w:hAnsi="Arial" w:cs="Arial"/>
-          <w:bCs/>
-          <w:color w:val="04003F"/>
-          <w:spacing w:val="-8"/>
-          <w:kern w:val="36"/>
-          <w:sz w:val="32"/>
-          <w:szCs w:val="32"/>
-        </w:rPr>
-        <w:t>ubuntu:latest</w:t>
-      </w:r>
-      <w:proofErr w:type="spellEnd"/>
-      <w:proofErr w:type="gramEnd"/>
+      <w:r>
+        <w:rPr>
+          <w:rFonts w:ascii="Arial" w:eastAsia="Times New Roman" w:hAnsi="Arial" w:cs="Arial"/>
+          <w:bCs/>
+          <w:color w:val="04003F"/>
+          <w:spacing w:val="-8"/>
+          <w:kern w:val="36"/>
+          <w:sz w:val="32"/>
+          <w:szCs w:val="32"/>
+        </w:rPr>
+        <w:t xml:space="preserve">And </w:t>
+      </w:r>
+      <w:hyperlink r:id="rId10" w:history="1">
+        <w:r>
+          <w:rPr>
+            <w:rStyle w:val="Hyperlink"/>
+            <w:rFonts w:ascii="Arial" w:eastAsia="Times New Roman" w:hAnsi="Arial" w:cs="Arial"/>
+            <w:bCs/>
+            <w:spacing w:val="-8"/>
+            <w:kern w:val="36"/>
+            <w:sz w:val="32"/>
+            <w:szCs w:val="32"/>
+          </w:rPr>
+          <w:t>https://swift.org/download/#releases</w:t>
+        </w:r>
+      </w:hyperlink>
       <w:r>
         <w:rPr>
           <w:rFonts w:ascii="Arial" w:eastAsia="Times New Roman" w:hAnsi="Arial" w:cs="Arial"/>
@@ -6445,148 +5615,158 @@
         </w:rPr>
         <w:t xml:space="preserve"> </w:t>
       </w:r>
-      <w:proofErr w:type="spellStart"/>
-      <w:r>
-        <w:rPr>
-          <w:rFonts w:ascii="Arial" w:eastAsia="Times New Roman" w:hAnsi="Arial" w:cs="Arial"/>
-          <w:bCs/>
-          <w:color w:val="04003F"/>
-          <w:spacing w:val="-8"/>
-          <w:kern w:val="36"/>
-          <w:sz w:val="32"/>
-          <w:szCs w:val="32"/>
-        </w:rPr>
-        <w:t>crspybits</w:t>
-      </w:r>
-      <w:proofErr w:type="spellEnd"/>
-      <w:r>
-        <w:rPr>
-          <w:rFonts w:ascii="Arial" w:eastAsia="Times New Roman" w:hAnsi="Arial" w:cs="Arial"/>
-          <w:bCs/>
-          <w:color w:val="04003F"/>
-          <w:spacing w:val="-8"/>
-          <w:kern w:val="36"/>
-          <w:sz w:val="32"/>
-          <w:szCs w:val="32"/>
-        </w:rPr>
-        <w:t>/</w:t>
-      </w:r>
-      <w:proofErr w:type="spellStart"/>
-      <w:r>
-        <w:rPr>
-          <w:rFonts w:ascii="Arial" w:eastAsia="Times New Roman" w:hAnsi="Arial" w:cs="Arial"/>
-          <w:bCs/>
-          <w:color w:val="04003F"/>
-          <w:spacing w:val="-8"/>
-          <w:kern w:val="36"/>
-          <w:sz w:val="32"/>
-          <w:szCs w:val="32"/>
-        </w:rPr>
-        <w:t>swift-ubuntu:latest</w:t>
-      </w:r>
-      <w:proofErr w:type="spellEnd"/>
-      <w:r>
-        <w:rPr>
-          <w:rFonts w:ascii="Arial" w:eastAsia="Times New Roman" w:hAnsi="Arial" w:cs="Arial"/>
-          <w:bCs/>
-          <w:color w:val="04003F"/>
-          <w:spacing w:val="-8"/>
-          <w:kern w:val="36"/>
-          <w:sz w:val="32"/>
-          <w:szCs w:val="32"/>
-        </w:rPr>
-        <w:t xml:space="preserve"> </w:t>
-      </w:r>
-    </w:p>
-    <w:p>
-      <w:pPr>
-        <w:rPr>
-          <w:rFonts w:ascii="Arial" w:eastAsia="Times New Roman" w:hAnsi="Arial" w:cs="Arial"/>
-          <w:bCs/>
-          <w:color w:val="04003F"/>
-          <w:spacing w:val="-8"/>
-          <w:kern w:val="36"/>
-          <w:sz w:val="32"/>
-          <w:szCs w:val="32"/>
-        </w:rPr>
-      </w:pPr>
-      <w:r>
-        <w:rPr>
-          <w:rFonts w:ascii="Arial" w:eastAsia="Times New Roman" w:hAnsi="Arial" w:cs="Arial"/>
-          <w:bCs/>
-          <w:color w:val="04003F"/>
-          <w:spacing w:val="-8"/>
-          <w:kern w:val="36"/>
-          <w:sz w:val="32"/>
-          <w:szCs w:val="32"/>
-        </w:rPr>
-        <w:t xml:space="preserve">docker tag </w:t>
-      </w:r>
-      <w:proofErr w:type="spellStart"/>
-      <w:r>
-        <w:rPr>
-          <w:rFonts w:ascii="Arial" w:eastAsia="Times New Roman" w:hAnsi="Arial" w:cs="Arial"/>
-          <w:bCs/>
-          <w:color w:val="04003F"/>
-          <w:spacing w:val="-8"/>
-          <w:kern w:val="36"/>
-          <w:sz w:val="32"/>
-          <w:szCs w:val="32"/>
-        </w:rPr>
-        <w:t>swift-</w:t>
-      </w:r>
-      <w:proofErr w:type="gramStart"/>
-      <w:r>
-        <w:rPr>
-          <w:rFonts w:ascii="Arial" w:eastAsia="Times New Roman" w:hAnsi="Arial" w:cs="Arial"/>
-          <w:bCs/>
-          <w:color w:val="04003F"/>
-          <w:spacing w:val="-8"/>
-          <w:kern w:val="36"/>
-          <w:sz w:val="32"/>
-          <w:szCs w:val="32"/>
-        </w:rPr>
-        <w:t>ubuntu:latest</w:t>
-      </w:r>
-      <w:proofErr w:type="spellEnd"/>
-      <w:proofErr w:type="gramEnd"/>
-      <w:r>
-        <w:rPr>
-          <w:rFonts w:ascii="Arial" w:eastAsia="Times New Roman" w:hAnsi="Arial" w:cs="Arial"/>
-          <w:bCs/>
-          <w:color w:val="04003F"/>
-          <w:spacing w:val="-8"/>
-          <w:kern w:val="36"/>
-          <w:sz w:val="32"/>
-          <w:szCs w:val="32"/>
-        </w:rPr>
-        <w:t xml:space="preserve"> </w:t>
-      </w:r>
-      <w:proofErr w:type="spellStart"/>
-      <w:r>
-        <w:rPr>
-          <w:rFonts w:ascii="Arial" w:eastAsia="Times New Roman" w:hAnsi="Arial" w:cs="Arial"/>
-          <w:bCs/>
-          <w:color w:val="04003F"/>
-          <w:spacing w:val="-8"/>
-          <w:kern w:val="36"/>
-          <w:sz w:val="32"/>
-          <w:szCs w:val="32"/>
-        </w:rPr>
-        <w:t>crspybits</w:t>
-      </w:r>
-      <w:proofErr w:type="spellEnd"/>
-      <w:r>
-        <w:rPr>
-          <w:rFonts w:ascii="Arial" w:eastAsia="Times New Roman" w:hAnsi="Arial" w:cs="Arial"/>
-          <w:bCs/>
-          <w:color w:val="04003F"/>
-          <w:spacing w:val="-8"/>
-          <w:kern w:val="36"/>
-          <w:sz w:val="32"/>
-          <w:szCs w:val="32"/>
-        </w:rPr>
-        <w:t>/swift-ubuntu:5.</w:t>
+      <w:r>
+        <w:rPr>
+          <w:rFonts w:ascii="Arial" w:eastAsia="Times New Roman" w:hAnsi="Arial" w:cs="Arial"/>
+          <w:bCs/>
+          <w:color w:val="04003F"/>
+          <w:spacing w:val="-8"/>
+          <w:kern w:val="36"/>
+          <w:sz w:val="32"/>
+          <w:szCs w:val="32"/>
+        </w:rPr>
+        <w:t>– which has Docker tags for releases.</w:t>
+      </w:r>
+      <w:bookmarkStart w:id="88" w:name="_GoBack"/>
+      <w:bookmarkEnd w:id="88"/>
+    </w:p>
+    <w:p>
+      <w:pPr>
+        <w:rPr>
+          <w:rFonts w:ascii="Arial" w:eastAsia="Times New Roman" w:hAnsi="Arial" w:cs="Arial"/>
+          <w:bCs/>
+          <w:color w:val="04003F"/>
+          <w:spacing w:val="-8"/>
+          <w:kern w:val="36"/>
+          <w:sz w:val="32"/>
+          <w:szCs w:val="32"/>
+        </w:rPr>
+      </w:pPr>
+    </w:p>
+    <w:p>
+      <w:pPr>
+        <w:rPr>
+          <w:rFonts w:ascii="Arial" w:eastAsia="Times New Roman" w:hAnsi="Arial" w:cs="Arial"/>
+          <w:bCs/>
+          <w:color w:val="04003F"/>
+          <w:spacing w:val="-8"/>
+          <w:kern w:val="36"/>
+          <w:sz w:val="32"/>
+          <w:szCs w:val="32"/>
+        </w:rPr>
+      </w:pPr>
+      <w:r>
+        <w:rPr>
+          <w:rFonts w:ascii="Arial" w:eastAsia="Times New Roman" w:hAnsi="Arial" w:cs="Arial"/>
+          <w:bCs/>
+          <w:color w:val="04003F"/>
+          <w:spacing w:val="-8"/>
+          <w:kern w:val="36"/>
+          <w:sz w:val="32"/>
+          <w:szCs w:val="32"/>
+        </w:rPr>
+        <w:t>Create the image based on the Dockerfile using (do this from a Terminal window opened within the devops/Docker/Building folder):</w:t>
+      </w:r>
+    </w:p>
+    <w:p>
+      <w:pPr>
+        <w:rPr>
+          <w:rFonts w:ascii="Arial" w:eastAsia="Times New Roman" w:hAnsi="Arial" w:cs="Arial"/>
+          <w:bCs/>
+          <w:color w:val="04003F"/>
+          <w:spacing w:val="-8"/>
+          <w:kern w:val="36"/>
+          <w:sz w:val="32"/>
+          <w:szCs w:val="32"/>
+        </w:rPr>
+      </w:pPr>
+    </w:p>
+    <w:p>
+      <w:pPr>
+        <w:rPr>
+          <w:rFonts w:ascii="Arial" w:eastAsia="Times New Roman" w:hAnsi="Arial" w:cs="Arial"/>
+          <w:bCs/>
+          <w:color w:val="04003F"/>
+          <w:spacing w:val="-8"/>
+          <w:kern w:val="36"/>
+          <w:sz w:val="32"/>
+          <w:szCs w:val="32"/>
+        </w:rPr>
+      </w:pPr>
+      <w:r>
+        <w:rPr>
+          <w:rFonts w:ascii="Arial" w:eastAsia="Times New Roman" w:hAnsi="Arial" w:cs="Arial"/>
+          <w:bCs/>
+          <w:color w:val="04003F"/>
+          <w:spacing w:val="-8"/>
+          <w:kern w:val="36"/>
+          <w:sz w:val="32"/>
+          <w:szCs w:val="32"/>
+        </w:rPr>
+        <w:t>docker build -t swift-ubuntu:latest .</w:t>
+      </w:r>
+    </w:p>
+    <w:p>
+      <w:pPr>
+        <w:rPr>
+          <w:rFonts w:ascii="Arial" w:eastAsia="Times New Roman" w:hAnsi="Arial" w:cs="Arial"/>
+          <w:bCs/>
+          <w:color w:val="04003F"/>
+          <w:spacing w:val="-8"/>
+          <w:kern w:val="36"/>
+          <w:sz w:val="32"/>
+          <w:szCs w:val="32"/>
+        </w:rPr>
+      </w:pPr>
+    </w:p>
+    <w:p>
+      <w:pPr>
+        <w:rPr>
+          <w:rFonts w:ascii="Arial" w:eastAsia="Times New Roman" w:hAnsi="Arial" w:cs="Arial"/>
+          <w:bCs/>
+          <w:color w:val="04003F"/>
+          <w:spacing w:val="-8"/>
+          <w:kern w:val="36"/>
+          <w:sz w:val="32"/>
+          <w:szCs w:val="32"/>
+        </w:rPr>
+      </w:pPr>
+      <w:r>
+        <w:rPr>
+          <w:rFonts w:ascii="Arial" w:eastAsia="Times New Roman" w:hAnsi="Arial" w:cs="Arial"/>
+          <w:bCs/>
+          <w:color w:val="04003F"/>
+          <w:spacing w:val="-8"/>
+          <w:kern w:val="36"/>
+          <w:sz w:val="32"/>
+          <w:szCs w:val="32"/>
+        </w:rPr>
+        <w:t xml:space="preserve">docker tag swift-ubuntu:latest crspybits/swift-ubuntu:latest </w:t>
+      </w:r>
+    </w:p>
+    <w:p>
+      <w:pPr>
+        <w:rPr>
+          <w:rFonts w:ascii="Arial" w:eastAsia="Times New Roman" w:hAnsi="Arial" w:cs="Arial"/>
+          <w:bCs/>
+          <w:color w:val="04003F"/>
+          <w:spacing w:val="-8"/>
+          <w:kern w:val="36"/>
+          <w:sz w:val="32"/>
+          <w:szCs w:val="32"/>
+        </w:rPr>
+      </w:pPr>
+      <w:r>
+        <w:rPr>
+          <w:rFonts w:ascii="Arial" w:eastAsia="Times New Roman" w:hAnsi="Arial" w:cs="Arial"/>
+          <w:bCs/>
+          <w:color w:val="04003F"/>
+          <w:spacing w:val="-8"/>
+          <w:kern w:val="36"/>
+          <w:sz w:val="32"/>
+          <w:szCs w:val="32"/>
+        </w:rPr>
+        <w:t>docker tag swift-ubuntu:latest crspybits/swift-ubuntu:5.</w:t>
       </w:r>
       <w:r>
         <w:rPr>
@@ -6623,112 +5803,33 @@
           <w:sz w:val="32"/>
           <w:szCs w:val="32"/>
         </w:rPr>
-        <w:t xml:space="preserve">docker push </w:t>
-      </w:r>
-      <w:proofErr w:type="spellStart"/>
-      <w:r>
-        <w:rPr>
-          <w:rFonts w:ascii="Arial" w:eastAsia="Times New Roman" w:hAnsi="Arial" w:cs="Arial"/>
-          <w:bCs/>
-          <w:color w:val="04003F"/>
-          <w:spacing w:val="-8"/>
-          <w:kern w:val="36"/>
-          <w:sz w:val="32"/>
-          <w:szCs w:val="32"/>
-        </w:rPr>
-        <w:t>crspybits</w:t>
-      </w:r>
-      <w:proofErr w:type="spellEnd"/>
-      <w:r>
-        <w:rPr>
-          <w:rFonts w:ascii="Arial" w:eastAsia="Times New Roman" w:hAnsi="Arial" w:cs="Arial"/>
-          <w:bCs/>
-          <w:color w:val="04003F"/>
-          <w:spacing w:val="-8"/>
-          <w:kern w:val="36"/>
-          <w:sz w:val="32"/>
-          <w:szCs w:val="32"/>
-        </w:rPr>
-        <w:t>/</w:t>
-      </w:r>
-      <w:proofErr w:type="spellStart"/>
-      <w:r>
-        <w:rPr>
-          <w:rFonts w:ascii="Arial" w:eastAsia="Times New Roman" w:hAnsi="Arial" w:cs="Arial"/>
-          <w:bCs/>
-          <w:color w:val="04003F"/>
-          <w:spacing w:val="-8"/>
-          <w:kern w:val="36"/>
-          <w:sz w:val="32"/>
-          <w:szCs w:val="32"/>
-        </w:rPr>
-        <w:t>swift-</w:t>
-      </w:r>
-      <w:proofErr w:type="gramStart"/>
-      <w:r>
-        <w:rPr>
-          <w:rFonts w:ascii="Arial" w:eastAsia="Times New Roman" w:hAnsi="Arial" w:cs="Arial"/>
-          <w:bCs/>
-          <w:color w:val="04003F"/>
-          <w:spacing w:val="-8"/>
-          <w:kern w:val="36"/>
-          <w:sz w:val="32"/>
-          <w:szCs w:val="32"/>
-        </w:rPr>
-        <w:t>ubuntu:latest</w:t>
-      </w:r>
-      <w:proofErr w:type="spellEnd"/>
-      <w:proofErr w:type="gramEnd"/>
-    </w:p>
-    <w:p>
-      <w:pPr>
-        <w:rPr>
-          <w:rFonts w:ascii="Arial" w:eastAsia="Times New Roman" w:hAnsi="Arial" w:cs="Arial"/>
-          <w:bCs/>
-          <w:color w:val="04003F"/>
-          <w:spacing w:val="-8"/>
-          <w:kern w:val="36"/>
-          <w:sz w:val="32"/>
-          <w:szCs w:val="32"/>
-        </w:rPr>
-      </w:pPr>
-      <w:r>
-        <w:rPr>
-          <w:rFonts w:ascii="Arial" w:eastAsia="Times New Roman" w:hAnsi="Arial" w:cs="Arial"/>
-          <w:bCs/>
-          <w:color w:val="04003F"/>
-          <w:spacing w:val="-8"/>
-          <w:kern w:val="36"/>
-          <w:sz w:val="32"/>
-          <w:szCs w:val="32"/>
-        </w:rPr>
-        <w:t xml:space="preserve">docker push </w:t>
-      </w:r>
-      <w:proofErr w:type="spellStart"/>
-      <w:r>
-        <w:rPr>
-          <w:rFonts w:ascii="Arial" w:eastAsia="Times New Roman" w:hAnsi="Arial" w:cs="Arial"/>
-          <w:bCs/>
-          <w:color w:val="04003F"/>
-          <w:spacing w:val="-8"/>
-          <w:kern w:val="36"/>
-          <w:sz w:val="32"/>
-          <w:szCs w:val="32"/>
-        </w:rPr>
-        <w:t>crspybits</w:t>
-      </w:r>
-      <w:proofErr w:type="spellEnd"/>
-      <w:r>
-        <w:rPr>
-          <w:rFonts w:ascii="Arial" w:eastAsia="Times New Roman" w:hAnsi="Arial" w:cs="Arial"/>
-          <w:bCs/>
-          <w:color w:val="04003F"/>
-          <w:spacing w:val="-8"/>
-          <w:kern w:val="36"/>
-          <w:sz w:val="32"/>
-          <w:szCs w:val="32"/>
-        </w:rPr>
-        <w:t>/swift-ubuntu:5.</w:t>
+        <w:t>docker push crspybits/swift-ubuntu:latest</w:t>
+      </w:r>
+    </w:p>
+    <w:p>
+      <w:pPr>
+        <w:rPr>
+          <w:rFonts w:ascii="Arial" w:eastAsia="Times New Roman" w:hAnsi="Arial" w:cs="Arial"/>
+          <w:bCs/>
+          <w:color w:val="04003F"/>
+          <w:spacing w:val="-8"/>
+          <w:kern w:val="36"/>
+          <w:sz w:val="32"/>
+          <w:szCs w:val="32"/>
+        </w:rPr>
+      </w:pPr>
+      <w:r>
+        <w:rPr>
+          <w:rFonts w:ascii="Arial" w:eastAsia="Times New Roman" w:hAnsi="Arial" w:cs="Arial"/>
+          <w:bCs/>
+          <w:color w:val="04003F"/>
+          <w:spacing w:val="-8"/>
+          <w:kern w:val="36"/>
+          <w:sz w:val="32"/>
+          <w:szCs w:val="32"/>
+        </w:rPr>
+        <w:lastRenderedPageBreak/>
+        <w:t>docker push crspybits/swift-ubuntu:5.</w:t>
       </w:r>
       <w:r>
         <w:rPr>
@@ -6778,7 +5879,6 @@
           <w:sz w:val="32"/>
           <w:szCs w:val="32"/>
         </w:rPr>
-        <w:lastRenderedPageBreak/>
         <w:t>Run it with:</w:t>
       </w:r>
     </w:p>
@@ -6806,137 +5906,7 @@
           <w:sz w:val="32"/>
           <w:szCs w:val="32"/>
         </w:rPr>
-        <w:t>docker run --</w:t>
-      </w:r>
-      <w:proofErr w:type="spellStart"/>
-      <w:r>
-        <w:rPr>
-          <w:rFonts w:ascii="Arial" w:eastAsia="Times New Roman" w:hAnsi="Arial" w:cs="Arial"/>
-          <w:bCs/>
-          <w:color w:val="04003F"/>
-          <w:spacing w:val="-8"/>
-          <w:kern w:val="36"/>
-          <w:sz w:val="32"/>
-          <w:szCs w:val="32"/>
-        </w:rPr>
-        <w:t>rm</w:t>
-      </w:r>
-      <w:proofErr w:type="spellEnd"/>
-      <w:r>
-        <w:rPr>
-          <w:rFonts w:ascii="Arial" w:eastAsia="Times New Roman" w:hAnsi="Arial" w:cs="Arial"/>
-          <w:bCs/>
-          <w:color w:val="04003F"/>
-          <w:spacing w:val="-8"/>
-          <w:kern w:val="36"/>
-          <w:sz w:val="32"/>
-          <w:szCs w:val="32"/>
-        </w:rPr>
-        <w:t xml:space="preserve"> -</w:t>
-      </w:r>
-      <w:proofErr w:type="spellStart"/>
-      <w:r>
-        <w:rPr>
-          <w:rFonts w:ascii="Arial" w:eastAsia="Times New Roman" w:hAnsi="Arial" w:cs="Arial"/>
-          <w:bCs/>
-          <w:color w:val="04003F"/>
-          <w:spacing w:val="-8"/>
-          <w:kern w:val="36"/>
-          <w:sz w:val="32"/>
-          <w:szCs w:val="32"/>
-        </w:rPr>
-        <w:t>i</w:t>
-      </w:r>
-      <w:proofErr w:type="spellEnd"/>
-      <w:r>
-        <w:rPr>
-          <w:rFonts w:ascii="Arial" w:eastAsia="Times New Roman" w:hAnsi="Arial" w:cs="Arial"/>
-          <w:bCs/>
-          <w:color w:val="04003F"/>
-          <w:spacing w:val="-8"/>
-          <w:kern w:val="36"/>
-          <w:sz w:val="32"/>
-          <w:szCs w:val="32"/>
-        </w:rPr>
-        <w:t xml:space="preserve"> -t -v /Users/</w:t>
-      </w:r>
-      <w:proofErr w:type="spellStart"/>
-      <w:r>
-        <w:rPr>
-          <w:rFonts w:ascii="Arial" w:eastAsia="Times New Roman" w:hAnsi="Arial" w:cs="Arial"/>
-          <w:bCs/>
-          <w:color w:val="04003F"/>
-          <w:spacing w:val="-8"/>
-          <w:kern w:val="36"/>
-          <w:sz w:val="32"/>
-          <w:szCs w:val="32"/>
-        </w:rPr>
-        <w:t>chris</w:t>
-      </w:r>
-      <w:proofErr w:type="spellEnd"/>
-      <w:r>
-        <w:rPr>
-          <w:rFonts w:ascii="Arial" w:eastAsia="Times New Roman" w:hAnsi="Arial" w:cs="Arial"/>
-          <w:bCs/>
-          <w:color w:val="04003F"/>
-          <w:spacing w:val="-8"/>
-          <w:kern w:val="36"/>
-          <w:sz w:val="32"/>
-          <w:szCs w:val="32"/>
-        </w:rPr>
-        <w:t>/Desktop/</w:t>
-      </w:r>
-      <w:proofErr w:type="spellStart"/>
-      <w:r>
-        <w:rPr>
-          <w:rFonts w:ascii="Arial" w:eastAsia="Times New Roman" w:hAnsi="Arial" w:cs="Arial"/>
-          <w:bCs/>
-          <w:color w:val="04003F"/>
-          <w:spacing w:val="-8"/>
-          <w:kern w:val="36"/>
-          <w:sz w:val="32"/>
-          <w:szCs w:val="32"/>
-        </w:rPr>
-        <w:t>NewSyncServer</w:t>
-      </w:r>
-      <w:proofErr w:type="spellEnd"/>
-      <w:r>
-        <w:rPr>
-          <w:rFonts w:ascii="Arial" w:eastAsia="Times New Roman" w:hAnsi="Arial" w:cs="Arial"/>
-          <w:bCs/>
-          <w:color w:val="04003F"/>
-          <w:spacing w:val="-8"/>
-          <w:kern w:val="36"/>
-          <w:sz w:val="32"/>
-          <w:szCs w:val="32"/>
-        </w:rPr>
-        <w:t xml:space="preserve">/:/root/Apps </w:t>
-      </w:r>
-      <w:proofErr w:type="spellStart"/>
-      <w:r>
-        <w:rPr>
-          <w:rFonts w:ascii="Arial" w:eastAsia="Times New Roman" w:hAnsi="Arial" w:cs="Arial"/>
-          <w:bCs/>
-          <w:color w:val="04003F"/>
-          <w:spacing w:val="-8"/>
-          <w:kern w:val="36"/>
-          <w:sz w:val="32"/>
-          <w:szCs w:val="32"/>
-        </w:rPr>
-        <w:t>crspybits</w:t>
-      </w:r>
-      <w:proofErr w:type="spellEnd"/>
-      <w:r>
-        <w:rPr>
-          <w:rFonts w:ascii="Arial" w:eastAsia="Times New Roman" w:hAnsi="Arial" w:cs="Arial"/>
-          <w:bCs/>
-          <w:color w:val="04003F"/>
-          <w:spacing w:val="-8"/>
-          <w:kern w:val="36"/>
-          <w:sz w:val="32"/>
-          <w:szCs w:val="32"/>
-        </w:rPr>
-        <w:t>/swift-ubuntu:5.3-beta</w:t>
+        <w:t>docker run --rm -i -t -v /Users/chris/Desktop/NewSyncServer/:/root/Apps crspybits/swift-ubuntu:5.3-beta</w:t>
       </w:r>
     </w:p>
     <w:bookmarkEnd w:id="89"/>
@@ -7018,7 +5988,7 @@
         </w:rPr>
         <w:t xml:space="preserve">See </w:t>
       </w:r>
-      <w:hyperlink r:id="rId10" w:history="1">
+      <w:hyperlink r:id="rId11" w:history="1">
         <w:r>
           <w:rPr>
             <w:rStyle w:val="Hyperlink"/>
@@ -7075,47 +6045,7 @@
           <w:sz w:val="32"/>
           <w:szCs w:val="32"/>
         </w:rPr>
-        <w:t xml:space="preserve">docker build -t </w:t>
-      </w:r>
-      <w:proofErr w:type="spellStart"/>
-      <w:r>
-        <w:rPr>
-          <w:rFonts w:ascii="Arial" w:eastAsia="Times New Roman" w:hAnsi="Arial" w:cs="Arial"/>
-          <w:bCs/>
-          <w:color w:val="04003F"/>
-          <w:spacing w:val="-8"/>
-          <w:kern w:val="36"/>
-          <w:sz w:val="32"/>
-          <w:szCs w:val="32"/>
-        </w:rPr>
-        <w:t>swift-ubuntu-</w:t>
-      </w:r>
-      <w:proofErr w:type="gramStart"/>
-      <w:r>
-        <w:rPr>
-          <w:rFonts w:ascii="Arial" w:eastAsia="Times New Roman" w:hAnsi="Arial" w:cs="Arial"/>
-          <w:bCs/>
-          <w:color w:val="04003F"/>
-          <w:spacing w:val="-8"/>
-          <w:kern w:val="36"/>
-          <w:sz w:val="32"/>
-          <w:szCs w:val="32"/>
-        </w:rPr>
-        <w:t>runtime:latest</w:t>
-      </w:r>
-      <w:proofErr w:type="spellEnd"/>
-      <w:proofErr w:type="gramEnd"/>
-      <w:r>
-        <w:rPr>
-          <w:rFonts w:ascii="Arial" w:eastAsia="Times New Roman" w:hAnsi="Arial" w:cs="Arial"/>
-          <w:bCs/>
-          <w:color w:val="04003F"/>
-          <w:spacing w:val="-8"/>
-          <w:kern w:val="36"/>
-          <w:sz w:val="32"/>
-          <w:szCs w:val="32"/>
-        </w:rPr>
-        <w:t xml:space="preserve"> .</w:t>
+        <w:t>docker build -t swift-ubuntu-runtime:latest .</w:t>
       </w:r>
     </w:p>
     <w:bookmarkEnd w:id="91"/>
@@ -7155,178 +6085,32 @@
           <w:sz w:val="28"/>
           <w:szCs w:val="32"/>
         </w:rPr>
-        <w:t xml:space="preserve">docker tag </w:t>
-      </w:r>
-      <w:proofErr w:type="spellStart"/>
-      <w:r>
-        <w:rPr>
-          <w:rFonts w:ascii="Arial" w:eastAsia="Times New Roman" w:hAnsi="Arial" w:cs="Arial"/>
-          <w:bCs/>
-          <w:color w:val="04003F"/>
-          <w:spacing w:val="-8"/>
-          <w:kern w:val="36"/>
-          <w:sz w:val="28"/>
-          <w:szCs w:val="32"/>
-        </w:rPr>
-        <w:t>swift-ubuntu-</w:t>
-      </w:r>
-      <w:proofErr w:type="gramStart"/>
-      <w:r>
-        <w:rPr>
-          <w:rFonts w:ascii="Arial" w:eastAsia="Times New Roman" w:hAnsi="Arial" w:cs="Arial"/>
-          <w:bCs/>
-          <w:color w:val="04003F"/>
-          <w:spacing w:val="-8"/>
-          <w:kern w:val="36"/>
-          <w:sz w:val="28"/>
-          <w:szCs w:val="32"/>
-        </w:rPr>
-        <w:t>runtime:latest</w:t>
-      </w:r>
-      <w:proofErr w:type="spellEnd"/>
-      <w:proofErr w:type="gramEnd"/>
-      <w:r>
-        <w:rPr>
-          <w:rFonts w:ascii="Arial" w:eastAsia="Times New Roman" w:hAnsi="Arial" w:cs="Arial"/>
-          <w:bCs/>
-          <w:color w:val="04003F"/>
-          <w:spacing w:val="-8"/>
-          <w:kern w:val="36"/>
-          <w:sz w:val="28"/>
-          <w:szCs w:val="32"/>
-        </w:rPr>
-        <w:t xml:space="preserve"> </w:t>
-      </w:r>
-      <w:proofErr w:type="spellStart"/>
-      <w:r>
-        <w:rPr>
-          <w:rFonts w:ascii="Arial" w:eastAsia="Times New Roman" w:hAnsi="Arial" w:cs="Arial"/>
-          <w:bCs/>
-          <w:color w:val="04003F"/>
-          <w:spacing w:val="-8"/>
-          <w:kern w:val="36"/>
-          <w:sz w:val="28"/>
-          <w:szCs w:val="32"/>
-        </w:rPr>
-        <w:t>crspybits</w:t>
-      </w:r>
-      <w:proofErr w:type="spellEnd"/>
-      <w:r>
-        <w:rPr>
-          <w:rFonts w:ascii="Arial" w:eastAsia="Times New Roman" w:hAnsi="Arial" w:cs="Arial"/>
-          <w:bCs/>
-          <w:color w:val="04003F"/>
-          <w:spacing w:val="-8"/>
-          <w:kern w:val="36"/>
-          <w:sz w:val="28"/>
-          <w:szCs w:val="32"/>
-        </w:rPr>
-        <w:t>/</w:t>
-      </w:r>
-      <w:proofErr w:type="spellStart"/>
-      <w:r>
-        <w:rPr>
-          <w:rFonts w:ascii="Arial" w:eastAsia="Times New Roman" w:hAnsi="Arial" w:cs="Arial"/>
-          <w:bCs/>
-          <w:color w:val="04003F"/>
-          <w:spacing w:val="-8"/>
-          <w:kern w:val="36"/>
-          <w:sz w:val="28"/>
-          <w:szCs w:val="32"/>
-        </w:rPr>
-        <w:t>swift-ubuntu-runtime:latest</w:t>
-      </w:r>
-      <w:proofErr w:type="spellEnd"/>
-    </w:p>
-    <w:p>
-      <w:pPr>
-        <w:rPr>
-          <w:rFonts w:ascii="Arial" w:eastAsia="Times New Roman" w:hAnsi="Arial" w:cs="Arial"/>
-          <w:bCs/>
-          <w:color w:val="04003F"/>
-          <w:spacing w:val="-8"/>
-          <w:kern w:val="36"/>
-          <w:sz w:val="28"/>
-          <w:szCs w:val="32"/>
-        </w:rPr>
-      </w:pPr>
-      <w:r>
-        <w:rPr>
-          <w:rFonts w:ascii="Arial" w:eastAsia="Times New Roman" w:hAnsi="Arial" w:cs="Arial"/>
-          <w:bCs/>
-          <w:color w:val="04003F"/>
-          <w:spacing w:val="-8"/>
-          <w:kern w:val="36"/>
-          <w:sz w:val="28"/>
-          <w:szCs w:val="32"/>
-        </w:rPr>
-        <w:t xml:space="preserve">docker tag </w:t>
-      </w:r>
-      <w:proofErr w:type="spellStart"/>
-      <w:r>
-        <w:rPr>
-          <w:rFonts w:ascii="Arial" w:eastAsia="Times New Roman" w:hAnsi="Arial" w:cs="Arial"/>
-          <w:bCs/>
-          <w:color w:val="04003F"/>
-          <w:spacing w:val="-8"/>
-          <w:kern w:val="36"/>
-          <w:sz w:val="28"/>
-          <w:szCs w:val="32"/>
-        </w:rPr>
-        <w:t>swift-ubuntu-</w:t>
-      </w:r>
-      <w:proofErr w:type="gramStart"/>
-      <w:r>
-        <w:rPr>
-          <w:rFonts w:ascii="Arial" w:eastAsia="Times New Roman" w:hAnsi="Arial" w:cs="Arial"/>
-          <w:bCs/>
-          <w:color w:val="04003F"/>
-          <w:spacing w:val="-8"/>
-          <w:kern w:val="36"/>
-          <w:sz w:val="28"/>
-          <w:szCs w:val="32"/>
-        </w:rPr>
-        <w:t>runtime:latest</w:t>
-      </w:r>
-      <w:proofErr w:type="spellEnd"/>
-      <w:proofErr w:type="gramEnd"/>
-      <w:r>
-        <w:rPr>
-          <w:rFonts w:ascii="Arial" w:eastAsia="Times New Roman" w:hAnsi="Arial" w:cs="Arial"/>
-          <w:bCs/>
-          <w:color w:val="04003F"/>
-          <w:spacing w:val="-8"/>
-          <w:kern w:val="36"/>
-          <w:sz w:val="28"/>
-          <w:szCs w:val="32"/>
-        </w:rPr>
-        <w:t xml:space="preserve"> </w:t>
-      </w:r>
-      <w:proofErr w:type="spellStart"/>
-      <w:r>
-        <w:rPr>
-          <w:rFonts w:ascii="Arial" w:eastAsia="Times New Roman" w:hAnsi="Arial" w:cs="Arial"/>
-          <w:bCs/>
-          <w:color w:val="04003F"/>
-          <w:spacing w:val="-8"/>
-          <w:kern w:val="36"/>
-          <w:sz w:val="28"/>
-          <w:szCs w:val="32"/>
-        </w:rPr>
-        <w:t>crspybits</w:t>
-      </w:r>
-      <w:proofErr w:type="spellEnd"/>
-      <w:r>
-        <w:rPr>
-          <w:rFonts w:ascii="Arial" w:eastAsia="Times New Roman" w:hAnsi="Arial" w:cs="Arial"/>
-          <w:bCs/>
-          <w:color w:val="04003F"/>
-          <w:spacing w:val="-8"/>
-          <w:kern w:val="36"/>
-          <w:sz w:val="28"/>
-          <w:szCs w:val="32"/>
-        </w:rPr>
-        <w:t>/swift-ubuntu-runtime:</w:t>
+        <w:t>docker tag swift-ubuntu-runtime:latest crspybits/swift-ubuntu-runtime:latest</w:t>
+      </w:r>
+    </w:p>
+    <w:p>
+      <w:pPr>
+        <w:rPr>
+          <w:rFonts w:ascii="Arial" w:eastAsia="Times New Roman" w:hAnsi="Arial" w:cs="Arial"/>
+          <w:bCs/>
+          <w:color w:val="04003F"/>
+          <w:spacing w:val="-8"/>
+          <w:kern w:val="36"/>
+          <w:sz w:val="28"/>
+          <w:szCs w:val="32"/>
+        </w:rPr>
+      </w:pPr>
+      <w:r>
+        <w:rPr>
+          <w:rFonts w:ascii="Arial" w:eastAsia="Times New Roman" w:hAnsi="Arial" w:cs="Arial"/>
+          <w:bCs/>
+          <w:color w:val="04003F"/>
+          <w:spacing w:val="-8"/>
+          <w:kern w:val="36"/>
+          <w:sz w:val="28"/>
+          <w:szCs w:val="32"/>
+        </w:rPr>
+        <w:t>docker tag swift-ubuntu-runtime:latest crspybits/swift-ubuntu-runtime:</w:t>
       </w:r>
       <w:r>
         <w:rPr>
@@ -7363,112 +6147,32 @@
           <w:sz w:val="28"/>
           <w:szCs w:val="32"/>
         </w:rPr>
-        <w:t xml:space="preserve">docker push </w:t>
-      </w:r>
-      <w:proofErr w:type="spellStart"/>
-      <w:r>
-        <w:rPr>
-          <w:rFonts w:ascii="Arial" w:eastAsia="Times New Roman" w:hAnsi="Arial" w:cs="Arial"/>
-          <w:bCs/>
-          <w:color w:val="04003F"/>
-          <w:spacing w:val="-8"/>
-          <w:kern w:val="36"/>
-          <w:sz w:val="28"/>
-          <w:szCs w:val="32"/>
-        </w:rPr>
-        <w:t>crspybits</w:t>
-      </w:r>
-      <w:proofErr w:type="spellEnd"/>
-      <w:r>
-        <w:rPr>
-          <w:rFonts w:ascii="Arial" w:eastAsia="Times New Roman" w:hAnsi="Arial" w:cs="Arial"/>
-          <w:bCs/>
-          <w:color w:val="04003F"/>
-          <w:spacing w:val="-8"/>
-          <w:kern w:val="36"/>
-          <w:sz w:val="28"/>
-          <w:szCs w:val="32"/>
-        </w:rPr>
-        <w:t>/</w:t>
-      </w:r>
-      <w:proofErr w:type="spellStart"/>
-      <w:r>
-        <w:rPr>
-          <w:rFonts w:ascii="Arial" w:eastAsia="Times New Roman" w:hAnsi="Arial" w:cs="Arial"/>
-          <w:bCs/>
-          <w:color w:val="04003F"/>
-          <w:spacing w:val="-8"/>
-          <w:kern w:val="36"/>
-          <w:sz w:val="28"/>
-          <w:szCs w:val="32"/>
-        </w:rPr>
-        <w:t>swift-ubuntu-</w:t>
-      </w:r>
-      <w:proofErr w:type="gramStart"/>
-      <w:r>
-        <w:rPr>
-          <w:rFonts w:ascii="Arial" w:eastAsia="Times New Roman" w:hAnsi="Arial" w:cs="Arial"/>
-          <w:bCs/>
-          <w:color w:val="04003F"/>
-          <w:spacing w:val="-8"/>
-          <w:kern w:val="36"/>
-          <w:sz w:val="28"/>
-          <w:szCs w:val="32"/>
-        </w:rPr>
-        <w:t>runtime:latest</w:t>
-      </w:r>
-      <w:proofErr w:type="spellEnd"/>
-      <w:proofErr w:type="gramEnd"/>
-    </w:p>
-    <w:p>
-      <w:pPr>
-        <w:rPr>
-          <w:rFonts w:ascii="Arial" w:eastAsia="Times New Roman" w:hAnsi="Arial" w:cs="Arial"/>
-          <w:bCs/>
-          <w:color w:val="04003F"/>
-          <w:spacing w:val="-8"/>
-          <w:kern w:val="36"/>
-          <w:sz w:val="28"/>
-          <w:szCs w:val="32"/>
-        </w:rPr>
-      </w:pPr>
-      <w:r>
-        <w:rPr>
-          <w:rFonts w:ascii="Arial" w:eastAsia="Times New Roman" w:hAnsi="Arial" w:cs="Arial"/>
-          <w:bCs/>
-          <w:color w:val="04003F"/>
-          <w:spacing w:val="-8"/>
-          <w:kern w:val="36"/>
-          <w:sz w:val="28"/>
-          <w:szCs w:val="32"/>
-        </w:rPr>
-        <w:t xml:space="preserve">docker push </w:t>
-      </w:r>
-      <w:proofErr w:type="spellStart"/>
-      <w:r>
-        <w:rPr>
-          <w:rFonts w:ascii="Arial" w:eastAsia="Times New Roman" w:hAnsi="Arial" w:cs="Arial"/>
-          <w:bCs/>
-          <w:color w:val="04003F"/>
-          <w:spacing w:val="-8"/>
-          <w:kern w:val="36"/>
-          <w:sz w:val="28"/>
-          <w:szCs w:val="32"/>
-        </w:rPr>
-        <w:t>crspybits</w:t>
-      </w:r>
-      <w:proofErr w:type="spellEnd"/>
-      <w:r>
-        <w:rPr>
-          <w:rFonts w:ascii="Arial" w:eastAsia="Times New Roman" w:hAnsi="Arial" w:cs="Arial"/>
-          <w:bCs/>
-          <w:color w:val="04003F"/>
-          <w:spacing w:val="-8"/>
-          <w:kern w:val="36"/>
-          <w:sz w:val="28"/>
-          <w:szCs w:val="32"/>
-        </w:rPr>
-        <w:t>/swift-ubuntu-runtime:</w:t>
+        <w:t>docker push crspybits/swift-ubuntu-runtime:latest</w:t>
+      </w:r>
+    </w:p>
+    <w:p>
+      <w:pPr>
+        <w:rPr>
+          <w:rFonts w:ascii="Arial" w:eastAsia="Times New Roman" w:hAnsi="Arial" w:cs="Arial"/>
+          <w:bCs/>
+          <w:color w:val="04003F"/>
+          <w:spacing w:val="-8"/>
+          <w:kern w:val="36"/>
+          <w:sz w:val="28"/>
+          <w:szCs w:val="32"/>
+        </w:rPr>
+      </w:pPr>
+      <w:r>
+        <w:rPr>
+          <w:rFonts w:ascii="Arial" w:eastAsia="Times New Roman" w:hAnsi="Arial" w:cs="Arial"/>
+          <w:bCs/>
+          <w:color w:val="04003F"/>
+          <w:spacing w:val="-8"/>
+          <w:kern w:val="36"/>
+          <w:sz w:val="28"/>
+          <w:szCs w:val="32"/>
+        </w:rPr>
+        <w:t>docker push crspybits/swift-ubuntu-runtime:</w:t>
       </w:r>
       <w:r>
         <w:rPr>
@@ -7553,178 +6257,34 @@
           <w:sz w:val="32"/>
           <w:szCs w:val="32"/>
         </w:rPr>
-        <w:t>docker run --</w:t>
-      </w:r>
-      <w:proofErr w:type="spellStart"/>
-      <w:r>
-        <w:rPr>
-          <w:rFonts w:ascii="Arial" w:eastAsia="Times New Roman" w:hAnsi="Arial" w:cs="Arial"/>
-          <w:bCs/>
-          <w:color w:val="04003F"/>
-          <w:spacing w:val="-8"/>
-          <w:kern w:val="36"/>
-          <w:sz w:val="32"/>
-          <w:szCs w:val="32"/>
-        </w:rPr>
-        <w:t>rm</w:t>
-      </w:r>
-      <w:proofErr w:type="spellEnd"/>
-      <w:r>
-        <w:rPr>
-          <w:rFonts w:ascii="Arial" w:eastAsia="Times New Roman" w:hAnsi="Arial" w:cs="Arial"/>
-          <w:bCs/>
-          <w:color w:val="04003F"/>
-          <w:spacing w:val="-8"/>
-          <w:kern w:val="36"/>
-          <w:sz w:val="32"/>
-          <w:szCs w:val="32"/>
-        </w:rPr>
-        <w:t xml:space="preserve"> -</w:t>
-      </w:r>
-      <w:proofErr w:type="spellStart"/>
-      <w:r>
-        <w:rPr>
-          <w:rFonts w:ascii="Arial" w:eastAsia="Times New Roman" w:hAnsi="Arial" w:cs="Arial"/>
-          <w:bCs/>
-          <w:color w:val="04003F"/>
-          <w:spacing w:val="-8"/>
-          <w:kern w:val="36"/>
-          <w:sz w:val="32"/>
-          <w:szCs w:val="32"/>
-        </w:rPr>
-        <w:t>i</w:t>
-      </w:r>
-      <w:proofErr w:type="spellEnd"/>
-      <w:r>
-        <w:rPr>
-          <w:rFonts w:ascii="Arial" w:eastAsia="Times New Roman" w:hAnsi="Arial" w:cs="Arial"/>
-          <w:bCs/>
-          <w:color w:val="04003F"/>
-          <w:spacing w:val="-8"/>
-          <w:kern w:val="36"/>
-          <w:sz w:val="32"/>
-          <w:szCs w:val="32"/>
-        </w:rPr>
-        <w:t xml:space="preserve"> -t -v /Users/</w:t>
-      </w:r>
-      <w:proofErr w:type="spellStart"/>
-      <w:r>
-        <w:rPr>
-          <w:rFonts w:ascii="Arial" w:eastAsia="Times New Roman" w:hAnsi="Arial" w:cs="Arial"/>
-          <w:bCs/>
-          <w:color w:val="04003F"/>
-          <w:spacing w:val="-8"/>
-          <w:kern w:val="36"/>
-          <w:sz w:val="32"/>
-          <w:szCs w:val="32"/>
-        </w:rPr>
-        <w:t>chris</w:t>
-      </w:r>
-      <w:proofErr w:type="spellEnd"/>
-      <w:r>
-        <w:rPr>
-          <w:rFonts w:ascii="Arial" w:eastAsia="Times New Roman" w:hAnsi="Arial" w:cs="Arial"/>
-          <w:bCs/>
-          <w:color w:val="04003F"/>
-          <w:spacing w:val="-8"/>
-          <w:kern w:val="36"/>
-          <w:sz w:val="32"/>
-          <w:szCs w:val="32"/>
-        </w:rPr>
-        <w:t>/Desktop/</w:t>
-      </w:r>
-      <w:proofErr w:type="spellStart"/>
-      <w:r>
-        <w:rPr>
-          <w:rFonts w:ascii="Arial" w:eastAsia="Times New Roman" w:hAnsi="Arial" w:cs="Arial"/>
-          <w:bCs/>
-          <w:color w:val="04003F"/>
-          <w:spacing w:val="-8"/>
-          <w:kern w:val="36"/>
-          <w:sz w:val="32"/>
-          <w:szCs w:val="32"/>
-        </w:rPr>
-        <w:t>NewSyncServer</w:t>
-      </w:r>
-      <w:proofErr w:type="spellEnd"/>
-      <w:r>
-        <w:rPr>
-          <w:rFonts w:ascii="Arial" w:eastAsia="Times New Roman" w:hAnsi="Arial" w:cs="Arial"/>
-          <w:bCs/>
-          <w:color w:val="04003F"/>
-          <w:spacing w:val="-8"/>
-          <w:kern w:val="36"/>
-          <w:sz w:val="32"/>
-          <w:szCs w:val="32"/>
-        </w:rPr>
-        <w:t xml:space="preserve">/:/root/Apps </w:t>
+        <w:t xml:space="preserve">docker run --rm -i -t -v /Users/chris/Desktop/NewSyncServer/:/root/Apps </w:t>
       </w:r>
       <w:bookmarkEnd w:id="98"/>
       <w:bookmarkEnd w:id="99"/>
       <w:bookmarkEnd w:id="100"/>
-      <w:proofErr w:type="spellStart"/>
-      <w:r>
-        <w:rPr>
-          <w:rFonts w:ascii="Arial" w:eastAsia="Times New Roman" w:hAnsi="Arial" w:cs="Arial"/>
-          <w:bCs/>
-          <w:color w:val="04003F"/>
-          <w:spacing w:val="-8"/>
-          <w:kern w:val="36"/>
-          <w:sz w:val="32"/>
-          <w:szCs w:val="32"/>
-        </w:rPr>
-        <w:t>crspybits</w:t>
-      </w:r>
-      <w:proofErr w:type="spellEnd"/>
-      <w:r>
-        <w:rPr>
-          <w:rFonts w:ascii="Arial" w:eastAsia="Times New Roman" w:hAnsi="Arial" w:cs="Arial"/>
-          <w:bCs/>
-          <w:color w:val="04003F"/>
-          <w:spacing w:val="-8"/>
-          <w:kern w:val="36"/>
-          <w:sz w:val="32"/>
-          <w:szCs w:val="32"/>
-        </w:rPr>
-        <w:t>/</w:t>
-      </w:r>
-      <w:proofErr w:type="spellStart"/>
-      <w:r>
-        <w:rPr>
-          <w:rFonts w:ascii="Arial" w:eastAsia="Times New Roman" w:hAnsi="Arial" w:cs="Arial"/>
-          <w:bCs/>
-          <w:color w:val="04003F"/>
-          <w:spacing w:val="-8"/>
-          <w:kern w:val="36"/>
-          <w:sz w:val="32"/>
-          <w:szCs w:val="32"/>
-        </w:rPr>
-        <w:t>swift-ubuntu</w:t>
-      </w:r>
-      <w:r>
-        <w:rPr>
-          <w:rFonts w:ascii="Arial" w:eastAsia="Times New Roman" w:hAnsi="Arial" w:cs="Arial"/>
-          <w:bCs/>
-          <w:color w:val="04003F"/>
-          <w:spacing w:val="-8"/>
-          <w:kern w:val="36"/>
-          <w:sz w:val="32"/>
-          <w:szCs w:val="32"/>
-        </w:rPr>
-        <w:t>-</w:t>
-      </w:r>
-      <w:proofErr w:type="gramStart"/>
-      <w:r>
-        <w:rPr>
-          <w:rFonts w:ascii="Arial" w:eastAsia="Times New Roman" w:hAnsi="Arial" w:cs="Arial"/>
-          <w:bCs/>
-          <w:color w:val="04003F"/>
-          <w:spacing w:val="-8"/>
-          <w:kern w:val="36"/>
-          <w:sz w:val="32"/>
-          <w:szCs w:val="32"/>
-        </w:rPr>
-        <w:t>runtime</w:t>
+      <w:r>
+        <w:rPr>
+          <w:rFonts w:ascii="Arial" w:eastAsia="Times New Roman" w:hAnsi="Arial" w:cs="Arial"/>
+          <w:bCs/>
+          <w:color w:val="04003F"/>
+          <w:spacing w:val="-8"/>
+          <w:kern w:val="36"/>
+          <w:sz w:val="32"/>
+          <w:szCs w:val="32"/>
+        </w:rPr>
+        <w:t>crspybits/swift-ubuntu</w:t>
+      </w:r>
+      <w:r>
+        <w:rPr>
+          <w:rFonts w:ascii="Arial" w:eastAsia="Times New Roman" w:hAnsi="Arial" w:cs="Arial"/>
+          <w:bCs/>
+          <w:color w:val="04003F"/>
+          <w:spacing w:val="-8"/>
+          <w:kern w:val="36"/>
+          <w:sz w:val="32"/>
+          <w:szCs w:val="32"/>
+        </w:rPr>
+        <w:t>-runtime</w:t>
       </w:r>
       <w:r>
         <w:rPr>
@@ -7750,8 +6310,6 @@
         </w:rPr>
         <w:t>latest</w:t>
       </w:r>
-      <w:proofErr w:type="spellEnd"/>
-      <w:proofErr w:type="gramEnd"/>
     </w:p>
     <w:bookmarkEnd w:id="101"/>
     <w:bookmarkEnd w:id="102"/>
@@ -7835,47 +6393,7 @@
           <w:sz w:val="36"/>
           <w:szCs w:val="36"/>
         </w:rPr>
-        <w:t>./devops/runLocally.sh ~/Desktop/</w:t>
-      </w:r>
-      <w:proofErr w:type="spellStart"/>
-      <w:r>
-        <w:rPr>
-          <w:rFonts w:ascii="Menlo" w:hAnsi="Menlo" w:cs="Menlo"/>
-          <w:color w:val="000000"/>
-          <w:sz w:val="36"/>
-          <w:szCs w:val="36"/>
-        </w:rPr>
-        <w:t>NewSyncServer</w:t>
-      </w:r>
-      <w:proofErr w:type="spellEnd"/>
-      <w:r>
-        <w:rPr>
-          <w:rFonts w:ascii="Menlo" w:hAnsi="Menlo" w:cs="Menlo"/>
-          <w:color w:val="000000"/>
-          <w:sz w:val="36"/>
-          <w:szCs w:val="36"/>
-        </w:rPr>
-        <w:t>/Private/Server/</w:t>
-      </w:r>
-      <w:proofErr w:type="spellStart"/>
-      <w:r>
-        <w:rPr>
-          <w:rFonts w:ascii="Menlo" w:hAnsi="Menlo" w:cs="Menlo"/>
-          <w:color w:val="000000"/>
-          <w:sz w:val="36"/>
-          <w:szCs w:val="36"/>
-        </w:rPr>
-        <w:t>ServerTests.json</w:t>
-      </w:r>
-      <w:proofErr w:type="spellEnd"/>
-      <w:r>
-        <w:rPr>
-          <w:rFonts w:ascii="Menlo" w:hAnsi="Menlo" w:cs="Menlo"/>
-          <w:color w:val="000000"/>
-          <w:sz w:val="36"/>
-          <w:szCs w:val="36"/>
-        </w:rPr>
-        <w:t xml:space="preserve"> latest</w:t>
+        <w:t>./devops/runLocally.sh ~/Desktop/NewSyncServer/Private/Server/ServerTests.json latest</w:t>
       </w:r>
     </w:p>
     <w:p>
@@ -8033,132 +6551,18 @@
           <w:sz w:val="36"/>
           <w:szCs w:val="36"/>
         </w:rPr>
-        <w:t>docker run --</w:t>
-      </w:r>
-      <w:proofErr w:type="spellStart"/>
+        <w:t>docker run --rm -i -t -v /Users/chris/Desktop/NewSyncServer/:/root/Apps crspybits/</w:t>
+      </w:r>
       <w:r>
         <w:rPr>
           <w:rFonts w:ascii="Menlo" w:hAnsi="Menlo" w:cs="Menlo"/>
+          <w:bCs/>
           <w:color w:val="000000"/>
           <w:sz w:val="36"/>
           <w:szCs w:val="36"/>
         </w:rPr>
-        <w:t>rm</w:t>
-      </w:r>
-      <w:proofErr w:type="spellEnd"/>
-      <w:r>
-        <w:rPr>
-          <w:rFonts w:ascii="Menlo" w:hAnsi="Menlo" w:cs="Menlo"/>
-          <w:color w:val="000000"/>
-          <w:sz w:val="36"/>
-          <w:szCs w:val="36"/>
-        </w:rPr>
-        <w:t xml:space="preserve"> -</w:t>
-      </w:r>
-      <w:proofErr w:type="spellStart"/>
-      <w:r>
-        <w:rPr>
-          <w:rFonts w:ascii="Menlo" w:hAnsi="Menlo" w:cs="Menlo"/>
-          <w:color w:val="000000"/>
-          <w:sz w:val="36"/>
-          <w:szCs w:val="36"/>
-        </w:rPr>
-        <w:t>i</w:t>
-      </w:r>
-      <w:proofErr w:type="spellEnd"/>
-      <w:r>
-        <w:rPr>
-          <w:rFonts w:ascii="Menlo" w:hAnsi="Menlo" w:cs="Menlo"/>
-          <w:color w:val="000000"/>
-          <w:sz w:val="36"/>
-          <w:szCs w:val="36"/>
-        </w:rPr>
-        <w:t xml:space="preserve"> -t -v /Users/</w:t>
-      </w:r>
-      <w:proofErr w:type="spellStart"/>
-      <w:r>
-        <w:rPr>
-          <w:rFonts w:ascii="Menlo" w:hAnsi="Menlo" w:cs="Menlo"/>
-          <w:color w:val="000000"/>
-          <w:sz w:val="36"/>
-          <w:szCs w:val="36"/>
-        </w:rPr>
-        <w:t>chris</w:t>
-      </w:r>
-      <w:proofErr w:type="spellEnd"/>
-      <w:r>
-        <w:rPr>
-          <w:rFonts w:ascii="Menlo" w:hAnsi="Menlo" w:cs="Menlo"/>
-          <w:color w:val="000000"/>
-          <w:sz w:val="36"/>
-          <w:szCs w:val="36"/>
-        </w:rPr>
-        <w:t>/Desktop/</w:t>
-      </w:r>
-      <w:proofErr w:type="spellStart"/>
-      <w:r>
-        <w:rPr>
-          <w:rFonts w:ascii="Menlo" w:hAnsi="Menlo" w:cs="Menlo"/>
-          <w:color w:val="000000"/>
-          <w:sz w:val="36"/>
-          <w:szCs w:val="36"/>
-        </w:rPr>
-        <w:t>NewSyncServer</w:t>
-      </w:r>
-      <w:proofErr w:type="spellEnd"/>
-      <w:r>
-        <w:rPr>
-          <w:rFonts w:ascii="Menlo" w:hAnsi="Menlo" w:cs="Menlo"/>
-          <w:color w:val="000000"/>
-          <w:sz w:val="36"/>
-          <w:szCs w:val="36"/>
-        </w:rPr>
-        <w:t xml:space="preserve">/:/root/Apps </w:t>
-      </w:r>
-      <w:proofErr w:type="spellStart"/>
-      <w:r>
-        <w:rPr>
-          <w:rFonts w:ascii="Menlo" w:hAnsi="Menlo" w:cs="Menlo"/>
-          <w:color w:val="000000"/>
-          <w:sz w:val="36"/>
-          <w:szCs w:val="36"/>
-        </w:rPr>
-        <w:t>crspybits</w:t>
-      </w:r>
-      <w:proofErr w:type="spellEnd"/>
-      <w:r>
-        <w:rPr>
-          <w:rFonts w:ascii="Menlo" w:hAnsi="Menlo" w:cs="Menlo"/>
-          <w:color w:val="000000"/>
-          <w:sz w:val="36"/>
-          <w:szCs w:val="36"/>
-        </w:rPr>
-        <w:t>/</w:t>
-      </w:r>
-      <w:proofErr w:type="spellStart"/>
-      <w:r>
-        <w:rPr>
-          <w:rFonts w:ascii="Menlo" w:hAnsi="Menlo" w:cs="Menlo"/>
-          <w:bCs/>
-          <w:color w:val="000000"/>
-          <w:sz w:val="36"/>
-          <w:szCs w:val="36"/>
-        </w:rPr>
-        <w:t>swift-ubuntu-</w:t>
-      </w:r>
-      <w:proofErr w:type="gramStart"/>
-      <w:r>
-        <w:rPr>
-          <w:rFonts w:ascii="Menlo" w:hAnsi="Menlo" w:cs="Menlo"/>
-          <w:bCs/>
-          <w:color w:val="000000"/>
-          <w:sz w:val="36"/>
-          <w:szCs w:val="36"/>
-        </w:rPr>
-        <w:t>runtime:latest</w:t>
-      </w:r>
-      <w:proofErr w:type="spellEnd"/>
-      <w:proofErr w:type="gramEnd"/>
+        <w:t>swift-ubuntu-runtime:latest</w:t>
+      </w:r>
     </w:p>
     <w:p>
       <w:pPr>
@@ -8233,59 +6637,7 @@
           <w:sz w:val="32"/>
           <w:szCs w:val="32"/>
         </w:rPr>
-        <w:t>I’m attempting to debug by doing an `</w:t>
-      </w:r>
-      <w:proofErr w:type="spellStart"/>
-      <w:r>
-        <w:rPr>
-          <w:rFonts w:ascii="Arial" w:eastAsia="Times New Roman" w:hAnsi="Arial" w:cs="Arial"/>
-          <w:bCs/>
-          <w:color w:val="04003F"/>
-          <w:spacing w:val="-8"/>
-          <w:kern w:val="36"/>
-          <w:sz w:val="32"/>
-          <w:szCs w:val="32"/>
-        </w:rPr>
-        <w:t>ldd</w:t>
-      </w:r>
-      <w:proofErr w:type="spellEnd"/>
-      <w:r>
-        <w:rPr>
-          <w:rFonts w:ascii="Arial" w:eastAsia="Times New Roman" w:hAnsi="Arial" w:cs="Arial"/>
-          <w:bCs/>
-          <w:color w:val="04003F"/>
-          <w:spacing w:val="-8"/>
-          <w:kern w:val="36"/>
-          <w:sz w:val="32"/>
-          <w:szCs w:val="32"/>
-        </w:rPr>
-        <w:t xml:space="preserve">` on the binary and then doing </w:t>
-      </w:r>
-      <w:proofErr w:type="gramStart"/>
-      <w:r>
-        <w:rPr>
-          <w:rFonts w:ascii="Arial" w:eastAsia="Times New Roman" w:hAnsi="Arial" w:cs="Arial"/>
-          <w:bCs/>
-          <w:color w:val="04003F"/>
-          <w:spacing w:val="-8"/>
-          <w:kern w:val="36"/>
-          <w:sz w:val="32"/>
-          <w:szCs w:val="32"/>
-        </w:rPr>
-        <w:t>an</w:t>
-      </w:r>
-      <w:proofErr w:type="gramEnd"/>
-      <w:r>
-        <w:rPr>
-          <w:rFonts w:ascii="Arial" w:eastAsia="Times New Roman" w:hAnsi="Arial" w:cs="Arial"/>
-          <w:bCs/>
-          <w:color w:val="04003F"/>
-          <w:spacing w:val="-8"/>
-          <w:kern w:val="36"/>
-          <w:sz w:val="32"/>
-          <w:szCs w:val="32"/>
-        </w:rPr>
-        <w:t xml:space="preserve"> ls on each of the libraries listed to see if one is missing.</w:t>
+        <w:t>I’m attempting to debug by doing an `ldd` on the binary and then doing an ls on each of the libraries listed to see if one is missing.</w:t>
       </w:r>
     </w:p>
     <w:p>
@@ -8363,7 +6715,7 @@
           <w:szCs w:val="32"/>
         </w:rPr>
       </w:pPr>
-      <w:hyperlink r:id="rId11" w:history="1">
+      <w:hyperlink r:id="rId12" w:history="1">
         <w:r>
           <w:rPr>
             <w:rStyle w:val="Hyperlink"/>
@@ -8413,22 +6765,8 @@
           <w:sz w:val="32"/>
           <w:szCs w:val="32"/>
         </w:rPr>
-        <w:t xml:space="preserve">Next time, try </w:t>
-      </w:r>
-      <w:proofErr w:type="spellStart"/>
-      <w:r>
-        <w:rPr>
-          <w:rFonts w:ascii="Arial" w:eastAsia="Times New Roman" w:hAnsi="Arial" w:cs="Arial"/>
-          <w:bCs/>
-          <w:color w:val="04003F"/>
-          <w:spacing w:val="-8"/>
-          <w:kern w:val="36"/>
-          <w:sz w:val="32"/>
-          <w:szCs w:val="32"/>
-        </w:rPr>
-        <w:t>lldb</w:t>
-      </w:r>
-      <w:proofErr w:type="spellEnd"/>
+        <w:t>Next time, try lldb</w:t>
+      </w:r>
     </w:p>
     <w:sectPr>
       <w:pgSz w:w="12240" w:h="15840"/>

</xml_diff>

<commit_message>
Updated Dockerfile's to Swift 5.3.1 production release.
</commit_message>
<xml_diff>
--- a/Docs/Procedures.docx
+++ b/Docs/Procedures.docx
@@ -661,7 +661,33 @@
           <w:sz w:val="28"/>
           <w:szCs w:val="54"/>
         </w:rPr>
-        <w:t>NOTE: This procedure assumes that mySQL is running locally.</w:t>
+        <w:t xml:space="preserve">NOTE: This procedure assumes that </w:t>
+      </w:r>
+      <w:proofErr w:type="spellStart"/>
+      <w:r>
+        <w:rPr>
+          <w:rFonts w:ascii="Arial" w:eastAsia="Times New Roman" w:hAnsi="Arial" w:cs="Arial"/>
+          <w:bCs/>
+          <w:color w:val="04003F"/>
+          <w:spacing w:val="-8"/>
+          <w:kern w:val="36"/>
+          <w:sz w:val="28"/>
+          <w:szCs w:val="54"/>
+        </w:rPr>
+        <w:t>mySQL</w:t>
+      </w:r>
+      <w:proofErr w:type="spellEnd"/>
+      <w:r>
+        <w:rPr>
+          <w:rFonts w:ascii="Arial" w:eastAsia="Times New Roman" w:hAnsi="Arial" w:cs="Arial"/>
+          <w:bCs/>
+          <w:color w:val="04003F"/>
+          <w:spacing w:val="-8"/>
+          <w:kern w:val="36"/>
+          <w:sz w:val="28"/>
+          <w:szCs w:val="54"/>
+        </w:rPr>
+        <w:t xml:space="preserve"> is running locally.</w:t>
       </w:r>
       <w:r>
         <w:rPr>
@@ -1028,8 +1054,48 @@
           <w:sz w:val="32"/>
           <w:szCs w:val="32"/>
         </w:rPr>
-        <w:t>Desktop/Apps/SyncServerII/SyncServerII</w:t>
-      </w:r>
+        <w:t>Desktop/Apps/</w:t>
+      </w:r>
+      <w:proofErr w:type="spellStart"/>
+      <w:r>
+        <w:rPr>
+          <w:rFonts w:ascii="Arial" w:eastAsia="Times New Roman" w:hAnsi="Arial" w:cs="Arial"/>
+          <w:bCs/>
+          <w:color w:val="04003F"/>
+          <w:spacing w:val="-8"/>
+          <w:kern w:val="36"/>
+          <w:sz w:val="32"/>
+          <w:szCs w:val="32"/>
+        </w:rPr>
+        <w:t>SyncServerII</w:t>
+      </w:r>
+      <w:proofErr w:type="spellEnd"/>
+      <w:r>
+        <w:rPr>
+          <w:rFonts w:ascii="Arial" w:eastAsia="Times New Roman" w:hAnsi="Arial" w:cs="Arial"/>
+          <w:bCs/>
+          <w:color w:val="04003F"/>
+          <w:spacing w:val="-8"/>
+          <w:kern w:val="36"/>
+          <w:sz w:val="32"/>
+          <w:szCs w:val="32"/>
+        </w:rPr>
+        <w:t>/</w:t>
+      </w:r>
+      <w:proofErr w:type="spellStart"/>
+      <w:r>
+        <w:rPr>
+          <w:rFonts w:ascii="Arial" w:eastAsia="Times New Roman" w:hAnsi="Arial" w:cs="Arial"/>
+          <w:bCs/>
+          <w:color w:val="04003F"/>
+          <w:spacing w:val="-8"/>
+          <w:kern w:val="36"/>
+          <w:sz w:val="32"/>
+          <w:szCs w:val="32"/>
+        </w:rPr>
+        <w:t>SyncServerII</w:t>
+      </w:r>
+      <w:proofErr w:type="spellEnd"/>
     </w:p>
     <w:p>
       <w:pPr>
@@ -1066,7 +1132,59 @@
           <w:sz w:val="32"/>
           <w:szCs w:val="32"/>
         </w:rPr>
-        <w:t>cd ~/Desktop/NewSyncServer/ServerMain/</w:t>
+        <w:t>cd ~/Desktop/</w:t>
+      </w:r>
+      <w:proofErr w:type="spellStart"/>
+      <w:r>
+        <w:rPr>
+          <w:rFonts w:ascii="Arial" w:eastAsia="Times New Roman" w:hAnsi="Arial" w:cs="Arial"/>
+          <w:bCs/>
+          <w:color w:val="04003F"/>
+          <w:spacing w:val="-8"/>
+          <w:kern w:val="36"/>
+          <w:sz w:val="32"/>
+          <w:szCs w:val="32"/>
+        </w:rPr>
+        <w:t>NewSyncServer</w:t>
+      </w:r>
+      <w:proofErr w:type="spellEnd"/>
+      <w:r>
+        <w:rPr>
+          <w:rFonts w:ascii="Arial" w:eastAsia="Times New Roman" w:hAnsi="Arial" w:cs="Arial"/>
+          <w:bCs/>
+          <w:color w:val="04003F"/>
+          <w:spacing w:val="-8"/>
+          <w:kern w:val="36"/>
+          <w:sz w:val="32"/>
+          <w:szCs w:val="32"/>
+        </w:rPr>
+        <w:t>/</w:t>
+      </w:r>
+      <w:proofErr w:type="spellStart"/>
+      <w:r>
+        <w:rPr>
+          <w:rFonts w:ascii="Arial" w:eastAsia="Times New Roman" w:hAnsi="Arial" w:cs="Arial"/>
+          <w:bCs/>
+          <w:color w:val="04003F"/>
+          <w:spacing w:val="-8"/>
+          <w:kern w:val="36"/>
+          <w:sz w:val="32"/>
+          <w:szCs w:val="32"/>
+        </w:rPr>
+        <w:t>ServerMain</w:t>
+      </w:r>
+      <w:proofErr w:type="spellEnd"/>
+      <w:r>
+        <w:rPr>
+          <w:rFonts w:ascii="Arial" w:eastAsia="Times New Roman" w:hAnsi="Arial" w:cs="Arial"/>
+          <w:bCs/>
+          <w:color w:val="04003F"/>
+          <w:spacing w:val="-8"/>
+          <w:kern w:val="36"/>
+          <w:sz w:val="32"/>
+          <w:szCs w:val="32"/>
+        </w:rPr>
+        <w:t>/</w:t>
       </w:r>
       <w:r>
         <w:rPr>
@@ -1272,10 +1390,50 @@
           <w:sz w:val="32"/>
           <w:szCs w:val="32"/>
         </w:rPr>
-        <w:t>./devops/runLocally.sh ~/Desktop/NewSyncServer/Private/Server/ServerTests.json</w:t>
+        <w:t>./devops/runLocally.sh ~/Desktop/</w:t>
+      </w:r>
+      <w:proofErr w:type="spellStart"/>
+      <w:r>
+        <w:rPr>
+          <w:rFonts w:ascii="Arial" w:eastAsia="Times New Roman" w:hAnsi="Arial" w:cs="Arial"/>
+          <w:bCs/>
+          <w:color w:val="04003F"/>
+          <w:spacing w:val="-8"/>
+          <w:kern w:val="36"/>
+          <w:sz w:val="32"/>
+          <w:szCs w:val="32"/>
+        </w:rPr>
+        <w:t>NewSyncServer</w:t>
+      </w:r>
+      <w:proofErr w:type="spellEnd"/>
+      <w:r>
+        <w:rPr>
+          <w:rFonts w:ascii="Arial" w:eastAsia="Times New Roman" w:hAnsi="Arial" w:cs="Arial"/>
+          <w:bCs/>
+          <w:color w:val="04003F"/>
+          <w:spacing w:val="-8"/>
+          <w:kern w:val="36"/>
+          <w:sz w:val="32"/>
+          <w:szCs w:val="32"/>
+        </w:rPr>
+        <w:t>/Private/Server/</w:t>
+      </w:r>
+      <w:proofErr w:type="spellStart"/>
+      <w:r>
+        <w:rPr>
+          <w:rFonts w:ascii="Arial" w:eastAsia="Times New Roman" w:hAnsi="Arial" w:cs="Arial"/>
+          <w:bCs/>
+          <w:color w:val="04003F"/>
+          <w:spacing w:val="-8"/>
+          <w:kern w:val="36"/>
+          <w:sz w:val="32"/>
+          <w:szCs w:val="32"/>
+        </w:rPr>
+        <w:t>ServerTests.json</w:t>
       </w:r>
       <w:bookmarkEnd w:id="21"/>
       <w:bookmarkEnd w:id="22"/>
+      <w:proofErr w:type="spellEnd"/>
       <w:r>
         <w:rPr>
           <w:rFonts w:ascii="Arial" w:eastAsia="Times New Roman" w:hAnsi="Arial" w:cs="Arial"/>
@@ -1591,6 +1749,7 @@
         </w:rPr>
         <w:t>Desktop/Apps/</w:t>
       </w:r>
+      <w:proofErr w:type="spellStart"/>
       <w:r>
         <w:rPr>
           <w:rFonts w:ascii="Arial" w:eastAsia="Times New Roman" w:hAnsi="Arial" w:cs="Arial"/>
@@ -1615,6 +1774,7 @@
         </w:rPr>
         <w:t>n</w:t>
       </w:r>
+      <w:proofErr w:type="spellEnd"/>
     </w:p>
     <w:p>
       <w:pPr>
@@ -2252,37 +2412,50 @@
     </w:p>
     <w:p>
       <w:r>
-        <w:t>docker run --rm -i -t -v /Users/chris/Desktop/</w:t>
-      </w:r>
+        <w:t>docker run --</w:t>
+      </w:r>
+      <w:proofErr w:type="spellStart"/>
+      <w:r>
+        <w:t>rm</w:t>
+      </w:r>
+      <w:proofErr w:type="spellEnd"/>
+      <w:r>
+        <w:t xml:space="preserve"> -</w:t>
+      </w:r>
+      <w:proofErr w:type="spellStart"/>
+      <w:r>
+        <w:t>i</w:t>
+      </w:r>
+      <w:proofErr w:type="spellEnd"/>
+      <w:r>
+        <w:t xml:space="preserve"> -t -v /Users/</w:t>
+      </w:r>
+      <w:proofErr w:type="spellStart"/>
+      <w:r>
+        <w:t>chris</w:t>
+      </w:r>
+      <w:proofErr w:type="spellEnd"/>
+      <w:r>
+        <w:t>/Desktop/</w:t>
+      </w:r>
+      <w:proofErr w:type="spellStart"/>
       <w:r>
         <w:t>NewSyncServer</w:t>
       </w:r>
-      <w:r>
-        <w:t>/:/root/Apps crspybits/swift-ubuntu:5.</w:t>
-      </w:r>
-      <w:r>
-        <w:t>2.3</w:t>
-      </w:r>
-    </w:p>
-    <w:p/>
-    <w:p>
-      <w:r>
-        <w:t>or</w:t>
-      </w:r>
-    </w:p>
-    <w:p/>
-    <w:p>
-      <w:r>
-        <w:t>docker run --rm -i -t -v /Users/chris/Desktop/</w:t>
-      </w:r>
-      <w:r>
-        <w:t>NewSyncServer</w:t>
-      </w:r>
-      <w:r>
-        <w:t>/:/root/Apps crspybits/swift-ubuntu:5</w:t>
-      </w:r>
-      <w:r>
-        <w:t>.3-beta</w:t>
+      <w:proofErr w:type="spellEnd"/>
+      <w:r>
+        <w:t xml:space="preserve">/:/root/Apps </w:t>
+      </w:r>
+      <w:proofErr w:type="spellStart"/>
+      <w:r>
+        <w:t>crspybits</w:t>
+      </w:r>
+      <w:proofErr w:type="spellEnd"/>
+      <w:r>
+        <w:t>/swift-ubuntu:5.</w:t>
+      </w:r>
+      <w:r>
+        <w:t>3.1</w:t>
       </w:r>
     </w:p>
     <w:p>
@@ -2402,8 +2575,22 @@
           <w:sz w:val="28"/>
           <w:szCs w:val="54"/>
         </w:rPr>
-        <w:t>cd root/Apps/ServerMain</w:t>
-      </w:r>
+        <w:t>cd root/Apps/</w:t>
+      </w:r>
+      <w:proofErr w:type="spellStart"/>
+      <w:r>
+        <w:rPr>
+          <w:rFonts w:ascii="Courier" w:eastAsia="Times New Roman" w:hAnsi="Courier" w:cs="Arial"/>
+          <w:bCs/>
+          <w:color w:val="04003F"/>
+          <w:spacing w:val="-8"/>
+          <w:kern w:val="36"/>
+          <w:sz w:val="28"/>
+          <w:szCs w:val="54"/>
+        </w:rPr>
+        <w:t>ServerMain</w:t>
+      </w:r>
+      <w:proofErr w:type="spellEnd"/>
     </w:p>
     <w:bookmarkEnd w:id="39"/>
     <w:bookmarkEnd w:id="40"/>
@@ -2606,6 +2793,7 @@
         </w:rPr>
         <w:t>that’s not what helped in my most recent go-around with this (5/30/20). Rather, after floundering for several hours, I updated from Swift 5.0.1 in my Docker build container (</w:t>
       </w:r>
+      <w:proofErr w:type="spellStart"/>
       <w:r>
         <w:rPr>
           <w:rFonts w:ascii="Arial" w:eastAsia="Times New Roman" w:hAnsi="Arial" w:cs="Arial"/>
@@ -2616,7 +2804,46 @@
           <w:sz w:val="28"/>
           <w:szCs w:val="54"/>
         </w:rPr>
-        <w:t xml:space="preserve">devops/Docker/Building) to Swift 5.2.3 and now my </w:t>
+        <w:t>devops</w:t>
+      </w:r>
+      <w:proofErr w:type="spellEnd"/>
+      <w:r>
+        <w:rPr>
+          <w:rFonts w:ascii="Arial" w:eastAsia="Times New Roman" w:hAnsi="Arial" w:cs="Arial"/>
+          <w:bCs/>
+          <w:color w:val="04003F"/>
+          <w:spacing w:val="-8"/>
+          <w:kern w:val="36"/>
+          <w:sz w:val="28"/>
+          <w:szCs w:val="54"/>
+        </w:rPr>
+        <w:t xml:space="preserve">/Docker/Building) to Swift 5.2.3 and now </w:t>
+      </w:r>
+      <w:proofErr w:type="gramStart"/>
+      <w:r>
+        <w:rPr>
+          <w:rFonts w:ascii="Arial" w:eastAsia="Times New Roman" w:hAnsi="Arial" w:cs="Arial"/>
+          <w:bCs/>
+          <w:color w:val="04003F"/>
+          <w:spacing w:val="-8"/>
+          <w:kern w:val="36"/>
+          <w:sz w:val="28"/>
+          <w:szCs w:val="54"/>
+        </w:rPr>
+        <w:t>my</w:t>
+      </w:r>
+      <w:proofErr w:type="gramEnd"/>
+      <w:r>
+        <w:rPr>
+          <w:rFonts w:ascii="Arial" w:eastAsia="Times New Roman" w:hAnsi="Arial" w:cs="Arial"/>
+          <w:bCs/>
+          <w:color w:val="04003F"/>
+          <w:spacing w:val="-8"/>
+          <w:kern w:val="36"/>
+          <w:sz w:val="28"/>
+          <w:szCs w:val="54"/>
+        </w:rPr>
+        <w:t xml:space="preserve"> </w:t>
       </w:r>
     </w:p>
     <w:p>
@@ -2826,7 +3053,6 @@
         </w:rPr>
       </w:pPr>
       <w:r>
-        <w:lastRenderedPageBreak/>
         <w:br w:type="page"/>
       </w:r>
     </w:p>
@@ -3000,7 +3226,7 @@
           <w:sz w:val="28"/>
           <w:szCs w:val="28"/>
         </w:rPr>
-        <w:t>From the MacOS Terminal (not from within the Docker Terminal), b</w:t>
+        <w:t xml:space="preserve">From the </w:t>
       </w:r>
       <w:r>
         <w:rPr>
@@ -3010,6 +3236,43 @@
           <w:spacing w:val="-8"/>
           <w:sz w:val="28"/>
           <w:szCs w:val="28"/>
+          <w:highlight w:val="yellow"/>
+        </w:rPr>
+        <w:t>MacOS Te</w:t>
+      </w:r>
+      <w:bookmarkStart w:id="48" w:name="_GoBack"/>
+      <w:bookmarkEnd w:id="48"/>
+      <w:r>
+        <w:rPr>
+          <w:rFonts w:ascii="Arial" w:hAnsi="Arial" w:cs="Arial"/>
+          <w:bCs/>
+          <w:color w:val="04003F"/>
+          <w:spacing w:val="-8"/>
+          <w:sz w:val="28"/>
+          <w:szCs w:val="28"/>
+          <w:highlight w:val="yellow"/>
+        </w:rPr>
+        <w:t>rminal</w:t>
+      </w:r>
+      <w:r>
+        <w:rPr>
+          <w:rFonts w:ascii="Arial" w:hAnsi="Arial" w:cs="Arial"/>
+          <w:bCs/>
+          <w:color w:val="04003F"/>
+          <w:spacing w:val="-8"/>
+          <w:sz w:val="28"/>
+          <w:szCs w:val="28"/>
+        </w:rPr>
+        <w:t xml:space="preserve"> (not from within the Docker Terminal), b</w:t>
+      </w:r>
+      <w:r>
+        <w:rPr>
+          <w:rFonts w:ascii="Arial" w:hAnsi="Arial" w:cs="Arial"/>
+          <w:bCs/>
+          <w:color w:val="04003F"/>
+          <w:spacing w:val="-8"/>
+          <w:sz w:val="28"/>
+          <w:szCs w:val="28"/>
         </w:rPr>
         <w:t>uild the</w:t>
       </w:r>
@@ -3035,6 +3298,7 @@
         </w:rPr>
         <w:t xml:space="preserve">image </w:t>
       </w:r>
+      <w:proofErr w:type="spellStart"/>
       <w:r>
         <w:rPr>
           <w:rFonts w:ascii="Courier" w:hAnsi="Courier" w:cs="Arial"/>
@@ -3044,8 +3308,9 @@
           <w:sz w:val="28"/>
           <w:szCs w:val="28"/>
         </w:rPr>
-        <w:t>syncserver-runner</w:t>
-      </w:r>
+        <w:t>syncserver-</w:t>
+      </w:r>
+      <w:proofErr w:type="gramStart"/>
       <w:r>
         <w:rPr>
           <w:rFonts w:ascii="Courier" w:hAnsi="Courier" w:cs="Arial"/>
@@ -3055,6 +3320,17 @@
           <w:sz w:val="28"/>
           <w:szCs w:val="28"/>
         </w:rPr>
+        <w:t>runner</w:t>
+      </w:r>
+      <w:r>
+        <w:rPr>
+          <w:rFonts w:ascii="Courier" w:hAnsi="Courier" w:cs="Arial"/>
+          <w:bCs/>
+          <w:color w:val="04003F"/>
+          <w:spacing w:val="-8"/>
+          <w:sz w:val="28"/>
+          <w:szCs w:val="28"/>
+        </w:rPr>
         <w:t>image</w:t>
       </w:r>
       <w:r>
@@ -3079,6 +3355,8 @@
         </w:rPr>
         <w:t>latest</w:t>
       </w:r>
+      <w:proofErr w:type="spellEnd"/>
+      <w:proofErr w:type="gramEnd"/>
       <w:r>
         <w:rPr>
           <w:rFonts w:ascii="Arial" w:hAnsi="Arial" w:cs="Arial"/>
@@ -3111,15 +3389,15 @@
           <w:szCs w:val="36"/>
         </w:rPr>
       </w:pPr>
-      <w:bookmarkStart w:id="48" w:name="OLE_LINK44"/>
-      <w:bookmarkStart w:id="49" w:name="OLE_LINK45"/>
-      <w:bookmarkStart w:id="50" w:name="OLE_LINK46"/>
-      <w:bookmarkStart w:id="51" w:name="OLE_LINK47"/>
-      <w:bookmarkStart w:id="52" w:name="OLE_LINK53"/>
-      <w:bookmarkStart w:id="53" w:name="OLE_LINK64"/>
-      <w:bookmarkStart w:id="54" w:name="OLE_LINK65"/>
-      <w:bookmarkStart w:id="55" w:name="OLE_LINK66"/>
-      <w:bookmarkStart w:id="56" w:name="OLE_LINK75"/>
+      <w:bookmarkStart w:id="49" w:name="OLE_LINK44"/>
+      <w:bookmarkStart w:id="50" w:name="OLE_LINK45"/>
+      <w:bookmarkStart w:id="51" w:name="OLE_LINK46"/>
+      <w:bookmarkStart w:id="52" w:name="OLE_LINK47"/>
+      <w:bookmarkStart w:id="53" w:name="OLE_LINK53"/>
+      <w:bookmarkStart w:id="54" w:name="OLE_LINK64"/>
+      <w:bookmarkStart w:id="55" w:name="OLE_LINK65"/>
+      <w:bookmarkStart w:id="56" w:name="OLE_LINK66"/>
+      <w:bookmarkStart w:id="57" w:name="OLE_LINK75"/>
       <w:r>
         <w:rPr>
           <w:rFonts w:ascii="Courier" w:eastAsia="Times New Roman" w:hAnsi="Courier" w:cs="Arial"/>
@@ -3143,7 +3421,6 @@
         <w:t>devops/buildlatest.sh</w:t>
       </w:r>
     </w:p>
-    <w:bookmarkEnd w:id="48"/>
     <w:bookmarkEnd w:id="49"/>
     <w:bookmarkEnd w:id="50"/>
     <w:bookmarkEnd w:id="51"/>
@@ -3152,6 +3429,7 @@
     <w:bookmarkEnd w:id="54"/>
     <w:bookmarkEnd w:id="55"/>
     <w:bookmarkEnd w:id="56"/>
+    <w:bookmarkEnd w:id="57"/>
     <w:p>
       <w:pPr>
         <w:rPr>
@@ -3200,21 +3478,21 @@
           <w:szCs w:val="36"/>
         </w:rPr>
       </w:pPr>
-      <w:bookmarkStart w:id="57" w:name="OLE_LINK73"/>
-      <w:bookmarkStart w:id="58" w:name="OLE_LINK74"/>
-      <w:bookmarkStart w:id="59" w:name="OLE_LINK67"/>
-      <w:bookmarkStart w:id="60" w:name="OLE_LINK68"/>
-      <w:bookmarkStart w:id="61" w:name="OLE_LINK83"/>
-      <w:bookmarkStart w:id="62" w:name="OLE_LINK41"/>
-      <w:bookmarkStart w:id="63" w:name="OLE_LINK42"/>
-      <w:bookmarkStart w:id="64" w:name="OLE_LINK43"/>
-      <w:bookmarkStart w:id="65" w:name="OLE_LINK48"/>
-      <w:bookmarkStart w:id="66" w:name="OLE_LINK49"/>
-      <w:bookmarkStart w:id="67" w:name="OLE_LINK50"/>
-      <w:bookmarkStart w:id="68" w:name="OLE_LINK51"/>
-      <w:bookmarkStart w:id="69" w:name="OLE_LINK52"/>
-      <w:bookmarkStart w:id="70" w:name="OLE_LINK58"/>
-      <w:bookmarkStart w:id="71" w:name="OLE_LINK59"/>
+      <w:bookmarkStart w:id="58" w:name="OLE_LINK73"/>
+      <w:bookmarkStart w:id="59" w:name="OLE_LINK74"/>
+      <w:bookmarkStart w:id="60" w:name="OLE_LINK67"/>
+      <w:bookmarkStart w:id="61" w:name="OLE_LINK68"/>
+      <w:bookmarkStart w:id="62" w:name="OLE_LINK83"/>
+      <w:bookmarkStart w:id="63" w:name="OLE_LINK41"/>
+      <w:bookmarkStart w:id="64" w:name="OLE_LINK42"/>
+      <w:bookmarkStart w:id="65" w:name="OLE_LINK43"/>
+      <w:bookmarkStart w:id="66" w:name="OLE_LINK48"/>
+      <w:bookmarkStart w:id="67" w:name="OLE_LINK49"/>
+      <w:bookmarkStart w:id="68" w:name="OLE_LINK50"/>
+      <w:bookmarkStart w:id="69" w:name="OLE_LINK51"/>
+      <w:bookmarkStart w:id="70" w:name="OLE_LINK52"/>
+      <w:bookmarkStart w:id="71" w:name="OLE_LINK58"/>
+      <w:bookmarkStart w:id="72" w:name="OLE_LINK59"/>
       <w:r>
         <w:rPr>
           <w:rFonts w:ascii="Courier" w:hAnsi="Courier" w:cs="Menlo"/>
@@ -3224,10 +3502,10 @@
         </w:rPr>
         <w:t xml:space="preserve">./devops/runLocally.sh </w:t>
       </w:r>
-      <w:bookmarkStart w:id="72" w:name="OLE_LINK56"/>
-      <w:bookmarkStart w:id="73" w:name="OLE_LINK57"/>
-      <w:bookmarkEnd w:id="57"/>
+      <w:bookmarkStart w:id="73" w:name="OLE_LINK56"/>
+      <w:bookmarkStart w:id="74" w:name="OLE_LINK57"/>
       <w:bookmarkEnd w:id="58"/>
+      <w:bookmarkEnd w:id="59"/>
       <w:r>
         <w:rPr>
           <w:rFonts w:ascii="Courier" w:hAnsi="Courier" w:cs="Menlo"/>
@@ -3235,19 +3513,40 @@
           <w:sz w:val="32"/>
           <w:szCs w:val="36"/>
         </w:rPr>
-        <w:t>~/Desktop/NewSyncServer/Private/Server/</w:t>
-      </w:r>
-      <w:bookmarkStart w:id="74" w:name="OLE_LINK92"/>
-      <w:bookmarkStart w:id="75" w:name="OLE_LINK93"/>
-      <w:bookmarkStart w:id="76" w:name="OLE_LINK94"/>
+        <w:t>~/Desktop/</w:t>
+      </w:r>
+      <w:proofErr w:type="spellStart"/>
       <w:r>
         <w:rPr>
           <w:rFonts w:ascii="Courier" w:hAnsi="Courier" w:cs="Menlo"/>
-          <w:bCs/>
           <w:color w:val="000000"/>
           <w:sz w:val="32"/>
           <w:szCs w:val="36"/>
         </w:rPr>
+        <w:t>NewSyncServer</w:t>
+      </w:r>
+      <w:proofErr w:type="spellEnd"/>
+      <w:r>
+        <w:rPr>
+          <w:rFonts w:ascii="Courier" w:hAnsi="Courier" w:cs="Menlo"/>
+          <w:color w:val="000000"/>
+          <w:sz w:val="32"/>
+          <w:szCs w:val="36"/>
+        </w:rPr>
+        <w:t>/Private/Server/</w:t>
+      </w:r>
+      <w:bookmarkStart w:id="75" w:name="OLE_LINK92"/>
+      <w:bookmarkStart w:id="76" w:name="OLE_LINK93"/>
+      <w:bookmarkStart w:id="77" w:name="OLE_LINK94"/>
+      <w:proofErr w:type="spellStart"/>
+      <w:r>
+        <w:rPr>
+          <w:rFonts w:ascii="Courier" w:hAnsi="Courier" w:cs="Menlo"/>
+          <w:bCs/>
+          <w:color w:val="000000"/>
+          <w:sz w:val="32"/>
+          <w:szCs w:val="36"/>
+        </w:rPr>
         <w:t>ServerTests</w:t>
       </w:r>
       <w:r>
@@ -3270,9 +3569,10 @@
         </w:rPr>
         <w:t>.json</w:t>
       </w:r>
-      <w:bookmarkEnd w:id="74"/>
       <w:bookmarkEnd w:id="75"/>
       <w:bookmarkEnd w:id="76"/>
+      <w:bookmarkEnd w:id="77"/>
+      <w:proofErr w:type="spellEnd"/>
       <w:r>
         <w:rPr>
           <w:rFonts w:ascii="Courier" w:hAnsi="Courier" w:cs="Menlo"/>
@@ -3282,8 +3582,8 @@
         </w:rPr>
         <w:t xml:space="preserve"> </w:t>
       </w:r>
-      <w:bookmarkEnd w:id="72"/>
       <w:bookmarkEnd w:id="73"/>
+      <w:bookmarkEnd w:id="74"/>
       <w:r>
         <w:rPr>
           <w:rFonts w:ascii="Courier" w:hAnsi="Courier" w:cs="Menlo"/>
@@ -3294,9 +3594,9 @@
         <w:t>latest</w:t>
       </w:r>
     </w:p>
-    <w:bookmarkEnd w:id="59"/>
     <w:bookmarkEnd w:id="60"/>
     <w:bookmarkEnd w:id="61"/>
+    <w:bookmarkEnd w:id="62"/>
     <w:p>
       <w:pPr>
         <w:rPr>
@@ -3331,6 +3631,7 @@
         </w:rPr>
         <w:t xml:space="preserve">Note that using </w:t>
       </w:r>
+      <w:proofErr w:type="spellStart"/>
       <w:r>
         <w:rPr>
           <w:rFonts w:ascii="Courier" w:hAnsi="Courier" w:cs="Menlo"/>
@@ -3349,8 +3650,9 @@
           <w:sz w:val="32"/>
           <w:szCs w:val="36"/>
         </w:rPr>
-        <w:t>-local</w:t>
-      </w:r>
+        <w:t>-</w:t>
+      </w:r>
+      <w:proofErr w:type="gramStart"/>
       <w:r>
         <w:rPr>
           <w:rFonts w:ascii="Courier" w:hAnsi="Courier" w:cs="Menlo"/>
@@ -3359,8 +3661,20 @@
           <w:sz w:val="32"/>
           <w:szCs w:val="36"/>
         </w:rPr>
+        <w:t>local</w:t>
+      </w:r>
+      <w:r>
+        <w:rPr>
+          <w:rFonts w:ascii="Courier" w:hAnsi="Courier" w:cs="Menlo"/>
+          <w:bCs/>
+          <w:color w:val="000000"/>
+          <w:sz w:val="32"/>
+          <w:szCs w:val="36"/>
+        </w:rPr>
         <w:t>.json</w:t>
       </w:r>
+      <w:proofErr w:type="spellEnd"/>
+      <w:proofErr w:type="gramEnd"/>
       <w:r>
         <w:rPr>
           <w:rFonts w:ascii="Arial" w:eastAsia="Times New Roman" w:hAnsi="Arial" w:cs="Arial"/>
@@ -3483,11 +3797,10 @@
           <w:sz w:val="28"/>
           <w:szCs w:val="28"/>
         </w:rPr>
-        <w:t>cd /Users/chris/Desktop/Apps/SyncServer.Run</w:t>
-      </w:r>
-    </w:p>
-    <w:p>
-      <w:pPr>
+        <w:t>cd /Users/</w:t>
+      </w:r>
+      <w:proofErr w:type="spellStart"/>
+      <w:r>
         <w:rPr>
           <w:rFonts w:ascii="Courier" w:eastAsia="Times New Roman" w:hAnsi="Courier" w:cs="Arial"/>
           <w:bCs/>
@@ -3497,7 +3810,9 @@
           <w:sz w:val="28"/>
           <w:szCs w:val="28"/>
         </w:rPr>
-      </w:pPr>
+        <w:t>chris</w:t>
+      </w:r>
+      <w:proofErr w:type="spellEnd"/>
       <w:r>
         <w:rPr>
           <w:rFonts w:ascii="Courier" w:eastAsia="Times New Roman" w:hAnsi="Courier" w:cs="Arial"/>
@@ -3508,6 +3823,45 @@
           <w:sz w:val="28"/>
           <w:szCs w:val="28"/>
         </w:rPr>
+        <w:t>/Desktop/Apps/</w:t>
+      </w:r>
+      <w:proofErr w:type="spellStart"/>
+      <w:r>
+        <w:rPr>
+          <w:rFonts w:ascii="Courier" w:eastAsia="Times New Roman" w:hAnsi="Courier" w:cs="Arial"/>
+          <w:bCs/>
+          <w:color w:val="04003F"/>
+          <w:spacing w:val="-8"/>
+          <w:kern w:val="36"/>
+          <w:sz w:val="28"/>
+          <w:szCs w:val="28"/>
+        </w:rPr>
+        <w:t>SyncServer.Run</w:t>
+      </w:r>
+      <w:proofErr w:type="spellEnd"/>
+    </w:p>
+    <w:p>
+      <w:pPr>
+        <w:rPr>
+          <w:rFonts w:ascii="Courier" w:eastAsia="Times New Roman" w:hAnsi="Courier" w:cs="Arial"/>
+          <w:bCs/>
+          <w:color w:val="04003F"/>
+          <w:spacing w:val="-8"/>
+          <w:kern w:val="36"/>
+          <w:sz w:val="28"/>
+          <w:szCs w:val="28"/>
+        </w:rPr>
+      </w:pPr>
+      <w:r>
+        <w:rPr>
+          <w:rFonts w:ascii="Courier" w:eastAsia="Times New Roman" w:hAnsi="Courier" w:cs="Arial"/>
+          <w:bCs/>
+          <w:color w:val="04003F"/>
+          <w:spacing w:val="-8"/>
+          <w:kern w:val="36"/>
+          <w:sz w:val="28"/>
+          <w:szCs w:val="28"/>
+        </w:rPr>
         <w:t>tail -f output.log</w:t>
       </w:r>
     </w:p>
@@ -3535,7 +3889,6 @@
         </w:rPr>
       </w:pPr>
     </w:p>
-    <w:bookmarkEnd w:id="62"/>
     <w:bookmarkEnd w:id="63"/>
     <w:bookmarkEnd w:id="64"/>
     <w:bookmarkEnd w:id="65"/>
@@ -3545,6 +3898,7 @@
     <w:bookmarkEnd w:id="69"/>
     <w:bookmarkEnd w:id="70"/>
     <w:bookmarkEnd w:id="71"/>
+    <w:bookmarkEnd w:id="72"/>
     <w:p>
       <w:pPr>
         <w:rPr>
@@ -3590,14 +3944,19 @@
       <w:pPr>
         <w:pStyle w:val="Heading1"/>
       </w:pPr>
-      <w:bookmarkStart w:id="77" w:name="_Toc42193608"/>
-      <w:bookmarkStart w:id="78" w:name="_Toc49546340"/>
+      <w:bookmarkStart w:id="78" w:name="_Toc42193608"/>
+      <w:bookmarkStart w:id="79" w:name="_Toc49546340"/>
       <w:r>
         <w:lastRenderedPageBreak/>
-        <w:t>Build server in Xcode</w:t>
-      </w:r>
-      <w:bookmarkEnd w:id="77"/>
+        <w:t xml:space="preserve">Build server in </w:t>
+      </w:r>
+      <w:proofErr w:type="spellStart"/>
+      <w:r>
+        <w:t>Xcode</w:t>
+      </w:r>
       <w:bookmarkEnd w:id="78"/>
+      <w:bookmarkEnd w:id="79"/>
+      <w:proofErr w:type="spellEnd"/>
     </w:p>
     <w:p>
       <w:pPr>
@@ -3728,7 +4087,33 @@
           <w:sz w:val="32"/>
           <w:szCs w:val="32"/>
         </w:rPr>
-        <w:t>If you get failures, you may need to regenerate the Xcode project:</w:t>
+        <w:t xml:space="preserve">If you get failures, you may need to regenerate the </w:t>
+      </w:r>
+      <w:proofErr w:type="spellStart"/>
+      <w:r>
+        <w:rPr>
+          <w:rFonts w:ascii="Arial" w:eastAsia="Times New Roman" w:hAnsi="Arial" w:cs="Arial"/>
+          <w:bCs/>
+          <w:color w:val="04003F"/>
+          <w:spacing w:val="-8"/>
+          <w:kern w:val="36"/>
+          <w:sz w:val="32"/>
+          <w:szCs w:val="32"/>
+        </w:rPr>
+        <w:t>Xcode</w:t>
+      </w:r>
+      <w:proofErr w:type="spellEnd"/>
+      <w:r>
+        <w:rPr>
+          <w:rFonts w:ascii="Arial" w:eastAsia="Times New Roman" w:hAnsi="Arial" w:cs="Arial"/>
+          <w:bCs/>
+          <w:color w:val="04003F"/>
+          <w:spacing w:val="-8"/>
+          <w:kern w:val="36"/>
+          <w:sz w:val="32"/>
+          <w:szCs w:val="32"/>
+        </w:rPr>
+        <w:t xml:space="preserve"> project:</w:t>
       </w:r>
     </w:p>
     <w:p>
@@ -3797,14 +4182,14 @@
       <w:pPr>
         <w:pStyle w:val="Heading1"/>
       </w:pPr>
-      <w:bookmarkStart w:id="79" w:name="_Toc42193609"/>
-      <w:bookmarkStart w:id="80" w:name="_Toc49546341"/>
+      <w:bookmarkStart w:id="80" w:name="_Toc42193609"/>
+      <w:bookmarkStart w:id="81" w:name="_Toc49546341"/>
       <w:r>
         <w:lastRenderedPageBreak/>
         <w:t>Run local tests</w:t>
       </w:r>
-      <w:bookmarkEnd w:id="79"/>
       <w:bookmarkEnd w:id="80"/>
+      <w:bookmarkEnd w:id="81"/>
     </w:p>
     <w:p>
       <w:pPr>
@@ -3953,6 +4338,7 @@
         </w:rPr>
         <w:t xml:space="preserve">./Tools/runTests.sh filter </w:t>
       </w:r>
+      <w:proofErr w:type="spellStart"/>
       <w:r>
         <w:rPr>
           <w:rFonts w:ascii="Courier" w:eastAsia="Times New Roman" w:hAnsi="Courier" w:cs="Arial"/>
@@ -3965,6 +4351,7 @@
         </w:rPr>
         <w:t>DatabaseTests</w:t>
       </w:r>
+      <w:proofErr w:type="spellEnd"/>
     </w:p>
     <w:p>
       <w:pPr>
@@ -4065,7 +4452,20 @@
           <w:sz w:val="32"/>
           <w:szCs w:val="32"/>
         </w:rPr>
-        <w:t>Test output logs are written into the .</w:t>
+        <w:t xml:space="preserve">Test output logs are written into </w:t>
+      </w:r>
+      <w:proofErr w:type="gramStart"/>
+      <w:r>
+        <w:rPr>
+          <w:rFonts w:ascii="Arial" w:eastAsia="Times New Roman" w:hAnsi="Arial" w:cs="Arial"/>
+          <w:bCs/>
+          <w:color w:val="04003F"/>
+          <w:spacing w:val="-8"/>
+          <w:kern w:val="36"/>
+          <w:sz w:val="32"/>
+          <w:szCs w:val="32"/>
+        </w:rPr>
+        <w:t>the .</w:t>
       </w:r>
       <w:r>
         <w:rPr>
@@ -4080,6 +4480,7 @@
         </w:rPr>
         <w:t>testing</w:t>
       </w:r>
+      <w:proofErr w:type="gramEnd"/>
       <w:r>
         <w:rPr>
           <w:rFonts w:ascii="Arial" w:eastAsia="Times New Roman" w:hAnsi="Arial" w:cs="Arial"/>
@@ -4143,6 +4544,7 @@
         </w:rPr>
         <w:t>./</w:t>
       </w:r>
+      <w:proofErr w:type="spellStart"/>
       <w:r>
         <w:rPr>
           <w:rFonts w:ascii="Arial" w:eastAsia="Times New Roman" w:hAnsi="Arial" w:cs="Arial"/>
@@ -4156,17 +4558,44 @@
         </w:rPr>
         <w:t>ServerTests.json</w:t>
       </w:r>
-      <w:r>
-        <w:rPr>
-          <w:rFonts w:ascii="Arial" w:eastAsia="Times New Roman" w:hAnsi="Arial" w:cs="Arial"/>
-          <w:bCs/>
-          <w:color w:val="04003F"/>
-          <w:spacing w:val="-8"/>
-          <w:kern w:val="36"/>
-          <w:sz w:val="32"/>
-          <w:szCs w:val="32"/>
-        </w:rPr>
-        <w:t xml:space="preserve"> configuration file in the main directory (ServerMain). </w:t>
+      <w:proofErr w:type="spellEnd"/>
+      <w:r>
+        <w:rPr>
+          <w:rFonts w:ascii="Arial" w:eastAsia="Times New Roman" w:hAnsi="Arial" w:cs="Arial"/>
+          <w:bCs/>
+          <w:color w:val="04003F"/>
+          <w:spacing w:val="-8"/>
+          <w:kern w:val="36"/>
+          <w:sz w:val="32"/>
+          <w:szCs w:val="32"/>
+        </w:rPr>
+        <w:t xml:space="preserve"> configuration file in the main directory (</w:t>
+      </w:r>
+      <w:proofErr w:type="spellStart"/>
+      <w:r>
+        <w:rPr>
+          <w:rFonts w:ascii="Arial" w:eastAsia="Times New Roman" w:hAnsi="Arial" w:cs="Arial"/>
+          <w:bCs/>
+          <w:color w:val="04003F"/>
+          <w:spacing w:val="-8"/>
+          <w:kern w:val="36"/>
+          <w:sz w:val="32"/>
+          <w:szCs w:val="32"/>
+        </w:rPr>
+        <w:t>ServerMain</w:t>
+      </w:r>
+      <w:proofErr w:type="spellEnd"/>
+      <w:r>
+        <w:rPr>
+          <w:rFonts w:ascii="Arial" w:eastAsia="Times New Roman" w:hAnsi="Arial" w:cs="Arial"/>
+          <w:bCs/>
+          <w:color w:val="04003F"/>
+          <w:spacing w:val="-8"/>
+          <w:kern w:val="36"/>
+          <w:sz w:val="32"/>
+          <w:szCs w:val="32"/>
+        </w:rPr>
+        <w:t xml:space="preserve">). </w:t>
       </w:r>
       <w:r>
         <w:rPr>
@@ -4192,6 +4621,7 @@
         </w:rPr>
         <w:t xml:space="preserve">ion and test configuration keys—See </w:t>
       </w:r>
+      <w:proofErr w:type="spellStart"/>
       <w:r>
         <w:rPr>
           <w:rFonts w:ascii="Courier" w:eastAsia="Times New Roman" w:hAnsi="Courier" w:cs="Arial"/>
@@ -4204,6 +4634,7 @@
         </w:rPr>
         <w:t>ServerConfiguration</w:t>
       </w:r>
+      <w:proofErr w:type="spellEnd"/>
       <w:r>
         <w:rPr>
           <w:rFonts w:ascii="Arial" w:eastAsia="Times New Roman" w:hAnsi="Arial" w:cs="Arial"/>
@@ -4216,6 +4647,7 @@
         </w:rPr>
         <w:t xml:space="preserve"> and </w:t>
       </w:r>
+      <w:proofErr w:type="spellStart"/>
       <w:r>
         <w:rPr>
           <w:rFonts w:ascii="Courier" w:eastAsia="Times New Roman" w:hAnsi="Courier" w:cs="Arial"/>
@@ -4228,6 +4660,7 @@
         </w:rPr>
         <w:t>TestConfiguration</w:t>
       </w:r>
+      <w:proofErr w:type="spellEnd"/>
       <w:r>
         <w:rPr>
           <w:rFonts w:ascii="Arial" w:eastAsia="Times New Roman" w:hAnsi="Arial" w:cs="Arial"/>
@@ -4278,6 +4711,7 @@
         </w:rPr>
         <w:t xml:space="preserve">See the file </w:t>
       </w:r>
+      <w:proofErr w:type="spellStart"/>
       <w:r>
         <w:rPr>
           <w:rFonts w:ascii="Courier" w:eastAsia="Times New Roman" w:hAnsi="Courier" w:cs="Arial"/>
@@ -4290,6 +4724,7 @@
         </w:rPr>
         <w:t>TestConfiguration.swift</w:t>
       </w:r>
+      <w:proofErr w:type="spellEnd"/>
       <w:r>
         <w:rPr>
           <w:rFonts w:ascii="Arial" w:eastAsia="Times New Roman" w:hAnsi="Arial" w:cs="Arial"/>
@@ -4314,7 +4749,7 @@
         </w:rPr>
         <w:t xml:space="preserve">for instructions on how to renew or update the Google, Dropbox, Facebook etc. credentials that are </w:t>
       </w:r>
-      <w:bookmarkStart w:id="81" w:name="OLE_LINK97"/>
+      <w:bookmarkStart w:id="82" w:name="OLE_LINK97"/>
       <w:r>
         <w:rPr>
           <w:rFonts w:ascii="Arial" w:eastAsia="Times New Roman" w:hAnsi="Arial" w:cs="Arial"/>
@@ -4327,8 +4762,8 @@
         </w:rPr>
         <w:t xml:space="preserve">accessed in that file. Once </w:t>
       </w:r>
-      <w:bookmarkStart w:id="82" w:name="OLE_LINK60"/>
-      <w:bookmarkStart w:id="83" w:name="OLE_LINK61"/>
+      <w:bookmarkStart w:id="83" w:name="OLE_LINK60"/>
+      <w:bookmarkStart w:id="84" w:name="OLE_LINK61"/>
       <w:r>
         <w:rPr>
           <w:rFonts w:ascii="Arial" w:eastAsia="Times New Roman" w:hAnsi="Arial" w:cs="Arial"/>
@@ -4341,21 +4776,47 @@
         </w:rPr>
         <w:t>updated</w:t>
       </w:r>
+      <w:bookmarkEnd w:id="83"/>
+      <w:bookmarkEnd w:id="84"/>
+      <w:r>
+        <w:rPr>
+          <w:rFonts w:ascii="Arial" w:eastAsia="Times New Roman" w:hAnsi="Arial" w:cs="Arial"/>
+          <w:bCs/>
+          <w:color w:val="04003F"/>
+          <w:spacing w:val="-8"/>
+          <w:kern w:val="36"/>
+          <w:sz w:val="32"/>
+          <w:szCs w:val="32"/>
+        </w:rPr>
+        <w:t xml:space="preserve">, the </w:t>
+      </w:r>
+      <w:proofErr w:type="spellStart"/>
+      <w:r>
+        <w:rPr>
+          <w:rFonts w:ascii="Arial" w:eastAsia="Times New Roman" w:hAnsi="Arial" w:cs="Arial"/>
+          <w:bCs/>
+          <w:color w:val="04003F"/>
+          <w:spacing w:val="-8"/>
+          <w:kern w:val="36"/>
+          <w:sz w:val="32"/>
+          <w:szCs w:val="32"/>
+        </w:rPr>
+        <w:t>ServerTests.json</w:t>
+      </w:r>
+      <w:proofErr w:type="spellEnd"/>
+      <w:r>
+        <w:rPr>
+          <w:rFonts w:ascii="Arial" w:eastAsia="Times New Roman" w:hAnsi="Arial" w:cs="Arial"/>
+          <w:bCs/>
+          <w:color w:val="04003F"/>
+          <w:spacing w:val="-8"/>
+          <w:kern w:val="36"/>
+          <w:sz w:val="32"/>
+          <w:szCs w:val="32"/>
+        </w:rPr>
+        <w:t xml:space="preserve"> file needs updating.</w:t>
+      </w:r>
       <w:bookmarkEnd w:id="82"/>
-      <w:bookmarkEnd w:id="83"/>
-      <w:r>
-        <w:rPr>
-          <w:rFonts w:ascii="Arial" w:eastAsia="Times New Roman" w:hAnsi="Arial" w:cs="Arial"/>
-          <w:bCs/>
-          <w:color w:val="04003F"/>
-          <w:spacing w:val="-8"/>
-          <w:kern w:val="36"/>
-          <w:sz w:val="32"/>
-          <w:szCs w:val="32"/>
-        </w:rPr>
-        <w:t>, the ServerTests.json file needs updating.</w:t>
-      </w:r>
-      <w:bookmarkEnd w:id="81"/>
     </w:p>
     <w:p>
       <w:pPr>
@@ -4394,17 +4855,45 @@
         </w:rPr>
         <w:t xml:space="preserve">Use: </w:t>
       </w:r>
-      <w:r>
-        <w:rPr>
-          <w:rFonts w:ascii="Arial" w:eastAsia="Times New Roman" w:hAnsi="Arial" w:cs="Arial"/>
-          <w:bCs/>
-          <w:color w:val="04003F"/>
-          <w:spacing w:val="-8"/>
-          <w:kern w:val="36"/>
-          <w:sz w:val="32"/>
-          <w:szCs w:val="32"/>
-        </w:rPr>
-        <w:t>multitail  -Q 1 '.testing/*'</w:t>
+      <w:proofErr w:type="spellStart"/>
+      <w:proofErr w:type="gramStart"/>
+      <w:r>
+        <w:rPr>
+          <w:rFonts w:ascii="Arial" w:eastAsia="Times New Roman" w:hAnsi="Arial" w:cs="Arial"/>
+          <w:bCs/>
+          <w:color w:val="04003F"/>
+          <w:spacing w:val="-8"/>
+          <w:kern w:val="36"/>
+          <w:sz w:val="32"/>
+          <w:szCs w:val="32"/>
+        </w:rPr>
+        <w:t>multitail</w:t>
+      </w:r>
+      <w:proofErr w:type="spellEnd"/>
+      <w:r>
+        <w:rPr>
+          <w:rFonts w:ascii="Arial" w:eastAsia="Times New Roman" w:hAnsi="Arial" w:cs="Arial"/>
+          <w:bCs/>
+          <w:color w:val="04003F"/>
+          <w:spacing w:val="-8"/>
+          <w:kern w:val="36"/>
+          <w:sz w:val="32"/>
+          <w:szCs w:val="32"/>
+        </w:rPr>
+        <w:t xml:space="preserve">  -</w:t>
+      </w:r>
+      <w:proofErr w:type="gramEnd"/>
+      <w:r>
+        <w:rPr>
+          <w:rFonts w:ascii="Arial" w:eastAsia="Times New Roman" w:hAnsi="Arial" w:cs="Arial"/>
+          <w:bCs/>
+          <w:color w:val="04003F"/>
+          <w:spacing w:val="-8"/>
+          <w:kern w:val="36"/>
+          <w:sz w:val="32"/>
+          <w:szCs w:val="32"/>
+        </w:rPr>
+        <w:t>Q 1 '.testing/*'</w:t>
       </w:r>
     </w:p>
     <w:p>
@@ -4489,8 +4978,13 @@
       </w:pPr>
       <w:r>
         <w:lastRenderedPageBreak/>
-        <w:t>Running local tests: Server access using ngrok</w:t>
-      </w:r>
+        <w:t xml:space="preserve">Running local tests: Server access using </w:t>
+      </w:r>
+      <w:proofErr w:type="spellStart"/>
+      <w:r>
+        <w:t>ngrok</w:t>
+      </w:r>
+      <w:proofErr w:type="spellEnd"/>
     </w:p>
     <w:p>
       <w:pPr>
@@ -4580,6 +5074,7 @@
         </w:rPr>
         <w:t>~/bin/</w:t>
       </w:r>
+      <w:proofErr w:type="spellStart"/>
       <w:r>
         <w:rPr>
           <w:rFonts w:ascii="Consolas" w:eastAsia="Times New Roman" w:hAnsi="Consolas" w:cs="Consolas"/>
@@ -4588,8 +5083,9 @@
           <w:szCs w:val="18"/>
           <w:bdr w:val="none" w:sz="0" w:space="0" w:color="auto" w:frame="1"/>
         </w:rPr>
-        <w:t>ngrok http 80</w:t>
-      </w:r>
+        <w:t>ngrok</w:t>
+      </w:r>
+      <w:proofErr w:type="spellEnd"/>
       <w:r>
         <w:rPr>
           <w:rFonts w:ascii="Consolas" w:eastAsia="Times New Roman" w:hAnsi="Consolas" w:cs="Consolas"/>
@@ -4598,6 +5094,16 @@
           <w:szCs w:val="18"/>
           <w:bdr w:val="none" w:sz="0" w:space="0" w:color="auto" w:frame="1"/>
         </w:rPr>
+        <w:t xml:space="preserve"> http 80</w:t>
+      </w:r>
+      <w:r>
+        <w:rPr>
+          <w:rFonts w:ascii="Consolas" w:eastAsia="Times New Roman" w:hAnsi="Consolas" w:cs="Consolas"/>
+          <w:color w:val="151429"/>
+          <w:sz w:val="18"/>
+          <w:szCs w:val="18"/>
+          <w:bdr w:val="none" w:sz="0" w:space="0" w:color="auto" w:frame="1"/>
+        </w:rPr>
         <w:t>80</w:t>
       </w:r>
     </w:p>
@@ -4667,7 +5173,35 @@
           <w:szCs w:val="32"/>
         </w:rPr>
         <w:lastRenderedPageBreak/>
-        <w:t>Starting mySQL for local running of the server</w:t>
+        <w:t xml:space="preserve">Starting </w:t>
+      </w:r>
+      <w:proofErr w:type="spellStart"/>
+      <w:r>
+        <w:rPr>
+          <w:rFonts w:ascii="Arial" w:eastAsia="Times New Roman" w:hAnsi="Arial" w:cs="Arial"/>
+          <w:b/>
+          <w:bCs/>
+          <w:color w:val="04003F"/>
+          <w:spacing w:val="-8"/>
+          <w:kern w:val="36"/>
+          <w:sz w:val="32"/>
+          <w:szCs w:val="32"/>
+        </w:rPr>
+        <w:t>mySQL</w:t>
+      </w:r>
+      <w:proofErr w:type="spellEnd"/>
+      <w:r>
+        <w:rPr>
+          <w:rFonts w:ascii="Arial" w:eastAsia="Times New Roman" w:hAnsi="Arial" w:cs="Arial"/>
+          <w:b/>
+          <w:bCs/>
+          <w:color w:val="04003F"/>
+          <w:spacing w:val="-8"/>
+          <w:kern w:val="36"/>
+          <w:sz w:val="32"/>
+          <w:szCs w:val="32"/>
+        </w:rPr>
+        <w:t xml:space="preserve"> for local running of the server</w:t>
       </w:r>
     </w:p>
     <w:p>
@@ -4688,11 +5222,11 @@
       <w:pPr>
         <w:pStyle w:val="Heading1"/>
       </w:pPr>
-      <w:bookmarkStart w:id="84" w:name="_Toc49546342"/>
+      <w:bookmarkStart w:id="85" w:name="_Toc49546342"/>
       <w:r>
         <w:t>Checking the local database</w:t>
       </w:r>
-      <w:bookmarkEnd w:id="84"/>
+      <w:bookmarkEnd w:id="85"/>
     </w:p>
     <w:p>
       <w:pPr>
@@ -4742,6 +5276,7 @@
           <w:szCs w:val="36"/>
         </w:rPr>
       </w:pPr>
+      <w:proofErr w:type="spellStart"/>
       <w:r>
         <w:rPr>
           <w:rFonts w:ascii="Menlo" w:hAnsi="Menlo" w:cs="Menlo"/>
@@ -4749,18 +5284,19 @@
           <w:sz w:val="36"/>
           <w:szCs w:val="36"/>
         </w:rPr>
-        <w:t>mysql -u crspybits -p</w:t>
-      </w:r>
-    </w:p>
-    <w:p>
-      <w:pPr>
+        <w:t>mysql</w:t>
+      </w:r>
+      <w:proofErr w:type="spellEnd"/>
+      <w:r>
         <w:rPr>
           <w:rFonts w:ascii="Menlo" w:hAnsi="Menlo" w:cs="Menlo"/>
           <w:color w:val="000000"/>
           <w:sz w:val="36"/>
           <w:szCs w:val="36"/>
         </w:rPr>
-      </w:pPr>
+        <w:t xml:space="preserve"> -u </w:t>
+      </w:r>
+      <w:proofErr w:type="spellStart"/>
       <w:r>
         <w:rPr>
           <w:rFonts w:ascii="Menlo" w:hAnsi="Menlo" w:cs="Menlo"/>
@@ -4768,18 +5304,18 @@
           <w:sz w:val="36"/>
           <w:szCs w:val="36"/>
         </w:rPr>
-        <w:t># Get the password from ServerTests.json</w:t>
-      </w:r>
-    </w:p>
-    <w:p>
-      <w:pPr>
+        <w:t>crspybits</w:t>
+      </w:r>
+      <w:proofErr w:type="spellEnd"/>
+      <w:r>
         <w:rPr>
           <w:rFonts w:ascii="Menlo" w:hAnsi="Menlo" w:cs="Menlo"/>
           <w:color w:val="000000"/>
           <w:sz w:val="36"/>
           <w:szCs w:val="36"/>
         </w:rPr>
-      </w:pPr>
+        <w:t xml:space="preserve"> -p</w:t>
+      </w:r>
     </w:p>
     <w:p>
       <w:pPr>
@@ -4797,26 +5333,86 @@
           <w:sz w:val="36"/>
           <w:szCs w:val="36"/>
         </w:rPr>
-        <w:t># When connected:</w:t>
-      </w:r>
-    </w:p>
-    <w:p>
-      <w:pPr>
+        <w:t xml:space="preserve"># Get the password from </w:t>
+      </w:r>
+      <w:proofErr w:type="spellStart"/>
+      <w:r>
         <w:rPr>
           <w:rFonts w:ascii="Menlo" w:hAnsi="Menlo" w:cs="Menlo"/>
           <w:color w:val="000000"/>
           <w:sz w:val="36"/>
           <w:szCs w:val="36"/>
         </w:rPr>
-      </w:pPr>
-      <w:r>
+        <w:t>ServerTests.json</w:t>
+      </w:r>
+      <w:proofErr w:type="spellEnd"/>
+    </w:p>
+    <w:p>
+      <w:pPr>
         <w:rPr>
           <w:rFonts w:ascii="Menlo" w:hAnsi="Menlo" w:cs="Menlo"/>
           <w:color w:val="000000"/>
           <w:sz w:val="36"/>
           <w:szCs w:val="36"/>
         </w:rPr>
-        <w:t>use SyncServer;</w:t>
+      </w:pPr>
+    </w:p>
+    <w:p>
+      <w:pPr>
+        <w:rPr>
+          <w:rFonts w:ascii="Menlo" w:hAnsi="Menlo" w:cs="Menlo"/>
+          <w:color w:val="000000"/>
+          <w:sz w:val="36"/>
+          <w:szCs w:val="36"/>
+        </w:rPr>
+      </w:pPr>
+      <w:r>
+        <w:rPr>
+          <w:rFonts w:ascii="Menlo" w:hAnsi="Menlo" w:cs="Menlo"/>
+          <w:color w:val="000000"/>
+          <w:sz w:val="36"/>
+          <w:szCs w:val="36"/>
+        </w:rPr>
+        <w:t># When connected:</w:t>
+      </w:r>
+    </w:p>
+    <w:p>
+      <w:pPr>
+        <w:rPr>
+          <w:rFonts w:ascii="Menlo" w:hAnsi="Menlo" w:cs="Menlo"/>
+          <w:color w:val="000000"/>
+          <w:sz w:val="36"/>
+          <w:szCs w:val="36"/>
+        </w:rPr>
+      </w:pPr>
+      <w:r>
+        <w:rPr>
+          <w:rFonts w:ascii="Menlo" w:hAnsi="Menlo" w:cs="Menlo"/>
+          <w:color w:val="000000"/>
+          <w:sz w:val="36"/>
+          <w:szCs w:val="36"/>
+        </w:rPr>
+        <w:t xml:space="preserve">use </w:t>
+      </w:r>
+      <w:proofErr w:type="spellStart"/>
+      <w:r>
+        <w:rPr>
+          <w:rFonts w:ascii="Menlo" w:hAnsi="Menlo" w:cs="Menlo"/>
+          <w:color w:val="000000"/>
+          <w:sz w:val="36"/>
+          <w:szCs w:val="36"/>
+        </w:rPr>
+        <w:t>SyncServer</w:t>
+      </w:r>
+      <w:proofErr w:type="spellEnd"/>
+      <w:r>
+        <w:rPr>
+          <w:rFonts w:ascii="Menlo" w:hAnsi="Menlo" w:cs="Menlo"/>
+          <w:color w:val="000000"/>
+          <w:sz w:val="36"/>
+          <w:szCs w:val="36"/>
+        </w:rPr>
+        <w:t>;</w:t>
       </w:r>
     </w:p>
     <w:p>
@@ -4872,18 +5468,34 @@
         </w:rPr>
         <w:t xml:space="preserve">Creating </w:t>
       </w:r>
-      <w:r>
-        <w:rPr>
-          <w:rFonts w:ascii="Arial" w:eastAsia="Times New Roman" w:hAnsi="Arial" w:cs="Arial"/>
-          <w:bCs/>
-          <w:color w:val="04003F"/>
-          <w:spacing w:val="-8"/>
-          <w:kern w:val="36"/>
-          <w:sz w:val="32"/>
-          <w:szCs w:val="32"/>
-        </w:rPr>
-        <w:t>ClientTesting-local.json</w:t>
-      </w:r>
+      <w:proofErr w:type="spellStart"/>
+      <w:r>
+        <w:rPr>
+          <w:rFonts w:ascii="Arial" w:eastAsia="Times New Roman" w:hAnsi="Arial" w:cs="Arial"/>
+          <w:bCs/>
+          <w:color w:val="04003F"/>
+          <w:spacing w:val="-8"/>
+          <w:kern w:val="36"/>
+          <w:sz w:val="32"/>
+          <w:szCs w:val="32"/>
+        </w:rPr>
+        <w:t>ClientTesting-</w:t>
+      </w:r>
+      <w:proofErr w:type="gramStart"/>
+      <w:r>
+        <w:rPr>
+          <w:rFonts w:ascii="Arial" w:eastAsia="Times New Roman" w:hAnsi="Arial" w:cs="Arial"/>
+          <w:bCs/>
+          <w:color w:val="04003F"/>
+          <w:spacing w:val="-8"/>
+          <w:kern w:val="36"/>
+          <w:sz w:val="32"/>
+          <w:szCs w:val="32"/>
+        </w:rPr>
+        <w:t>local.json</w:t>
+      </w:r>
+      <w:proofErr w:type="spellEnd"/>
+      <w:proofErr w:type="gramEnd"/>
       <w:r>
         <w:rPr>
           <w:rFonts w:ascii="Arial" w:eastAsia="Times New Roman" w:hAnsi="Arial" w:cs="Arial"/>
@@ -4941,18 +5553,23 @@
       <w:pPr>
         <w:pStyle w:val="Heading1"/>
       </w:pPr>
-      <w:bookmarkStart w:id="85" w:name="_Toc49546343"/>
+      <w:bookmarkStart w:id="86" w:name="_Toc49546343"/>
       <w:r>
         <w:lastRenderedPageBreak/>
-        <w:t>Updating Docker</w:t>
+        <w:t xml:space="preserve">Updating </w:t>
+      </w:r>
+      <w:proofErr w:type="spellStart"/>
+      <w:r>
+        <w:t>Docker</w:t>
       </w:r>
       <w:r>
         <w:t>file’s</w:t>
       </w:r>
+      <w:proofErr w:type="spellEnd"/>
       <w:r>
         <w:t xml:space="preserve"> for new Swift version</w:t>
       </w:r>
-      <w:bookmarkEnd w:id="85"/>
+      <w:bookmarkEnd w:id="86"/>
     </w:p>
     <w:p>
       <w:pPr>
@@ -5043,7 +5660,33 @@
           <w:sz w:val="32"/>
           <w:szCs w:val="32"/>
         </w:rPr>
-        <w:t>I've moved to basing my Dockerfile on Apple's</w:t>
+        <w:t xml:space="preserve">I've moved to basing my </w:t>
+      </w:r>
+      <w:proofErr w:type="spellStart"/>
+      <w:r>
+        <w:rPr>
+          <w:rFonts w:ascii="Arial" w:eastAsia="Times New Roman" w:hAnsi="Arial" w:cs="Arial"/>
+          <w:bCs/>
+          <w:color w:val="04003F"/>
+          <w:spacing w:val="-8"/>
+          <w:kern w:val="36"/>
+          <w:sz w:val="32"/>
+          <w:szCs w:val="32"/>
+        </w:rPr>
+        <w:t>Dockerfile</w:t>
+      </w:r>
+      <w:proofErr w:type="spellEnd"/>
+      <w:r>
+        <w:rPr>
+          <w:rFonts w:ascii="Arial" w:eastAsia="Times New Roman" w:hAnsi="Arial" w:cs="Arial"/>
+          <w:bCs/>
+          <w:color w:val="04003F"/>
+          <w:spacing w:val="-8"/>
+          <w:kern w:val="36"/>
+          <w:sz w:val="32"/>
+          <w:szCs w:val="32"/>
+        </w:rPr>
+        <w:t xml:space="preserve"> on Apple's</w:t>
       </w:r>
       <w:r>
         <w:rPr>
@@ -5148,8 +5791,8 @@
         <w:t xml:space="preserve">Generally: </w:t>
       </w:r>
     </w:p>
-    <w:bookmarkStart w:id="86" w:name="OLE_LINK10"/>
-    <w:bookmarkStart w:id="87" w:name="OLE_LINK62"/>
+    <w:bookmarkStart w:id="87" w:name="OLE_LINK10"/>
+    <w:bookmarkStart w:id="88" w:name="OLE_LINK62"/>
     <w:p>
       <w:pPr>
         <w:rPr>
@@ -5247,8 +5890,8 @@
         <w:fldChar w:fldCharType="end"/>
       </w:r>
     </w:p>
-    <w:bookmarkEnd w:id="86"/>
     <w:bookmarkEnd w:id="87"/>
+    <w:bookmarkEnd w:id="88"/>
     <w:p>
       <w:pPr>
         <w:rPr>
@@ -5383,17 +6026,57 @@
         </w:rPr>
         <w:t xml:space="preserve">See </w:t>
       </w:r>
-      <w:r>
-        <w:rPr>
-          <w:rFonts w:ascii="Arial" w:eastAsia="Times New Roman" w:hAnsi="Arial" w:cs="Arial"/>
-          <w:bCs/>
-          <w:color w:val="04003F"/>
-          <w:spacing w:val="-8"/>
-          <w:kern w:val="36"/>
-          <w:sz w:val="32"/>
-          <w:szCs w:val="32"/>
-        </w:rPr>
-        <w:t>devops/Docker/Building and devops/Docker/Runtime</w:t>
+      <w:proofErr w:type="spellStart"/>
+      <w:r>
+        <w:rPr>
+          <w:rFonts w:ascii="Arial" w:eastAsia="Times New Roman" w:hAnsi="Arial" w:cs="Arial"/>
+          <w:bCs/>
+          <w:color w:val="04003F"/>
+          <w:spacing w:val="-8"/>
+          <w:kern w:val="36"/>
+          <w:sz w:val="32"/>
+          <w:szCs w:val="32"/>
+        </w:rPr>
+        <w:t>devops</w:t>
+      </w:r>
+      <w:proofErr w:type="spellEnd"/>
+      <w:r>
+        <w:rPr>
+          <w:rFonts w:ascii="Arial" w:eastAsia="Times New Roman" w:hAnsi="Arial" w:cs="Arial"/>
+          <w:bCs/>
+          <w:color w:val="04003F"/>
+          <w:spacing w:val="-8"/>
+          <w:kern w:val="36"/>
+          <w:sz w:val="32"/>
+          <w:szCs w:val="32"/>
+        </w:rPr>
+        <w:t xml:space="preserve">/Docker/Building and </w:t>
+      </w:r>
+      <w:proofErr w:type="spellStart"/>
+      <w:r>
+        <w:rPr>
+          <w:rFonts w:ascii="Arial" w:eastAsia="Times New Roman" w:hAnsi="Arial" w:cs="Arial"/>
+          <w:bCs/>
+          <w:color w:val="04003F"/>
+          <w:spacing w:val="-8"/>
+          <w:kern w:val="36"/>
+          <w:sz w:val="32"/>
+          <w:szCs w:val="32"/>
+        </w:rPr>
+        <w:t>devops</w:t>
+      </w:r>
+      <w:proofErr w:type="spellEnd"/>
+      <w:r>
+        <w:rPr>
+          <w:rFonts w:ascii="Arial" w:eastAsia="Times New Roman" w:hAnsi="Arial" w:cs="Arial"/>
+          <w:bCs/>
+          <w:color w:val="04003F"/>
+          <w:spacing w:val="-8"/>
+          <w:kern w:val="36"/>
+          <w:sz w:val="32"/>
+          <w:szCs w:val="32"/>
+        </w:rPr>
+        <w:t>/Docker/Runtime</w:t>
       </w:r>
     </w:p>
     <w:p>
@@ -5589,7 +6272,7 @@
         </w:rPr>
         <w:t xml:space="preserve">And </w:t>
       </w:r>
-      <w:hyperlink r:id="rId10" w:history="1">
+      <w:hyperlink r:id="rId10" w:anchor="releases" w:history="1">
         <w:r>
           <w:rPr>
             <w:rStyle w:val="Hyperlink"/>
@@ -5627,184 +6310,498 @@
         </w:rPr>
         <w:t>– which has Docker tags for releases.</w:t>
       </w:r>
-      <w:bookmarkStart w:id="88" w:name="_GoBack"/>
-      <w:bookmarkEnd w:id="88"/>
-    </w:p>
-    <w:p>
-      <w:pPr>
-        <w:rPr>
-          <w:rFonts w:ascii="Arial" w:eastAsia="Times New Roman" w:hAnsi="Arial" w:cs="Arial"/>
-          <w:bCs/>
-          <w:color w:val="04003F"/>
-          <w:spacing w:val="-8"/>
-          <w:kern w:val="36"/>
-          <w:sz w:val="32"/>
-          <w:szCs w:val="32"/>
-        </w:rPr>
-      </w:pPr>
-    </w:p>
-    <w:p>
-      <w:pPr>
-        <w:rPr>
-          <w:rFonts w:ascii="Arial" w:eastAsia="Times New Roman" w:hAnsi="Arial" w:cs="Arial"/>
-          <w:bCs/>
-          <w:color w:val="04003F"/>
-          <w:spacing w:val="-8"/>
-          <w:kern w:val="36"/>
-          <w:sz w:val="32"/>
-          <w:szCs w:val="32"/>
-        </w:rPr>
-      </w:pPr>
-      <w:r>
-        <w:rPr>
-          <w:rFonts w:ascii="Arial" w:eastAsia="Times New Roman" w:hAnsi="Arial" w:cs="Arial"/>
-          <w:bCs/>
-          <w:color w:val="04003F"/>
-          <w:spacing w:val="-8"/>
-          <w:kern w:val="36"/>
-          <w:sz w:val="32"/>
-          <w:szCs w:val="32"/>
-        </w:rPr>
-        <w:t>Create the image based on the Dockerfile using (do this from a Terminal window opened within the devops/Docker/Building folder):</w:t>
-      </w:r>
-    </w:p>
-    <w:p>
-      <w:pPr>
-        <w:rPr>
-          <w:rFonts w:ascii="Arial" w:eastAsia="Times New Roman" w:hAnsi="Arial" w:cs="Arial"/>
-          <w:bCs/>
-          <w:color w:val="04003F"/>
-          <w:spacing w:val="-8"/>
-          <w:kern w:val="36"/>
-          <w:sz w:val="32"/>
-          <w:szCs w:val="32"/>
-        </w:rPr>
-      </w:pPr>
-    </w:p>
-    <w:p>
-      <w:pPr>
-        <w:rPr>
-          <w:rFonts w:ascii="Arial" w:eastAsia="Times New Roman" w:hAnsi="Arial" w:cs="Arial"/>
-          <w:bCs/>
-          <w:color w:val="04003F"/>
-          <w:spacing w:val="-8"/>
-          <w:kern w:val="36"/>
-          <w:sz w:val="32"/>
-          <w:szCs w:val="32"/>
-        </w:rPr>
-      </w:pPr>
-      <w:r>
-        <w:rPr>
-          <w:rFonts w:ascii="Arial" w:eastAsia="Times New Roman" w:hAnsi="Arial" w:cs="Arial"/>
-          <w:bCs/>
-          <w:color w:val="04003F"/>
-          <w:spacing w:val="-8"/>
-          <w:kern w:val="36"/>
-          <w:sz w:val="32"/>
-          <w:szCs w:val="32"/>
-        </w:rPr>
-        <w:t>docker build -t swift-ubuntu:latest .</w:t>
-      </w:r>
-    </w:p>
-    <w:p>
-      <w:pPr>
-        <w:rPr>
-          <w:rFonts w:ascii="Arial" w:eastAsia="Times New Roman" w:hAnsi="Arial" w:cs="Arial"/>
-          <w:bCs/>
-          <w:color w:val="04003F"/>
-          <w:spacing w:val="-8"/>
-          <w:kern w:val="36"/>
-          <w:sz w:val="32"/>
-          <w:szCs w:val="32"/>
-        </w:rPr>
-      </w:pPr>
-    </w:p>
-    <w:p>
-      <w:pPr>
-        <w:rPr>
-          <w:rFonts w:ascii="Arial" w:eastAsia="Times New Roman" w:hAnsi="Arial" w:cs="Arial"/>
-          <w:bCs/>
-          <w:color w:val="04003F"/>
-          <w:spacing w:val="-8"/>
-          <w:kern w:val="36"/>
-          <w:sz w:val="32"/>
-          <w:szCs w:val="32"/>
-        </w:rPr>
-      </w:pPr>
-      <w:r>
-        <w:rPr>
-          <w:rFonts w:ascii="Arial" w:eastAsia="Times New Roman" w:hAnsi="Arial" w:cs="Arial"/>
-          <w:bCs/>
-          <w:color w:val="04003F"/>
-          <w:spacing w:val="-8"/>
-          <w:kern w:val="36"/>
-          <w:sz w:val="32"/>
-          <w:szCs w:val="32"/>
-        </w:rPr>
-        <w:t xml:space="preserve">docker tag swift-ubuntu:latest crspybits/swift-ubuntu:latest </w:t>
-      </w:r>
-    </w:p>
-    <w:p>
-      <w:pPr>
-        <w:rPr>
-          <w:rFonts w:ascii="Arial" w:eastAsia="Times New Roman" w:hAnsi="Arial" w:cs="Arial"/>
-          <w:bCs/>
-          <w:color w:val="04003F"/>
-          <w:spacing w:val="-8"/>
-          <w:kern w:val="36"/>
-          <w:sz w:val="32"/>
-          <w:szCs w:val="32"/>
-        </w:rPr>
-      </w:pPr>
-      <w:r>
-        <w:rPr>
-          <w:rFonts w:ascii="Arial" w:eastAsia="Times New Roman" w:hAnsi="Arial" w:cs="Arial"/>
-          <w:bCs/>
-          <w:color w:val="04003F"/>
-          <w:spacing w:val="-8"/>
-          <w:kern w:val="36"/>
-          <w:sz w:val="32"/>
-          <w:szCs w:val="32"/>
-        </w:rPr>
-        <w:t>docker tag swift-ubuntu:latest crspybits/swift-ubuntu:5.</w:t>
-      </w:r>
-      <w:r>
-        <w:rPr>
-          <w:rFonts w:ascii="Arial" w:eastAsia="Times New Roman" w:hAnsi="Arial" w:cs="Arial"/>
-          <w:bCs/>
-          <w:color w:val="04003F"/>
-          <w:spacing w:val="-8"/>
-          <w:kern w:val="36"/>
-          <w:sz w:val="32"/>
-          <w:szCs w:val="32"/>
-        </w:rPr>
-        <w:t>3-beta</w:t>
-      </w:r>
-    </w:p>
-    <w:p>
-      <w:pPr>
-        <w:rPr>
-          <w:rFonts w:ascii="Arial" w:eastAsia="Times New Roman" w:hAnsi="Arial" w:cs="Arial"/>
-          <w:bCs/>
-          <w:color w:val="04003F"/>
-          <w:spacing w:val="-8"/>
-          <w:kern w:val="36"/>
-          <w:sz w:val="32"/>
-          <w:szCs w:val="32"/>
-        </w:rPr>
-      </w:pPr>
-      <w:r>
-        <w:rPr>
-          <w:rFonts w:ascii="Arial" w:eastAsia="Times New Roman" w:hAnsi="Arial" w:cs="Arial"/>
-          <w:bCs/>
-          <w:color w:val="04003F"/>
-          <w:spacing w:val="-8"/>
-          <w:kern w:val="36"/>
-          <w:sz w:val="32"/>
-          <w:szCs w:val="32"/>
-        </w:rPr>
-        <w:t>docker push crspybits/swift-ubuntu:latest</w:t>
-      </w:r>
+    </w:p>
+    <w:p>
+      <w:pPr>
+        <w:rPr>
+          <w:rFonts w:ascii="Arial" w:eastAsia="Times New Roman" w:hAnsi="Arial" w:cs="Arial"/>
+          <w:bCs/>
+          <w:color w:val="04003F"/>
+          <w:spacing w:val="-8"/>
+          <w:kern w:val="36"/>
+          <w:sz w:val="32"/>
+          <w:szCs w:val="32"/>
+        </w:rPr>
+      </w:pPr>
+    </w:p>
+    <w:p>
+      <w:pPr>
+        <w:rPr>
+          <w:rFonts w:ascii="Arial" w:eastAsia="Times New Roman" w:hAnsi="Arial" w:cs="Arial"/>
+          <w:bCs/>
+          <w:color w:val="04003F"/>
+          <w:spacing w:val="-8"/>
+          <w:kern w:val="36"/>
+          <w:sz w:val="32"/>
+          <w:szCs w:val="32"/>
+        </w:rPr>
+      </w:pPr>
+      <w:r>
+        <w:rPr>
+          <w:rFonts w:ascii="Arial" w:eastAsia="Times New Roman" w:hAnsi="Arial" w:cs="Arial"/>
+          <w:bCs/>
+          <w:color w:val="04003F"/>
+          <w:spacing w:val="-8"/>
+          <w:kern w:val="36"/>
+          <w:sz w:val="32"/>
+          <w:szCs w:val="32"/>
+        </w:rPr>
+        <w:t xml:space="preserve">Create the image based on the </w:t>
+      </w:r>
+      <w:proofErr w:type="spellStart"/>
+      <w:r>
+        <w:rPr>
+          <w:rFonts w:ascii="Arial" w:eastAsia="Times New Roman" w:hAnsi="Arial" w:cs="Arial"/>
+          <w:bCs/>
+          <w:color w:val="04003F"/>
+          <w:spacing w:val="-8"/>
+          <w:kern w:val="36"/>
+          <w:sz w:val="32"/>
+          <w:szCs w:val="32"/>
+        </w:rPr>
+        <w:t>Dockerfile</w:t>
+      </w:r>
+      <w:proofErr w:type="spellEnd"/>
+      <w:r>
+        <w:rPr>
+          <w:rFonts w:ascii="Arial" w:eastAsia="Times New Roman" w:hAnsi="Arial" w:cs="Arial"/>
+          <w:bCs/>
+          <w:color w:val="04003F"/>
+          <w:spacing w:val="-8"/>
+          <w:kern w:val="36"/>
+          <w:sz w:val="32"/>
+          <w:szCs w:val="32"/>
+        </w:rPr>
+        <w:t xml:space="preserve"> using (do this from a Terminal window opened within the </w:t>
+      </w:r>
+      <w:proofErr w:type="spellStart"/>
+      <w:r>
+        <w:rPr>
+          <w:rFonts w:ascii="Arial" w:eastAsia="Times New Roman" w:hAnsi="Arial" w:cs="Arial"/>
+          <w:bCs/>
+          <w:color w:val="04003F"/>
+          <w:spacing w:val="-8"/>
+          <w:kern w:val="36"/>
+          <w:sz w:val="32"/>
+          <w:szCs w:val="32"/>
+        </w:rPr>
+        <w:t>devops</w:t>
+      </w:r>
+      <w:proofErr w:type="spellEnd"/>
+      <w:r>
+        <w:rPr>
+          <w:rFonts w:ascii="Arial" w:eastAsia="Times New Roman" w:hAnsi="Arial" w:cs="Arial"/>
+          <w:bCs/>
+          <w:color w:val="04003F"/>
+          <w:spacing w:val="-8"/>
+          <w:kern w:val="36"/>
+          <w:sz w:val="32"/>
+          <w:szCs w:val="32"/>
+        </w:rPr>
+        <w:t>/Docker/Building folder):</w:t>
+      </w:r>
+    </w:p>
+    <w:p>
+      <w:pPr>
+        <w:rPr>
+          <w:rFonts w:ascii="Arial" w:eastAsia="Times New Roman" w:hAnsi="Arial" w:cs="Arial"/>
+          <w:bCs/>
+          <w:color w:val="04003F"/>
+          <w:spacing w:val="-8"/>
+          <w:kern w:val="36"/>
+          <w:sz w:val="32"/>
+          <w:szCs w:val="32"/>
+        </w:rPr>
+      </w:pPr>
+    </w:p>
+    <w:p>
+      <w:pPr>
+        <w:rPr>
+          <w:rFonts w:ascii="Arial" w:eastAsia="Times New Roman" w:hAnsi="Arial" w:cs="Arial"/>
+          <w:bCs/>
+          <w:color w:val="04003F"/>
+          <w:spacing w:val="-8"/>
+          <w:kern w:val="36"/>
+          <w:sz w:val="32"/>
+          <w:szCs w:val="32"/>
+        </w:rPr>
+      </w:pPr>
+      <w:r>
+        <w:rPr>
+          <w:rFonts w:ascii="Arial" w:eastAsia="Times New Roman" w:hAnsi="Arial" w:cs="Arial"/>
+          <w:bCs/>
+          <w:color w:val="04003F"/>
+          <w:spacing w:val="-8"/>
+          <w:kern w:val="36"/>
+          <w:sz w:val="32"/>
+          <w:szCs w:val="32"/>
+        </w:rPr>
+        <w:t xml:space="preserve">docker build -t </w:t>
+      </w:r>
+      <w:proofErr w:type="spellStart"/>
+      <w:r>
+        <w:rPr>
+          <w:rFonts w:ascii="Arial" w:eastAsia="Times New Roman" w:hAnsi="Arial" w:cs="Arial"/>
+          <w:bCs/>
+          <w:color w:val="04003F"/>
+          <w:spacing w:val="-8"/>
+          <w:kern w:val="36"/>
+          <w:sz w:val="32"/>
+          <w:szCs w:val="32"/>
+        </w:rPr>
+        <w:t>swift-</w:t>
+      </w:r>
+      <w:proofErr w:type="gramStart"/>
+      <w:r>
+        <w:rPr>
+          <w:rFonts w:ascii="Arial" w:eastAsia="Times New Roman" w:hAnsi="Arial" w:cs="Arial"/>
+          <w:bCs/>
+          <w:color w:val="04003F"/>
+          <w:spacing w:val="-8"/>
+          <w:kern w:val="36"/>
+          <w:sz w:val="32"/>
+          <w:szCs w:val="32"/>
+        </w:rPr>
+        <w:t>ubuntu:latest</w:t>
+      </w:r>
+      <w:proofErr w:type="spellEnd"/>
+      <w:proofErr w:type="gramEnd"/>
+      <w:r>
+        <w:rPr>
+          <w:rFonts w:ascii="Arial" w:eastAsia="Times New Roman" w:hAnsi="Arial" w:cs="Arial"/>
+          <w:bCs/>
+          <w:color w:val="04003F"/>
+          <w:spacing w:val="-8"/>
+          <w:kern w:val="36"/>
+          <w:sz w:val="32"/>
+          <w:szCs w:val="32"/>
+        </w:rPr>
+        <w:t xml:space="preserve"> .</w:t>
+      </w:r>
+    </w:p>
+    <w:p>
+      <w:pPr>
+        <w:rPr>
+          <w:rFonts w:ascii="Arial" w:eastAsia="Times New Roman" w:hAnsi="Arial" w:cs="Arial"/>
+          <w:bCs/>
+          <w:color w:val="04003F"/>
+          <w:spacing w:val="-8"/>
+          <w:kern w:val="36"/>
+          <w:sz w:val="32"/>
+          <w:szCs w:val="32"/>
+        </w:rPr>
+      </w:pPr>
+    </w:p>
+    <w:p>
+      <w:pPr>
+        <w:rPr>
+          <w:rFonts w:ascii="Arial" w:eastAsia="Times New Roman" w:hAnsi="Arial" w:cs="Arial"/>
+          <w:bCs/>
+          <w:color w:val="04003F"/>
+          <w:spacing w:val="-8"/>
+          <w:kern w:val="36"/>
+          <w:sz w:val="32"/>
+          <w:szCs w:val="32"/>
+        </w:rPr>
+      </w:pPr>
+      <w:r>
+        <w:rPr>
+          <w:rFonts w:ascii="Arial" w:eastAsia="Times New Roman" w:hAnsi="Arial" w:cs="Arial"/>
+          <w:bCs/>
+          <w:color w:val="04003F"/>
+          <w:spacing w:val="-8"/>
+          <w:kern w:val="36"/>
+          <w:sz w:val="32"/>
+          <w:szCs w:val="32"/>
+        </w:rPr>
+        <w:t xml:space="preserve">docker tag </w:t>
+      </w:r>
+      <w:proofErr w:type="spellStart"/>
+      <w:r>
+        <w:rPr>
+          <w:rFonts w:ascii="Arial" w:eastAsia="Times New Roman" w:hAnsi="Arial" w:cs="Arial"/>
+          <w:bCs/>
+          <w:color w:val="04003F"/>
+          <w:spacing w:val="-8"/>
+          <w:kern w:val="36"/>
+          <w:sz w:val="32"/>
+          <w:szCs w:val="32"/>
+        </w:rPr>
+        <w:t>swift-</w:t>
+      </w:r>
+      <w:proofErr w:type="gramStart"/>
+      <w:r>
+        <w:rPr>
+          <w:rFonts w:ascii="Arial" w:eastAsia="Times New Roman" w:hAnsi="Arial" w:cs="Arial"/>
+          <w:bCs/>
+          <w:color w:val="04003F"/>
+          <w:spacing w:val="-8"/>
+          <w:kern w:val="36"/>
+          <w:sz w:val="32"/>
+          <w:szCs w:val="32"/>
+        </w:rPr>
+        <w:t>ubuntu:latest</w:t>
+      </w:r>
+      <w:proofErr w:type="spellEnd"/>
+      <w:proofErr w:type="gramEnd"/>
+      <w:r>
+        <w:rPr>
+          <w:rFonts w:ascii="Arial" w:eastAsia="Times New Roman" w:hAnsi="Arial" w:cs="Arial"/>
+          <w:bCs/>
+          <w:color w:val="04003F"/>
+          <w:spacing w:val="-8"/>
+          <w:kern w:val="36"/>
+          <w:sz w:val="32"/>
+          <w:szCs w:val="32"/>
+        </w:rPr>
+        <w:t xml:space="preserve"> </w:t>
+      </w:r>
+      <w:proofErr w:type="spellStart"/>
+      <w:r>
+        <w:rPr>
+          <w:rFonts w:ascii="Arial" w:eastAsia="Times New Roman" w:hAnsi="Arial" w:cs="Arial"/>
+          <w:bCs/>
+          <w:color w:val="04003F"/>
+          <w:spacing w:val="-8"/>
+          <w:kern w:val="36"/>
+          <w:sz w:val="32"/>
+          <w:szCs w:val="32"/>
+        </w:rPr>
+        <w:t>crspybits</w:t>
+      </w:r>
+      <w:proofErr w:type="spellEnd"/>
+      <w:r>
+        <w:rPr>
+          <w:rFonts w:ascii="Arial" w:eastAsia="Times New Roman" w:hAnsi="Arial" w:cs="Arial"/>
+          <w:bCs/>
+          <w:color w:val="04003F"/>
+          <w:spacing w:val="-8"/>
+          <w:kern w:val="36"/>
+          <w:sz w:val="32"/>
+          <w:szCs w:val="32"/>
+        </w:rPr>
+        <w:t>/</w:t>
+      </w:r>
+      <w:proofErr w:type="spellStart"/>
+      <w:r>
+        <w:rPr>
+          <w:rFonts w:ascii="Arial" w:eastAsia="Times New Roman" w:hAnsi="Arial" w:cs="Arial"/>
+          <w:bCs/>
+          <w:color w:val="04003F"/>
+          <w:spacing w:val="-8"/>
+          <w:kern w:val="36"/>
+          <w:sz w:val="32"/>
+          <w:szCs w:val="32"/>
+        </w:rPr>
+        <w:t>swift-ubuntu:latest</w:t>
+      </w:r>
+      <w:proofErr w:type="spellEnd"/>
+      <w:r>
+        <w:rPr>
+          <w:rFonts w:ascii="Arial" w:eastAsia="Times New Roman" w:hAnsi="Arial" w:cs="Arial"/>
+          <w:bCs/>
+          <w:color w:val="04003F"/>
+          <w:spacing w:val="-8"/>
+          <w:kern w:val="36"/>
+          <w:sz w:val="32"/>
+          <w:szCs w:val="32"/>
+        </w:rPr>
+        <w:t xml:space="preserve"> </w:t>
+      </w:r>
+    </w:p>
+    <w:p>
+      <w:pPr>
+        <w:rPr>
+          <w:rFonts w:ascii="Arial" w:eastAsia="Times New Roman" w:hAnsi="Arial" w:cs="Arial"/>
+          <w:bCs/>
+          <w:color w:val="04003F"/>
+          <w:spacing w:val="-8"/>
+          <w:kern w:val="36"/>
+          <w:sz w:val="32"/>
+          <w:szCs w:val="32"/>
+        </w:rPr>
+      </w:pPr>
+      <w:r>
+        <w:rPr>
+          <w:rFonts w:ascii="Arial" w:eastAsia="Times New Roman" w:hAnsi="Arial" w:cs="Arial"/>
+          <w:bCs/>
+          <w:color w:val="04003F"/>
+          <w:spacing w:val="-8"/>
+          <w:kern w:val="36"/>
+          <w:sz w:val="32"/>
+          <w:szCs w:val="32"/>
+        </w:rPr>
+        <w:t xml:space="preserve">docker tag </w:t>
+      </w:r>
+      <w:proofErr w:type="spellStart"/>
+      <w:r>
+        <w:rPr>
+          <w:rFonts w:ascii="Arial" w:eastAsia="Times New Roman" w:hAnsi="Arial" w:cs="Arial"/>
+          <w:bCs/>
+          <w:color w:val="04003F"/>
+          <w:spacing w:val="-8"/>
+          <w:kern w:val="36"/>
+          <w:sz w:val="32"/>
+          <w:szCs w:val="32"/>
+        </w:rPr>
+        <w:t>swift-</w:t>
+      </w:r>
+      <w:proofErr w:type="gramStart"/>
+      <w:r>
+        <w:rPr>
+          <w:rFonts w:ascii="Arial" w:eastAsia="Times New Roman" w:hAnsi="Arial" w:cs="Arial"/>
+          <w:bCs/>
+          <w:color w:val="04003F"/>
+          <w:spacing w:val="-8"/>
+          <w:kern w:val="36"/>
+          <w:sz w:val="32"/>
+          <w:szCs w:val="32"/>
+        </w:rPr>
+        <w:t>ubuntu:latest</w:t>
+      </w:r>
+      <w:proofErr w:type="spellEnd"/>
+      <w:proofErr w:type="gramEnd"/>
+      <w:r>
+        <w:rPr>
+          <w:rFonts w:ascii="Arial" w:eastAsia="Times New Roman" w:hAnsi="Arial" w:cs="Arial"/>
+          <w:bCs/>
+          <w:color w:val="04003F"/>
+          <w:spacing w:val="-8"/>
+          <w:kern w:val="36"/>
+          <w:sz w:val="32"/>
+          <w:szCs w:val="32"/>
+        </w:rPr>
+        <w:t xml:space="preserve"> </w:t>
+      </w:r>
+      <w:proofErr w:type="spellStart"/>
+      <w:r>
+        <w:rPr>
+          <w:rFonts w:ascii="Arial" w:eastAsia="Times New Roman" w:hAnsi="Arial" w:cs="Arial"/>
+          <w:bCs/>
+          <w:color w:val="04003F"/>
+          <w:spacing w:val="-8"/>
+          <w:kern w:val="36"/>
+          <w:sz w:val="32"/>
+          <w:szCs w:val="32"/>
+        </w:rPr>
+        <w:t>crspybits</w:t>
+      </w:r>
+      <w:proofErr w:type="spellEnd"/>
+      <w:r>
+        <w:rPr>
+          <w:rFonts w:ascii="Arial" w:eastAsia="Times New Roman" w:hAnsi="Arial" w:cs="Arial"/>
+          <w:bCs/>
+          <w:color w:val="04003F"/>
+          <w:spacing w:val="-8"/>
+          <w:kern w:val="36"/>
+          <w:sz w:val="32"/>
+          <w:szCs w:val="32"/>
+        </w:rPr>
+        <w:t>/swift-ubuntu:5.</w:t>
+      </w:r>
+      <w:r>
+        <w:rPr>
+          <w:rFonts w:ascii="Arial" w:eastAsia="Times New Roman" w:hAnsi="Arial" w:cs="Arial"/>
+          <w:bCs/>
+          <w:color w:val="04003F"/>
+          <w:spacing w:val="-8"/>
+          <w:kern w:val="36"/>
+          <w:sz w:val="32"/>
+          <w:szCs w:val="32"/>
+        </w:rPr>
+        <w:t>3</w:t>
+      </w:r>
+      <w:r>
+        <w:rPr>
+          <w:rFonts w:ascii="Arial" w:eastAsia="Times New Roman" w:hAnsi="Arial" w:cs="Arial"/>
+          <w:bCs/>
+          <w:color w:val="04003F"/>
+          <w:spacing w:val="-8"/>
+          <w:kern w:val="36"/>
+          <w:sz w:val="32"/>
+          <w:szCs w:val="32"/>
+        </w:rPr>
+        <w:t>.1</w:t>
+      </w:r>
+    </w:p>
+    <w:p>
+      <w:pPr>
+        <w:rPr>
+          <w:rFonts w:ascii="Arial" w:eastAsia="Times New Roman" w:hAnsi="Arial" w:cs="Arial"/>
+          <w:bCs/>
+          <w:color w:val="04003F"/>
+          <w:spacing w:val="-8"/>
+          <w:kern w:val="36"/>
+          <w:sz w:val="32"/>
+          <w:szCs w:val="32"/>
+        </w:rPr>
+      </w:pPr>
+      <w:r>
+        <w:rPr>
+          <w:rFonts w:ascii="Arial" w:eastAsia="Times New Roman" w:hAnsi="Arial" w:cs="Arial"/>
+          <w:bCs/>
+          <w:color w:val="04003F"/>
+          <w:spacing w:val="-8"/>
+          <w:kern w:val="36"/>
+          <w:sz w:val="32"/>
+          <w:szCs w:val="32"/>
+        </w:rPr>
+        <w:t xml:space="preserve">docker push </w:t>
+      </w:r>
+      <w:proofErr w:type="spellStart"/>
+      <w:r>
+        <w:rPr>
+          <w:rFonts w:ascii="Arial" w:eastAsia="Times New Roman" w:hAnsi="Arial" w:cs="Arial"/>
+          <w:bCs/>
+          <w:color w:val="04003F"/>
+          <w:spacing w:val="-8"/>
+          <w:kern w:val="36"/>
+          <w:sz w:val="32"/>
+          <w:szCs w:val="32"/>
+        </w:rPr>
+        <w:t>crspybits</w:t>
+      </w:r>
+      <w:proofErr w:type="spellEnd"/>
+      <w:r>
+        <w:rPr>
+          <w:rFonts w:ascii="Arial" w:eastAsia="Times New Roman" w:hAnsi="Arial" w:cs="Arial"/>
+          <w:bCs/>
+          <w:color w:val="04003F"/>
+          <w:spacing w:val="-8"/>
+          <w:kern w:val="36"/>
+          <w:sz w:val="32"/>
+          <w:szCs w:val="32"/>
+        </w:rPr>
+        <w:t>/</w:t>
+      </w:r>
+      <w:proofErr w:type="spellStart"/>
+      <w:r>
+        <w:rPr>
+          <w:rFonts w:ascii="Arial" w:eastAsia="Times New Roman" w:hAnsi="Arial" w:cs="Arial"/>
+          <w:bCs/>
+          <w:color w:val="04003F"/>
+          <w:spacing w:val="-8"/>
+          <w:kern w:val="36"/>
+          <w:sz w:val="32"/>
+          <w:szCs w:val="32"/>
+        </w:rPr>
+        <w:t>swift-</w:t>
+      </w:r>
+      <w:proofErr w:type="gramStart"/>
+      <w:r>
+        <w:rPr>
+          <w:rFonts w:ascii="Arial" w:eastAsia="Times New Roman" w:hAnsi="Arial" w:cs="Arial"/>
+          <w:bCs/>
+          <w:color w:val="04003F"/>
+          <w:spacing w:val="-8"/>
+          <w:kern w:val="36"/>
+          <w:sz w:val="32"/>
+          <w:szCs w:val="32"/>
+        </w:rPr>
+        <w:t>ubuntu:latest</w:t>
+      </w:r>
+      <w:proofErr w:type="spellEnd"/>
+      <w:proofErr w:type="gramEnd"/>
     </w:p>
     <w:p>
       <w:pPr>
@@ -5829,19 +6826,57 @@
           <w:szCs w:val="32"/>
         </w:rPr>
         <w:lastRenderedPageBreak/>
-        <w:t>docker push crspybits/swift-ubuntu:5.</w:t>
-      </w:r>
-      <w:r>
-        <w:rPr>
-          <w:rFonts w:ascii="Arial" w:eastAsia="Times New Roman" w:hAnsi="Arial" w:cs="Arial"/>
-          <w:bCs/>
-          <w:color w:val="04003F"/>
-          <w:spacing w:val="-8"/>
-          <w:kern w:val="36"/>
-          <w:sz w:val="32"/>
-          <w:szCs w:val="32"/>
-        </w:rPr>
-        <w:t>3-beta</w:t>
+        <w:t xml:space="preserve">docker push </w:t>
+      </w:r>
+      <w:proofErr w:type="spellStart"/>
+      <w:r>
+        <w:rPr>
+          <w:rFonts w:ascii="Arial" w:eastAsia="Times New Roman" w:hAnsi="Arial" w:cs="Arial"/>
+          <w:bCs/>
+          <w:color w:val="04003F"/>
+          <w:spacing w:val="-8"/>
+          <w:kern w:val="36"/>
+          <w:sz w:val="32"/>
+          <w:szCs w:val="32"/>
+        </w:rPr>
+        <w:t>crspybits</w:t>
+      </w:r>
+      <w:proofErr w:type="spellEnd"/>
+      <w:r>
+        <w:rPr>
+          <w:rFonts w:ascii="Arial" w:eastAsia="Times New Roman" w:hAnsi="Arial" w:cs="Arial"/>
+          <w:bCs/>
+          <w:color w:val="04003F"/>
+          <w:spacing w:val="-8"/>
+          <w:kern w:val="36"/>
+          <w:sz w:val="32"/>
+          <w:szCs w:val="32"/>
+        </w:rPr>
+        <w:t>/swift-ubuntu:5.</w:t>
+      </w:r>
+      <w:r>
+        <w:rPr>
+          <w:rFonts w:ascii="Arial" w:eastAsia="Times New Roman" w:hAnsi="Arial" w:cs="Arial"/>
+          <w:bCs/>
+          <w:color w:val="04003F"/>
+          <w:spacing w:val="-8"/>
+          <w:kern w:val="36"/>
+          <w:sz w:val="32"/>
+          <w:szCs w:val="32"/>
+        </w:rPr>
+        <w:t>3</w:t>
+      </w:r>
+      <w:r>
+        <w:rPr>
+          <w:rFonts w:ascii="Arial" w:eastAsia="Times New Roman" w:hAnsi="Arial" w:cs="Arial"/>
+          <w:bCs/>
+          <w:color w:val="04003F"/>
+          <w:spacing w:val="-8"/>
+          <w:kern w:val="36"/>
+          <w:sz w:val="32"/>
+          <w:szCs w:val="32"/>
+        </w:rPr>
+        <w:t>.1</w:t>
       </w:r>
     </w:p>
     <w:p>
@@ -5906,7 +6941,149 @@
           <w:sz w:val="32"/>
           <w:szCs w:val="32"/>
         </w:rPr>
-        <w:t>docker run --rm -i -t -v /Users/chris/Desktop/NewSyncServer/:/root/Apps crspybits/swift-ubuntu:5.3-beta</w:t>
+        <w:t>docker run --</w:t>
+      </w:r>
+      <w:proofErr w:type="spellStart"/>
+      <w:r>
+        <w:rPr>
+          <w:rFonts w:ascii="Arial" w:eastAsia="Times New Roman" w:hAnsi="Arial" w:cs="Arial"/>
+          <w:bCs/>
+          <w:color w:val="04003F"/>
+          <w:spacing w:val="-8"/>
+          <w:kern w:val="36"/>
+          <w:sz w:val="32"/>
+          <w:szCs w:val="32"/>
+        </w:rPr>
+        <w:t>rm</w:t>
+      </w:r>
+      <w:proofErr w:type="spellEnd"/>
+      <w:r>
+        <w:rPr>
+          <w:rFonts w:ascii="Arial" w:eastAsia="Times New Roman" w:hAnsi="Arial" w:cs="Arial"/>
+          <w:bCs/>
+          <w:color w:val="04003F"/>
+          <w:spacing w:val="-8"/>
+          <w:kern w:val="36"/>
+          <w:sz w:val="32"/>
+          <w:szCs w:val="32"/>
+        </w:rPr>
+        <w:t xml:space="preserve"> -</w:t>
+      </w:r>
+      <w:proofErr w:type="spellStart"/>
+      <w:r>
+        <w:rPr>
+          <w:rFonts w:ascii="Arial" w:eastAsia="Times New Roman" w:hAnsi="Arial" w:cs="Arial"/>
+          <w:bCs/>
+          <w:color w:val="04003F"/>
+          <w:spacing w:val="-8"/>
+          <w:kern w:val="36"/>
+          <w:sz w:val="32"/>
+          <w:szCs w:val="32"/>
+        </w:rPr>
+        <w:t>i</w:t>
+      </w:r>
+      <w:proofErr w:type="spellEnd"/>
+      <w:r>
+        <w:rPr>
+          <w:rFonts w:ascii="Arial" w:eastAsia="Times New Roman" w:hAnsi="Arial" w:cs="Arial"/>
+          <w:bCs/>
+          <w:color w:val="04003F"/>
+          <w:spacing w:val="-8"/>
+          <w:kern w:val="36"/>
+          <w:sz w:val="32"/>
+          <w:szCs w:val="32"/>
+        </w:rPr>
+        <w:t xml:space="preserve"> -t -v /Users/</w:t>
+      </w:r>
+      <w:proofErr w:type="spellStart"/>
+      <w:r>
+        <w:rPr>
+          <w:rFonts w:ascii="Arial" w:eastAsia="Times New Roman" w:hAnsi="Arial" w:cs="Arial"/>
+          <w:bCs/>
+          <w:color w:val="04003F"/>
+          <w:spacing w:val="-8"/>
+          <w:kern w:val="36"/>
+          <w:sz w:val="32"/>
+          <w:szCs w:val="32"/>
+        </w:rPr>
+        <w:t>chris</w:t>
+      </w:r>
+      <w:proofErr w:type="spellEnd"/>
+      <w:r>
+        <w:rPr>
+          <w:rFonts w:ascii="Arial" w:eastAsia="Times New Roman" w:hAnsi="Arial" w:cs="Arial"/>
+          <w:bCs/>
+          <w:color w:val="04003F"/>
+          <w:spacing w:val="-8"/>
+          <w:kern w:val="36"/>
+          <w:sz w:val="32"/>
+          <w:szCs w:val="32"/>
+        </w:rPr>
+        <w:t>/Desktop/</w:t>
+      </w:r>
+      <w:proofErr w:type="spellStart"/>
+      <w:r>
+        <w:rPr>
+          <w:rFonts w:ascii="Arial" w:eastAsia="Times New Roman" w:hAnsi="Arial" w:cs="Arial"/>
+          <w:bCs/>
+          <w:color w:val="04003F"/>
+          <w:spacing w:val="-8"/>
+          <w:kern w:val="36"/>
+          <w:sz w:val="32"/>
+          <w:szCs w:val="32"/>
+        </w:rPr>
+        <w:t>NewSyncServer</w:t>
+      </w:r>
+      <w:proofErr w:type="spellEnd"/>
+      <w:r>
+        <w:rPr>
+          <w:rFonts w:ascii="Arial" w:eastAsia="Times New Roman" w:hAnsi="Arial" w:cs="Arial"/>
+          <w:bCs/>
+          <w:color w:val="04003F"/>
+          <w:spacing w:val="-8"/>
+          <w:kern w:val="36"/>
+          <w:sz w:val="32"/>
+          <w:szCs w:val="32"/>
+        </w:rPr>
+        <w:t xml:space="preserve">/:/root/Apps </w:t>
+      </w:r>
+      <w:proofErr w:type="spellStart"/>
+      <w:r>
+        <w:rPr>
+          <w:rFonts w:ascii="Arial" w:eastAsia="Times New Roman" w:hAnsi="Arial" w:cs="Arial"/>
+          <w:bCs/>
+          <w:color w:val="04003F"/>
+          <w:spacing w:val="-8"/>
+          <w:kern w:val="36"/>
+          <w:sz w:val="32"/>
+          <w:szCs w:val="32"/>
+        </w:rPr>
+        <w:t>crspybits</w:t>
+      </w:r>
+      <w:proofErr w:type="spellEnd"/>
+      <w:r>
+        <w:rPr>
+          <w:rFonts w:ascii="Arial" w:eastAsia="Times New Roman" w:hAnsi="Arial" w:cs="Arial"/>
+          <w:bCs/>
+          <w:color w:val="04003F"/>
+          <w:spacing w:val="-8"/>
+          <w:kern w:val="36"/>
+          <w:sz w:val="32"/>
+          <w:szCs w:val="32"/>
+        </w:rPr>
+        <w:t>/swift-ubuntu:5.3</w:t>
+      </w:r>
+      <w:r>
+        <w:rPr>
+          <w:rFonts w:ascii="Arial" w:eastAsia="Times New Roman" w:hAnsi="Arial" w:cs="Arial"/>
+          <w:bCs/>
+          <w:color w:val="04003F"/>
+          <w:spacing w:val="-8"/>
+          <w:kern w:val="36"/>
+          <w:sz w:val="32"/>
+          <w:szCs w:val="32"/>
+        </w:rPr>
+        <w:t>.1</w:t>
       </w:r>
     </w:p>
     <w:bookmarkEnd w:id="89"/>
@@ -5955,6 +7132,7 @@
       <w:pPr>
         <w:rPr>
           <w:rFonts w:ascii="Arial" w:eastAsia="Times New Roman" w:hAnsi="Arial" w:cs="Arial"/>
+          <w:b/>
           <w:bCs/>
           <w:color w:val="04003F"/>
           <w:spacing w:val="-8"/>
@@ -6007,6 +7185,84 @@
       <w:pPr>
         <w:rPr>
           <w:rFonts w:ascii="Arial" w:eastAsia="Times New Roman" w:hAnsi="Arial" w:cs="Arial"/>
+          <w:b/>
+          <w:bCs/>
+          <w:color w:val="04003F"/>
+          <w:spacing w:val="-8"/>
+          <w:kern w:val="36"/>
+          <w:sz w:val="32"/>
+          <w:szCs w:val="32"/>
+        </w:rPr>
+      </w:pPr>
+    </w:p>
+    <w:p>
+      <w:pPr>
+        <w:rPr>
+          <w:rFonts w:ascii="Arial" w:eastAsia="Times New Roman" w:hAnsi="Arial" w:cs="Arial"/>
+          <w:b/>
+          <w:bCs/>
+          <w:color w:val="04003F"/>
+          <w:spacing w:val="-8"/>
+          <w:kern w:val="36"/>
+          <w:sz w:val="32"/>
+          <w:szCs w:val="32"/>
+        </w:rPr>
+      </w:pPr>
+      <w:r>
+        <w:rPr>
+          <w:rFonts w:ascii="Arial" w:eastAsia="Times New Roman" w:hAnsi="Arial" w:cs="Arial"/>
+          <w:bCs/>
+          <w:color w:val="04003F"/>
+          <w:spacing w:val="-8"/>
+          <w:kern w:val="36"/>
+          <w:sz w:val="32"/>
+          <w:szCs w:val="32"/>
+        </w:rPr>
+        <w:t>Do</w:t>
+      </w:r>
+      <w:r>
+        <w:rPr>
+          <w:rFonts w:ascii="Arial" w:eastAsia="Times New Roman" w:hAnsi="Arial" w:cs="Arial"/>
+          <w:bCs/>
+          <w:color w:val="04003F"/>
+          <w:spacing w:val="-8"/>
+          <w:kern w:val="36"/>
+          <w:sz w:val="32"/>
+          <w:szCs w:val="32"/>
+        </w:rPr>
+        <w:t xml:space="preserve"> this from a Terminal window opened within the </w:t>
+      </w:r>
+      <w:proofErr w:type="spellStart"/>
+      <w:r>
+        <w:rPr>
+          <w:rFonts w:ascii="Arial" w:eastAsia="Times New Roman" w:hAnsi="Arial" w:cs="Arial"/>
+          <w:bCs/>
+          <w:color w:val="04003F"/>
+          <w:spacing w:val="-8"/>
+          <w:kern w:val="36"/>
+          <w:sz w:val="32"/>
+          <w:szCs w:val="32"/>
+        </w:rPr>
+        <w:t>devops</w:t>
+      </w:r>
+      <w:proofErr w:type="spellEnd"/>
+      <w:r>
+        <w:rPr>
+          <w:rFonts w:ascii="Arial" w:eastAsia="Times New Roman" w:hAnsi="Arial" w:cs="Arial"/>
+          <w:bCs/>
+          <w:color w:val="04003F"/>
+          <w:spacing w:val="-8"/>
+          <w:kern w:val="36"/>
+          <w:sz w:val="32"/>
+          <w:szCs w:val="32"/>
+        </w:rPr>
+        <w:t>/Docker/Building folder:</w:t>
+      </w:r>
+    </w:p>
+    <w:p>
+      <w:pPr>
+        <w:rPr>
+          <w:rFonts w:ascii="Arial" w:eastAsia="Times New Roman" w:hAnsi="Arial" w:cs="Arial"/>
           <w:bCs/>
           <w:color w:val="04003F"/>
           <w:spacing w:val="-8"/>
@@ -6045,7 +7301,47 @@
           <w:sz w:val="32"/>
           <w:szCs w:val="32"/>
         </w:rPr>
-        <w:t>docker build -t swift-ubuntu-runtime:latest .</w:t>
+        <w:t xml:space="preserve">docker build -t </w:t>
+      </w:r>
+      <w:proofErr w:type="spellStart"/>
+      <w:r>
+        <w:rPr>
+          <w:rFonts w:ascii="Arial" w:eastAsia="Times New Roman" w:hAnsi="Arial" w:cs="Arial"/>
+          <w:bCs/>
+          <w:color w:val="04003F"/>
+          <w:spacing w:val="-8"/>
+          <w:kern w:val="36"/>
+          <w:sz w:val="32"/>
+          <w:szCs w:val="32"/>
+        </w:rPr>
+        <w:t>swift-ubuntu-</w:t>
+      </w:r>
+      <w:proofErr w:type="gramStart"/>
+      <w:r>
+        <w:rPr>
+          <w:rFonts w:ascii="Arial" w:eastAsia="Times New Roman" w:hAnsi="Arial" w:cs="Arial"/>
+          <w:bCs/>
+          <w:color w:val="04003F"/>
+          <w:spacing w:val="-8"/>
+          <w:kern w:val="36"/>
+          <w:sz w:val="32"/>
+          <w:szCs w:val="32"/>
+        </w:rPr>
+        <w:t>runtime:latest</w:t>
+      </w:r>
+      <w:proofErr w:type="spellEnd"/>
+      <w:proofErr w:type="gramEnd"/>
+      <w:r>
+        <w:rPr>
+          <w:rFonts w:ascii="Arial" w:eastAsia="Times New Roman" w:hAnsi="Arial" w:cs="Arial"/>
+          <w:bCs/>
+          <w:color w:val="04003F"/>
+          <w:spacing w:val="-8"/>
+          <w:kern w:val="36"/>
+          <w:sz w:val="32"/>
+          <w:szCs w:val="32"/>
+        </w:rPr>
+        <w:t xml:space="preserve"> .</w:t>
       </w:r>
     </w:p>
     <w:bookmarkEnd w:id="91"/>
@@ -6085,106 +7381,356 @@
           <w:sz w:val="28"/>
           <w:szCs w:val="32"/>
         </w:rPr>
-        <w:t>docker tag swift-ubuntu-runtime:latest crspybits/swift-ubuntu-runtime:latest</w:t>
-      </w:r>
-    </w:p>
-    <w:p>
-      <w:pPr>
-        <w:rPr>
-          <w:rFonts w:ascii="Arial" w:eastAsia="Times New Roman" w:hAnsi="Arial" w:cs="Arial"/>
-          <w:bCs/>
-          <w:color w:val="04003F"/>
-          <w:spacing w:val="-8"/>
-          <w:kern w:val="36"/>
-          <w:sz w:val="28"/>
-          <w:szCs w:val="32"/>
-        </w:rPr>
-      </w:pPr>
-      <w:r>
-        <w:rPr>
-          <w:rFonts w:ascii="Arial" w:eastAsia="Times New Roman" w:hAnsi="Arial" w:cs="Arial"/>
-          <w:bCs/>
-          <w:color w:val="04003F"/>
-          <w:spacing w:val="-8"/>
-          <w:kern w:val="36"/>
-          <w:sz w:val="28"/>
-          <w:szCs w:val="32"/>
-        </w:rPr>
-        <w:t>docker tag swift-ubuntu-runtime:latest crspybits/swift-ubuntu-runtime:</w:t>
-      </w:r>
-      <w:r>
-        <w:rPr>
-          <w:rFonts w:ascii="Arial" w:eastAsia="Times New Roman" w:hAnsi="Arial" w:cs="Arial"/>
-          <w:bCs/>
-          <w:color w:val="04003F"/>
-          <w:spacing w:val="-8"/>
-          <w:kern w:val="36"/>
-          <w:sz w:val="28"/>
-          <w:szCs w:val="32"/>
-        </w:rPr>
-        <w:t>5.3-beta</w:t>
-      </w:r>
-    </w:p>
-    <w:p>
-      <w:pPr>
-        <w:rPr>
-          <w:rFonts w:ascii="Arial" w:eastAsia="Times New Roman" w:hAnsi="Arial" w:cs="Arial"/>
-          <w:bCs/>
-          <w:color w:val="04003F"/>
-          <w:spacing w:val="-8"/>
-          <w:kern w:val="36"/>
-          <w:sz w:val="28"/>
-          <w:szCs w:val="32"/>
-        </w:rPr>
-      </w:pPr>
-      <w:r>
-        <w:rPr>
-          <w:rFonts w:ascii="Arial" w:eastAsia="Times New Roman" w:hAnsi="Arial" w:cs="Arial"/>
-          <w:bCs/>
-          <w:color w:val="04003F"/>
-          <w:spacing w:val="-8"/>
-          <w:kern w:val="36"/>
-          <w:sz w:val="28"/>
-          <w:szCs w:val="32"/>
-        </w:rPr>
-        <w:t>docker push crspybits/swift-ubuntu-runtime:latest</w:t>
-      </w:r>
-    </w:p>
-    <w:p>
-      <w:pPr>
-        <w:rPr>
-          <w:rFonts w:ascii="Arial" w:eastAsia="Times New Roman" w:hAnsi="Arial" w:cs="Arial"/>
-          <w:bCs/>
-          <w:color w:val="04003F"/>
-          <w:spacing w:val="-8"/>
-          <w:kern w:val="36"/>
-          <w:sz w:val="28"/>
-          <w:szCs w:val="32"/>
-        </w:rPr>
-      </w:pPr>
-      <w:r>
-        <w:rPr>
-          <w:rFonts w:ascii="Arial" w:eastAsia="Times New Roman" w:hAnsi="Arial" w:cs="Arial"/>
-          <w:bCs/>
-          <w:color w:val="04003F"/>
-          <w:spacing w:val="-8"/>
-          <w:kern w:val="36"/>
-          <w:sz w:val="28"/>
-          <w:szCs w:val="32"/>
-        </w:rPr>
-        <w:t>docker push crspybits/swift-ubuntu-runtime:</w:t>
-      </w:r>
-      <w:r>
-        <w:rPr>
-          <w:rFonts w:ascii="Arial" w:eastAsia="Times New Roman" w:hAnsi="Arial" w:cs="Arial"/>
-          <w:bCs/>
-          <w:color w:val="04003F"/>
-          <w:spacing w:val="-8"/>
-          <w:kern w:val="36"/>
-          <w:sz w:val="28"/>
-          <w:szCs w:val="32"/>
-        </w:rPr>
-        <w:t>5.3-beta</w:t>
+        <w:t xml:space="preserve">docker tag </w:t>
+      </w:r>
+      <w:proofErr w:type="spellStart"/>
+      <w:r>
+        <w:rPr>
+          <w:rFonts w:ascii="Arial" w:eastAsia="Times New Roman" w:hAnsi="Arial" w:cs="Arial"/>
+          <w:bCs/>
+          <w:color w:val="04003F"/>
+          <w:spacing w:val="-8"/>
+          <w:kern w:val="36"/>
+          <w:sz w:val="28"/>
+          <w:szCs w:val="32"/>
+        </w:rPr>
+        <w:t>swift-ubuntu-</w:t>
+      </w:r>
+      <w:proofErr w:type="gramStart"/>
+      <w:r>
+        <w:rPr>
+          <w:rFonts w:ascii="Arial" w:eastAsia="Times New Roman" w:hAnsi="Arial" w:cs="Arial"/>
+          <w:bCs/>
+          <w:color w:val="04003F"/>
+          <w:spacing w:val="-8"/>
+          <w:kern w:val="36"/>
+          <w:sz w:val="28"/>
+          <w:szCs w:val="32"/>
+        </w:rPr>
+        <w:t>runtime:latest</w:t>
+      </w:r>
+      <w:proofErr w:type="spellEnd"/>
+      <w:proofErr w:type="gramEnd"/>
+      <w:r>
+        <w:rPr>
+          <w:rFonts w:ascii="Arial" w:eastAsia="Times New Roman" w:hAnsi="Arial" w:cs="Arial"/>
+          <w:bCs/>
+          <w:color w:val="04003F"/>
+          <w:spacing w:val="-8"/>
+          <w:kern w:val="36"/>
+          <w:sz w:val="28"/>
+          <w:szCs w:val="32"/>
+        </w:rPr>
+        <w:t xml:space="preserve"> </w:t>
+      </w:r>
+      <w:proofErr w:type="spellStart"/>
+      <w:r>
+        <w:rPr>
+          <w:rFonts w:ascii="Arial" w:eastAsia="Times New Roman" w:hAnsi="Arial" w:cs="Arial"/>
+          <w:bCs/>
+          <w:color w:val="04003F"/>
+          <w:spacing w:val="-8"/>
+          <w:kern w:val="36"/>
+          <w:sz w:val="28"/>
+          <w:szCs w:val="32"/>
+        </w:rPr>
+        <w:t>crspybits</w:t>
+      </w:r>
+      <w:proofErr w:type="spellEnd"/>
+      <w:r>
+        <w:rPr>
+          <w:rFonts w:ascii="Arial" w:eastAsia="Times New Roman" w:hAnsi="Arial" w:cs="Arial"/>
+          <w:bCs/>
+          <w:color w:val="04003F"/>
+          <w:spacing w:val="-8"/>
+          <w:kern w:val="36"/>
+          <w:sz w:val="28"/>
+          <w:szCs w:val="32"/>
+        </w:rPr>
+        <w:t>/</w:t>
+      </w:r>
+      <w:proofErr w:type="spellStart"/>
+      <w:r>
+        <w:rPr>
+          <w:rFonts w:ascii="Arial" w:eastAsia="Times New Roman" w:hAnsi="Arial" w:cs="Arial"/>
+          <w:bCs/>
+          <w:color w:val="04003F"/>
+          <w:spacing w:val="-8"/>
+          <w:kern w:val="36"/>
+          <w:sz w:val="28"/>
+          <w:szCs w:val="32"/>
+        </w:rPr>
+        <w:t>swift-ubuntu-runtime:latest</w:t>
+      </w:r>
+      <w:proofErr w:type="spellEnd"/>
+    </w:p>
+    <w:p>
+      <w:pPr>
+        <w:rPr>
+          <w:rFonts w:ascii="Arial" w:eastAsia="Times New Roman" w:hAnsi="Arial" w:cs="Arial"/>
+          <w:bCs/>
+          <w:color w:val="04003F"/>
+          <w:spacing w:val="-8"/>
+          <w:kern w:val="36"/>
+          <w:sz w:val="28"/>
+          <w:szCs w:val="32"/>
+        </w:rPr>
+      </w:pPr>
+      <w:r>
+        <w:rPr>
+          <w:rFonts w:ascii="Arial" w:eastAsia="Times New Roman" w:hAnsi="Arial" w:cs="Arial"/>
+          <w:bCs/>
+          <w:color w:val="04003F"/>
+          <w:spacing w:val="-8"/>
+          <w:kern w:val="36"/>
+          <w:sz w:val="28"/>
+          <w:szCs w:val="32"/>
+        </w:rPr>
+        <w:t xml:space="preserve">docker tag </w:t>
+      </w:r>
+      <w:proofErr w:type="spellStart"/>
+      <w:r>
+        <w:rPr>
+          <w:rFonts w:ascii="Arial" w:eastAsia="Times New Roman" w:hAnsi="Arial" w:cs="Arial"/>
+          <w:bCs/>
+          <w:color w:val="04003F"/>
+          <w:spacing w:val="-8"/>
+          <w:kern w:val="36"/>
+          <w:sz w:val="28"/>
+          <w:szCs w:val="32"/>
+        </w:rPr>
+        <w:t>swift-ubuntu-</w:t>
+      </w:r>
+      <w:proofErr w:type="gramStart"/>
+      <w:r>
+        <w:rPr>
+          <w:rFonts w:ascii="Arial" w:eastAsia="Times New Roman" w:hAnsi="Arial" w:cs="Arial"/>
+          <w:bCs/>
+          <w:color w:val="04003F"/>
+          <w:spacing w:val="-8"/>
+          <w:kern w:val="36"/>
+          <w:sz w:val="28"/>
+          <w:szCs w:val="32"/>
+        </w:rPr>
+        <w:t>runtime:latest</w:t>
+      </w:r>
+      <w:proofErr w:type="spellEnd"/>
+      <w:proofErr w:type="gramEnd"/>
+      <w:r>
+        <w:rPr>
+          <w:rFonts w:ascii="Arial" w:eastAsia="Times New Roman" w:hAnsi="Arial" w:cs="Arial"/>
+          <w:bCs/>
+          <w:color w:val="04003F"/>
+          <w:spacing w:val="-8"/>
+          <w:kern w:val="36"/>
+          <w:sz w:val="28"/>
+          <w:szCs w:val="32"/>
+        </w:rPr>
+        <w:t xml:space="preserve"> </w:t>
+      </w:r>
+      <w:proofErr w:type="spellStart"/>
+      <w:r>
+        <w:rPr>
+          <w:rFonts w:ascii="Arial" w:eastAsia="Times New Roman" w:hAnsi="Arial" w:cs="Arial"/>
+          <w:bCs/>
+          <w:color w:val="04003F"/>
+          <w:spacing w:val="-8"/>
+          <w:kern w:val="36"/>
+          <w:sz w:val="28"/>
+          <w:szCs w:val="32"/>
+        </w:rPr>
+        <w:t>crspybits</w:t>
+      </w:r>
+      <w:proofErr w:type="spellEnd"/>
+      <w:r>
+        <w:rPr>
+          <w:rFonts w:ascii="Arial" w:eastAsia="Times New Roman" w:hAnsi="Arial" w:cs="Arial"/>
+          <w:bCs/>
+          <w:color w:val="04003F"/>
+          <w:spacing w:val="-8"/>
+          <w:kern w:val="36"/>
+          <w:sz w:val="28"/>
+          <w:szCs w:val="32"/>
+        </w:rPr>
+        <w:t>/swift-ubuntu-runtime:</w:t>
+      </w:r>
+      <w:r>
+        <w:rPr>
+          <w:rFonts w:ascii="Arial" w:eastAsia="Times New Roman" w:hAnsi="Arial" w:cs="Arial"/>
+          <w:bCs/>
+          <w:color w:val="04003F"/>
+          <w:spacing w:val="-8"/>
+          <w:kern w:val="36"/>
+          <w:sz w:val="28"/>
+          <w:szCs w:val="32"/>
+        </w:rPr>
+        <w:t>5.3</w:t>
+      </w:r>
+      <w:r>
+        <w:rPr>
+          <w:rFonts w:ascii="Arial" w:eastAsia="Times New Roman" w:hAnsi="Arial" w:cs="Arial"/>
+          <w:bCs/>
+          <w:color w:val="04003F"/>
+          <w:spacing w:val="-8"/>
+          <w:kern w:val="36"/>
+          <w:sz w:val="28"/>
+          <w:szCs w:val="32"/>
+        </w:rPr>
+        <w:t>.1</w:t>
+      </w:r>
+    </w:p>
+    <w:p>
+      <w:pPr>
+        <w:rPr>
+          <w:rFonts w:ascii="Arial" w:eastAsia="Times New Roman" w:hAnsi="Arial" w:cs="Arial"/>
+          <w:bCs/>
+          <w:color w:val="04003F"/>
+          <w:spacing w:val="-8"/>
+          <w:kern w:val="36"/>
+          <w:sz w:val="28"/>
+          <w:szCs w:val="32"/>
+        </w:rPr>
+      </w:pPr>
+      <w:r>
+        <w:rPr>
+          <w:rFonts w:ascii="Arial" w:eastAsia="Times New Roman" w:hAnsi="Arial" w:cs="Arial"/>
+          <w:bCs/>
+          <w:color w:val="04003F"/>
+          <w:spacing w:val="-8"/>
+          <w:kern w:val="36"/>
+          <w:sz w:val="28"/>
+          <w:szCs w:val="32"/>
+        </w:rPr>
+        <w:t xml:space="preserve">docker push </w:t>
+      </w:r>
+      <w:proofErr w:type="spellStart"/>
+      <w:r>
+        <w:rPr>
+          <w:rFonts w:ascii="Arial" w:eastAsia="Times New Roman" w:hAnsi="Arial" w:cs="Arial"/>
+          <w:bCs/>
+          <w:color w:val="04003F"/>
+          <w:spacing w:val="-8"/>
+          <w:kern w:val="36"/>
+          <w:sz w:val="28"/>
+          <w:szCs w:val="32"/>
+        </w:rPr>
+        <w:t>crspybits</w:t>
+      </w:r>
+      <w:proofErr w:type="spellEnd"/>
+      <w:r>
+        <w:rPr>
+          <w:rFonts w:ascii="Arial" w:eastAsia="Times New Roman" w:hAnsi="Arial" w:cs="Arial"/>
+          <w:bCs/>
+          <w:color w:val="04003F"/>
+          <w:spacing w:val="-8"/>
+          <w:kern w:val="36"/>
+          <w:sz w:val="28"/>
+          <w:szCs w:val="32"/>
+        </w:rPr>
+        <w:t>/</w:t>
+      </w:r>
+      <w:proofErr w:type="spellStart"/>
+      <w:r>
+        <w:rPr>
+          <w:rFonts w:ascii="Arial" w:eastAsia="Times New Roman" w:hAnsi="Arial" w:cs="Arial"/>
+          <w:bCs/>
+          <w:color w:val="04003F"/>
+          <w:spacing w:val="-8"/>
+          <w:kern w:val="36"/>
+          <w:sz w:val="28"/>
+          <w:szCs w:val="32"/>
+        </w:rPr>
+        <w:t>swift-ubuntu-</w:t>
+      </w:r>
+      <w:proofErr w:type="gramStart"/>
+      <w:r>
+        <w:rPr>
+          <w:rFonts w:ascii="Arial" w:eastAsia="Times New Roman" w:hAnsi="Arial" w:cs="Arial"/>
+          <w:bCs/>
+          <w:color w:val="04003F"/>
+          <w:spacing w:val="-8"/>
+          <w:kern w:val="36"/>
+          <w:sz w:val="28"/>
+          <w:szCs w:val="32"/>
+        </w:rPr>
+        <w:t>runtime:latest</w:t>
+      </w:r>
+      <w:proofErr w:type="spellEnd"/>
+      <w:proofErr w:type="gramEnd"/>
+    </w:p>
+    <w:p>
+      <w:pPr>
+        <w:rPr>
+          <w:rFonts w:ascii="Arial" w:eastAsia="Times New Roman" w:hAnsi="Arial" w:cs="Arial"/>
+          <w:bCs/>
+          <w:color w:val="04003F"/>
+          <w:spacing w:val="-8"/>
+          <w:kern w:val="36"/>
+          <w:sz w:val="28"/>
+          <w:szCs w:val="32"/>
+        </w:rPr>
+      </w:pPr>
+      <w:r>
+        <w:rPr>
+          <w:rFonts w:ascii="Arial" w:eastAsia="Times New Roman" w:hAnsi="Arial" w:cs="Arial"/>
+          <w:bCs/>
+          <w:color w:val="04003F"/>
+          <w:spacing w:val="-8"/>
+          <w:kern w:val="36"/>
+          <w:sz w:val="28"/>
+          <w:szCs w:val="32"/>
+        </w:rPr>
+        <w:t xml:space="preserve">docker push </w:t>
+      </w:r>
+      <w:proofErr w:type="spellStart"/>
+      <w:r>
+        <w:rPr>
+          <w:rFonts w:ascii="Arial" w:eastAsia="Times New Roman" w:hAnsi="Arial" w:cs="Arial"/>
+          <w:bCs/>
+          <w:color w:val="04003F"/>
+          <w:spacing w:val="-8"/>
+          <w:kern w:val="36"/>
+          <w:sz w:val="28"/>
+          <w:szCs w:val="32"/>
+        </w:rPr>
+        <w:t>crspybits</w:t>
+      </w:r>
+      <w:proofErr w:type="spellEnd"/>
+      <w:r>
+        <w:rPr>
+          <w:rFonts w:ascii="Arial" w:eastAsia="Times New Roman" w:hAnsi="Arial" w:cs="Arial"/>
+          <w:bCs/>
+          <w:color w:val="04003F"/>
+          <w:spacing w:val="-8"/>
+          <w:kern w:val="36"/>
+          <w:sz w:val="28"/>
+          <w:szCs w:val="32"/>
+        </w:rPr>
+        <w:t>/swift-ubuntu-runtime:</w:t>
+      </w:r>
+      <w:r>
+        <w:rPr>
+          <w:rFonts w:ascii="Arial" w:eastAsia="Times New Roman" w:hAnsi="Arial" w:cs="Arial"/>
+          <w:bCs/>
+          <w:color w:val="04003F"/>
+          <w:spacing w:val="-8"/>
+          <w:kern w:val="36"/>
+          <w:sz w:val="28"/>
+          <w:szCs w:val="32"/>
+        </w:rPr>
+        <w:t>5.3</w:t>
+      </w:r>
+      <w:r>
+        <w:rPr>
+          <w:rFonts w:ascii="Arial" w:eastAsia="Times New Roman" w:hAnsi="Arial" w:cs="Arial"/>
+          <w:bCs/>
+          <w:color w:val="04003F"/>
+          <w:spacing w:val="-8"/>
+          <w:kern w:val="36"/>
+          <w:sz w:val="28"/>
+          <w:szCs w:val="32"/>
+        </w:rPr>
+        <w:t>.1</w:t>
       </w:r>
     </w:p>
     <w:bookmarkEnd w:id="93"/>
@@ -6257,34 +7803,178 @@
           <w:sz w:val="32"/>
           <w:szCs w:val="32"/>
         </w:rPr>
-        <w:t xml:space="preserve">docker run --rm -i -t -v /Users/chris/Desktop/NewSyncServer/:/root/Apps </w:t>
+        <w:t>docker run --</w:t>
+      </w:r>
+      <w:proofErr w:type="spellStart"/>
+      <w:r>
+        <w:rPr>
+          <w:rFonts w:ascii="Arial" w:eastAsia="Times New Roman" w:hAnsi="Arial" w:cs="Arial"/>
+          <w:bCs/>
+          <w:color w:val="04003F"/>
+          <w:spacing w:val="-8"/>
+          <w:kern w:val="36"/>
+          <w:sz w:val="32"/>
+          <w:szCs w:val="32"/>
+        </w:rPr>
+        <w:t>rm</w:t>
+      </w:r>
+      <w:proofErr w:type="spellEnd"/>
+      <w:r>
+        <w:rPr>
+          <w:rFonts w:ascii="Arial" w:eastAsia="Times New Roman" w:hAnsi="Arial" w:cs="Arial"/>
+          <w:bCs/>
+          <w:color w:val="04003F"/>
+          <w:spacing w:val="-8"/>
+          <w:kern w:val="36"/>
+          <w:sz w:val="32"/>
+          <w:szCs w:val="32"/>
+        </w:rPr>
+        <w:t xml:space="preserve"> -</w:t>
+      </w:r>
+      <w:proofErr w:type="spellStart"/>
+      <w:r>
+        <w:rPr>
+          <w:rFonts w:ascii="Arial" w:eastAsia="Times New Roman" w:hAnsi="Arial" w:cs="Arial"/>
+          <w:bCs/>
+          <w:color w:val="04003F"/>
+          <w:spacing w:val="-8"/>
+          <w:kern w:val="36"/>
+          <w:sz w:val="32"/>
+          <w:szCs w:val="32"/>
+        </w:rPr>
+        <w:t>i</w:t>
+      </w:r>
+      <w:proofErr w:type="spellEnd"/>
+      <w:r>
+        <w:rPr>
+          <w:rFonts w:ascii="Arial" w:eastAsia="Times New Roman" w:hAnsi="Arial" w:cs="Arial"/>
+          <w:bCs/>
+          <w:color w:val="04003F"/>
+          <w:spacing w:val="-8"/>
+          <w:kern w:val="36"/>
+          <w:sz w:val="32"/>
+          <w:szCs w:val="32"/>
+        </w:rPr>
+        <w:t xml:space="preserve"> -t -v /Users/</w:t>
+      </w:r>
+      <w:proofErr w:type="spellStart"/>
+      <w:r>
+        <w:rPr>
+          <w:rFonts w:ascii="Arial" w:eastAsia="Times New Roman" w:hAnsi="Arial" w:cs="Arial"/>
+          <w:bCs/>
+          <w:color w:val="04003F"/>
+          <w:spacing w:val="-8"/>
+          <w:kern w:val="36"/>
+          <w:sz w:val="32"/>
+          <w:szCs w:val="32"/>
+        </w:rPr>
+        <w:t>chris</w:t>
+      </w:r>
+      <w:proofErr w:type="spellEnd"/>
+      <w:r>
+        <w:rPr>
+          <w:rFonts w:ascii="Arial" w:eastAsia="Times New Roman" w:hAnsi="Arial" w:cs="Arial"/>
+          <w:bCs/>
+          <w:color w:val="04003F"/>
+          <w:spacing w:val="-8"/>
+          <w:kern w:val="36"/>
+          <w:sz w:val="32"/>
+          <w:szCs w:val="32"/>
+        </w:rPr>
+        <w:t>/Desktop/</w:t>
+      </w:r>
+      <w:proofErr w:type="spellStart"/>
+      <w:r>
+        <w:rPr>
+          <w:rFonts w:ascii="Arial" w:eastAsia="Times New Roman" w:hAnsi="Arial" w:cs="Arial"/>
+          <w:bCs/>
+          <w:color w:val="04003F"/>
+          <w:spacing w:val="-8"/>
+          <w:kern w:val="36"/>
+          <w:sz w:val="32"/>
+          <w:szCs w:val="32"/>
+        </w:rPr>
+        <w:t>NewSyncServer</w:t>
+      </w:r>
+      <w:proofErr w:type="spellEnd"/>
+      <w:r>
+        <w:rPr>
+          <w:rFonts w:ascii="Arial" w:eastAsia="Times New Roman" w:hAnsi="Arial" w:cs="Arial"/>
+          <w:bCs/>
+          <w:color w:val="04003F"/>
+          <w:spacing w:val="-8"/>
+          <w:kern w:val="36"/>
+          <w:sz w:val="32"/>
+          <w:szCs w:val="32"/>
+        </w:rPr>
+        <w:t xml:space="preserve">/:/root/Apps </w:t>
       </w:r>
       <w:bookmarkEnd w:id="98"/>
       <w:bookmarkEnd w:id="99"/>
       <w:bookmarkEnd w:id="100"/>
-      <w:r>
-        <w:rPr>
-          <w:rFonts w:ascii="Arial" w:eastAsia="Times New Roman" w:hAnsi="Arial" w:cs="Arial"/>
-          <w:bCs/>
-          <w:color w:val="04003F"/>
-          <w:spacing w:val="-8"/>
-          <w:kern w:val="36"/>
-          <w:sz w:val="32"/>
-          <w:szCs w:val="32"/>
-        </w:rPr>
-        <w:t>crspybits/swift-ubuntu</w:t>
-      </w:r>
-      <w:r>
-        <w:rPr>
-          <w:rFonts w:ascii="Arial" w:eastAsia="Times New Roman" w:hAnsi="Arial" w:cs="Arial"/>
-          <w:bCs/>
-          <w:color w:val="04003F"/>
-          <w:spacing w:val="-8"/>
-          <w:kern w:val="36"/>
-          <w:sz w:val="32"/>
-          <w:szCs w:val="32"/>
-        </w:rPr>
-        <w:t>-runtime</w:t>
+      <w:proofErr w:type="spellStart"/>
+      <w:r>
+        <w:rPr>
+          <w:rFonts w:ascii="Arial" w:eastAsia="Times New Roman" w:hAnsi="Arial" w:cs="Arial"/>
+          <w:bCs/>
+          <w:color w:val="04003F"/>
+          <w:spacing w:val="-8"/>
+          <w:kern w:val="36"/>
+          <w:sz w:val="32"/>
+          <w:szCs w:val="32"/>
+        </w:rPr>
+        <w:t>crspybits</w:t>
+      </w:r>
+      <w:proofErr w:type="spellEnd"/>
+      <w:r>
+        <w:rPr>
+          <w:rFonts w:ascii="Arial" w:eastAsia="Times New Roman" w:hAnsi="Arial" w:cs="Arial"/>
+          <w:bCs/>
+          <w:color w:val="04003F"/>
+          <w:spacing w:val="-8"/>
+          <w:kern w:val="36"/>
+          <w:sz w:val="32"/>
+          <w:szCs w:val="32"/>
+        </w:rPr>
+        <w:t>/</w:t>
+      </w:r>
+      <w:proofErr w:type="spellStart"/>
+      <w:r>
+        <w:rPr>
+          <w:rFonts w:ascii="Arial" w:eastAsia="Times New Roman" w:hAnsi="Arial" w:cs="Arial"/>
+          <w:bCs/>
+          <w:color w:val="04003F"/>
+          <w:spacing w:val="-8"/>
+          <w:kern w:val="36"/>
+          <w:sz w:val="32"/>
+          <w:szCs w:val="32"/>
+        </w:rPr>
+        <w:t>swift-ubuntu</w:t>
+      </w:r>
+      <w:r>
+        <w:rPr>
+          <w:rFonts w:ascii="Arial" w:eastAsia="Times New Roman" w:hAnsi="Arial" w:cs="Arial"/>
+          <w:bCs/>
+          <w:color w:val="04003F"/>
+          <w:spacing w:val="-8"/>
+          <w:kern w:val="36"/>
+          <w:sz w:val="32"/>
+          <w:szCs w:val="32"/>
+        </w:rPr>
+        <w:t>-</w:t>
+      </w:r>
+      <w:proofErr w:type="gramStart"/>
+      <w:r>
+        <w:rPr>
+          <w:rFonts w:ascii="Arial" w:eastAsia="Times New Roman" w:hAnsi="Arial" w:cs="Arial"/>
+          <w:bCs/>
+          <w:color w:val="04003F"/>
+          <w:spacing w:val="-8"/>
+          <w:kern w:val="36"/>
+          <w:sz w:val="32"/>
+          <w:szCs w:val="32"/>
+        </w:rPr>
+        <w:t>runtime</w:t>
       </w:r>
       <w:r>
         <w:rPr>
@@ -6310,6 +8000,8 @@
         </w:rPr>
         <w:t>latest</w:t>
       </w:r>
+      <w:proofErr w:type="spellEnd"/>
+      <w:proofErr w:type="gramEnd"/>
     </w:p>
     <w:bookmarkEnd w:id="101"/>
     <w:bookmarkEnd w:id="102"/>
@@ -6393,7 +8085,47 @@
           <w:sz w:val="36"/>
           <w:szCs w:val="36"/>
         </w:rPr>
-        <w:t>./devops/runLocally.sh ~/Desktop/NewSyncServer/Private/Server/ServerTests.json latest</w:t>
+        <w:t>./devops/runLocally.sh ~/Desktop/</w:t>
+      </w:r>
+      <w:proofErr w:type="spellStart"/>
+      <w:r>
+        <w:rPr>
+          <w:rFonts w:ascii="Menlo" w:hAnsi="Menlo" w:cs="Menlo"/>
+          <w:color w:val="000000"/>
+          <w:sz w:val="36"/>
+          <w:szCs w:val="36"/>
+        </w:rPr>
+        <w:t>NewSyncServer</w:t>
+      </w:r>
+      <w:proofErr w:type="spellEnd"/>
+      <w:r>
+        <w:rPr>
+          <w:rFonts w:ascii="Menlo" w:hAnsi="Menlo" w:cs="Menlo"/>
+          <w:color w:val="000000"/>
+          <w:sz w:val="36"/>
+          <w:szCs w:val="36"/>
+        </w:rPr>
+        <w:t>/Private/Server/</w:t>
+      </w:r>
+      <w:proofErr w:type="spellStart"/>
+      <w:r>
+        <w:rPr>
+          <w:rFonts w:ascii="Menlo" w:hAnsi="Menlo" w:cs="Menlo"/>
+          <w:color w:val="000000"/>
+          <w:sz w:val="36"/>
+          <w:szCs w:val="36"/>
+        </w:rPr>
+        <w:t>ServerTests.json</w:t>
+      </w:r>
+      <w:proofErr w:type="spellEnd"/>
+      <w:r>
+        <w:rPr>
+          <w:rFonts w:ascii="Menlo" w:hAnsi="Menlo" w:cs="Menlo"/>
+          <w:color w:val="000000"/>
+          <w:sz w:val="36"/>
+          <w:szCs w:val="36"/>
+        </w:rPr>
+        <w:t xml:space="preserve"> latest</w:t>
       </w:r>
     </w:p>
     <w:p>
@@ -6551,18 +8283,132 @@
           <w:sz w:val="36"/>
           <w:szCs w:val="36"/>
         </w:rPr>
-        <w:t>docker run --rm -i -t -v /Users/chris/Desktop/NewSyncServer/:/root/Apps crspybits/</w:t>
-      </w:r>
+        <w:t>docker run --</w:t>
+      </w:r>
+      <w:proofErr w:type="spellStart"/>
       <w:r>
         <w:rPr>
           <w:rFonts w:ascii="Menlo" w:hAnsi="Menlo" w:cs="Menlo"/>
-          <w:bCs/>
           <w:color w:val="000000"/>
           <w:sz w:val="36"/>
           <w:szCs w:val="36"/>
         </w:rPr>
-        <w:t>swift-ubuntu-runtime:latest</w:t>
-      </w:r>
+        <w:t>rm</w:t>
+      </w:r>
+      <w:proofErr w:type="spellEnd"/>
+      <w:r>
+        <w:rPr>
+          <w:rFonts w:ascii="Menlo" w:hAnsi="Menlo" w:cs="Menlo"/>
+          <w:color w:val="000000"/>
+          <w:sz w:val="36"/>
+          <w:szCs w:val="36"/>
+        </w:rPr>
+        <w:t xml:space="preserve"> -</w:t>
+      </w:r>
+      <w:proofErr w:type="spellStart"/>
+      <w:r>
+        <w:rPr>
+          <w:rFonts w:ascii="Menlo" w:hAnsi="Menlo" w:cs="Menlo"/>
+          <w:color w:val="000000"/>
+          <w:sz w:val="36"/>
+          <w:szCs w:val="36"/>
+        </w:rPr>
+        <w:t>i</w:t>
+      </w:r>
+      <w:proofErr w:type="spellEnd"/>
+      <w:r>
+        <w:rPr>
+          <w:rFonts w:ascii="Menlo" w:hAnsi="Menlo" w:cs="Menlo"/>
+          <w:color w:val="000000"/>
+          <w:sz w:val="36"/>
+          <w:szCs w:val="36"/>
+        </w:rPr>
+        <w:t xml:space="preserve"> -t -v /Users/</w:t>
+      </w:r>
+      <w:proofErr w:type="spellStart"/>
+      <w:r>
+        <w:rPr>
+          <w:rFonts w:ascii="Menlo" w:hAnsi="Menlo" w:cs="Menlo"/>
+          <w:color w:val="000000"/>
+          <w:sz w:val="36"/>
+          <w:szCs w:val="36"/>
+        </w:rPr>
+        <w:t>chris</w:t>
+      </w:r>
+      <w:proofErr w:type="spellEnd"/>
+      <w:r>
+        <w:rPr>
+          <w:rFonts w:ascii="Menlo" w:hAnsi="Menlo" w:cs="Menlo"/>
+          <w:color w:val="000000"/>
+          <w:sz w:val="36"/>
+          <w:szCs w:val="36"/>
+        </w:rPr>
+        <w:t>/Desktop/</w:t>
+      </w:r>
+      <w:proofErr w:type="spellStart"/>
+      <w:r>
+        <w:rPr>
+          <w:rFonts w:ascii="Menlo" w:hAnsi="Menlo" w:cs="Menlo"/>
+          <w:color w:val="000000"/>
+          <w:sz w:val="36"/>
+          <w:szCs w:val="36"/>
+        </w:rPr>
+        <w:t>NewSyncServer</w:t>
+      </w:r>
+      <w:proofErr w:type="spellEnd"/>
+      <w:r>
+        <w:rPr>
+          <w:rFonts w:ascii="Menlo" w:hAnsi="Menlo" w:cs="Menlo"/>
+          <w:color w:val="000000"/>
+          <w:sz w:val="36"/>
+          <w:szCs w:val="36"/>
+        </w:rPr>
+        <w:t xml:space="preserve">/:/root/Apps </w:t>
+      </w:r>
+      <w:proofErr w:type="spellStart"/>
+      <w:r>
+        <w:rPr>
+          <w:rFonts w:ascii="Menlo" w:hAnsi="Menlo" w:cs="Menlo"/>
+          <w:color w:val="000000"/>
+          <w:sz w:val="36"/>
+          <w:szCs w:val="36"/>
+        </w:rPr>
+        <w:t>crspybits</w:t>
+      </w:r>
+      <w:proofErr w:type="spellEnd"/>
+      <w:r>
+        <w:rPr>
+          <w:rFonts w:ascii="Menlo" w:hAnsi="Menlo" w:cs="Menlo"/>
+          <w:color w:val="000000"/>
+          <w:sz w:val="36"/>
+          <w:szCs w:val="36"/>
+        </w:rPr>
+        <w:t>/</w:t>
+      </w:r>
+      <w:proofErr w:type="spellStart"/>
+      <w:r>
+        <w:rPr>
+          <w:rFonts w:ascii="Menlo" w:hAnsi="Menlo" w:cs="Menlo"/>
+          <w:bCs/>
+          <w:color w:val="000000"/>
+          <w:sz w:val="36"/>
+          <w:szCs w:val="36"/>
+        </w:rPr>
+        <w:t>swift-ubuntu-</w:t>
+      </w:r>
+      <w:proofErr w:type="gramStart"/>
+      <w:r>
+        <w:rPr>
+          <w:rFonts w:ascii="Menlo" w:hAnsi="Menlo" w:cs="Menlo"/>
+          <w:bCs/>
+          <w:color w:val="000000"/>
+          <w:sz w:val="36"/>
+          <w:szCs w:val="36"/>
+        </w:rPr>
+        <w:t>runtime:latest</w:t>
+      </w:r>
+      <w:proofErr w:type="spellEnd"/>
+      <w:proofErr w:type="gramEnd"/>
     </w:p>
     <w:p>
       <w:pPr>
@@ -6637,7 +8483,59 @@
           <w:sz w:val="32"/>
           <w:szCs w:val="32"/>
         </w:rPr>
-        <w:t>I’m attempting to debug by doing an `ldd` on the binary and then doing an ls on each of the libraries listed to see if one is missing.</w:t>
+        <w:t>I’m attempting to debug by doing an `</w:t>
+      </w:r>
+      <w:proofErr w:type="spellStart"/>
+      <w:r>
+        <w:rPr>
+          <w:rFonts w:ascii="Arial" w:eastAsia="Times New Roman" w:hAnsi="Arial" w:cs="Arial"/>
+          <w:bCs/>
+          <w:color w:val="04003F"/>
+          <w:spacing w:val="-8"/>
+          <w:kern w:val="36"/>
+          <w:sz w:val="32"/>
+          <w:szCs w:val="32"/>
+        </w:rPr>
+        <w:t>ldd</w:t>
+      </w:r>
+      <w:proofErr w:type="spellEnd"/>
+      <w:r>
+        <w:rPr>
+          <w:rFonts w:ascii="Arial" w:eastAsia="Times New Roman" w:hAnsi="Arial" w:cs="Arial"/>
+          <w:bCs/>
+          <w:color w:val="04003F"/>
+          <w:spacing w:val="-8"/>
+          <w:kern w:val="36"/>
+          <w:sz w:val="32"/>
+          <w:szCs w:val="32"/>
+        </w:rPr>
+        <w:t xml:space="preserve">` on the binary and then doing </w:t>
+      </w:r>
+      <w:proofErr w:type="gramStart"/>
+      <w:r>
+        <w:rPr>
+          <w:rFonts w:ascii="Arial" w:eastAsia="Times New Roman" w:hAnsi="Arial" w:cs="Arial"/>
+          <w:bCs/>
+          <w:color w:val="04003F"/>
+          <w:spacing w:val="-8"/>
+          <w:kern w:val="36"/>
+          <w:sz w:val="32"/>
+          <w:szCs w:val="32"/>
+        </w:rPr>
+        <w:t>an</w:t>
+      </w:r>
+      <w:proofErr w:type="gramEnd"/>
+      <w:r>
+        <w:rPr>
+          <w:rFonts w:ascii="Arial" w:eastAsia="Times New Roman" w:hAnsi="Arial" w:cs="Arial"/>
+          <w:bCs/>
+          <w:color w:val="04003F"/>
+          <w:spacing w:val="-8"/>
+          <w:kern w:val="36"/>
+          <w:sz w:val="32"/>
+          <w:szCs w:val="32"/>
+        </w:rPr>
+        <w:t xml:space="preserve"> ls on each of the libraries listed to see if one is missing.</w:t>
       </w:r>
     </w:p>
     <w:p>
@@ -6765,8 +8663,22 @@
           <w:sz w:val="32"/>
           <w:szCs w:val="32"/>
         </w:rPr>
-        <w:t>Next time, try lldb</w:t>
-      </w:r>
+        <w:t xml:space="preserve">Next time, try </w:t>
+      </w:r>
+      <w:proofErr w:type="spellStart"/>
+      <w:r>
+        <w:rPr>
+          <w:rFonts w:ascii="Arial" w:eastAsia="Times New Roman" w:hAnsi="Arial" w:cs="Arial"/>
+          <w:bCs/>
+          <w:color w:val="04003F"/>
+          <w:spacing w:val="-8"/>
+          <w:kern w:val="36"/>
+          <w:sz w:val="32"/>
+          <w:szCs w:val="32"/>
+        </w:rPr>
+        <w:t>lldb</w:t>
+      </w:r>
+      <w:proofErr w:type="spellEnd"/>
     </w:p>
     <w:sectPr>
       <w:pgSz w:w="12240" w:h="15840"/>

</xml_diff>

<commit_message>
Added test case for mov file upload.
</commit_message>
<xml_diff>
--- a/Docs/Procedures.docx
+++ b/Docs/Procedures.docx
@@ -48,7 +48,7 @@
       <w:r>
         <w:fldChar w:fldCharType="separate"/>
       </w:r>
-      <w:hyperlink w:anchor="_Toc49546337" w:history="1">
+      <w:hyperlink w:anchor="_Toc58156265" w:history="1">
         <w:r>
           <w:rPr>
             <w:rStyle w:val="Hyperlink"/>
@@ -75,7 +75,7 @@
             <w:noProof/>
             <w:webHidden/>
           </w:rPr>
-          <w:instrText xml:space="preserve"> PAGEREF _Toc49546337 \h </w:instrText>
+          <w:instrText xml:space="preserve"> PAGEREF _Toc58156265 \h </w:instrText>
         </w:r>
         <w:r>
           <w:rPr>
@@ -117,7 +117,7 @@
           <w:noProof/>
         </w:rPr>
       </w:pPr>
-      <w:hyperlink w:anchor="_Toc49546338" w:history="1">
+      <w:hyperlink w:anchor="_Toc58156266" w:history="1">
         <w:r>
           <w:rPr>
             <w:rStyle w:val="Hyperlink"/>
@@ -144,7 +144,7 @@
             <w:noProof/>
             <w:webHidden/>
           </w:rPr>
-          <w:instrText xml:space="preserve"> PAGEREF _Toc49546338 \h </w:instrText>
+          <w:instrText xml:space="preserve"> PAGEREF _Toc58156266 \h </w:instrText>
         </w:r>
         <w:r>
           <w:rPr>
@@ -186,7 +186,7 @@
           <w:noProof/>
         </w:rPr>
       </w:pPr>
-      <w:hyperlink w:anchor="_Toc49546339" w:history="1">
+      <w:hyperlink w:anchor="_Toc58156267" w:history="1">
         <w:r>
           <w:rPr>
             <w:rStyle w:val="Hyperlink"/>
@@ -213,7 +213,7 @@
             <w:noProof/>
             <w:webHidden/>
           </w:rPr>
-          <w:instrText xml:space="preserve"> PAGEREF _Toc49546339 \h </w:instrText>
+          <w:instrText xml:space="preserve"> PAGEREF _Toc58156267 \h </w:instrText>
         </w:r>
         <w:r>
           <w:rPr>
@@ -255,7 +255,7 @@
           <w:noProof/>
         </w:rPr>
       </w:pPr>
-      <w:hyperlink w:anchor="_Toc49546340" w:history="1">
+      <w:hyperlink w:anchor="_Toc58156268" w:history="1">
         <w:r>
           <w:rPr>
             <w:rStyle w:val="Hyperlink"/>
@@ -282,7 +282,7 @@
             <w:noProof/>
             <w:webHidden/>
           </w:rPr>
-          <w:instrText xml:space="preserve"> PAGEREF _Toc49546340 \h </w:instrText>
+          <w:instrText xml:space="preserve"> PAGEREF _Toc58156268 \h </w:instrText>
         </w:r>
         <w:r>
           <w:rPr>
@@ -324,7 +324,7 @@
           <w:noProof/>
         </w:rPr>
       </w:pPr>
-      <w:hyperlink w:anchor="_Toc49546341" w:history="1">
+      <w:hyperlink w:anchor="_Toc58156269" w:history="1">
         <w:r>
           <w:rPr>
             <w:rStyle w:val="Hyperlink"/>
@@ -351,7 +351,7 @@
             <w:noProof/>
             <w:webHidden/>
           </w:rPr>
-          <w:instrText xml:space="preserve"> PAGEREF _Toc49546341 \h </w:instrText>
+          <w:instrText xml:space="preserve"> PAGEREF _Toc58156269 \h </w:instrText>
         </w:r>
         <w:r>
           <w:rPr>
@@ -393,13 +393,13 @@
           <w:noProof/>
         </w:rPr>
       </w:pPr>
-      <w:hyperlink w:anchor="_Toc49546342" w:history="1">
+      <w:hyperlink w:anchor="_Toc58156270" w:history="1">
         <w:r>
           <w:rPr>
             <w:rStyle w:val="Hyperlink"/>
             <w:noProof/>
           </w:rPr>
-          <w:t>Checking the local database</w:t>
+          <w:t>Running local tests: Server access using ngrok</w:t>
         </w:r>
         <w:r>
           <w:rPr>
@@ -420,7 +420,7 @@
             <w:noProof/>
             <w:webHidden/>
           </w:rPr>
-          <w:instrText xml:space="preserve"> PAGEREF _Toc49546342 \h </w:instrText>
+          <w:instrText xml:space="preserve"> PAGEREF _Toc58156270 \h </w:instrText>
         </w:r>
         <w:r>
           <w:rPr>
@@ -462,13 +462,13 @@
           <w:noProof/>
         </w:rPr>
       </w:pPr>
-      <w:hyperlink w:anchor="_Toc49546343" w:history="1">
+      <w:hyperlink w:anchor="_Toc58156271" w:history="1">
         <w:r>
           <w:rPr>
             <w:rStyle w:val="Hyperlink"/>
             <w:noProof/>
           </w:rPr>
-          <w:t>Updating Dockerfile’s for new Swift version</w:t>
+          <w:t>Checking the local database</w:t>
         </w:r>
         <w:r>
           <w:rPr>
@@ -489,7 +489,7 @@
             <w:noProof/>
             <w:webHidden/>
           </w:rPr>
-          <w:instrText xml:space="preserve"> PAGEREF _Toc49546343 \h </w:instrText>
+          <w:instrText xml:space="preserve"> PAGEREF _Toc58156271 \h </w:instrText>
         </w:r>
         <w:r>
           <w:rPr>
@@ -531,7 +531,76 @@
           <w:noProof/>
         </w:rPr>
       </w:pPr>
-      <w:hyperlink w:anchor="_Toc49546344" w:history="1">
+      <w:hyperlink w:anchor="_Toc58156272" w:history="1">
+        <w:r>
+          <w:rPr>
+            <w:rStyle w:val="Hyperlink"/>
+            <w:noProof/>
+          </w:rPr>
+          <w:t>Updating Dockerfile’s for new Swift version</w:t>
+        </w:r>
+        <w:r>
+          <w:rPr>
+            <w:noProof/>
+            <w:webHidden/>
+          </w:rPr>
+          <w:tab/>
+        </w:r>
+        <w:r>
+          <w:rPr>
+            <w:noProof/>
+            <w:webHidden/>
+          </w:rPr>
+          <w:fldChar w:fldCharType="begin"/>
+        </w:r>
+        <w:r>
+          <w:rPr>
+            <w:noProof/>
+            <w:webHidden/>
+          </w:rPr>
+          <w:instrText xml:space="preserve"> PAGEREF _Toc58156272 \h </w:instrText>
+        </w:r>
+        <w:r>
+          <w:rPr>
+            <w:noProof/>
+            <w:webHidden/>
+          </w:rPr>
+        </w:r>
+        <w:r>
+          <w:rPr>
+            <w:noProof/>
+            <w:webHidden/>
+          </w:rPr>
+          <w:fldChar w:fldCharType="separate"/>
+        </w:r>
+        <w:r>
+          <w:rPr>
+            <w:noProof/>
+            <w:webHidden/>
+          </w:rPr>
+          <w:t>10</w:t>
+        </w:r>
+        <w:r>
+          <w:rPr>
+            <w:noProof/>
+            <w:webHidden/>
+          </w:rPr>
+          <w:fldChar w:fldCharType="end"/>
+        </w:r>
+      </w:hyperlink>
+    </w:p>
+    <w:p>
+      <w:pPr>
+        <w:pStyle w:val="TOC1"/>
+        <w:tabs>
+          <w:tab w:val="right" w:leader="dot" w:pos="9800"/>
+        </w:tabs>
+        <w:rPr>
+          <w:rFonts w:eastAsiaTheme="minorEastAsia"/>
+          <w:noProof/>
+        </w:rPr>
+      </w:pPr>
+      <w:hyperlink w:anchor="_Toc58156273" w:history="1">
         <w:r>
           <w:rPr>
             <w:rStyle w:val="Hyperlink"/>
@@ -558,7 +627,7 @@
             <w:noProof/>
             <w:webHidden/>
           </w:rPr>
-          <w:instrText xml:space="preserve"> PAGEREF _Toc49546344 \h </w:instrText>
+          <w:instrText xml:space="preserve"> PAGEREF _Toc58156273 \h </w:instrText>
         </w:r>
         <w:r>
           <w:rPr>
@@ -578,7 +647,7 @@
             <w:noProof/>
             <w:webHidden/>
           </w:rPr>
-          <w:t>11</w:t>
+          <w:t>12</w:t>
         </w:r>
         <w:r>
           <w:rPr>
@@ -591,6 +660,89 @@
     </w:p>
     <w:p>
       <w:pPr>
+        <w:pStyle w:val="TOC1"/>
+        <w:tabs>
+          <w:tab w:val="right" w:leader="dot" w:pos="9800"/>
+        </w:tabs>
+        <w:rPr>
+          <w:rFonts w:eastAsiaTheme="minorEastAsia"/>
+          <w:noProof/>
+        </w:rPr>
+      </w:pPr>
+      <w:hyperlink w:anchor="_Toc58156274" w:history="1">
+        <w:r>
+          <w:rPr>
+            <w:rStyle w:val="Hyperlink"/>
+            <w:noProof/>
+          </w:rPr>
+          <w:t xml:space="preserve">Creating test data files for </w:t>
+        </w:r>
+        <w:r>
+          <w:rPr>
+            <w:rStyle w:val="Hyperlink"/>
+            <w:noProof/>
+          </w:rPr>
+          <w:t>s</w:t>
+        </w:r>
+        <w:r>
+          <w:rPr>
+            <w:rStyle w:val="Hyperlink"/>
+            <w:noProof/>
+          </w:rPr>
+          <w:t>erver</w:t>
+        </w:r>
+        <w:r>
+          <w:rPr>
+            <w:noProof/>
+            <w:webHidden/>
+          </w:rPr>
+          <w:tab/>
+        </w:r>
+        <w:r>
+          <w:rPr>
+            <w:noProof/>
+            <w:webHidden/>
+          </w:rPr>
+          <w:fldChar w:fldCharType="begin"/>
+        </w:r>
+        <w:r>
+          <w:rPr>
+            <w:noProof/>
+            <w:webHidden/>
+          </w:rPr>
+          <w:instrText xml:space="preserve"> PAGEREF _Toc58156274 \h </w:instrText>
+        </w:r>
+        <w:r>
+          <w:rPr>
+            <w:noProof/>
+            <w:webHidden/>
+          </w:rPr>
+        </w:r>
+        <w:r>
+          <w:rPr>
+            <w:noProof/>
+            <w:webHidden/>
+          </w:rPr>
+          <w:fldChar w:fldCharType="separate"/>
+        </w:r>
+        <w:r>
+          <w:rPr>
+            <w:noProof/>
+            <w:webHidden/>
+          </w:rPr>
+          <w:t>12</w:t>
+        </w:r>
+        <w:r>
+          <w:rPr>
+            <w:noProof/>
+            <w:webHidden/>
+          </w:rPr>
+          <w:fldChar w:fldCharType="end"/>
+        </w:r>
+      </w:hyperlink>
+    </w:p>
+    <w:p>
+      <w:pPr>
         <w:pStyle w:val="Heading1"/>
       </w:pPr>
       <w:r>
@@ -622,7 +774,7 @@
         <w:pStyle w:val="Heading1"/>
       </w:pPr>
       <w:bookmarkStart w:id="2" w:name="_Toc42193605"/>
-      <w:bookmarkStart w:id="3" w:name="_Toc49546337"/>
+      <w:bookmarkStart w:id="3" w:name="_Toc58156265"/>
       <w:r>
         <w:t>Starting a local server</w:t>
       </w:r>
@@ -2216,18 +2368,18 @@
         <w:pStyle w:val="Heading1"/>
       </w:pPr>
       <w:bookmarkStart w:id="29" w:name="_Toc42193606"/>
-      <w:bookmarkStart w:id="30" w:name="_Toc49546338"/>
-      <w:bookmarkStart w:id="31" w:name="OLE_LINK39"/>
-      <w:bookmarkStart w:id="32" w:name="OLE_LINK40"/>
+      <w:bookmarkStart w:id="30" w:name="OLE_LINK39"/>
+      <w:bookmarkStart w:id="31" w:name="OLE_LINK40"/>
+      <w:bookmarkStart w:id="32" w:name="_Toc58156266"/>
       <w:r>
         <w:lastRenderedPageBreak/>
         <w:t>Building server</w:t>
       </w:r>
       <w:bookmarkEnd w:id="29"/>
-      <w:bookmarkEnd w:id="30"/>
-    </w:p>
+      <w:bookmarkEnd w:id="32"/>
+    </w:p>
+    <w:bookmarkEnd w:id="30"/>
     <w:bookmarkEnd w:id="31"/>
-    <w:bookmarkEnd w:id="32"/>
     <w:p>
       <w:pPr>
         <w:rPr>
@@ -3061,7 +3213,7 @@
         <w:pStyle w:val="Heading1"/>
       </w:pPr>
       <w:bookmarkStart w:id="46" w:name="_Toc42193607"/>
-      <w:bookmarkStart w:id="47" w:name="_Toc49546339"/>
+      <w:bookmarkStart w:id="47" w:name="_Toc58156267"/>
       <w:r>
         <w:lastRenderedPageBreak/>
         <w:t>Starting server from local build</w:t>
@@ -3238,21 +3390,7 @@
           <w:szCs w:val="28"/>
           <w:highlight w:val="yellow"/>
         </w:rPr>
-        <w:t>MacOS Te</w:t>
-      </w:r>
-      <w:bookmarkStart w:id="48" w:name="_GoBack"/>
-      <w:bookmarkEnd w:id="48"/>
-      <w:r>
-        <w:rPr>
-          <w:rFonts w:ascii="Arial" w:hAnsi="Arial" w:cs="Arial"/>
-          <w:bCs/>
-          <w:color w:val="04003F"/>
-          <w:spacing w:val="-8"/>
-          <w:sz w:val="28"/>
-          <w:szCs w:val="28"/>
-          <w:highlight w:val="yellow"/>
-        </w:rPr>
-        <w:t>rminal</w:t>
+        <w:t>MacOS Terminal</w:t>
       </w:r>
       <w:r>
         <w:rPr>
@@ -3389,15 +3527,15 @@
           <w:szCs w:val="36"/>
         </w:rPr>
       </w:pPr>
-      <w:bookmarkStart w:id="49" w:name="OLE_LINK44"/>
-      <w:bookmarkStart w:id="50" w:name="OLE_LINK45"/>
-      <w:bookmarkStart w:id="51" w:name="OLE_LINK46"/>
-      <w:bookmarkStart w:id="52" w:name="OLE_LINK47"/>
-      <w:bookmarkStart w:id="53" w:name="OLE_LINK53"/>
-      <w:bookmarkStart w:id="54" w:name="OLE_LINK64"/>
-      <w:bookmarkStart w:id="55" w:name="OLE_LINK65"/>
-      <w:bookmarkStart w:id="56" w:name="OLE_LINK66"/>
-      <w:bookmarkStart w:id="57" w:name="OLE_LINK75"/>
+      <w:bookmarkStart w:id="48" w:name="OLE_LINK44"/>
+      <w:bookmarkStart w:id="49" w:name="OLE_LINK45"/>
+      <w:bookmarkStart w:id="50" w:name="OLE_LINK46"/>
+      <w:bookmarkStart w:id="51" w:name="OLE_LINK47"/>
+      <w:bookmarkStart w:id="52" w:name="OLE_LINK53"/>
+      <w:bookmarkStart w:id="53" w:name="OLE_LINK64"/>
+      <w:bookmarkStart w:id="54" w:name="OLE_LINK65"/>
+      <w:bookmarkStart w:id="55" w:name="OLE_LINK66"/>
+      <w:bookmarkStart w:id="56" w:name="OLE_LINK75"/>
       <w:r>
         <w:rPr>
           <w:rFonts w:ascii="Courier" w:eastAsia="Times New Roman" w:hAnsi="Courier" w:cs="Arial"/>
@@ -3421,6 +3559,7 @@
         <w:t>devops/buildlatest.sh</w:t>
       </w:r>
     </w:p>
+    <w:bookmarkEnd w:id="48"/>
     <w:bookmarkEnd w:id="49"/>
     <w:bookmarkEnd w:id="50"/>
     <w:bookmarkEnd w:id="51"/>
@@ -3429,7 +3568,6 @@
     <w:bookmarkEnd w:id="54"/>
     <w:bookmarkEnd w:id="55"/>
     <w:bookmarkEnd w:id="56"/>
-    <w:bookmarkEnd w:id="57"/>
     <w:p>
       <w:pPr>
         <w:rPr>
@@ -3478,21 +3616,21 @@
           <w:szCs w:val="36"/>
         </w:rPr>
       </w:pPr>
-      <w:bookmarkStart w:id="58" w:name="OLE_LINK73"/>
-      <w:bookmarkStart w:id="59" w:name="OLE_LINK74"/>
-      <w:bookmarkStart w:id="60" w:name="OLE_LINK67"/>
-      <w:bookmarkStart w:id="61" w:name="OLE_LINK68"/>
-      <w:bookmarkStart w:id="62" w:name="OLE_LINK83"/>
-      <w:bookmarkStart w:id="63" w:name="OLE_LINK41"/>
-      <w:bookmarkStart w:id="64" w:name="OLE_LINK42"/>
-      <w:bookmarkStart w:id="65" w:name="OLE_LINK43"/>
-      <w:bookmarkStart w:id="66" w:name="OLE_LINK48"/>
-      <w:bookmarkStart w:id="67" w:name="OLE_LINK49"/>
-      <w:bookmarkStart w:id="68" w:name="OLE_LINK50"/>
-      <w:bookmarkStart w:id="69" w:name="OLE_LINK51"/>
-      <w:bookmarkStart w:id="70" w:name="OLE_LINK52"/>
-      <w:bookmarkStart w:id="71" w:name="OLE_LINK58"/>
-      <w:bookmarkStart w:id="72" w:name="OLE_LINK59"/>
+      <w:bookmarkStart w:id="57" w:name="OLE_LINK73"/>
+      <w:bookmarkStart w:id="58" w:name="OLE_LINK74"/>
+      <w:bookmarkStart w:id="59" w:name="OLE_LINK67"/>
+      <w:bookmarkStart w:id="60" w:name="OLE_LINK68"/>
+      <w:bookmarkStart w:id="61" w:name="OLE_LINK83"/>
+      <w:bookmarkStart w:id="62" w:name="OLE_LINK41"/>
+      <w:bookmarkStart w:id="63" w:name="OLE_LINK42"/>
+      <w:bookmarkStart w:id="64" w:name="OLE_LINK43"/>
+      <w:bookmarkStart w:id="65" w:name="OLE_LINK48"/>
+      <w:bookmarkStart w:id="66" w:name="OLE_LINK49"/>
+      <w:bookmarkStart w:id="67" w:name="OLE_LINK50"/>
+      <w:bookmarkStart w:id="68" w:name="OLE_LINK51"/>
+      <w:bookmarkStart w:id="69" w:name="OLE_LINK52"/>
+      <w:bookmarkStart w:id="70" w:name="OLE_LINK58"/>
+      <w:bookmarkStart w:id="71" w:name="OLE_LINK59"/>
       <w:r>
         <w:rPr>
           <w:rFonts w:ascii="Courier" w:hAnsi="Courier" w:cs="Menlo"/>
@@ -3502,10 +3640,10 @@
         </w:rPr>
         <w:t xml:space="preserve">./devops/runLocally.sh </w:t>
       </w:r>
-      <w:bookmarkStart w:id="73" w:name="OLE_LINK56"/>
-      <w:bookmarkStart w:id="74" w:name="OLE_LINK57"/>
+      <w:bookmarkStart w:id="72" w:name="OLE_LINK56"/>
+      <w:bookmarkStart w:id="73" w:name="OLE_LINK57"/>
+      <w:bookmarkEnd w:id="57"/>
       <w:bookmarkEnd w:id="58"/>
-      <w:bookmarkEnd w:id="59"/>
       <w:r>
         <w:rPr>
           <w:rFonts w:ascii="Courier" w:hAnsi="Courier" w:cs="Menlo"/>
@@ -3535,9 +3673,9 @@
         </w:rPr>
         <w:t>/Private/Server/</w:t>
       </w:r>
-      <w:bookmarkStart w:id="75" w:name="OLE_LINK92"/>
-      <w:bookmarkStart w:id="76" w:name="OLE_LINK93"/>
-      <w:bookmarkStart w:id="77" w:name="OLE_LINK94"/>
+      <w:bookmarkStart w:id="74" w:name="OLE_LINK92"/>
+      <w:bookmarkStart w:id="75" w:name="OLE_LINK93"/>
+      <w:bookmarkStart w:id="76" w:name="OLE_LINK94"/>
       <w:proofErr w:type="spellStart"/>
       <w:r>
         <w:rPr>
@@ -3569,9 +3707,9 @@
         </w:rPr>
         <w:t>.json</w:t>
       </w:r>
+      <w:bookmarkEnd w:id="74"/>
       <w:bookmarkEnd w:id="75"/>
       <w:bookmarkEnd w:id="76"/>
-      <w:bookmarkEnd w:id="77"/>
       <w:proofErr w:type="spellEnd"/>
       <w:r>
         <w:rPr>
@@ -3582,8 +3720,8 @@
         </w:rPr>
         <w:t xml:space="preserve"> </w:t>
       </w:r>
+      <w:bookmarkEnd w:id="72"/>
       <w:bookmarkEnd w:id="73"/>
-      <w:bookmarkEnd w:id="74"/>
       <w:r>
         <w:rPr>
           <w:rFonts w:ascii="Courier" w:hAnsi="Courier" w:cs="Menlo"/>
@@ -3594,9 +3732,9 @@
         <w:t>latest</w:t>
       </w:r>
     </w:p>
+    <w:bookmarkEnd w:id="59"/>
     <w:bookmarkEnd w:id="60"/>
     <w:bookmarkEnd w:id="61"/>
-    <w:bookmarkEnd w:id="62"/>
     <w:p>
       <w:pPr>
         <w:rPr>
@@ -3889,6 +4027,7 @@
         </w:rPr>
       </w:pPr>
     </w:p>
+    <w:bookmarkEnd w:id="62"/>
     <w:bookmarkEnd w:id="63"/>
     <w:bookmarkEnd w:id="64"/>
     <w:bookmarkEnd w:id="65"/>
@@ -3898,7 +4037,6 @@
     <w:bookmarkEnd w:id="69"/>
     <w:bookmarkEnd w:id="70"/>
     <w:bookmarkEnd w:id="71"/>
-    <w:bookmarkEnd w:id="72"/>
     <w:p>
       <w:pPr>
         <w:rPr>
@@ -3944,8 +4082,8 @@
       <w:pPr>
         <w:pStyle w:val="Heading1"/>
       </w:pPr>
-      <w:bookmarkStart w:id="78" w:name="_Toc42193608"/>
-      <w:bookmarkStart w:id="79" w:name="_Toc49546340"/>
+      <w:bookmarkStart w:id="77" w:name="_Toc42193608"/>
+      <w:bookmarkStart w:id="78" w:name="_Toc58156268"/>
       <w:r>
         <w:lastRenderedPageBreak/>
         <w:t xml:space="preserve">Build server in </w:t>
@@ -3954,8 +4092,8 @@
       <w:r>
         <w:t>Xcode</w:t>
       </w:r>
+      <w:bookmarkEnd w:id="77"/>
       <w:bookmarkEnd w:id="78"/>
-      <w:bookmarkEnd w:id="79"/>
       <w:proofErr w:type="spellEnd"/>
     </w:p>
     <w:p>
@@ -4182,641 +4320,641 @@
       <w:pPr>
         <w:pStyle w:val="Heading1"/>
       </w:pPr>
-      <w:bookmarkStart w:id="80" w:name="_Toc42193609"/>
-      <w:bookmarkStart w:id="81" w:name="_Toc49546341"/>
+      <w:bookmarkStart w:id="79" w:name="_Toc42193609"/>
+      <w:bookmarkStart w:id="80" w:name="_Toc58156269"/>
       <w:r>
         <w:lastRenderedPageBreak/>
         <w:t>Run local tests</w:t>
       </w:r>
+      <w:bookmarkEnd w:id="79"/>
       <w:bookmarkEnd w:id="80"/>
+    </w:p>
+    <w:p>
+      <w:pPr>
+        <w:rPr>
+          <w:rFonts w:ascii="Arial" w:hAnsi="Arial" w:cs="Arial"/>
+          <w:bCs/>
+          <w:color w:val="04003F"/>
+          <w:spacing w:val="-8"/>
+          <w:sz w:val="28"/>
+          <w:szCs w:val="32"/>
+        </w:rPr>
+      </w:pPr>
+      <w:r>
+        <w:rPr>
+          <w:rFonts w:ascii="Arial" w:eastAsia="Times New Roman" w:hAnsi="Arial" w:cs="Arial"/>
+          <w:bCs/>
+          <w:color w:val="04003F"/>
+          <w:spacing w:val="-8"/>
+          <w:kern w:val="36"/>
+          <w:sz w:val="28"/>
+          <w:szCs w:val="32"/>
+        </w:rPr>
+        <w:t xml:space="preserve">These need to </w:t>
+      </w:r>
+      <w:r>
+        <w:rPr>
+          <w:rFonts w:ascii="Arial" w:eastAsia="Times New Roman" w:hAnsi="Arial" w:cs="Arial"/>
+          <w:bCs/>
+          <w:color w:val="04003F"/>
+          <w:spacing w:val="-8"/>
+          <w:kern w:val="36"/>
+          <w:sz w:val="28"/>
+          <w:szCs w:val="32"/>
+          <w:highlight w:val="yellow"/>
+        </w:rPr>
+        <w:t>run under Docker</w:t>
+      </w:r>
+      <w:r>
+        <w:rPr>
+          <w:rFonts w:ascii="Arial" w:eastAsia="Times New Roman" w:hAnsi="Arial" w:cs="Arial"/>
+          <w:bCs/>
+          <w:color w:val="04003F"/>
+          <w:spacing w:val="-8"/>
+          <w:kern w:val="36"/>
+          <w:sz w:val="28"/>
+          <w:szCs w:val="32"/>
+        </w:rPr>
+        <w:t xml:space="preserve">. See initial steps under </w:t>
+      </w:r>
+      <w:r>
+        <w:rPr>
+          <w:rFonts w:ascii="Arial" w:eastAsia="Times New Roman" w:hAnsi="Arial" w:cs="Arial"/>
+          <w:bCs/>
+          <w:color w:val="04003F"/>
+          <w:spacing w:val="-8"/>
+          <w:kern w:val="36"/>
+          <w:sz w:val="28"/>
+          <w:szCs w:val="32"/>
+        </w:rPr>
+        <w:t>“</w:t>
+      </w:r>
+      <w:r>
+        <w:rPr>
+          <w:rFonts w:ascii="Arial" w:hAnsi="Arial" w:cs="Arial"/>
+          <w:bCs/>
+          <w:color w:val="04003F"/>
+          <w:spacing w:val="-8"/>
+          <w:sz w:val="28"/>
+          <w:szCs w:val="32"/>
+        </w:rPr>
+        <w:t>Building server” above to start the Docker build image.</w:t>
+      </w:r>
+    </w:p>
+    <w:p>
+      <w:pPr>
+        <w:rPr>
+          <w:rFonts w:ascii="Courier" w:eastAsia="Times New Roman" w:hAnsi="Courier" w:cs="Arial"/>
+          <w:bCs/>
+          <w:color w:val="04003F"/>
+          <w:spacing w:val="-8"/>
+          <w:kern w:val="36"/>
+          <w:sz w:val="28"/>
+          <w:szCs w:val="32"/>
+        </w:rPr>
+      </w:pPr>
+    </w:p>
+    <w:p>
+      <w:pPr>
+        <w:rPr>
+          <w:rFonts w:ascii="Courier" w:eastAsia="Times New Roman" w:hAnsi="Courier" w:cs="Arial"/>
+          <w:bCs/>
+          <w:color w:val="04003F"/>
+          <w:spacing w:val="-8"/>
+          <w:kern w:val="36"/>
+          <w:sz w:val="28"/>
+          <w:szCs w:val="32"/>
+        </w:rPr>
+      </w:pPr>
+      <w:r>
+        <w:rPr>
+          <w:rFonts w:ascii="Courier" w:eastAsia="Times New Roman" w:hAnsi="Courier" w:cs="Arial"/>
+          <w:bCs/>
+          <w:color w:val="04003F"/>
+          <w:spacing w:val="-8"/>
+          <w:kern w:val="36"/>
+          <w:sz w:val="28"/>
+          <w:szCs w:val="32"/>
+        </w:rPr>
+        <w:t>./Tools/clean.sh</w:t>
+      </w:r>
+    </w:p>
+    <w:p>
+      <w:pPr>
+        <w:rPr>
+          <w:rFonts w:ascii="Courier" w:eastAsia="Times New Roman" w:hAnsi="Courier" w:cs="Arial"/>
+          <w:bCs/>
+          <w:color w:val="04003F"/>
+          <w:spacing w:val="-8"/>
+          <w:kern w:val="36"/>
+          <w:sz w:val="28"/>
+          <w:szCs w:val="32"/>
+        </w:rPr>
+      </w:pPr>
+    </w:p>
+    <w:p>
+      <w:pPr>
+        <w:rPr>
+          <w:rFonts w:ascii="Courier" w:eastAsia="Times New Roman" w:hAnsi="Courier" w:cs="Arial"/>
+          <w:bCs/>
+          <w:color w:val="04003F"/>
+          <w:spacing w:val="-8"/>
+          <w:kern w:val="36"/>
+          <w:sz w:val="28"/>
+          <w:szCs w:val="32"/>
+        </w:rPr>
+      </w:pPr>
+      <w:r>
+        <w:rPr>
+          <w:rFonts w:ascii="Courier" w:eastAsia="Times New Roman" w:hAnsi="Courier" w:cs="Arial"/>
+          <w:bCs/>
+          <w:color w:val="04003F"/>
+          <w:spacing w:val="-8"/>
+          <w:kern w:val="36"/>
+          <w:sz w:val="28"/>
+          <w:szCs w:val="32"/>
+        </w:rPr>
+        <w:t xml:space="preserve">./Tools/runTests.sh filter </w:t>
+      </w:r>
+      <w:proofErr w:type="spellStart"/>
+      <w:r>
+        <w:rPr>
+          <w:rFonts w:ascii="Courier" w:eastAsia="Times New Roman" w:hAnsi="Courier" w:cs="Arial"/>
+          <w:bCs/>
+          <w:color w:val="04003F"/>
+          <w:spacing w:val="-8"/>
+          <w:kern w:val="36"/>
+          <w:sz w:val="28"/>
+          <w:szCs w:val="32"/>
+        </w:rPr>
+        <w:t>DatabaseTests</w:t>
+      </w:r>
+      <w:proofErr w:type="spellEnd"/>
+    </w:p>
+    <w:p>
+      <w:pPr>
+        <w:rPr>
+          <w:rFonts w:ascii="Arial" w:eastAsia="Times New Roman" w:hAnsi="Arial" w:cs="Arial"/>
+          <w:b/>
+          <w:bCs/>
+          <w:color w:val="04003F"/>
+          <w:spacing w:val="-8"/>
+          <w:kern w:val="36"/>
+          <w:sz w:val="32"/>
+          <w:szCs w:val="32"/>
+        </w:rPr>
+      </w:pPr>
+    </w:p>
+    <w:p>
+      <w:pPr>
+        <w:rPr>
+          <w:rFonts w:ascii="Arial" w:eastAsia="Times New Roman" w:hAnsi="Arial" w:cs="Arial"/>
+          <w:bCs/>
+          <w:color w:val="04003F"/>
+          <w:spacing w:val="-8"/>
+          <w:kern w:val="36"/>
+          <w:sz w:val="28"/>
+          <w:szCs w:val="32"/>
+        </w:rPr>
+      </w:pPr>
+      <w:r>
+        <w:rPr>
+          <w:rFonts w:ascii="Arial" w:eastAsia="Times New Roman" w:hAnsi="Arial" w:cs="Arial"/>
+          <w:bCs/>
+          <w:color w:val="04003F"/>
+          <w:spacing w:val="-8"/>
+          <w:kern w:val="36"/>
+          <w:sz w:val="28"/>
+          <w:szCs w:val="32"/>
+        </w:rPr>
+        <w:t># Or</w:t>
+      </w:r>
+    </w:p>
+    <w:p>
+      <w:pPr>
+        <w:rPr>
+          <w:rFonts w:ascii="Courier" w:eastAsia="Times New Roman" w:hAnsi="Courier" w:cs="Arial"/>
+          <w:bCs/>
+          <w:color w:val="04003F"/>
+          <w:spacing w:val="-8"/>
+          <w:kern w:val="36"/>
+          <w:sz w:val="32"/>
+          <w:szCs w:val="32"/>
+        </w:rPr>
+      </w:pPr>
+      <w:r>
+        <w:rPr>
+          <w:rFonts w:ascii="Courier" w:eastAsia="Times New Roman" w:hAnsi="Courier" w:cs="Arial"/>
+          <w:bCs/>
+          <w:color w:val="04003F"/>
+          <w:spacing w:val="-8"/>
+          <w:kern w:val="36"/>
+          <w:sz w:val="32"/>
+          <w:szCs w:val="32"/>
+        </w:rPr>
+        <w:t xml:space="preserve">./Tools/runTests.sh suites all </w:t>
+      </w:r>
+    </w:p>
+    <w:p>
+      <w:pPr>
+        <w:rPr>
+          <w:rFonts w:ascii="Courier" w:eastAsia="Times New Roman" w:hAnsi="Courier" w:cs="Arial"/>
+          <w:bCs/>
+          <w:color w:val="04003F"/>
+          <w:spacing w:val="-8"/>
+          <w:kern w:val="36"/>
+          <w:sz w:val="32"/>
+          <w:szCs w:val="32"/>
+        </w:rPr>
+      </w:pPr>
+    </w:p>
+    <w:p>
+      <w:pPr>
+        <w:rPr>
+          <w:rFonts w:ascii="Arial" w:eastAsia="Times New Roman" w:hAnsi="Arial" w:cs="Arial"/>
+          <w:bCs/>
+          <w:color w:val="04003F"/>
+          <w:spacing w:val="-8"/>
+          <w:kern w:val="36"/>
+          <w:sz w:val="32"/>
+          <w:szCs w:val="32"/>
+        </w:rPr>
+      </w:pPr>
+      <w:r>
+        <w:rPr>
+          <w:rFonts w:ascii="Arial" w:eastAsia="Times New Roman" w:hAnsi="Arial" w:cs="Arial"/>
+          <w:bCs/>
+          <w:color w:val="04003F"/>
+          <w:spacing w:val="-8"/>
+          <w:kern w:val="36"/>
+          <w:sz w:val="32"/>
+          <w:szCs w:val="32"/>
+        </w:rPr>
+        <w:t xml:space="preserve">Test output logs are written into </w:t>
+      </w:r>
+      <w:proofErr w:type="gramStart"/>
+      <w:r>
+        <w:rPr>
+          <w:rFonts w:ascii="Arial" w:eastAsia="Times New Roman" w:hAnsi="Arial" w:cs="Arial"/>
+          <w:bCs/>
+          <w:color w:val="04003F"/>
+          <w:spacing w:val="-8"/>
+          <w:kern w:val="36"/>
+          <w:sz w:val="32"/>
+          <w:szCs w:val="32"/>
+        </w:rPr>
+        <w:t>the .</w:t>
+      </w:r>
+      <w:r>
+        <w:rPr>
+          <w:rFonts w:ascii="Arial" w:eastAsia="Times New Roman" w:hAnsi="Arial" w:cs="Arial"/>
+          <w:bCs/>
+          <w:color w:val="04003F"/>
+          <w:spacing w:val="-8"/>
+          <w:kern w:val="36"/>
+          <w:sz w:val="32"/>
+          <w:szCs w:val="32"/>
+          <w:highlight w:val="yellow"/>
+        </w:rPr>
+        <w:t>testing</w:t>
+      </w:r>
+      <w:proofErr w:type="gramEnd"/>
+      <w:r>
+        <w:rPr>
+          <w:rFonts w:ascii="Arial" w:eastAsia="Times New Roman" w:hAnsi="Arial" w:cs="Arial"/>
+          <w:bCs/>
+          <w:color w:val="04003F"/>
+          <w:spacing w:val="-8"/>
+          <w:kern w:val="36"/>
+          <w:sz w:val="32"/>
+          <w:szCs w:val="32"/>
+        </w:rPr>
+        <w:t xml:space="preserve"> directory in the same place where you run the tests.</w:t>
+      </w:r>
+    </w:p>
+    <w:p>
+      <w:pPr>
+        <w:rPr>
+          <w:rFonts w:ascii="Arial" w:eastAsia="Times New Roman" w:hAnsi="Arial" w:cs="Arial"/>
+          <w:bCs/>
+          <w:color w:val="04003F"/>
+          <w:spacing w:val="-8"/>
+          <w:kern w:val="36"/>
+          <w:sz w:val="32"/>
+          <w:szCs w:val="32"/>
+        </w:rPr>
+      </w:pPr>
+    </w:p>
+    <w:p>
+      <w:pPr>
+        <w:rPr>
+          <w:rFonts w:ascii="Arial" w:eastAsia="Times New Roman" w:hAnsi="Arial" w:cs="Arial"/>
+          <w:bCs/>
+          <w:color w:val="04003F"/>
+          <w:spacing w:val="-8"/>
+          <w:kern w:val="36"/>
+          <w:sz w:val="32"/>
+          <w:szCs w:val="32"/>
+        </w:rPr>
+      </w:pPr>
+      <w:r>
+        <w:rPr>
+          <w:rFonts w:ascii="Arial" w:eastAsia="Times New Roman" w:hAnsi="Arial" w:cs="Arial"/>
+          <w:bCs/>
+          <w:color w:val="04003F"/>
+          <w:spacing w:val="-8"/>
+          <w:kern w:val="36"/>
+          <w:sz w:val="32"/>
+          <w:szCs w:val="32"/>
+        </w:rPr>
+        <w:t xml:space="preserve">Tests use the </w:t>
+      </w:r>
+      <w:r>
+        <w:rPr>
+          <w:rFonts w:ascii="Arial" w:eastAsia="Times New Roman" w:hAnsi="Arial" w:cs="Arial"/>
+          <w:bCs/>
+          <w:color w:val="04003F"/>
+          <w:spacing w:val="-8"/>
+          <w:kern w:val="36"/>
+          <w:sz w:val="32"/>
+          <w:szCs w:val="32"/>
+          <w:highlight w:val="green"/>
+        </w:rPr>
+        <w:t>./</w:t>
+      </w:r>
+      <w:proofErr w:type="spellStart"/>
+      <w:r>
+        <w:rPr>
+          <w:rFonts w:ascii="Arial" w:eastAsia="Times New Roman" w:hAnsi="Arial" w:cs="Arial"/>
+          <w:bCs/>
+          <w:color w:val="04003F"/>
+          <w:spacing w:val="-8"/>
+          <w:kern w:val="36"/>
+          <w:sz w:val="32"/>
+          <w:szCs w:val="32"/>
+          <w:highlight w:val="green"/>
+        </w:rPr>
+        <w:t>ServerTests.json</w:t>
+      </w:r>
+      <w:proofErr w:type="spellEnd"/>
+      <w:r>
+        <w:rPr>
+          <w:rFonts w:ascii="Arial" w:eastAsia="Times New Roman" w:hAnsi="Arial" w:cs="Arial"/>
+          <w:bCs/>
+          <w:color w:val="04003F"/>
+          <w:spacing w:val="-8"/>
+          <w:kern w:val="36"/>
+          <w:sz w:val="32"/>
+          <w:szCs w:val="32"/>
+        </w:rPr>
+        <w:t xml:space="preserve"> configuration file in the main directory (</w:t>
+      </w:r>
+      <w:proofErr w:type="spellStart"/>
+      <w:r>
+        <w:rPr>
+          <w:rFonts w:ascii="Arial" w:eastAsia="Times New Roman" w:hAnsi="Arial" w:cs="Arial"/>
+          <w:bCs/>
+          <w:color w:val="04003F"/>
+          <w:spacing w:val="-8"/>
+          <w:kern w:val="36"/>
+          <w:sz w:val="32"/>
+          <w:szCs w:val="32"/>
+        </w:rPr>
+        <w:t>ServerMain</w:t>
+      </w:r>
+      <w:proofErr w:type="spellEnd"/>
+      <w:r>
+        <w:rPr>
+          <w:rFonts w:ascii="Arial" w:eastAsia="Times New Roman" w:hAnsi="Arial" w:cs="Arial"/>
+          <w:bCs/>
+          <w:color w:val="04003F"/>
+          <w:spacing w:val="-8"/>
+          <w:kern w:val="36"/>
+          <w:sz w:val="32"/>
+          <w:szCs w:val="32"/>
+        </w:rPr>
+        <w:t xml:space="preserve">). </w:t>
+      </w:r>
+      <w:r>
+        <w:rPr>
+          <w:rFonts w:ascii="Arial" w:eastAsia="Times New Roman" w:hAnsi="Arial" w:cs="Arial"/>
+          <w:bCs/>
+          <w:color w:val="04003F"/>
+          <w:spacing w:val="-8"/>
+          <w:kern w:val="36"/>
+          <w:sz w:val="32"/>
+          <w:szCs w:val="32"/>
+        </w:rPr>
+        <w:t>The same file is assumed to contain both the server configurat</w:t>
+      </w:r>
+      <w:r>
+        <w:rPr>
+          <w:rFonts w:ascii="Arial" w:eastAsia="Times New Roman" w:hAnsi="Arial" w:cs="Arial"/>
+          <w:bCs/>
+          <w:color w:val="04003F"/>
+          <w:spacing w:val="-8"/>
+          <w:kern w:val="36"/>
+          <w:sz w:val="32"/>
+          <w:szCs w:val="32"/>
+        </w:rPr>
+        <w:t xml:space="preserve">ion and test configuration keys—See </w:t>
+      </w:r>
+      <w:proofErr w:type="spellStart"/>
+      <w:r>
+        <w:rPr>
+          <w:rFonts w:ascii="Courier" w:eastAsia="Times New Roman" w:hAnsi="Courier" w:cs="Arial"/>
+          <w:bCs/>
+          <w:color w:val="04003F"/>
+          <w:spacing w:val="-8"/>
+          <w:kern w:val="36"/>
+          <w:sz w:val="32"/>
+          <w:szCs w:val="32"/>
+        </w:rPr>
+        <w:t>ServerConfiguration</w:t>
+      </w:r>
+      <w:proofErr w:type="spellEnd"/>
+      <w:r>
+        <w:rPr>
+          <w:rFonts w:ascii="Arial" w:eastAsia="Times New Roman" w:hAnsi="Arial" w:cs="Arial"/>
+          <w:bCs/>
+          <w:color w:val="04003F"/>
+          <w:spacing w:val="-8"/>
+          <w:kern w:val="36"/>
+          <w:sz w:val="32"/>
+          <w:szCs w:val="32"/>
+        </w:rPr>
+        <w:t xml:space="preserve"> and </w:t>
+      </w:r>
+      <w:proofErr w:type="spellStart"/>
+      <w:r>
+        <w:rPr>
+          <w:rFonts w:ascii="Courier" w:eastAsia="Times New Roman" w:hAnsi="Courier" w:cs="Arial"/>
+          <w:bCs/>
+          <w:color w:val="04003F"/>
+          <w:spacing w:val="-8"/>
+          <w:kern w:val="36"/>
+          <w:sz w:val="32"/>
+          <w:szCs w:val="32"/>
+        </w:rPr>
+        <w:t>TestConfiguration</w:t>
+      </w:r>
+      <w:proofErr w:type="spellEnd"/>
+      <w:r>
+        <w:rPr>
+          <w:rFonts w:ascii="Arial" w:eastAsia="Times New Roman" w:hAnsi="Arial" w:cs="Arial"/>
+          <w:bCs/>
+          <w:color w:val="04003F"/>
+          <w:spacing w:val="-8"/>
+          <w:kern w:val="36"/>
+          <w:sz w:val="32"/>
+          <w:szCs w:val="32"/>
+        </w:rPr>
+        <w:t>.</w:t>
+      </w:r>
+    </w:p>
+    <w:p>
+      <w:pPr>
+        <w:rPr>
+          <w:rFonts w:ascii="Arial" w:eastAsia="Times New Roman" w:hAnsi="Arial" w:cs="Arial"/>
+          <w:bCs/>
+          <w:color w:val="04003F"/>
+          <w:spacing w:val="-8"/>
+          <w:kern w:val="36"/>
+          <w:sz w:val="32"/>
+          <w:szCs w:val="32"/>
+        </w:rPr>
+      </w:pPr>
+    </w:p>
+    <w:p>
+      <w:pPr>
+        <w:rPr>
+          <w:rFonts w:ascii="Arial" w:eastAsia="Times New Roman" w:hAnsi="Arial" w:cs="Arial"/>
+          <w:bCs/>
+          <w:color w:val="04003F"/>
+          <w:spacing w:val="-8"/>
+          <w:kern w:val="36"/>
+          <w:sz w:val="32"/>
+          <w:szCs w:val="32"/>
+        </w:rPr>
+      </w:pPr>
+      <w:r>
+        <w:rPr>
+          <w:rFonts w:ascii="Arial" w:eastAsia="Times New Roman" w:hAnsi="Arial" w:cs="Arial"/>
+          <w:bCs/>
+          <w:color w:val="04003F"/>
+          <w:spacing w:val="-8"/>
+          <w:kern w:val="36"/>
+          <w:sz w:val="32"/>
+          <w:szCs w:val="32"/>
+        </w:rPr>
+        <w:t xml:space="preserve">See the file </w:t>
+      </w:r>
+      <w:proofErr w:type="spellStart"/>
+      <w:r>
+        <w:rPr>
+          <w:rFonts w:ascii="Courier" w:eastAsia="Times New Roman" w:hAnsi="Courier" w:cs="Arial"/>
+          <w:bCs/>
+          <w:color w:val="04003F"/>
+          <w:spacing w:val="-8"/>
+          <w:kern w:val="36"/>
+          <w:sz w:val="32"/>
+          <w:szCs w:val="32"/>
+        </w:rPr>
+        <w:t>TestConfiguration.swift</w:t>
+      </w:r>
+      <w:proofErr w:type="spellEnd"/>
+      <w:r>
+        <w:rPr>
+          <w:rFonts w:ascii="Arial" w:eastAsia="Times New Roman" w:hAnsi="Arial" w:cs="Arial"/>
+          <w:bCs/>
+          <w:color w:val="04003F"/>
+          <w:spacing w:val="-8"/>
+          <w:kern w:val="36"/>
+          <w:sz w:val="32"/>
+          <w:szCs w:val="32"/>
+        </w:rPr>
+        <w:t xml:space="preserve"> </w:t>
+      </w:r>
+      <w:r>
+        <w:rPr>
+          <w:rFonts w:ascii="Arial" w:eastAsia="Times New Roman" w:hAnsi="Arial" w:cs="Arial"/>
+          <w:bCs/>
+          <w:color w:val="04003F"/>
+          <w:spacing w:val="-8"/>
+          <w:kern w:val="36"/>
+          <w:sz w:val="32"/>
+          <w:szCs w:val="32"/>
+        </w:rPr>
+        <w:t xml:space="preserve">for instructions on how to renew or update the Google, Dropbox, Facebook etc. credentials that are </w:t>
+      </w:r>
+      <w:bookmarkStart w:id="81" w:name="OLE_LINK97"/>
+      <w:r>
+        <w:rPr>
+          <w:rFonts w:ascii="Arial" w:eastAsia="Times New Roman" w:hAnsi="Arial" w:cs="Arial"/>
+          <w:bCs/>
+          <w:color w:val="04003F"/>
+          <w:spacing w:val="-8"/>
+          <w:kern w:val="36"/>
+          <w:sz w:val="32"/>
+          <w:szCs w:val="32"/>
+        </w:rPr>
+        <w:t xml:space="preserve">accessed in that file. Once </w:t>
+      </w:r>
+      <w:bookmarkStart w:id="82" w:name="OLE_LINK60"/>
+      <w:bookmarkStart w:id="83" w:name="OLE_LINK61"/>
+      <w:r>
+        <w:rPr>
+          <w:rFonts w:ascii="Arial" w:eastAsia="Times New Roman" w:hAnsi="Arial" w:cs="Arial"/>
+          <w:bCs/>
+          <w:color w:val="04003F"/>
+          <w:spacing w:val="-8"/>
+          <w:kern w:val="36"/>
+          <w:sz w:val="32"/>
+          <w:szCs w:val="32"/>
+        </w:rPr>
+        <w:t>updated</w:t>
+      </w:r>
+      <w:bookmarkEnd w:id="82"/>
+      <w:bookmarkEnd w:id="83"/>
+      <w:r>
+        <w:rPr>
+          <w:rFonts w:ascii="Arial" w:eastAsia="Times New Roman" w:hAnsi="Arial" w:cs="Arial"/>
+          <w:bCs/>
+          <w:color w:val="04003F"/>
+          <w:spacing w:val="-8"/>
+          <w:kern w:val="36"/>
+          <w:sz w:val="32"/>
+          <w:szCs w:val="32"/>
+        </w:rPr>
+        <w:t xml:space="preserve">, the </w:t>
+      </w:r>
+      <w:proofErr w:type="spellStart"/>
+      <w:r>
+        <w:rPr>
+          <w:rFonts w:ascii="Arial" w:eastAsia="Times New Roman" w:hAnsi="Arial" w:cs="Arial"/>
+          <w:bCs/>
+          <w:color w:val="04003F"/>
+          <w:spacing w:val="-8"/>
+          <w:kern w:val="36"/>
+          <w:sz w:val="32"/>
+          <w:szCs w:val="32"/>
+        </w:rPr>
+        <w:t>ServerTests.json</w:t>
+      </w:r>
+      <w:proofErr w:type="spellEnd"/>
+      <w:r>
+        <w:rPr>
+          <w:rFonts w:ascii="Arial" w:eastAsia="Times New Roman" w:hAnsi="Arial" w:cs="Arial"/>
+          <w:bCs/>
+          <w:color w:val="04003F"/>
+          <w:spacing w:val="-8"/>
+          <w:kern w:val="36"/>
+          <w:sz w:val="32"/>
+          <w:szCs w:val="32"/>
+        </w:rPr>
+        <w:t xml:space="preserve"> file needs updating.</w:t>
+      </w:r>
       <w:bookmarkEnd w:id="81"/>
-    </w:p>
-    <w:p>
-      <w:pPr>
-        <w:rPr>
-          <w:rFonts w:ascii="Arial" w:hAnsi="Arial" w:cs="Arial"/>
-          <w:bCs/>
-          <w:color w:val="04003F"/>
-          <w:spacing w:val="-8"/>
-          <w:sz w:val="28"/>
-          <w:szCs w:val="32"/>
-        </w:rPr>
-      </w:pPr>
-      <w:r>
-        <w:rPr>
-          <w:rFonts w:ascii="Arial" w:eastAsia="Times New Roman" w:hAnsi="Arial" w:cs="Arial"/>
-          <w:bCs/>
-          <w:color w:val="04003F"/>
-          <w:spacing w:val="-8"/>
-          <w:kern w:val="36"/>
-          <w:sz w:val="28"/>
-          <w:szCs w:val="32"/>
-        </w:rPr>
-        <w:t xml:space="preserve">These need to </w:t>
-      </w:r>
-      <w:r>
-        <w:rPr>
-          <w:rFonts w:ascii="Arial" w:eastAsia="Times New Roman" w:hAnsi="Arial" w:cs="Arial"/>
-          <w:bCs/>
-          <w:color w:val="04003F"/>
-          <w:spacing w:val="-8"/>
-          <w:kern w:val="36"/>
-          <w:sz w:val="28"/>
-          <w:szCs w:val="32"/>
-          <w:highlight w:val="yellow"/>
-        </w:rPr>
-        <w:t>run under Docker</w:t>
-      </w:r>
-      <w:r>
-        <w:rPr>
-          <w:rFonts w:ascii="Arial" w:eastAsia="Times New Roman" w:hAnsi="Arial" w:cs="Arial"/>
-          <w:bCs/>
-          <w:color w:val="04003F"/>
-          <w:spacing w:val="-8"/>
-          <w:kern w:val="36"/>
-          <w:sz w:val="28"/>
-          <w:szCs w:val="32"/>
-        </w:rPr>
-        <w:t xml:space="preserve">. See initial steps under </w:t>
-      </w:r>
-      <w:r>
-        <w:rPr>
-          <w:rFonts w:ascii="Arial" w:eastAsia="Times New Roman" w:hAnsi="Arial" w:cs="Arial"/>
-          <w:bCs/>
-          <w:color w:val="04003F"/>
-          <w:spacing w:val="-8"/>
-          <w:kern w:val="36"/>
-          <w:sz w:val="28"/>
-          <w:szCs w:val="32"/>
-        </w:rPr>
-        <w:t>“</w:t>
-      </w:r>
-      <w:r>
-        <w:rPr>
-          <w:rFonts w:ascii="Arial" w:hAnsi="Arial" w:cs="Arial"/>
-          <w:bCs/>
-          <w:color w:val="04003F"/>
-          <w:spacing w:val="-8"/>
-          <w:sz w:val="28"/>
-          <w:szCs w:val="32"/>
-        </w:rPr>
-        <w:t>Building server” above to start the Docker build image.</w:t>
-      </w:r>
-    </w:p>
-    <w:p>
-      <w:pPr>
-        <w:rPr>
-          <w:rFonts w:ascii="Courier" w:eastAsia="Times New Roman" w:hAnsi="Courier" w:cs="Arial"/>
-          <w:bCs/>
-          <w:color w:val="04003F"/>
-          <w:spacing w:val="-8"/>
-          <w:kern w:val="36"/>
-          <w:sz w:val="28"/>
-          <w:szCs w:val="32"/>
-        </w:rPr>
-      </w:pPr>
-    </w:p>
-    <w:p>
-      <w:pPr>
-        <w:rPr>
-          <w:rFonts w:ascii="Courier" w:eastAsia="Times New Roman" w:hAnsi="Courier" w:cs="Arial"/>
-          <w:bCs/>
-          <w:color w:val="04003F"/>
-          <w:spacing w:val="-8"/>
-          <w:kern w:val="36"/>
-          <w:sz w:val="28"/>
-          <w:szCs w:val="32"/>
-        </w:rPr>
-      </w:pPr>
-      <w:r>
-        <w:rPr>
-          <w:rFonts w:ascii="Courier" w:eastAsia="Times New Roman" w:hAnsi="Courier" w:cs="Arial"/>
-          <w:bCs/>
-          <w:color w:val="04003F"/>
-          <w:spacing w:val="-8"/>
-          <w:kern w:val="36"/>
-          <w:sz w:val="28"/>
-          <w:szCs w:val="32"/>
-        </w:rPr>
-        <w:t>./Tools/clean.sh</w:t>
-      </w:r>
-    </w:p>
-    <w:p>
-      <w:pPr>
-        <w:rPr>
-          <w:rFonts w:ascii="Courier" w:eastAsia="Times New Roman" w:hAnsi="Courier" w:cs="Arial"/>
-          <w:bCs/>
-          <w:color w:val="04003F"/>
-          <w:spacing w:val="-8"/>
-          <w:kern w:val="36"/>
-          <w:sz w:val="28"/>
-          <w:szCs w:val="32"/>
-        </w:rPr>
-      </w:pPr>
-    </w:p>
-    <w:p>
-      <w:pPr>
-        <w:rPr>
-          <w:rFonts w:ascii="Courier" w:eastAsia="Times New Roman" w:hAnsi="Courier" w:cs="Arial"/>
-          <w:bCs/>
-          <w:color w:val="04003F"/>
-          <w:spacing w:val="-8"/>
-          <w:kern w:val="36"/>
-          <w:sz w:val="28"/>
-          <w:szCs w:val="32"/>
-        </w:rPr>
-      </w:pPr>
-      <w:r>
-        <w:rPr>
-          <w:rFonts w:ascii="Courier" w:eastAsia="Times New Roman" w:hAnsi="Courier" w:cs="Arial"/>
-          <w:bCs/>
-          <w:color w:val="04003F"/>
-          <w:spacing w:val="-8"/>
-          <w:kern w:val="36"/>
-          <w:sz w:val="28"/>
-          <w:szCs w:val="32"/>
-        </w:rPr>
-        <w:t xml:space="preserve">./Tools/runTests.sh filter </w:t>
-      </w:r>
-      <w:proofErr w:type="spellStart"/>
-      <w:r>
-        <w:rPr>
-          <w:rFonts w:ascii="Courier" w:eastAsia="Times New Roman" w:hAnsi="Courier" w:cs="Arial"/>
-          <w:bCs/>
-          <w:color w:val="04003F"/>
-          <w:spacing w:val="-8"/>
-          <w:kern w:val="36"/>
-          <w:sz w:val="28"/>
-          <w:szCs w:val="32"/>
-        </w:rPr>
-        <w:t>DatabaseTests</w:t>
-      </w:r>
-      <w:proofErr w:type="spellEnd"/>
-    </w:p>
-    <w:p>
-      <w:pPr>
-        <w:rPr>
-          <w:rFonts w:ascii="Arial" w:eastAsia="Times New Roman" w:hAnsi="Arial" w:cs="Arial"/>
-          <w:b/>
-          <w:bCs/>
-          <w:color w:val="04003F"/>
-          <w:spacing w:val="-8"/>
-          <w:kern w:val="36"/>
-          <w:sz w:val="32"/>
-          <w:szCs w:val="32"/>
-        </w:rPr>
-      </w:pPr>
-    </w:p>
-    <w:p>
-      <w:pPr>
-        <w:rPr>
-          <w:rFonts w:ascii="Arial" w:eastAsia="Times New Roman" w:hAnsi="Arial" w:cs="Arial"/>
-          <w:bCs/>
-          <w:color w:val="04003F"/>
-          <w:spacing w:val="-8"/>
-          <w:kern w:val="36"/>
-          <w:sz w:val="28"/>
-          <w:szCs w:val="32"/>
-        </w:rPr>
-      </w:pPr>
-      <w:r>
-        <w:rPr>
-          <w:rFonts w:ascii="Arial" w:eastAsia="Times New Roman" w:hAnsi="Arial" w:cs="Arial"/>
-          <w:bCs/>
-          <w:color w:val="04003F"/>
-          <w:spacing w:val="-8"/>
-          <w:kern w:val="36"/>
-          <w:sz w:val="28"/>
-          <w:szCs w:val="32"/>
-        </w:rPr>
-        <w:t># Or</w:t>
-      </w:r>
-    </w:p>
-    <w:p>
-      <w:pPr>
-        <w:rPr>
-          <w:rFonts w:ascii="Courier" w:eastAsia="Times New Roman" w:hAnsi="Courier" w:cs="Arial"/>
-          <w:bCs/>
-          <w:color w:val="04003F"/>
-          <w:spacing w:val="-8"/>
-          <w:kern w:val="36"/>
-          <w:sz w:val="32"/>
-          <w:szCs w:val="32"/>
-        </w:rPr>
-      </w:pPr>
-      <w:r>
-        <w:rPr>
-          <w:rFonts w:ascii="Courier" w:eastAsia="Times New Roman" w:hAnsi="Courier" w:cs="Arial"/>
-          <w:bCs/>
-          <w:color w:val="04003F"/>
-          <w:spacing w:val="-8"/>
-          <w:kern w:val="36"/>
-          <w:sz w:val="32"/>
-          <w:szCs w:val="32"/>
-        </w:rPr>
-        <w:t xml:space="preserve">./Tools/runTests.sh suites all </w:t>
-      </w:r>
-    </w:p>
-    <w:p>
-      <w:pPr>
-        <w:rPr>
-          <w:rFonts w:ascii="Courier" w:eastAsia="Times New Roman" w:hAnsi="Courier" w:cs="Arial"/>
-          <w:bCs/>
-          <w:color w:val="04003F"/>
-          <w:spacing w:val="-8"/>
-          <w:kern w:val="36"/>
-          <w:sz w:val="32"/>
-          <w:szCs w:val="32"/>
-        </w:rPr>
-      </w:pPr>
-    </w:p>
-    <w:p>
-      <w:pPr>
-        <w:rPr>
-          <w:rFonts w:ascii="Arial" w:eastAsia="Times New Roman" w:hAnsi="Arial" w:cs="Arial"/>
-          <w:bCs/>
-          <w:color w:val="04003F"/>
-          <w:spacing w:val="-8"/>
-          <w:kern w:val="36"/>
-          <w:sz w:val="32"/>
-          <w:szCs w:val="32"/>
-        </w:rPr>
-      </w:pPr>
-      <w:r>
-        <w:rPr>
-          <w:rFonts w:ascii="Arial" w:eastAsia="Times New Roman" w:hAnsi="Arial" w:cs="Arial"/>
-          <w:bCs/>
-          <w:color w:val="04003F"/>
-          <w:spacing w:val="-8"/>
-          <w:kern w:val="36"/>
-          <w:sz w:val="32"/>
-          <w:szCs w:val="32"/>
-        </w:rPr>
-        <w:t xml:space="preserve">Test output logs are written into </w:t>
-      </w:r>
-      <w:proofErr w:type="gramStart"/>
-      <w:r>
-        <w:rPr>
-          <w:rFonts w:ascii="Arial" w:eastAsia="Times New Roman" w:hAnsi="Arial" w:cs="Arial"/>
-          <w:bCs/>
-          <w:color w:val="04003F"/>
-          <w:spacing w:val="-8"/>
-          <w:kern w:val="36"/>
-          <w:sz w:val="32"/>
-          <w:szCs w:val="32"/>
-        </w:rPr>
-        <w:t>the .</w:t>
-      </w:r>
-      <w:r>
-        <w:rPr>
-          <w:rFonts w:ascii="Arial" w:eastAsia="Times New Roman" w:hAnsi="Arial" w:cs="Arial"/>
-          <w:bCs/>
-          <w:color w:val="04003F"/>
-          <w:spacing w:val="-8"/>
-          <w:kern w:val="36"/>
-          <w:sz w:val="32"/>
-          <w:szCs w:val="32"/>
-          <w:highlight w:val="yellow"/>
-        </w:rPr>
-        <w:t>testing</w:t>
-      </w:r>
-      <w:proofErr w:type="gramEnd"/>
-      <w:r>
-        <w:rPr>
-          <w:rFonts w:ascii="Arial" w:eastAsia="Times New Roman" w:hAnsi="Arial" w:cs="Arial"/>
-          <w:bCs/>
-          <w:color w:val="04003F"/>
-          <w:spacing w:val="-8"/>
-          <w:kern w:val="36"/>
-          <w:sz w:val="32"/>
-          <w:szCs w:val="32"/>
-        </w:rPr>
-        <w:t xml:space="preserve"> directory in the same place where you run the tests.</w:t>
-      </w:r>
-    </w:p>
-    <w:p>
-      <w:pPr>
-        <w:rPr>
-          <w:rFonts w:ascii="Arial" w:eastAsia="Times New Roman" w:hAnsi="Arial" w:cs="Arial"/>
-          <w:bCs/>
-          <w:color w:val="04003F"/>
-          <w:spacing w:val="-8"/>
-          <w:kern w:val="36"/>
-          <w:sz w:val="32"/>
-          <w:szCs w:val="32"/>
-        </w:rPr>
-      </w:pPr>
-    </w:p>
-    <w:p>
-      <w:pPr>
-        <w:rPr>
-          <w:rFonts w:ascii="Arial" w:eastAsia="Times New Roman" w:hAnsi="Arial" w:cs="Arial"/>
-          <w:bCs/>
-          <w:color w:val="04003F"/>
-          <w:spacing w:val="-8"/>
-          <w:kern w:val="36"/>
-          <w:sz w:val="32"/>
-          <w:szCs w:val="32"/>
-        </w:rPr>
-      </w:pPr>
-      <w:r>
-        <w:rPr>
-          <w:rFonts w:ascii="Arial" w:eastAsia="Times New Roman" w:hAnsi="Arial" w:cs="Arial"/>
-          <w:bCs/>
-          <w:color w:val="04003F"/>
-          <w:spacing w:val="-8"/>
-          <w:kern w:val="36"/>
-          <w:sz w:val="32"/>
-          <w:szCs w:val="32"/>
-        </w:rPr>
-        <w:t xml:space="preserve">Tests use the </w:t>
-      </w:r>
-      <w:r>
-        <w:rPr>
-          <w:rFonts w:ascii="Arial" w:eastAsia="Times New Roman" w:hAnsi="Arial" w:cs="Arial"/>
-          <w:bCs/>
-          <w:color w:val="04003F"/>
-          <w:spacing w:val="-8"/>
-          <w:kern w:val="36"/>
-          <w:sz w:val="32"/>
-          <w:szCs w:val="32"/>
-          <w:highlight w:val="green"/>
-        </w:rPr>
-        <w:t>./</w:t>
-      </w:r>
-      <w:proofErr w:type="spellStart"/>
-      <w:r>
-        <w:rPr>
-          <w:rFonts w:ascii="Arial" w:eastAsia="Times New Roman" w:hAnsi="Arial" w:cs="Arial"/>
-          <w:bCs/>
-          <w:color w:val="04003F"/>
-          <w:spacing w:val="-8"/>
-          <w:kern w:val="36"/>
-          <w:sz w:val="32"/>
-          <w:szCs w:val="32"/>
-          <w:highlight w:val="green"/>
-        </w:rPr>
-        <w:t>ServerTests.json</w:t>
-      </w:r>
-      <w:proofErr w:type="spellEnd"/>
-      <w:r>
-        <w:rPr>
-          <w:rFonts w:ascii="Arial" w:eastAsia="Times New Roman" w:hAnsi="Arial" w:cs="Arial"/>
-          <w:bCs/>
-          <w:color w:val="04003F"/>
-          <w:spacing w:val="-8"/>
-          <w:kern w:val="36"/>
-          <w:sz w:val="32"/>
-          <w:szCs w:val="32"/>
-        </w:rPr>
-        <w:t xml:space="preserve"> configuration file in the main directory (</w:t>
-      </w:r>
-      <w:proofErr w:type="spellStart"/>
-      <w:r>
-        <w:rPr>
-          <w:rFonts w:ascii="Arial" w:eastAsia="Times New Roman" w:hAnsi="Arial" w:cs="Arial"/>
-          <w:bCs/>
-          <w:color w:val="04003F"/>
-          <w:spacing w:val="-8"/>
-          <w:kern w:val="36"/>
-          <w:sz w:val="32"/>
-          <w:szCs w:val="32"/>
-        </w:rPr>
-        <w:t>ServerMain</w:t>
-      </w:r>
-      <w:proofErr w:type="spellEnd"/>
-      <w:r>
-        <w:rPr>
-          <w:rFonts w:ascii="Arial" w:eastAsia="Times New Roman" w:hAnsi="Arial" w:cs="Arial"/>
-          <w:bCs/>
-          <w:color w:val="04003F"/>
-          <w:spacing w:val="-8"/>
-          <w:kern w:val="36"/>
-          <w:sz w:val="32"/>
-          <w:szCs w:val="32"/>
-        </w:rPr>
-        <w:t xml:space="preserve">). </w:t>
-      </w:r>
-      <w:r>
-        <w:rPr>
-          <w:rFonts w:ascii="Arial" w:eastAsia="Times New Roman" w:hAnsi="Arial" w:cs="Arial"/>
-          <w:bCs/>
-          <w:color w:val="04003F"/>
-          <w:spacing w:val="-8"/>
-          <w:kern w:val="36"/>
-          <w:sz w:val="32"/>
-          <w:szCs w:val="32"/>
-        </w:rPr>
-        <w:t>The same file is assumed to contain both the server configurat</w:t>
-      </w:r>
-      <w:r>
-        <w:rPr>
-          <w:rFonts w:ascii="Arial" w:eastAsia="Times New Roman" w:hAnsi="Arial" w:cs="Arial"/>
-          <w:bCs/>
-          <w:color w:val="04003F"/>
-          <w:spacing w:val="-8"/>
-          <w:kern w:val="36"/>
-          <w:sz w:val="32"/>
-          <w:szCs w:val="32"/>
-        </w:rPr>
-        <w:t xml:space="preserve">ion and test configuration keys—See </w:t>
-      </w:r>
-      <w:proofErr w:type="spellStart"/>
-      <w:r>
-        <w:rPr>
-          <w:rFonts w:ascii="Courier" w:eastAsia="Times New Roman" w:hAnsi="Courier" w:cs="Arial"/>
-          <w:bCs/>
-          <w:color w:val="04003F"/>
-          <w:spacing w:val="-8"/>
-          <w:kern w:val="36"/>
-          <w:sz w:val="32"/>
-          <w:szCs w:val="32"/>
-        </w:rPr>
-        <w:t>ServerConfiguration</w:t>
-      </w:r>
-      <w:proofErr w:type="spellEnd"/>
-      <w:r>
-        <w:rPr>
-          <w:rFonts w:ascii="Arial" w:eastAsia="Times New Roman" w:hAnsi="Arial" w:cs="Arial"/>
-          <w:bCs/>
-          <w:color w:val="04003F"/>
-          <w:spacing w:val="-8"/>
-          <w:kern w:val="36"/>
-          <w:sz w:val="32"/>
-          <w:szCs w:val="32"/>
-        </w:rPr>
-        <w:t xml:space="preserve"> and </w:t>
-      </w:r>
-      <w:proofErr w:type="spellStart"/>
-      <w:r>
-        <w:rPr>
-          <w:rFonts w:ascii="Courier" w:eastAsia="Times New Roman" w:hAnsi="Courier" w:cs="Arial"/>
-          <w:bCs/>
-          <w:color w:val="04003F"/>
-          <w:spacing w:val="-8"/>
-          <w:kern w:val="36"/>
-          <w:sz w:val="32"/>
-          <w:szCs w:val="32"/>
-        </w:rPr>
-        <w:t>TestConfiguration</w:t>
-      </w:r>
-      <w:proofErr w:type="spellEnd"/>
-      <w:r>
-        <w:rPr>
-          <w:rFonts w:ascii="Arial" w:eastAsia="Times New Roman" w:hAnsi="Arial" w:cs="Arial"/>
-          <w:bCs/>
-          <w:color w:val="04003F"/>
-          <w:spacing w:val="-8"/>
-          <w:kern w:val="36"/>
-          <w:sz w:val="32"/>
-          <w:szCs w:val="32"/>
-        </w:rPr>
-        <w:t>.</w:t>
-      </w:r>
-    </w:p>
-    <w:p>
-      <w:pPr>
-        <w:rPr>
-          <w:rFonts w:ascii="Arial" w:eastAsia="Times New Roman" w:hAnsi="Arial" w:cs="Arial"/>
-          <w:bCs/>
-          <w:color w:val="04003F"/>
-          <w:spacing w:val="-8"/>
-          <w:kern w:val="36"/>
-          <w:sz w:val="32"/>
-          <w:szCs w:val="32"/>
-        </w:rPr>
-      </w:pPr>
-    </w:p>
-    <w:p>
-      <w:pPr>
-        <w:rPr>
-          <w:rFonts w:ascii="Arial" w:eastAsia="Times New Roman" w:hAnsi="Arial" w:cs="Arial"/>
-          <w:bCs/>
-          <w:color w:val="04003F"/>
-          <w:spacing w:val="-8"/>
-          <w:kern w:val="36"/>
-          <w:sz w:val="32"/>
-          <w:szCs w:val="32"/>
-        </w:rPr>
-      </w:pPr>
-      <w:r>
-        <w:rPr>
-          <w:rFonts w:ascii="Arial" w:eastAsia="Times New Roman" w:hAnsi="Arial" w:cs="Arial"/>
-          <w:bCs/>
-          <w:color w:val="04003F"/>
-          <w:spacing w:val="-8"/>
-          <w:kern w:val="36"/>
-          <w:sz w:val="32"/>
-          <w:szCs w:val="32"/>
-        </w:rPr>
-        <w:t xml:space="preserve">See the file </w:t>
-      </w:r>
-      <w:proofErr w:type="spellStart"/>
-      <w:r>
-        <w:rPr>
-          <w:rFonts w:ascii="Courier" w:eastAsia="Times New Roman" w:hAnsi="Courier" w:cs="Arial"/>
-          <w:bCs/>
-          <w:color w:val="04003F"/>
-          <w:spacing w:val="-8"/>
-          <w:kern w:val="36"/>
-          <w:sz w:val="32"/>
-          <w:szCs w:val="32"/>
-        </w:rPr>
-        <w:t>TestConfiguration.swift</w:t>
-      </w:r>
-      <w:proofErr w:type="spellEnd"/>
-      <w:r>
-        <w:rPr>
-          <w:rFonts w:ascii="Arial" w:eastAsia="Times New Roman" w:hAnsi="Arial" w:cs="Arial"/>
-          <w:bCs/>
-          <w:color w:val="04003F"/>
-          <w:spacing w:val="-8"/>
-          <w:kern w:val="36"/>
-          <w:sz w:val="32"/>
-          <w:szCs w:val="32"/>
-        </w:rPr>
-        <w:t xml:space="preserve"> </w:t>
-      </w:r>
-      <w:r>
-        <w:rPr>
-          <w:rFonts w:ascii="Arial" w:eastAsia="Times New Roman" w:hAnsi="Arial" w:cs="Arial"/>
-          <w:bCs/>
-          <w:color w:val="04003F"/>
-          <w:spacing w:val="-8"/>
-          <w:kern w:val="36"/>
-          <w:sz w:val="32"/>
-          <w:szCs w:val="32"/>
-        </w:rPr>
-        <w:t xml:space="preserve">for instructions on how to renew or update the Google, Dropbox, Facebook etc. credentials that are </w:t>
-      </w:r>
-      <w:bookmarkStart w:id="82" w:name="OLE_LINK97"/>
-      <w:r>
-        <w:rPr>
-          <w:rFonts w:ascii="Arial" w:eastAsia="Times New Roman" w:hAnsi="Arial" w:cs="Arial"/>
-          <w:bCs/>
-          <w:color w:val="04003F"/>
-          <w:spacing w:val="-8"/>
-          <w:kern w:val="36"/>
-          <w:sz w:val="32"/>
-          <w:szCs w:val="32"/>
-        </w:rPr>
-        <w:t xml:space="preserve">accessed in that file. Once </w:t>
-      </w:r>
-      <w:bookmarkStart w:id="83" w:name="OLE_LINK60"/>
-      <w:bookmarkStart w:id="84" w:name="OLE_LINK61"/>
-      <w:r>
-        <w:rPr>
-          <w:rFonts w:ascii="Arial" w:eastAsia="Times New Roman" w:hAnsi="Arial" w:cs="Arial"/>
-          <w:bCs/>
-          <w:color w:val="04003F"/>
-          <w:spacing w:val="-8"/>
-          <w:kern w:val="36"/>
-          <w:sz w:val="32"/>
-          <w:szCs w:val="32"/>
-        </w:rPr>
-        <w:t>updated</w:t>
-      </w:r>
-      <w:bookmarkEnd w:id="83"/>
-      <w:bookmarkEnd w:id="84"/>
-      <w:r>
-        <w:rPr>
-          <w:rFonts w:ascii="Arial" w:eastAsia="Times New Roman" w:hAnsi="Arial" w:cs="Arial"/>
-          <w:bCs/>
-          <w:color w:val="04003F"/>
-          <w:spacing w:val="-8"/>
-          <w:kern w:val="36"/>
-          <w:sz w:val="32"/>
-          <w:szCs w:val="32"/>
-        </w:rPr>
-        <w:t xml:space="preserve">, the </w:t>
-      </w:r>
-      <w:proofErr w:type="spellStart"/>
-      <w:r>
-        <w:rPr>
-          <w:rFonts w:ascii="Arial" w:eastAsia="Times New Roman" w:hAnsi="Arial" w:cs="Arial"/>
-          <w:bCs/>
-          <w:color w:val="04003F"/>
-          <w:spacing w:val="-8"/>
-          <w:kern w:val="36"/>
-          <w:sz w:val="32"/>
-          <w:szCs w:val="32"/>
-        </w:rPr>
-        <w:t>ServerTests.json</w:t>
-      </w:r>
-      <w:proofErr w:type="spellEnd"/>
-      <w:r>
-        <w:rPr>
-          <w:rFonts w:ascii="Arial" w:eastAsia="Times New Roman" w:hAnsi="Arial" w:cs="Arial"/>
-          <w:bCs/>
-          <w:color w:val="04003F"/>
-          <w:spacing w:val="-8"/>
-          <w:kern w:val="36"/>
-          <w:sz w:val="32"/>
-          <w:szCs w:val="32"/>
-        </w:rPr>
-        <w:t xml:space="preserve"> file needs updating.</w:t>
-      </w:r>
-      <w:bookmarkEnd w:id="82"/>
     </w:p>
     <w:p>
       <w:pPr>
@@ -4976,6 +5114,7 @@
       <w:pPr>
         <w:pStyle w:val="Heading1"/>
       </w:pPr>
+      <w:bookmarkStart w:id="84" w:name="_Toc58156270"/>
       <w:r>
         <w:lastRenderedPageBreak/>
         <w:t xml:space="preserve">Running local tests: Server access using </w:t>
@@ -4984,49 +5123,16 @@
       <w:r>
         <w:t>ngrok</w:t>
       </w:r>
+      <w:bookmarkEnd w:id="84"/>
       <w:proofErr w:type="spellEnd"/>
     </w:p>
     <w:p>
-      <w:pPr>
-        <w:pStyle w:val="Heading1"/>
-        <w:rPr>
-          <w:rFonts w:ascii="Arial" w:hAnsi="Arial" w:cs="Arial"/>
-          <w:color w:val="04003F"/>
-          <w:spacing w:val="-8"/>
-          <w:sz w:val="32"/>
-          <w:szCs w:val="32"/>
-        </w:rPr>
-      </w:pPr>
-      <w:r>
-        <w:rPr>
-          <w:rFonts w:ascii="Arial" w:hAnsi="Arial" w:cs="Arial"/>
-          <w:color w:val="04003F"/>
-          <w:spacing w:val="-8"/>
-          <w:sz w:val="32"/>
-          <w:szCs w:val="32"/>
-        </w:rPr>
+      <w:r>
         <w:t>Start your server, running locally. It uses port 8080 by default.</w:t>
       </w:r>
     </w:p>
     <w:p>
-      <w:pPr>
-        <w:pStyle w:val="Heading1"/>
-        <w:rPr>
-          <w:rFonts w:ascii="Arial" w:hAnsi="Arial" w:cs="Arial"/>
-          <w:color w:val="04003F"/>
-          <w:spacing w:val="-8"/>
-          <w:sz w:val="32"/>
-          <w:szCs w:val="32"/>
-        </w:rPr>
-      </w:pPr>
-      <w:r>
-        <w:rPr>
-          <w:rFonts w:ascii="Arial" w:hAnsi="Arial" w:cs="Arial"/>
-          <w:color w:val="04003F"/>
-          <w:spacing w:val="-8"/>
-          <w:sz w:val="32"/>
-          <w:szCs w:val="32"/>
-        </w:rPr>
+      <w:r>
         <w:t>In a new terminal window on Mac OS, do:</w:t>
       </w:r>
     </w:p>
@@ -5222,7 +5328,7 @@
       <w:pPr>
         <w:pStyle w:val="Heading1"/>
       </w:pPr>
-      <w:bookmarkStart w:id="85" w:name="_Toc49546342"/>
+      <w:bookmarkStart w:id="85" w:name="_Toc58156271"/>
       <w:r>
         <w:t>Checking the local database</w:t>
       </w:r>
@@ -5553,7 +5659,7 @@
       <w:pPr>
         <w:pStyle w:val="Heading1"/>
       </w:pPr>
-      <w:bookmarkStart w:id="86" w:name="_Toc49546343"/>
+      <w:bookmarkStart w:id="86" w:name="_Toc58156272"/>
       <w:r>
         <w:lastRenderedPageBreak/>
         <w:t xml:space="preserve">Updating </w:t>
@@ -8037,7 +8143,7 @@
       <w:pPr>
         <w:pStyle w:val="Heading1"/>
       </w:pPr>
-      <w:bookmarkStart w:id="103" w:name="_Toc49546344"/>
+      <w:bookmarkStart w:id="103" w:name="_Toc58156273"/>
       <w:r>
         <w:lastRenderedPageBreak/>
         <w:t>Debugging a failing “slim” Swift image</w:t>
@@ -8679,6 +8785,853 @@
         <w:t>lldb</w:t>
       </w:r>
       <w:proofErr w:type="spellEnd"/>
+    </w:p>
+    <w:p>
+      <w:pPr>
+        <w:rPr>
+          <w:rFonts w:ascii="Arial" w:eastAsia="Times New Roman" w:hAnsi="Arial" w:cs="Arial"/>
+          <w:bCs/>
+          <w:color w:val="04003F"/>
+          <w:spacing w:val="-8"/>
+          <w:kern w:val="36"/>
+          <w:sz w:val="32"/>
+          <w:szCs w:val="32"/>
+        </w:rPr>
+      </w:pPr>
+    </w:p>
+    <w:p>
+      <w:pPr>
+        <w:rPr>
+          <w:rFonts w:ascii="Times New Roman" w:eastAsia="Times New Roman" w:hAnsi="Times New Roman" w:cs="Times New Roman"/>
+          <w:b/>
+          <w:bCs/>
+          <w:kern w:val="36"/>
+          <w:sz w:val="48"/>
+          <w:szCs w:val="48"/>
+        </w:rPr>
+      </w:pPr>
+      <w:bookmarkStart w:id="104" w:name="_Toc58156274"/>
+      <w:r>
+        <w:br w:type="page"/>
+      </w:r>
+    </w:p>
+    <w:p>
+      <w:pPr>
+        <w:pStyle w:val="Heading1"/>
+      </w:pPr>
+      <w:r>
+        <w:lastRenderedPageBreak/>
+        <w:t>Creating test data files for server</w:t>
+      </w:r>
+      <w:bookmarkEnd w:id="104"/>
+    </w:p>
+    <w:p>
+      <w:pPr>
+        <w:tabs>
+          <w:tab w:val="left" w:pos="560"/>
+          <w:tab w:val="left" w:pos="1120"/>
+          <w:tab w:val="left" w:pos="1680"/>
+          <w:tab w:val="left" w:pos="2240"/>
+          <w:tab w:val="left" w:pos="2800"/>
+          <w:tab w:val="left" w:pos="3360"/>
+          <w:tab w:val="left" w:pos="3920"/>
+          <w:tab w:val="left" w:pos="4480"/>
+          <w:tab w:val="left" w:pos="5040"/>
+          <w:tab w:val="left" w:pos="5600"/>
+          <w:tab w:val="left" w:pos="6160"/>
+          <w:tab w:val="left" w:pos="6720"/>
+        </w:tabs>
+        <w:autoSpaceDE w:val="0"/>
+        <w:autoSpaceDN w:val="0"/>
+        <w:adjustRightInd w:val="0"/>
+        <w:rPr>
+          <w:rFonts w:ascii="Arial" w:eastAsia="Times New Roman" w:hAnsi="Arial" w:cs="Arial"/>
+          <w:bCs/>
+          <w:color w:val="04003F"/>
+          <w:spacing w:val="-8"/>
+          <w:kern w:val="36"/>
+          <w:sz w:val="32"/>
+          <w:szCs w:val="32"/>
+        </w:rPr>
+      </w:pPr>
+      <w:r>
+        <w:rPr>
+          <w:rFonts w:ascii="Arial" w:eastAsia="Times New Roman" w:hAnsi="Arial" w:cs="Arial"/>
+          <w:bCs/>
+          <w:color w:val="04003F"/>
+          <w:spacing w:val="-8"/>
+          <w:kern w:val="36"/>
+          <w:sz w:val="32"/>
+          <w:szCs w:val="32"/>
+        </w:rPr>
+        <w:t>I’m adding:</w:t>
+      </w:r>
+    </w:p>
+    <w:p>
+      <w:pPr>
+        <w:tabs>
+          <w:tab w:val="left" w:pos="560"/>
+          <w:tab w:val="left" w:pos="1120"/>
+          <w:tab w:val="left" w:pos="1680"/>
+          <w:tab w:val="left" w:pos="2240"/>
+          <w:tab w:val="left" w:pos="2800"/>
+          <w:tab w:val="left" w:pos="3360"/>
+          <w:tab w:val="left" w:pos="3920"/>
+          <w:tab w:val="left" w:pos="4480"/>
+          <w:tab w:val="left" w:pos="5040"/>
+          <w:tab w:val="left" w:pos="5600"/>
+          <w:tab w:val="left" w:pos="6160"/>
+          <w:tab w:val="left" w:pos="6720"/>
+        </w:tabs>
+        <w:autoSpaceDE w:val="0"/>
+        <w:autoSpaceDN w:val="0"/>
+        <w:adjustRightInd w:val="0"/>
+        <w:rPr>
+          <w:rFonts w:ascii="Menlo" w:hAnsi="Menlo" w:cs="Menlo"/>
+          <w:bCs/>
+          <w:color w:val="000000"/>
+          <w:sz w:val="21"/>
+          <w:szCs w:val="36"/>
+        </w:rPr>
+      </w:pPr>
+      <w:r>
+        <w:rPr>
+          <w:rFonts w:ascii="Menlo" w:hAnsi="Menlo" w:cs="Menlo"/>
+          <w:bCs/>
+          <w:color w:val="000000"/>
+          <w:sz w:val="21"/>
+          <w:szCs w:val="36"/>
+        </w:rPr>
+        <w:t xml:space="preserve">    static let </w:t>
+      </w:r>
+      <w:proofErr w:type="spellStart"/>
+      <w:r>
+        <w:rPr>
+          <w:rFonts w:ascii="Menlo" w:hAnsi="Menlo" w:cs="Menlo"/>
+          <w:bCs/>
+          <w:color w:val="000000"/>
+          <w:sz w:val="21"/>
+          <w:szCs w:val="36"/>
+        </w:rPr>
+        <w:t>catMov</w:t>
+      </w:r>
+      <w:proofErr w:type="spellEnd"/>
+      <w:r>
+        <w:rPr>
+          <w:rFonts w:ascii="Menlo" w:hAnsi="Menlo" w:cs="Menlo"/>
+          <w:bCs/>
+          <w:color w:val="000000"/>
+          <w:sz w:val="21"/>
+          <w:szCs w:val="36"/>
+        </w:rPr>
+        <w:t xml:space="preserve"> = </w:t>
+      </w:r>
+      <w:proofErr w:type="spellStart"/>
+      <w:proofErr w:type="gramStart"/>
+      <w:r>
+        <w:rPr>
+          <w:rFonts w:ascii="Menlo" w:hAnsi="Menlo" w:cs="Menlo"/>
+          <w:bCs/>
+          <w:color w:val="000000"/>
+          <w:sz w:val="21"/>
+          <w:szCs w:val="36"/>
+        </w:rPr>
+        <w:t>TestFile</w:t>
+      </w:r>
+      <w:proofErr w:type="spellEnd"/>
+      <w:r>
+        <w:rPr>
+          <w:rFonts w:ascii="Menlo" w:hAnsi="Menlo" w:cs="Menlo"/>
+          <w:bCs/>
+          <w:color w:val="000000"/>
+          <w:sz w:val="21"/>
+          <w:szCs w:val="36"/>
+        </w:rPr>
+        <w:t>(</w:t>
+      </w:r>
+      <w:proofErr w:type="gramEnd"/>
+    </w:p>
+    <w:p>
+      <w:pPr>
+        <w:tabs>
+          <w:tab w:val="left" w:pos="560"/>
+          <w:tab w:val="left" w:pos="1120"/>
+          <w:tab w:val="left" w:pos="1680"/>
+          <w:tab w:val="left" w:pos="2240"/>
+          <w:tab w:val="left" w:pos="2800"/>
+          <w:tab w:val="left" w:pos="3360"/>
+          <w:tab w:val="left" w:pos="3920"/>
+          <w:tab w:val="left" w:pos="4480"/>
+          <w:tab w:val="left" w:pos="5040"/>
+          <w:tab w:val="left" w:pos="5600"/>
+          <w:tab w:val="left" w:pos="6160"/>
+          <w:tab w:val="left" w:pos="6720"/>
+        </w:tabs>
+        <w:autoSpaceDE w:val="0"/>
+        <w:autoSpaceDN w:val="0"/>
+        <w:adjustRightInd w:val="0"/>
+        <w:rPr>
+          <w:rFonts w:ascii="Menlo" w:hAnsi="Menlo" w:cs="Menlo"/>
+          <w:bCs/>
+          <w:color w:val="000000"/>
+          <w:sz w:val="21"/>
+          <w:szCs w:val="36"/>
+        </w:rPr>
+      </w:pPr>
+      <w:r>
+        <w:rPr>
+          <w:rFonts w:ascii="Menlo" w:hAnsi="Menlo" w:cs="Menlo"/>
+          <w:bCs/>
+          <w:color w:val="000000"/>
+          <w:sz w:val="21"/>
+          <w:szCs w:val="36"/>
+        </w:rPr>
+        <w:t xml:space="preserve">        </w:t>
+      </w:r>
+      <w:proofErr w:type="spellStart"/>
+      <w:r>
+        <w:rPr>
+          <w:rFonts w:ascii="Menlo" w:hAnsi="Menlo" w:cs="Menlo"/>
+          <w:bCs/>
+          <w:color w:val="000000"/>
+          <w:sz w:val="21"/>
+          <w:szCs w:val="36"/>
+        </w:rPr>
+        <w:t>dropboxCheckSum</w:t>
+      </w:r>
+      <w:proofErr w:type="spellEnd"/>
+      <w:r>
+        <w:rPr>
+          <w:rFonts w:ascii="Menlo" w:hAnsi="Menlo" w:cs="Menlo"/>
+          <w:bCs/>
+          <w:color w:val="000000"/>
+          <w:sz w:val="21"/>
+          <w:szCs w:val="36"/>
+        </w:rPr>
+        <w:t>: "d342f6ab222c322e5fccf148435ef32bd676d7ce0baa72ea88593ef93bef8ac2",</w:t>
+      </w:r>
+    </w:p>
+    <w:p>
+      <w:pPr>
+        <w:tabs>
+          <w:tab w:val="left" w:pos="560"/>
+          <w:tab w:val="left" w:pos="1120"/>
+          <w:tab w:val="left" w:pos="1680"/>
+          <w:tab w:val="left" w:pos="2240"/>
+          <w:tab w:val="left" w:pos="2800"/>
+          <w:tab w:val="left" w:pos="3360"/>
+          <w:tab w:val="left" w:pos="3920"/>
+          <w:tab w:val="left" w:pos="4480"/>
+          <w:tab w:val="left" w:pos="5040"/>
+          <w:tab w:val="left" w:pos="5600"/>
+          <w:tab w:val="left" w:pos="6160"/>
+          <w:tab w:val="left" w:pos="6720"/>
+        </w:tabs>
+        <w:autoSpaceDE w:val="0"/>
+        <w:autoSpaceDN w:val="0"/>
+        <w:adjustRightInd w:val="0"/>
+        <w:rPr>
+          <w:rFonts w:ascii="Menlo" w:hAnsi="Menlo" w:cs="Menlo"/>
+          <w:bCs/>
+          <w:color w:val="000000"/>
+          <w:sz w:val="21"/>
+          <w:szCs w:val="36"/>
+        </w:rPr>
+      </w:pPr>
+      <w:r>
+        <w:rPr>
+          <w:rFonts w:ascii="Menlo" w:hAnsi="Menlo" w:cs="Menlo"/>
+          <w:bCs/>
+          <w:color w:val="000000"/>
+          <w:sz w:val="21"/>
+          <w:szCs w:val="36"/>
+        </w:rPr>
+        <w:t xml:space="preserve">        md5CheckSum: "5edb34be3781c079935b9314b4d3340d",</w:t>
+      </w:r>
+    </w:p>
+    <w:p>
+      <w:pPr>
+        <w:tabs>
+          <w:tab w:val="left" w:pos="560"/>
+          <w:tab w:val="left" w:pos="1120"/>
+          <w:tab w:val="left" w:pos="1680"/>
+          <w:tab w:val="left" w:pos="2240"/>
+          <w:tab w:val="left" w:pos="2800"/>
+          <w:tab w:val="left" w:pos="3360"/>
+          <w:tab w:val="left" w:pos="3920"/>
+          <w:tab w:val="left" w:pos="4480"/>
+          <w:tab w:val="left" w:pos="5040"/>
+          <w:tab w:val="left" w:pos="5600"/>
+          <w:tab w:val="left" w:pos="6160"/>
+          <w:tab w:val="left" w:pos="6720"/>
+        </w:tabs>
+        <w:autoSpaceDE w:val="0"/>
+        <w:autoSpaceDN w:val="0"/>
+        <w:adjustRightInd w:val="0"/>
+        <w:rPr>
+          <w:rFonts w:ascii="Menlo" w:hAnsi="Menlo" w:cs="Menlo"/>
+          <w:bCs/>
+          <w:color w:val="000000"/>
+          <w:sz w:val="21"/>
+          <w:szCs w:val="36"/>
+        </w:rPr>
+      </w:pPr>
+      <w:r>
+        <w:rPr>
+          <w:rFonts w:ascii="Menlo" w:hAnsi="Menlo" w:cs="Menlo"/>
+          <w:bCs/>
+          <w:color w:val="000000"/>
+          <w:sz w:val="21"/>
+          <w:szCs w:val="36"/>
+        </w:rPr>
+        <w:t xml:space="preserve">        sha1Hash: "41CA4AF2CE9C85D4F9969EA5D5C551D1FABD4857",</w:t>
+      </w:r>
+    </w:p>
+    <w:p>
+      <w:pPr>
+        <w:tabs>
+          <w:tab w:val="left" w:pos="560"/>
+          <w:tab w:val="left" w:pos="1120"/>
+          <w:tab w:val="left" w:pos="1680"/>
+          <w:tab w:val="left" w:pos="2240"/>
+          <w:tab w:val="left" w:pos="2800"/>
+          <w:tab w:val="left" w:pos="3360"/>
+          <w:tab w:val="left" w:pos="3920"/>
+          <w:tab w:val="left" w:pos="4480"/>
+          <w:tab w:val="left" w:pos="5040"/>
+          <w:tab w:val="left" w:pos="5600"/>
+          <w:tab w:val="left" w:pos="6160"/>
+          <w:tab w:val="left" w:pos="6720"/>
+        </w:tabs>
+        <w:autoSpaceDE w:val="0"/>
+        <w:autoSpaceDN w:val="0"/>
+        <w:adjustRightInd w:val="0"/>
+        <w:rPr>
+          <w:rFonts w:ascii="Menlo" w:hAnsi="Menlo" w:cs="Menlo"/>
+          <w:bCs/>
+          <w:color w:val="000000"/>
+          <w:sz w:val="21"/>
+          <w:szCs w:val="36"/>
+        </w:rPr>
+      </w:pPr>
+      <w:r>
+        <w:rPr>
+          <w:rFonts w:ascii="Menlo" w:hAnsi="Menlo" w:cs="Menlo"/>
+          <w:bCs/>
+          <w:color w:val="000000"/>
+          <w:sz w:val="21"/>
+          <w:szCs w:val="36"/>
+        </w:rPr>
+        <w:t xml:space="preserve">        contents: .</w:t>
+      </w:r>
+      <w:proofErr w:type="spellStart"/>
+      <w:r>
+        <w:rPr>
+          <w:rFonts w:ascii="Menlo" w:hAnsi="Menlo" w:cs="Menlo"/>
+          <w:bCs/>
+          <w:color w:val="000000"/>
+          <w:sz w:val="21"/>
+          <w:szCs w:val="36"/>
+        </w:rPr>
+        <w:t>url</w:t>
+      </w:r>
+      <w:proofErr w:type="spellEnd"/>
+      <w:r>
+        <w:rPr>
+          <w:rFonts w:ascii="Menlo" w:hAnsi="Menlo" w:cs="Menlo"/>
+          <w:bCs/>
+          <w:color w:val="000000"/>
+          <w:sz w:val="21"/>
+          <w:szCs w:val="36"/>
+        </w:rPr>
+        <w:t>(</w:t>
+      </w:r>
+      <w:proofErr w:type="spellStart"/>
+      <w:r>
+        <w:rPr>
+          <w:rFonts w:ascii="Menlo" w:hAnsi="Menlo" w:cs="Menlo"/>
+          <w:bCs/>
+          <w:color w:val="000000"/>
+          <w:sz w:val="21"/>
+          <w:szCs w:val="36"/>
+        </w:rPr>
+        <w:t>catMovURL</w:t>
+      </w:r>
+      <w:proofErr w:type="spellEnd"/>
+      <w:r>
+        <w:rPr>
+          <w:rFonts w:ascii="Menlo" w:hAnsi="Menlo" w:cs="Menlo"/>
+          <w:bCs/>
+          <w:color w:val="000000"/>
+          <w:sz w:val="21"/>
+          <w:szCs w:val="36"/>
+        </w:rPr>
+        <w:t>),</w:t>
+      </w:r>
+    </w:p>
+    <w:p>
+      <w:pPr>
+        <w:tabs>
+          <w:tab w:val="left" w:pos="560"/>
+          <w:tab w:val="left" w:pos="1120"/>
+          <w:tab w:val="left" w:pos="1680"/>
+          <w:tab w:val="left" w:pos="2240"/>
+          <w:tab w:val="left" w:pos="2800"/>
+          <w:tab w:val="left" w:pos="3360"/>
+          <w:tab w:val="left" w:pos="3920"/>
+          <w:tab w:val="left" w:pos="4480"/>
+          <w:tab w:val="left" w:pos="5040"/>
+          <w:tab w:val="left" w:pos="5600"/>
+          <w:tab w:val="left" w:pos="6160"/>
+          <w:tab w:val="left" w:pos="6720"/>
+        </w:tabs>
+        <w:autoSpaceDE w:val="0"/>
+        <w:autoSpaceDN w:val="0"/>
+        <w:adjustRightInd w:val="0"/>
+        <w:rPr>
+          <w:rFonts w:ascii="Menlo" w:hAnsi="Menlo" w:cs="Menlo"/>
+          <w:color w:val="000000"/>
+          <w:sz w:val="21"/>
+          <w:szCs w:val="36"/>
+        </w:rPr>
+      </w:pPr>
+      <w:r>
+        <w:rPr>
+          <w:rFonts w:ascii="Menlo" w:hAnsi="Menlo" w:cs="Menlo"/>
+          <w:bCs/>
+          <w:color w:val="000000"/>
+          <w:sz w:val="21"/>
+          <w:szCs w:val="36"/>
+        </w:rPr>
+        <w:t xml:space="preserve">        </w:t>
+      </w:r>
+      <w:proofErr w:type="spellStart"/>
+      <w:r>
+        <w:rPr>
+          <w:rFonts w:ascii="Menlo" w:hAnsi="Menlo" w:cs="Menlo"/>
+          <w:bCs/>
+          <w:color w:val="000000"/>
+          <w:sz w:val="21"/>
+          <w:szCs w:val="36"/>
+        </w:rPr>
+        <w:t>mimeType</w:t>
+      </w:r>
+      <w:proofErr w:type="spellEnd"/>
+      <w:r>
+        <w:rPr>
+          <w:rFonts w:ascii="Menlo" w:hAnsi="Menlo" w:cs="Menlo"/>
+          <w:bCs/>
+          <w:color w:val="000000"/>
+          <w:sz w:val="21"/>
+          <w:szCs w:val="36"/>
+        </w:rPr>
+        <w:t>: .</w:t>
+      </w:r>
+      <w:proofErr w:type="spellStart"/>
+      <w:r>
+        <w:rPr>
+          <w:rFonts w:ascii="Menlo" w:hAnsi="Menlo" w:cs="Menlo"/>
+          <w:bCs/>
+          <w:color w:val="000000"/>
+          <w:sz w:val="21"/>
+          <w:szCs w:val="36"/>
+        </w:rPr>
+        <w:t>mov</w:t>
+      </w:r>
+      <w:proofErr w:type="spellEnd"/>
+      <w:r>
+        <w:rPr>
+          <w:rFonts w:ascii="Menlo" w:hAnsi="Menlo" w:cs="Menlo"/>
+          <w:bCs/>
+          <w:color w:val="000000"/>
+          <w:sz w:val="21"/>
+          <w:szCs w:val="36"/>
+        </w:rPr>
+        <w:t>)</w:t>
+      </w:r>
+    </w:p>
+    <w:p>
+      <w:pPr>
+        <w:rPr>
+          <w:rFonts w:ascii="Arial" w:eastAsia="Times New Roman" w:hAnsi="Arial" w:cs="Arial"/>
+          <w:bCs/>
+          <w:color w:val="04003F"/>
+          <w:spacing w:val="-8"/>
+          <w:kern w:val="36"/>
+          <w:sz w:val="32"/>
+          <w:szCs w:val="32"/>
+        </w:rPr>
+      </w:pPr>
+    </w:p>
+    <w:p>
+      <w:pPr>
+        <w:rPr>
+          <w:rFonts w:ascii="Arial" w:eastAsia="Times New Roman" w:hAnsi="Arial" w:cs="Arial"/>
+          <w:bCs/>
+          <w:color w:val="04003F"/>
+          <w:spacing w:val="-8"/>
+          <w:kern w:val="36"/>
+          <w:sz w:val="32"/>
+          <w:szCs w:val="32"/>
+        </w:rPr>
+      </w:pPr>
+      <w:r>
+        <w:rPr>
+          <w:rFonts w:ascii="Arial" w:eastAsia="Times New Roman" w:hAnsi="Arial" w:cs="Arial"/>
+          <w:bCs/>
+          <w:color w:val="04003F"/>
+          <w:spacing w:val="-8"/>
+          <w:kern w:val="36"/>
+          <w:sz w:val="32"/>
+          <w:szCs w:val="32"/>
+        </w:rPr>
+        <w:t>into the test cases, but need to generate the checksums. Th</w:t>
+      </w:r>
+      <w:r>
+        <w:rPr>
+          <w:rFonts w:ascii="Arial" w:eastAsia="Times New Roman" w:hAnsi="Arial" w:cs="Arial"/>
+          <w:bCs/>
+          <w:color w:val="04003F"/>
+          <w:spacing w:val="-8"/>
+          <w:kern w:val="36"/>
+          <w:sz w:val="32"/>
+          <w:szCs w:val="32"/>
+        </w:rPr>
+        <w:t>e</w:t>
+      </w:r>
+      <w:r>
+        <w:rPr>
+          <w:rFonts w:ascii="Arial" w:eastAsia="Times New Roman" w:hAnsi="Arial" w:cs="Arial"/>
+          <w:bCs/>
+          <w:color w:val="04003F"/>
+          <w:spacing w:val="-8"/>
+          <w:kern w:val="36"/>
+          <w:sz w:val="32"/>
+          <w:szCs w:val="32"/>
+        </w:rPr>
+        <w:t xml:space="preserve"> above is incorrect and just copy/pasted from an earlier</w:t>
+      </w:r>
+      <w:r>
+        <w:rPr>
+          <w:rFonts w:ascii="Arial" w:eastAsia="Times New Roman" w:hAnsi="Arial" w:cs="Arial"/>
+          <w:bCs/>
+          <w:color w:val="04003F"/>
+          <w:spacing w:val="-8"/>
+          <w:kern w:val="36"/>
+          <w:sz w:val="32"/>
+          <w:szCs w:val="32"/>
+        </w:rPr>
+        <w:t xml:space="preserve"> example</w:t>
+      </w:r>
+      <w:r>
+        <w:rPr>
+          <w:rFonts w:ascii="Arial" w:eastAsia="Times New Roman" w:hAnsi="Arial" w:cs="Arial"/>
+          <w:bCs/>
+          <w:color w:val="04003F"/>
+          <w:spacing w:val="-8"/>
+          <w:kern w:val="36"/>
+          <w:sz w:val="32"/>
+          <w:szCs w:val="32"/>
+        </w:rPr>
+        <w:t>.</w:t>
+      </w:r>
+    </w:p>
+    <w:p>
+      <w:pPr>
+        <w:rPr>
+          <w:rFonts w:ascii="Arial" w:eastAsia="Times New Roman" w:hAnsi="Arial" w:cs="Arial"/>
+          <w:bCs/>
+          <w:color w:val="04003F"/>
+          <w:spacing w:val="-8"/>
+          <w:kern w:val="36"/>
+          <w:sz w:val="32"/>
+          <w:szCs w:val="32"/>
+        </w:rPr>
+      </w:pPr>
+    </w:p>
+    <w:p>
+      <w:pPr>
+        <w:rPr>
+          <w:rFonts w:ascii="Arial" w:eastAsia="Times New Roman" w:hAnsi="Arial" w:cs="Arial"/>
+          <w:bCs/>
+          <w:color w:val="04003F"/>
+          <w:spacing w:val="-8"/>
+          <w:kern w:val="36"/>
+          <w:sz w:val="32"/>
+          <w:szCs w:val="32"/>
+        </w:rPr>
+      </w:pPr>
+      <w:r>
+        <w:rPr>
+          <w:rFonts w:ascii="Arial" w:eastAsia="Times New Roman" w:hAnsi="Arial" w:cs="Arial"/>
+          <w:bCs/>
+          <w:color w:val="04003F"/>
+          <w:spacing w:val="-8"/>
+          <w:kern w:val="36"/>
+          <w:sz w:val="32"/>
+          <w:szCs w:val="32"/>
+        </w:rPr>
+        <w:t xml:space="preserve">For SHA1, using: </w:t>
+      </w:r>
+      <w:hyperlink r:id="rId13" w:history="1">
+        <w:r>
+          <w:rPr>
+            <w:rStyle w:val="Hyperlink"/>
+            <w:rFonts w:ascii="Arial" w:eastAsia="Times New Roman" w:hAnsi="Arial" w:cs="Arial"/>
+            <w:bCs/>
+            <w:spacing w:val="-8"/>
+            <w:kern w:val="36"/>
+            <w:sz w:val="32"/>
+            <w:szCs w:val="32"/>
+          </w:rPr>
+          <w:t>http://onlinemd5.com</w:t>
+        </w:r>
+      </w:hyperlink>
+    </w:p>
+    <w:p>
+      <w:pPr>
+        <w:rPr>
+          <w:rFonts w:ascii="Arial" w:eastAsia="Times New Roman" w:hAnsi="Arial" w:cs="Arial"/>
+          <w:bCs/>
+          <w:color w:val="04003F"/>
+          <w:spacing w:val="-8"/>
+          <w:kern w:val="36"/>
+          <w:sz w:val="32"/>
+          <w:szCs w:val="32"/>
+        </w:rPr>
+      </w:pPr>
+      <w:r>
+        <w:rPr>
+          <w:rFonts w:ascii="Arial" w:eastAsia="Times New Roman" w:hAnsi="Arial" w:cs="Arial"/>
+          <w:bCs/>
+          <w:color w:val="04003F"/>
+          <w:spacing w:val="-8"/>
+          <w:kern w:val="36"/>
+          <w:sz w:val="32"/>
+          <w:szCs w:val="32"/>
+        </w:rPr>
+        <w:t>Used that for MD5 too.</w:t>
+      </w:r>
+    </w:p>
+    <w:p>
+      <w:pPr>
+        <w:rPr>
+          <w:rFonts w:ascii="Arial" w:eastAsia="Times New Roman" w:hAnsi="Arial" w:cs="Arial"/>
+          <w:bCs/>
+          <w:color w:val="04003F"/>
+          <w:spacing w:val="-8"/>
+          <w:kern w:val="36"/>
+          <w:sz w:val="32"/>
+          <w:szCs w:val="32"/>
+        </w:rPr>
+      </w:pPr>
+    </w:p>
+    <w:p>
+      <w:pPr>
+        <w:rPr>
+          <w:rFonts w:ascii="Arial" w:eastAsia="Times New Roman" w:hAnsi="Arial" w:cs="Arial"/>
+          <w:bCs/>
+          <w:color w:val="04003F"/>
+          <w:spacing w:val="-8"/>
+          <w:kern w:val="36"/>
+          <w:sz w:val="32"/>
+          <w:szCs w:val="32"/>
+        </w:rPr>
+      </w:pPr>
+      <w:r>
+        <w:rPr>
+          <w:rFonts w:ascii="Arial" w:eastAsia="Times New Roman" w:hAnsi="Arial" w:cs="Arial"/>
+          <w:bCs/>
+          <w:color w:val="04003F"/>
+          <w:spacing w:val="-8"/>
+          <w:kern w:val="36"/>
+          <w:sz w:val="32"/>
+          <w:szCs w:val="32"/>
+        </w:rPr>
+        <w:t xml:space="preserve">My </w:t>
+      </w:r>
+      <w:proofErr w:type="spellStart"/>
+      <w:r>
+        <w:rPr>
+          <w:rFonts w:ascii="Arial" w:eastAsia="Times New Roman" w:hAnsi="Arial" w:cs="Arial"/>
+          <w:bCs/>
+          <w:color w:val="04003F"/>
+          <w:spacing w:val="-8"/>
+          <w:kern w:val="36"/>
+          <w:sz w:val="32"/>
+          <w:szCs w:val="32"/>
+        </w:rPr>
+        <w:t>iOSDropbox</w:t>
+      </w:r>
+      <w:proofErr w:type="spellEnd"/>
+      <w:r>
+        <w:rPr>
+          <w:rFonts w:ascii="Arial" w:eastAsia="Times New Roman" w:hAnsi="Arial" w:cs="Arial"/>
+          <w:bCs/>
+          <w:color w:val="04003F"/>
+          <w:spacing w:val="-8"/>
+          <w:kern w:val="36"/>
+          <w:sz w:val="32"/>
+          <w:szCs w:val="32"/>
+        </w:rPr>
+        <w:t xml:space="preserve"> package (</w:t>
+      </w:r>
+      <w:hyperlink r:id="rId14" w:history="1">
+        <w:r>
+          <w:rPr>
+            <w:rStyle w:val="Hyperlink"/>
+            <w:rFonts w:ascii="Arial" w:eastAsia="Times New Roman" w:hAnsi="Arial" w:cs="Arial"/>
+            <w:bCs/>
+            <w:spacing w:val="-8"/>
+            <w:kern w:val="36"/>
+            <w:sz w:val="32"/>
+            <w:szCs w:val="32"/>
+          </w:rPr>
+          <w:t>http://github.com/SyncServerII/iOSDropbox.git</w:t>
+        </w:r>
+      </w:hyperlink>
+      <w:r>
+        <w:rPr>
+          <w:rFonts w:ascii="Arial" w:eastAsia="Times New Roman" w:hAnsi="Arial" w:cs="Arial"/>
+          <w:bCs/>
+          <w:color w:val="04003F"/>
+          <w:spacing w:val="-8"/>
+          <w:kern w:val="36"/>
+          <w:sz w:val="32"/>
+          <w:szCs w:val="32"/>
+        </w:rPr>
+        <w:t xml:space="preserve">) </w:t>
+      </w:r>
+    </w:p>
+    <w:p>
+      <w:pPr>
+        <w:rPr>
+          <w:rFonts w:ascii="Arial" w:eastAsia="Times New Roman" w:hAnsi="Arial" w:cs="Arial"/>
+          <w:bCs/>
+          <w:color w:val="04003F"/>
+          <w:spacing w:val="-8"/>
+          <w:kern w:val="36"/>
+          <w:sz w:val="32"/>
+          <w:szCs w:val="32"/>
+        </w:rPr>
+      </w:pPr>
+      <w:r>
+        <w:rPr>
+          <w:rFonts w:ascii="Arial" w:eastAsia="Times New Roman" w:hAnsi="Arial" w:cs="Arial"/>
+          <w:bCs/>
+          <w:color w:val="04003F"/>
+          <w:spacing w:val="-8"/>
+          <w:kern w:val="36"/>
+          <w:sz w:val="32"/>
+          <w:szCs w:val="32"/>
+        </w:rPr>
+        <w:t xml:space="preserve">Has my hashing implementation for </w:t>
+      </w:r>
+      <w:proofErr w:type="gramStart"/>
+      <w:r>
+        <w:rPr>
+          <w:rFonts w:ascii="Arial" w:eastAsia="Times New Roman" w:hAnsi="Arial" w:cs="Arial"/>
+          <w:bCs/>
+          <w:color w:val="04003F"/>
+          <w:spacing w:val="-8"/>
+          <w:kern w:val="36"/>
+          <w:sz w:val="32"/>
+          <w:szCs w:val="32"/>
+        </w:rPr>
+        <w:t>Dropbox.</w:t>
+      </w:r>
+      <w:proofErr w:type="gramEnd"/>
+    </w:p>
+    <w:p>
+      <w:pPr>
+        <w:rPr>
+          <w:rFonts w:ascii="Arial" w:eastAsia="Times New Roman" w:hAnsi="Arial" w:cs="Arial"/>
+          <w:bCs/>
+          <w:color w:val="04003F"/>
+          <w:spacing w:val="-8"/>
+          <w:kern w:val="36"/>
+          <w:sz w:val="32"/>
+          <w:szCs w:val="32"/>
+        </w:rPr>
+      </w:pPr>
+      <w:r>
+        <w:rPr>
+          <w:rFonts w:ascii="Arial" w:eastAsia="Times New Roman" w:hAnsi="Arial" w:cs="Arial"/>
+          <w:bCs/>
+          <w:color w:val="04003F"/>
+          <w:spacing w:val="-8"/>
+          <w:kern w:val="36"/>
+          <w:sz w:val="32"/>
+          <w:szCs w:val="32"/>
+        </w:rPr>
+        <w:t xml:space="preserve">You have to add the file into the testing target in </w:t>
+      </w:r>
+      <w:proofErr w:type="spellStart"/>
+      <w:r>
+        <w:rPr>
+          <w:rFonts w:ascii="Arial" w:eastAsia="Times New Roman" w:hAnsi="Arial" w:cs="Arial"/>
+          <w:bCs/>
+          <w:color w:val="04003F"/>
+          <w:spacing w:val="-8"/>
+          <w:kern w:val="36"/>
+          <w:sz w:val="32"/>
+          <w:szCs w:val="32"/>
+        </w:rPr>
+        <w:t>Package.swift</w:t>
+      </w:r>
+      <w:proofErr w:type="spellEnd"/>
+      <w:r>
+        <w:rPr>
+          <w:rFonts w:ascii="Arial" w:eastAsia="Times New Roman" w:hAnsi="Arial" w:cs="Arial"/>
+          <w:bCs/>
+          <w:color w:val="04003F"/>
+          <w:spacing w:val="-8"/>
+          <w:kern w:val="36"/>
+          <w:sz w:val="32"/>
+          <w:szCs w:val="32"/>
+        </w:rPr>
+        <w:t>.</w:t>
+      </w:r>
+    </w:p>
+    <w:p>
+      <w:pPr>
+        <w:rPr>
+          <w:rFonts w:ascii="Arial" w:eastAsia="Times New Roman" w:hAnsi="Arial" w:cs="Arial"/>
+          <w:bCs/>
+          <w:color w:val="04003F"/>
+          <w:spacing w:val="-8"/>
+          <w:kern w:val="36"/>
+          <w:sz w:val="32"/>
+          <w:szCs w:val="32"/>
+        </w:rPr>
+      </w:pPr>
+      <w:r>
+        <w:rPr>
+          <w:rFonts w:ascii="Arial" w:eastAsia="Times New Roman" w:hAnsi="Arial" w:cs="Arial"/>
+          <w:bCs/>
+          <w:color w:val="04003F"/>
+          <w:spacing w:val="-8"/>
+          <w:kern w:val="36"/>
+          <w:sz w:val="32"/>
+          <w:szCs w:val="32"/>
+        </w:rPr>
+        <w:t>Add your new hash creation as a test case into the tests.</w:t>
+      </w:r>
+      <w:bookmarkStart w:id="105" w:name="_GoBack"/>
+      <w:bookmarkEnd w:id="105"/>
+    </w:p>
+    <w:p>
+      <w:pPr>
+        <w:rPr>
+          <w:rFonts w:ascii="Arial" w:eastAsia="Times New Roman" w:hAnsi="Arial" w:cs="Arial"/>
+          <w:bCs/>
+          <w:color w:val="04003F"/>
+          <w:spacing w:val="-8"/>
+          <w:kern w:val="36"/>
+          <w:sz w:val="32"/>
+          <w:szCs w:val="32"/>
+        </w:rPr>
+      </w:pPr>
     </w:p>
     <w:sectPr>
       <w:pgSz w:w="12240" w:h="15840"/>
@@ -9285,7 +10238,6 @@
   <w:style w:type="character" w:default="1" w:styleId="DefaultParagraphFont">
     <w:name w:val="Default Paragraph Font"/>
     <w:uiPriority w:val="1"/>
-    <w:semiHidden/>
     <w:unhideWhenUsed/>
   </w:style>
   <w:style w:type="table" w:default="1" w:styleId="TableNormal">

</xml_diff>

<commit_message>
Fix AccountDelegate issue: It should not have been in the AccountManager.
The database reference was not kept open.
</commit_message>
<xml_diff>
--- a/Docs/Procedures.docx
+++ b/Docs/Procedures.docx
@@ -675,21 +675,7 @@
             <w:rStyle w:val="Hyperlink"/>
             <w:noProof/>
           </w:rPr>
-          <w:t xml:space="preserve">Creating test data files for </w:t>
-        </w:r>
-        <w:r>
-          <w:rPr>
-            <w:rStyle w:val="Hyperlink"/>
-            <w:noProof/>
-          </w:rPr>
-          <w:t>s</w:t>
-        </w:r>
-        <w:r>
-          <w:rPr>
-            <w:rStyle w:val="Hyperlink"/>
-            <w:noProof/>
-          </w:rPr>
-          <w:t>erver</w:t>
+          <w:t>Creating test data files for server</w:t>
         </w:r>
         <w:r>
           <w:rPr>
@@ -2368,18 +2354,18 @@
         <w:pStyle w:val="Heading1"/>
       </w:pPr>
       <w:bookmarkStart w:id="29" w:name="_Toc42193606"/>
-      <w:bookmarkStart w:id="30" w:name="OLE_LINK39"/>
-      <w:bookmarkStart w:id="31" w:name="OLE_LINK40"/>
-      <w:bookmarkStart w:id="32" w:name="_Toc58156266"/>
+      <w:bookmarkStart w:id="30" w:name="_Toc58156266"/>
+      <w:bookmarkStart w:id="31" w:name="OLE_LINK39"/>
+      <w:bookmarkStart w:id="32" w:name="OLE_LINK40"/>
       <w:r>
         <w:lastRenderedPageBreak/>
         <w:t>Building server</w:t>
       </w:r>
       <w:bookmarkEnd w:id="29"/>
-      <w:bookmarkEnd w:id="32"/>
-    </w:p>
-    <w:bookmarkEnd w:id="30"/>
+      <w:bookmarkEnd w:id="30"/>
+    </w:p>
     <w:bookmarkEnd w:id="31"/>
+    <w:bookmarkEnd w:id="32"/>
     <w:p>
       <w:pPr>
         <w:rPr>
@@ -4426,6 +4412,7 @@
           <w:szCs w:val="32"/>
         </w:rPr>
       </w:pPr>
+      <w:bookmarkStart w:id="81" w:name="OLE_LINK70"/>
       <w:r>
         <w:rPr>
           <w:rFonts w:ascii="Courier" w:eastAsia="Times New Roman" w:hAnsi="Courier" w:cs="Arial"/>
@@ -4439,6 +4426,7 @@
         <w:t>./Tools/clean.sh</w:t>
       </w:r>
     </w:p>
+    <w:bookmarkEnd w:id="81"/>
     <w:p>
       <w:pPr>
         <w:rPr>
@@ -4887,7 +4875,7 @@
         </w:rPr>
         <w:t xml:space="preserve">for instructions on how to renew or update the Google, Dropbox, Facebook etc. credentials that are </w:t>
       </w:r>
-      <w:bookmarkStart w:id="81" w:name="OLE_LINK97"/>
+      <w:bookmarkStart w:id="82" w:name="OLE_LINK97"/>
       <w:r>
         <w:rPr>
           <w:rFonts w:ascii="Arial" w:eastAsia="Times New Roman" w:hAnsi="Arial" w:cs="Arial"/>
@@ -4900,8 +4888,8 @@
         </w:rPr>
         <w:t xml:space="preserve">accessed in that file. Once </w:t>
       </w:r>
-      <w:bookmarkStart w:id="82" w:name="OLE_LINK60"/>
-      <w:bookmarkStart w:id="83" w:name="OLE_LINK61"/>
+      <w:bookmarkStart w:id="83" w:name="OLE_LINK60"/>
+      <w:bookmarkStart w:id="84" w:name="OLE_LINK61"/>
       <w:r>
         <w:rPr>
           <w:rFonts w:ascii="Arial" w:eastAsia="Times New Roman" w:hAnsi="Arial" w:cs="Arial"/>
@@ -4914,47 +4902,47 @@
         </w:rPr>
         <w:t>updated</w:t>
       </w:r>
+      <w:bookmarkEnd w:id="83"/>
+      <w:bookmarkEnd w:id="84"/>
+      <w:r>
+        <w:rPr>
+          <w:rFonts w:ascii="Arial" w:eastAsia="Times New Roman" w:hAnsi="Arial" w:cs="Arial"/>
+          <w:bCs/>
+          <w:color w:val="04003F"/>
+          <w:spacing w:val="-8"/>
+          <w:kern w:val="36"/>
+          <w:sz w:val="32"/>
+          <w:szCs w:val="32"/>
+        </w:rPr>
+        <w:t xml:space="preserve">, the </w:t>
+      </w:r>
+      <w:proofErr w:type="spellStart"/>
+      <w:r>
+        <w:rPr>
+          <w:rFonts w:ascii="Arial" w:eastAsia="Times New Roman" w:hAnsi="Arial" w:cs="Arial"/>
+          <w:bCs/>
+          <w:color w:val="04003F"/>
+          <w:spacing w:val="-8"/>
+          <w:kern w:val="36"/>
+          <w:sz w:val="32"/>
+          <w:szCs w:val="32"/>
+        </w:rPr>
+        <w:t>ServerTests.json</w:t>
+      </w:r>
+      <w:proofErr w:type="spellEnd"/>
+      <w:r>
+        <w:rPr>
+          <w:rFonts w:ascii="Arial" w:eastAsia="Times New Roman" w:hAnsi="Arial" w:cs="Arial"/>
+          <w:bCs/>
+          <w:color w:val="04003F"/>
+          <w:spacing w:val="-8"/>
+          <w:kern w:val="36"/>
+          <w:sz w:val="32"/>
+          <w:szCs w:val="32"/>
+        </w:rPr>
+        <w:t xml:space="preserve"> file needs updating.</w:t>
+      </w:r>
       <w:bookmarkEnd w:id="82"/>
-      <w:bookmarkEnd w:id="83"/>
-      <w:r>
-        <w:rPr>
-          <w:rFonts w:ascii="Arial" w:eastAsia="Times New Roman" w:hAnsi="Arial" w:cs="Arial"/>
-          <w:bCs/>
-          <w:color w:val="04003F"/>
-          <w:spacing w:val="-8"/>
-          <w:kern w:val="36"/>
-          <w:sz w:val="32"/>
-          <w:szCs w:val="32"/>
-        </w:rPr>
-        <w:t xml:space="preserve">, the </w:t>
-      </w:r>
-      <w:proofErr w:type="spellStart"/>
-      <w:r>
-        <w:rPr>
-          <w:rFonts w:ascii="Arial" w:eastAsia="Times New Roman" w:hAnsi="Arial" w:cs="Arial"/>
-          <w:bCs/>
-          <w:color w:val="04003F"/>
-          <w:spacing w:val="-8"/>
-          <w:kern w:val="36"/>
-          <w:sz w:val="32"/>
-          <w:szCs w:val="32"/>
-        </w:rPr>
-        <w:t>ServerTests.json</w:t>
-      </w:r>
-      <w:proofErr w:type="spellEnd"/>
-      <w:r>
-        <w:rPr>
-          <w:rFonts w:ascii="Arial" w:eastAsia="Times New Roman" w:hAnsi="Arial" w:cs="Arial"/>
-          <w:bCs/>
-          <w:color w:val="04003F"/>
-          <w:spacing w:val="-8"/>
-          <w:kern w:val="36"/>
-          <w:sz w:val="32"/>
-          <w:szCs w:val="32"/>
-        </w:rPr>
-        <w:t xml:space="preserve"> file needs updating.</w:t>
-      </w:r>
-      <w:bookmarkEnd w:id="81"/>
     </w:p>
     <w:p>
       <w:pPr>
@@ -4993,6 +4981,9 @@
         </w:rPr>
         <w:t xml:space="preserve">Use: </w:t>
       </w:r>
+      <w:bookmarkStart w:id="85" w:name="OLE_LINK89"/>
+      <w:bookmarkStart w:id="86" w:name="OLE_LINK90"/>
+      <w:bookmarkStart w:id="87" w:name="_GoBack"/>
       <w:proofErr w:type="spellStart"/>
       <w:proofErr w:type="gramStart"/>
       <w:r>
@@ -5033,6 +5024,9 @@
         </w:rPr>
         <w:t>Q 1 '.testing/*'</w:t>
       </w:r>
+      <w:bookmarkEnd w:id="85"/>
+      <w:bookmarkEnd w:id="86"/>
+      <w:bookmarkEnd w:id="87"/>
     </w:p>
     <w:p>
       <w:pPr>
@@ -5114,7 +5108,7 @@
       <w:pPr>
         <w:pStyle w:val="Heading1"/>
       </w:pPr>
-      <w:bookmarkStart w:id="84" w:name="_Toc58156270"/>
+      <w:bookmarkStart w:id="88" w:name="_Toc58156270"/>
       <w:r>
         <w:lastRenderedPageBreak/>
         <w:t xml:space="preserve">Running local tests: Server access using </w:t>
@@ -5123,7 +5117,7 @@
       <w:r>
         <w:t>ngrok</w:t>
       </w:r>
-      <w:bookmarkEnd w:id="84"/>
+      <w:bookmarkEnd w:id="88"/>
       <w:proofErr w:type="spellEnd"/>
     </w:p>
     <w:p>
@@ -5328,11 +5322,11 @@
       <w:pPr>
         <w:pStyle w:val="Heading1"/>
       </w:pPr>
-      <w:bookmarkStart w:id="85" w:name="_Toc58156271"/>
+      <w:bookmarkStart w:id="89" w:name="_Toc58156271"/>
       <w:r>
         <w:t>Checking the local database</w:t>
       </w:r>
-      <w:bookmarkEnd w:id="85"/>
+      <w:bookmarkEnd w:id="89"/>
     </w:p>
     <w:p>
       <w:pPr>
@@ -5659,7 +5653,7 @@
       <w:pPr>
         <w:pStyle w:val="Heading1"/>
       </w:pPr>
-      <w:bookmarkStart w:id="86" w:name="_Toc58156272"/>
+      <w:bookmarkStart w:id="90" w:name="_Toc58156272"/>
       <w:r>
         <w:lastRenderedPageBreak/>
         <w:t xml:space="preserve">Updating </w:t>
@@ -5675,7 +5669,7 @@
       <w:r>
         <w:t xml:space="preserve"> for new Swift version</w:t>
       </w:r>
-      <w:bookmarkEnd w:id="86"/>
+      <w:bookmarkEnd w:id="90"/>
     </w:p>
     <w:p>
       <w:pPr>
@@ -5897,8 +5891,8 @@
         <w:t xml:space="preserve">Generally: </w:t>
       </w:r>
     </w:p>
-    <w:bookmarkStart w:id="87" w:name="OLE_LINK10"/>
-    <w:bookmarkStart w:id="88" w:name="OLE_LINK62"/>
+    <w:bookmarkStart w:id="91" w:name="OLE_LINK10"/>
+    <w:bookmarkStart w:id="92" w:name="OLE_LINK62"/>
     <w:p>
       <w:pPr>
         <w:rPr>
@@ -5996,8 +5990,8 @@
         <w:fldChar w:fldCharType="end"/>
       </w:r>
     </w:p>
-    <w:bookmarkEnd w:id="87"/>
-    <w:bookmarkEnd w:id="88"/>
+    <w:bookmarkEnd w:id="91"/>
+    <w:bookmarkEnd w:id="92"/>
     <w:p>
       <w:pPr>
         <w:rPr>
@@ -7035,8 +7029,8 @@
           <w:szCs w:val="32"/>
         </w:rPr>
       </w:pPr>
-      <w:bookmarkStart w:id="89" w:name="OLE_LINK76"/>
-      <w:bookmarkStart w:id="90" w:name="OLE_LINK77"/>
+      <w:bookmarkStart w:id="93" w:name="OLE_LINK76"/>
+      <w:bookmarkStart w:id="94" w:name="OLE_LINK77"/>
       <w:r>
         <w:rPr>
           <w:rFonts w:ascii="Arial" w:eastAsia="Times New Roman" w:hAnsi="Arial" w:cs="Arial"/>
@@ -7192,8 +7186,8 @@
         <w:t>.1</w:t>
       </w:r>
     </w:p>
-    <w:bookmarkEnd w:id="89"/>
-    <w:bookmarkEnd w:id="90"/>
+    <w:bookmarkEnd w:id="93"/>
+    <w:bookmarkEnd w:id="94"/>
     <w:p>
       <w:pPr>
         <w:rPr>
@@ -7390,13 +7384,13 @@
           <w:szCs w:val="32"/>
         </w:rPr>
       </w:pPr>
-      <w:bookmarkStart w:id="91" w:name="OLE_LINK71"/>
-      <w:bookmarkStart w:id="92" w:name="OLE_LINK72"/>
-      <w:bookmarkStart w:id="93" w:name="OLE_LINK84"/>
-      <w:bookmarkStart w:id="94" w:name="OLE_LINK85"/>
-      <w:bookmarkStart w:id="95" w:name="OLE_LINK86"/>
-      <w:bookmarkStart w:id="96" w:name="OLE_LINK87"/>
-      <w:bookmarkStart w:id="97" w:name="OLE_LINK88"/>
+      <w:bookmarkStart w:id="95" w:name="OLE_LINK71"/>
+      <w:bookmarkStart w:id="96" w:name="OLE_LINK72"/>
+      <w:bookmarkStart w:id="97" w:name="OLE_LINK84"/>
+      <w:bookmarkStart w:id="98" w:name="OLE_LINK85"/>
+      <w:bookmarkStart w:id="99" w:name="OLE_LINK86"/>
+      <w:bookmarkStart w:id="100" w:name="OLE_LINK87"/>
+      <w:bookmarkStart w:id="101" w:name="OLE_LINK88"/>
       <w:r>
         <w:rPr>
           <w:rFonts w:ascii="Arial" w:eastAsia="Times New Roman" w:hAnsi="Arial" w:cs="Arial"/>
@@ -7450,8 +7444,8 @@
         <w:t xml:space="preserve"> .</w:t>
       </w:r>
     </w:p>
-    <w:bookmarkEnd w:id="91"/>
-    <w:bookmarkEnd w:id="92"/>
+    <w:bookmarkEnd w:id="95"/>
+    <w:bookmarkEnd w:id="96"/>
     <w:p>
       <w:pPr>
         <w:rPr>
@@ -7839,24 +7833,24 @@
         <w:t>.1</w:t>
       </w:r>
     </w:p>
-    <w:bookmarkEnd w:id="93"/>
-    <w:bookmarkEnd w:id="94"/>
-    <w:p>
-      <w:pPr>
-        <w:rPr>
-          <w:rFonts w:ascii="Arial" w:eastAsia="Times New Roman" w:hAnsi="Arial" w:cs="Arial"/>
-          <w:bCs/>
-          <w:color w:val="04003F"/>
-          <w:spacing w:val="-8"/>
-          <w:kern w:val="36"/>
-          <w:sz w:val="32"/>
-          <w:szCs w:val="32"/>
-        </w:rPr>
-      </w:pPr>
-    </w:p>
-    <w:bookmarkEnd w:id="95"/>
-    <w:bookmarkEnd w:id="96"/>
     <w:bookmarkEnd w:id="97"/>
+    <w:bookmarkEnd w:id="98"/>
+    <w:p>
+      <w:pPr>
+        <w:rPr>
+          <w:rFonts w:ascii="Arial" w:eastAsia="Times New Roman" w:hAnsi="Arial" w:cs="Arial"/>
+          <w:bCs/>
+          <w:color w:val="04003F"/>
+          <w:spacing w:val="-8"/>
+          <w:kern w:val="36"/>
+          <w:sz w:val="32"/>
+          <w:szCs w:val="32"/>
+        </w:rPr>
+      </w:pPr>
+    </w:p>
+    <w:bookmarkEnd w:id="99"/>
+    <w:bookmarkEnd w:id="100"/>
+    <w:bookmarkEnd w:id="101"/>
     <w:p>
       <w:pPr>
         <w:rPr>
@@ -7894,11 +7888,11 @@
           <w:szCs w:val="32"/>
         </w:rPr>
       </w:pPr>
-      <w:bookmarkStart w:id="98" w:name="OLE_LINK78"/>
-      <w:bookmarkStart w:id="99" w:name="OLE_LINK79"/>
-      <w:bookmarkStart w:id="100" w:name="OLE_LINK80"/>
-      <w:bookmarkStart w:id="101" w:name="OLE_LINK81"/>
-      <w:bookmarkStart w:id="102" w:name="OLE_LINK82"/>
+      <w:bookmarkStart w:id="102" w:name="OLE_LINK78"/>
+      <w:bookmarkStart w:id="103" w:name="OLE_LINK79"/>
+      <w:bookmarkStart w:id="104" w:name="OLE_LINK80"/>
+      <w:bookmarkStart w:id="105" w:name="OLE_LINK81"/>
+      <w:bookmarkStart w:id="106" w:name="OLE_LINK82"/>
       <w:r>
         <w:rPr>
           <w:rFonts w:ascii="Arial" w:eastAsia="Times New Roman" w:hAnsi="Arial" w:cs="Arial"/>
@@ -8015,9 +8009,9 @@
         </w:rPr>
         <w:t xml:space="preserve">/:/root/Apps </w:t>
       </w:r>
-      <w:bookmarkEnd w:id="98"/>
-      <w:bookmarkEnd w:id="99"/>
-      <w:bookmarkEnd w:id="100"/>
+      <w:bookmarkEnd w:id="102"/>
+      <w:bookmarkEnd w:id="103"/>
+      <w:bookmarkEnd w:id="104"/>
       <w:proofErr w:type="spellStart"/>
       <w:r>
         <w:rPr>
@@ -8109,8 +8103,8 @@
       <w:proofErr w:type="spellEnd"/>
       <w:proofErr w:type="gramEnd"/>
     </w:p>
-    <w:bookmarkEnd w:id="101"/>
-    <w:bookmarkEnd w:id="102"/>
+    <w:bookmarkEnd w:id="105"/>
+    <w:bookmarkEnd w:id="106"/>
     <w:p>
       <w:pPr>
         <w:rPr>
@@ -8143,12 +8137,12 @@
       <w:pPr>
         <w:pStyle w:val="Heading1"/>
       </w:pPr>
-      <w:bookmarkStart w:id="103" w:name="_Toc58156273"/>
+      <w:bookmarkStart w:id="107" w:name="_Toc58156273"/>
       <w:r>
         <w:lastRenderedPageBreak/>
         <w:t>Debugging a failing “slim” Swift image</w:t>
       </w:r>
-      <w:bookmarkEnd w:id="103"/>
+      <w:bookmarkEnd w:id="107"/>
     </w:p>
     <w:p>
       <w:pPr>
@@ -8810,7 +8804,7 @@
           <w:szCs w:val="48"/>
         </w:rPr>
       </w:pPr>
-      <w:bookmarkStart w:id="104" w:name="_Toc58156274"/>
+      <w:bookmarkStart w:id="108" w:name="_Toc58156274"/>
       <w:r>
         <w:br w:type="page"/>
       </w:r>
@@ -8823,7 +8817,7 @@
         <w:lastRenderedPageBreak/>
         <w:t>Creating test data files for server</w:t>
       </w:r>
-      <w:bookmarkEnd w:id="104"/>
+      <w:bookmarkEnd w:id="108"/>
     </w:p>
     <w:p>
       <w:pPr>
@@ -9617,8 +9611,6 @@
         </w:rPr>
         <w:t>Add your new hash creation as a test case into the tests.</w:t>
       </w:r>
-      <w:bookmarkStart w:id="105" w:name="_GoBack"/>
-      <w:bookmarkEnd w:id="105"/>
     </w:p>
     <w:p>
       <w:pPr>
@@ -10238,6 +10230,7 @@
   <w:style w:type="character" w:default="1" w:styleId="DefaultParagraphFont">
     <w:name w:val="Default Paragraph Font"/>
     <w:uiPriority w:val="1"/>
+    <w:semiHidden/>
     <w:unhideWhenUsed/>
   </w:style>
   <w:style w:type="table" w:default="1" w:styleId="TableNormal">

</xml_diff>

<commit_message>
Working on getting Apple sign in notification going.
</commit_message>
<xml_diff>
--- a/Docs/Procedures.docx
+++ b/Docs/Procedures.docx
@@ -3537,7 +3537,6 @@
         </w:rPr>
       </w:pPr>
       <w:bookmarkStart w:id="57" w:name="OLE_LINK69"/>
-      <w:bookmarkStart w:id="58" w:name="_GoBack"/>
       <w:r>
         <w:rPr>
           <w:rFonts w:ascii="Courier" w:eastAsia="Times New Roman" w:hAnsi="Courier" w:cs="Arial"/>
@@ -3571,7 +3570,6 @@
     <w:bookmarkEnd w:id="55"/>
     <w:bookmarkEnd w:id="56"/>
     <w:bookmarkEnd w:id="57"/>
-    <w:bookmarkEnd w:id="58"/>
     <w:p>
       <w:pPr>
         <w:rPr>
@@ -3620,21 +3618,21 @@
           <w:szCs w:val="36"/>
         </w:rPr>
       </w:pPr>
-      <w:bookmarkStart w:id="59" w:name="OLE_LINK73"/>
-      <w:bookmarkStart w:id="60" w:name="OLE_LINK74"/>
-      <w:bookmarkStart w:id="61" w:name="OLE_LINK67"/>
-      <w:bookmarkStart w:id="62" w:name="OLE_LINK68"/>
-      <w:bookmarkStart w:id="63" w:name="OLE_LINK83"/>
-      <w:bookmarkStart w:id="64" w:name="OLE_LINK41"/>
-      <w:bookmarkStart w:id="65" w:name="OLE_LINK42"/>
-      <w:bookmarkStart w:id="66" w:name="OLE_LINK43"/>
-      <w:bookmarkStart w:id="67" w:name="OLE_LINK48"/>
-      <w:bookmarkStart w:id="68" w:name="OLE_LINK49"/>
-      <w:bookmarkStart w:id="69" w:name="OLE_LINK50"/>
-      <w:bookmarkStart w:id="70" w:name="OLE_LINK51"/>
-      <w:bookmarkStart w:id="71" w:name="OLE_LINK52"/>
-      <w:bookmarkStart w:id="72" w:name="OLE_LINK58"/>
-      <w:bookmarkStart w:id="73" w:name="OLE_LINK59"/>
+      <w:bookmarkStart w:id="58" w:name="OLE_LINK73"/>
+      <w:bookmarkStart w:id="59" w:name="OLE_LINK74"/>
+      <w:bookmarkStart w:id="60" w:name="OLE_LINK67"/>
+      <w:bookmarkStart w:id="61" w:name="OLE_LINK68"/>
+      <w:bookmarkStart w:id="62" w:name="OLE_LINK83"/>
+      <w:bookmarkStart w:id="63" w:name="OLE_LINK41"/>
+      <w:bookmarkStart w:id="64" w:name="OLE_LINK42"/>
+      <w:bookmarkStart w:id="65" w:name="OLE_LINK43"/>
+      <w:bookmarkStart w:id="66" w:name="OLE_LINK48"/>
+      <w:bookmarkStart w:id="67" w:name="OLE_LINK49"/>
+      <w:bookmarkStart w:id="68" w:name="OLE_LINK50"/>
+      <w:bookmarkStart w:id="69" w:name="OLE_LINK51"/>
+      <w:bookmarkStart w:id="70" w:name="OLE_LINK52"/>
+      <w:bookmarkStart w:id="71" w:name="OLE_LINK58"/>
+      <w:bookmarkStart w:id="72" w:name="OLE_LINK59"/>
       <w:r>
         <w:rPr>
           <w:rFonts w:ascii="Courier" w:hAnsi="Courier" w:cs="Menlo"/>
@@ -3644,10 +3642,10 @@
         </w:rPr>
         <w:t xml:space="preserve">./devops/runLocally.sh </w:t>
       </w:r>
-      <w:bookmarkStart w:id="74" w:name="OLE_LINK56"/>
-      <w:bookmarkStart w:id="75" w:name="OLE_LINK57"/>
+      <w:bookmarkStart w:id="73" w:name="OLE_LINK56"/>
+      <w:bookmarkStart w:id="74" w:name="OLE_LINK57"/>
+      <w:bookmarkEnd w:id="58"/>
       <w:bookmarkEnd w:id="59"/>
-      <w:bookmarkEnd w:id="60"/>
       <w:r>
         <w:rPr>
           <w:rFonts w:ascii="Courier" w:hAnsi="Courier" w:cs="Menlo"/>
@@ -3677,9 +3675,9 @@
         </w:rPr>
         <w:t>/Private/Server/</w:t>
       </w:r>
-      <w:bookmarkStart w:id="76" w:name="OLE_LINK92"/>
-      <w:bookmarkStart w:id="77" w:name="OLE_LINK93"/>
-      <w:bookmarkStart w:id="78" w:name="OLE_LINK94"/>
+      <w:bookmarkStart w:id="75" w:name="OLE_LINK92"/>
+      <w:bookmarkStart w:id="76" w:name="OLE_LINK93"/>
+      <w:bookmarkStart w:id="77" w:name="OLE_LINK94"/>
       <w:proofErr w:type="spellStart"/>
       <w:r>
         <w:rPr>
@@ -3711,9 +3709,9 @@
         </w:rPr>
         <w:t>.json</w:t>
       </w:r>
+      <w:bookmarkEnd w:id="75"/>
       <w:bookmarkEnd w:id="76"/>
       <w:bookmarkEnd w:id="77"/>
-      <w:bookmarkEnd w:id="78"/>
       <w:proofErr w:type="spellEnd"/>
       <w:r>
         <w:rPr>
@@ -3724,8 +3722,8 @@
         </w:rPr>
         <w:t xml:space="preserve"> </w:t>
       </w:r>
+      <w:bookmarkEnd w:id="73"/>
       <w:bookmarkEnd w:id="74"/>
-      <w:bookmarkEnd w:id="75"/>
       <w:r>
         <w:rPr>
           <w:rFonts w:ascii="Courier" w:hAnsi="Courier" w:cs="Menlo"/>
@@ -3736,9 +3734,9 @@
         <w:t>latest</w:t>
       </w:r>
     </w:p>
+    <w:bookmarkEnd w:id="60"/>
     <w:bookmarkEnd w:id="61"/>
     <w:bookmarkEnd w:id="62"/>
-    <w:bookmarkEnd w:id="63"/>
     <w:p>
       <w:pPr>
         <w:rPr>
@@ -4031,6 +4029,7 @@
         </w:rPr>
       </w:pPr>
     </w:p>
+    <w:bookmarkEnd w:id="63"/>
     <w:bookmarkEnd w:id="64"/>
     <w:bookmarkEnd w:id="65"/>
     <w:bookmarkEnd w:id="66"/>
@@ -4040,7 +4039,6 @@
     <w:bookmarkEnd w:id="70"/>
     <w:bookmarkEnd w:id="71"/>
     <w:bookmarkEnd w:id="72"/>
-    <w:bookmarkEnd w:id="73"/>
     <w:p>
       <w:pPr>
         <w:rPr>
@@ -4086,8 +4084,8 @@
       <w:pPr>
         <w:pStyle w:val="Heading1"/>
       </w:pPr>
-      <w:bookmarkStart w:id="79" w:name="_Toc42193608"/>
-      <w:bookmarkStart w:id="80" w:name="_Toc58156268"/>
+      <w:bookmarkStart w:id="78" w:name="_Toc42193608"/>
+      <w:bookmarkStart w:id="79" w:name="_Toc58156268"/>
       <w:r>
         <w:lastRenderedPageBreak/>
         <w:t xml:space="preserve">Build server in </w:t>
@@ -4096,8 +4094,8 @@
       <w:r>
         <w:t>Xcode</w:t>
       </w:r>
+      <w:bookmarkEnd w:id="78"/>
       <w:bookmarkEnd w:id="79"/>
-      <w:bookmarkEnd w:id="80"/>
       <w:proofErr w:type="spellEnd"/>
     </w:p>
     <w:p>
@@ -4324,14 +4322,14 @@
       <w:pPr>
         <w:pStyle w:val="Heading1"/>
       </w:pPr>
-      <w:bookmarkStart w:id="81" w:name="_Toc42193609"/>
-      <w:bookmarkStart w:id="82" w:name="_Toc58156269"/>
+      <w:bookmarkStart w:id="80" w:name="_Toc42193609"/>
+      <w:bookmarkStart w:id="81" w:name="_Toc58156269"/>
       <w:r>
         <w:lastRenderedPageBreak/>
         <w:t>Run local tests</w:t>
       </w:r>
+      <w:bookmarkEnd w:id="80"/>
       <w:bookmarkEnd w:id="81"/>
-      <w:bookmarkEnd w:id="82"/>
     </w:p>
     <w:p>
       <w:pPr>
@@ -4430,7 +4428,7 @@
           <w:szCs w:val="32"/>
         </w:rPr>
       </w:pPr>
-      <w:bookmarkStart w:id="83" w:name="OLE_LINK70"/>
+      <w:bookmarkStart w:id="82" w:name="OLE_LINK70"/>
       <w:r>
         <w:rPr>
           <w:rFonts w:ascii="Courier" w:eastAsia="Times New Roman" w:hAnsi="Courier" w:cs="Arial"/>
@@ -4444,7 +4442,7 @@
         <w:t>./Tools/clean.sh</w:t>
       </w:r>
     </w:p>
-    <w:bookmarkEnd w:id="83"/>
+    <w:bookmarkEnd w:id="82"/>
     <w:p>
       <w:pPr>
         <w:rPr>
@@ -4893,7 +4891,7 @@
         </w:rPr>
         <w:t xml:space="preserve">for instructions on how to renew or update the Google, Dropbox, Facebook etc. credentials that are </w:t>
       </w:r>
-      <w:bookmarkStart w:id="84" w:name="OLE_LINK97"/>
+      <w:bookmarkStart w:id="83" w:name="OLE_LINK97"/>
       <w:r>
         <w:rPr>
           <w:rFonts w:ascii="Arial" w:eastAsia="Times New Roman" w:hAnsi="Arial" w:cs="Arial"/>
@@ -4906,8 +4904,8 @@
         </w:rPr>
         <w:t xml:space="preserve">accessed in that file. Once </w:t>
       </w:r>
-      <w:bookmarkStart w:id="85" w:name="OLE_LINK60"/>
-      <w:bookmarkStart w:id="86" w:name="OLE_LINK61"/>
+      <w:bookmarkStart w:id="84" w:name="OLE_LINK60"/>
+      <w:bookmarkStart w:id="85" w:name="OLE_LINK61"/>
       <w:r>
         <w:rPr>
           <w:rFonts w:ascii="Arial" w:eastAsia="Times New Roman" w:hAnsi="Arial" w:cs="Arial"/>
@@ -4920,8 +4918,8 @@
         </w:rPr>
         <w:t>updated</w:t>
       </w:r>
+      <w:bookmarkEnd w:id="84"/>
       <w:bookmarkEnd w:id="85"/>
-      <w:bookmarkEnd w:id="86"/>
       <w:r>
         <w:rPr>
           <w:rFonts w:ascii="Arial" w:eastAsia="Times New Roman" w:hAnsi="Arial" w:cs="Arial"/>
@@ -4960,7 +4958,7 @@
         </w:rPr>
         <w:t xml:space="preserve"> file needs updating.</w:t>
       </w:r>
-      <w:bookmarkEnd w:id="84"/>
+      <w:bookmarkEnd w:id="83"/>
     </w:p>
     <w:p>
       <w:pPr>
@@ -4999,8 +4997,8 @@
         </w:rPr>
         <w:t xml:space="preserve">Use: </w:t>
       </w:r>
-      <w:bookmarkStart w:id="87" w:name="OLE_LINK89"/>
-      <w:bookmarkStart w:id="88" w:name="OLE_LINK90"/>
+      <w:bookmarkStart w:id="86" w:name="OLE_LINK89"/>
+      <w:bookmarkStart w:id="87" w:name="OLE_LINK90"/>
       <w:proofErr w:type="spellStart"/>
       <w:proofErr w:type="gramStart"/>
       <w:r>
@@ -5041,8 +5039,8 @@
         </w:rPr>
         <w:t>Q 1 '.testing/*'</w:t>
       </w:r>
+      <w:bookmarkEnd w:id="86"/>
       <w:bookmarkEnd w:id="87"/>
-      <w:bookmarkEnd w:id="88"/>
     </w:p>
     <w:p>
       <w:pPr>
@@ -5124,7 +5122,7 @@
       <w:pPr>
         <w:pStyle w:val="Heading1"/>
       </w:pPr>
-      <w:bookmarkStart w:id="89" w:name="_Toc58156270"/>
+      <w:bookmarkStart w:id="88" w:name="_Toc58156270"/>
       <w:r>
         <w:lastRenderedPageBreak/>
         <w:t xml:space="preserve">Running local tests: Server access using </w:t>
@@ -5133,7 +5131,7 @@
       <w:r>
         <w:t>ngrok</w:t>
       </w:r>
-      <w:bookmarkEnd w:id="89"/>
+      <w:bookmarkEnd w:id="88"/>
       <w:proofErr w:type="spellEnd"/>
     </w:p>
     <w:p>
@@ -5338,11 +5336,11 @@
       <w:pPr>
         <w:pStyle w:val="Heading1"/>
       </w:pPr>
-      <w:bookmarkStart w:id="90" w:name="_Toc58156271"/>
+      <w:bookmarkStart w:id="89" w:name="_Toc58156271"/>
       <w:r>
         <w:t>Checking the local database</w:t>
       </w:r>
-      <w:bookmarkEnd w:id="90"/>
+      <w:bookmarkEnd w:id="89"/>
     </w:p>
     <w:p>
       <w:pPr>
@@ -5669,7 +5667,7 @@
       <w:pPr>
         <w:pStyle w:val="Heading1"/>
       </w:pPr>
-      <w:bookmarkStart w:id="91" w:name="_Toc58156272"/>
+      <w:bookmarkStart w:id="90" w:name="_Toc58156272"/>
       <w:r>
         <w:lastRenderedPageBreak/>
         <w:t xml:space="preserve">Updating </w:t>
@@ -5685,7 +5683,7 @@
       <w:r>
         <w:t xml:space="preserve"> for new Swift version</w:t>
       </w:r>
-      <w:bookmarkEnd w:id="91"/>
+      <w:bookmarkEnd w:id="90"/>
     </w:p>
     <w:p>
       <w:pPr>
@@ -5907,8 +5905,8 @@
         <w:t xml:space="preserve">Generally: </w:t>
       </w:r>
     </w:p>
-    <w:bookmarkStart w:id="92" w:name="OLE_LINK10"/>
-    <w:bookmarkStart w:id="93" w:name="OLE_LINK62"/>
+    <w:bookmarkStart w:id="91" w:name="OLE_LINK10"/>
+    <w:bookmarkStart w:id="92" w:name="OLE_LINK62"/>
     <w:p>
       <w:pPr>
         <w:rPr>
@@ -6006,8 +6004,8 @@
         <w:fldChar w:fldCharType="end"/>
       </w:r>
     </w:p>
+    <w:bookmarkEnd w:id="91"/>
     <w:bookmarkEnd w:id="92"/>
-    <w:bookmarkEnd w:id="93"/>
     <w:p>
       <w:pPr>
         <w:rPr>
@@ -7045,8 +7043,8 @@
           <w:szCs w:val="32"/>
         </w:rPr>
       </w:pPr>
-      <w:bookmarkStart w:id="94" w:name="OLE_LINK76"/>
-      <w:bookmarkStart w:id="95" w:name="OLE_LINK77"/>
+      <w:bookmarkStart w:id="93" w:name="OLE_LINK76"/>
+      <w:bookmarkStart w:id="94" w:name="OLE_LINK77"/>
       <w:r>
         <w:rPr>
           <w:rFonts w:ascii="Arial" w:eastAsia="Times New Roman" w:hAnsi="Arial" w:cs="Arial"/>
@@ -7202,8 +7200,8 @@
         <w:t>.1</w:t>
       </w:r>
     </w:p>
+    <w:bookmarkEnd w:id="93"/>
     <w:bookmarkEnd w:id="94"/>
-    <w:bookmarkEnd w:id="95"/>
     <w:p>
       <w:pPr>
         <w:rPr>
@@ -7400,13 +7398,13 @@
           <w:szCs w:val="32"/>
         </w:rPr>
       </w:pPr>
-      <w:bookmarkStart w:id="96" w:name="OLE_LINK71"/>
-      <w:bookmarkStart w:id="97" w:name="OLE_LINK72"/>
-      <w:bookmarkStart w:id="98" w:name="OLE_LINK84"/>
-      <w:bookmarkStart w:id="99" w:name="OLE_LINK85"/>
-      <w:bookmarkStart w:id="100" w:name="OLE_LINK86"/>
-      <w:bookmarkStart w:id="101" w:name="OLE_LINK87"/>
-      <w:bookmarkStart w:id="102" w:name="OLE_LINK88"/>
+      <w:bookmarkStart w:id="95" w:name="OLE_LINK71"/>
+      <w:bookmarkStart w:id="96" w:name="OLE_LINK72"/>
+      <w:bookmarkStart w:id="97" w:name="OLE_LINK84"/>
+      <w:bookmarkStart w:id="98" w:name="OLE_LINK85"/>
+      <w:bookmarkStart w:id="99" w:name="OLE_LINK86"/>
+      <w:bookmarkStart w:id="100" w:name="OLE_LINK87"/>
+      <w:bookmarkStart w:id="101" w:name="OLE_LINK88"/>
       <w:r>
         <w:rPr>
           <w:rFonts w:ascii="Arial" w:eastAsia="Times New Roman" w:hAnsi="Arial" w:cs="Arial"/>
@@ -7460,8 +7458,8 @@
         <w:t xml:space="preserve"> .</w:t>
       </w:r>
     </w:p>
+    <w:bookmarkEnd w:id="95"/>
     <w:bookmarkEnd w:id="96"/>
-    <w:bookmarkEnd w:id="97"/>
     <w:p>
       <w:pPr>
         <w:rPr>
@@ -7849,24 +7847,24 @@
         <w:t>.1</w:t>
       </w:r>
     </w:p>
+    <w:bookmarkEnd w:id="97"/>
     <w:bookmarkEnd w:id="98"/>
+    <w:p>
+      <w:pPr>
+        <w:rPr>
+          <w:rFonts w:ascii="Arial" w:eastAsia="Times New Roman" w:hAnsi="Arial" w:cs="Arial"/>
+          <w:bCs/>
+          <w:color w:val="04003F"/>
+          <w:spacing w:val="-8"/>
+          <w:kern w:val="36"/>
+          <w:sz w:val="32"/>
+          <w:szCs w:val="32"/>
+        </w:rPr>
+      </w:pPr>
+    </w:p>
     <w:bookmarkEnd w:id="99"/>
-    <w:p>
-      <w:pPr>
-        <w:rPr>
-          <w:rFonts w:ascii="Arial" w:eastAsia="Times New Roman" w:hAnsi="Arial" w:cs="Arial"/>
-          <w:bCs/>
-          <w:color w:val="04003F"/>
-          <w:spacing w:val="-8"/>
-          <w:kern w:val="36"/>
-          <w:sz w:val="32"/>
-          <w:szCs w:val="32"/>
-        </w:rPr>
-      </w:pPr>
-    </w:p>
     <w:bookmarkEnd w:id="100"/>
     <w:bookmarkEnd w:id="101"/>
-    <w:bookmarkEnd w:id="102"/>
     <w:p>
       <w:pPr>
         <w:rPr>
@@ -7904,11 +7902,11 @@
           <w:szCs w:val="32"/>
         </w:rPr>
       </w:pPr>
-      <w:bookmarkStart w:id="103" w:name="OLE_LINK78"/>
-      <w:bookmarkStart w:id="104" w:name="OLE_LINK79"/>
-      <w:bookmarkStart w:id="105" w:name="OLE_LINK80"/>
-      <w:bookmarkStart w:id="106" w:name="OLE_LINK81"/>
-      <w:bookmarkStart w:id="107" w:name="OLE_LINK82"/>
+      <w:bookmarkStart w:id="102" w:name="OLE_LINK78"/>
+      <w:bookmarkStart w:id="103" w:name="OLE_LINK79"/>
+      <w:bookmarkStart w:id="104" w:name="OLE_LINK80"/>
+      <w:bookmarkStart w:id="105" w:name="OLE_LINK81"/>
+      <w:bookmarkStart w:id="106" w:name="OLE_LINK82"/>
       <w:r>
         <w:rPr>
           <w:rFonts w:ascii="Arial" w:eastAsia="Times New Roman" w:hAnsi="Arial" w:cs="Arial"/>
@@ -8025,9 +8023,9 @@
         </w:rPr>
         <w:t xml:space="preserve">/:/root/Apps </w:t>
       </w:r>
+      <w:bookmarkEnd w:id="102"/>
       <w:bookmarkEnd w:id="103"/>
       <w:bookmarkEnd w:id="104"/>
-      <w:bookmarkEnd w:id="105"/>
       <w:proofErr w:type="spellStart"/>
       <w:r>
         <w:rPr>
@@ -8119,8 +8117,8 @@
       <w:proofErr w:type="spellEnd"/>
       <w:proofErr w:type="gramEnd"/>
     </w:p>
+    <w:bookmarkEnd w:id="105"/>
     <w:bookmarkEnd w:id="106"/>
-    <w:bookmarkEnd w:id="107"/>
     <w:p>
       <w:pPr>
         <w:rPr>
@@ -8153,12 +8151,12 @@
       <w:pPr>
         <w:pStyle w:val="Heading1"/>
       </w:pPr>
-      <w:bookmarkStart w:id="108" w:name="_Toc58156273"/>
+      <w:bookmarkStart w:id="107" w:name="_Toc58156273"/>
       <w:r>
         <w:lastRenderedPageBreak/>
         <w:t>Debugging a failing “slim” Swift image</w:t>
       </w:r>
-      <w:bookmarkEnd w:id="108"/>
+      <w:bookmarkEnd w:id="107"/>
     </w:p>
     <w:p>
       <w:pPr>
@@ -8820,7 +8818,7 @@
           <w:szCs w:val="48"/>
         </w:rPr>
       </w:pPr>
-      <w:bookmarkStart w:id="109" w:name="_Toc58156274"/>
+      <w:bookmarkStart w:id="108" w:name="_Toc58156274"/>
       <w:r>
         <w:br w:type="page"/>
       </w:r>
@@ -8833,7 +8831,7 @@
         <w:lastRenderedPageBreak/>
         <w:t>Creating test data files for server</w:t>
       </w:r>
-      <w:bookmarkEnd w:id="109"/>
+      <w:bookmarkEnd w:id="108"/>
     </w:p>
     <w:p>
       <w:pPr>
@@ -9640,6 +9638,290 @@
           <w:szCs w:val="32"/>
         </w:rPr>
       </w:pPr>
+      <w:r>
+        <w:rPr>
+          <w:rFonts w:ascii="Arial" w:eastAsia="Times New Roman" w:hAnsi="Arial" w:cs="Arial"/>
+          <w:bCs/>
+          <w:color w:val="04003F"/>
+          <w:spacing w:val="-8"/>
+          <w:kern w:val="36"/>
+          <w:sz w:val="32"/>
+          <w:szCs w:val="32"/>
+        </w:rPr>
+        <w:br w:type="page"/>
+      </w:r>
+    </w:p>
+    <w:p>
+      <w:pPr>
+        <w:rPr>
+          <w:rFonts w:ascii="Arial" w:eastAsia="Times New Roman" w:hAnsi="Arial" w:cs="Arial"/>
+          <w:bCs/>
+          <w:color w:val="04003F"/>
+          <w:spacing w:val="-8"/>
+          <w:kern w:val="36"/>
+          <w:sz w:val="32"/>
+          <w:szCs w:val="32"/>
+        </w:rPr>
+      </w:pPr>
+      <w:r>
+        <w:rPr>
+          <w:rFonts w:ascii="Arial" w:eastAsia="Times New Roman" w:hAnsi="Arial" w:cs="Arial"/>
+          <w:bCs/>
+          <w:color w:val="04003F"/>
+          <w:spacing w:val="-8"/>
+          <w:kern w:val="36"/>
+          <w:sz w:val="32"/>
+          <w:szCs w:val="32"/>
+        </w:rPr>
+        <w:lastRenderedPageBreak/>
+        <w:t xml:space="preserve">Connecting the Apple Server to server Notifications for Sign </w:t>
+      </w:r>
+      <w:proofErr w:type="gramStart"/>
+      <w:r>
+        <w:rPr>
+          <w:rFonts w:ascii="Arial" w:eastAsia="Times New Roman" w:hAnsi="Arial" w:cs="Arial"/>
+          <w:bCs/>
+          <w:color w:val="04003F"/>
+          <w:spacing w:val="-8"/>
+          <w:kern w:val="36"/>
+          <w:sz w:val="32"/>
+          <w:szCs w:val="32"/>
+        </w:rPr>
+        <w:t>In</w:t>
+      </w:r>
+      <w:proofErr w:type="gramEnd"/>
+      <w:r>
+        <w:rPr>
+          <w:rFonts w:ascii="Arial" w:eastAsia="Times New Roman" w:hAnsi="Arial" w:cs="Arial"/>
+          <w:bCs/>
+          <w:color w:val="04003F"/>
+          <w:spacing w:val="-8"/>
+          <w:kern w:val="36"/>
+          <w:sz w:val="32"/>
+          <w:szCs w:val="32"/>
+        </w:rPr>
+        <w:t xml:space="preserve"> to Apple </w:t>
+      </w:r>
+    </w:p>
+    <w:p>
+      <w:pPr>
+        <w:rPr>
+          <w:rFonts w:ascii="Arial" w:eastAsia="Times New Roman" w:hAnsi="Arial" w:cs="Arial"/>
+          <w:bCs/>
+          <w:color w:val="04003F"/>
+          <w:spacing w:val="-8"/>
+          <w:kern w:val="36"/>
+          <w:sz w:val="32"/>
+          <w:szCs w:val="32"/>
+        </w:rPr>
+      </w:pPr>
+    </w:p>
+    <w:p>
+      <w:pPr>
+        <w:rPr>
+          <w:rFonts w:ascii="Arial" w:eastAsia="Times New Roman" w:hAnsi="Arial" w:cs="Arial"/>
+          <w:bCs/>
+          <w:color w:val="04003F"/>
+          <w:spacing w:val="-8"/>
+          <w:kern w:val="36"/>
+          <w:sz w:val="32"/>
+          <w:szCs w:val="32"/>
+        </w:rPr>
+      </w:pPr>
+      <w:r>
+        <w:rPr>
+          <w:rFonts w:ascii="Arial" w:eastAsia="Times New Roman" w:hAnsi="Arial" w:cs="Arial"/>
+          <w:bCs/>
+          <w:color w:val="04003F"/>
+          <w:spacing w:val="-8"/>
+          <w:kern w:val="36"/>
+          <w:sz w:val="32"/>
+          <w:szCs w:val="32"/>
+        </w:rPr>
+        <w:t xml:space="preserve">For testing, </w:t>
+      </w:r>
+      <w:bookmarkStart w:id="109" w:name="_GoBack"/>
+      <w:bookmarkEnd w:id="109"/>
+    </w:p>
+    <w:p>
+      <w:pPr>
+        <w:rPr>
+          <w:rFonts w:ascii="Arial" w:eastAsia="Times New Roman" w:hAnsi="Arial" w:cs="Arial"/>
+          <w:bCs/>
+          <w:color w:val="04003F"/>
+          <w:spacing w:val="-8"/>
+          <w:kern w:val="36"/>
+          <w:sz w:val="32"/>
+          <w:szCs w:val="32"/>
+        </w:rPr>
+      </w:pPr>
+    </w:p>
+    <w:p>
+      <w:pPr>
+        <w:rPr>
+          <w:rFonts w:ascii="Arial" w:eastAsia="Times New Roman" w:hAnsi="Arial" w:cs="Arial"/>
+          <w:bCs/>
+          <w:color w:val="04003F"/>
+          <w:spacing w:val="-8"/>
+          <w:kern w:val="36"/>
+          <w:sz w:val="32"/>
+          <w:szCs w:val="32"/>
+        </w:rPr>
+      </w:pPr>
+      <w:r>
+        <w:rPr>
+          <w:rFonts w:ascii="Arial" w:eastAsia="Times New Roman" w:hAnsi="Arial" w:cs="Arial"/>
+          <w:bCs/>
+          <w:color w:val="04003F"/>
+          <w:spacing w:val="-8"/>
+          <w:kern w:val="36"/>
+          <w:sz w:val="32"/>
+          <w:szCs w:val="32"/>
+        </w:rPr>
+        <w:t>In</w:t>
+      </w:r>
+      <w:r>
+        <w:rPr>
+          <w:rFonts w:ascii="Arial" w:eastAsia="Times New Roman" w:hAnsi="Arial" w:cs="Arial"/>
+          <w:bCs/>
+          <w:color w:val="04003F"/>
+          <w:spacing w:val="-8"/>
+          <w:kern w:val="36"/>
+          <w:sz w:val="32"/>
+          <w:szCs w:val="32"/>
+        </w:rPr>
+        <w:t>:</w:t>
+      </w:r>
+    </w:p>
+    <w:p>
+      <w:pPr>
+        <w:rPr>
+          <w:rFonts w:ascii="Arial" w:eastAsia="Times New Roman" w:hAnsi="Arial" w:cs="Arial"/>
+          <w:bCs/>
+          <w:color w:val="04003F"/>
+          <w:spacing w:val="-8"/>
+          <w:kern w:val="36"/>
+          <w:sz w:val="32"/>
+          <w:szCs w:val="32"/>
+        </w:rPr>
+      </w:pPr>
+    </w:p>
+    <w:p>
+      <w:pPr>
+        <w:rPr>
+          <w:rFonts w:ascii="Arial" w:eastAsia="Times New Roman" w:hAnsi="Arial" w:cs="Arial"/>
+          <w:bCs/>
+          <w:color w:val="04003F"/>
+          <w:spacing w:val="-8"/>
+          <w:kern w:val="36"/>
+          <w:sz w:val="32"/>
+          <w:szCs w:val="32"/>
+        </w:rPr>
+      </w:pPr>
+      <w:r>
+        <w:rPr>
+          <w:rFonts w:ascii="Arial" w:eastAsia="Times New Roman" w:hAnsi="Arial" w:cs="Arial"/>
+          <w:bCs/>
+          <w:color w:val="04003F"/>
+          <w:spacing w:val="-8"/>
+          <w:kern w:val="36"/>
+          <w:sz w:val="32"/>
+          <w:szCs w:val="32"/>
+        </w:rPr>
+        <w:t xml:space="preserve">developer.apple.com &gt; Account &gt; Certificates, Identifiers &amp; Profiles &gt; Identifiers &gt; Select your app identifier &gt; Click 'Edit' next to 'Sign </w:t>
+      </w:r>
+      <w:proofErr w:type="gramStart"/>
+      <w:r>
+        <w:rPr>
+          <w:rFonts w:ascii="Arial" w:eastAsia="Times New Roman" w:hAnsi="Arial" w:cs="Arial"/>
+          <w:bCs/>
+          <w:color w:val="04003F"/>
+          <w:spacing w:val="-8"/>
+          <w:kern w:val="36"/>
+          <w:sz w:val="32"/>
+          <w:szCs w:val="32"/>
+        </w:rPr>
+        <w:t>In</w:t>
+      </w:r>
+      <w:proofErr w:type="gramEnd"/>
+      <w:r>
+        <w:rPr>
+          <w:rFonts w:ascii="Arial" w:eastAsia="Times New Roman" w:hAnsi="Arial" w:cs="Arial"/>
+          <w:bCs/>
+          <w:color w:val="04003F"/>
+          <w:spacing w:val="-8"/>
+          <w:kern w:val="36"/>
+          <w:sz w:val="32"/>
+          <w:szCs w:val="32"/>
+        </w:rPr>
+        <w:t xml:space="preserve"> with Apple' &gt; Server to Server Notification Endpoint.</w:t>
+      </w:r>
+    </w:p>
+    <w:p>
+      <w:pPr>
+        <w:rPr>
+          <w:rFonts w:ascii="Arial" w:eastAsia="Times New Roman" w:hAnsi="Arial" w:cs="Arial"/>
+          <w:bCs/>
+          <w:color w:val="04003F"/>
+          <w:spacing w:val="-8"/>
+          <w:kern w:val="36"/>
+          <w:sz w:val="32"/>
+          <w:szCs w:val="32"/>
+        </w:rPr>
+      </w:pPr>
+    </w:p>
+    <w:p>
+      <w:pPr>
+        <w:rPr>
+          <w:rFonts w:ascii="Arial" w:eastAsia="Times New Roman" w:hAnsi="Arial" w:cs="Arial"/>
+          <w:bCs/>
+          <w:color w:val="04003F"/>
+          <w:spacing w:val="-8"/>
+          <w:kern w:val="36"/>
+          <w:sz w:val="32"/>
+          <w:szCs w:val="32"/>
+        </w:rPr>
+      </w:pPr>
+      <w:bookmarkStart w:id="110" w:name="OLE_LINK91"/>
+      <w:bookmarkStart w:id="111" w:name="OLE_LINK95"/>
+      <w:r>
+        <w:rPr>
+          <w:rFonts w:ascii="Arial" w:eastAsia="Times New Roman" w:hAnsi="Arial" w:cs="Arial"/>
+          <w:bCs/>
+          <w:color w:val="04003F"/>
+          <w:spacing w:val="-8"/>
+          <w:kern w:val="36"/>
+          <w:sz w:val="32"/>
+          <w:szCs w:val="32"/>
+        </w:rPr>
+        <w:t>https://d941e5cd6bfd.ngrok.io/</w:t>
+      </w:r>
+      <w:r>
+        <w:rPr>
+          <w:rFonts w:ascii="Arial" w:eastAsia="Times New Roman" w:hAnsi="Arial" w:cs="Arial"/>
+          <w:bCs/>
+          <w:color w:val="04003F"/>
+          <w:spacing w:val="-8"/>
+          <w:kern w:val="36"/>
+          <w:sz w:val="32"/>
+          <w:szCs w:val="32"/>
+        </w:rPr>
+        <w:t>AppleServerServerNotification</w:t>
+      </w:r>
+      <w:r>
+        <w:rPr>
+          <w:rFonts w:ascii="Arial" w:eastAsia="Times New Roman" w:hAnsi="Arial" w:cs="Arial"/>
+          <w:bCs/>
+          <w:color w:val="04003F"/>
+          <w:spacing w:val="-8"/>
+          <w:kern w:val="36"/>
+          <w:sz w:val="32"/>
+          <w:szCs w:val="32"/>
+        </w:rPr>
+        <w:t>/</w:t>
+      </w:r>
+      <w:bookmarkEnd w:id="110"/>
+      <w:bookmarkEnd w:id="111"/>
     </w:p>
     <w:sectPr>
       <w:pgSz w:w="12240" w:h="15840"/>

</xml_diff>

<commit_message>
Refactored user deletion to enable user deletion on some of the apple server-to-server notification events.
</commit_message>
<xml_diff>
--- a/Docs/Procedures.docx
+++ b/Docs/Procedures.docx
@@ -4999,6 +4999,8 @@
       </w:r>
       <w:bookmarkStart w:id="86" w:name="OLE_LINK89"/>
       <w:bookmarkStart w:id="87" w:name="OLE_LINK90"/>
+      <w:bookmarkStart w:id="88" w:name="OLE_LINK110"/>
+      <w:bookmarkStart w:id="89" w:name="_GoBack"/>
       <w:proofErr w:type="spellStart"/>
       <w:proofErr w:type="gramStart"/>
       <w:r>
@@ -5041,6 +5043,8 @@
       </w:r>
       <w:bookmarkEnd w:id="86"/>
       <w:bookmarkEnd w:id="87"/>
+      <w:bookmarkEnd w:id="88"/>
+      <w:bookmarkEnd w:id="89"/>
     </w:p>
     <w:p>
       <w:pPr>
@@ -5122,7 +5126,7 @@
       <w:pPr>
         <w:pStyle w:val="Heading1"/>
       </w:pPr>
-      <w:bookmarkStart w:id="88" w:name="_Toc58156270"/>
+      <w:bookmarkStart w:id="90" w:name="_Toc58156270"/>
       <w:r>
         <w:lastRenderedPageBreak/>
         <w:t xml:space="preserve">Running local tests: Server access using </w:t>
@@ -5131,7 +5135,7 @@
       <w:r>
         <w:t>ngrok</w:t>
       </w:r>
-      <w:bookmarkEnd w:id="88"/>
+      <w:bookmarkEnd w:id="90"/>
       <w:proofErr w:type="spellEnd"/>
     </w:p>
     <w:p>
@@ -5336,11 +5340,11 @@
       <w:pPr>
         <w:pStyle w:val="Heading1"/>
       </w:pPr>
-      <w:bookmarkStart w:id="89" w:name="_Toc58156271"/>
+      <w:bookmarkStart w:id="91" w:name="_Toc58156271"/>
       <w:r>
         <w:t>Checking the local database</w:t>
       </w:r>
-      <w:bookmarkEnd w:id="89"/>
+      <w:bookmarkEnd w:id="91"/>
     </w:p>
     <w:p>
       <w:pPr>
@@ -5667,7 +5671,7 @@
       <w:pPr>
         <w:pStyle w:val="Heading1"/>
       </w:pPr>
-      <w:bookmarkStart w:id="90" w:name="_Toc58156272"/>
+      <w:bookmarkStart w:id="92" w:name="_Toc58156272"/>
       <w:r>
         <w:lastRenderedPageBreak/>
         <w:t xml:space="preserve">Updating </w:t>
@@ -5683,7 +5687,7 @@
       <w:r>
         <w:t xml:space="preserve"> for new Swift version</w:t>
       </w:r>
-      <w:bookmarkEnd w:id="90"/>
+      <w:bookmarkEnd w:id="92"/>
     </w:p>
     <w:p>
       <w:pPr>
@@ -5905,8 +5909,8 @@
         <w:t xml:space="preserve">Generally: </w:t>
       </w:r>
     </w:p>
-    <w:bookmarkStart w:id="91" w:name="OLE_LINK10"/>
-    <w:bookmarkStart w:id="92" w:name="OLE_LINK62"/>
+    <w:bookmarkStart w:id="93" w:name="OLE_LINK10"/>
+    <w:bookmarkStart w:id="94" w:name="OLE_LINK62"/>
     <w:p>
       <w:pPr>
         <w:rPr>
@@ -6004,8 +6008,8 @@
         <w:fldChar w:fldCharType="end"/>
       </w:r>
     </w:p>
-    <w:bookmarkEnd w:id="91"/>
-    <w:bookmarkEnd w:id="92"/>
+    <w:bookmarkEnd w:id="93"/>
+    <w:bookmarkEnd w:id="94"/>
     <w:p>
       <w:pPr>
         <w:rPr>
@@ -7043,8 +7047,8 @@
           <w:szCs w:val="32"/>
         </w:rPr>
       </w:pPr>
-      <w:bookmarkStart w:id="93" w:name="OLE_LINK76"/>
-      <w:bookmarkStart w:id="94" w:name="OLE_LINK77"/>
+      <w:bookmarkStart w:id="95" w:name="OLE_LINK76"/>
+      <w:bookmarkStart w:id="96" w:name="OLE_LINK77"/>
       <w:r>
         <w:rPr>
           <w:rFonts w:ascii="Arial" w:eastAsia="Times New Roman" w:hAnsi="Arial" w:cs="Arial"/>
@@ -7200,8 +7204,8 @@
         <w:t>.1</w:t>
       </w:r>
     </w:p>
-    <w:bookmarkEnd w:id="93"/>
-    <w:bookmarkEnd w:id="94"/>
+    <w:bookmarkEnd w:id="95"/>
+    <w:bookmarkEnd w:id="96"/>
     <w:p>
       <w:pPr>
         <w:rPr>
@@ -7398,13 +7402,13 @@
           <w:szCs w:val="32"/>
         </w:rPr>
       </w:pPr>
-      <w:bookmarkStart w:id="95" w:name="OLE_LINK71"/>
-      <w:bookmarkStart w:id="96" w:name="OLE_LINK72"/>
-      <w:bookmarkStart w:id="97" w:name="OLE_LINK84"/>
-      <w:bookmarkStart w:id="98" w:name="OLE_LINK85"/>
-      <w:bookmarkStart w:id="99" w:name="OLE_LINK86"/>
-      <w:bookmarkStart w:id="100" w:name="OLE_LINK87"/>
-      <w:bookmarkStart w:id="101" w:name="OLE_LINK88"/>
+      <w:bookmarkStart w:id="97" w:name="OLE_LINK71"/>
+      <w:bookmarkStart w:id="98" w:name="OLE_LINK72"/>
+      <w:bookmarkStart w:id="99" w:name="OLE_LINK84"/>
+      <w:bookmarkStart w:id="100" w:name="OLE_LINK85"/>
+      <w:bookmarkStart w:id="101" w:name="OLE_LINK86"/>
+      <w:bookmarkStart w:id="102" w:name="OLE_LINK87"/>
+      <w:bookmarkStart w:id="103" w:name="OLE_LINK88"/>
       <w:r>
         <w:rPr>
           <w:rFonts w:ascii="Arial" w:eastAsia="Times New Roman" w:hAnsi="Arial" w:cs="Arial"/>
@@ -7458,8 +7462,8 @@
         <w:t xml:space="preserve"> .</w:t>
       </w:r>
     </w:p>
-    <w:bookmarkEnd w:id="95"/>
-    <w:bookmarkEnd w:id="96"/>
+    <w:bookmarkEnd w:id="97"/>
+    <w:bookmarkEnd w:id="98"/>
     <w:p>
       <w:pPr>
         <w:rPr>
@@ -7847,24 +7851,24 @@
         <w:t>.1</w:t>
       </w:r>
     </w:p>
-    <w:bookmarkEnd w:id="97"/>
-    <w:bookmarkEnd w:id="98"/>
-    <w:p>
-      <w:pPr>
-        <w:rPr>
-          <w:rFonts w:ascii="Arial" w:eastAsia="Times New Roman" w:hAnsi="Arial" w:cs="Arial"/>
-          <w:bCs/>
-          <w:color w:val="04003F"/>
-          <w:spacing w:val="-8"/>
-          <w:kern w:val="36"/>
-          <w:sz w:val="32"/>
-          <w:szCs w:val="32"/>
-        </w:rPr>
-      </w:pPr>
-    </w:p>
     <w:bookmarkEnd w:id="99"/>
     <w:bookmarkEnd w:id="100"/>
+    <w:p>
+      <w:pPr>
+        <w:rPr>
+          <w:rFonts w:ascii="Arial" w:eastAsia="Times New Roman" w:hAnsi="Arial" w:cs="Arial"/>
+          <w:bCs/>
+          <w:color w:val="04003F"/>
+          <w:spacing w:val="-8"/>
+          <w:kern w:val="36"/>
+          <w:sz w:val="32"/>
+          <w:szCs w:val="32"/>
+        </w:rPr>
+      </w:pPr>
+    </w:p>
     <w:bookmarkEnd w:id="101"/>
+    <w:bookmarkEnd w:id="102"/>
+    <w:bookmarkEnd w:id="103"/>
     <w:p>
       <w:pPr>
         <w:rPr>
@@ -7902,11 +7906,11 @@
           <w:szCs w:val="32"/>
         </w:rPr>
       </w:pPr>
-      <w:bookmarkStart w:id="102" w:name="OLE_LINK78"/>
-      <w:bookmarkStart w:id="103" w:name="OLE_LINK79"/>
-      <w:bookmarkStart w:id="104" w:name="OLE_LINK80"/>
-      <w:bookmarkStart w:id="105" w:name="OLE_LINK81"/>
-      <w:bookmarkStart w:id="106" w:name="OLE_LINK82"/>
+      <w:bookmarkStart w:id="104" w:name="OLE_LINK78"/>
+      <w:bookmarkStart w:id="105" w:name="OLE_LINK79"/>
+      <w:bookmarkStart w:id="106" w:name="OLE_LINK80"/>
+      <w:bookmarkStart w:id="107" w:name="OLE_LINK81"/>
+      <w:bookmarkStart w:id="108" w:name="OLE_LINK82"/>
       <w:r>
         <w:rPr>
           <w:rFonts w:ascii="Arial" w:eastAsia="Times New Roman" w:hAnsi="Arial" w:cs="Arial"/>
@@ -8023,9 +8027,9 @@
         </w:rPr>
         <w:t xml:space="preserve">/:/root/Apps </w:t>
       </w:r>
-      <w:bookmarkEnd w:id="102"/>
-      <w:bookmarkEnd w:id="103"/>
       <w:bookmarkEnd w:id="104"/>
+      <w:bookmarkEnd w:id="105"/>
+      <w:bookmarkEnd w:id="106"/>
       <w:proofErr w:type="spellStart"/>
       <w:r>
         <w:rPr>
@@ -8117,8 +8121,8 @@
       <w:proofErr w:type="spellEnd"/>
       <w:proofErr w:type="gramEnd"/>
     </w:p>
-    <w:bookmarkEnd w:id="105"/>
-    <w:bookmarkEnd w:id="106"/>
+    <w:bookmarkEnd w:id="107"/>
+    <w:bookmarkEnd w:id="108"/>
     <w:p>
       <w:pPr>
         <w:rPr>
@@ -8151,12 +8155,12 @@
       <w:pPr>
         <w:pStyle w:val="Heading1"/>
       </w:pPr>
-      <w:bookmarkStart w:id="107" w:name="_Toc58156273"/>
+      <w:bookmarkStart w:id="109" w:name="_Toc58156273"/>
       <w:r>
         <w:lastRenderedPageBreak/>
         <w:t>Debugging a failing “slim” Swift image</w:t>
       </w:r>
-      <w:bookmarkEnd w:id="107"/>
+      <w:bookmarkEnd w:id="109"/>
     </w:p>
     <w:p>
       <w:pPr>
@@ -8818,7 +8822,7 @@
           <w:szCs w:val="48"/>
         </w:rPr>
       </w:pPr>
-      <w:bookmarkStart w:id="108" w:name="_Toc58156274"/>
+      <w:bookmarkStart w:id="110" w:name="_Toc58156274"/>
       <w:r>
         <w:br w:type="page"/>
       </w:r>
@@ -8831,7 +8835,7 @@
         <w:lastRenderedPageBreak/>
         <w:t>Creating test data files for server</w:t>
       </w:r>
-      <w:bookmarkEnd w:id="108"/>
+      <w:bookmarkEnd w:id="110"/>
     </w:p>
     <w:p>
       <w:pPr>
@@ -9740,8 +9744,6 @@
         </w:rPr>
         <w:t xml:space="preserve">For testing, </w:t>
       </w:r>
-      <w:bookmarkStart w:id="109" w:name="_GoBack"/>
-      <w:bookmarkEnd w:id="109"/>
     </w:p>
     <w:p>
       <w:pPr>
@@ -9882,8 +9884,8 @@
           <w:szCs w:val="32"/>
         </w:rPr>
       </w:pPr>
-      <w:bookmarkStart w:id="110" w:name="OLE_LINK91"/>
-      <w:bookmarkStart w:id="111" w:name="OLE_LINK95"/>
+      <w:bookmarkStart w:id="111" w:name="OLE_LINK91"/>
+      <w:bookmarkStart w:id="112" w:name="OLE_LINK95"/>
       <w:r>
         <w:rPr>
           <w:rFonts w:ascii="Arial" w:eastAsia="Times New Roman" w:hAnsi="Arial" w:cs="Arial"/>
@@ -9920,8 +9922,8 @@
         </w:rPr>
         <w:t>/</w:t>
       </w:r>
-      <w:bookmarkEnd w:id="110"/>
       <w:bookmarkEnd w:id="111"/>
+      <w:bookmarkEnd w:id="112"/>
     </w:p>
     <w:sectPr>
       <w:pgSz w:w="12240" w:h="15840"/>

</xml_diff>

<commit_message>
Test suites are passing.
</commit_message>
<xml_diff>
--- a/Docs/Procedures.docx
+++ b/Docs/Procedures.docx
@@ -2444,8 +2444,6 @@
       <w:r>
         <w:t>Developer</w:t>
       </w:r>
-      <w:bookmarkStart w:id="39" w:name="_GoBack"/>
-      <w:bookmarkEnd w:id="39"/>
       <w:r>
         <w:t>/:/root/Apps crspybits/swift-ubuntu:5.</w:t>
       </w:r>
@@ -2556,10 +2554,10 @@
           <w:szCs w:val="54"/>
         </w:rPr>
       </w:pPr>
-      <w:bookmarkStart w:id="40" w:name="OLE_LINK33"/>
-      <w:bookmarkStart w:id="41" w:name="OLE_LINK34"/>
-      <w:bookmarkStart w:id="42" w:name="OLE_LINK37"/>
-      <w:bookmarkStart w:id="43" w:name="OLE_LINK38"/>
+      <w:bookmarkStart w:id="39" w:name="OLE_LINK33"/>
+      <w:bookmarkStart w:id="40" w:name="OLE_LINK34"/>
+      <w:bookmarkStart w:id="41" w:name="OLE_LINK37"/>
+      <w:bookmarkStart w:id="42" w:name="OLE_LINK38"/>
       <w:r>
         <w:rPr>
           <w:rFonts w:ascii="Courier" w:eastAsia="Times New Roman" w:hAnsi="Courier" w:cs="Arial"/>
@@ -2573,66 +2571,66 @@
         <w:t>cd root/Apps/ServerMain</w:t>
       </w:r>
     </w:p>
+    <w:bookmarkEnd w:id="39"/>
     <w:bookmarkEnd w:id="40"/>
     <w:bookmarkEnd w:id="41"/>
     <w:bookmarkEnd w:id="42"/>
+    <w:p>
+      <w:pPr>
+        <w:rPr>
+          <w:rFonts w:ascii="Courier" w:eastAsia="Times New Roman" w:hAnsi="Courier" w:cs="Arial"/>
+          <w:bCs/>
+          <w:color w:val="04003F"/>
+          <w:spacing w:val="-8"/>
+          <w:kern w:val="36"/>
+          <w:sz w:val="28"/>
+          <w:szCs w:val="54"/>
+        </w:rPr>
+      </w:pPr>
+      <w:r>
+        <w:rPr>
+          <w:rFonts w:ascii="Courier" w:eastAsia="Times New Roman" w:hAnsi="Courier" w:cs="Arial"/>
+          <w:bCs/>
+          <w:color w:val="04003F"/>
+          <w:spacing w:val="-8"/>
+          <w:kern w:val="36"/>
+          <w:sz w:val="28"/>
+          <w:szCs w:val="54"/>
+        </w:rPr>
+        <w:t>./Tools/clean.sh</w:t>
+      </w:r>
+    </w:p>
+    <w:p>
+      <w:pPr>
+        <w:rPr>
+          <w:rFonts w:ascii="Courier" w:eastAsia="Times New Roman" w:hAnsi="Courier" w:cs="Arial"/>
+          <w:bCs/>
+          <w:color w:val="04003F"/>
+          <w:spacing w:val="-8"/>
+          <w:kern w:val="36"/>
+          <w:sz w:val="28"/>
+          <w:szCs w:val="54"/>
+        </w:rPr>
+      </w:pPr>
+      <w:bookmarkStart w:id="43" w:name="OLE_LINK35"/>
+      <w:bookmarkStart w:id="44" w:name="OLE_LINK36"/>
+      <w:bookmarkStart w:id="45" w:name="OLE_LINK63"/>
+      <w:r>
+        <w:rPr>
+          <w:rFonts w:ascii="Courier" w:eastAsia="Times New Roman" w:hAnsi="Courier" w:cs="Arial"/>
+          <w:bCs/>
+          <w:color w:val="04003F"/>
+          <w:spacing w:val="-8"/>
+          <w:kern w:val="36"/>
+          <w:sz w:val="28"/>
+          <w:szCs w:val="54"/>
+        </w:rPr>
+        <w:t>./Tools/build.sh</w:t>
+      </w:r>
+    </w:p>
     <w:bookmarkEnd w:id="43"/>
-    <w:p>
-      <w:pPr>
-        <w:rPr>
-          <w:rFonts w:ascii="Courier" w:eastAsia="Times New Roman" w:hAnsi="Courier" w:cs="Arial"/>
-          <w:bCs/>
-          <w:color w:val="04003F"/>
-          <w:spacing w:val="-8"/>
-          <w:kern w:val="36"/>
-          <w:sz w:val="28"/>
-          <w:szCs w:val="54"/>
-        </w:rPr>
-      </w:pPr>
-      <w:r>
-        <w:rPr>
-          <w:rFonts w:ascii="Courier" w:eastAsia="Times New Roman" w:hAnsi="Courier" w:cs="Arial"/>
-          <w:bCs/>
-          <w:color w:val="04003F"/>
-          <w:spacing w:val="-8"/>
-          <w:kern w:val="36"/>
-          <w:sz w:val="28"/>
-          <w:szCs w:val="54"/>
-        </w:rPr>
-        <w:t>./Tools/clean.sh</w:t>
-      </w:r>
-    </w:p>
-    <w:p>
-      <w:pPr>
-        <w:rPr>
-          <w:rFonts w:ascii="Courier" w:eastAsia="Times New Roman" w:hAnsi="Courier" w:cs="Arial"/>
-          <w:bCs/>
-          <w:color w:val="04003F"/>
-          <w:spacing w:val="-8"/>
-          <w:kern w:val="36"/>
-          <w:sz w:val="28"/>
-          <w:szCs w:val="54"/>
-        </w:rPr>
-      </w:pPr>
-      <w:bookmarkStart w:id="44" w:name="OLE_LINK35"/>
-      <w:bookmarkStart w:id="45" w:name="OLE_LINK36"/>
-      <w:bookmarkStart w:id="46" w:name="OLE_LINK63"/>
-      <w:r>
-        <w:rPr>
-          <w:rFonts w:ascii="Courier" w:eastAsia="Times New Roman" w:hAnsi="Courier" w:cs="Arial"/>
-          <w:bCs/>
-          <w:color w:val="04003F"/>
-          <w:spacing w:val="-8"/>
-          <w:kern w:val="36"/>
-          <w:sz w:val="28"/>
-          <w:szCs w:val="54"/>
-        </w:rPr>
-        <w:t>./Tools/build.sh</w:t>
-      </w:r>
-    </w:p>
     <w:bookmarkEnd w:id="44"/>
     <w:bookmarkEnd w:id="45"/>
-    <w:bookmarkEnd w:id="46"/>
     <w:p>
       <w:pPr>
         <w:rPr>
@@ -3001,14 +2999,16 @@
       <w:pPr>
         <w:pStyle w:val="Heading1"/>
       </w:pPr>
-      <w:bookmarkStart w:id="47" w:name="_Toc42193607"/>
-      <w:bookmarkStart w:id="48" w:name="_Toc58156267"/>
+      <w:bookmarkStart w:id="46" w:name="_Toc42193607"/>
+      <w:bookmarkStart w:id="47" w:name="_Toc58156267"/>
+      <w:bookmarkStart w:id="48" w:name="OLE_LINK96"/>
+      <w:bookmarkStart w:id="49" w:name="OLE_LINK98"/>
       <w:r>
         <w:lastRenderedPageBreak/>
         <w:t>Starting server from local build</w:t>
       </w:r>
+      <w:bookmarkEnd w:id="46"/>
       <w:bookmarkEnd w:id="47"/>
-      <w:bookmarkEnd w:id="48"/>
     </w:p>
     <w:p>
       <w:pPr>
@@ -3021,6 +3021,8 @@
           <w:szCs w:val="28"/>
         </w:rPr>
       </w:pPr>
+      <w:bookmarkStart w:id="50" w:name="OLE_LINK99"/>
+      <w:bookmarkStart w:id="51" w:name="OLE_LINK100"/>
       <w:r>
         <w:rPr>
           <w:rFonts w:ascii="Arial" w:eastAsia="Times New Roman" w:hAnsi="Arial" w:cs="Arial"/>
@@ -3123,234 +3125,235 @@
         <w:t>:</w:t>
       </w:r>
     </w:p>
-    <w:p>
-      <w:pPr>
-        <w:rPr>
-          <w:rFonts w:ascii="Arial" w:hAnsi="Arial" w:cs="Arial"/>
-          <w:b/>
-          <w:bCs/>
-          <w:color w:val="04003F"/>
-          <w:spacing w:val="-8"/>
-          <w:sz w:val="32"/>
-          <w:szCs w:val="32"/>
-        </w:rPr>
-      </w:pPr>
-    </w:p>
-    <w:p>
-      <w:pPr>
-        <w:rPr>
-          <w:rFonts w:ascii="Arial" w:hAnsi="Arial" w:cs="Arial"/>
-          <w:bCs/>
-          <w:color w:val="04003F"/>
-          <w:spacing w:val="-8"/>
-          <w:sz w:val="28"/>
-          <w:szCs w:val="28"/>
-        </w:rPr>
-      </w:pPr>
-      <w:r>
-        <w:rPr>
-          <w:rFonts w:ascii="Arial" w:hAnsi="Arial" w:cs="Arial"/>
-          <w:bCs/>
-          <w:color w:val="04003F"/>
-          <w:spacing w:val="-8"/>
-          <w:sz w:val="28"/>
-          <w:szCs w:val="28"/>
-        </w:rPr>
-        <w:t xml:space="preserve"># </w:t>
-      </w:r>
-      <w:r>
-        <w:rPr>
-          <w:rFonts w:ascii="Arial" w:hAnsi="Arial" w:cs="Arial"/>
-          <w:bCs/>
-          <w:color w:val="04003F"/>
-          <w:spacing w:val="-8"/>
-          <w:sz w:val="28"/>
-          <w:szCs w:val="28"/>
-        </w:rPr>
-        <w:t xml:space="preserve">From the </w:t>
-      </w:r>
-      <w:r>
-        <w:rPr>
-          <w:rFonts w:ascii="Arial" w:hAnsi="Arial" w:cs="Arial"/>
-          <w:bCs/>
-          <w:color w:val="04003F"/>
-          <w:spacing w:val="-8"/>
-          <w:sz w:val="28"/>
-          <w:szCs w:val="28"/>
-          <w:highlight w:val="yellow"/>
-        </w:rPr>
-        <w:t>MacOS Terminal</w:t>
-      </w:r>
-      <w:r>
-        <w:rPr>
-          <w:rFonts w:ascii="Arial" w:hAnsi="Arial" w:cs="Arial"/>
-          <w:bCs/>
-          <w:color w:val="04003F"/>
-          <w:spacing w:val="-8"/>
-          <w:sz w:val="28"/>
-          <w:szCs w:val="28"/>
-        </w:rPr>
-        <w:t xml:space="preserve"> (not from within the Docker Terminal), b</w:t>
-      </w:r>
-      <w:r>
-        <w:rPr>
-          <w:rFonts w:ascii="Arial" w:hAnsi="Arial" w:cs="Arial"/>
-          <w:bCs/>
-          <w:color w:val="04003F"/>
-          <w:spacing w:val="-8"/>
-          <w:sz w:val="28"/>
-          <w:szCs w:val="28"/>
-        </w:rPr>
-        <w:t>uild the</w:t>
-      </w:r>
-      <w:r>
-        <w:rPr>
-          <w:rFonts w:ascii="Arial" w:hAnsi="Arial" w:cs="Arial"/>
-          <w:bCs/>
-          <w:color w:val="04003F"/>
-          <w:spacing w:val="-8"/>
-          <w:sz w:val="28"/>
-          <w:szCs w:val="28"/>
-        </w:rPr>
-        <w:t xml:space="preserve"> docker </w:t>
-      </w:r>
-      <w:r>
-        <w:rPr>
-          <w:rFonts w:ascii="Arial" w:hAnsi="Arial" w:cs="Arial"/>
-          <w:bCs/>
-          <w:color w:val="04003F"/>
-          <w:spacing w:val="-8"/>
-          <w:sz w:val="28"/>
-          <w:szCs w:val="28"/>
-        </w:rPr>
-        <w:t xml:space="preserve">image </w:t>
-      </w:r>
-      <w:r>
-        <w:rPr>
-          <w:rFonts w:ascii="Courier" w:hAnsi="Courier" w:cs="Arial"/>
-          <w:bCs/>
-          <w:color w:val="04003F"/>
-          <w:spacing w:val="-8"/>
-          <w:sz w:val="28"/>
-          <w:szCs w:val="28"/>
-        </w:rPr>
-        <w:t>syncserver-runner</w:t>
-      </w:r>
-      <w:r>
-        <w:rPr>
-          <w:rFonts w:ascii="Courier" w:hAnsi="Courier" w:cs="Arial"/>
-          <w:bCs/>
-          <w:color w:val="04003F"/>
-          <w:spacing w:val="-8"/>
-          <w:sz w:val="28"/>
-          <w:szCs w:val="28"/>
-        </w:rPr>
-        <w:t>image</w:t>
-      </w:r>
-      <w:r>
-        <w:rPr>
-          <w:rFonts w:ascii="Courier" w:hAnsi="Courier" w:cs="Arial"/>
-          <w:bCs/>
-          <w:color w:val="04003F"/>
-          <w:spacing w:val="-8"/>
-          <w:sz w:val="28"/>
-          <w:szCs w:val="28"/>
-        </w:rPr>
-        <w:t>:</w:t>
-      </w:r>
-      <w:r>
-        <w:rPr>
-          <w:rFonts w:ascii="Courier" w:hAnsi="Courier" w:cs="Arial"/>
-          <w:bCs/>
-          <w:color w:val="04003F"/>
-          <w:spacing w:val="-8"/>
-          <w:sz w:val="28"/>
-          <w:szCs w:val="28"/>
-        </w:rPr>
-        <w:t>latest</w:t>
-      </w:r>
-      <w:r>
-        <w:rPr>
-          <w:rFonts w:ascii="Arial" w:hAnsi="Arial" w:cs="Arial"/>
-          <w:bCs/>
-          <w:color w:val="04003F"/>
-          <w:spacing w:val="-8"/>
-          <w:sz w:val="28"/>
-          <w:szCs w:val="28"/>
-        </w:rPr>
-        <w:t>, without pushing it up to docker hub</w:t>
-      </w:r>
-      <w:r>
-        <w:rPr>
-          <w:rFonts w:ascii="Arial" w:hAnsi="Arial" w:cs="Arial"/>
-          <w:bCs/>
-          <w:color w:val="04003F"/>
-          <w:spacing w:val="-8"/>
-          <w:sz w:val="28"/>
-          <w:szCs w:val="28"/>
-        </w:rPr>
-        <w:t>:</w:t>
-      </w:r>
-    </w:p>
-    <w:p>
-      <w:pPr>
-        <w:rPr>
-          <w:rFonts w:ascii="Courier" w:eastAsia="Times New Roman" w:hAnsi="Courier" w:cs="Arial"/>
-          <w:b/>
-          <w:bCs/>
-          <w:color w:val="04003F"/>
-          <w:spacing w:val="-8"/>
-          <w:kern w:val="36"/>
-          <w:sz w:val="28"/>
-          <w:szCs w:val="32"/>
-        </w:rPr>
-      </w:pPr>
-      <w:bookmarkStart w:id="49" w:name="OLE_LINK44"/>
-      <w:bookmarkStart w:id="50" w:name="OLE_LINK45"/>
-      <w:bookmarkStart w:id="51" w:name="OLE_LINK46"/>
-      <w:bookmarkStart w:id="52" w:name="OLE_LINK47"/>
-      <w:bookmarkStart w:id="53" w:name="OLE_LINK53"/>
-      <w:bookmarkStart w:id="54" w:name="OLE_LINK64"/>
-      <w:bookmarkStart w:id="55" w:name="OLE_LINK65"/>
-      <w:bookmarkStart w:id="56" w:name="OLE_LINK66"/>
-      <w:bookmarkStart w:id="57" w:name="OLE_LINK75"/>
-    </w:p>
-    <w:p>
-      <w:pPr>
-        <w:rPr>
-          <w:rFonts w:ascii="Courier" w:hAnsi="Courier" w:cs="Menlo"/>
-          <w:color w:val="000000"/>
-          <w:sz w:val="32"/>
-          <w:szCs w:val="36"/>
-        </w:rPr>
-      </w:pPr>
-      <w:bookmarkStart w:id="58" w:name="OLE_LINK69"/>
-      <w:r>
-        <w:rPr>
-          <w:rFonts w:ascii="Courier" w:eastAsia="Times New Roman" w:hAnsi="Courier" w:cs="Arial"/>
-          <w:b/>
-          <w:bCs/>
-          <w:color w:val="04003F"/>
-          <w:spacing w:val="-8"/>
-          <w:kern w:val="36"/>
-          <w:sz w:val="28"/>
-          <w:szCs w:val="32"/>
-        </w:rPr>
-        <w:t>./</w:t>
-      </w:r>
-      <w:r>
-        <w:rPr>
-          <w:rFonts w:ascii="Courier" w:hAnsi="Courier" w:cs="Menlo"/>
-          <w:color w:val="000000"/>
-          <w:sz w:val="32"/>
-          <w:szCs w:val="36"/>
-        </w:rPr>
-        <w:t>devops/buildlatest.sh</w:t>
-      </w:r>
-    </w:p>
+    <w:bookmarkEnd w:id="48"/>
     <w:bookmarkEnd w:id="49"/>
     <w:bookmarkEnd w:id="50"/>
     <w:bookmarkEnd w:id="51"/>
+    <w:p>
+      <w:pPr>
+        <w:rPr>
+          <w:rFonts w:ascii="Arial" w:hAnsi="Arial" w:cs="Arial"/>
+          <w:b/>
+          <w:bCs/>
+          <w:color w:val="04003F"/>
+          <w:spacing w:val="-8"/>
+          <w:sz w:val="32"/>
+          <w:szCs w:val="32"/>
+        </w:rPr>
+      </w:pPr>
+    </w:p>
+    <w:p>
+      <w:pPr>
+        <w:rPr>
+          <w:rFonts w:ascii="Arial" w:hAnsi="Arial" w:cs="Arial"/>
+          <w:bCs/>
+          <w:color w:val="04003F"/>
+          <w:spacing w:val="-8"/>
+          <w:sz w:val="28"/>
+          <w:szCs w:val="28"/>
+        </w:rPr>
+      </w:pPr>
+      <w:r>
+        <w:rPr>
+          <w:rFonts w:ascii="Arial" w:hAnsi="Arial" w:cs="Arial"/>
+          <w:bCs/>
+          <w:color w:val="04003F"/>
+          <w:spacing w:val="-8"/>
+          <w:sz w:val="28"/>
+          <w:szCs w:val="28"/>
+        </w:rPr>
+        <w:t xml:space="preserve"># </w:t>
+      </w:r>
+      <w:r>
+        <w:rPr>
+          <w:rFonts w:ascii="Arial" w:hAnsi="Arial" w:cs="Arial"/>
+          <w:bCs/>
+          <w:color w:val="04003F"/>
+          <w:spacing w:val="-8"/>
+          <w:sz w:val="28"/>
+          <w:szCs w:val="28"/>
+        </w:rPr>
+        <w:t xml:space="preserve">From the </w:t>
+      </w:r>
+      <w:r>
+        <w:rPr>
+          <w:rFonts w:ascii="Arial" w:hAnsi="Arial" w:cs="Arial"/>
+          <w:bCs/>
+          <w:color w:val="04003F"/>
+          <w:spacing w:val="-8"/>
+          <w:sz w:val="28"/>
+          <w:szCs w:val="28"/>
+          <w:highlight w:val="yellow"/>
+        </w:rPr>
+        <w:t>MacOS Terminal</w:t>
+      </w:r>
+      <w:r>
+        <w:rPr>
+          <w:rFonts w:ascii="Arial" w:hAnsi="Arial" w:cs="Arial"/>
+          <w:bCs/>
+          <w:color w:val="04003F"/>
+          <w:spacing w:val="-8"/>
+          <w:sz w:val="28"/>
+          <w:szCs w:val="28"/>
+        </w:rPr>
+        <w:t xml:space="preserve"> (not from within the Docker Terminal), b</w:t>
+      </w:r>
+      <w:r>
+        <w:rPr>
+          <w:rFonts w:ascii="Arial" w:hAnsi="Arial" w:cs="Arial"/>
+          <w:bCs/>
+          <w:color w:val="04003F"/>
+          <w:spacing w:val="-8"/>
+          <w:sz w:val="28"/>
+          <w:szCs w:val="28"/>
+        </w:rPr>
+        <w:t>uild the</w:t>
+      </w:r>
+      <w:r>
+        <w:rPr>
+          <w:rFonts w:ascii="Arial" w:hAnsi="Arial" w:cs="Arial"/>
+          <w:bCs/>
+          <w:color w:val="04003F"/>
+          <w:spacing w:val="-8"/>
+          <w:sz w:val="28"/>
+          <w:szCs w:val="28"/>
+        </w:rPr>
+        <w:t xml:space="preserve"> docker </w:t>
+      </w:r>
+      <w:r>
+        <w:rPr>
+          <w:rFonts w:ascii="Arial" w:hAnsi="Arial" w:cs="Arial"/>
+          <w:bCs/>
+          <w:color w:val="04003F"/>
+          <w:spacing w:val="-8"/>
+          <w:sz w:val="28"/>
+          <w:szCs w:val="28"/>
+        </w:rPr>
+        <w:t xml:space="preserve">image </w:t>
+      </w:r>
+      <w:r>
+        <w:rPr>
+          <w:rFonts w:ascii="Courier" w:hAnsi="Courier" w:cs="Arial"/>
+          <w:bCs/>
+          <w:color w:val="04003F"/>
+          <w:spacing w:val="-8"/>
+          <w:sz w:val="28"/>
+          <w:szCs w:val="28"/>
+        </w:rPr>
+        <w:t>syncserver-runner</w:t>
+      </w:r>
+      <w:r>
+        <w:rPr>
+          <w:rFonts w:ascii="Courier" w:hAnsi="Courier" w:cs="Arial"/>
+          <w:bCs/>
+          <w:color w:val="04003F"/>
+          <w:spacing w:val="-8"/>
+          <w:sz w:val="28"/>
+          <w:szCs w:val="28"/>
+        </w:rPr>
+        <w:t>image</w:t>
+      </w:r>
+      <w:r>
+        <w:rPr>
+          <w:rFonts w:ascii="Courier" w:hAnsi="Courier" w:cs="Arial"/>
+          <w:bCs/>
+          <w:color w:val="04003F"/>
+          <w:spacing w:val="-8"/>
+          <w:sz w:val="28"/>
+          <w:szCs w:val="28"/>
+        </w:rPr>
+        <w:t>:</w:t>
+      </w:r>
+      <w:r>
+        <w:rPr>
+          <w:rFonts w:ascii="Courier" w:hAnsi="Courier" w:cs="Arial"/>
+          <w:bCs/>
+          <w:color w:val="04003F"/>
+          <w:spacing w:val="-8"/>
+          <w:sz w:val="28"/>
+          <w:szCs w:val="28"/>
+        </w:rPr>
+        <w:t>latest</w:t>
+      </w:r>
+      <w:r>
+        <w:rPr>
+          <w:rFonts w:ascii="Arial" w:hAnsi="Arial" w:cs="Arial"/>
+          <w:bCs/>
+          <w:color w:val="04003F"/>
+          <w:spacing w:val="-8"/>
+          <w:sz w:val="28"/>
+          <w:szCs w:val="28"/>
+        </w:rPr>
+        <w:t>, without pushing it up to docker hub</w:t>
+      </w:r>
+      <w:r>
+        <w:rPr>
+          <w:rFonts w:ascii="Arial" w:hAnsi="Arial" w:cs="Arial"/>
+          <w:bCs/>
+          <w:color w:val="04003F"/>
+          <w:spacing w:val="-8"/>
+          <w:sz w:val="28"/>
+          <w:szCs w:val="28"/>
+        </w:rPr>
+        <w:t>:</w:t>
+      </w:r>
+    </w:p>
+    <w:p>
+      <w:pPr>
+        <w:rPr>
+          <w:rFonts w:ascii="Courier" w:eastAsia="Times New Roman" w:hAnsi="Courier" w:cs="Arial"/>
+          <w:b/>
+          <w:bCs/>
+          <w:color w:val="04003F"/>
+          <w:spacing w:val="-8"/>
+          <w:kern w:val="36"/>
+          <w:sz w:val="28"/>
+          <w:szCs w:val="32"/>
+        </w:rPr>
+      </w:pPr>
+      <w:bookmarkStart w:id="52" w:name="OLE_LINK44"/>
+      <w:bookmarkStart w:id="53" w:name="OLE_LINK45"/>
+      <w:bookmarkStart w:id="54" w:name="OLE_LINK46"/>
+      <w:bookmarkStart w:id="55" w:name="OLE_LINK47"/>
+      <w:bookmarkStart w:id="56" w:name="OLE_LINK53"/>
+      <w:bookmarkStart w:id="57" w:name="OLE_LINK64"/>
+      <w:bookmarkStart w:id="58" w:name="OLE_LINK65"/>
+      <w:bookmarkStart w:id="59" w:name="OLE_LINK66"/>
+      <w:bookmarkStart w:id="60" w:name="OLE_LINK75"/>
+    </w:p>
+    <w:p>
+      <w:pPr>
+        <w:rPr>
+          <w:rFonts w:ascii="Courier" w:hAnsi="Courier" w:cs="Menlo"/>
+          <w:color w:val="000000"/>
+          <w:sz w:val="32"/>
+          <w:szCs w:val="36"/>
+        </w:rPr>
+      </w:pPr>
+      <w:bookmarkStart w:id="61" w:name="OLE_LINK69"/>
+      <w:r>
+        <w:rPr>
+          <w:rFonts w:ascii="Courier" w:eastAsia="Times New Roman" w:hAnsi="Courier" w:cs="Arial"/>
+          <w:b/>
+          <w:bCs/>
+          <w:color w:val="04003F"/>
+          <w:spacing w:val="-8"/>
+          <w:kern w:val="36"/>
+          <w:sz w:val="28"/>
+          <w:szCs w:val="32"/>
+        </w:rPr>
+        <w:t>./</w:t>
+      </w:r>
+      <w:r>
+        <w:rPr>
+          <w:rFonts w:ascii="Courier" w:hAnsi="Courier" w:cs="Menlo"/>
+          <w:color w:val="000000"/>
+          <w:sz w:val="32"/>
+          <w:szCs w:val="36"/>
+        </w:rPr>
+        <w:t>devops/buildlatest.sh</w:t>
+      </w:r>
+    </w:p>
     <w:bookmarkEnd w:id="52"/>
     <w:bookmarkEnd w:id="53"/>
     <w:bookmarkEnd w:id="54"/>
@@ -3358,6 +3361,9 @@
     <w:bookmarkEnd w:id="56"/>
     <w:bookmarkEnd w:id="57"/>
     <w:bookmarkEnd w:id="58"/>
+    <w:bookmarkEnd w:id="59"/>
+    <w:bookmarkEnd w:id="60"/>
+    <w:bookmarkEnd w:id="61"/>
     <w:p>
       <w:pPr>
         <w:rPr>
@@ -3406,21 +3412,21 @@
           <w:szCs w:val="36"/>
         </w:rPr>
       </w:pPr>
-      <w:bookmarkStart w:id="59" w:name="OLE_LINK73"/>
-      <w:bookmarkStart w:id="60" w:name="OLE_LINK74"/>
-      <w:bookmarkStart w:id="61" w:name="OLE_LINK67"/>
-      <w:bookmarkStart w:id="62" w:name="OLE_LINK68"/>
-      <w:bookmarkStart w:id="63" w:name="OLE_LINK83"/>
-      <w:bookmarkStart w:id="64" w:name="OLE_LINK41"/>
-      <w:bookmarkStart w:id="65" w:name="OLE_LINK42"/>
-      <w:bookmarkStart w:id="66" w:name="OLE_LINK43"/>
-      <w:bookmarkStart w:id="67" w:name="OLE_LINK48"/>
-      <w:bookmarkStart w:id="68" w:name="OLE_LINK49"/>
-      <w:bookmarkStart w:id="69" w:name="OLE_LINK50"/>
-      <w:bookmarkStart w:id="70" w:name="OLE_LINK51"/>
-      <w:bookmarkStart w:id="71" w:name="OLE_LINK52"/>
-      <w:bookmarkStart w:id="72" w:name="OLE_LINK58"/>
-      <w:bookmarkStart w:id="73" w:name="OLE_LINK59"/>
+      <w:bookmarkStart w:id="62" w:name="OLE_LINK73"/>
+      <w:bookmarkStart w:id="63" w:name="OLE_LINK74"/>
+      <w:bookmarkStart w:id="64" w:name="OLE_LINK67"/>
+      <w:bookmarkStart w:id="65" w:name="OLE_LINK68"/>
+      <w:bookmarkStart w:id="66" w:name="OLE_LINK83"/>
+      <w:bookmarkStart w:id="67" w:name="OLE_LINK41"/>
+      <w:bookmarkStart w:id="68" w:name="OLE_LINK42"/>
+      <w:bookmarkStart w:id="69" w:name="OLE_LINK43"/>
+      <w:bookmarkStart w:id="70" w:name="OLE_LINK48"/>
+      <w:bookmarkStart w:id="71" w:name="OLE_LINK49"/>
+      <w:bookmarkStart w:id="72" w:name="OLE_LINK50"/>
+      <w:bookmarkStart w:id="73" w:name="OLE_LINK51"/>
+      <w:bookmarkStart w:id="74" w:name="OLE_LINK52"/>
+      <w:bookmarkStart w:id="75" w:name="OLE_LINK58"/>
+      <w:bookmarkStart w:id="76" w:name="OLE_LINK59"/>
       <w:r>
         <w:rPr>
           <w:rFonts w:ascii="Courier" w:hAnsi="Courier" w:cs="Menlo"/>
@@ -3430,10 +3436,10 @@
         </w:rPr>
         <w:t xml:space="preserve">./devops/runLocally.sh </w:t>
       </w:r>
-      <w:bookmarkStart w:id="74" w:name="OLE_LINK56"/>
-      <w:bookmarkStart w:id="75" w:name="OLE_LINK57"/>
-      <w:bookmarkEnd w:id="59"/>
-      <w:bookmarkEnd w:id="60"/>
+      <w:bookmarkStart w:id="77" w:name="OLE_LINK56"/>
+      <w:bookmarkStart w:id="78" w:name="OLE_LINK57"/>
+      <w:bookmarkEnd w:id="62"/>
+      <w:bookmarkEnd w:id="63"/>
       <w:r>
         <w:rPr>
           <w:rFonts w:ascii="Courier" w:hAnsi="Courier" w:cs="Menlo"/>
@@ -3461,9 +3467,9 @@
         </w:rPr>
         <w:t>/Private/Server/</w:t>
       </w:r>
-      <w:bookmarkStart w:id="76" w:name="OLE_LINK92"/>
-      <w:bookmarkStart w:id="77" w:name="OLE_LINK93"/>
-      <w:bookmarkStart w:id="78" w:name="OLE_LINK94"/>
+      <w:bookmarkStart w:id="79" w:name="OLE_LINK92"/>
+      <w:bookmarkStart w:id="80" w:name="OLE_LINK93"/>
+      <w:bookmarkStart w:id="81" w:name="OLE_LINK94"/>
       <w:r>
         <w:rPr>
           <w:rFonts w:ascii="Courier" w:hAnsi="Courier" w:cs="Menlo"/>
@@ -3494,7 +3500,18 @@
         </w:rPr>
         <w:t>.json</w:t>
       </w:r>
-      <w:bookmarkEnd w:id="76"/>
+      <w:bookmarkEnd w:id="79"/>
+      <w:bookmarkEnd w:id="80"/>
+      <w:bookmarkEnd w:id="81"/>
+      <w:r>
+        <w:rPr>
+          <w:rFonts w:ascii="Courier" w:hAnsi="Courier" w:cs="Menlo"/>
+          <w:color w:val="000000"/>
+          <w:sz w:val="32"/>
+          <w:szCs w:val="36"/>
+        </w:rPr>
+        <w:t xml:space="preserve"> </w:t>
+      </w:r>
       <w:bookmarkEnd w:id="77"/>
       <w:bookmarkEnd w:id="78"/>
       <w:r>
@@ -3504,264 +3521,250 @@
           <w:sz w:val="32"/>
           <w:szCs w:val="36"/>
         </w:rPr>
-        <w:t xml:space="preserve"> </w:t>
-      </w:r>
-      <w:bookmarkEnd w:id="74"/>
-      <w:bookmarkEnd w:id="75"/>
-      <w:r>
-        <w:rPr>
-          <w:rFonts w:ascii="Courier" w:hAnsi="Courier" w:cs="Menlo"/>
-          <w:color w:val="000000"/>
-          <w:sz w:val="32"/>
-          <w:szCs w:val="36"/>
-        </w:rPr>
         <w:t>latest</w:t>
       </w:r>
-    </w:p>
-    <w:bookmarkEnd w:id="61"/>
-    <w:bookmarkEnd w:id="62"/>
-    <w:bookmarkEnd w:id="63"/>
-    <w:p>
-      <w:pPr>
-        <w:rPr>
-          <w:rFonts w:ascii="Courier" w:hAnsi="Courier" w:cs="Menlo"/>
-          <w:color w:val="000000"/>
-          <w:sz w:val="32"/>
-          <w:szCs w:val="36"/>
-        </w:rPr>
-      </w:pPr>
-    </w:p>
-    <w:p>
-      <w:pPr>
-        <w:rPr>
-          <w:rFonts w:ascii="Arial" w:eastAsia="Times New Roman" w:hAnsi="Arial" w:cs="Arial"/>
-          <w:bCs/>
-          <w:color w:val="04003F"/>
-          <w:spacing w:val="-8"/>
-          <w:kern w:val="36"/>
-          <w:sz w:val="28"/>
-          <w:szCs w:val="28"/>
-        </w:rPr>
-      </w:pPr>
-      <w:r>
-        <w:rPr>
-          <w:rFonts w:ascii="Arial" w:eastAsia="Times New Roman" w:hAnsi="Arial" w:cs="Arial"/>
-          <w:bCs/>
-          <w:color w:val="04003F"/>
-          <w:spacing w:val="-8"/>
-          <w:kern w:val="36"/>
-          <w:sz w:val="28"/>
-          <w:szCs w:val="28"/>
-        </w:rPr>
-        <w:t xml:space="preserve">Note that using </w:t>
-      </w:r>
-      <w:r>
-        <w:rPr>
-          <w:rFonts w:ascii="Courier" w:hAnsi="Courier" w:cs="Menlo"/>
-          <w:bCs/>
-          <w:color w:val="000000"/>
-          <w:sz w:val="32"/>
-          <w:szCs w:val="36"/>
-        </w:rPr>
-        <w:t>ServerTests</w:t>
-      </w:r>
-      <w:r>
-        <w:rPr>
-          <w:rFonts w:ascii="Courier" w:hAnsi="Courier" w:cs="Menlo"/>
-          <w:bCs/>
-          <w:color w:val="000000"/>
-          <w:sz w:val="32"/>
-          <w:szCs w:val="36"/>
-        </w:rPr>
-        <w:t>-local</w:t>
-      </w:r>
-      <w:r>
-        <w:rPr>
-          <w:rFonts w:ascii="Courier" w:hAnsi="Courier" w:cs="Menlo"/>
-          <w:bCs/>
-          <w:color w:val="000000"/>
-          <w:sz w:val="32"/>
-          <w:szCs w:val="36"/>
-        </w:rPr>
-        <w:t>.json</w:t>
-      </w:r>
-      <w:r>
-        <w:rPr>
-          <w:rFonts w:ascii="Arial" w:eastAsia="Times New Roman" w:hAnsi="Arial" w:cs="Arial"/>
-          <w:bCs/>
-          <w:color w:val="04003F"/>
-          <w:spacing w:val="-8"/>
-          <w:kern w:val="36"/>
-          <w:sz w:val="28"/>
-          <w:szCs w:val="28"/>
-        </w:rPr>
-        <w:t xml:space="preserve">  turns on the periodic uploader, which is not used in server-only tests.</w:t>
-      </w:r>
-    </w:p>
-    <w:p>
-      <w:pPr>
-        <w:rPr>
-          <w:rFonts w:ascii="Arial" w:eastAsia="Times New Roman" w:hAnsi="Arial" w:cs="Arial"/>
-          <w:bCs/>
-          <w:color w:val="04003F"/>
-          <w:spacing w:val="-8"/>
-          <w:kern w:val="36"/>
-          <w:sz w:val="28"/>
-          <w:szCs w:val="28"/>
-        </w:rPr>
-      </w:pPr>
-    </w:p>
-    <w:p>
-      <w:pPr>
-        <w:rPr>
-          <w:rFonts w:ascii="Arial" w:eastAsia="Times New Roman" w:hAnsi="Arial" w:cs="Arial"/>
-          <w:bCs/>
-          <w:color w:val="04003F"/>
-          <w:spacing w:val="-8"/>
-          <w:kern w:val="36"/>
-          <w:sz w:val="28"/>
-          <w:szCs w:val="28"/>
-        </w:rPr>
-      </w:pPr>
-      <w:r>
-        <w:rPr>
-          <w:rFonts w:ascii="Arial" w:eastAsia="Times New Roman" w:hAnsi="Arial" w:cs="Arial"/>
-          <w:bCs/>
-          <w:color w:val="04003F"/>
-          <w:spacing w:val="-8"/>
-          <w:kern w:val="36"/>
-          <w:sz w:val="28"/>
-          <w:szCs w:val="28"/>
-        </w:rPr>
-        <w:t>When this is running</w:t>
-      </w:r>
-      <w:r>
-        <w:rPr>
-          <w:rFonts w:ascii="Arial" w:eastAsia="Times New Roman" w:hAnsi="Arial" w:cs="Arial"/>
-          <w:bCs/>
-          <w:color w:val="04003F"/>
-          <w:spacing w:val="-8"/>
-          <w:kern w:val="36"/>
-          <w:sz w:val="28"/>
-          <w:szCs w:val="28"/>
-        </w:rPr>
-        <w:t xml:space="preserve"> (or if it fails to start)</w:t>
-      </w:r>
-      <w:r>
-        <w:rPr>
-          <w:rFonts w:ascii="Arial" w:eastAsia="Times New Roman" w:hAnsi="Arial" w:cs="Arial"/>
-          <w:bCs/>
-          <w:color w:val="04003F"/>
-          <w:spacing w:val="-8"/>
-          <w:kern w:val="36"/>
-          <w:sz w:val="28"/>
-          <w:szCs w:val="28"/>
-        </w:rPr>
-        <w:t>, you can get the logs from the server run by</w:t>
-      </w:r>
-      <w:r>
-        <w:rPr>
-          <w:rFonts w:ascii="Arial" w:eastAsia="Times New Roman" w:hAnsi="Arial" w:cs="Arial"/>
-          <w:bCs/>
-          <w:color w:val="04003F"/>
-          <w:spacing w:val="-8"/>
-          <w:kern w:val="36"/>
-          <w:sz w:val="28"/>
-          <w:szCs w:val="28"/>
-        </w:rPr>
-        <w:t xml:space="preserve"> opening a Terminal window and doing:</w:t>
-      </w:r>
-    </w:p>
-    <w:p>
-      <w:pPr>
-        <w:rPr>
-          <w:rFonts w:ascii="Arial" w:eastAsia="Times New Roman" w:hAnsi="Arial" w:cs="Arial"/>
-          <w:bCs/>
-          <w:color w:val="04003F"/>
-          <w:spacing w:val="-8"/>
-          <w:kern w:val="36"/>
-          <w:sz w:val="28"/>
-          <w:szCs w:val="28"/>
-        </w:rPr>
-      </w:pPr>
-    </w:p>
-    <w:p>
-      <w:pPr>
-        <w:rPr>
-          <w:rFonts w:ascii="Courier" w:eastAsia="Times New Roman" w:hAnsi="Courier" w:cs="Arial"/>
-          <w:bCs/>
-          <w:color w:val="04003F"/>
-          <w:spacing w:val="-8"/>
-          <w:kern w:val="36"/>
-          <w:sz w:val="28"/>
-          <w:szCs w:val="28"/>
-        </w:rPr>
-      </w:pPr>
-      <w:r>
-        <w:rPr>
-          <w:rFonts w:ascii="Courier" w:eastAsia="Times New Roman" w:hAnsi="Courier" w:cs="Arial"/>
-          <w:bCs/>
-          <w:color w:val="04003F"/>
-          <w:spacing w:val="-8"/>
-          <w:kern w:val="36"/>
-          <w:sz w:val="28"/>
-          <w:szCs w:val="28"/>
-        </w:rPr>
-        <w:t>cd /Users/chris/Desktop/Apps/SyncServer.Run</w:t>
-      </w:r>
-    </w:p>
-    <w:p>
-      <w:pPr>
-        <w:rPr>
-          <w:rFonts w:ascii="Courier" w:eastAsia="Times New Roman" w:hAnsi="Courier" w:cs="Arial"/>
-          <w:bCs/>
-          <w:color w:val="04003F"/>
-          <w:spacing w:val="-8"/>
-          <w:kern w:val="36"/>
-          <w:sz w:val="28"/>
-          <w:szCs w:val="28"/>
-        </w:rPr>
-      </w:pPr>
-      <w:r>
-        <w:rPr>
-          <w:rFonts w:ascii="Courier" w:eastAsia="Times New Roman" w:hAnsi="Courier" w:cs="Arial"/>
-          <w:bCs/>
-          <w:color w:val="04003F"/>
-          <w:spacing w:val="-8"/>
-          <w:kern w:val="36"/>
-          <w:sz w:val="28"/>
-          <w:szCs w:val="28"/>
-        </w:rPr>
-        <w:t>tail -f output.log</w:t>
-      </w:r>
-    </w:p>
-    <w:p>
-      <w:pPr>
-        <w:rPr>
-          <w:rFonts w:ascii="Courier" w:hAnsi="Courier" w:cs="Menlo"/>
-          <w:b/>
-          <w:bCs/>
-          <w:color w:val="000000"/>
-          <w:sz w:val="32"/>
-          <w:szCs w:val="36"/>
-        </w:rPr>
-      </w:pPr>
-    </w:p>
-    <w:p>
-      <w:pPr>
-        <w:rPr>
-          <w:rFonts w:ascii="Courier" w:hAnsi="Courier" w:cs="Menlo"/>
-          <w:b/>
-          <w:bCs/>
-          <w:color w:val="000000"/>
-          <w:sz w:val="32"/>
-          <w:szCs w:val="36"/>
-        </w:rPr>
-      </w:pPr>
     </w:p>
     <w:bookmarkEnd w:id="64"/>
     <w:bookmarkEnd w:id="65"/>
     <w:bookmarkEnd w:id="66"/>
+    <w:p>
+      <w:pPr>
+        <w:rPr>
+          <w:rFonts w:ascii="Courier" w:hAnsi="Courier" w:cs="Menlo"/>
+          <w:color w:val="000000"/>
+          <w:sz w:val="32"/>
+          <w:szCs w:val="36"/>
+        </w:rPr>
+      </w:pPr>
+    </w:p>
+    <w:p>
+      <w:pPr>
+        <w:rPr>
+          <w:rFonts w:ascii="Arial" w:eastAsia="Times New Roman" w:hAnsi="Arial" w:cs="Arial"/>
+          <w:bCs/>
+          <w:color w:val="04003F"/>
+          <w:spacing w:val="-8"/>
+          <w:kern w:val="36"/>
+          <w:sz w:val="28"/>
+          <w:szCs w:val="28"/>
+        </w:rPr>
+      </w:pPr>
+      <w:r>
+        <w:rPr>
+          <w:rFonts w:ascii="Arial" w:eastAsia="Times New Roman" w:hAnsi="Arial" w:cs="Arial"/>
+          <w:bCs/>
+          <w:color w:val="04003F"/>
+          <w:spacing w:val="-8"/>
+          <w:kern w:val="36"/>
+          <w:sz w:val="28"/>
+          <w:szCs w:val="28"/>
+        </w:rPr>
+        <w:t xml:space="preserve">Note that using </w:t>
+      </w:r>
+      <w:r>
+        <w:rPr>
+          <w:rFonts w:ascii="Courier" w:hAnsi="Courier" w:cs="Menlo"/>
+          <w:bCs/>
+          <w:color w:val="000000"/>
+          <w:sz w:val="32"/>
+          <w:szCs w:val="36"/>
+        </w:rPr>
+        <w:t>ServerTests</w:t>
+      </w:r>
+      <w:r>
+        <w:rPr>
+          <w:rFonts w:ascii="Courier" w:hAnsi="Courier" w:cs="Menlo"/>
+          <w:bCs/>
+          <w:color w:val="000000"/>
+          <w:sz w:val="32"/>
+          <w:szCs w:val="36"/>
+        </w:rPr>
+        <w:t>-local</w:t>
+      </w:r>
+      <w:r>
+        <w:rPr>
+          <w:rFonts w:ascii="Courier" w:hAnsi="Courier" w:cs="Menlo"/>
+          <w:bCs/>
+          <w:color w:val="000000"/>
+          <w:sz w:val="32"/>
+          <w:szCs w:val="36"/>
+        </w:rPr>
+        <w:t>.json</w:t>
+      </w:r>
+      <w:r>
+        <w:rPr>
+          <w:rFonts w:ascii="Arial" w:eastAsia="Times New Roman" w:hAnsi="Arial" w:cs="Arial"/>
+          <w:bCs/>
+          <w:color w:val="04003F"/>
+          <w:spacing w:val="-8"/>
+          <w:kern w:val="36"/>
+          <w:sz w:val="28"/>
+          <w:szCs w:val="28"/>
+        </w:rPr>
+        <w:t xml:space="preserve">  turns on the periodic uploader, which is not used in server-only tests.</w:t>
+      </w:r>
+    </w:p>
+    <w:p>
+      <w:pPr>
+        <w:rPr>
+          <w:rFonts w:ascii="Arial" w:eastAsia="Times New Roman" w:hAnsi="Arial" w:cs="Arial"/>
+          <w:bCs/>
+          <w:color w:val="04003F"/>
+          <w:spacing w:val="-8"/>
+          <w:kern w:val="36"/>
+          <w:sz w:val="28"/>
+          <w:szCs w:val="28"/>
+        </w:rPr>
+      </w:pPr>
+    </w:p>
+    <w:p>
+      <w:pPr>
+        <w:rPr>
+          <w:rFonts w:ascii="Arial" w:eastAsia="Times New Roman" w:hAnsi="Arial" w:cs="Arial"/>
+          <w:bCs/>
+          <w:color w:val="04003F"/>
+          <w:spacing w:val="-8"/>
+          <w:kern w:val="36"/>
+          <w:sz w:val="28"/>
+          <w:szCs w:val="28"/>
+        </w:rPr>
+      </w:pPr>
+      <w:r>
+        <w:rPr>
+          <w:rFonts w:ascii="Arial" w:eastAsia="Times New Roman" w:hAnsi="Arial" w:cs="Arial"/>
+          <w:bCs/>
+          <w:color w:val="04003F"/>
+          <w:spacing w:val="-8"/>
+          <w:kern w:val="36"/>
+          <w:sz w:val="28"/>
+          <w:szCs w:val="28"/>
+        </w:rPr>
+        <w:t>When this is running</w:t>
+      </w:r>
+      <w:r>
+        <w:rPr>
+          <w:rFonts w:ascii="Arial" w:eastAsia="Times New Roman" w:hAnsi="Arial" w:cs="Arial"/>
+          <w:bCs/>
+          <w:color w:val="04003F"/>
+          <w:spacing w:val="-8"/>
+          <w:kern w:val="36"/>
+          <w:sz w:val="28"/>
+          <w:szCs w:val="28"/>
+        </w:rPr>
+        <w:t xml:space="preserve"> (or if it fails to start)</w:t>
+      </w:r>
+      <w:r>
+        <w:rPr>
+          <w:rFonts w:ascii="Arial" w:eastAsia="Times New Roman" w:hAnsi="Arial" w:cs="Arial"/>
+          <w:bCs/>
+          <w:color w:val="04003F"/>
+          <w:spacing w:val="-8"/>
+          <w:kern w:val="36"/>
+          <w:sz w:val="28"/>
+          <w:szCs w:val="28"/>
+        </w:rPr>
+        <w:t>, you can get the logs from the server run by</w:t>
+      </w:r>
+      <w:r>
+        <w:rPr>
+          <w:rFonts w:ascii="Arial" w:eastAsia="Times New Roman" w:hAnsi="Arial" w:cs="Arial"/>
+          <w:bCs/>
+          <w:color w:val="04003F"/>
+          <w:spacing w:val="-8"/>
+          <w:kern w:val="36"/>
+          <w:sz w:val="28"/>
+          <w:szCs w:val="28"/>
+        </w:rPr>
+        <w:t xml:space="preserve"> opening a Terminal window and doing:</w:t>
+      </w:r>
+    </w:p>
+    <w:p>
+      <w:pPr>
+        <w:rPr>
+          <w:rFonts w:ascii="Arial" w:eastAsia="Times New Roman" w:hAnsi="Arial" w:cs="Arial"/>
+          <w:bCs/>
+          <w:color w:val="04003F"/>
+          <w:spacing w:val="-8"/>
+          <w:kern w:val="36"/>
+          <w:sz w:val="28"/>
+          <w:szCs w:val="28"/>
+        </w:rPr>
+      </w:pPr>
+    </w:p>
+    <w:p>
+      <w:pPr>
+        <w:rPr>
+          <w:rFonts w:ascii="Courier" w:eastAsia="Times New Roman" w:hAnsi="Courier" w:cs="Arial"/>
+          <w:bCs/>
+          <w:color w:val="04003F"/>
+          <w:spacing w:val="-8"/>
+          <w:kern w:val="36"/>
+          <w:sz w:val="28"/>
+          <w:szCs w:val="28"/>
+        </w:rPr>
+      </w:pPr>
+      <w:r>
+        <w:rPr>
+          <w:rFonts w:ascii="Courier" w:eastAsia="Times New Roman" w:hAnsi="Courier" w:cs="Arial"/>
+          <w:bCs/>
+          <w:color w:val="04003F"/>
+          <w:spacing w:val="-8"/>
+          <w:kern w:val="36"/>
+          <w:sz w:val="28"/>
+          <w:szCs w:val="28"/>
+        </w:rPr>
+        <w:t>cd /Users/chris/Desktop/Apps/SyncServer.Run</w:t>
+      </w:r>
+    </w:p>
+    <w:p>
+      <w:pPr>
+        <w:rPr>
+          <w:rFonts w:ascii="Courier" w:eastAsia="Times New Roman" w:hAnsi="Courier" w:cs="Arial"/>
+          <w:bCs/>
+          <w:color w:val="04003F"/>
+          <w:spacing w:val="-8"/>
+          <w:kern w:val="36"/>
+          <w:sz w:val="28"/>
+          <w:szCs w:val="28"/>
+        </w:rPr>
+      </w:pPr>
+      <w:r>
+        <w:rPr>
+          <w:rFonts w:ascii="Courier" w:eastAsia="Times New Roman" w:hAnsi="Courier" w:cs="Arial"/>
+          <w:bCs/>
+          <w:color w:val="04003F"/>
+          <w:spacing w:val="-8"/>
+          <w:kern w:val="36"/>
+          <w:sz w:val="28"/>
+          <w:szCs w:val="28"/>
+        </w:rPr>
+        <w:t>tail -f output.log</w:t>
+      </w:r>
+    </w:p>
+    <w:p>
+      <w:pPr>
+        <w:rPr>
+          <w:rFonts w:ascii="Courier" w:hAnsi="Courier" w:cs="Menlo"/>
+          <w:b/>
+          <w:bCs/>
+          <w:color w:val="000000"/>
+          <w:sz w:val="32"/>
+          <w:szCs w:val="36"/>
+        </w:rPr>
+      </w:pPr>
+    </w:p>
+    <w:p>
+      <w:pPr>
+        <w:rPr>
+          <w:rFonts w:ascii="Courier" w:hAnsi="Courier" w:cs="Menlo"/>
+          <w:b/>
+          <w:bCs/>
+          <w:color w:val="000000"/>
+          <w:sz w:val="32"/>
+          <w:szCs w:val="36"/>
+        </w:rPr>
+      </w:pPr>
+    </w:p>
     <w:bookmarkEnd w:id="67"/>
     <w:bookmarkEnd w:id="68"/>
     <w:bookmarkEnd w:id="69"/>
@@ -3769,20 +3772,9 @@
     <w:bookmarkEnd w:id="71"/>
     <w:bookmarkEnd w:id="72"/>
     <w:bookmarkEnd w:id="73"/>
-    <w:p>
-      <w:pPr>
-        <w:rPr>
-          <w:rFonts w:ascii="Arial" w:eastAsia="Times New Roman" w:hAnsi="Arial" w:cs="Arial"/>
-          <w:b/>
-          <w:bCs/>
-          <w:color w:val="04003F"/>
-          <w:spacing w:val="-8"/>
-          <w:kern w:val="36"/>
-          <w:sz w:val="32"/>
-          <w:szCs w:val="32"/>
-        </w:rPr>
-      </w:pPr>
-    </w:p>
+    <w:bookmarkEnd w:id="74"/>
+    <w:bookmarkEnd w:id="75"/>
+    <w:bookmarkEnd w:id="76"/>
     <w:p>
       <w:pPr>
         <w:rPr>
@@ -3814,14 +3806,403 @@
       <w:pPr>
         <w:pStyle w:val="Heading1"/>
       </w:pPr>
-      <w:bookmarkStart w:id="79" w:name="_Toc42193608"/>
-      <w:bookmarkStart w:id="80" w:name="_Toc58156268"/>
+      <w:r>
+        <w:lastRenderedPageBreak/>
+        <w:t>Pushing a server build to Dockerhub</w:t>
+      </w:r>
+    </w:p>
+    <w:p>
+      <w:pPr>
+        <w:rPr>
+          <w:rFonts w:ascii="Arial" w:hAnsi="Arial" w:cs="Arial"/>
+          <w:bCs/>
+          <w:color w:val="04003F"/>
+          <w:spacing w:val="-8"/>
+          <w:sz w:val="28"/>
+          <w:szCs w:val="28"/>
+        </w:rPr>
+      </w:pPr>
+      <w:r>
+        <w:rPr>
+          <w:rFonts w:ascii="Arial" w:eastAsia="Times New Roman" w:hAnsi="Arial" w:cs="Arial"/>
+          <w:bCs/>
+          <w:color w:val="04003F"/>
+          <w:spacing w:val="-8"/>
+          <w:kern w:val="36"/>
+          <w:sz w:val="28"/>
+          <w:szCs w:val="28"/>
+        </w:rPr>
+        <w:t>This depends on you having carried out the “</w:t>
+      </w:r>
+      <w:r>
+        <w:rPr>
+          <w:rFonts w:ascii="Arial" w:hAnsi="Arial" w:cs="Arial"/>
+          <w:bCs/>
+          <w:color w:val="04003F"/>
+          <w:spacing w:val="-8"/>
+          <w:sz w:val="28"/>
+          <w:szCs w:val="28"/>
+        </w:rPr>
+        <w:t>Building server” steps</w:t>
+      </w:r>
+      <w:r>
+        <w:rPr>
+          <w:rFonts w:ascii="Arial" w:hAnsi="Arial" w:cs="Arial"/>
+          <w:bCs/>
+          <w:color w:val="04003F"/>
+          <w:spacing w:val="-8"/>
+          <w:sz w:val="28"/>
+          <w:szCs w:val="28"/>
+        </w:rPr>
+        <w:t xml:space="preserve"> above. Then, </w:t>
+      </w:r>
+      <w:r>
+        <w:rPr>
+          <w:rFonts w:ascii="Arial" w:hAnsi="Arial" w:cs="Arial"/>
+          <w:bCs/>
+          <w:color w:val="04003F"/>
+          <w:spacing w:val="-8"/>
+          <w:sz w:val="28"/>
+          <w:szCs w:val="28"/>
+        </w:rPr>
+        <w:t>do the following</w:t>
+      </w:r>
+      <w:r>
+        <w:rPr>
+          <w:rFonts w:ascii="Arial" w:hAnsi="Arial" w:cs="Arial"/>
+          <w:bCs/>
+          <w:color w:val="04003F"/>
+          <w:spacing w:val="-8"/>
+          <w:sz w:val="28"/>
+          <w:szCs w:val="28"/>
+        </w:rPr>
+        <w:t xml:space="preserve"> </w:t>
+      </w:r>
+      <w:r>
+        <w:rPr>
+          <w:rFonts w:ascii="Arial" w:hAnsi="Arial" w:cs="Arial"/>
+          <w:bCs/>
+          <w:color w:val="04003F"/>
+          <w:spacing w:val="-8"/>
+          <w:sz w:val="28"/>
+          <w:szCs w:val="28"/>
+          <w:highlight w:val="yellow"/>
+        </w:rPr>
+        <w:t>from the MacOS Terminal</w:t>
+      </w:r>
+      <w:r>
+        <w:rPr>
+          <w:rFonts w:ascii="Arial" w:hAnsi="Arial" w:cs="Arial"/>
+          <w:bCs/>
+          <w:color w:val="04003F"/>
+          <w:spacing w:val="-8"/>
+          <w:sz w:val="28"/>
+          <w:szCs w:val="28"/>
+        </w:rPr>
+        <w:t xml:space="preserve"> (not from within the Docker Terminal)</w:t>
+      </w:r>
+      <w:r>
+        <w:rPr>
+          <w:rFonts w:ascii="Arial" w:hAnsi="Arial" w:cs="Arial"/>
+          <w:bCs/>
+          <w:color w:val="04003F"/>
+          <w:spacing w:val="-8"/>
+          <w:sz w:val="28"/>
+          <w:szCs w:val="28"/>
+        </w:rPr>
+        <w:t>:</w:t>
+      </w:r>
+    </w:p>
+    <w:p>
+      <w:pPr>
+        <w:rPr>
+          <w:rFonts w:ascii="Arial" w:eastAsia="Times New Roman" w:hAnsi="Arial" w:cs="Arial"/>
+          <w:b/>
+          <w:bCs/>
+          <w:color w:val="04003F"/>
+          <w:spacing w:val="-8"/>
+          <w:kern w:val="36"/>
+          <w:sz w:val="32"/>
+          <w:szCs w:val="32"/>
+        </w:rPr>
+      </w:pPr>
+    </w:p>
+    <w:p>
+      <w:pPr>
+        <w:rPr>
+          <w:rFonts w:ascii="Arial" w:eastAsia="Times New Roman" w:hAnsi="Arial" w:cs="Arial"/>
+          <w:bCs/>
+          <w:color w:val="04003F"/>
+          <w:spacing w:val="-8"/>
+          <w:kern w:val="36"/>
+          <w:sz w:val="32"/>
+          <w:szCs w:val="32"/>
+        </w:rPr>
+      </w:pPr>
+      <w:r>
+        <w:rPr>
+          <w:rFonts w:ascii="Arial" w:eastAsia="Times New Roman" w:hAnsi="Arial" w:cs="Arial"/>
+          <w:bCs/>
+          <w:color w:val="04003F"/>
+          <w:spacing w:val="-8"/>
+          <w:kern w:val="36"/>
+          <w:sz w:val="32"/>
+          <w:szCs w:val="32"/>
+        </w:rPr>
+        <w:t xml:space="preserve"># </w:t>
+      </w:r>
+      <w:r>
+        <w:rPr>
+          <w:rFonts w:ascii="Arial" w:eastAsia="Times New Roman" w:hAnsi="Arial" w:cs="Arial"/>
+          <w:bCs/>
+          <w:color w:val="04003F"/>
+          <w:spacing w:val="-8"/>
+          <w:kern w:val="36"/>
+          <w:sz w:val="32"/>
+          <w:szCs w:val="32"/>
+        </w:rPr>
+        <w:t>E</w:t>
+      </w:r>
+      <w:r>
+        <w:rPr>
+          <w:rFonts w:ascii="Arial" w:eastAsia="Times New Roman" w:hAnsi="Arial" w:cs="Arial"/>
+          <w:bCs/>
+          <w:color w:val="04003F"/>
+          <w:spacing w:val="-8"/>
+          <w:kern w:val="36"/>
+          <w:sz w:val="32"/>
+          <w:szCs w:val="32"/>
+        </w:rPr>
+        <w:t>xecut</w:t>
+      </w:r>
+      <w:r>
+        <w:rPr>
+          <w:rFonts w:ascii="Arial" w:eastAsia="Times New Roman" w:hAnsi="Arial" w:cs="Arial"/>
+          <w:bCs/>
+          <w:color w:val="04003F"/>
+          <w:spacing w:val="-8"/>
+          <w:kern w:val="36"/>
+          <w:sz w:val="32"/>
+          <w:szCs w:val="32"/>
+        </w:rPr>
+        <w:t>e</w:t>
+      </w:r>
+      <w:r>
+        <w:rPr>
+          <w:rFonts w:ascii="Arial" w:eastAsia="Times New Roman" w:hAnsi="Arial" w:cs="Arial"/>
+          <w:bCs/>
+          <w:color w:val="04003F"/>
+          <w:spacing w:val="-8"/>
+          <w:kern w:val="36"/>
+          <w:sz w:val="32"/>
+          <w:szCs w:val="32"/>
+        </w:rPr>
+        <w:t xml:space="preserve"> the following command in </w:t>
+      </w:r>
+      <w:r>
+        <w:rPr>
+          <w:rFonts w:ascii="Arial" w:eastAsia="Times New Roman" w:hAnsi="Arial" w:cs="Arial"/>
+          <w:bCs/>
+          <w:color w:val="04003F"/>
+          <w:spacing w:val="-8"/>
+          <w:kern w:val="36"/>
+          <w:sz w:val="32"/>
+          <w:szCs w:val="32"/>
+        </w:rPr>
+        <w:t xml:space="preserve">ServerMain </w:t>
+      </w:r>
+      <w:r>
+        <w:rPr>
+          <w:rFonts w:ascii="Arial" w:eastAsia="Times New Roman" w:hAnsi="Arial" w:cs="Arial"/>
+          <w:bCs/>
+          <w:color w:val="04003F"/>
+          <w:spacing w:val="-8"/>
+          <w:kern w:val="36"/>
+          <w:sz w:val="32"/>
+          <w:szCs w:val="32"/>
+        </w:rPr>
+        <w:t>folder:</w:t>
+      </w:r>
+    </w:p>
+    <w:p>
+      <w:pPr>
+        <w:rPr>
+          <w:rFonts w:ascii="Arial" w:eastAsia="Times New Roman" w:hAnsi="Arial" w:cs="Arial"/>
+          <w:bCs/>
+          <w:color w:val="04003F"/>
+          <w:spacing w:val="-8"/>
+          <w:kern w:val="36"/>
+          <w:sz w:val="32"/>
+          <w:szCs w:val="32"/>
+        </w:rPr>
+      </w:pPr>
+    </w:p>
+    <w:p>
+      <w:pPr>
+        <w:rPr>
+          <w:rFonts w:ascii="Arial" w:eastAsia="Times New Roman" w:hAnsi="Arial" w:cs="Arial"/>
+          <w:bCs/>
+          <w:color w:val="04003F"/>
+          <w:spacing w:val="-8"/>
+          <w:kern w:val="36"/>
+          <w:sz w:val="32"/>
+          <w:szCs w:val="32"/>
+        </w:rPr>
+      </w:pPr>
+      <w:r>
+        <w:rPr>
+          <w:rFonts w:ascii="Arial" w:eastAsia="Times New Roman" w:hAnsi="Arial" w:cs="Arial"/>
+          <w:bCs/>
+          <w:color w:val="04003F"/>
+          <w:spacing w:val="-8"/>
+          <w:kern w:val="36"/>
+          <w:sz w:val="32"/>
+          <w:szCs w:val="32"/>
+        </w:rPr>
+        <w:t>./</w:t>
+      </w:r>
+      <w:r>
+        <w:rPr>
+          <w:rFonts w:ascii="Arial" w:eastAsia="Times New Roman" w:hAnsi="Arial" w:cs="Arial"/>
+          <w:bCs/>
+          <w:color w:val="04003F"/>
+          <w:spacing w:val="-8"/>
+          <w:kern w:val="36"/>
+          <w:sz w:val="32"/>
+          <w:szCs w:val="32"/>
+        </w:rPr>
+        <w:t>devops</w:t>
+      </w:r>
+      <w:r>
+        <w:rPr>
+          <w:rFonts w:ascii="Arial" w:eastAsia="Times New Roman" w:hAnsi="Arial" w:cs="Arial"/>
+          <w:bCs/>
+          <w:color w:val="04003F"/>
+          <w:spacing w:val="-8"/>
+          <w:kern w:val="36"/>
+          <w:sz w:val="32"/>
+          <w:szCs w:val="32"/>
+        </w:rPr>
+        <w:t>/release.sh</w:t>
+      </w:r>
+      <w:r>
+        <w:rPr>
+          <w:rFonts w:ascii="Arial" w:eastAsia="Times New Roman" w:hAnsi="Arial" w:cs="Arial"/>
+          <w:bCs/>
+          <w:color w:val="04003F"/>
+          <w:spacing w:val="-8"/>
+          <w:kern w:val="36"/>
+          <w:sz w:val="32"/>
+          <w:szCs w:val="32"/>
+        </w:rPr>
+        <w:t xml:space="preserve"> </w:t>
+      </w:r>
+      <w:bookmarkStart w:id="82" w:name="OLE_LINK101"/>
+      <w:bookmarkStart w:id="83" w:name="OLE_LINK102"/>
+      <w:r>
+        <w:rPr>
+          <w:rFonts w:ascii="Arial" w:eastAsia="Times New Roman" w:hAnsi="Arial" w:cs="Arial"/>
+          <w:bCs/>
+          <w:color w:val="04003F"/>
+          <w:spacing w:val="-8"/>
+          <w:kern w:val="36"/>
+          <w:sz w:val="32"/>
+          <w:szCs w:val="32"/>
+        </w:rPr>
+        <w:t>&lt;ReleaseTag&gt;</w:t>
+      </w:r>
+      <w:bookmarkEnd w:id="82"/>
+      <w:bookmarkEnd w:id="83"/>
+    </w:p>
+    <w:p>
+      <w:pPr>
+        <w:rPr>
+          <w:rFonts w:ascii="Arial" w:eastAsia="Times New Roman" w:hAnsi="Arial" w:cs="Arial"/>
+          <w:bCs/>
+          <w:color w:val="04003F"/>
+          <w:spacing w:val="-8"/>
+          <w:kern w:val="36"/>
+          <w:sz w:val="32"/>
+          <w:szCs w:val="32"/>
+        </w:rPr>
+      </w:pPr>
+    </w:p>
+    <w:p>
+      <w:pPr>
+        <w:rPr>
+          <w:rFonts w:ascii="Arial" w:eastAsia="Times New Roman" w:hAnsi="Arial" w:cs="Arial"/>
+          <w:bCs/>
+          <w:color w:val="04003F"/>
+          <w:spacing w:val="-8"/>
+          <w:kern w:val="36"/>
+          <w:sz w:val="32"/>
+          <w:szCs w:val="32"/>
+        </w:rPr>
+      </w:pPr>
+      <w:r>
+        <w:rPr>
+          <w:rFonts w:ascii="Arial" w:eastAsia="Times New Roman" w:hAnsi="Arial" w:cs="Arial"/>
+          <w:bCs/>
+          <w:color w:val="04003F"/>
+          <w:spacing w:val="-8"/>
+          <w:kern w:val="36"/>
+          <w:sz w:val="32"/>
+          <w:szCs w:val="32"/>
+        </w:rPr>
+        <w:t xml:space="preserve"># </w:t>
+      </w:r>
+      <w:r>
+        <w:rPr>
+          <w:rFonts w:ascii="Arial" w:eastAsia="Times New Roman" w:hAnsi="Arial" w:cs="Arial"/>
+          <w:bCs/>
+          <w:color w:val="04003F"/>
+          <w:spacing w:val="-8"/>
+          <w:kern w:val="36"/>
+          <w:sz w:val="32"/>
+          <w:szCs w:val="32"/>
+        </w:rPr>
+        <w:t>The intent of this is to tag a version on the github repo along with pushing an image to Docker hub</w:t>
+      </w:r>
+    </w:p>
+    <w:p>
+      <w:pPr>
+        <w:rPr>
+          <w:rFonts w:ascii="Arial" w:eastAsia="Times New Roman" w:hAnsi="Arial" w:cs="Arial"/>
+          <w:b/>
+          <w:bCs/>
+          <w:color w:val="04003F"/>
+          <w:spacing w:val="-8"/>
+          <w:kern w:val="36"/>
+          <w:sz w:val="32"/>
+          <w:szCs w:val="32"/>
+        </w:rPr>
+      </w:pPr>
+      <w:r>
+        <w:rPr>
+          <w:rFonts w:ascii="Arial" w:eastAsia="Times New Roman" w:hAnsi="Arial" w:cs="Arial"/>
+          <w:b/>
+          <w:bCs/>
+          <w:color w:val="04003F"/>
+          <w:spacing w:val="-8"/>
+          <w:kern w:val="36"/>
+          <w:sz w:val="32"/>
+          <w:szCs w:val="32"/>
+        </w:rPr>
+        <w:br w:type="page"/>
+      </w:r>
+    </w:p>
+    <w:p>
+      <w:pPr>
+        <w:pStyle w:val="Heading1"/>
+      </w:pPr>
+      <w:bookmarkStart w:id="84" w:name="_Toc42193608"/>
+      <w:bookmarkStart w:id="85" w:name="_Toc58156268"/>
       <w:r>
         <w:lastRenderedPageBreak/>
         <w:t>Build server in Xcode</w:t>
       </w:r>
-      <w:bookmarkEnd w:id="79"/>
-      <w:bookmarkEnd w:id="80"/>
+      <w:bookmarkEnd w:id="84"/>
+      <w:bookmarkEnd w:id="85"/>
     </w:p>
     <w:p>
       <w:pPr>
@@ -4021,14 +4402,14 @@
       <w:pPr>
         <w:pStyle w:val="Heading1"/>
       </w:pPr>
-      <w:bookmarkStart w:id="81" w:name="_Toc42193609"/>
-      <w:bookmarkStart w:id="82" w:name="_Toc58156269"/>
+      <w:bookmarkStart w:id="86" w:name="_Toc42193609"/>
+      <w:bookmarkStart w:id="87" w:name="_Toc58156269"/>
       <w:r>
         <w:lastRenderedPageBreak/>
         <w:t>Run local tests</w:t>
       </w:r>
-      <w:bookmarkEnd w:id="81"/>
-      <w:bookmarkEnd w:id="82"/>
+      <w:bookmarkEnd w:id="86"/>
+      <w:bookmarkEnd w:id="87"/>
     </w:p>
     <w:p>
       <w:pPr>
@@ -4127,7 +4508,7 @@
           <w:szCs w:val="32"/>
         </w:rPr>
       </w:pPr>
-      <w:bookmarkStart w:id="83" w:name="OLE_LINK70"/>
+      <w:bookmarkStart w:id="88" w:name="OLE_LINK70"/>
       <w:r>
         <w:rPr>
           <w:rFonts w:ascii="Courier" w:eastAsia="Times New Roman" w:hAnsi="Courier" w:cs="Arial"/>
@@ -4141,7 +4522,7 @@
         <w:t>./Tools/clean.sh</w:t>
       </w:r>
     </w:p>
-    <w:bookmarkEnd w:id="83"/>
+    <w:bookmarkEnd w:id="88"/>
     <w:p>
       <w:pPr>
         <w:rPr>
@@ -4369,6 +4750,10 @@
         </w:rPr>
         <w:t>./</w:t>
       </w:r>
+      <w:bookmarkStart w:id="89" w:name="OLE_LINK120"/>
+      <w:bookmarkStart w:id="90" w:name="OLE_LINK121"/>
+      <w:bookmarkStart w:id="91" w:name="OLE_LINK122"/>
+      <w:bookmarkStart w:id="92" w:name="OLE_LINK123"/>
       <w:r>
         <w:rPr>
           <w:rFonts w:ascii="Arial" w:eastAsia="Times New Roman" w:hAnsi="Arial" w:cs="Arial"/>
@@ -4392,7 +4777,23 @@
           <w:sz w:val="32"/>
           <w:szCs w:val="32"/>
         </w:rPr>
-        <w:t xml:space="preserve"> configuration file in the main directory (ServerMain). </w:t>
+        <w:t xml:space="preserve"> </w:t>
+      </w:r>
+      <w:bookmarkEnd w:id="89"/>
+      <w:bookmarkEnd w:id="90"/>
+      <w:bookmarkEnd w:id="91"/>
+      <w:bookmarkEnd w:id="92"/>
+      <w:r>
+        <w:rPr>
+          <w:rFonts w:ascii="Arial" w:eastAsia="Times New Roman" w:hAnsi="Arial" w:cs="Arial"/>
+          <w:bCs/>
+          <w:color w:val="04003F"/>
+          <w:spacing w:val="-8"/>
+          <w:kern w:val="36"/>
+          <w:sz w:val="32"/>
+          <w:szCs w:val="32"/>
+        </w:rPr>
+        <w:t xml:space="preserve">configuration file in the main directory (ServerMain). </w:t>
       </w:r>
       <w:r>
         <w:rPr>
@@ -4540,7 +4941,7 @@
         </w:rPr>
         <w:t xml:space="preserve">for instructions on how to renew or update the Google, Dropbox, Facebook etc. credentials that are </w:t>
       </w:r>
-      <w:bookmarkStart w:id="84" w:name="OLE_LINK97"/>
+      <w:bookmarkStart w:id="93" w:name="OLE_LINK97"/>
       <w:r>
         <w:rPr>
           <w:rFonts w:ascii="Arial" w:eastAsia="Times New Roman" w:hAnsi="Arial" w:cs="Arial"/>
@@ -4553,8 +4954,8 @@
         </w:rPr>
         <w:t xml:space="preserve">accessed in that file. Once </w:t>
       </w:r>
-      <w:bookmarkStart w:id="85" w:name="OLE_LINK60"/>
-      <w:bookmarkStart w:id="86" w:name="OLE_LINK61"/>
+      <w:bookmarkStart w:id="94" w:name="OLE_LINK60"/>
+      <w:bookmarkStart w:id="95" w:name="OLE_LINK61"/>
       <w:r>
         <w:rPr>
           <w:rFonts w:ascii="Arial" w:eastAsia="Times New Roman" w:hAnsi="Arial" w:cs="Arial"/>
@@ -4567,8 +4968,8 @@
         </w:rPr>
         <w:t>updated</w:t>
       </w:r>
-      <w:bookmarkEnd w:id="85"/>
-      <w:bookmarkEnd w:id="86"/>
+      <w:bookmarkEnd w:id="94"/>
+      <w:bookmarkEnd w:id="95"/>
       <w:r>
         <w:rPr>
           <w:rFonts w:ascii="Arial" w:eastAsia="Times New Roman" w:hAnsi="Arial" w:cs="Arial"/>
@@ -4581,7 +4982,7 @@
         </w:rPr>
         <w:t>, the ServerTests.json file needs updating.</w:t>
       </w:r>
-      <w:bookmarkEnd w:id="84"/>
+      <w:bookmarkEnd w:id="93"/>
     </w:p>
     <w:p>
       <w:pPr>
@@ -4620,9 +5021,9 @@
         </w:rPr>
         <w:t xml:space="preserve">Use: </w:t>
       </w:r>
-      <w:bookmarkStart w:id="87" w:name="OLE_LINK89"/>
-      <w:bookmarkStart w:id="88" w:name="OLE_LINK90"/>
-      <w:bookmarkStart w:id="89" w:name="OLE_LINK110"/>
+      <w:bookmarkStart w:id="96" w:name="OLE_LINK89"/>
+      <w:bookmarkStart w:id="97" w:name="OLE_LINK90"/>
+      <w:bookmarkStart w:id="98" w:name="OLE_LINK110"/>
       <w:r>
         <w:rPr>
           <w:rFonts w:ascii="Arial" w:eastAsia="Times New Roman" w:hAnsi="Arial" w:cs="Arial"/>
@@ -4635,25 +5036,13 @@
         </w:rPr>
         <w:t>multitail  -Q 1 '.testing/*'</w:t>
       </w:r>
-      <w:bookmarkEnd w:id="87"/>
-      <w:bookmarkEnd w:id="88"/>
-      <w:bookmarkEnd w:id="89"/>
-    </w:p>
-    <w:p>
-      <w:pPr>
-        <w:rPr>
-          <w:rFonts w:ascii="Arial" w:eastAsia="Times New Roman" w:hAnsi="Arial" w:cs="Arial"/>
-          <w:bCs/>
-          <w:color w:val="04003F"/>
-          <w:spacing w:val="-8"/>
-          <w:kern w:val="36"/>
-          <w:sz w:val="32"/>
-          <w:szCs w:val="32"/>
-        </w:rPr>
-      </w:pPr>
-    </w:p>
-    <w:p>
-      <w:pPr>
+      <w:bookmarkEnd w:id="96"/>
+      <w:bookmarkEnd w:id="97"/>
+      <w:bookmarkEnd w:id="98"/>
+    </w:p>
+    <w:p>
+      <w:pPr>
+        <w:ind w:firstLine="720"/>
         <w:rPr>
           <w:rFonts w:ascii="Arial" w:eastAsia="Times New Roman" w:hAnsi="Arial" w:cs="Arial"/>
           <w:bCs/>
@@ -4712,6 +5101,1389 @@
           <w:sz w:val="32"/>
           <w:szCs w:val="32"/>
         </w:rPr>
+        <w:t>Most tests need:</w:t>
+      </w:r>
+    </w:p>
+    <w:p>
+      <w:pPr>
+        <w:rPr>
+          <w:rFonts w:ascii="Arial" w:eastAsia="Times New Roman" w:hAnsi="Arial" w:cs="Arial"/>
+          <w:bCs/>
+          <w:color w:val="04003F"/>
+          <w:spacing w:val="-8"/>
+          <w:kern w:val="36"/>
+          <w:sz w:val="32"/>
+          <w:szCs w:val="32"/>
+        </w:rPr>
+      </w:pPr>
+      <w:r>
+        <w:rPr>
+          <w:rFonts w:ascii="Arial" w:eastAsia="Times New Roman" w:hAnsi="Arial" w:cs="Arial"/>
+          <w:bCs/>
+          <w:color w:val="04003F"/>
+          <w:spacing w:val="-8"/>
+          <w:kern w:val="36"/>
+          <w:sz w:val="32"/>
+          <w:szCs w:val="32"/>
+        </w:rPr>
+        <w:tab/>
+      </w:r>
+      <w:r>
+        <w:rPr>
+          <w:rFonts w:ascii="Arial" w:eastAsia="Times New Roman" w:hAnsi="Arial" w:cs="Arial"/>
+          <w:bCs/>
+          <w:color w:val="04003F"/>
+          <w:spacing w:val="-8"/>
+          <w:kern w:val="36"/>
+          <w:sz w:val="32"/>
+          <w:szCs w:val="32"/>
+        </w:rPr>
+        <w:t>static let primaryOwningAccount:TestAccount = .google1</w:t>
+      </w:r>
+    </w:p>
+    <w:p>
+      <w:pPr>
+        <w:rPr>
+          <w:rFonts w:ascii="Arial" w:eastAsia="Times New Roman" w:hAnsi="Arial" w:cs="Arial"/>
+          <w:bCs/>
+          <w:color w:val="04003F"/>
+          <w:spacing w:val="-8"/>
+          <w:kern w:val="36"/>
+          <w:sz w:val="32"/>
+          <w:szCs w:val="32"/>
+        </w:rPr>
+      </w:pPr>
+    </w:p>
+    <w:p>
+      <w:pPr>
+        <w:rPr>
+          <w:rFonts w:ascii="Arial" w:eastAsia="Times New Roman" w:hAnsi="Arial" w:cs="Arial"/>
+          <w:bCs/>
+          <w:color w:val="04003F"/>
+          <w:spacing w:val="-8"/>
+          <w:kern w:val="36"/>
+          <w:sz w:val="32"/>
+          <w:szCs w:val="32"/>
+        </w:rPr>
+      </w:pPr>
+      <w:r>
+        <w:rPr>
+          <w:rFonts w:ascii="Arial" w:eastAsia="Times New Roman" w:hAnsi="Arial" w:cs="Arial"/>
+          <w:bCs/>
+          <w:color w:val="04003F"/>
+          <w:spacing w:val="-8"/>
+          <w:kern w:val="36"/>
+          <w:sz w:val="32"/>
+          <w:szCs w:val="32"/>
+        </w:rPr>
+        <w:t>SharingTests</w:t>
+      </w:r>
+      <w:r>
+        <w:rPr>
+          <w:rFonts w:ascii="Arial" w:eastAsia="Times New Roman" w:hAnsi="Arial" w:cs="Arial"/>
+          <w:bCs/>
+          <w:color w:val="04003F"/>
+          <w:spacing w:val="-8"/>
+          <w:kern w:val="36"/>
+          <w:sz w:val="32"/>
+          <w:szCs w:val="32"/>
+        </w:rPr>
+        <w:t xml:space="preserve"> need:</w:t>
+      </w:r>
+    </w:p>
+    <w:p>
+      <w:pPr>
+        <w:ind w:firstLine="720"/>
+        <w:rPr>
+          <w:rFonts w:ascii="Arial" w:eastAsia="Times New Roman" w:hAnsi="Arial" w:cs="Arial"/>
+          <w:bCs/>
+          <w:color w:val="04003F"/>
+          <w:spacing w:val="-8"/>
+          <w:kern w:val="36"/>
+          <w:sz w:val="32"/>
+          <w:szCs w:val="32"/>
+        </w:rPr>
+      </w:pPr>
+      <w:r>
+        <w:rPr>
+          <w:rFonts w:ascii="Arial" w:eastAsia="Times New Roman" w:hAnsi="Arial" w:cs="Arial"/>
+          <w:bCs/>
+          <w:color w:val="04003F"/>
+          <w:spacing w:val="-8"/>
+          <w:kern w:val="36"/>
+          <w:sz w:val="32"/>
+          <w:szCs w:val="32"/>
+        </w:rPr>
+        <w:t xml:space="preserve">static let </w:t>
+      </w:r>
+      <w:bookmarkStart w:id="99" w:name="OLE_LINK113"/>
+      <w:bookmarkStart w:id="100" w:name="OLE_LINK114"/>
+      <w:bookmarkStart w:id="101" w:name="OLE_LINK115"/>
+      <w:r>
+        <w:rPr>
+          <w:rFonts w:ascii="Arial" w:eastAsia="Times New Roman" w:hAnsi="Arial" w:cs="Arial"/>
+          <w:bCs/>
+          <w:color w:val="04003F"/>
+          <w:spacing w:val="-8"/>
+          <w:kern w:val="36"/>
+          <w:sz w:val="32"/>
+          <w:szCs w:val="32"/>
+        </w:rPr>
+        <w:t>primarySharingAccount</w:t>
+      </w:r>
+      <w:bookmarkEnd w:id="99"/>
+      <w:bookmarkEnd w:id="100"/>
+      <w:bookmarkEnd w:id="101"/>
+      <w:r>
+        <w:rPr>
+          <w:rFonts w:ascii="Arial" w:eastAsia="Times New Roman" w:hAnsi="Arial" w:cs="Arial"/>
+          <w:bCs/>
+          <w:color w:val="04003F"/>
+          <w:spacing w:val="-8"/>
+          <w:kern w:val="36"/>
+          <w:sz w:val="32"/>
+          <w:szCs w:val="32"/>
+        </w:rPr>
+        <w:t>:TestAccount = .google2</w:t>
+      </w:r>
+    </w:p>
+    <w:p>
+      <w:pPr>
+        <w:rPr>
+          <w:rFonts w:ascii="Arial" w:eastAsia="Times New Roman" w:hAnsi="Arial" w:cs="Arial"/>
+          <w:bCs/>
+          <w:color w:val="04003F"/>
+          <w:spacing w:val="-8"/>
+          <w:kern w:val="36"/>
+          <w:sz w:val="32"/>
+          <w:szCs w:val="32"/>
+        </w:rPr>
+      </w:pPr>
+      <w:r>
+        <w:rPr>
+          <w:rFonts w:ascii="Arial" w:eastAsia="Times New Roman" w:hAnsi="Arial" w:cs="Arial"/>
+          <w:bCs/>
+          <w:color w:val="04003F"/>
+          <w:spacing w:val="-8"/>
+          <w:kern w:val="36"/>
+          <w:sz w:val="32"/>
+          <w:szCs w:val="32"/>
+        </w:rPr>
+        <w:tab/>
+      </w:r>
+      <w:r>
+        <w:rPr>
+          <w:rFonts w:ascii="Arial" w:eastAsia="Times New Roman" w:hAnsi="Arial" w:cs="Arial"/>
+          <w:bCs/>
+          <w:color w:val="04003F"/>
+          <w:spacing w:val="-8"/>
+          <w:kern w:val="36"/>
+          <w:sz w:val="32"/>
+          <w:szCs w:val="32"/>
+        </w:rPr>
+        <w:tab/>
+      </w:r>
+      <w:bookmarkStart w:id="102" w:name="OLE_LINK118"/>
+      <w:bookmarkStart w:id="103" w:name="OLE_LINK119"/>
+      <w:bookmarkStart w:id="104" w:name="OLE_LINK130"/>
+      <w:bookmarkStart w:id="105" w:name="OLE_LINK131"/>
+      <w:bookmarkStart w:id="106" w:name="OLE_LINK132"/>
+      <w:r>
+        <w:rPr>
+          <w:rFonts w:ascii="Arial" w:eastAsia="Times New Roman" w:hAnsi="Arial" w:cs="Arial"/>
+          <w:bCs/>
+          <w:color w:val="04003F"/>
+          <w:spacing w:val="-8"/>
+          <w:kern w:val="36"/>
+          <w:sz w:val="32"/>
+          <w:szCs w:val="32"/>
+        </w:rPr>
+        <w:fldChar w:fldCharType="begin"/>
+      </w:r>
+      <w:r>
+        <w:rPr>
+          <w:rFonts w:ascii="Arial" w:eastAsia="Times New Roman" w:hAnsi="Arial" w:cs="Arial"/>
+          <w:bCs/>
+          <w:color w:val="04003F"/>
+          <w:spacing w:val="-8"/>
+          <w:kern w:val="36"/>
+          <w:sz w:val="32"/>
+          <w:szCs w:val="32"/>
+        </w:rPr>
+        <w:instrText xml:space="preserve"> HYPERLINK "mailto:</w:instrText>
+      </w:r>
+      <w:r>
+        <w:rPr>
+          <w:rFonts w:ascii="Arial" w:eastAsia="Times New Roman" w:hAnsi="Arial" w:cs="Arial"/>
+          <w:bCs/>
+          <w:color w:val="04003F"/>
+          <w:spacing w:val="-8"/>
+          <w:kern w:val="36"/>
+          <w:sz w:val="32"/>
+          <w:szCs w:val="32"/>
+        </w:rPr>
+        <w:instrText>spasticmuffin.louisville@gmail.com</w:instrText>
+      </w:r>
+      <w:r>
+        <w:rPr>
+          <w:rFonts w:ascii="Arial" w:eastAsia="Times New Roman" w:hAnsi="Arial" w:cs="Arial"/>
+          <w:bCs/>
+          <w:color w:val="04003F"/>
+          <w:spacing w:val="-8"/>
+          <w:kern w:val="36"/>
+          <w:sz w:val="32"/>
+          <w:szCs w:val="32"/>
+        </w:rPr>
+        <w:instrText xml:space="preserve">" </w:instrText>
+      </w:r>
+      <w:r>
+        <w:rPr>
+          <w:rFonts w:ascii="Arial" w:eastAsia="Times New Roman" w:hAnsi="Arial" w:cs="Arial"/>
+          <w:bCs/>
+          <w:color w:val="04003F"/>
+          <w:spacing w:val="-8"/>
+          <w:kern w:val="36"/>
+          <w:sz w:val="32"/>
+          <w:szCs w:val="32"/>
+        </w:rPr>
+        <w:fldChar w:fldCharType="separate"/>
+      </w:r>
+      <w:r>
+        <w:rPr>
+          <w:rStyle w:val="Hyperlink"/>
+          <w:rFonts w:ascii="Arial" w:eastAsia="Times New Roman" w:hAnsi="Arial" w:cs="Arial"/>
+          <w:bCs/>
+          <w:spacing w:val="-8"/>
+          <w:kern w:val="36"/>
+          <w:sz w:val="32"/>
+          <w:szCs w:val="32"/>
+        </w:rPr>
+        <w:t>spasticmuffin.louisville@gmail.com</w:t>
+      </w:r>
+      <w:r>
+        <w:rPr>
+          <w:rFonts w:ascii="Arial" w:eastAsia="Times New Roman" w:hAnsi="Arial" w:cs="Arial"/>
+          <w:bCs/>
+          <w:color w:val="04003F"/>
+          <w:spacing w:val="-8"/>
+          <w:kern w:val="36"/>
+          <w:sz w:val="32"/>
+          <w:szCs w:val="32"/>
+        </w:rPr>
+        <w:fldChar w:fldCharType="end"/>
+      </w:r>
+      <w:bookmarkEnd w:id="102"/>
+      <w:bookmarkEnd w:id="103"/>
+      <w:bookmarkEnd w:id="104"/>
+    </w:p>
+    <w:bookmarkEnd w:id="105"/>
+    <w:bookmarkEnd w:id="106"/>
+    <w:p>
+      <w:pPr>
+        <w:rPr>
+          <w:rFonts w:ascii="Arial" w:eastAsia="Times New Roman" w:hAnsi="Arial" w:cs="Arial"/>
+          <w:bCs/>
+          <w:color w:val="04003F"/>
+          <w:spacing w:val="-8"/>
+          <w:kern w:val="36"/>
+          <w:sz w:val="32"/>
+          <w:szCs w:val="32"/>
+        </w:rPr>
+      </w:pPr>
+    </w:p>
+    <w:p>
+      <w:pPr>
+        <w:ind w:firstLine="720"/>
+        <w:rPr>
+          <w:rFonts w:ascii="Arial" w:eastAsia="Times New Roman" w:hAnsi="Arial" w:cs="Arial"/>
+          <w:bCs/>
+          <w:color w:val="04003F"/>
+          <w:spacing w:val="-8"/>
+          <w:kern w:val="36"/>
+          <w:sz w:val="32"/>
+          <w:szCs w:val="32"/>
+        </w:rPr>
+      </w:pPr>
+      <w:r>
+        <w:rPr>
+          <w:rFonts w:ascii="Arial" w:eastAsia="Times New Roman" w:hAnsi="Arial" w:cs="Arial"/>
+          <w:bCs/>
+          <w:color w:val="04003F"/>
+          <w:spacing w:val="-8"/>
+          <w:kern w:val="36"/>
+          <w:sz w:val="32"/>
+          <w:szCs w:val="32"/>
+        </w:rPr>
+        <w:lastRenderedPageBreak/>
+        <w:t xml:space="preserve">static let </w:t>
+      </w:r>
+      <w:bookmarkStart w:id="107" w:name="OLE_LINK111"/>
+      <w:bookmarkStart w:id="108" w:name="OLE_LINK112"/>
+      <w:r>
+        <w:rPr>
+          <w:rFonts w:ascii="Arial" w:eastAsia="Times New Roman" w:hAnsi="Arial" w:cs="Arial"/>
+          <w:bCs/>
+          <w:color w:val="04003F"/>
+          <w:spacing w:val="-8"/>
+          <w:kern w:val="36"/>
+          <w:sz w:val="32"/>
+          <w:szCs w:val="32"/>
+        </w:rPr>
+        <w:t>nonOwningSharingAccount</w:t>
+      </w:r>
+      <w:bookmarkEnd w:id="107"/>
+      <w:bookmarkEnd w:id="108"/>
+      <w:r>
+        <w:rPr>
+          <w:rFonts w:ascii="Arial" w:eastAsia="Times New Roman" w:hAnsi="Arial" w:cs="Arial"/>
+          <w:bCs/>
+          <w:color w:val="04003F"/>
+          <w:spacing w:val="-8"/>
+          <w:kern w:val="36"/>
+          <w:sz w:val="32"/>
+          <w:szCs w:val="32"/>
+        </w:rPr>
+        <w:t>:TestAccount = .facebook1</w:t>
+      </w:r>
+    </w:p>
+    <w:p>
+      <w:pPr>
+        <w:ind w:firstLine="720"/>
+        <w:rPr>
+          <w:rFonts w:ascii="Arial" w:eastAsia="Times New Roman" w:hAnsi="Arial" w:cs="Arial"/>
+          <w:bCs/>
+          <w:color w:val="04003F"/>
+          <w:spacing w:val="-8"/>
+          <w:kern w:val="36"/>
+          <w:sz w:val="32"/>
+          <w:szCs w:val="32"/>
+        </w:rPr>
+      </w:pPr>
+      <w:r>
+        <w:rPr>
+          <w:rFonts w:ascii="Arial" w:eastAsia="Times New Roman" w:hAnsi="Arial" w:cs="Arial"/>
+          <w:bCs/>
+          <w:color w:val="04003F"/>
+          <w:spacing w:val="-8"/>
+          <w:kern w:val="36"/>
+          <w:sz w:val="32"/>
+          <w:szCs w:val="32"/>
+        </w:rPr>
+        <w:tab/>
+      </w:r>
+      <w:hyperlink r:id="rId7" w:history="1">
+        <w:r>
+          <w:rPr>
+            <w:rStyle w:val="Hyperlink"/>
+            <w:rFonts w:ascii="Arial" w:eastAsia="Times New Roman" w:hAnsi="Arial" w:cs="Arial"/>
+            <w:bCs/>
+            <w:spacing w:val="-8"/>
+            <w:kern w:val="36"/>
+            <w:sz w:val="32"/>
+            <w:szCs w:val="32"/>
+          </w:rPr>
+          <w:t>open_uwnytjn_user@tfbnw.net</w:t>
+        </w:r>
+      </w:hyperlink>
+      <w:r>
+        <w:rPr>
+          <w:rFonts w:ascii="Arial" w:eastAsia="Times New Roman" w:hAnsi="Arial" w:cs="Arial"/>
+          <w:bCs/>
+          <w:color w:val="04003F"/>
+          <w:spacing w:val="-8"/>
+          <w:kern w:val="36"/>
+          <w:sz w:val="32"/>
+          <w:szCs w:val="32"/>
+        </w:rPr>
+        <w:t xml:space="preserve"> </w:t>
+      </w:r>
+    </w:p>
+    <w:p>
+      <w:pPr>
+        <w:ind w:firstLine="720"/>
+        <w:rPr>
+          <w:rFonts w:ascii="Arial" w:eastAsia="Times New Roman" w:hAnsi="Arial" w:cs="Arial"/>
+          <w:bCs/>
+          <w:color w:val="04003F"/>
+          <w:spacing w:val="-8"/>
+          <w:kern w:val="36"/>
+          <w:sz w:val="32"/>
+          <w:szCs w:val="32"/>
+        </w:rPr>
+      </w:pPr>
+    </w:p>
+    <w:p>
+      <w:pPr>
+        <w:ind w:firstLine="720"/>
+        <w:rPr>
+          <w:rFonts w:ascii="Arial" w:eastAsia="Times New Roman" w:hAnsi="Arial" w:cs="Arial"/>
+          <w:bCs/>
+          <w:color w:val="04003F"/>
+          <w:spacing w:val="-8"/>
+          <w:kern w:val="36"/>
+          <w:sz w:val="32"/>
+          <w:szCs w:val="32"/>
+        </w:rPr>
+      </w:pPr>
+      <w:r>
+        <w:rPr>
+          <w:rFonts w:ascii="Arial" w:eastAsia="Times New Roman" w:hAnsi="Arial" w:cs="Arial"/>
+          <w:bCs/>
+          <w:color w:val="04003F"/>
+          <w:spacing w:val="-8"/>
+          <w:kern w:val="36"/>
+          <w:sz w:val="32"/>
+          <w:szCs w:val="32"/>
+        </w:rPr>
+        <w:t>static let secondarySharingAccount:TestAccount = .google3</w:t>
+      </w:r>
+    </w:p>
+    <w:p>
+      <w:pPr>
+        <w:ind w:firstLine="720"/>
+        <w:rPr>
+          <w:rFonts w:ascii="Arial" w:eastAsia="Times New Roman" w:hAnsi="Arial" w:cs="Arial"/>
+          <w:bCs/>
+          <w:color w:val="04003F"/>
+          <w:spacing w:val="-8"/>
+          <w:kern w:val="36"/>
+          <w:sz w:val="32"/>
+          <w:szCs w:val="32"/>
+        </w:rPr>
+      </w:pPr>
+      <w:r>
+        <w:rPr>
+          <w:rFonts w:ascii="Arial" w:eastAsia="Times New Roman" w:hAnsi="Arial" w:cs="Arial"/>
+          <w:bCs/>
+          <w:color w:val="04003F"/>
+          <w:spacing w:val="-8"/>
+          <w:kern w:val="36"/>
+          <w:sz w:val="32"/>
+          <w:szCs w:val="32"/>
+        </w:rPr>
+        <w:tab/>
+      </w:r>
+      <w:hyperlink r:id="rId8" w:history="1">
+        <w:r>
+          <w:rPr>
+            <w:rStyle w:val="Hyperlink"/>
+            <w:rFonts w:ascii="Arial" w:eastAsia="Times New Roman" w:hAnsi="Arial" w:cs="Arial"/>
+            <w:bCs/>
+            <w:spacing w:val="-8"/>
+            <w:kern w:val="36"/>
+            <w:sz w:val="32"/>
+            <w:szCs w:val="32"/>
+          </w:rPr>
+          <w:t>spastic.muffin.biz@gmail.com</w:t>
+        </w:r>
+      </w:hyperlink>
+    </w:p>
+    <w:p>
+      <w:pPr>
+        <w:ind w:firstLine="720"/>
+        <w:rPr>
+          <w:rFonts w:ascii="Arial" w:eastAsia="Times New Roman" w:hAnsi="Arial" w:cs="Arial"/>
+          <w:bCs/>
+          <w:color w:val="04003F"/>
+          <w:spacing w:val="-8"/>
+          <w:kern w:val="36"/>
+          <w:sz w:val="32"/>
+          <w:szCs w:val="32"/>
+        </w:rPr>
+      </w:pPr>
+    </w:p>
+    <w:p>
+      <w:pPr>
+        <w:ind w:firstLine="720"/>
+        <w:rPr>
+          <w:rFonts w:ascii="Arial" w:eastAsia="Times New Roman" w:hAnsi="Arial" w:cs="Arial"/>
+          <w:bCs/>
+          <w:color w:val="04003F"/>
+          <w:spacing w:val="-8"/>
+          <w:kern w:val="36"/>
+          <w:sz w:val="32"/>
+          <w:szCs w:val="32"/>
+        </w:rPr>
+      </w:pPr>
+      <w:r>
+        <w:rPr>
+          <w:rFonts w:ascii="Arial" w:eastAsia="Times New Roman" w:hAnsi="Arial" w:cs="Arial"/>
+          <w:bCs/>
+          <w:color w:val="04003F"/>
+          <w:spacing w:val="-8"/>
+          <w:kern w:val="36"/>
+          <w:sz w:val="32"/>
+          <w:szCs w:val="32"/>
+        </w:rPr>
+        <w:t xml:space="preserve">static let secondaryOwningAccount:TestAccount = .google2 </w:t>
+      </w:r>
+    </w:p>
+    <w:p>
+      <w:pPr>
+        <w:rPr>
+          <w:rFonts w:ascii="Arial" w:eastAsia="Times New Roman" w:hAnsi="Arial" w:cs="Arial"/>
+          <w:bCs/>
+          <w:color w:val="04003F"/>
+          <w:spacing w:val="-8"/>
+          <w:kern w:val="36"/>
+          <w:sz w:val="32"/>
+          <w:szCs w:val="32"/>
+        </w:rPr>
+      </w:pPr>
+    </w:p>
+    <w:p>
+      <w:pPr>
+        <w:rPr>
+          <w:rFonts w:ascii="Arial" w:eastAsia="Times New Roman" w:hAnsi="Arial" w:cs="Arial"/>
+          <w:bCs/>
+          <w:color w:val="04003F"/>
+          <w:spacing w:val="-8"/>
+          <w:kern w:val="36"/>
+          <w:sz w:val="32"/>
+          <w:szCs w:val="32"/>
+        </w:rPr>
+      </w:pPr>
+      <w:r>
+        <w:rPr>
+          <w:rFonts w:ascii="Arial" w:eastAsia="Times New Roman" w:hAnsi="Arial" w:cs="Arial"/>
+          <w:bCs/>
+          <w:color w:val="04003F"/>
+          <w:spacing w:val="-8"/>
+          <w:kern w:val="36"/>
+          <w:sz w:val="32"/>
+          <w:szCs w:val="32"/>
+        </w:rPr>
+        <w:t>AccountAuthenticationTests_Dropbox</w:t>
+      </w:r>
+    </w:p>
+    <w:p>
+      <w:pPr>
+        <w:rPr>
+          <w:rFonts w:ascii="Arial" w:eastAsia="Times New Roman" w:hAnsi="Arial" w:cs="Arial"/>
+          <w:bCs/>
+          <w:color w:val="04003F"/>
+          <w:spacing w:val="-8"/>
+          <w:kern w:val="36"/>
+          <w:sz w:val="32"/>
+          <w:szCs w:val="32"/>
+        </w:rPr>
+      </w:pPr>
+      <w:r>
+        <w:rPr>
+          <w:rFonts w:ascii="Arial" w:eastAsia="Times New Roman" w:hAnsi="Arial" w:cs="Arial"/>
+          <w:bCs/>
+          <w:color w:val="04003F"/>
+          <w:spacing w:val="-8"/>
+          <w:kern w:val="36"/>
+          <w:sz w:val="32"/>
+          <w:szCs w:val="32"/>
+        </w:rPr>
+        <w:tab/>
+      </w:r>
+      <w:r>
+        <w:rPr>
+          <w:rFonts w:ascii="Arial" w:eastAsia="Times New Roman" w:hAnsi="Arial" w:cs="Arial"/>
+          <w:bCs/>
+          <w:color w:val="04003F"/>
+          <w:spacing w:val="-8"/>
+          <w:kern w:val="36"/>
+          <w:sz w:val="32"/>
+          <w:szCs w:val="32"/>
+        </w:rPr>
+        <w:t>.dropbox1</w:t>
+      </w:r>
+    </w:p>
+    <w:p>
+      <w:pPr>
+        <w:rPr>
+          <w:rFonts w:ascii="Arial" w:eastAsia="Times New Roman" w:hAnsi="Arial" w:cs="Arial"/>
+          <w:bCs/>
+          <w:color w:val="04003F"/>
+          <w:spacing w:val="-8"/>
+          <w:kern w:val="36"/>
+          <w:sz w:val="32"/>
+          <w:szCs w:val="32"/>
+        </w:rPr>
+      </w:pPr>
+      <w:r>
+        <w:rPr>
+          <w:rFonts w:ascii="Arial" w:eastAsia="Times New Roman" w:hAnsi="Arial" w:cs="Arial"/>
+          <w:bCs/>
+          <w:color w:val="04003F"/>
+          <w:spacing w:val="-8"/>
+          <w:kern w:val="36"/>
+          <w:sz w:val="32"/>
+          <w:szCs w:val="32"/>
+        </w:rPr>
+        <w:tab/>
+      </w:r>
+      <w:r>
+        <w:rPr>
+          <w:rFonts w:ascii="Arial" w:eastAsia="Times New Roman" w:hAnsi="Arial" w:cs="Arial"/>
+          <w:bCs/>
+          <w:color w:val="04003F"/>
+          <w:spacing w:val="-8"/>
+          <w:kern w:val="36"/>
+          <w:sz w:val="32"/>
+          <w:szCs w:val="32"/>
+        </w:rPr>
+        <w:t>.facebook1</w:t>
+      </w:r>
+    </w:p>
+    <w:p>
+      <w:pPr>
+        <w:rPr>
+          <w:rFonts w:ascii="Arial" w:eastAsia="Times New Roman" w:hAnsi="Arial" w:cs="Arial"/>
+          <w:bCs/>
+          <w:color w:val="04003F"/>
+          <w:spacing w:val="-8"/>
+          <w:kern w:val="36"/>
+          <w:sz w:val="32"/>
+          <w:szCs w:val="32"/>
+        </w:rPr>
+      </w:pPr>
+      <w:r>
+        <w:rPr>
+          <w:rFonts w:ascii="Arial" w:eastAsia="Times New Roman" w:hAnsi="Arial" w:cs="Arial"/>
+          <w:bCs/>
+          <w:color w:val="04003F"/>
+          <w:spacing w:val="-8"/>
+          <w:kern w:val="36"/>
+          <w:sz w:val="32"/>
+          <w:szCs w:val="32"/>
+        </w:rPr>
+        <w:tab/>
+      </w:r>
+      <w:r>
+        <w:rPr>
+          <w:rFonts w:ascii="Arial" w:eastAsia="Times New Roman" w:hAnsi="Arial" w:cs="Arial"/>
+          <w:bCs/>
+          <w:color w:val="04003F"/>
+          <w:spacing w:val="-8"/>
+          <w:kern w:val="36"/>
+          <w:sz w:val="32"/>
+          <w:szCs w:val="32"/>
+        </w:rPr>
+        <w:t>.google1</w:t>
+      </w:r>
+    </w:p>
+    <w:p>
+      <w:pPr>
+        <w:ind w:firstLine="720"/>
+        <w:rPr>
+          <w:rFonts w:ascii="Arial" w:eastAsia="Times New Roman" w:hAnsi="Arial" w:cs="Arial"/>
+          <w:bCs/>
+          <w:color w:val="04003F"/>
+          <w:spacing w:val="-8"/>
+          <w:kern w:val="36"/>
+          <w:sz w:val="32"/>
+          <w:szCs w:val="32"/>
+        </w:rPr>
+      </w:pPr>
+      <w:r>
+        <w:rPr>
+          <w:rFonts w:ascii="Arial" w:eastAsia="Times New Roman" w:hAnsi="Arial" w:cs="Arial"/>
+          <w:bCs/>
+          <w:color w:val="04003F"/>
+          <w:spacing w:val="-8"/>
+          <w:kern w:val="36"/>
+          <w:sz w:val="32"/>
+          <w:szCs w:val="32"/>
+        </w:rPr>
+        <w:t>.microsoft1</w:t>
+      </w:r>
+    </w:p>
+    <w:p>
+      <w:pPr>
+        <w:ind w:firstLine="720"/>
+        <w:rPr>
+          <w:rFonts w:ascii="Arial" w:eastAsia="Times New Roman" w:hAnsi="Arial" w:cs="Arial"/>
+          <w:bCs/>
+          <w:color w:val="04003F"/>
+          <w:spacing w:val="-8"/>
+          <w:kern w:val="36"/>
+          <w:sz w:val="32"/>
+          <w:szCs w:val="32"/>
+        </w:rPr>
+      </w:pPr>
+      <w:r>
+        <w:rPr>
+          <w:rFonts w:ascii="Arial" w:eastAsia="Times New Roman" w:hAnsi="Arial" w:cs="Arial"/>
+          <w:bCs/>
+          <w:color w:val="04003F"/>
+          <w:spacing w:val="-8"/>
+          <w:kern w:val="36"/>
+          <w:sz w:val="32"/>
+          <w:szCs w:val="32"/>
+        </w:rPr>
+        <w:t>.apple1</w:t>
+      </w:r>
+      <w:bookmarkStart w:id="109" w:name="_GoBack"/>
+      <w:bookmarkEnd w:id="109"/>
+    </w:p>
+    <w:p>
+      <w:pPr>
+        <w:ind w:firstLine="720"/>
+        <w:rPr>
+          <w:rFonts w:ascii="Arial" w:eastAsia="Times New Roman" w:hAnsi="Arial" w:cs="Arial"/>
+          <w:bCs/>
+          <w:color w:val="04003F"/>
+          <w:spacing w:val="-8"/>
+          <w:kern w:val="36"/>
+          <w:sz w:val="32"/>
+          <w:szCs w:val="32"/>
+        </w:rPr>
+      </w:pPr>
+    </w:p>
+    <w:p>
+      <w:pPr>
+        <w:ind w:firstLine="720"/>
+        <w:rPr>
+          <w:rFonts w:ascii="Arial" w:eastAsia="Times New Roman" w:hAnsi="Arial" w:cs="Arial"/>
+          <w:bCs/>
+          <w:color w:val="04003F"/>
+          <w:spacing w:val="-8"/>
+          <w:kern w:val="36"/>
+          <w:sz w:val="32"/>
+          <w:szCs w:val="32"/>
+        </w:rPr>
+      </w:pPr>
+      <w:r>
+        <w:rPr>
+          <w:rFonts w:ascii="Arial" w:eastAsia="Times New Roman" w:hAnsi="Arial" w:cs="Arial"/>
+          <w:bCs/>
+          <w:color w:val="04003F"/>
+          <w:spacing w:val="-8"/>
+          <w:kern w:val="36"/>
+          <w:sz w:val="32"/>
+          <w:szCs w:val="32"/>
+        </w:rPr>
+        <w:t xml:space="preserve">To boostrap these </w:t>
+      </w:r>
+      <w:r>
+        <w:rPr>
+          <w:rFonts w:ascii="Arial" w:eastAsia="Times New Roman" w:hAnsi="Arial" w:cs="Arial"/>
+          <w:bCs/>
+          <w:color w:val="04003F"/>
+          <w:spacing w:val="-8"/>
+          <w:kern w:val="36"/>
+          <w:sz w:val="32"/>
+          <w:szCs w:val="32"/>
+        </w:rPr>
+        <w:t xml:space="preserve">account credentials, the </w:t>
+      </w:r>
+      <w:bookmarkStart w:id="110" w:name="OLE_LINK128"/>
+      <w:bookmarkStart w:id="111" w:name="OLE_LINK129"/>
+      <w:bookmarkStart w:id="112" w:name="OLE_LINK124"/>
+      <w:bookmarkStart w:id="113" w:name="OLE_LINK125"/>
+      <w:bookmarkStart w:id="114" w:name="OLE_LINK139"/>
+      <w:r>
+        <w:rPr>
+          <w:rFonts w:ascii="Arial" w:eastAsia="Times New Roman" w:hAnsi="Arial" w:cs="Arial"/>
+          <w:bCs/>
+          <w:color w:val="04003F"/>
+          <w:spacing w:val="-8"/>
+          <w:kern w:val="36"/>
+          <w:sz w:val="32"/>
+          <w:szCs w:val="32"/>
+        </w:rPr>
+        <w:t>Neebla</w:t>
+      </w:r>
+      <w:r>
+        <w:rPr>
+          <w:rFonts w:ascii="Arial" w:eastAsia="Times New Roman" w:hAnsi="Arial" w:cs="Arial"/>
+          <w:bCs/>
+          <w:color w:val="04003F"/>
+          <w:spacing w:val="-8"/>
+          <w:kern w:val="36"/>
+          <w:sz w:val="32"/>
+          <w:szCs w:val="32"/>
+        </w:rPr>
+        <w:t>-local</w:t>
+      </w:r>
+      <w:r>
+        <w:rPr>
+          <w:rFonts w:ascii="Arial" w:eastAsia="Times New Roman" w:hAnsi="Arial" w:cs="Arial"/>
+          <w:bCs/>
+          <w:color w:val="04003F"/>
+          <w:spacing w:val="-8"/>
+          <w:kern w:val="36"/>
+          <w:sz w:val="32"/>
+          <w:szCs w:val="32"/>
+        </w:rPr>
+        <w:t>.json</w:t>
+      </w:r>
+      <w:bookmarkEnd w:id="110"/>
+      <w:bookmarkEnd w:id="111"/>
+      <w:r>
+        <w:rPr>
+          <w:rFonts w:ascii="Arial" w:eastAsia="Times New Roman" w:hAnsi="Arial" w:cs="Arial"/>
+          <w:bCs/>
+          <w:color w:val="04003F"/>
+          <w:spacing w:val="-8"/>
+          <w:kern w:val="36"/>
+          <w:sz w:val="32"/>
+          <w:szCs w:val="32"/>
+        </w:rPr>
+        <w:t xml:space="preserve"> </w:t>
+      </w:r>
+      <w:bookmarkEnd w:id="112"/>
+      <w:bookmarkEnd w:id="113"/>
+      <w:bookmarkEnd w:id="114"/>
+      <w:r>
+        <w:rPr>
+          <w:rFonts w:ascii="Arial" w:eastAsia="Times New Roman" w:hAnsi="Arial" w:cs="Arial"/>
+          <w:bCs/>
+          <w:color w:val="04003F"/>
+          <w:spacing w:val="-8"/>
+          <w:kern w:val="36"/>
+          <w:sz w:val="32"/>
+          <w:szCs w:val="32"/>
+        </w:rPr>
+        <w:t>configuration must be used to run a server to use the Neebla app to create credentials.</w:t>
+      </w:r>
+    </w:p>
+    <w:p>
+      <w:pPr>
+        <w:ind w:firstLine="720"/>
+        <w:rPr>
+          <w:rFonts w:ascii="Arial" w:eastAsia="Times New Roman" w:hAnsi="Arial" w:cs="Arial"/>
+          <w:bCs/>
+          <w:color w:val="04003F"/>
+          <w:spacing w:val="-8"/>
+          <w:kern w:val="36"/>
+          <w:sz w:val="32"/>
+          <w:szCs w:val="32"/>
+        </w:rPr>
+      </w:pPr>
+      <w:r>
+        <w:rPr>
+          <w:rFonts w:ascii="Arial" w:eastAsia="Times New Roman" w:hAnsi="Arial" w:cs="Arial"/>
+          <w:bCs/>
+          <w:color w:val="04003F"/>
+          <w:spacing w:val="-8"/>
+          <w:kern w:val="36"/>
+          <w:sz w:val="32"/>
+          <w:szCs w:val="32"/>
+        </w:rPr>
+        <w:t xml:space="preserve">1) </w:t>
+      </w:r>
+      <w:r>
+        <w:rPr>
+          <w:rFonts w:ascii="Arial" w:eastAsia="Times New Roman" w:hAnsi="Arial" w:cs="Arial"/>
+          <w:bCs/>
+          <w:color w:val="04003F"/>
+          <w:spacing w:val="-8"/>
+          <w:kern w:val="36"/>
+          <w:sz w:val="32"/>
+          <w:szCs w:val="32"/>
+        </w:rPr>
+        <w:t>Delete the tables from the server database</w:t>
+      </w:r>
+    </w:p>
+    <w:p>
+      <w:pPr>
+        <w:ind w:firstLine="720"/>
+        <w:rPr>
+          <w:rFonts w:ascii="Arial" w:eastAsia="Times New Roman" w:hAnsi="Arial" w:cs="Arial"/>
+          <w:bCs/>
+          <w:color w:val="04003F"/>
+          <w:spacing w:val="-8"/>
+          <w:kern w:val="36"/>
+          <w:sz w:val="32"/>
+          <w:szCs w:val="32"/>
+        </w:rPr>
+      </w:pPr>
+      <w:r>
+        <w:rPr>
+          <w:rFonts w:ascii="Arial" w:eastAsia="Times New Roman" w:hAnsi="Arial" w:cs="Arial"/>
+          <w:bCs/>
+          <w:color w:val="04003F"/>
+          <w:spacing w:val="-8"/>
+          <w:kern w:val="36"/>
+          <w:sz w:val="32"/>
+          <w:szCs w:val="32"/>
+        </w:rPr>
+        <w:t xml:space="preserve">2) </w:t>
+      </w:r>
+      <w:r>
+        <w:rPr>
+          <w:rFonts w:ascii="Arial" w:eastAsia="Times New Roman" w:hAnsi="Arial" w:cs="Arial"/>
+          <w:bCs/>
+          <w:color w:val="04003F"/>
+          <w:spacing w:val="-8"/>
+          <w:kern w:val="36"/>
+          <w:sz w:val="32"/>
+          <w:szCs w:val="32"/>
+        </w:rPr>
+        <w:t xml:space="preserve">Start the server using </w:t>
+      </w:r>
+      <w:r>
+        <w:rPr>
+          <w:rFonts w:ascii="Arial" w:eastAsia="Times New Roman" w:hAnsi="Arial" w:cs="Arial"/>
+          <w:bCs/>
+          <w:color w:val="04003F"/>
+          <w:spacing w:val="-8"/>
+          <w:kern w:val="36"/>
+          <w:sz w:val="32"/>
+          <w:szCs w:val="32"/>
+        </w:rPr>
+        <w:t>Neebla-local</w:t>
+      </w:r>
+      <w:r>
+        <w:rPr>
+          <w:rFonts w:ascii="Arial" w:eastAsia="Times New Roman" w:hAnsi="Arial" w:cs="Arial"/>
+          <w:bCs/>
+          <w:color w:val="04003F"/>
+          <w:spacing w:val="-8"/>
+          <w:kern w:val="36"/>
+          <w:sz w:val="32"/>
+          <w:szCs w:val="32"/>
+        </w:rPr>
+        <w:t>.json</w:t>
+      </w:r>
+    </w:p>
+    <w:p>
+      <w:pPr>
+        <w:ind w:firstLine="720"/>
+        <w:rPr>
+          <w:rFonts w:ascii="Arial" w:eastAsia="Times New Roman" w:hAnsi="Arial" w:cs="Arial"/>
+          <w:bCs/>
+          <w:color w:val="04003F"/>
+          <w:spacing w:val="-8"/>
+          <w:kern w:val="36"/>
+          <w:sz w:val="32"/>
+          <w:szCs w:val="32"/>
+        </w:rPr>
+      </w:pPr>
+      <w:r>
+        <w:rPr>
+          <w:rFonts w:ascii="Arial" w:eastAsia="Times New Roman" w:hAnsi="Arial" w:cs="Arial"/>
+          <w:bCs/>
+          <w:color w:val="04003F"/>
+          <w:spacing w:val="-8"/>
+          <w:kern w:val="36"/>
+          <w:sz w:val="32"/>
+          <w:szCs w:val="32"/>
+        </w:rPr>
+        <w:t>3</w:t>
+      </w:r>
+      <w:r>
+        <w:rPr>
+          <w:rFonts w:ascii="Arial" w:eastAsia="Times New Roman" w:hAnsi="Arial" w:cs="Arial"/>
+          <w:bCs/>
+          <w:color w:val="04003F"/>
+          <w:spacing w:val="-8"/>
+          <w:kern w:val="36"/>
+          <w:sz w:val="32"/>
+          <w:szCs w:val="32"/>
+        </w:rPr>
+        <w:t xml:space="preserve">) </w:t>
+      </w:r>
+      <w:r>
+        <w:rPr>
+          <w:rFonts w:ascii="Arial" w:eastAsia="Times New Roman" w:hAnsi="Arial" w:cs="Arial"/>
+          <w:bCs/>
+          <w:color w:val="04003F"/>
+          <w:spacing w:val="-8"/>
+          <w:kern w:val="36"/>
+          <w:sz w:val="32"/>
+          <w:szCs w:val="32"/>
+        </w:rPr>
+        <w:t>Delete Neebla app from the device/simulator where you are running it.</w:t>
+      </w:r>
+    </w:p>
+    <w:p>
+      <w:pPr>
+        <w:ind w:firstLine="720"/>
+        <w:rPr>
+          <w:rFonts w:ascii="Arial" w:eastAsia="Times New Roman" w:hAnsi="Arial" w:cs="Arial"/>
+          <w:bCs/>
+          <w:color w:val="04003F"/>
+          <w:spacing w:val="-8"/>
+          <w:kern w:val="36"/>
+          <w:sz w:val="32"/>
+          <w:szCs w:val="32"/>
+        </w:rPr>
+      </w:pPr>
+      <w:r>
+        <w:rPr>
+          <w:rFonts w:ascii="Arial" w:eastAsia="Times New Roman" w:hAnsi="Arial" w:cs="Arial"/>
+          <w:bCs/>
+          <w:color w:val="04003F"/>
+          <w:spacing w:val="-8"/>
+          <w:kern w:val="36"/>
+          <w:sz w:val="32"/>
+          <w:szCs w:val="32"/>
+        </w:rPr>
+        <w:t xml:space="preserve">4) </w:t>
+      </w:r>
+      <w:r>
+        <w:rPr>
+          <w:rFonts w:ascii="Arial" w:eastAsia="Times New Roman" w:hAnsi="Arial" w:cs="Arial"/>
+          <w:bCs/>
+          <w:color w:val="04003F"/>
+          <w:spacing w:val="-8"/>
+          <w:kern w:val="36"/>
+          <w:sz w:val="32"/>
+          <w:szCs w:val="32"/>
+        </w:rPr>
+        <w:t>Sign into Neebla with the account you want to bootstrap.</w:t>
+      </w:r>
+    </w:p>
+    <w:p>
+      <w:pPr>
+        <w:ind w:firstLine="720"/>
+        <w:rPr>
+          <w:rFonts w:ascii="Arial" w:eastAsia="Times New Roman" w:hAnsi="Arial" w:cs="Arial"/>
+          <w:bCs/>
+          <w:color w:val="04003F"/>
+          <w:spacing w:val="-8"/>
+          <w:kern w:val="36"/>
+          <w:sz w:val="32"/>
+          <w:szCs w:val="32"/>
+        </w:rPr>
+      </w:pPr>
+      <w:r>
+        <w:rPr>
+          <w:rFonts w:ascii="Arial" w:eastAsia="Times New Roman" w:hAnsi="Arial" w:cs="Arial"/>
+          <w:bCs/>
+          <w:color w:val="04003F"/>
+          <w:spacing w:val="-8"/>
+          <w:kern w:val="36"/>
+          <w:sz w:val="32"/>
+          <w:szCs w:val="32"/>
+        </w:rPr>
+        <w:t>5) For sharing accounts, you must create an invitation from an owning account, and redeem this with the sharing account.</w:t>
+      </w:r>
+    </w:p>
+    <w:p>
+      <w:pPr>
+        <w:rPr>
+          <w:rFonts w:ascii="Arial" w:eastAsia="Times New Roman" w:hAnsi="Arial" w:cs="Arial"/>
+          <w:bCs/>
+          <w:color w:val="04003F"/>
+          <w:spacing w:val="-8"/>
+          <w:kern w:val="36"/>
+          <w:sz w:val="32"/>
+          <w:szCs w:val="32"/>
+        </w:rPr>
+      </w:pPr>
+      <w:r>
+        <w:rPr>
+          <w:rFonts w:ascii="Arial" w:eastAsia="Times New Roman" w:hAnsi="Arial" w:cs="Arial"/>
+          <w:bCs/>
+          <w:color w:val="04003F"/>
+          <w:spacing w:val="-8"/>
+          <w:kern w:val="36"/>
+          <w:sz w:val="32"/>
+          <w:szCs w:val="32"/>
+        </w:rPr>
+        <w:tab/>
+      </w:r>
+    </w:p>
+    <w:p>
+      <w:pPr>
+        <w:rPr>
+          <w:rFonts w:ascii="Arial" w:eastAsia="Times New Roman" w:hAnsi="Arial" w:cs="Arial"/>
+          <w:bCs/>
+          <w:color w:val="04003F"/>
+          <w:spacing w:val="-8"/>
+          <w:kern w:val="36"/>
+          <w:sz w:val="32"/>
+          <w:szCs w:val="32"/>
+        </w:rPr>
+      </w:pPr>
+      <w:r>
+        <w:rPr>
+          <w:rFonts w:ascii="Arial" w:eastAsia="Times New Roman" w:hAnsi="Arial" w:cs="Arial"/>
+          <w:bCs/>
+          <w:color w:val="04003F"/>
+          <w:spacing w:val="-8"/>
+          <w:kern w:val="36"/>
+          <w:sz w:val="32"/>
+          <w:szCs w:val="32"/>
+        </w:rPr>
+        <w:t>THEN: To run the server tests:</w:t>
+      </w:r>
+    </w:p>
+    <w:p>
+      <w:pPr>
+        <w:rPr>
+          <w:rFonts w:ascii="Arial" w:eastAsia="Times New Roman" w:hAnsi="Arial" w:cs="Arial"/>
+          <w:bCs/>
+          <w:color w:val="04003F"/>
+          <w:spacing w:val="-8"/>
+          <w:kern w:val="36"/>
+          <w:sz w:val="32"/>
+          <w:szCs w:val="32"/>
+        </w:rPr>
+      </w:pPr>
+      <w:r>
+        <w:rPr>
+          <w:rFonts w:ascii="Arial" w:eastAsia="Times New Roman" w:hAnsi="Arial" w:cs="Arial"/>
+          <w:bCs/>
+          <w:color w:val="04003F"/>
+          <w:spacing w:val="-8"/>
+          <w:kern w:val="36"/>
+          <w:sz w:val="32"/>
+          <w:szCs w:val="32"/>
+        </w:rPr>
+        <w:t xml:space="preserve">rm ./ServerTests.json </w:t>
+      </w:r>
+    </w:p>
+    <w:p>
+      <w:pPr>
+        <w:rPr>
+          <w:rFonts w:ascii="Arial" w:eastAsia="Times New Roman" w:hAnsi="Arial" w:cs="Arial"/>
+          <w:bCs/>
+          <w:color w:val="04003F"/>
+          <w:spacing w:val="-8"/>
+          <w:kern w:val="36"/>
+          <w:sz w:val="32"/>
+          <w:szCs w:val="32"/>
+        </w:rPr>
+      </w:pPr>
+      <w:r>
+        <w:rPr>
+          <w:rFonts w:ascii="Arial" w:eastAsia="Times New Roman" w:hAnsi="Arial" w:cs="Arial"/>
+          <w:bCs/>
+          <w:color w:val="04003F"/>
+          <w:spacing w:val="-8"/>
+          <w:kern w:val="36"/>
+          <w:sz w:val="32"/>
+          <w:szCs w:val="32"/>
+        </w:rPr>
+        <w:t xml:space="preserve">ln -s ../Private/Server/Neebla-local.json </w:t>
+      </w:r>
+    </w:p>
+    <w:p>
+      <w:pPr>
+        <w:rPr>
+          <w:rFonts w:ascii="Arial" w:eastAsia="Times New Roman" w:hAnsi="Arial" w:cs="Arial"/>
+          <w:bCs/>
+          <w:color w:val="04003F"/>
+          <w:spacing w:val="-8"/>
+          <w:kern w:val="36"/>
+          <w:sz w:val="32"/>
+          <w:szCs w:val="32"/>
+        </w:rPr>
+      </w:pPr>
+      <w:r>
+        <w:rPr>
+          <w:rFonts w:ascii="Arial" w:eastAsia="Times New Roman" w:hAnsi="Arial" w:cs="Arial"/>
+          <w:bCs/>
+          <w:color w:val="04003F"/>
+          <w:spacing w:val="-8"/>
+          <w:kern w:val="36"/>
+          <w:sz w:val="32"/>
+          <w:szCs w:val="32"/>
+        </w:rPr>
+        <w:t>mv Neebla-local.json ServerTests.json</w:t>
+      </w:r>
+    </w:p>
+    <w:p>
+      <w:pPr>
+        <w:ind w:firstLine="720"/>
+        <w:rPr>
+          <w:rFonts w:ascii="Arial" w:eastAsia="Times New Roman" w:hAnsi="Arial" w:cs="Arial"/>
+          <w:bCs/>
+          <w:color w:val="04003F"/>
+          <w:spacing w:val="-8"/>
+          <w:kern w:val="36"/>
+          <w:sz w:val="32"/>
+          <w:szCs w:val="32"/>
+        </w:rPr>
+      </w:pPr>
+    </w:p>
+    <w:p>
+      <w:pPr>
+        <w:ind w:firstLine="720"/>
+        <w:rPr>
+          <w:rFonts w:ascii="Arial" w:eastAsia="Times New Roman" w:hAnsi="Arial" w:cs="Arial"/>
+          <w:bCs/>
+          <w:color w:val="04003F"/>
+          <w:spacing w:val="-8"/>
+          <w:kern w:val="36"/>
+          <w:sz w:val="32"/>
+          <w:szCs w:val="32"/>
+        </w:rPr>
+      </w:pPr>
+      <w:r>
+        <w:rPr>
+          <w:rFonts w:ascii="Arial" w:eastAsia="Times New Roman" w:hAnsi="Arial" w:cs="Arial"/>
+          <w:bCs/>
+          <w:color w:val="04003F"/>
+          <w:spacing w:val="-8"/>
+          <w:kern w:val="36"/>
+          <w:sz w:val="32"/>
+          <w:szCs w:val="32"/>
+        </w:rPr>
+        <w:t xml:space="preserve">For Facebook accounts, you need to use </w:t>
+      </w:r>
+      <w:bookmarkStart w:id="115" w:name="OLE_LINK126"/>
+      <w:bookmarkStart w:id="116" w:name="OLE_LINK127"/>
+      <w:bookmarkStart w:id="117" w:name="OLE_LINK133"/>
+      <w:bookmarkStart w:id="118" w:name="OLE_LINK134"/>
+      <w:r>
+        <w:rPr>
+          <w:rFonts w:ascii="Arial" w:eastAsia="Times New Roman" w:hAnsi="Arial" w:cs="Arial"/>
+          <w:bCs/>
+          <w:color w:val="04003F"/>
+          <w:spacing w:val="-8"/>
+          <w:kern w:val="36"/>
+          <w:sz w:val="32"/>
+          <w:szCs w:val="32"/>
+        </w:rPr>
+        <w:t>getLongLivedFacebookToken</w:t>
+      </w:r>
+      <w:bookmarkEnd w:id="115"/>
+      <w:bookmarkEnd w:id="116"/>
+      <w:r>
+        <w:rPr>
+          <w:rFonts w:ascii="Arial" w:eastAsia="Times New Roman" w:hAnsi="Arial" w:cs="Arial"/>
+          <w:bCs/>
+          <w:color w:val="04003F"/>
+          <w:spacing w:val="-8"/>
+          <w:kern w:val="36"/>
+          <w:sz w:val="32"/>
+          <w:szCs w:val="32"/>
+        </w:rPr>
+        <w:t xml:space="preserve">.sh </w:t>
+      </w:r>
+      <w:bookmarkEnd w:id="117"/>
+      <w:bookmarkEnd w:id="118"/>
+      <w:r>
+        <w:rPr>
+          <w:rFonts w:ascii="Arial" w:eastAsia="Times New Roman" w:hAnsi="Arial" w:cs="Arial"/>
+          <w:bCs/>
+          <w:color w:val="04003F"/>
+          <w:spacing w:val="-8"/>
+          <w:kern w:val="36"/>
+          <w:sz w:val="32"/>
+          <w:szCs w:val="32"/>
+        </w:rPr>
+        <w:t>to make long lived tokens.</w:t>
+      </w:r>
+    </w:p>
+    <w:p>
+      <w:pPr>
+        <w:ind w:firstLine="720"/>
+        <w:rPr>
+          <w:rFonts w:ascii="Arial" w:eastAsia="Times New Roman" w:hAnsi="Arial" w:cs="Arial"/>
+          <w:bCs/>
+          <w:color w:val="04003F"/>
+          <w:spacing w:val="-8"/>
+          <w:kern w:val="36"/>
+          <w:sz w:val="32"/>
+          <w:szCs w:val="32"/>
+        </w:rPr>
+      </w:pPr>
+    </w:p>
+    <w:p>
+      <w:pPr>
+        <w:ind w:firstLine="720"/>
+        <w:rPr>
+          <w:rFonts w:ascii="Arial" w:eastAsia="Times New Roman" w:hAnsi="Arial" w:cs="Arial"/>
+          <w:bCs/>
+          <w:color w:val="04003F"/>
+          <w:spacing w:val="-8"/>
+          <w:kern w:val="36"/>
+          <w:sz w:val="32"/>
+          <w:szCs w:val="32"/>
+        </w:rPr>
+      </w:pPr>
+      <w:bookmarkStart w:id="119" w:name="OLE_LINK135"/>
+      <w:bookmarkStart w:id="120" w:name="OLE_LINK136"/>
+      <w:bookmarkStart w:id="121" w:name="OLE_LINK137"/>
+      <w:bookmarkStart w:id="122" w:name="OLE_LINK138"/>
+      <w:r>
+        <w:rPr>
+          <w:rFonts w:ascii="Arial" w:eastAsia="Times New Roman" w:hAnsi="Arial" w:cs="Arial"/>
+          <w:bCs/>
+          <w:color w:val="04003F"/>
+          <w:spacing w:val="-8"/>
+          <w:kern w:val="36"/>
+          <w:sz w:val="32"/>
+          <w:szCs w:val="32"/>
+        </w:rPr>
+        <w:lastRenderedPageBreak/>
+        <w:t>./Tools/</w:t>
+      </w:r>
+      <w:r>
+        <w:rPr>
+          <w:rFonts w:ascii="Arial" w:eastAsia="Times New Roman" w:hAnsi="Arial" w:cs="Arial"/>
+          <w:bCs/>
+          <w:color w:val="04003F"/>
+          <w:spacing w:val="-8"/>
+          <w:kern w:val="36"/>
+          <w:sz w:val="32"/>
+          <w:szCs w:val="32"/>
+        </w:rPr>
+        <w:t>getLongLivedFacebookToken.sh</w:t>
+      </w:r>
+      <w:r>
+        <w:rPr>
+          <w:rFonts w:ascii="Arial" w:eastAsia="Times New Roman" w:hAnsi="Arial" w:cs="Arial"/>
+          <w:bCs/>
+          <w:color w:val="04003F"/>
+          <w:spacing w:val="-8"/>
+          <w:kern w:val="36"/>
+          <w:sz w:val="32"/>
+          <w:szCs w:val="32"/>
+        </w:rPr>
+        <w:t xml:space="preserve"> </w:t>
+      </w:r>
+      <w:r>
+        <w:rPr>
+          <w:rFonts w:ascii="Arial" w:eastAsia="Times New Roman" w:hAnsi="Arial" w:cs="Arial"/>
+          <w:bCs/>
+          <w:color w:val="04003F"/>
+          <w:spacing w:val="-8"/>
+          <w:kern w:val="36"/>
+          <w:sz w:val="32"/>
+          <w:szCs w:val="32"/>
+        </w:rPr>
+        <w:t>~/Developer/Private/Server/Neebla-local.json</w:t>
+      </w:r>
+      <w:r>
+        <w:rPr>
+          <w:rFonts w:ascii="Arial" w:eastAsia="Times New Roman" w:hAnsi="Arial" w:cs="Arial"/>
+          <w:bCs/>
+          <w:color w:val="04003F"/>
+          <w:spacing w:val="-8"/>
+          <w:kern w:val="36"/>
+          <w:sz w:val="32"/>
+          <w:szCs w:val="32"/>
+        </w:rPr>
+        <w:t xml:space="preserve"> </w:t>
+      </w:r>
+      <w:r>
+        <w:rPr>
+          <w:rFonts w:ascii="Arial" w:eastAsia="Times New Roman" w:hAnsi="Arial" w:cs="Arial"/>
+          <w:bCs/>
+          <w:color w:val="04003F"/>
+          <w:spacing w:val="-8"/>
+          <w:kern w:val="36"/>
+          <w:sz w:val="32"/>
+          <w:szCs w:val="32"/>
+        </w:rPr>
+        <w:t>FacebookLongLivedToken1</w:t>
+      </w:r>
+      <w:bookmarkEnd w:id="119"/>
+      <w:bookmarkEnd w:id="120"/>
+      <w:bookmarkEnd w:id="121"/>
+      <w:bookmarkEnd w:id="122"/>
+      <w:r>
+        <w:rPr>
+          <w:rFonts w:ascii="Arial" w:eastAsia="Times New Roman" w:hAnsi="Arial" w:cs="Arial"/>
+          <w:bCs/>
+          <w:color w:val="04003F"/>
+          <w:spacing w:val="-8"/>
+          <w:kern w:val="36"/>
+          <w:sz w:val="32"/>
+          <w:szCs w:val="32"/>
+        </w:rPr>
         <w:br w:type="page"/>
       </w:r>
     </w:p>
@@ -4719,12 +6491,12 @@
       <w:pPr>
         <w:pStyle w:val="Heading1"/>
       </w:pPr>
-      <w:bookmarkStart w:id="90" w:name="_Toc58156270"/>
+      <w:bookmarkStart w:id="123" w:name="_Toc58156270"/>
       <w:r>
         <w:lastRenderedPageBreak/>
         <w:t>Running local tests: Server access using ngrok</w:t>
       </w:r>
-      <w:bookmarkEnd w:id="90"/>
+      <w:bookmarkEnd w:id="123"/>
     </w:p>
     <w:p>
       <w:r>
@@ -4888,11 +6660,11 @@
       <w:pPr>
         <w:pStyle w:val="Heading1"/>
       </w:pPr>
-      <w:bookmarkStart w:id="91" w:name="_Toc58156271"/>
+      <w:bookmarkStart w:id="124" w:name="_Toc58156271"/>
       <w:r>
         <w:t>Checking the local database</w:t>
       </w:r>
-      <w:bookmarkEnd w:id="91"/>
+      <w:bookmarkEnd w:id="124"/>
     </w:p>
     <w:p>
       <w:pPr>
@@ -5141,7 +6913,7 @@
       <w:pPr>
         <w:pStyle w:val="Heading1"/>
       </w:pPr>
-      <w:bookmarkStart w:id="92" w:name="_Toc58156272"/>
+      <w:bookmarkStart w:id="125" w:name="_Toc58156272"/>
       <w:r>
         <w:lastRenderedPageBreak/>
         <w:t>Updating Docker</w:t>
@@ -5152,7 +6924,7 @@
       <w:r>
         <w:t xml:space="preserve"> for new Swift version</w:t>
       </w:r>
-      <w:bookmarkEnd w:id="92"/>
+      <w:bookmarkEnd w:id="125"/>
     </w:p>
     <w:p>
       <w:pPr>
@@ -5295,7 +7067,7 @@
         </w:rPr>
         <w:t xml:space="preserve">e.g., </w:t>
       </w:r>
-      <w:hyperlink r:id="rId7" w:history="1">
+      <w:hyperlink r:id="rId9" w:history="1">
         <w:r>
           <w:rPr>
             <w:rStyle w:val="Hyperlink"/>
@@ -5348,8 +7120,8 @@
         <w:t xml:space="preserve">Generally: </w:t>
       </w:r>
     </w:p>
-    <w:bookmarkStart w:id="93" w:name="OLE_LINK10"/>
-    <w:bookmarkStart w:id="94" w:name="OLE_LINK62"/>
+    <w:bookmarkStart w:id="126" w:name="OLE_LINK10"/>
+    <w:bookmarkStart w:id="127" w:name="OLE_LINK62"/>
     <w:p>
       <w:pPr>
         <w:rPr>
@@ -5447,8 +7219,8 @@
         <w:fldChar w:fldCharType="end"/>
       </w:r>
     </w:p>
-    <w:bookmarkEnd w:id="93"/>
-    <w:bookmarkEnd w:id="94"/>
+    <w:bookmarkEnd w:id="126"/>
+    <w:bookmarkEnd w:id="127"/>
     <w:p>
       <w:pPr>
         <w:rPr>
@@ -5686,7 +7458,7 @@
           <w:szCs w:val="32"/>
         </w:rPr>
       </w:pPr>
-      <w:hyperlink r:id="rId8" w:history="1">
+      <w:hyperlink r:id="rId10" w:history="1">
         <w:r>
           <w:rPr>
             <w:rStyle w:val="Hyperlink"/>
@@ -5750,7 +7522,7 @@
         </w:rPr>
         <w:t xml:space="preserve">And also see: </w:t>
       </w:r>
-      <w:hyperlink r:id="rId9" w:anchor="snapshots" w:history="1">
+      <w:hyperlink r:id="rId11" w:anchor="snapshots" w:history="1">
         <w:r>
           <w:rPr>
             <w:rStyle w:val="Hyperlink"/>
@@ -5789,7 +7561,7 @@
         </w:rPr>
         <w:t xml:space="preserve">And </w:t>
       </w:r>
-      <w:hyperlink r:id="rId10" w:anchor="releases" w:history="1">
+      <w:hyperlink r:id="rId12" w:anchor="releases" w:history="1">
         <w:r>
           <w:rPr>
             <w:rStyle w:val="Hyperlink"/>
@@ -6116,8 +7888,8 @@
           <w:szCs w:val="32"/>
         </w:rPr>
       </w:pPr>
-      <w:bookmarkStart w:id="95" w:name="OLE_LINK76"/>
-      <w:bookmarkStart w:id="96" w:name="OLE_LINK77"/>
+      <w:bookmarkStart w:id="128" w:name="OLE_LINK76"/>
+      <w:bookmarkStart w:id="129" w:name="OLE_LINK77"/>
       <w:r>
         <w:rPr>
           <w:rFonts w:ascii="Arial" w:eastAsia="Times New Roman" w:hAnsi="Arial" w:cs="Arial"/>
@@ -6167,8 +7939,8 @@
         <w:t>.1</w:t>
       </w:r>
     </w:p>
-    <w:bookmarkEnd w:id="95"/>
-    <w:bookmarkEnd w:id="96"/>
+    <w:bookmarkEnd w:id="128"/>
+    <w:bookmarkEnd w:id="129"/>
     <w:p>
       <w:pPr>
         <w:rPr>
@@ -6247,7 +8019,7 @@
         </w:rPr>
         <w:t xml:space="preserve">See </w:t>
       </w:r>
-      <w:hyperlink r:id="rId11" w:history="1">
+      <w:hyperlink r:id="rId13" w:history="1">
         <w:r>
           <w:rPr>
             <w:rStyle w:val="Hyperlink"/>
@@ -6339,13 +8111,13 @@
           <w:szCs w:val="32"/>
         </w:rPr>
       </w:pPr>
-      <w:bookmarkStart w:id="97" w:name="OLE_LINK71"/>
-      <w:bookmarkStart w:id="98" w:name="OLE_LINK72"/>
-      <w:bookmarkStart w:id="99" w:name="OLE_LINK84"/>
-      <w:bookmarkStart w:id="100" w:name="OLE_LINK85"/>
-      <w:bookmarkStart w:id="101" w:name="OLE_LINK86"/>
-      <w:bookmarkStart w:id="102" w:name="OLE_LINK87"/>
-      <w:bookmarkStart w:id="103" w:name="OLE_LINK88"/>
+      <w:bookmarkStart w:id="130" w:name="OLE_LINK71"/>
+      <w:bookmarkStart w:id="131" w:name="OLE_LINK72"/>
+      <w:bookmarkStart w:id="132" w:name="OLE_LINK84"/>
+      <w:bookmarkStart w:id="133" w:name="OLE_LINK85"/>
+      <w:bookmarkStart w:id="134" w:name="OLE_LINK86"/>
+      <w:bookmarkStart w:id="135" w:name="OLE_LINK87"/>
+      <w:bookmarkStart w:id="136" w:name="OLE_LINK88"/>
       <w:r>
         <w:rPr>
           <w:rFonts w:ascii="Arial" w:eastAsia="Times New Roman" w:hAnsi="Arial" w:cs="Arial"/>
@@ -6359,8 +8131,8 @@
         <w:t>docker build -t swift-ubuntu-runtime:latest .</w:t>
       </w:r>
     </w:p>
-    <w:bookmarkEnd w:id="97"/>
-    <w:bookmarkEnd w:id="98"/>
+    <w:bookmarkEnd w:id="130"/>
+    <w:bookmarkEnd w:id="131"/>
     <w:p>
       <w:pPr>
         <w:rPr>
@@ -6522,24 +8294,24 @@
         <w:t>.1</w:t>
       </w:r>
     </w:p>
-    <w:bookmarkEnd w:id="99"/>
-    <w:bookmarkEnd w:id="100"/>
-    <w:p>
-      <w:pPr>
-        <w:rPr>
-          <w:rFonts w:ascii="Arial" w:eastAsia="Times New Roman" w:hAnsi="Arial" w:cs="Arial"/>
-          <w:bCs/>
-          <w:color w:val="04003F"/>
-          <w:spacing w:val="-8"/>
-          <w:kern w:val="36"/>
-          <w:sz w:val="32"/>
-          <w:szCs w:val="32"/>
-        </w:rPr>
-      </w:pPr>
-    </w:p>
-    <w:bookmarkEnd w:id="101"/>
-    <w:bookmarkEnd w:id="102"/>
-    <w:bookmarkEnd w:id="103"/>
+    <w:bookmarkEnd w:id="132"/>
+    <w:bookmarkEnd w:id="133"/>
+    <w:p>
+      <w:pPr>
+        <w:rPr>
+          <w:rFonts w:ascii="Arial" w:eastAsia="Times New Roman" w:hAnsi="Arial" w:cs="Arial"/>
+          <w:bCs/>
+          <w:color w:val="04003F"/>
+          <w:spacing w:val="-8"/>
+          <w:kern w:val="36"/>
+          <w:sz w:val="32"/>
+          <w:szCs w:val="32"/>
+        </w:rPr>
+      </w:pPr>
+    </w:p>
+    <w:bookmarkEnd w:id="134"/>
+    <w:bookmarkEnd w:id="135"/>
+    <w:bookmarkEnd w:id="136"/>
     <w:p>
       <w:pPr>
         <w:rPr>
@@ -6577,11 +8349,11 @@
           <w:szCs w:val="32"/>
         </w:rPr>
       </w:pPr>
-      <w:bookmarkStart w:id="104" w:name="OLE_LINK78"/>
-      <w:bookmarkStart w:id="105" w:name="OLE_LINK79"/>
-      <w:bookmarkStart w:id="106" w:name="OLE_LINK80"/>
-      <w:bookmarkStart w:id="107" w:name="OLE_LINK81"/>
-      <w:bookmarkStart w:id="108" w:name="OLE_LINK82"/>
+      <w:bookmarkStart w:id="137" w:name="OLE_LINK78"/>
+      <w:bookmarkStart w:id="138" w:name="OLE_LINK79"/>
+      <w:bookmarkStart w:id="139" w:name="OLE_LINK80"/>
+      <w:bookmarkStart w:id="140" w:name="OLE_LINK81"/>
+      <w:bookmarkStart w:id="141" w:name="OLE_LINK82"/>
       <w:r>
         <w:rPr>
           <w:rFonts w:ascii="Arial" w:eastAsia="Times New Roman" w:hAnsi="Arial" w:cs="Arial"/>
@@ -6618,9 +8390,9 @@
         </w:rPr>
         <w:t xml:space="preserve">/:/root/Apps </w:t>
       </w:r>
-      <w:bookmarkEnd w:id="104"/>
-      <w:bookmarkEnd w:id="105"/>
-      <w:bookmarkEnd w:id="106"/>
+      <w:bookmarkEnd w:id="137"/>
+      <w:bookmarkEnd w:id="138"/>
+      <w:bookmarkEnd w:id="139"/>
       <w:r>
         <w:rPr>
           <w:rFonts w:ascii="Arial" w:eastAsia="Times New Roman" w:hAnsi="Arial" w:cs="Arial"/>
@@ -6670,8 +8442,8 @@
         <w:t>latest</w:t>
       </w:r>
     </w:p>
-    <w:bookmarkEnd w:id="107"/>
-    <w:bookmarkEnd w:id="108"/>
+    <w:bookmarkEnd w:id="140"/>
+    <w:bookmarkEnd w:id="141"/>
     <w:p>
       <w:pPr>
         <w:rPr>
@@ -6704,12 +8476,12 @@
       <w:pPr>
         <w:pStyle w:val="Heading1"/>
       </w:pPr>
-      <w:bookmarkStart w:id="109" w:name="_Toc58156273"/>
+      <w:bookmarkStart w:id="142" w:name="_Toc58156273"/>
       <w:r>
         <w:lastRenderedPageBreak/>
         <w:t>Debugging a failing “slim” Swift image</w:t>
       </w:r>
-      <w:bookmarkEnd w:id="109"/>
+      <w:bookmarkEnd w:id="142"/>
     </w:p>
     <w:p>
       <w:pPr>
@@ -7110,7 +8882,7 @@
           <w:szCs w:val="32"/>
         </w:rPr>
       </w:pPr>
-      <w:hyperlink r:id="rId12" w:history="1">
+      <w:hyperlink r:id="rId14" w:history="1">
         <w:r>
           <w:rPr>
             <w:rStyle w:val="Hyperlink"/>
@@ -7187,7 +8959,7 @@
           <w:szCs w:val="48"/>
         </w:rPr>
       </w:pPr>
-      <w:bookmarkStart w:id="110" w:name="_Toc58156274"/>
+      <w:bookmarkStart w:id="143" w:name="_Toc58156274"/>
       <w:r>
         <w:br w:type="page"/>
       </w:r>
@@ -7200,7 +8972,7 @@
         <w:lastRenderedPageBreak/>
         <w:t>Creating test data files for server</w:t>
       </w:r>
-      <w:bookmarkEnd w:id="110"/>
+      <w:bookmarkEnd w:id="143"/>
     </w:p>
     <w:p>
       <w:pPr>
@@ -7594,7 +9366,7 @@
         </w:rPr>
         <w:t xml:space="preserve">For SHA1, using: </w:t>
       </w:r>
-      <w:hyperlink r:id="rId13" w:history="1">
+      <w:hyperlink r:id="rId15" w:history="1">
         <w:r>
           <w:rPr>
             <w:rStyle w:val="Hyperlink"/>
@@ -7671,7 +9443,7 @@
         </w:rPr>
         <w:t>My iOSDropbox package (</w:t>
       </w:r>
-      <w:hyperlink r:id="rId14" w:history="1">
+      <w:hyperlink r:id="rId16" w:history="1">
         <w:r>
           <w:rPr>
             <w:rStyle w:val="Hyperlink"/>
@@ -7975,8 +9747,8 @@
           <w:szCs w:val="32"/>
         </w:rPr>
       </w:pPr>
-      <w:bookmarkStart w:id="111" w:name="OLE_LINK91"/>
-      <w:bookmarkStart w:id="112" w:name="OLE_LINK95"/>
+      <w:bookmarkStart w:id="144" w:name="OLE_LINK91"/>
+      <w:bookmarkStart w:id="145" w:name="OLE_LINK95"/>
       <w:r>
         <w:rPr>
           <w:rFonts w:ascii="Arial" w:eastAsia="Times New Roman" w:hAnsi="Arial" w:cs="Arial"/>
@@ -8013,8 +9785,8 @@
         </w:rPr>
         <w:t>/</w:t>
       </w:r>
-      <w:bookmarkEnd w:id="111"/>
-      <w:bookmarkEnd w:id="112"/>
+      <w:bookmarkEnd w:id="144"/>
+      <w:bookmarkEnd w:id="145"/>
     </w:p>
     <w:sectPr>
       <w:pgSz w:w="12240" w:h="15840"/>
@@ -8574,7 +10346,7 @@
   <w:style w:type="paragraph" w:default="1" w:styleId="Normal">
     <w:name w:val="Normal"/>
     <w:qFormat/>
-    <w:rsid w:val="00A93A7E"/>
+    <w:rsid w:val="00296B0E"/>
   </w:style>
   <w:style w:type="paragraph" w:styleId="Heading1">
     <w:name w:val="heading 1"/>

</xml_diff>